<commit_message>
Cập nhật tài liệu thiết kế
Mục tìm kiếm
</commit_message>
<xml_diff>
--- a/BaiTap2/BT01_BT2_TaiLieuThietKe.docx
+++ b/BaiTap2/BT01_BT2_TaiLieuThietKe.docx
@@ -2877,6 +2877,7 @@
       </w:pPr>
       <w:bookmarkStart w:id="4" w:name="_Toc403169806"/>
       <w:r>
+        <w:lastRenderedPageBreak/>
         <w:t>Giới thiệu</w:t>
       </w:r>
       <w:bookmarkEnd w:id="4"/>
@@ -3232,6 +3233,7 @@
       </w:pPr>
       <w:bookmarkStart w:id="15" w:name="_Toc403169817"/>
       <w:r>
+        <w:lastRenderedPageBreak/>
         <w:t>Thiết kế dữ liệu</w:t>
       </w:r>
       <w:bookmarkEnd w:id="15"/>
@@ -4087,6 +4089,7 @@
         </w:rPr>
       </w:pPr>
       <w:r>
+        <w:lastRenderedPageBreak/>
         <w:t xml:space="preserve">Bảng: </w:t>
       </w:r>
       <w:r>
@@ -5140,6 +5143,7 @@
         </w:rPr>
       </w:pPr>
       <w:r>
+        <w:lastRenderedPageBreak/>
         <w:t xml:space="preserve">Bảng: </w:t>
       </w:r>
       <w:r>
@@ -5876,13 +5880,7 @@
               <w:rPr>
                 <w:color w:val="FF0000"/>
               </w:rPr>
-              <w:t>D</w:t>
-            </w:r>
-            <w:r>
-              <w:rPr>
-                <w:color w:val="FF0000"/>
-              </w:rPr>
-              <w:t>ecimal</w:t>
+              <w:t>Decimal</w:t>
             </w:r>
           </w:p>
         </w:tc>
@@ -6398,13 +6396,7 @@
               <w:rPr>
                 <w:color w:val="FF0000"/>
               </w:rPr>
-              <w:t>D</w:t>
-            </w:r>
-            <w:r>
-              <w:rPr>
-                <w:color w:val="FF0000"/>
-              </w:rPr>
-              <w:t>ecimal</w:t>
+              <w:t>Decimal</w:t>
             </w:r>
           </w:p>
         </w:tc>
@@ -8160,6 +8152,7 @@
         </w:rPr>
       </w:pPr>
       <w:r>
+        <w:lastRenderedPageBreak/>
         <w:t xml:space="preserve">Bảng: </w:t>
       </w:r>
       <w:r>
@@ -10559,10 +10552,7 @@
           <w:tcPr>
             <w:tcW w:w="550" w:type="pct"/>
           </w:tcPr>
-          <w:p>
-            <w:bookmarkStart w:id="18" w:name="_GoBack"/>
-            <w:bookmarkEnd w:id="18"/>
-          </w:p>
+          <w:p/>
         </w:tc>
         <w:tc>
           <w:tcPr>
@@ -10634,21 +10624,22 @@
       <w:pPr>
         <w:pStyle w:val="Heading1"/>
       </w:pPr>
-      <w:bookmarkStart w:id="19" w:name="_Toc403169820"/>
+      <w:bookmarkStart w:id="18" w:name="_Toc403169820"/>
       <w:r>
+        <w:lastRenderedPageBreak/>
         <w:t>Thiết kế theo chức năng</w:t>
       </w:r>
-      <w:bookmarkEnd w:id="19"/>
+      <w:bookmarkEnd w:id="18"/>
     </w:p>
     <w:p>
       <w:pPr>
         <w:pStyle w:val="Heading2"/>
       </w:pPr>
-      <w:bookmarkStart w:id="20" w:name="_Toc403169821"/>
+      <w:bookmarkStart w:id="19" w:name="_Toc403169821"/>
       <w:r>
         <w:t>Cập nhật MBA</w:t>
       </w:r>
-      <w:bookmarkEnd w:id="20"/>
+      <w:bookmarkEnd w:id="19"/>
     </w:p>
     <w:p>
       <w:pPr>
@@ -11331,11 +11322,11 @@
       <w:pPr>
         <w:pStyle w:val="Heading2"/>
       </w:pPr>
-      <w:bookmarkStart w:id="21" w:name="_Toc403169822"/>
+      <w:bookmarkStart w:id="20" w:name="_Toc403169822"/>
       <w:r>
         <w:t>Chức năng cập nhật tình trạng MBA</w:t>
       </w:r>
-      <w:bookmarkEnd w:id="21"/>
+      <w:bookmarkEnd w:id="20"/>
     </w:p>
     <w:p>
       <w:pPr>
@@ -11873,11 +11864,11 @@
       <w:pPr>
         <w:pStyle w:val="Heading2"/>
       </w:pPr>
-      <w:bookmarkStart w:id="22" w:name="_Toc403169823"/>
+      <w:bookmarkStart w:id="21" w:name="_Toc403169823"/>
       <w:r>
         <w:t>Cập nhật trạm máy biến áp</w:t>
       </w:r>
-      <w:bookmarkEnd w:id="22"/>
+      <w:bookmarkEnd w:id="21"/>
     </w:p>
     <w:p>
       <w:pPr>
@@ -11966,6 +11957,7 @@
               <w:rPr>
                 <w:b/>
               </w:rPr>
+              <w:lastRenderedPageBreak/>
               <w:t>STT</w:t>
             </w:r>
           </w:p>
@@ -12449,11 +12441,11 @@
       <w:pPr>
         <w:pStyle w:val="Heading2"/>
       </w:pPr>
-      <w:bookmarkStart w:id="23" w:name="_Toc403169824"/>
+      <w:bookmarkStart w:id="22" w:name="_Toc403169824"/>
       <w:r>
         <w:t>Cập nhật đơn vị</w:t>
       </w:r>
-      <w:bookmarkEnd w:id="23"/>
+      <w:bookmarkEnd w:id="22"/>
     </w:p>
     <w:p>
       <w:pPr>
@@ -13014,11 +13006,11 @@
       <w:pPr>
         <w:pStyle w:val="Heading2"/>
       </w:pPr>
-      <w:bookmarkStart w:id="24" w:name="_Toc403169825"/>
+      <w:bookmarkStart w:id="23" w:name="_Toc403169825"/>
       <w:r>
         <w:t>Cập nhật thông tin Nhà sản xuất</w:t>
       </w:r>
-      <w:bookmarkEnd w:id="24"/>
+      <w:bookmarkEnd w:id="23"/>
     </w:p>
     <w:p>
       <w:pPr>
@@ -13249,6 +13241,7 @@
         </w:numPr>
       </w:pPr>
       <w:r>
+        <w:lastRenderedPageBreak/>
         <w:t>Các thao tác thêm, sữa, xóa dữ liệu hoàn thành khi nhấn các chức năng tương ứng và mọi sự thay đổi sẽ được thể hiện ngay trên bảng dữ liệu.</w:t>
       </w:r>
     </w:p>
@@ -13548,7 +13541,15 @@
         <w:rPr>
           <w:b/>
         </w:rPr>
-        <w:t>Cách sử lý:</w:t>
+        <w:t>Cách x</w:t>
+      </w:r>
+      <w:bookmarkStart w:id="24" w:name="_GoBack"/>
+      <w:bookmarkEnd w:id="24"/>
+      <w:r>
+        <w:rPr>
+          <w:b/>
+        </w:rPr>
+        <w:t>ử lý:</w:t>
       </w:r>
     </w:p>
     <w:p>
@@ -13586,6 +13587,1778 @@
       </w:r>
       <w:r>
         <w:t>Máy biến áp theo các thông tin mẫu từ người sử dụng.</w:t>
+      </w:r>
+    </w:p>
+    <w:p>
+      <w:pPr>
+        <w:pStyle w:val="ListParagraph"/>
+        <w:numPr>
+          <w:ilvl w:val="0"/>
+          <w:numId w:val="14"/>
+        </w:numPr>
+        <w:rPr>
+          <w:b/>
+        </w:rPr>
+      </w:pPr>
+      <w:r>
+        <w:rPr>
+          <w:b/>
+        </w:rPr>
+        <w:t>Giao diện:</w:t>
+      </w:r>
+    </w:p>
+    <w:p>
+      <w:pPr>
+        <w:rPr>
+          <w:b/>
+        </w:rPr>
+      </w:pPr>
+      <w:r>
+        <w:rPr>
+          <w:noProof/>
+        </w:rPr>
+        <mc:AlternateContent>
+          <mc:Choice Requires="wps">
+            <w:drawing>
+              <wp:anchor distT="0" distB="0" distL="114300" distR="114300" simplePos="0" relativeHeight="251669504" behindDoc="0" locked="0" layoutInCell="1" allowOverlap="1" wp14:anchorId="37D835FE" wp14:editId="2C9D8C12">
+                <wp:simplePos x="0" y="0"/>
+                <wp:positionH relativeFrom="column">
+                  <wp:posOffset>3611880</wp:posOffset>
+                </wp:positionH>
+                <wp:positionV relativeFrom="paragraph">
+                  <wp:posOffset>1028065</wp:posOffset>
+                </wp:positionV>
+                <wp:extent cx="327660" cy="327660"/>
+                <wp:effectExtent l="0" t="0" r="15240" b="15240"/>
+                <wp:wrapNone/>
+                <wp:docPr id="8" name="Oval 8"/>
+                <wp:cNvGraphicFramePr/>
+                <a:graphic xmlns:a="http://schemas.openxmlformats.org/drawingml/2006/main">
+                  <a:graphicData uri="http://schemas.microsoft.com/office/word/2010/wordprocessingShape">
+                    <wps:wsp>
+                      <wps:cNvSpPr/>
+                      <wps:spPr>
+                        <a:xfrm>
+                          <a:off x="0" y="0"/>
+                          <a:ext cx="327660" cy="327660"/>
+                        </a:xfrm>
+                        <a:prstGeom prst="ellipse">
+                          <a:avLst/>
+                        </a:prstGeom>
+                        <a:ln/>
+                      </wps:spPr>
+                      <wps:style>
+                        <a:lnRef idx="2">
+                          <a:schemeClr val="dk1"/>
+                        </a:lnRef>
+                        <a:fillRef idx="1">
+                          <a:schemeClr val="lt1"/>
+                        </a:fillRef>
+                        <a:effectRef idx="0">
+                          <a:schemeClr val="dk1"/>
+                        </a:effectRef>
+                        <a:fontRef idx="minor">
+                          <a:schemeClr val="dk1"/>
+                        </a:fontRef>
+                      </wps:style>
+                      <wps:txbx>
+                        <w:txbxContent>
+                          <w:p>
+                            <w:pPr>
+                              <w:jc w:val="center"/>
+                              <w:rPr>
+                                <w:sz w:val="20"/>
+                              </w:rPr>
+                            </w:pPr>
+                            <w:r>
+                              <w:rPr>
+                                <w:sz w:val="20"/>
+                              </w:rPr>
+                              <w:t>6</w:t>
+                            </w:r>
+                          </w:p>
+                        </w:txbxContent>
+                      </wps:txbx>
+                      <wps:bodyPr rot="0" spcFirstLastPara="0" vertOverflow="overflow" horzOverflow="overflow" vert="horz" wrap="square" lIns="91440" tIns="45720" rIns="91440" bIns="45720" numCol="1" spcCol="0" rtlCol="0" fromWordArt="0" anchor="ctr" anchorCtr="0" forceAA="0" compatLnSpc="1">
+                        <a:prstTxWarp prst="textNoShape">
+                          <a:avLst/>
+                        </a:prstTxWarp>
+                        <a:noAutofit/>
+                      </wps:bodyPr>
+                    </wps:wsp>
+                  </a:graphicData>
+                </a:graphic>
+                <wp14:sizeRelH relativeFrom="margin">
+                  <wp14:pctWidth>0</wp14:pctWidth>
+                </wp14:sizeRelH>
+                <wp14:sizeRelV relativeFrom="margin">
+                  <wp14:pctHeight>0</wp14:pctHeight>
+                </wp14:sizeRelV>
+              </wp:anchor>
+            </w:drawing>
+          </mc:Choice>
+          <mc:Fallback>
+            <w:pict>
+              <v:oval w14:anchorId="37D835FE" id="Oval 8" o:spid="_x0000_s1026" style="position:absolute;left:0;text-align:left;margin-left:284.4pt;margin-top:80.95pt;width:25.8pt;height:25.8pt;z-index:251669504;visibility:visible;mso-wrap-style:square;mso-width-percent:0;mso-height-percent:0;mso-wrap-distance-left:9pt;mso-wrap-distance-top:0;mso-wrap-distance-right:9pt;mso-wrap-distance-bottom:0;mso-position-horizontal:absolute;mso-position-horizontal-relative:text;mso-position-vertical:absolute;mso-position-vertical-relative:text;mso-width-percent:0;mso-height-percent:0;mso-width-relative:margin;mso-height-relative:margin;v-text-anchor:middle" o:gfxdata="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" fillcolor="white [3201]" strokecolor="black [3200]" strokeweight="1pt">
+                <v:stroke joinstyle="miter"/>
+                <v:textbox>
+                  <w:txbxContent>
+                    <w:p>
+                      <w:pPr>
+                        <w:jc w:val="center"/>
+                        <w:rPr>
+                          <w:sz w:val="20"/>
+                        </w:rPr>
+                      </w:pPr>
+                      <w:r>
+                        <w:rPr>
+                          <w:sz w:val="20"/>
+                        </w:rPr>
+                        <w:t>6</w:t>
+                      </w:r>
+                    </w:p>
+                  </w:txbxContent>
+                </v:textbox>
+              </v:oval>
+            </w:pict>
+          </mc:Fallback>
+        </mc:AlternateContent>
+      </w:r>
+      <w:r>
+        <w:rPr>
+          <w:noProof/>
+        </w:rPr>
+        <mc:AlternateContent>
+          <mc:Choice Requires="wps">
+            <w:drawing>
+              <wp:anchor distT="0" distB="0" distL="114300" distR="114300" simplePos="0" relativeHeight="251667456" behindDoc="0" locked="0" layoutInCell="1" allowOverlap="1" wp14:anchorId="7C3B52AD" wp14:editId="294A1F19">
+                <wp:simplePos x="0" y="0"/>
+                <wp:positionH relativeFrom="column">
+                  <wp:posOffset>586740</wp:posOffset>
+                </wp:positionH>
+                <wp:positionV relativeFrom="paragraph">
+                  <wp:posOffset>1727835</wp:posOffset>
+                </wp:positionV>
+                <wp:extent cx="327660" cy="327660"/>
+                <wp:effectExtent l="0" t="0" r="15240" b="15240"/>
+                <wp:wrapNone/>
+                <wp:docPr id="7" name="Oval 7"/>
+                <wp:cNvGraphicFramePr/>
+                <a:graphic xmlns:a="http://schemas.openxmlformats.org/drawingml/2006/main">
+                  <a:graphicData uri="http://schemas.microsoft.com/office/word/2010/wordprocessingShape">
+                    <wps:wsp>
+                      <wps:cNvSpPr/>
+                      <wps:spPr>
+                        <a:xfrm>
+                          <a:off x="0" y="0"/>
+                          <a:ext cx="327660" cy="327660"/>
+                        </a:xfrm>
+                        <a:prstGeom prst="ellipse">
+                          <a:avLst/>
+                        </a:prstGeom>
+                        <a:ln/>
+                      </wps:spPr>
+                      <wps:style>
+                        <a:lnRef idx="2">
+                          <a:schemeClr val="dk1"/>
+                        </a:lnRef>
+                        <a:fillRef idx="1">
+                          <a:schemeClr val="lt1"/>
+                        </a:fillRef>
+                        <a:effectRef idx="0">
+                          <a:schemeClr val="dk1"/>
+                        </a:effectRef>
+                        <a:fontRef idx="minor">
+                          <a:schemeClr val="dk1"/>
+                        </a:fontRef>
+                      </wps:style>
+                      <wps:txbx>
+                        <w:txbxContent>
+                          <w:p>
+                            <w:pPr>
+                              <w:jc w:val="center"/>
+                              <w:rPr>
+                                <w:sz w:val="20"/>
+                              </w:rPr>
+                            </w:pPr>
+                            <w:r>
+                              <w:rPr>
+                                <w:sz w:val="20"/>
+                              </w:rPr>
+                              <w:t>5</w:t>
+                            </w:r>
+                          </w:p>
+                        </w:txbxContent>
+                      </wps:txbx>
+                      <wps:bodyPr rot="0" spcFirstLastPara="0" vertOverflow="overflow" horzOverflow="overflow" vert="horz" wrap="square" lIns="91440" tIns="45720" rIns="91440" bIns="45720" numCol="1" spcCol="0" rtlCol="0" fromWordArt="0" anchor="ctr" anchorCtr="0" forceAA="0" compatLnSpc="1">
+                        <a:prstTxWarp prst="textNoShape">
+                          <a:avLst/>
+                        </a:prstTxWarp>
+                        <a:noAutofit/>
+                      </wps:bodyPr>
+                    </wps:wsp>
+                  </a:graphicData>
+                </a:graphic>
+                <wp14:sizeRelH relativeFrom="margin">
+                  <wp14:pctWidth>0</wp14:pctWidth>
+                </wp14:sizeRelH>
+                <wp14:sizeRelV relativeFrom="margin">
+                  <wp14:pctHeight>0</wp14:pctHeight>
+                </wp14:sizeRelV>
+              </wp:anchor>
+            </w:drawing>
+          </mc:Choice>
+          <mc:Fallback>
+            <w:pict>
+              <v:oval w14:anchorId="7C3B52AD" id="Oval 7" o:spid="_x0000_s1027" style="position:absolute;left:0;text-align:left;margin-left:46.2pt;margin-top:136.05pt;width:25.8pt;height:25.8pt;z-index:251667456;visibility:visible;mso-wrap-style:square;mso-width-percent:0;mso-height-percent:0;mso-wrap-distance-left:9pt;mso-wrap-distance-top:0;mso-wrap-distance-right:9pt;mso-wrap-distance-bottom:0;mso-position-horizontal:absolute;mso-position-horizontal-relative:text;mso-position-vertical:absolute;mso-position-vertical-relative:text;mso-width-percent:0;mso-height-percent:0;mso-width-relative:margin;mso-height-relative:margin;v-text-anchor:middle" o:gfxdata="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" fillcolor="white [3201]" strokecolor="black [3200]" strokeweight="1pt">
+                <v:stroke joinstyle="miter"/>
+                <v:textbox>
+                  <w:txbxContent>
+                    <w:p>
+                      <w:pPr>
+                        <w:jc w:val="center"/>
+                        <w:rPr>
+                          <w:sz w:val="20"/>
+                        </w:rPr>
+                      </w:pPr>
+                      <w:r>
+                        <w:rPr>
+                          <w:sz w:val="20"/>
+                        </w:rPr>
+                        <w:t>5</w:t>
+                      </w:r>
+                    </w:p>
+                  </w:txbxContent>
+                </v:textbox>
+              </v:oval>
+            </w:pict>
+          </mc:Fallback>
+        </mc:AlternateContent>
+      </w:r>
+      <w:r>
+        <w:rPr>
+          <w:noProof/>
+        </w:rPr>
+        <mc:AlternateContent>
+          <mc:Choice Requires="wps">
+            <w:drawing>
+              <wp:anchor distT="0" distB="0" distL="114300" distR="114300" simplePos="0" relativeHeight="251665408" behindDoc="0" locked="0" layoutInCell="1" allowOverlap="1" wp14:anchorId="3B0767F4" wp14:editId="67FE7E8F">
+                <wp:simplePos x="0" y="0"/>
+                <wp:positionH relativeFrom="column">
+                  <wp:posOffset>586740</wp:posOffset>
+                </wp:positionH>
+                <wp:positionV relativeFrom="paragraph">
+                  <wp:posOffset>1369060</wp:posOffset>
+                </wp:positionV>
+                <wp:extent cx="327660" cy="327660"/>
+                <wp:effectExtent l="0" t="0" r="15240" b="15240"/>
+                <wp:wrapNone/>
+                <wp:docPr id="6" name="Oval 6"/>
+                <wp:cNvGraphicFramePr/>
+                <a:graphic xmlns:a="http://schemas.openxmlformats.org/drawingml/2006/main">
+                  <a:graphicData uri="http://schemas.microsoft.com/office/word/2010/wordprocessingShape">
+                    <wps:wsp>
+                      <wps:cNvSpPr/>
+                      <wps:spPr>
+                        <a:xfrm>
+                          <a:off x="0" y="0"/>
+                          <a:ext cx="327660" cy="327660"/>
+                        </a:xfrm>
+                        <a:prstGeom prst="ellipse">
+                          <a:avLst/>
+                        </a:prstGeom>
+                        <a:ln/>
+                      </wps:spPr>
+                      <wps:style>
+                        <a:lnRef idx="2">
+                          <a:schemeClr val="dk1"/>
+                        </a:lnRef>
+                        <a:fillRef idx="1">
+                          <a:schemeClr val="lt1"/>
+                        </a:fillRef>
+                        <a:effectRef idx="0">
+                          <a:schemeClr val="dk1"/>
+                        </a:effectRef>
+                        <a:fontRef idx="minor">
+                          <a:schemeClr val="dk1"/>
+                        </a:fontRef>
+                      </wps:style>
+                      <wps:txbx>
+                        <w:txbxContent>
+                          <w:p>
+                            <w:pPr>
+                              <w:jc w:val="center"/>
+                              <w:rPr>
+                                <w:sz w:val="20"/>
+                              </w:rPr>
+                            </w:pPr>
+                            <w:r>
+                              <w:rPr>
+                                <w:sz w:val="20"/>
+                              </w:rPr>
+                              <w:t>4</w:t>
+                            </w:r>
+                          </w:p>
+                        </w:txbxContent>
+                      </wps:txbx>
+                      <wps:bodyPr rot="0" spcFirstLastPara="0" vertOverflow="overflow" horzOverflow="overflow" vert="horz" wrap="square" lIns="91440" tIns="45720" rIns="91440" bIns="45720" numCol="1" spcCol="0" rtlCol="0" fromWordArt="0" anchor="ctr" anchorCtr="0" forceAA="0" compatLnSpc="1">
+                        <a:prstTxWarp prst="textNoShape">
+                          <a:avLst/>
+                        </a:prstTxWarp>
+                        <a:noAutofit/>
+                      </wps:bodyPr>
+                    </wps:wsp>
+                  </a:graphicData>
+                </a:graphic>
+                <wp14:sizeRelH relativeFrom="margin">
+                  <wp14:pctWidth>0</wp14:pctWidth>
+                </wp14:sizeRelH>
+                <wp14:sizeRelV relativeFrom="margin">
+                  <wp14:pctHeight>0</wp14:pctHeight>
+                </wp14:sizeRelV>
+              </wp:anchor>
+            </w:drawing>
+          </mc:Choice>
+          <mc:Fallback>
+            <w:pict>
+              <v:oval w14:anchorId="3B0767F4" id="Oval 6" o:spid="_x0000_s1028" style="position:absolute;left:0;text-align:left;margin-left:46.2pt;margin-top:107.8pt;width:25.8pt;height:25.8pt;z-index:251665408;visibility:visible;mso-wrap-style:square;mso-width-percent:0;mso-height-percent:0;mso-wrap-distance-left:9pt;mso-wrap-distance-top:0;mso-wrap-distance-right:9pt;mso-wrap-distance-bottom:0;mso-position-horizontal:absolute;mso-position-horizontal-relative:text;mso-position-vertical:absolute;mso-position-vertical-relative:text;mso-width-percent:0;mso-height-percent:0;mso-width-relative:margin;mso-height-relative:margin;v-text-anchor:middle" o:gfxdata="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" fillcolor="white [3201]" strokecolor="black [3200]" strokeweight="1pt">
+                <v:stroke joinstyle="miter"/>
+                <v:textbox>
+                  <w:txbxContent>
+                    <w:p>
+                      <w:pPr>
+                        <w:jc w:val="center"/>
+                        <w:rPr>
+                          <w:sz w:val="20"/>
+                        </w:rPr>
+                      </w:pPr>
+                      <w:r>
+                        <w:rPr>
+                          <w:sz w:val="20"/>
+                        </w:rPr>
+                        <w:t>4</w:t>
+                      </w:r>
+                    </w:p>
+                  </w:txbxContent>
+                </v:textbox>
+              </v:oval>
+            </w:pict>
+          </mc:Fallback>
+        </mc:AlternateContent>
+      </w:r>
+      <w:r>
+        <w:rPr>
+          <w:noProof/>
+        </w:rPr>
+        <mc:AlternateContent>
+          <mc:Choice Requires="wps">
+            <w:drawing>
+              <wp:anchor distT="0" distB="0" distL="114300" distR="114300" simplePos="0" relativeHeight="251663360" behindDoc="0" locked="0" layoutInCell="1" allowOverlap="1" wp14:anchorId="0A27C35D" wp14:editId="5FE1797C">
+                <wp:simplePos x="0" y="0"/>
+                <wp:positionH relativeFrom="column">
+                  <wp:posOffset>586740</wp:posOffset>
+                </wp:positionH>
+                <wp:positionV relativeFrom="paragraph">
+                  <wp:posOffset>1010285</wp:posOffset>
+                </wp:positionV>
+                <wp:extent cx="327660" cy="327660"/>
+                <wp:effectExtent l="0" t="0" r="15240" b="15240"/>
+                <wp:wrapNone/>
+                <wp:docPr id="5" name="Oval 5"/>
+                <wp:cNvGraphicFramePr/>
+                <a:graphic xmlns:a="http://schemas.openxmlformats.org/drawingml/2006/main">
+                  <a:graphicData uri="http://schemas.microsoft.com/office/word/2010/wordprocessingShape">
+                    <wps:wsp>
+                      <wps:cNvSpPr/>
+                      <wps:spPr>
+                        <a:xfrm>
+                          <a:off x="0" y="0"/>
+                          <a:ext cx="327660" cy="327660"/>
+                        </a:xfrm>
+                        <a:prstGeom prst="ellipse">
+                          <a:avLst/>
+                        </a:prstGeom>
+                        <a:ln/>
+                      </wps:spPr>
+                      <wps:style>
+                        <a:lnRef idx="2">
+                          <a:schemeClr val="dk1"/>
+                        </a:lnRef>
+                        <a:fillRef idx="1">
+                          <a:schemeClr val="lt1"/>
+                        </a:fillRef>
+                        <a:effectRef idx="0">
+                          <a:schemeClr val="dk1"/>
+                        </a:effectRef>
+                        <a:fontRef idx="minor">
+                          <a:schemeClr val="dk1"/>
+                        </a:fontRef>
+                      </wps:style>
+                      <wps:txbx>
+                        <w:txbxContent>
+                          <w:p>
+                            <w:pPr>
+                              <w:jc w:val="center"/>
+                              <w:rPr>
+                                <w:sz w:val="20"/>
+                              </w:rPr>
+                            </w:pPr>
+                            <w:r>
+                              <w:rPr>
+                                <w:sz w:val="20"/>
+                              </w:rPr>
+                              <w:t>3</w:t>
+                            </w:r>
+                          </w:p>
+                        </w:txbxContent>
+                      </wps:txbx>
+                      <wps:bodyPr rot="0" spcFirstLastPara="0" vertOverflow="overflow" horzOverflow="overflow" vert="horz" wrap="square" lIns="91440" tIns="45720" rIns="91440" bIns="45720" numCol="1" spcCol="0" rtlCol="0" fromWordArt="0" anchor="ctr" anchorCtr="0" forceAA="0" compatLnSpc="1">
+                        <a:prstTxWarp prst="textNoShape">
+                          <a:avLst/>
+                        </a:prstTxWarp>
+                        <a:noAutofit/>
+                      </wps:bodyPr>
+                    </wps:wsp>
+                  </a:graphicData>
+                </a:graphic>
+                <wp14:sizeRelH relativeFrom="margin">
+                  <wp14:pctWidth>0</wp14:pctWidth>
+                </wp14:sizeRelH>
+                <wp14:sizeRelV relativeFrom="margin">
+                  <wp14:pctHeight>0</wp14:pctHeight>
+                </wp14:sizeRelV>
+              </wp:anchor>
+            </w:drawing>
+          </mc:Choice>
+          <mc:Fallback>
+            <w:pict>
+              <v:oval w14:anchorId="0A27C35D" id="Oval 5" o:spid="_x0000_s1029" style="position:absolute;left:0;text-align:left;margin-left:46.2pt;margin-top:79.55pt;width:25.8pt;height:25.8pt;z-index:251663360;visibility:visible;mso-wrap-style:square;mso-width-percent:0;mso-height-percent:0;mso-wrap-distance-left:9pt;mso-wrap-distance-top:0;mso-wrap-distance-right:9pt;mso-wrap-distance-bottom:0;mso-position-horizontal:absolute;mso-position-horizontal-relative:text;mso-position-vertical:absolute;mso-position-vertical-relative:text;mso-width-percent:0;mso-height-percent:0;mso-width-relative:margin;mso-height-relative:margin;v-text-anchor:middle" o:gfxdata="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" fillcolor="white [3201]" strokecolor="black [3200]" strokeweight="1pt">
+                <v:stroke joinstyle="miter"/>
+                <v:textbox>
+                  <w:txbxContent>
+                    <w:p>
+                      <w:pPr>
+                        <w:jc w:val="center"/>
+                        <w:rPr>
+                          <w:sz w:val="20"/>
+                        </w:rPr>
+                      </w:pPr>
+                      <w:r>
+                        <w:rPr>
+                          <w:sz w:val="20"/>
+                        </w:rPr>
+                        <w:t>3</w:t>
+                      </w:r>
+                    </w:p>
+                  </w:txbxContent>
+                </v:textbox>
+              </v:oval>
+            </w:pict>
+          </mc:Fallback>
+        </mc:AlternateContent>
+      </w:r>
+      <w:r>
+        <w:rPr>
+          <w:noProof/>
+        </w:rPr>
+        <mc:AlternateContent>
+          <mc:Choice Requires="wps">
+            <w:drawing>
+              <wp:anchor distT="0" distB="0" distL="114300" distR="114300" simplePos="0" relativeHeight="251661312" behindDoc="0" locked="0" layoutInCell="1" allowOverlap="1" wp14:anchorId="119014FF" wp14:editId="7857EB0E">
+                <wp:simplePos x="0" y="0"/>
+                <wp:positionH relativeFrom="column">
+                  <wp:posOffset>586740</wp:posOffset>
+                </wp:positionH>
+                <wp:positionV relativeFrom="paragraph">
+                  <wp:posOffset>651510</wp:posOffset>
+                </wp:positionV>
+                <wp:extent cx="327660" cy="327660"/>
+                <wp:effectExtent l="0" t="0" r="15240" b="15240"/>
+                <wp:wrapNone/>
+                <wp:docPr id="4" name="Oval 4"/>
+                <wp:cNvGraphicFramePr/>
+                <a:graphic xmlns:a="http://schemas.openxmlformats.org/drawingml/2006/main">
+                  <a:graphicData uri="http://schemas.microsoft.com/office/word/2010/wordprocessingShape">
+                    <wps:wsp>
+                      <wps:cNvSpPr/>
+                      <wps:spPr>
+                        <a:xfrm>
+                          <a:off x="0" y="0"/>
+                          <a:ext cx="327660" cy="327660"/>
+                        </a:xfrm>
+                        <a:prstGeom prst="ellipse">
+                          <a:avLst/>
+                        </a:prstGeom>
+                        <a:ln/>
+                      </wps:spPr>
+                      <wps:style>
+                        <a:lnRef idx="2">
+                          <a:schemeClr val="dk1"/>
+                        </a:lnRef>
+                        <a:fillRef idx="1">
+                          <a:schemeClr val="lt1"/>
+                        </a:fillRef>
+                        <a:effectRef idx="0">
+                          <a:schemeClr val="dk1"/>
+                        </a:effectRef>
+                        <a:fontRef idx="minor">
+                          <a:schemeClr val="dk1"/>
+                        </a:fontRef>
+                      </wps:style>
+                      <wps:txbx>
+                        <w:txbxContent>
+                          <w:p>
+                            <w:pPr>
+                              <w:jc w:val="center"/>
+                              <w:rPr>
+                                <w:sz w:val="20"/>
+                              </w:rPr>
+                            </w:pPr>
+                            <w:r>
+                              <w:rPr>
+                                <w:sz w:val="20"/>
+                              </w:rPr>
+                              <w:t>2</w:t>
+                            </w:r>
+                          </w:p>
+                        </w:txbxContent>
+                      </wps:txbx>
+                      <wps:bodyPr rot="0" spcFirstLastPara="0" vertOverflow="overflow" horzOverflow="overflow" vert="horz" wrap="square" lIns="91440" tIns="45720" rIns="91440" bIns="45720" numCol="1" spcCol="0" rtlCol="0" fromWordArt="0" anchor="ctr" anchorCtr="0" forceAA="0" compatLnSpc="1">
+                        <a:prstTxWarp prst="textNoShape">
+                          <a:avLst/>
+                        </a:prstTxWarp>
+                        <a:noAutofit/>
+                      </wps:bodyPr>
+                    </wps:wsp>
+                  </a:graphicData>
+                </a:graphic>
+                <wp14:sizeRelH relativeFrom="margin">
+                  <wp14:pctWidth>0</wp14:pctWidth>
+                </wp14:sizeRelH>
+                <wp14:sizeRelV relativeFrom="margin">
+                  <wp14:pctHeight>0</wp14:pctHeight>
+                </wp14:sizeRelV>
+              </wp:anchor>
+            </w:drawing>
+          </mc:Choice>
+          <mc:Fallback>
+            <w:pict>
+              <v:oval w14:anchorId="119014FF" id="Oval 4" o:spid="_x0000_s1030" style="position:absolute;left:0;text-align:left;margin-left:46.2pt;margin-top:51.3pt;width:25.8pt;height:25.8pt;z-index:251661312;visibility:visible;mso-wrap-style:square;mso-width-percent:0;mso-height-percent:0;mso-wrap-distance-left:9pt;mso-wrap-distance-top:0;mso-wrap-distance-right:9pt;mso-wrap-distance-bottom:0;mso-position-horizontal:absolute;mso-position-horizontal-relative:text;mso-position-vertical:absolute;mso-position-vertical-relative:text;mso-width-percent:0;mso-height-percent:0;mso-width-relative:margin;mso-height-relative:margin;v-text-anchor:middle" o:gfxdata="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" fillcolor="white [3201]" strokecolor="black [3200]" strokeweight="1pt">
+                <v:stroke joinstyle="miter"/>
+                <v:textbox>
+                  <w:txbxContent>
+                    <w:p>
+                      <w:pPr>
+                        <w:jc w:val="center"/>
+                        <w:rPr>
+                          <w:sz w:val="20"/>
+                        </w:rPr>
+                      </w:pPr>
+                      <w:r>
+                        <w:rPr>
+                          <w:sz w:val="20"/>
+                        </w:rPr>
+                        <w:t>2</w:t>
+                      </w:r>
+                    </w:p>
+                  </w:txbxContent>
+                </v:textbox>
+              </v:oval>
+            </w:pict>
+          </mc:Fallback>
+        </mc:AlternateContent>
+      </w:r>
+      <w:r>
+        <w:rPr>
+          <w:noProof/>
+        </w:rPr>
+        <mc:AlternateContent>
+          <mc:Choice Requires="wps">
+            <w:drawing>
+              <wp:anchor distT="0" distB="0" distL="114300" distR="114300" simplePos="0" relativeHeight="251659264" behindDoc="0" locked="0" layoutInCell="1" allowOverlap="1" wp14:anchorId="3A640980" wp14:editId="0C677749">
+                <wp:simplePos x="0" y="0"/>
+                <wp:positionH relativeFrom="column">
+                  <wp:posOffset>586740</wp:posOffset>
+                </wp:positionH>
+                <wp:positionV relativeFrom="paragraph">
+                  <wp:posOffset>292735</wp:posOffset>
+                </wp:positionV>
+                <wp:extent cx="327660" cy="327660"/>
+                <wp:effectExtent l="0" t="0" r="15240" b="15240"/>
+                <wp:wrapNone/>
+                <wp:docPr id="3" name="Oval 3"/>
+                <wp:cNvGraphicFramePr/>
+                <a:graphic xmlns:a="http://schemas.openxmlformats.org/drawingml/2006/main">
+                  <a:graphicData uri="http://schemas.microsoft.com/office/word/2010/wordprocessingShape">
+                    <wps:wsp>
+                      <wps:cNvSpPr/>
+                      <wps:spPr>
+                        <a:xfrm>
+                          <a:off x="0" y="0"/>
+                          <a:ext cx="327660" cy="327660"/>
+                        </a:xfrm>
+                        <a:prstGeom prst="ellipse">
+                          <a:avLst/>
+                        </a:prstGeom>
+                        <a:ln/>
+                      </wps:spPr>
+                      <wps:style>
+                        <a:lnRef idx="2">
+                          <a:schemeClr val="dk1"/>
+                        </a:lnRef>
+                        <a:fillRef idx="1">
+                          <a:schemeClr val="lt1"/>
+                        </a:fillRef>
+                        <a:effectRef idx="0">
+                          <a:schemeClr val="dk1"/>
+                        </a:effectRef>
+                        <a:fontRef idx="minor">
+                          <a:schemeClr val="dk1"/>
+                        </a:fontRef>
+                      </wps:style>
+                      <wps:txbx>
+                        <w:txbxContent>
+                          <w:p>
+                            <w:pPr>
+                              <w:jc w:val="center"/>
+                              <w:rPr>
+                                <w:sz w:val="20"/>
+                              </w:rPr>
+                            </w:pPr>
+                            <w:r>
+                              <w:rPr>
+                                <w:sz w:val="20"/>
+                              </w:rPr>
+                              <w:t>1</w:t>
+                            </w:r>
+                          </w:p>
+                        </w:txbxContent>
+                      </wps:txbx>
+                      <wps:bodyPr rot="0" spcFirstLastPara="0" vertOverflow="overflow" horzOverflow="overflow" vert="horz" wrap="square" lIns="91440" tIns="45720" rIns="91440" bIns="45720" numCol="1" spcCol="0" rtlCol="0" fromWordArt="0" anchor="ctr" anchorCtr="0" forceAA="0" compatLnSpc="1">
+                        <a:prstTxWarp prst="textNoShape">
+                          <a:avLst/>
+                        </a:prstTxWarp>
+                        <a:noAutofit/>
+                      </wps:bodyPr>
+                    </wps:wsp>
+                  </a:graphicData>
+                </a:graphic>
+                <wp14:sizeRelH relativeFrom="margin">
+                  <wp14:pctWidth>0</wp14:pctWidth>
+                </wp14:sizeRelH>
+                <wp14:sizeRelV relativeFrom="margin">
+                  <wp14:pctHeight>0</wp14:pctHeight>
+                </wp14:sizeRelV>
+              </wp:anchor>
+            </w:drawing>
+          </mc:Choice>
+          <mc:Fallback>
+            <w:pict>
+              <v:oval w14:anchorId="3A640980" id="Oval 3" o:spid="_x0000_s1031" style="position:absolute;left:0;text-align:left;margin-left:46.2pt;margin-top:23.05pt;width:25.8pt;height:25.8pt;z-index:251659264;visibility:visible;mso-wrap-style:square;mso-width-percent:0;mso-height-percent:0;mso-wrap-distance-left:9pt;mso-wrap-distance-top:0;mso-wrap-distance-right:9pt;mso-wrap-distance-bottom:0;mso-position-horizontal:absolute;mso-position-horizontal-relative:text;mso-position-vertical:absolute;mso-position-vertical-relative:text;mso-width-percent:0;mso-height-percent:0;mso-width-relative:margin;mso-height-relative:margin;v-text-anchor:middle" o:gfxdata="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" fillcolor="white [3201]" strokecolor="black [3200]" strokeweight="1pt">
+                <v:stroke joinstyle="miter"/>
+                <v:textbox>
+                  <w:txbxContent>
+                    <w:p>
+                      <w:pPr>
+                        <w:jc w:val="center"/>
+                        <w:rPr>
+                          <w:sz w:val="20"/>
+                        </w:rPr>
+                      </w:pPr>
+                      <w:r>
+                        <w:rPr>
+                          <w:sz w:val="20"/>
+                        </w:rPr>
+                        <w:t>1</w:t>
+                      </w:r>
+                    </w:p>
+                  </w:txbxContent>
+                </v:textbox>
+              </v:oval>
+            </w:pict>
+          </mc:Fallback>
+        </mc:AlternateContent>
+      </w:r>
+      <w:r>
+        <w:rPr>
+          <w:noProof/>
+        </w:rPr>
+        <w:drawing>
+          <wp:inline distT="0" distB="0" distL="0" distR="0" wp14:anchorId="654217F8" wp14:editId="58CAA1D3">
+            <wp:extent cx="5732145" cy="2098675"/>
+            <wp:effectExtent l="0" t="0" r="1905" b="0"/>
+            <wp:docPr id="1" name="Picture 1"/>
+            <wp:cNvGraphicFramePr>
+              <a:graphicFrameLocks xmlns:a="http://schemas.openxmlformats.org/drawingml/2006/main" noChangeAspect="1"/>
+            </wp:cNvGraphicFramePr>
+            <a:graphic xmlns:a="http://schemas.openxmlformats.org/drawingml/2006/main">
+              <a:graphicData uri="http://schemas.openxmlformats.org/drawingml/2006/picture">
+                <pic:pic xmlns:pic="http://schemas.openxmlformats.org/drawingml/2006/picture">
+                  <pic:nvPicPr>
+                    <pic:cNvPr id="1" name=""/>
+                    <pic:cNvPicPr/>
+                  </pic:nvPicPr>
+                  <pic:blipFill>
+                    <a:blip r:embed="rId8"/>
+                    <a:stretch>
+                      <a:fillRect/>
+                    </a:stretch>
+                  </pic:blipFill>
+                  <pic:spPr>
+                    <a:xfrm>
+                      <a:off x="0" y="0"/>
+                      <a:ext cx="5732145" cy="2098675"/>
+                    </a:xfrm>
+                    <a:prstGeom prst="rect">
+                      <a:avLst/>
+                    </a:prstGeom>
+                  </pic:spPr>
+                </pic:pic>
+              </a:graphicData>
+            </a:graphic>
+          </wp:inline>
+        </w:drawing>
+      </w:r>
+    </w:p>
+    <w:p>
+      <w:pPr>
+        <w:pStyle w:val="ListParagraph"/>
+        <w:numPr>
+          <w:ilvl w:val="0"/>
+          <w:numId w:val="14"/>
+        </w:numPr>
+        <w:rPr>
+          <w:b/>
+        </w:rPr>
+      </w:pPr>
+      <w:r>
+        <w:rPr>
+          <w:b/>
+        </w:rPr>
+        <w:t>Các thành phần trong giao diện</w:t>
+      </w:r>
+      <w:r>
+        <w:rPr>
+          <w:b/>
+        </w:rPr>
+        <w:t>:</w:t>
+      </w:r>
+    </w:p>
+    <w:tbl>
+      <w:tblPr>
+        <w:tblStyle w:val="TableGrid"/>
+        <w:tblW w:w="0" w:type="auto"/>
+        <w:tblLook w:val="04A0" w:firstRow="1" w:lastRow="0" w:firstColumn="1" w:lastColumn="0" w:noHBand="0" w:noVBand="1"/>
+      </w:tblPr>
+      <w:tblGrid>
+        <w:gridCol w:w="846"/>
+        <w:gridCol w:w="1843"/>
+        <w:gridCol w:w="2976"/>
+        <w:gridCol w:w="3352"/>
+      </w:tblGrid>
+      <w:tr>
+        <w:tc>
+          <w:tcPr>
+            <w:tcW w:w="846" w:type="dxa"/>
+          </w:tcPr>
+          <w:p>
+            <w:pPr>
+              <w:rPr>
+                <w:b/>
+              </w:rPr>
+            </w:pPr>
+            <w:r>
+              <w:rPr>
+                <w:b/>
+              </w:rPr>
+              <w:t>STT</w:t>
+            </w:r>
+          </w:p>
+        </w:tc>
+        <w:tc>
+          <w:tcPr>
+            <w:tcW w:w="1843" w:type="dxa"/>
+          </w:tcPr>
+          <w:p>
+            <w:pPr>
+              <w:rPr>
+                <w:b/>
+              </w:rPr>
+            </w:pPr>
+            <w:r>
+              <w:rPr>
+                <w:b/>
+              </w:rPr>
+              <w:t>Loại điều khiển</w:t>
+            </w:r>
+          </w:p>
+        </w:tc>
+        <w:tc>
+          <w:tcPr>
+            <w:tcW w:w="2976" w:type="dxa"/>
+          </w:tcPr>
+          <w:p>
+            <w:pPr>
+              <w:rPr>
+                <w:b/>
+              </w:rPr>
+            </w:pPr>
+            <w:r>
+              <w:rPr>
+                <w:b/>
+              </w:rPr>
+              <w:t>Nội dung</w:t>
+            </w:r>
+          </w:p>
+        </w:tc>
+        <w:tc>
+          <w:tcPr>
+            <w:tcW w:w="3352" w:type="dxa"/>
+          </w:tcPr>
+          <w:p>
+            <w:pPr>
+              <w:rPr>
+                <w:b/>
+              </w:rPr>
+            </w:pPr>
+            <w:r>
+              <w:rPr>
+                <w:b/>
+              </w:rPr>
+              <w:t>Lưu ý</w:t>
+            </w:r>
+          </w:p>
+        </w:tc>
+      </w:tr>
+      <w:tr>
+        <w:tc>
+          <w:tcPr>
+            <w:tcW w:w="846" w:type="dxa"/>
+          </w:tcPr>
+          <w:p>
+            <w:r>
+              <w:t>1</w:t>
+            </w:r>
+          </w:p>
+        </w:tc>
+        <w:tc>
+          <w:tcPr>
+            <w:tcW w:w="1843" w:type="dxa"/>
+          </w:tcPr>
+          <w:p>
+            <w:r>
+              <w:t>Input[type=’text’]</w:t>
+            </w:r>
+          </w:p>
+        </w:tc>
+        <w:tc>
+          <w:tcPr>
+            <w:tcW w:w="2976" w:type="dxa"/>
+          </w:tcPr>
+          <w:p>
+            <w:r>
+              <w:t>Số NO</w:t>
+            </w:r>
+          </w:p>
+        </w:tc>
+        <w:tc>
+          <w:tcPr>
+            <w:tcW w:w="3352" w:type="dxa"/>
+          </w:tcPr>
+          <w:p>
+            <w:r>
+              <w:t>Đặt dòng chữ placeholder Số NO</w:t>
+            </w:r>
+            <w:r>
+              <w:t>.</w:t>
+            </w:r>
+          </w:p>
+          <w:p>
+            <w:r>
+              <w:t>Bắc buộc nhập vào tối đa 20 ký tự</w:t>
+            </w:r>
+          </w:p>
+        </w:tc>
+      </w:tr>
+      <w:tr>
+        <w:tc>
+          <w:tcPr>
+            <w:tcW w:w="846" w:type="dxa"/>
+          </w:tcPr>
+          <w:p>
+            <w:r>
+              <w:t>2</w:t>
+            </w:r>
+          </w:p>
+        </w:tc>
+        <w:tc>
+          <w:tcPr>
+            <w:tcW w:w="1843" w:type="dxa"/>
+          </w:tcPr>
+          <w:p>
+            <w:r>
+              <w:t>Select</w:t>
+            </w:r>
+          </w:p>
+        </w:tc>
+        <w:tc>
+          <w:tcPr>
+            <w:tcW w:w="2976" w:type="dxa"/>
+          </w:tcPr>
+          <w:p>
+            <w:r>
+              <w:t>Đơn vị</w:t>
+            </w:r>
+          </w:p>
+        </w:tc>
+        <w:tc>
+          <w:tcPr>
+            <w:tcW w:w="3352" w:type="dxa"/>
+          </w:tcPr>
+          <w:p>
+            <w:r>
+              <w:t>Ngoài các đơn vị có trong hệ thống, phải có thêm 1 option để chọn tất cả</w:t>
+            </w:r>
+          </w:p>
+        </w:tc>
+      </w:tr>
+      <w:tr>
+        <w:tc>
+          <w:tcPr>
+            <w:tcW w:w="846" w:type="dxa"/>
+          </w:tcPr>
+          <w:p>
+            <w:r>
+              <w:t>3</w:t>
+            </w:r>
+          </w:p>
+        </w:tc>
+        <w:tc>
+          <w:tcPr>
+            <w:tcW w:w="1843" w:type="dxa"/>
+          </w:tcPr>
+          <w:p>
+            <w:r>
+              <w:t>Select</w:t>
+            </w:r>
+          </w:p>
+        </w:tc>
+        <w:tc>
+          <w:tcPr>
+            <w:tcW w:w="2976" w:type="dxa"/>
+          </w:tcPr>
+          <w:p>
+            <w:r>
+              <w:t>Trạm</w:t>
+            </w:r>
+          </w:p>
+        </w:tc>
+        <w:tc>
+          <w:tcPr>
+            <w:tcW w:w="3352" w:type="dxa"/>
+          </w:tcPr>
+          <w:p>
+            <w:r>
+              <w:t>Ngoài các trạm có trong hệ thống, phải có thêm 1 option để chọn tất cả</w:t>
+            </w:r>
+          </w:p>
+        </w:tc>
+      </w:tr>
+      <w:tr>
+        <w:tc>
+          <w:tcPr>
+            <w:tcW w:w="846" w:type="dxa"/>
+          </w:tcPr>
+          <w:p>
+            <w:r>
+              <w:t>4</w:t>
+            </w:r>
+          </w:p>
+        </w:tc>
+        <w:tc>
+          <w:tcPr>
+            <w:tcW w:w="1843" w:type="dxa"/>
+          </w:tcPr>
+          <w:p>
+            <w:r>
+              <w:t>Select</w:t>
+            </w:r>
+          </w:p>
+        </w:tc>
+        <w:tc>
+          <w:tcPr>
+            <w:tcW w:w="2976" w:type="dxa"/>
+          </w:tcPr>
+          <w:p>
+            <w:r>
+              <w:t>Tình trạng</w:t>
+            </w:r>
+          </w:p>
+        </w:tc>
+        <w:tc>
+          <w:tcPr>
+            <w:tcW w:w="3352" w:type="dxa"/>
+          </w:tcPr>
+          <w:p>
+            <w:r>
+              <w:t>Ngoài các tình trạng có trong hệ thống, phải có thêm 1 option để chọn tất cả</w:t>
+            </w:r>
+          </w:p>
+        </w:tc>
+      </w:tr>
+      <w:tr>
+        <w:tc>
+          <w:tcPr>
+            <w:tcW w:w="846" w:type="dxa"/>
+          </w:tcPr>
+          <w:p>
+            <w:r>
+              <w:t>5</w:t>
+            </w:r>
+          </w:p>
+        </w:tc>
+        <w:tc>
+          <w:tcPr>
+            <w:tcW w:w="1843" w:type="dxa"/>
+          </w:tcPr>
+          <w:p>
+            <w:r>
+              <w:t>Input[type=’text’]</w:t>
+            </w:r>
+          </w:p>
+        </w:tc>
+        <w:tc>
+          <w:tcPr>
+            <w:tcW w:w="2976" w:type="dxa"/>
+          </w:tcPr>
+          <w:p>
+            <w:r>
+              <w:t>Công suất</w:t>
+            </w:r>
+          </w:p>
+        </w:tc>
+        <w:tc>
+          <w:tcPr>
+            <w:tcW w:w="3352" w:type="dxa"/>
+          </w:tcPr>
+          <w:p/>
+        </w:tc>
+      </w:tr>
+      <w:tr>
+        <w:tc>
+          <w:tcPr>
+            <w:tcW w:w="846" w:type="dxa"/>
+          </w:tcPr>
+          <w:p>
+            <w:r>
+              <w:t>6</w:t>
+            </w:r>
+          </w:p>
+        </w:tc>
+        <w:tc>
+          <w:tcPr>
+            <w:tcW w:w="1843" w:type="dxa"/>
+          </w:tcPr>
+          <w:p>
+            <w:r>
+              <w:t>Table</w:t>
+            </w:r>
+          </w:p>
+        </w:tc>
+        <w:tc>
+          <w:tcPr>
+            <w:tcW w:w="2976" w:type="dxa"/>
+          </w:tcPr>
+          <w:p>
+            <w:r>
+              <w:t>Kết quả danh sách MBA theo các tiêu chi tiềm kiếm</w:t>
+            </w:r>
+          </w:p>
+        </w:tc>
+        <w:tc>
+          <w:tcPr>
+            <w:tcW w:w="3352" w:type="dxa"/>
+          </w:tcPr>
+          <w:p>
+            <w:r>
+              <w:t>Khi vừa tải trang phải hiển thị tất cả mẫu tin có trong hệ thống</w:t>
+            </w:r>
+          </w:p>
+        </w:tc>
+      </w:tr>
+    </w:tbl>
+    <w:p>
+      <w:pPr>
+        <w:pStyle w:val="ListParagraph"/>
+        <w:numPr>
+          <w:ilvl w:val="0"/>
+          <w:numId w:val="14"/>
+        </w:numPr>
+        <w:rPr>
+          <w:b/>
+        </w:rPr>
+      </w:pPr>
+      <w:r>
+        <w:rPr>
+          <w:b/>
+        </w:rPr>
+        <w:t>Ghi chú chung:</w:t>
+      </w:r>
+    </w:p>
+    <w:p>
+      <w:pPr>
+        <w:pStyle w:val="ListParagraph"/>
+        <w:numPr>
+          <w:ilvl w:val="0"/>
+          <w:numId w:val="14"/>
+        </w:numPr>
+        <w:rPr>
+          <w:b/>
+        </w:rPr>
+      </w:pPr>
+      <w:r>
+        <w:rPr>
+          <w:b/>
+        </w:rPr>
+        <w:t>Sử dụng dữ liệu trong cập nhật MBA</w:t>
+      </w:r>
+    </w:p>
+    <w:tbl>
+      <w:tblPr>
+        <w:tblStyle w:val="TableGrid"/>
+        <w:tblW w:w="0" w:type="auto"/>
+        <w:tblLook w:val="04A0" w:firstRow="1" w:lastRow="0" w:firstColumn="1" w:lastColumn="0" w:noHBand="0" w:noVBand="1"/>
+      </w:tblPr>
+      <w:tblGrid>
+        <w:gridCol w:w="738"/>
+        <w:gridCol w:w="2465"/>
+        <w:gridCol w:w="1818"/>
+        <w:gridCol w:w="1427"/>
+        <w:gridCol w:w="1278"/>
+        <w:gridCol w:w="1291"/>
+      </w:tblGrid>
+      <w:tr>
+        <w:tc>
+          <w:tcPr>
+            <w:tcW w:w="754" w:type="dxa"/>
+            <w:vMerge w:val="restart"/>
+            <w:vAlign w:val="center"/>
+          </w:tcPr>
+          <w:p>
+            <w:pPr>
+              <w:jc w:val="center"/>
+              <w:rPr>
+                <w:b/>
+              </w:rPr>
+            </w:pPr>
+            <w:r>
+              <w:rPr>
+                <w:b/>
+              </w:rPr>
+              <w:lastRenderedPageBreak/>
+              <w:t>STT</w:t>
+            </w:r>
+          </w:p>
+        </w:tc>
+        <w:tc>
+          <w:tcPr>
+            <w:tcW w:w="1995" w:type="dxa"/>
+            <w:vMerge w:val="restart"/>
+            <w:vAlign w:val="center"/>
+          </w:tcPr>
+          <w:p>
+            <w:pPr>
+              <w:jc w:val="center"/>
+              <w:rPr>
+                <w:b/>
+              </w:rPr>
+            </w:pPr>
+            <w:r>
+              <w:rPr>
+                <w:b/>
+              </w:rPr>
+              <w:t>Bảng</w:t>
+            </w:r>
+          </w:p>
+        </w:tc>
+        <w:tc>
+          <w:tcPr>
+            <w:tcW w:w="6268" w:type="dxa"/>
+            <w:gridSpan w:val="4"/>
+            <w:vAlign w:val="center"/>
+          </w:tcPr>
+          <w:p>
+            <w:pPr>
+              <w:jc w:val="center"/>
+              <w:rPr>
+                <w:b/>
+              </w:rPr>
+            </w:pPr>
+            <w:r>
+              <w:rPr>
+                <w:b/>
+              </w:rPr>
+              <w:t>Phương thức</w:t>
+            </w:r>
+          </w:p>
+        </w:tc>
+      </w:tr>
+      <w:tr>
+        <w:tc>
+          <w:tcPr>
+            <w:tcW w:w="754" w:type="dxa"/>
+            <w:vMerge/>
+            <w:vAlign w:val="center"/>
+          </w:tcPr>
+          <w:p>
+            <w:pPr>
+              <w:pStyle w:val="ListParagraph"/>
+              <w:numPr>
+                <w:ilvl w:val="0"/>
+                <w:numId w:val="16"/>
+              </w:numPr>
+              <w:jc w:val="center"/>
+              <w:rPr>
+                <w:b/>
+              </w:rPr>
+            </w:pPr>
+          </w:p>
+        </w:tc>
+        <w:tc>
+          <w:tcPr>
+            <w:tcW w:w="1995" w:type="dxa"/>
+            <w:vMerge/>
+            <w:vAlign w:val="center"/>
+          </w:tcPr>
+          <w:p>
+            <w:pPr>
+              <w:jc w:val="center"/>
+              <w:rPr>
+                <w:b/>
+              </w:rPr>
+            </w:pPr>
+          </w:p>
+        </w:tc>
+        <w:tc>
+          <w:tcPr>
+            <w:tcW w:w="1968" w:type="dxa"/>
+            <w:vAlign w:val="center"/>
+          </w:tcPr>
+          <w:p>
+            <w:pPr>
+              <w:jc w:val="center"/>
+              <w:rPr>
+                <w:b/>
+              </w:rPr>
+            </w:pPr>
+            <w:r>
+              <w:rPr>
+                <w:b/>
+              </w:rPr>
+              <w:t>Thêm</w:t>
+            </w:r>
+          </w:p>
+        </w:tc>
+        <w:tc>
+          <w:tcPr>
+            <w:tcW w:w="1548" w:type="dxa"/>
+            <w:vAlign w:val="center"/>
+          </w:tcPr>
+          <w:p>
+            <w:pPr>
+              <w:jc w:val="center"/>
+              <w:rPr>
+                <w:b/>
+              </w:rPr>
+            </w:pPr>
+            <w:r>
+              <w:rPr>
+                <w:b/>
+              </w:rPr>
+              <w:t>Sửa</w:t>
+            </w:r>
+          </w:p>
+        </w:tc>
+        <w:tc>
+          <w:tcPr>
+            <w:tcW w:w="1376" w:type="dxa"/>
+            <w:vAlign w:val="center"/>
+          </w:tcPr>
+          <w:p>
+            <w:pPr>
+              <w:jc w:val="center"/>
+              <w:rPr>
+                <w:b/>
+              </w:rPr>
+            </w:pPr>
+            <w:r>
+              <w:rPr>
+                <w:b/>
+              </w:rPr>
+              <w:t>Xóa</w:t>
+            </w:r>
+          </w:p>
+        </w:tc>
+        <w:tc>
+          <w:tcPr>
+            <w:tcW w:w="1376" w:type="dxa"/>
+            <w:vAlign w:val="center"/>
+          </w:tcPr>
+          <w:p>
+            <w:pPr>
+              <w:jc w:val="center"/>
+              <w:rPr>
+                <w:b/>
+              </w:rPr>
+            </w:pPr>
+            <w:r>
+              <w:rPr>
+                <w:b/>
+              </w:rPr>
+              <w:t>Truy vấn</w:t>
+            </w:r>
+          </w:p>
+        </w:tc>
+      </w:tr>
+      <w:tr>
+        <w:tc>
+          <w:tcPr>
+            <w:tcW w:w="754" w:type="dxa"/>
+          </w:tcPr>
+          <w:p>
+            <w:pPr>
+              <w:pStyle w:val="ListParagraph"/>
+              <w:numPr>
+                <w:ilvl w:val="0"/>
+                <w:numId w:val="27"/>
+              </w:numPr>
+            </w:pPr>
+          </w:p>
+        </w:tc>
+        <w:tc>
+          <w:tcPr>
+            <w:tcW w:w="1995" w:type="dxa"/>
+          </w:tcPr>
+          <w:p>
+            <w:r>
+              <w:t>MBA</w:t>
+            </w:r>
+          </w:p>
+        </w:tc>
+        <w:tc>
+          <w:tcPr>
+            <w:tcW w:w="1968" w:type="dxa"/>
+          </w:tcPr>
+          <w:p/>
+        </w:tc>
+        <w:tc>
+          <w:tcPr>
+            <w:tcW w:w="1548" w:type="dxa"/>
+          </w:tcPr>
+          <w:p/>
+        </w:tc>
+        <w:tc>
+          <w:tcPr>
+            <w:tcW w:w="1376" w:type="dxa"/>
+          </w:tcPr>
+          <w:p/>
+        </w:tc>
+        <w:tc>
+          <w:tcPr>
+            <w:tcW w:w="1376" w:type="dxa"/>
+          </w:tcPr>
+          <w:p>
+            <w:r>
+              <w:t>X</w:t>
+            </w:r>
+          </w:p>
+        </w:tc>
+      </w:tr>
+      <w:tr>
+        <w:tc>
+          <w:tcPr>
+            <w:tcW w:w="754" w:type="dxa"/>
+          </w:tcPr>
+          <w:p>
+            <w:pPr>
+              <w:pStyle w:val="ListParagraph"/>
+              <w:numPr>
+                <w:ilvl w:val="0"/>
+                <w:numId w:val="27"/>
+              </w:numPr>
+            </w:pPr>
+          </w:p>
+        </w:tc>
+        <w:tc>
+          <w:tcPr>
+            <w:tcW w:w="1995" w:type="dxa"/>
+          </w:tcPr>
+          <w:p>
+            <w:r>
+              <w:t>LOAI_MBA</w:t>
+            </w:r>
+          </w:p>
+        </w:tc>
+        <w:tc>
+          <w:tcPr>
+            <w:tcW w:w="1968" w:type="dxa"/>
+          </w:tcPr>
+          <w:p/>
+        </w:tc>
+        <w:tc>
+          <w:tcPr>
+            <w:tcW w:w="1548" w:type="dxa"/>
+          </w:tcPr>
+          <w:p/>
+        </w:tc>
+        <w:tc>
+          <w:tcPr>
+            <w:tcW w:w="1376" w:type="dxa"/>
+          </w:tcPr>
+          <w:p/>
+        </w:tc>
+        <w:tc>
+          <w:tcPr>
+            <w:tcW w:w="1376" w:type="dxa"/>
+          </w:tcPr>
+          <w:p>
+            <w:r>
+              <w:t>X</w:t>
+            </w:r>
+          </w:p>
+        </w:tc>
+      </w:tr>
+      <w:tr>
+        <w:tc>
+          <w:tcPr>
+            <w:tcW w:w="754" w:type="dxa"/>
+          </w:tcPr>
+          <w:p>
+            <w:pPr>
+              <w:pStyle w:val="ListParagraph"/>
+              <w:numPr>
+                <w:ilvl w:val="0"/>
+                <w:numId w:val="27"/>
+              </w:numPr>
+            </w:pPr>
+          </w:p>
+        </w:tc>
+        <w:tc>
+          <w:tcPr>
+            <w:tcW w:w="1995" w:type="dxa"/>
+          </w:tcPr>
+          <w:p>
+            <w:r>
+              <w:t>DONVI</w:t>
+            </w:r>
+          </w:p>
+        </w:tc>
+        <w:tc>
+          <w:tcPr>
+            <w:tcW w:w="1968" w:type="dxa"/>
+          </w:tcPr>
+          <w:p/>
+        </w:tc>
+        <w:tc>
+          <w:tcPr>
+            <w:tcW w:w="1548" w:type="dxa"/>
+          </w:tcPr>
+          <w:p/>
+        </w:tc>
+        <w:tc>
+          <w:tcPr>
+            <w:tcW w:w="1376" w:type="dxa"/>
+          </w:tcPr>
+          <w:p/>
+        </w:tc>
+        <w:tc>
+          <w:tcPr>
+            <w:tcW w:w="1376" w:type="dxa"/>
+          </w:tcPr>
+          <w:p>
+            <w:r>
+              <w:t>X</w:t>
+            </w:r>
+          </w:p>
+        </w:tc>
+      </w:tr>
+      <w:tr>
+        <w:tc>
+          <w:tcPr>
+            <w:tcW w:w="754" w:type="dxa"/>
+          </w:tcPr>
+          <w:p>
+            <w:pPr>
+              <w:pStyle w:val="ListParagraph"/>
+              <w:numPr>
+                <w:ilvl w:val="0"/>
+                <w:numId w:val="27"/>
+              </w:numPr>
+            </w:pPr>
+          </w:p>
+        </w:tc>
+        <w:tc>
+          <w:tcPr>
+            <w:tcW w:w="1995" w:type="dxa"/>
+          </w:tcPr>
+          <w:p>
+            <w:r>
+              <w:t>NHASANXUAT</w:t>
+            </w:r>
+          </w:p>
+        </w:tc>
+        <w:tc>
+          <w:tcPr>
+            <w:tcW w:w="1968" w:type="dxa"/>
+          </w:tcPr>
+          <w:p/>
+        </w:tc>
+        <w:tc>
+          <w:tcPr>
+            <w:tcW w:w="1548" w:type="dxa"/>
+          </w:tcPr>
+          <w:p/>
+        </w:tc>
+        <w:tc>
+          <w:tcPr>
+            <w:tcW w:w="1376" w:type="dxa"/>
+          </w:tcPr>
+          <w:p/>
+        </w:tc>
+        <w:tc>
+          <w:tcPr>
+            <w:tcW w:w="1376" w:type="dxa"/>
+          </w:tcPr>
+          <w:p>
+            <w:r>
+              <w:t>X</w:t>
+            </w:r>
+          </w:p>
+        </w:tc>
+      </w:tr>
+      <w:tr>
+        <w:tc>
+          <w:tcPr>
+            <w:tcW w:w="754" w:type="dxa"/>
+          </w:tcPr>
+          <w:p>
+            <w:pPr>
+              <w:pStyle w:val="ListParagraph"/>
+              <w:numPr>
+                <w:ilvl w:val="0"/>
+                <w:numId w:val="27"/>
+              </w:numPr>
+            </w:pPr>
+          </w:p>
+        </w:tc>
+        <w:tc>
+          <w:tcPr>
+            <w:tcW w:w="1995" w:type="dxa"/>
+          </w:tcPr>
+          <w:p>
+            <w:r>
+              <w:t>CHITIET_TINHTRANG</w:t>
+            </w:r>
+          </w:p>
+        </w:tc>
+        <w:tc>
+          <w:tcPr>
+            <w:tcW w:w="1968" w:type="dxa"/>
+          </w:tcPr>
+          <w:p/>
+        </w:tc>
+        <w:tc>
+          <w:tcPr>
+            <w:tcW w:w="1548" w:type="dxa"/>
+          </w:tcPr>
+          <w:p/>
+        </w:tc>
+        <w:tc>
+          <w:tcPr>
+            <w:tcW w:w="1376" w:type="dxa"/>
+          </w:tcPr>
+          <w:p/>
+        </w:tc>
+        <w:tc>
+          <w:tcPr>
+            <w:tcW w:w="1376" w:type="dxa"/>
+          </w:tcPr>
+          <w:p>
+            <w:r>
+              <w:t>X</w:t>
+            </w:r>
+          </w:p>
+        </w:tc>
+      </w:tr>
+      <w:tr>
+        <w:tc>
+          <w:tcPr>
+            <w:tcW w:w="754" w:type="dxa"/>
+          </w:tcPr>
+          <w:p>
+            <w:pPr>
+              <w:pStyle w:val="ListParagraph"/>
+              <w:numPr>
+                <w:ilvl w:val="0"/>
+                <w:numId w:val="27"/>
+              </w:numPr>
+            </w:pPr>
+          </w:p>
+        </w:tc>
+        <w:tc>
+          <w:tcPr>
+            <w:tcW w:w="1995" w:type="dxa"/>
+          </w:tcPr>
+          <w:p>
+            <w:r>
+              <w:t>TINHTRANG_MBA</w:t>
+            </w:r>
+          </w:p>
+        </w:tc>
+        <w:tc>
+          <w:tcPr>
+            <w:tcW w:w="1968" w:type="dxa"/>
+          </w:tcPr>
+          <w:p/>
+        </w:tc>
+        <w:tc>
+          <w:tcPr>
+            <w:tcW w:w="1548" w:type="dxa"/>
+          </w:tcPr>
+          <w:p/>
+        </w:tc>
+        <w:tc>
+          <w:tcPr>
+            <w:tcW w:w="1376" w:type="dxa"/>
+          </w:tcPr>
+          <w:p/>
+        </w:tc>
+        <w:tc>
+          <w:tcPr>
+            <w:tcW w:w="1376" w:type="dxa"/>
+          </w:tcPr>
+          <w:p>
+            <w:r>
+              <w:t>X</w:t>
+            </w:r>
+          </w:p>
+        </w:tc>
+      </w:tr>
+    </w:tbl>
+    <w:p>
+      <w:pPr>
+        <w:pStyle w:val="ListParagraph"/>
+        <w:numPr>
+          <w:ilvl w:val="0"/>
+          <w:numId w:val="17"/>
+        </w:numPr>
+        <w:rPr>
+          <w:b/>
+        </w:rPr>
+      </w:pPr>
+      <w:r>
+        <w:rPr>
+          <w:b/>
+        </w:rPr>
+        <w:t>Cách x</w:t>
+      </w:r>
+      <w:r>
+        <w:rPr>
+          <w:b/>
+        </w:rPr>
+        <w:t>ử lý:</w:t>
+      </w:r>
+    </w:p>
+    <w:p>
+      <w:pPr>
+        <w:pStyle w:val="ListParagraph"/>
+        <w:numPr>
+          <w:ilvl w:val="0"/>
+          <w:numId w:val="36"/>
+        </w:numPr>
+      </w:pPr>
+      <w:r>
+        <w:t>Người dùng truy cập vào chức năng tìm kiếm trên thanh menu.</w:t>
+      </w:r>
+    </w:p>
+    <w:p>
+      <w:pPr>
+        <w:pStyle w:val="ListParagraph"/>
+        <w:numPr>
+          <w:ilvl w:val="0"/>
+          <w:numId w:val="36"/>
+        </w:numPr>
+      </w:pPr>
+      <w:r>
+        <w:t>Hệ thống hiển thị trang tìm kiếm, đồng thời dùng Ajax để load tất cả mẫu tin có trong hệ thống.</w:t>
+      </w:r>
+    </w:p>
+    <w:p>
+      <w:pPr>
+        <w:pStyle w:val="ListParagraph"/>
+        <w:numPr>
+          <w:ilvl w:val="0"/>
+          <w:numId w:val="36"/>
+        </w:numPr>
+      </w:pPr>
+      <w:r>
+        <w:t>Người dùng nhập vào các tiêu chí tìm kiếm.</w:t>
+      </w:r>
+    </w:p>
+    <w:p>
+      <w:pPr>
+        <w:pStyle w:val="ListParagraph"/>
+        <w:numPr>
+          <w:ilvl w:val="0"/>
+          <w:numId w:val="36"/>
+        </w:numPr>
+      </w:pPr>
+      <w:r>
+        <w:t xml:space="preserve">Mỗi khi các tiêu chí tìm kiếm thay đổi, sử dụng Ajax để tìm kiếm các mẫu tin phù hợp với các tiêu chí tìm kiếm và hiển thị ra màn hình. Nếu không có kết quả thì thông báo </w:t>
+      </w:r>
+      <w:r>
+        <w:rPr>
+          <w:rFonts w:ascii="Helvetica" w:hAnsi="Helvetica"/>
+          <w:color w:val="555555"/>
+          <w:shd w:val="clear" w:color="auto" w:fill="F5F5F5"/>
+        </w:rPr>
+        <w:t>Không có máy biến áp phù hợp!</w:t>
+      </w:r>
+      <w:r>
+        <w:rPr>
+          <w:rFonts w:ascii="Helvetica" w:hAnsi="Helvetica"/>
+          <w:color w:val="555555"/>
+          <w:shd w:val="clear" w:color="auto" w:fill="F5F5F5"/>
+        </w:rPr>
+        <w:t>.</w:t>
+      </w:r>
+    </w:p>
+    <w:p>
+      <w:pPr>
+        <w:pStyle w:val="Heading2"/>
+      </w:pPr>
+      <w:bookmarkStart w:id="26" w:name="_Toc403169827"/>
+      <w:r>
+        <w:t>Thống kê Máy biến áp</w:t>
+      </w:r>
+      <w:bookmarkEnd w:id="26"/>
+    </w:p>
+    <w:p>
+      <w:pPr>
+        <w:pStyle w:val="ListParagraph"/>
+        <w:numPr>
+          <w:ilvl w:val="0"/>
+          <w:numId w:val="14"/>
+        </w:numPr>
+      </w:pPr>
+      <w:r>
+        <w:rPr>
+          <w:b/>
+        </w:rPr>
+        <w:t>Mục đích:</w:t>
+      </w:r>
+      <w:r>
+        <w:t xml:space="preserve"> giúp cho phòng KH-KT và các đơn vị có thể thống kê MBA đang vận hành, ngưng vận hành hay là hư trong đơn vị (riêng phòng KH-KT có thể thống kê các đơn vị khác hoặc tất cả các đơn vị).</w:t>
       </w:r>
     </w:p>
     <w:p>
@@ -13726,515 +15499,6 @@
               <w:pStyle w:val="ListParagraph"/>
               <w:numPr>
                 <w:ilvl w:val="0"/>
-                <w:numId w:val="26"/>
-              </w:numPr>
-              <w:rPr>
-                <w:b/>
-              </w:rPr>
-            </w:pPr>
-          </w:p>
-        </w:tc>
-        <w:tc>
-          <w:tcPr>
-            <w:tcW w:w="2977" w:type="dxa"/>
-          </w:tcPr>
-          <w:p>
-            <w:pPr>
-              <w:rPr>
-                <w:b/>
-              </w:rPr>
-            </w:pPr>
-          </w:p>
-        </w:tc>
-        <w:tc>
-          <w:tcPr>
-            <w:tcW w:w="2939" w:type="dxa"/>
-          </w:tcPr>
-          <w:p>
-            <w:pPr>
-              <w:rPr>
-                <w:b/>
-              </w:rPr>
-            </w:pPr>
-          </w:p>
-        </w:tc>
-        <w:tc>
-          <w:tcPr>
-            <w:tcW w:w="2255" w:type="dxa"/>
-          </w:tcPr>
-          <w:p>
-            <w:pPr>
-              <w:rPr>
-                <w:b/>
-              </w:rPr>
-            </w:pPr>
-          </w:p>
-        </w:tc>
-      </w:tr>
-    </w:tbl>
-    <w:p>
-      <w:pPr>
-        <w:pStyle w:val="ListParagraph"/>
-        <w:numPr>
-          <w:ilvl w:val="0"/>
-          <w:numId w:val="14"/>
-        </w:numPr>
-        <w:rPr>
-          <w:b/>
-        </w:rPr>
-      </w:pPr>
-      <w:r>
-        <w:rPr>
-          <w:b/>
-        </w:rPr>
-        <w:t>Ghi chú chung:</w:t>
-      </w:r>
-    </w:p>
-    <w:p>
-      <w:pPr>
-        <w:pStyle w:val="ListParagraph"/>
-        <w:numPr>
-          <w:ilvl w:val="0"/>
-          <w:numId w:val="14"/>
-        </w:numPr>
-        <w:rPr>
-          <w:b/>
-        </w:rPr>
-      </w:pPr>
-      <w:r>
-        <w:rPr>
-          <w:b/>
-        </w:rPr>
-        <w:t>Sử dụng dữ liệu trong cập nhật MBA</w:t>
-      </w:r>
-    </w:p>
-    <w:tbl>
-      <w:tblPr>
-        <w:tblStyle w:val="TableGrid"/>
-        <w:tblW w:w="0" w:type="auto"/>
-        <w:tblLook w:val="04A0" w:firstRow="1" w:lastRow="0" w:firstColumn="1" w:lastColumn="0" w:noHBand="0" w:noVBand="1"/>
-      </w:tblPr>
-      <w:tblGrid>
-        <w:gridCol w:w="754"/>
-        <w:gridCol w:w="1995"/>
-        <w:gridCol w:w="1968"/>
-        <w:gridCol w:w="1548"/>
-        <w:gridCol w:w="1376"/>
-        <w:gridCol w:w="1376"/>
-      </w:tblGrid>
-      <w:tr>
-        <w:tc>
-          <w:tcPr>
-            <w:tcW w:w="754" w:type="dxa"/>
-            <w:vMerge w:val="restart"/>
-            <w:vAlign w:val="center"/>
-          </w:tcPr>
-          <w:p>
-            <w:pPr>
-              <w:jc w:val="center"/>
-              <w:rPr>
-                <w:b/>
-              </w:rPr>
-            </w:pPr>
-            <w:r>
-              <w:rPr>
-                <w:b/>
-              </w:rPr>
-              <w:t>STT</w:t>
-            </w:r>
-          </w:p>
-        </w:tc>
-        <w:tc>
-          <w:tcPr>
-            <w:tcW w:w="1995" w:type="dxa"/>
-            <w:vMerge w:val="restart"/>
-            <w:vAlign w:val="center"/>
-          </w:tcPr>
-          <w:p>
-            <w:pPr>
-              <w:jc w:val="center"/>
-              <w:rPr>
-                <w:b/>
-              </w:rPr>
-            </w:pPr>
-            <w:r>
-              <w:rPr>
-                <w:b/>
-              </w:rPr>
-              <w:t>Bảng</w:t>
-            </w:r>
-          </w:p>
-        </w:tc>
-        <w:tc>
-          <w:tcPr>
-            <w:tcW w:w="6268" w:type="dxa"/>
-            <w:gridSpan w:val="4"/>
-            <w:vAlign w:val="center"/>
-          </w:tcPr>
-          <w:p>
-            <w:pPr>
-              <w:jc w:val="center"/>
-              <w:rPr>
-                <w:b/>
-              </w:rPr>
-            </w:pPr>
-            <w:r>
-              <w:rPr>
-                <w:b/>
-              </w:rPr>
-              <w:t>Phương thức</w:t>
-            </w:r>
-          </w:p>
-        </w:tc>
-      </w:tr>
-      <w:tr>
-        <w:tc>
-          <w:tcPr>
-            <w:tcW w:w="754" w:type="dxa"/>
-            <w:vMerge/>
-            <w:vAlign w:val="center"/>
-          </w:tcPr>
-          <w:p>
-            <w:pPr>
-              <w:pStyle w:val="ListParagraph"/>
-              <w:numPr>
-                <w:ilvl w:val="0"/>
-                <w:numId w:val="16"/>
-              </w:numPr>
-              <w:jc w:val="center"/>
-              <w:rPr>
-                <w:b/>
-              </w:rPr>
-            </w:pPr>
-          </w:p>
-        </w:tc>
-        <w:tc>
-          <w:tcPr>
-            <w:tcW w:w="1995" w:type="dxa"/>
-            <w:vMerge/>
-            <w:vAlign w:val="center"/>
-          </w:tcPr>
-          <w:p>
-            <w:pPr>
-              <w:jc w:val="center"/>
-              <w:rPr>
-                <w:b/>
-              </w:rPr>
-            </w:pPr>
-          </w:p>
-        </w:tc>
-        <w:tc>
-          <w:tcPr>
-            <w:tcW w:w="1968" w:type="dxa"/>
-            <w:vAlign w:val="center"/>
-          </w:tcPr>
-          <w:p>
-            <w:pPr>
-              <w:jc w:val="center"/>
-              <w:rPr>
-                <w:b/>
-              </w:rPr>
-            </w:pPr>
-            <w:r>
-              <w:rPr>
-                <w:b/>
-              </w:rPr>
-              <w:t>Thêm</w:t>
-            </w:r>
-          </w:p>
-        </w:tc>
-        <w:tc>
-          <w:tcPr>
-            <w:tcW w:w="1548" w:type="dxa"/>
-            <w:vAlign w:val="center"/>
-          </w:tcPr>
-          <w:p>
-            <w:pPr>
-              <w:jc w:val="center"/>
-              <w:rPr>
-                <w:b/>
-              </w:rPr>
-            </w:pPr>
-            <w:r>
-              <w:rPr>
-                <w:b/>
-              </w:rPr>
-              <w:t>Sửa</w:t>
-            </w:r>
-          </w:p>
-        </w:tc>
-        <w:tc>
-          <w:tcPr>
-            <w:tcW w:w="1376" w:type="dxa"/>
-            <w:vAlign w:val="center"/>
-          </w:tcPr>
-          <w:p>
-            <w:pPr>
-              <w:jc w:val="center"/>
-              <w:rPr>
-                <w:b/>
-              </w:rPr>
-            </w:pPr>
-            <w:r>
-              <w:rPr>
-                <w:b/>
-              </w:rPr>
-              <w:t>Xóa</w:t>
-            </w:r>
-          </w:p>
-        </w:tc>
-        <w:tc>
-          <w:tcPr>
-            <w:tcW w:w="1376" w:type="dxa"/>
-            <w:vAlign w:val="center"/>
-          </w:tcPr>
-          <w:p>
-            <w:pPr>
-              <w:jc w:val="center"/>
-              <w:rPr>
-                <w:b/>
-              </w:rPr>
-            </w:pPr>
-            <w:r>
-              <w:rPr>
-                <w:b/>
-              </w:rPr>
-              <w:t>Truy vấn</w:t>
-            </w:r>
-          </w:p>
-        </w:tc>
-      </w:tr>
-      <w:tr>
-        <w:tc>
-          <w:tcPr>
-            <w:tcW w:w="754" w:type="dxa"/>
-          </w:tcPr>
-          <w:p>
-            <w:pPr>
-              <w:pStyle w:val="ListParagraph"/>
-              <w:numPr>
-                <w:ilvl w:val="0"/>
-                <w:numId w:val="27"/>
-              </w:numPr>
-            </w:pPr>
-          </w:p>
-        </w:tc>
-        <w:tc>
-          <w:tcPr>
-            <w:tcW w:w="1995" w:type="dxa"/>
-          </w:tcPr>
-          <w:p/>
-        </w:tc>
-        <w:tc>
-          <w:tcPr>
-            <w:tcW w:w="1968" w:type="dxa"/>
-          </w:tcPr>
-          <w:p/>
-        </w:tc>
-        <w:tc>
-          <w:tcPr>
-            <w:tcW w:w="1548" w:type="dxa"/>
-          </w:tcPr>
-          <w:p/>
-        </w:tc>
-        <w:tc>
-          <w:tcPr>
-            <w:tcW w:w="1376" w:type="dxa"/>
-          </w:tcPr>
-          <w:p/>
-        </w:tc>
-        <w:tc>
-          <w:tcPr>
-            <w:tcW w:w="1376" w:type="dxa"/>
-          </w:tcPr>
-          <w:p/>
-        </w:tc>
-      </w:tr>
-    </w:tbl>
-    <w:p>
-      <w:pPr>
-        <w:pStyle w:val="ListParagraph"/>
-        <w:numPr>
-          <w:ilvl w:val="0"/>
-          <w:numId w:val="17"/>
-        </w:numPr>
-        <w:rPr>
-          <w:b/>
-        </w:rPr>
-      </w:pPr>
-      <w:r>
-        <w:rPr>
-          <w:b/>
-        </w:rPr>
-        <w:t>Cách sử lý:</w:t>
-      </w:r>
-    </w:p>
-    <w:p>
-      <w:pPr>
-        <w:pStyle w:val="Heading2"/>
-      </w:pPr>
-      <w:bookmarkStart w:id="26" w:name="_Toc403169827"/>
-      <w:r>
-        <w:t>Thống kê Máy biến áp</w:t>
-      </w:r>
-      <w:bookmarkEnd w:id="26"/>
-    </w:p>
-    <w:p>
-      <w:pPr>
-        <w:pStyle w:val="ListParagraph"/>
-        <w:numPr>
-          <w:ilvl w:val="0"/>
-          <w:numId w:val="14"/>
-        </w:numPr>
-      </w:pPr>
-      <w:r>
-        <w:rPr>
-          <w:b/>
-        </w:rPr>
-        <w:t>Mục đích:</w:t>
-      </w:r>
-      <w:r>
-        <w:t xml:space="preserve"> giúp cho phòng KH-KT và các đơn vị có thể thống kê MBA đang vận hành, ngưng vận hành hay là hư trong đơn vị (riêng phòng KH-KT có thể thống kê các đơn vị khác hoặc tất cả các đơn vị).</w:t>
-      </w:r>
-    </w:p>
-    <w:p>
-      <w:pPr>
-        <w:pStyle w:val="ListParagraph"/>
-        <w:numPr>
-          <w:ilvl w:val="0"/>
-          <w:numId w:val="14"/>
-        </w:numPr>
-        <w:rPr>
-          <w:b/>
-        </w:rPr>
-      </w:pPr>
-      <w:r>
-        <w:rPr>
-          <w:b/>
-        </w:rPr>
-        <w:t>Giao diện:</w:t>
-      </w:r>
-    </w:p>
-    <w:p>
-      <w:pPr>
-        <w:pStyle w:val="ListParagraph"/>
-        <w:numPr>
-          <w:ilvl w:val="0"/>
-          <w:numId w:val="14"/>
-        </w:numPr>
-        <w:rPr>
-          <w:b/>
-        </w:rPr>
-      </w:pPr>
-      <w:r>
-        <w:rPr>
-          <w:b/>
-        </w:rPr>
-        <w:t>Các thành phần trong giao diện</w:t>
-      </w:r>
-      <w:r>
-        <w:rPr>
-          <w:b/>
-        </w:rPr>
-        <w:t>:</w:t>
-      </w:r>
-    </w:p>
-    <w:tbl>
-      <w:tblPr>
-        <w:tblStyle w:val="TableGrid"/>
-        <w:tblW w:w="0" w:type="auto"/>
-        <w:tblLook w:val="04A0" w:firstRow="1" w:lastRow="0" w:firstColumn="1" w:lastColumn="0" w:noHBand="0" w:noVBand="1"/>
-      </w:tblPr>
-      <w:tblGrid>
-        <w:gridCol w:w="846"/>
-        <w:gridCol w:w="2977"/>
-        <w:gridCol w:w="2939"/>
-        <w:gridCol w:w="2255"/>
-      </w:tblGrid>
-      <w:tr>
-        <w:tc>
-          <w:tcPr>
-            <w:tcW w:w="846" w:type="dxa"/>
-          </w:tcPr>
-          <w:p>
-            <w:pPr>
-              <w:rPr>
-                <w:b/>
-              </w:rPr>
-            </w:pPr>
-            <w:r>
-              <w:rPr>
-                <w:b/>
-              </w:rPr>
-              <w:t>STT</w:t>
-            </w:r>
-          </w:p>
-        </w:tc>
-        <w:tc>
-          <w:tcPr>
-            <w:tcW w:w="2977" w:type="dxa"/>
-          </w:tcPr>
-          <w:p>
-            <w:pPr>
-              <w:rPr>
-                <w:b/>
-              </w:rPr>
-            </w:pPr>
-            <w:r>
-              <w:rPr>
-                <w:b/>
-              </w:rPr>
-              <w:t>Loại điều khiển</w:t>
-            </w:r>
-          </w:p>
-        </w:tc>
-        <w:tc>
-          <w:tcPr>
-            <w:tcW w:w="2939" w:type="dxa"/>
-          </w:tcPr>
-          <w:p>
-            <w:pPr>
-              <w:rPr>
-                <w:b/>
-              </w:rPr>
-            </w:pPr>
-            <w:r>
-              <w:rPr>
-                <w:b/>
-              </w:rPr>
-              <w:t>Nội dung</w:t>
-            </w:r>
-          </w:p>
-        </w:tc>
-        <w:tc>
-          <w:tcPr>
-            <w:tcW w:w="2255" w:type="dxa"/>
-          </w:tcPr>
-          <w:p>
-            <w:pPr>
-              <w:rPr>
-                <w:b/>
-              </w:rPr>
-            </w:pPr>
-            <w:r>
-              <w:rPr>
-                <w:b/>
-              </w:rPr>
-              <w:t>Lưu ý</w:t>
-            </w:r>
-          </w:p>
-        </w:tc>
-      </w:tr>
-      <w:tr>
-        <w:tc>
-          <w:tcPr>
-            <w:tcW w:w="846" w:type="dxa"/>
-          </w:tcPr>
-          <w:p>
-            <w:pPr>
-              <w:pStyle w:val="ListParagraph"/>
-              <w:numPr>
-                <w:ilvl w:val="0"/>
                 <w:numId w:val="28"/>
               </w:numPr>
               <w:rPr>
@@ -14754,6 +16018,7 @@
       </w:pPr>
       <w:bookmarkStart w:id="27" w:name="_Toc403169828"/>
       <w:r>
+        <w:lastRenderedPageBreak/>
         <w:t>Báo cáo máy biên áp</w:t>
       </w:r>
       <w:bookmarkEnd w:id="27"/>
@@ -17264,6 +18529,95 @@
     </w:lvl>
   </w:abstractNum>
   <w:abstractNum w:abstractNumId="19">
+    <w:nsid w:val="540C1AC4"/>
+    <w:multiLevelType w:val="hybridMultilevel"/>
+    <w:tmpl w:val="0844526E"/>
+    <w:lvl w:ilvl="0" w:tplc="83DC0238">
+      <w:start w:val="1"/>
+      <w:numFmt w:val="decimal"/>
+      <w:lvlText w:val="Bước %1."/>
+      <w:lvlJc w:val="left"/>
+      <w:pPr>
+        <w:ind w:left="720" w:hanging="360"/>
+      </w:pPr>
+      <w:rPr>
+        <w:rFonts w:hint="default"/>
+      </w:rPr>
+    </w:lvl>
+    <w:lvl w:ilvl="1" w:tplc="04090019" w:tentative="1">
+      <w:start w:val="1"/>
+      <w:numFmt w:val="lowerLetter"/>
+      <w:lvlText w:val="%2."/>
+      <w:lvlJc w:val="left"/>
+      <w:pPr>
+        <w:ind w:left="1440" w:hanging="360"/>
+      </w:pPr>
+    </w:lvl>
+    <w:lvl w:ilvl="2" w:tplc="0409001B" w:tentative="1">
+      <w:start w:val="1"/>
+      <w:numFmt w:val="lowerRoman"/>
+      <w:lvlText w:val="%3."/>
+      <w:lvlJc w:val="right"/>
+      <w:pPr>
+        <w:ind w:left="2160" w:hanging="180"/>
+      </w:pPr>
+    </w:lvl>
+    <w:lvl w:ilvl="3" w:tplc="0409000F" w:tentative="1">
+      <w:start w:val="1"/>
+      <w:numFmt w:val="decimal"/>
+      <w:lvlText w:val="%4."/>
+      <w:lvlJc w:val="left"/>
+      <w:pPr>
+        <w:ind w:left="2880" w:hanging="360"/>
+      </w:pPr>
+    </w:lvl>
+    <w:lvl w:ilvl="4" w:tplc="04090019" w:tentative="1">
+      <w:start w:val="1"/>
+      <w:numFmt w:val="lowerLetter"/>
+      <w:lvlText w:val="%5."/>
+      <w:lvlJc w:val="left"/>
+      <w:pPr>
+        <w:ind w:left="3600" w:hanging="360"/>
+      </w:pPr>
+    </w:lvl>
+    <w:lvl w:ilvl="5" w:tplc="0409001B" w:tentative="1">
+      <w:start w:val="1"/>
+      <w:numFmt w:val="lowerRoman"/>
+      <w:lvlText w:val="%6."/>
+      <w:lvlJc w:val="right"/>
+      <w:pPr>
+        <w:ind w:left="4320" w:hanging="180"/>
+      </w:pPr>
+    </w:lvl>
+    <w:lvl w:ilvl="6" w:tplc="0409000F" w:tentative="1">
+      <w:start w:val="1"/>
+      <w:numFmt w:val="decimal"/>
+      <w:lvlText w:val="%7."/>
+      <w:lvlJc w:val="left"/>
+      <w:pPr>
+        <w:ind w:left="5040" w:hanging="360"/>
+      </w:pPr>
+    </w:lvl>
+    <w:lvl w:ilvl="7" w:tplc="04090019" w:tentative="1">
+      <w:start w:val="1"/>
+      <w:numFmt w:val="lowerLetter"/>
+      <w:lvlText w:val="%8."/>
+      <w:lvlJc w:val="left"/>
+      <w:pPr>
+        <w:ind w:left="5760" w:hanging="360"/>
+      </w:pPr>
+    </w:lvl>
+    <w:lvl w:ilvl="8" w:tplc="0409001B" w:tentative="1">
+      <w:start w:val="1"/>
+      <w:numFmt w:val="lowerRoman"/>
+      <w:lvlText w:val="%9."/>
+      <w:lvlJc w:val="right"/>
+      <w:pPr>
+        <w:ind w:left="6480" w:hanging="180"/>
+      </w:pPr>
+    </w:lvl>
+  </w:abstractNum>
+  <w:abstractNum w:abstractNumId="20">
     <w:nsid w:val="55666D54"/>
     <w:multiLevelType w:val="hybridMultilevel"/>
     <w:tmpl w:val="5E86C144"/>
@@ -17349,7 +18703,7 @@
       </w:pPr>
     </w:lvl>
   </w:abstractNum>
-  <w:abstractNum w:abstractNumId="20">
+  <w:abstractNum w:abstractNumId="21">
     <w:nsid w:val="5743752F"/>
     <w:multiLevelType w:val="multilevel"/>
     <w:tmpl w:val="0409001F"/>
@@ -17435,7 +18789,7 @@
       </w:pPr>
     </w:lvl>
   </w:abstractNum>
-  <w:abstractNum w:abstractNumId="21">
+  <w:abstractNum w:abstractNumId="22">
     <w:nsid w:val="57547950"/>
     <w:multiLevelType w:val="hybridMultilevel"/>
     <w:tmpl w:val="B31A9F30"/>
@@ -17521,7 +18875,7 @@
       </w:pPr>
     </w:lvl>
   </w:abstractNum>
-  <w:abstractNum w:abstractNumId="22">
+  <w:abstractNum w:abstractNumId="23">
     <w:nsid w:val="5BEF3B95"/>
     <w:multiLevelType w:val="hybridMultilevel"/>
     <w:tmpl w:val="5E86C144"/>
@@ -17607,7 +18961,7 @@
       </w:pPr>
     </w:lvl>
   </w:abstractNum>
-  <w:abstractNum w:abstractNumId="23">
+  <w:abstractNum w:abstractNumId="24">
     <w:nsid w:val="5DA840F9"/>
     <w:multiLevelType w:val="hybridMultilevel"/>
     <w:tmpl w:val="FEC46EE2"/>
@@ -17720,7 +19074,7 @@
       </w:rPr>
     </w:lvl>
   </w:abstractNum>
-  <w:abstractNum w:abstractNumId="24">
+  <w:abstractNum w:abstractNumId="25">
     <w:nsid w:val="5DE02157"/>
     <w:multiLevelType w:val="hybridMultilevel"/>
     <w:tmpl w:val="5E38142C"/>
@@ -17833,7 +19187,7 @@
       </w:rPr>
     </w:lvl>
   </w:abstractNum>
-  <w:abstractNum w:abstractNumId="25">
+  <w:abstractNum w:abstractNumId="26">
     <w:nsid w:val="5F6E3BB5"/>
     <w:multiLevelType w:val="hybridMultilevel"/>
     <w:tmpl w:val="5E86C144"/>
@@ -17919,7 +19273,7 @@
       </w:pPr>
     </w:lvl>
   </w:abstractNum>
-  <w:abstractNum w:abstractNumId="26">
+  <w:abstractNum w:abstractNumId="27">
     <w:nsid w:val="62151C27"/>
     <w:multiLevelType w:val="hybridMultilevel"/>
     <w:tmpl w:val="B31A9F30"/>
@@ -18005,7 +19359,7 @@
       </w:pPr>
     </w:lvl>
   </w:abstractNum>
-  <w:abstractNum w:abstractNumId="27">
+  <w:abstractNum w:abstractNumId="28">
     <w:nsid w:val="6B387F32"/>
     <w:multiLevelType w:val="hybridMultilevel"/>
     <w:tmpl w:val="5E86C144"/>
@@ -18091,7 +19445,7 @@
       </w:pPr>
     </w:lvl>
   </w:abstractNum>
-  <w:abstractNum w:abstractNumId="28">
+  <w:abstractNum w:abstractNumId="29">
     <w:nsid w:val="6BA86B19"/>
     <w:multiLevelType w:val="hybridMultilevel"/>
     <w:tmpl w:val="5E86C144"/>
@@ -18177,7 +19531,7 @@
       </w:pPr>
     </w:lvl>
   </w:abstractNum>
-  <w:abstractNum w:abstractNumId="29">
+  <w:abstractNum w:abstractNumId="30">
     <w:nsid w:val="6CFE29AE"/>
     <w:multiLevelType w:val="hybridMultilevel"/>
     <w:tmpl w:val="5E86C144"/>
@@ -18263,7 +19617,7 @@
       </w:pPr>
     </w:lvl>
   </w:abstractNum>
-  <w:abstractNum w:abstractNumId="30">
+  <w:abstractNum w:abstractNumId="31">
     <w:nsid w:val="6FDD4897"/>
     <w:multiLevelType w:val="hybridMultilevel"/>
     <w:tmpl w:val="B31A9F30"/>
@@ -18349,7 +19703,7 @@
       </w:pPr>
     </w:lvl>
   </w:abstractNum>
-  <w:abstractNum w:abstractNumId="31">
+  <w:abstractNum w:abstractNumId="32">
     <w:nsid w:val="73BE040A"/>
     <w:multiLevelType w:val="hybridMultilevel"/>
     <w:tmpl w:val="B31A9F30"/>
@@ -18435,7 +19789,96 @@
       </w:pPr>
     </w:lvl>
   </w:abstractNum>
-  <w:abstractNum w:abstractNumId="32">
+  <w:abstractNum w:abstractNumId="33">
+    <w:nsid w:val="745D6387"/>
+    <w:multiLevelType w:val="hybridMultilevel"/>
+    <w:tmpl w:val="FECC7988"/>
+    <w:lvl w:ilvl="0" w:tplc="83DC0238">
+      <w:start w:val="1"/>
+      <w:numFmt w:val="decimal"/>
+      <w:lvlText w:val="Bước %1."/>
+      <w:lvlJc w:val="left"/>
+      <w:pPr>
+        <w:ind w:left="720" w:hanging="360"/>
+      </w:pPr>
+      <w:rPr>
+        <w:rFonts w:hint="default"/>
+      </w:rPr>
+    </w:lvl>
+    <w:lvl w:ilvl="1" w:tplc="04090019" w:tentative="1">
+      <w:start w:val="1"/>
+      <w:numFmt w:val="lowerLetter"/>
+      <w:lvlText w:val="%2."/>
+      <w:lvlJc w:val="left"/>
+      <w:pPr>
+        <w:ind w:left="1440" w:hanging="360"/>
+      </w:pPr>
+    </w:lvl>
+    <w:lvl w:ilvl="2" w:tplc="0409001B" w:tentative="1">
+      <w:start w:val="1"/>
+      <w:numFmt w:val="lowerRoman"/>
+      <w:lvlText w:val="%3."/>
+      <w:lvlJc w:val="right"/>
+      <w:pPr>
+        <w:ind w:left="2160" w:hanging="180"/>
+      </w:pPr>
+    </w:lvl>
+    <w:lvl w:ilvl="3" w:tplc="0409000F" w:tentative="1">
+      <w:start w:val="1"/>
+      <w:numFmt w:val="decimal"/>
+      <w:lvlText w:val="%4."/>
+      <w:lvlJc w:val="left"/>
+      <w:pPr>
+        <w:ind w:left="2880" w:hanging="360"/>
+      </w:pPr>
+    </w:lvl>
+    <w:lvl w:ilvl="4" w:tplc="04090019" w:tentative="1">
+      <w:start w:val="1"/>
+      <w:numFmt w:val="lowerLetter"/>
+      <w:lvlText w:val="%5."/>
+      <w:lvlJc w:val="left"/>
+      <w:pPr>
+        <w:ind w:left="3600" w:hanging="360"/>
+      </w:pPr>
+    </w:lvl>
+    <w:lvl w:ilvl="5" w:tplc="0409001B" w:tentative="1">
+      <w:start w:val="1"/>
+      <w:numFmt w:val="lowerRoman"/>
+      <w:lvlText w:val="%6."/>
+      <w:lvlJc w:val="right"/>
+      <w:pPr>
+        <w:ind w:left="4320" w:hanging="180"/>
+      </w:pPr>
+    </w:lvl>
+    <w:lvl w:ilvl="6" w:tplc="0409000F" w:tentative="1">
+      <w:start w:val="1"/>
+      <w:numFmt w:val="decimal"/>
+      <w:lvlText w:val="%7."/>
+      <w:lvlJc w:val="left"/>
+      <w:pPr>
+        <w:ind w:left="5040" w:hanging="360"/>
+      </w:pPr>
+    </w:lvl>
+    <w:lvl w:ilvl="7" w:tplc="04090019" w:tentative="1">
+      <w:start w:val="1"/>
+      <w:numFmt w:val="lowerLetter"/>
+      <w:lvlText w:val="%8."/>
+      <w:lvlJc w:val="left"/>
+      <w:pPr>
+        <w:ind w:left="5760" w:hanging="360"/>
+      </w:pPr>
+    </w:lvl>
+    <w:lvl w:ilvl="8" w:tplc="0409001B" w:tentative="1">
+      <w:start w:val="1"/>
+      <w:numFmt w:val="lowerRoman"/>
+      <w:lvlText w:val="%9."/>
+      <w:lvlJc w:val="right"/>
+      <w:pPr>
+        <w:ind w:left="6480" w:hanging="180"/>
+      </w:pPr>
+    </w:lvl>
+  </w:abstractNum>
+  <w:abstractNum w:abstractNumId="34">
     <w:nsid w:val="747F0C7A"/>
     <w:multiLevelType w:val="hybridMultilevel"/>
     <w:tmpl w:val="B31A9F30"/>
@@ -18521,7 +19964,7 @@
       </w:pPr>
     </w:lvl>
   </w:abstractNum>
-  <w:abstractNum w:abstractNumId="33">
+  <w:abstractNum w:abstractNumId="35">
     <w:nsid w:val="76E92561"/>
     <w:multiLevelType w:val="hybridMultilevel"/>
     <w:tmpl w:val="B31A9F30"/>
@@ -18611,7 +20054,7 @@
     <w:abstractNumId w:val="3"/>
   </w:num>
   <w:num w:numId="2">
-    <w:abstractNumId w:val="20"/>
+    <w:abstractNumId w:val="21"/>
   </w:num>
   <w:num w:numId="3">
     <w:abstractNumId w:val="13"/>
@@ -18620,7 +20063,7 @@
     <w:abstractNumId w:val="11"/>
   </w:num>
   <w:num w:numId="5">
-    <w:abstractNumId w:val="22"/>
+    <w:abstractNumId w:val="23"/>
   </w:num>
   <w:num w:numId="6">
     <w:abstractNumId w:val="0"/>
@@ -18629,28 +20072,28 @@
     <w:abstractNumId w:val="17"/>
   </w:num>
   <w:num w:numId="8">
+    <w:abstractNumId w:val="30"/>
+  </w:num>
+  <w:num w:numId="9">
+    <w:abstractNumId w:val="26"/>
+  </w:num>
+  <w:num w:numId="10">
     <w:abstractNumId w:val="29"/>
   </w:num>
-  <w:num w:numId="9">
-    <w:abstractNumId w:val="25"/>
-  </w:num>
-  <w:num w:numId="10">
-    <w:abstractNumId w:val="28"/>
-  </w:num>
   <w:num w:numId="11">
-    <w:abstractNumId w:val="19"/>
+    <w:abstractNumId w:val="20"/>
   </w:num>
   <w:num w:numId="12">
-    <w:abstractNumId w:val="27"/>
+    <w:abstractNumId w:val="28"/>
   </w:num>
   <w:num w:numId="13">
     <w:abstractNumId w:val="2"/>
   </w:num>
   <w:num w:numId="14">
-    <w:abstractNumId w:val="24"/>
+    <w:abstractNumId w:val="25"/>
   </w:num>
   <w:num w:numId="15">
-    <w:abstractNumId w:val="31"/>
+    <w:abstractNumId w:val="32"/>
   </w:num>
   <w:num w:numId="16">
     <w:abstractNumId w:val="12"/>
@@ -18668,10 +20111,10 @@
     <w:abstractNumId w:val="4"/>
   </w:num>
   <w:num w:numId="21">
-    <w:abstractNumId w:val="26"/>
+    <w:abstractNumId w:val="27"/>
   </w:num>
   <w:num w:numId="22">
-    <w:abstractNumId w:val="21"/>
+    <w:abstractNumId w:val="22"/>
   </w:num>
   <w:num w:numId="23">
     <w:abstractNumId w:val="10"/>
@@ -18686,16 +20129,16 @@
     <w:abstractNumId w:val="1"/>
   </w:num>
   <w:num w:numId="27">
-    <w:abstractNumId w:val="30"/>
+    <w:abstractNumId w:val="31"/>
   </w:num>
   <w:num w:numId="28">
     <w:abstractNumId w:val="9"/>
   </w:num>
   <w:num w:numId="29">
-    <w:abstractNumId w:val="32"/>
+    <w:abstractNumId w:val="34"/>
   </w:num>
   <w:num w:numId="30">
-    <w:abstractNumId w:val="33"/>
+    <w:abstractNumId w:val="35"/>
   </w:num>
   <w:num w:numId="31">
     <w:abstractNumId w:val="5"/>
@@ -18704,10 +20147,16 @@
     <w:abstractNumId w:val="18"/>
   </w:num>
   <w:num w:numId="33">
-    <w:abstractNumId w:val="23"/>
+    <w:abstractNumId w:val="24"/>
   </w:num>
   <w:num w:numId="34">
     <w:abstractNumId w:val="8"/>
+  </w:num>
+  <w:num w:numId="35">
+    <w:abstractNumId w:val="19"/>
+  </w:num>
+  <w:num w:numId="36">
+    <w:abstractNumId w:val="33"/>
   </w:num>
   <w:numIdMacAtCleanup w:val="34"/>
 </w:numbering>
@@ -20541,7 +21990,7 @@
 </file>
 
 <file path=customXml/itemProps1.xml><?xml version="1.0" encoding="utf-8"?>
-<ds:datastoreItem xmlns:ds="http://schemas.openxmlformats.org/officeDocument/2006/customXml" ds:itemID="{517DFBD6-1A29-4729-9057-6BB063477024}">
+<ds:datastoreItem xmlns:ds="http://schemas.openxmlformats.org/officeDocument/2006/customXml" ds:itemID="{A1031AAF-6C36-49B5-B0F9-D48074F4CCD1}">
   <ds:schemaRefs>
     <ds:schemaRef ds:uri="http://schemas.openxmlformats.org/officeDocument/2006/bibliography"/>
   </ds:schemaRefs>

</xml_diff>

<commit_message>
Cập nhật kiểu dữ liệu - File TaiLieuThietKe
</commit_message>
<xml_diff>
--- a/BaiTap2/BT01_BT2_TaiLieuThietKe.docx
+++ b/BaiTap2/BT01_BT2_TaiLieuThietKe.docx
@@ -2877,7 +2877,6 @@
       </w:pPr>
       <w:bookmarkStart w:id="4" w:name="_Toc403169806"/>
       <w:r>
-        <w:lastRenderedPageBreak/>
         <w:t>Giới thiệu</w:t>
       </w:r>
       <w:bookmarkEnd w:id="4"/>
@@ -3233,7 +3232,6 @@
       </w:pPr>
       <w:bookmarkStart w:id="15" w:name="_Toc403169817"/>
       <w:r>
-        <w:lastRenderedPageBreak/>
         <w:t>Thiết kế dữ liệu</w:t>
       </w:r>
       <w:bookmarkEnd w:id="15"/>
@@ -4089,7 +4087,6 @@
         </w:rPr>
       </w:pPr>
       <w:r>
-        <w:lastRenderedPageBreak/>
         <w:t xml:space="preserve">Bảng: </w:t>
       </w:r>
       <w:r>
@@ -4304,7 +4301,7 @@
               <w:rPr>
                 <w:color w:val="FF0000"/>
               </w:rPr>
-              <w:t>varchar2</w:t>
+              <w:t>varchar</w:t>
             </w:r>
           </w:p>
         </w:tc>
@@ -4386,7 +4383,7 @@
               <w:rPr>
                 <w:color w:val="FF0000"/>
               </w:rPr>
-              <w:t>varchar2</w:t>
+              <w:t>varchar</w:t>
             </w:r>
           </w:p>
         </w:tc>
@@ -4657,7 +4654,7 @@
               <w:rPr>
                 <w:color w:val="FF0000"/>
               </w:rPr>
-              <w:t>varchar2</w:t>
+              <w:t>varchar</w:t>
             </w:r>
           </w:p>
         </w:tc>
@@ -4751,13 +4748,7 @@
               <w:rPr>
                 <w:color w:val="FF0000"/>
               </w:rPr>
-              <w:t>v</w:t>
-            </w:r>
-            <w:r>
-              <w:rPr>
-                <w:color w:val="FF0000"/>
-              </w:rPr>
-              <w:t>archar2</w:t>
+              <w:t>varchar</w:t>
             </w:r>
           </w:p>
         </w:tc>
@@ -4917,7 +4908,7 @@
               <w:rPr>
                 <w:color w:val="FF0000"/>
               </w:rPr>
-              <w:t>varchar2</w:t>
+              <w:t>varchar</w:t>
             </w:r>
           </w:p>
         </w:tc>
@@ -4999,7 +4990,7 @@
               <w:rPr>
                 <w:color w:val="FF0000"/>
               </w:rPr>
-              <w:t>varchar2</w:t>
+              <w:t>varchar</w:t>
             </w:r>
           </w:p>
         </w:tc>
@@ -5081,7 +5072,7 @@
               <w:rPr>
                 <w:color w:val="FF0000"/>
               </w:rPr>
-              <w:t>number</w:t>
+              <w:t>Int</w:t>
             </w:r>
           </w:p>
         </w:tc>
@@ -5094,7 +5085,7 @@
               <w:rPr>
                 <w:color w:val="FF0000"/>
               </w:rPr>
-              <w:t>10</w:t>
+              <w:t>1</w:t>
             </w:r>
           </w:p>
         </w:tc>
@@ -5149,7 +5140,6 @@
         </w:rPr>
       </w:pPr>
       <w:r>
-        <w:lastRenderedPageBreak/>
         <w:t xml:space="preserve">Bảng: </w:t>
       </w:r>
       <w:r>
@@ -5364,7 +5354,7 @@
               <w:rPr>
                 <w:color w:val="FF0000"/>
               </w:rPr>
-              <w:t>varchar2</w:t>
+              <w:t>varchar</w:t>
             </w:r>
           </w:p>
         </w:tc>
@@ -5451,7 +5441,7 @@
               <w:rPr>
                 <w:color w:val="FF0000"/>
               </w:rPr>
-              <w:t>varchar2</w:t>
+              <w:t>varchar</w:t>
             </w:r>
           </w:p>
         </w:tc>
@@ -5538,7 +5528,7 @@
               <w:rPr>
                 <w:color w:val="FF0000"/>
               </w:rPr>
-              <w:t>varchar2</w:t>
+              <w:t>varchar</w:t>
             </w:r>
           </w:p>
         </w:tc>
@@ -5625,7 +5615,7 @@
               <w:rPr>
                 <w:color w:val="FF0000"/>
               </w:rPr>
-              <w:t>varchar2</w:t>
+              <w:t>varchar</w:t>
             </w:r>
           </w:p>
         </w:tc>
@@ -5712,7 +5702,7 @@
               <w:rPr>
                 <w:color w:val="FF0000"/>
               </w:rPr>
-              <w:t>varchar2</w:t>
+              <w:t>varchar</w:t>
             </w:r>
           </w:p>
         </w:tc>
@@ -5799,7 +5789,7 @@
               <w:rPr>
                 <w:color w:val="FF0000"/>
               </w:rPr>
-              <w:t>varchar2</w:t>
+              <w:t>varchar</w:t>
             </w:r>
           </w:p>
         </w:tc>
@@ -5886,7 +5876,13 @@
               <w:rPr>
                 <w:color w:val="FF0000"/>
               </w:rPr>
-              <w:t>number</w:t>
+              <w:t>D</w:t>
+            </w:r>
+            <w:r>
+              <w:rPr>
+                <w:color w:val="FF0000"/>
+              </w:rPr>
+              <w:t>ecimal</w:t>
             </w:r>
           </w:p>
         </w:tc>
@@ -5976,7 +5972,7 @@
               <w:rPr>
                 <w:color w:val="FF0000"/>
               </w:rPr>
-              <w:t>number</w:t>
+              <w:t>Int</w:t>
             </w:r>
           </w:p>
         </w:tc>
@@ -6146,7 +6142,7 @@
               <w:rPr>
                 <w:color w:val="FF0000"/>
               </w:rPr>
-              <w:t>varchar2</w:t>
+              <w:t>varchar</w:t>
             </w:r>
           </w:p>
         </w:tc>
@@ -6233,7 +6229,7 @@
               <w:rPr>
                 <w:color w:val="FF0000"/>
               </w:rPr>
-              <w:t>varchar2</w:t>
+              <w:t>varchar</w:t>
             </w:r>
           </w:p>
         </w:tc>
@@ -6320,7 +6316,7 @@
               <w:rPr>
                 <w:color w:val="FF0000"/>
               </w:rPr>
-              <w:t>varchar2</w:t>
+              <w:t>varchar</w:t>
             </w:r>
           </w:p>
         </w:tc>
@@ -6398,16 +6394,17 @@
             <w:tcW w:w="739" w:type="pct"/>
           </w:tcPr>
           <w:p>
-            <w:pPr>
+            <w:r>
               <w:rPr>
                 <w:color w:val="FF0000"/>
               </w:rPr>
-            </w:pPr>
+              <w:t>D</w:t>
+            </w:r>
             <w:r>
               <w:rPr>
                 <w:color w:val="FF0000"/>
               </w:rPr>
-              <w:t>number</w:t>
+              <w:t>ecimal</w:t>
             </w:r>
           </w:p>
         </w:tc>
@@ -6494,7 +6491,7 @@
               <w:rPr>
                 <w:color w:val="FF0000"/>
               </w:rPr>
-              <w:t>number</w:t>
+              <w:t>Int</w:t>
             </w:r>
           </w:p>
         </w:tc>
@@ -6581,7 +6578,7 @@
               <w:rPr>
                 <w:color w:val="FF0000"/>
               </w:rPr>
-              <w:t>number</w:t>
+              <w:t>Int</w:t>
             </w:r>
           </w:p>
         </w:tc>
@@ -6668,7 +6665,7 @@
               <w:rPr>
                 <w:color w:val="FF0000"/>
               </w:rPr>
-              <w:t>number</w:t>
+              <w:t>Int</w:t>
             </w:r>
           </w:p>
         </w:tc>
@@ -6751,7 +6748,7 @@
               <w:rPr>
                 <w:color w:val="FF0000"/>
               </w:rPr>
-              <w:t>number</w:t>
+              <w:t>Int</w:t>
             </w:r>
           </w:p>
         </w:tc>
@@ -6834,7 +6831,7 @@
               <w:rPr>
                 <w:color w:val="FF0000"/>
               </w:rPr>
-              <w:t>number</w:t>
+              <w:t>Int</w:t>
             </w:r>
           </w:p>
         </w:tc>
@@ -6917,7 +6914,7 @@
               <w:rPr>
                 <w:color w:val="FF0000"/>
               </w:rPr>
-              <w:t>number</w:t>
+              <w:t>Int</w:t>
             </w:r>
           </w:p>
         </w:tc>
@@ -7000,7 +6997,7 @@
               <w:rPr>
                 <w:color w:val="FF0000"/>
               </w:rPr>
-              <w:t>number</w:t>
+              <w:t>Int</w:t>
             </w:r>
           </w:p>
         </w:tc>
@@ -7262,7 +7259,7 @@
               <w:rPr>
                 <w:color w:val="FF0000"/>
               </w:rPr>
-              <w:t>varchar2</w:t>
+              <w:t>varchar</w:t>
             </w:r>
           </w:p>
         </w:tc>
@@ -7347,7 +7344,7 @@
               <w:rPr>
                 <w:color w:val="FF0000"/>
               </w:rPr>
-              <w:t>varchar2</w:t>
+              <w:t>varchar</w:t>
             </w:r>
           </w:p>
         </w:tc>
@@ -7429,13 +7426,7 @@
               <w:rPr>
                 <w:color w:val="FF0000"/>
               </w:rPr>
-              <w:t>n</w:t>
-            </w:r>
-            <w:r>
-              <w:rPr>
-                <w:color w:val="FF0000"/>
-              </w:rPr>
-              <w:t>umber</w:t>
+              <w:t>Int</w:t>
             </w:r>
           </w:p>
         </w:tc>
@@ -7445,7 +7436,7 @@
           </w:tcPr>
           <w:p>
             <w:r>
-              <w:t>10</w:t>
+              <w:t>1</w:t>
             </w:r>
           </w:p>
         </w:tc>
@@ -7701,7 +7692,7 @@
               <w:rPr>
                 <w:color w:val="FF0000"/>
               </w:rPr>
-              <w:t>varchar2</w:t>
+              <w:t>varchar</w:t>
             </w:r>
           </w:p>
         </w:tc>
@@ -7783,7 +7774,7 @@
               <w:rPr>
                 <w:color w:val="FF0000"/>
               </w:rPr>
-              <w:t>varchar2</w:t>
+              <w:t>varchar</w:t>
             </w:r>
           </w:p>
         </w:tc>
@@ -7865,7 +7856,7 @@
               <w:rPr>
                 <w:color w:val="FF0000"/>
               </w:rPr>
-              <w:t>varchar2</w:t>
+              <w:t>varchar</w:t>
             </w:r>
           </w:p>
         </w:tc>
@@ -7947,7 +7938,7 @@
               <w:rPr>
                 <w:color w:val="FF0000"/>
               </w:rPr>
-              <w:t>varchar2</w:t>
+              <w:t>varchar</w:t>
             </w:r>
           </w:p>
         </w:tc>
@@ -7958,6 +7949,9 @@
           <w:p>
             <w:r>
               <w:t>10</w:t>
+            </w:r>
+            <w:r>
+              <w:t>0</w:t>
             </w:r>
           </w:p>
         </w:tc>
@@ -8034,13 +8028,7 @@
               <w:rPr>
                 <w:color w:val="FF0000"/>
               </w:rPr>
-              <w:t>n</w:t>
-            </w:r>
-            <w:r>
-              <w:rPr>
-                <w:color w:val="FF0000"/>
-              </w:rPr>
-              <w:t>umber</w:t>
+              <w:t>Int</w:t>
             </w:r>
           </w:p>
         </w:tc>
@@ -8048,11 +8036,7 @@
           <w:tcPr>
             <w:tcW w:w="550" w:type="pct"/>
           </w:tcPr>
-          <w:p>
-            <w:r>
-              <w:t>10</w:t>
-            </w:r>
-          </w:p>
+          <w:p/>
         </w:tc>
         <w:tc>
           <w:tcPr>
@@ -8123,7 +8107,7 @@
               <w:rPr>
                 <w:color w:val="FF0000"/>
               </w:rPr>
-              <w:t>number</w:t>
+              <w:t>Int</w:t>
             </w:r>
           </w:p>
         </w:tc>
@@ -8131,11 +8115,7 @@
           <w:tcPr>
             <w:tcW w:w="550" w:type="pct"/>
           </w:tcPr>
-          <w:p>
-            <w:r>
-              <w:t>10</w:t>
-            </w:r>
-          </w:p>
+          <w:p/>
         </w:tc>
         <w:tc>
           <w:tcPr>
@@ -8180,7 +8160,6 @@
         </w:rPr>
       </w:pPr>
       <w:r>
-        <w:lastRenderedPageBreak/>
         <w:t xml:space="preserve">Bảng: </w:t>
       </w:r>
       <w:r>
@@ -8395,7 +8374,7 @@
               <w:rPr>
                 <w:color w:val="FF0000"/>
               </w:rPr>
-              <w:t>varchar2</w:t>
+              <w:t>varchar</w:t>
             </w:r>
           </w:p>
         </w:tc>
@@ -8477,7 +8456,7 @@
               <w:rPr>
                 <w:color w:val="FF0000"/>
               </w:rPr>
-              <w:t>varchar2</w:t>
+              <w:t>varchar</w:t>
             </w:r>
           </w:p>
         </w:tc>
@@ -8747,7 +8726,7 @@
               <w:rPr>
                 <w:color w:val="FF0000"/>
               </w:rPr>
-              <w:t>varchar2</w:t>
+              <w:t>varchar</w:t>
             </w:r>
           </w:p>
         </w:tc>
@@ -8829,7 +8808,7 @@
               <w:rPr>
                 <w:color w:val="FF0000"/>
               </w:rPr>
-              <w:t>varchar2</w:t>
+              <w:t>varchar</w:t>
             </w:r>
           </w:p>
         </w:tc>
@@ -8916,7 +8895,7 @@
               <w:rPr>
                 <w:color w:val="FF0000"/>
               </w:rPr>
-              <w:t>varchar2</w:t>
+              <w:t>varchar</w:t>
             </w:r>
           </w:p>
         </w:tc>
@@ -9003,7 +8982,7 @@
               <w:rPr>
                 <w:color w:val="FF0000"/>
               </w:rPr>
-              <w:t>number</w:t>
+              <w:t>Int</w:t>
             </w:r>
           </w:p>
         </w:tc>
@@ -9011,11 +8990,7 @@
           <w:tcPr>
             <w:tcW w:w="550" w:type="pct"/>
           </w:tcPr>
-          <w:p>
-            <w:r>
-              <w:t>10</w:t>
-            </w:r>
-          </w:p>
+          <w:p/>
         </w:tc>
         <w:tc>
           <w:tcPr>
@@ -9269,7 +9244,7 @@
               <w:rPr>
                 <w:color w:val="FF0000"/>
               </w:rPr>
-              <w:t>varchar2</w:t>
+              <w:t>varchar</w:t>
             </w:r>
           </w:p>
         </w:tc>
@@ -9315,10 +9290,7 @@
           </w:tcPr>
           <w:p>
             <w:r>
-              <w:t>Số No</w:t>
-            </w:r>
-            <w:r>
-              <w:t xml:space="preserve"> MBA</w:t>
+              <w:t>Số No MBA</w:t>
             </w:r>
           </w:p>
         </w:tc>
@@ -9358,7 +9330,7 @@
               <w:rPr>
                 <w:color w:val="FF0000"/>
               </w:rPr>
-              <w:t>varchar2</w:t>
+              <w:t>varchar</w:t>
             </w:r>
           </w:p>
         </w:tc>
@@ -9404,10 +9376,7 @@
           </w:tcPr>
           <w:p>
             <w:r>
-              <w:t xml:space="preserve">Mã </w:t>
-            </w:r>
-            <w:r>
-              <w:t>trạm MBA</w:t>
+              <w:t>Mã trạm MBA</w:t>
             </w:r>
           </w:p>
         </w:tc>
@@ -9614,7 +9583,7 @@
               <w:rPr>
                 <w:color w:val="FF0000"/>
               </w:rPr>
-              <w:t>number</w:t>
+              <w:t>Int</w:t>
             </w:r>
           </w:p>
         </w:tc>
@@ -9622,14 +9591,7 @@
           <w:tcPr>
             <w:tcW w:w="550" w:type="pct"/>
           </w:tcPr>
-          <w:p>
-            <w:r>
-              <w:rPr>
-                <w:color w:val="FF0000"/>
-              </w:rPr>
-              <w:t>10</w:t>
-            </w:r>
-          </w:p>
+          <w:p/>
         </w:tc>
         <w:tc>
           <w:tcPr>
@@ -9883,7 +9845,7 @@
               <w:rPr>
                 <w:color w:val="FF0000"/>
               </w:rPr>
-              <w:t>varchar2</w:t>
+              <w:t>varchar</w:t>
             </w:r>
           </w:p>
         </w:tc>
@@ -9965,7 +9927,7 @@
               <w:rPr>
                 <w:color w:val="FF0000"/>
               </w:rPr>
-              <w:t>varchar2</w:t>
+              <w:t>varchar</w:t>
             </w:r>
           </w:p>
         </w:tc>
@@ -10246,7 +10208,7 @@
               <w:rPr>
                 <w:color w:val="FF0000"/>
               </w:rPr>
-              <w:t>varchar2</w:t>
+              <w:t>varchar</w:t>
             </w:r>
           </w:p>
         </w:tc>
@@ -10340,7 +10302,7 @@
               <w:rPr>
                 <w:color w:val="FF0000"/>
               </w:rPr>
-              <w:t>varchar2</w:t>
+              <w:t>varchar</w:t>
             </w:r>
           </w:p>
         </w:tc>
@@ -10502,7 +10464,7 @@
               <w:rPr>
                 <w:color w:val="FF0000"/>
               </w:rPr>
-              <w:t>varchar2</w:t>
+              <w:t>varchar</w:t>
             </w:r>
           </w:p>
         </w:tc>
@@ -10589,7 +10551,7 @@
               <w:rPr>
                 <w:color w:val="FF0000"/>
               </w:rPr>
-              <w:t>number</w:t>
+              <w:t>Int</w:t>
             </w:r>
           </w:p>
         </w:tc>
@@ -10598,9 +10560,8 @@
             <w:tcW w:w="550" w:type="pct"/>
           </w:tcPr>
           <w:p>
-            <w:r>
-              <w:t>10</w:t>
-            </w:r>
+            <w:bookmarkStart w:id="18" w:name="_GoBack"/>
+            <w:bookmarkEnd w:id="18"/>
           </w:p>
         </w:tc>
         <w:tc>
@@ -10673,13 +10634,10 @@
       <w:pPr>
         <w:pStyle w:val="Heading1"/>
       </w:pPr>
-      <w:bookmarkStart w:id="18" w:name="_Toc403169820"/>
+      <w:bookmarkStart w:id="19" w:name="_Toc403169820"/>
       <w:r>
-        <w:lastRenderedPageBreak/>
         <w:t>Thiết kế theo chức năng</w:t>
       </w:r>
-      <w:bookmarkStart w:id="19" w:name="_GoBack"/>
-      <w:bookmarkEnd w:id="18"/>
       <w:bookmarkEnd w:id="19"/>
     </w:p>
     <w:p>
@@ -11394,10 +11352,7 @@
         <w:t>Mục đích:</w:t>
       </w:r>
       <w:r>
-        <w:t xml:space="preserve"> </w:t>
-      </w:r>
-      <w:r>
-        <w:t>quản lý tốt hơn về tình trạng MBA cũng như quá trình sử dụng MBA.</w:t>
+        <w:t xml:space="preserve"> quản lý tốt hơn về tình trạng MBA cũng như quá trình sử dụng MBA.</w:t>
       </w:r>
     </w:p>
     <w:p>
@@ -11939,10 +11894,7 @@
         <w:t>Mục đích:</w:t>
       </w:r>
       <w:r>
-        <w:t xml:space="preserve"> </w:t>
-      </w:r>
-      <w:r>
-        <w:t>giúp cho các đơn vị cập nhật thông tin Trạm mà đơn vị đó quản lý bao gồm thêm, sửa, xóa Trạm.</w:t>
+        <w:t xml:space="preserve"> giúp cho các đơn vị cập nhật thông tin Trạm mà đơn vị đó quản lý bao gồm thêm, sửa, xóa Trạm.</w:t>
       </w:r>
     </w:p>
     <w:p>
@@ -12014,7 +11966,6 @@
               <w:rPr>
                 <w:b/>
               </w:rPr>
-              <w:lastRenderedPageBreak/>
               <w:t>STT</w:t>
             </w:r>
           </w:p>
@@ -12519,10 +12470,7 @@
         <w:t>Mục đích:</w:t>
       </w:r>
       <w:r>
-        <w:t xml:space="preserve"> </w:t>
-      </w:r>
-      <w:r>
-        <w:t>giúp cho các đơn vị cập nhật thông tin Trạm mà đơn vị đó quản lý bao gồm thêm, sửa, xóa Đơn vị điện lực.</w:t>
+        <w:t xml:space="preserve"> giúp cho các đơn vị cập nhật thông tin Trạm mà đơn vị đó quản lý bao gồm thêm, sửa, xóa Đơn vị điện lực.</w:t>
       </w:r>
     </w:p>
     <w:p>
@@ -13087,19 +13035,7 @@
         <w:t>Mục đích:</w:t>
       </w:r>
       <w:r>
-        <w:t xml:space="preserve"> giúp cho các đơn vị cập nhập các thông tin </w:t>
-      </w:r>
-      <w:r>
-        <w:t>Trạm</w:t>
-      </w:r>
-      <w:r>
-        <w:t xml:space="preserve"> mà đơn vị đó quản lý bao gồm thêm, sử</w:t>
-      </w:r>
-      <w:r>
-        <w:t>a, xóa Đơn vị điện lực</w:t>
-      </w:r>
-      <w:r>
-        <w:t>.</w:t>
+        <w:t xml:space="preserve"> giúp cho các đơn vị cập nhập các thông tin Trạm mà đơn vị đó quản lý bao gồm thêm, sửa, xóa Đơn vị điện lực.</w:t>
       </w:r>
     </w:p>
     <w:p>
@@ -13313,7 +13249,6 @@
         </w:numPr>
       </w:pPr>
       <w:r>
-        <w:lastRenderedPageBreak/>
         <w:t>Các thao tác thêm, sữa, xóa dữ liệu hoàn thành khi nhấn các chức năng tương ứng và mọi sự thay đổi sẽ được thể hiện ngay trên bảng dữ liệu.</w:t>
       </w:r>
     </w:p>
@@ -14159,10 +14094,7 @@
         <w:t>Mục đích:</w:t>
       </w:r>
       <w:r>
-        <w:t xml:space="preserve"> giúp cho </w:t>
-      </w:r>
-      <w:r>
-        <w:t>phòng KH-KT và các đơn vị có thể thống kê MBA đang vận hành, ngưng vận hành hay là hư trong đơn vị (riêng phòng KH-KT có thể thống kê các đơn vị khác hoặc tất cả các đơn vị).</w:t>
+        <w:t xml:space="preserve"> giúp cho phòng KH-KT và các đơn vị có thể thống kê MBA đang vận hành, ngưng vận hành hay là hư trong đơn vị (riêng phòng KH-KT có thể thống kê các đơn vị khác hoặc tất cả các đơn vị).</w:t>
       </w:r>
     </w:p>
     <w:p>
@@ -20609,7 +20541,7 @@
 </file>
 
 <file path=customXml/itemProps1.xml><?xml version="1.0" encoding="utf-8"?>
-<ds:datastoreItem xmlns:ds="http://schemas.openxmlformats.org/officeDocument/2006/customXml" ds:itemID="{10138896-F274-4DD1-B38A-11019A506226}">
+<ds:datastoreItem xmlns:ds="http://schemas.openxmlformats.org/officeDocument/2006/customXml" ds:itemID="{517DFBD6-1A29-4729-9057-6BB063477024}">
   <ds:schemaRefs>
     <ds:schemaRef ds:uri="http://schemas.openxmlformats.org/officeDocument/2006/bibliography"/>
   </ds:schemaRefs>

</xml_diff>

<commit_message>
Cập nhật các giao diện - tài liệu thiết kế
</commit_message>
<xml_diff>
--- a/BaiTap2/BT01_BT2_TaiLieuThietKe.docx
+++ b/BaiTap2/BT01_BT2_TaiLieuThietKe.docx
@@ -15336,25 +15336,7 @@
                 <w:sz w:val="22"/>
                 <w:szCs w:val="22"/>
               </w:rPr>
-              <w:t xml:space="preserve">Nếu không nhập thì chọn từ danh sách các </w:t>
-            </w:r>
-            <w:r>
-              <w:rPr>
-                <w:rStyle w:val="Bodytext2"/>
-                <w:rFonts w:asciiTheme="majorHAnsi" w:eastAsiaTheme="minorEastAsia" w:hAnsiTheme="majorHAnsi" w:cstheme="majorHAnsi"/>
-                <w:sz w:val="22"/>
-                <w:szCs w:val="22"/>
-              </w:rPr>
-              <w:t>Điện Áp MBA</w:t>
-            </w:r>
-            <w:r>
-              <w:rPr>
-                <w:rStyle w:val="Bodytext2"/>
-                <w:rFonts w:asciiTheme="majorHAnsi" w:eastAsiaTheme="minorEastAsia" w:hAnsiTheme="majorHAnsi" w:cstheme="majorHAnsi"/>
-                <w:sz w:val="22"/>
-                <w:szCs w:val="22"/>
-              </w:rPr>
-              <w:t>.</w:t>
+              <w:t>Nếu không nhập thì chọn từ danh sách các Điện Áp MBA.</w:t>
             </w:r>
           </w:p>
         </w:tc>
@@ -16682,17 +16664,7 @@
                 <w:sz w:val="22"/>
                 <w:szCs w:val="22"/>
               </w:rPr>
-              <w:t xml:space="preserve"> để xem thông tin MBA củ</w:t>
-            </w:r>
-            <w:r>
-              <w:rPr>
-                <w:rStyle w:val="Bodytext2"/>
-                <w:rFonts w:eastAsiaTheme="minorEastAsia"/>
-                <w:color w:val="auto"/>
-                <w:sz w:val="22"/>
-                <w:szCs w:val="22"/>
-              </w:rPr>
-              <w:t>a đơn vi</w:t>
+              <w:t xml:space="preserve"> để xem thông tin MBA của đơn vi</w:t>
             </w:r>
           </w:p>
         </w:tc>
@@ -17584,13 +17556,7 @@
                               <w:rPr>
                                 <w:sz w:val="20"/>
                               </w:rPr>
-                              <w:t>1</w:t>
-                            </w:r>
-                            <w:r>
-                              <w:rPr>
-                                <w:sz w:val="20"/>
-                              </w:rPr>
-                              <w:t>9</w:t>
+                              <w:t>19</w:t>
                             </w:r>
                           </w:p>
                         </w:txbxContent>
@@ -17632,13 +17598,7 @@
                         <w:rPr>
                           <w:sz w:val="20"/>
                         </w:rPr>
-                        <w:t>1</w:t>
-                      </w:r>
-                      <w:r>
-                        <w:rPr>
-                          <w:sz w:val="20"/>
-                        </w:rPr>
-                        <w:t>9</w:t>
+                        <w:t>19</w:t>
                       </w:r>
                     </w:p>
                   </w:txbxContent>
@@ -17715,13 +17675,7 @@
                               <w:rPr>
                                 <w:sz w:val="20"/>
                               </w:rPr>
-                              <w:t>1</w:t>
-                            </w:r>
-                            <w:r>
-                              <w:rPr>
-                                <w:sz w:val="20"/>
-                              </w:rPr>
-                              <w:t>8</w:t>
+                              <w:t>18</w:t>
                             </w:r>
                           </w:p>
                         </w:txbxContent>
@@ -17763,13 +17717,7 @@
                         <w:rPr>
                           <w:sz w:val="20"/>
                         </w:rPr>
-                        <w:t>1</w:t>
-                      </w:r>
-                      <w:r>
-                        <w:rPr>
-                          <w:sz w:val="20"/>
-                        </w:rPr>
-                        <w:t>8</w:t>
+                        <w:t>18</w:t>
                       </w:r>
                     </w:p>
                   </w:txbxContent>
@@ -17846,13 +17794,7 @@
                               <w:rPr>
                                 <w:sz w:val="20"/>
                               </w:rPr>
-                              <w:t>1</w:t>
-                            </w:r>
-                            <w:r>
-                              <w:rPr>
-                                <w:sz w:val="20"/>
-                              </w:rPr>
-                              <w:t>7</w:t>
+                              <w:t>17</w:t>
                             </w:r>
                           </w:p>
                         </w:txbxContent>
@@ -17894,13 +17836,7 @@
                         <w:rPr>
                           <w:sz w:val="20"/>
                         </w:rPr>
-                        <w:t>1</w:t>
-                      </w:r>
-                      <w:r>
-                        <w:rPr>
-                          <w:sz w:val="20"/>
-                        </w:rPr>
-                        <w:t>7</w:t>
+                        <w:t>17</w:t>
                       </w:r>
                     </w:p>
                   </w:txbxContent>
@@ -17977,13 +17913,7 @@
                               <w:rPr>
                                 <w:sz w:val="20"/>
                               </w:rPr>
-                              <w:t>1</w:t>
-                            </w:r>
-                            <w:r>
-                              <w:rPr>
-                                <w:sz w:val="20"/>
-                              </w:rPr>
-                              <w:t>6</w:t>
+                              <w:t>16</w:t>
                             </w:r>
                           </w:p>
                         </w:txbxContent>
@@ -18025,13 +17955,7 @@
                         <w:rPr>
                           <w:sz w:val="20"/>
                         </w:rPr>
-                        <w:t>1</w:t>
-                      </w:r>
-                      <w:r>
-                        <w:rPr>
-                          <w:sz w:val="20"/>
-                        </w:rPr>
-                        <w:t>6</w:t>
+                        <w:t>16</w:t>
                       </w:r>
                     </w:p>
                   </w:txbxContent>
@@ -24135,6 +24059,601 @@
         <mc:AlternateContent>
           <mc:Choice Requires="wps">
             <w:drawing>
+              <wp:anchor distT="0" distB="0" distL="114300" distR="114300" simplePos="0" relativeHeight="251810816" behindDoc="0" locked="0" layoutInCell="1" allowOverlap="1" wp14:anchorId="40C6DF11" wp14:editId="319D1B94">
+                <wp:simplePos x="0" y="0"/>
+                <wp:positionH relativeFrom="margin">
+                  <wp:posOffset>-109728</wp:posOffset>
+                </wp:positionH>
+                <wp:positionV relativeFrom="paragraph">
+                  <wp:posOffset>1857426</wp:posOffset>
+                </wp:positionV>
+                <wp:extent cx="314325" cy="306705"/>
+                <wp:effectExtent l="0" t="0" r="0" b="0"/>
+                <wp:wrapNone/>
+                <wp:docPr id="28" name="Oval 28"/>
+                <wp:cNvGraphicFramePr/>
+                <a:graphic xmlns:a="http://schemas.openxmlformats.org/drawingml/2006/main">
+                  <a:graphicData uri="http://schemas.microsoft.com/office/word/2010/wordprocessingShape">
+                    <wps:wsp>
+                      <wps:cNvSpPr/>
+                      <wps:spPr>
+                        <a:xfrm>
+                          <a:off x="0" y="0"/>
+                          <a:ext cx="314325" cy="306705"/>
+                        </a:xfrm>
+                        <a:prstGeom prst="ellipse">
+                          <a:avLst/>
+                        </a:prstGeom>
+                        <a:noFill/>
+                        <a:ln>
+                          <a:noFill/>
+                        </a:ln>
+                      </wps:spPr>
+                      <wps:style>
+                        <a:lnRef idx="2">
+                          <a:schemeClr val="dk1"/>
+                        </a:lnRef>
+                        <a:fillRef idx="1">
+                          <a:schemeClr val="lt1"/>
+                        </a:fillRef>
+                        <a:effectRef idx="0">
+                          <a:schemeClr val="dk1"/>
+                        </a:effectRef>
+                        <a:fontRef idx="minor">
+                          <a:schemeClr val="dk1"/>
+                        </a:fontRef>
+                      </wps:style>
+                      <wps:txbx>
+                        <w:txbxContent>
+                          <w:p>
+                            <w:pPr>
+                              <w:spacing w:after="0" w:line="240" w:lineRule="auto"/>
+                              <w:ind w:left="-426" w:right="-380"/>
+                              <w:jc w:val="center"/>
+                              <w:rPr>
+                                <w:sz w:val="20"/>
+                              </w:rPr>
+                            </w:pPr>
+                            <w:r>
+                              <w:rPr>
+                                <w:sz w:val="20"/>
+                              </w:rPr>
+                              <w:t>9</w:t>
+                            </w:r>
+                          </w:p>
+                        </w:txbxContent>
+                      </wps:txbx>
+                      <wps:bodyPr rot="0" spcFirstLastPara="0" vertOverflow="overflow" horzOverflow="overflow" vert="horz" wrap="square" lIns="91440" tIns="45720" rIns="91440" bIns="45720" numCol="1" spcCol="0" rtlCol="0" fromWordArt="0" anchor="ctr" anchorCtr="0" forceAA="0" compatLnSpc="1">
+                        <a:prstTxWarp prst="textNoShape">
+                          <a:avLst/>
+                        </a:prstTxWarp>
+                        <a:noAutofit/>
+                      </wps:bodyPr>
+                    </wps:wsp>
+                  </a:graphicData>
+                </a:graphic>
+                <wp14:sizeRelH relativeFrom="margin">
+                  <wp14:pctWidth>0</wp14:pctWidth>
+                </wp14:sizeRelH>
+                <wp14:sizeRelV relativeFrom="margin">
+                  <wp14:pctHeight>0</wp14:pctHeight>
+                </wp14:sizeRelV>
+              </wp:anchor>
+            </w:drawing>
+          </mc:Choice>
+          <mc:Fallback>
+            <w:pict>
+              <v:oval w14:anchorId="40C6DF11" id="Oval 28" o:spid="_x0000_s1082" style="position:absolute;left:0;text-align:left;margin-left:-8.65pt;margin-top:146.25pt;width:24.75pt;height:24.15pt;z-index:251810816;visibility:visible;mso-wrap-style:square;mso-width-percent:0;mso-height-percent:0;mso-wrap-distance-left:9pt;mso-wrap-distance-top:0;mso-wrap-distance-right:9pt;mso-wrap-distance-bottom:0;mso-position-horizontal:absolute;mso-position-horizontal-relative:margin;mso-position-vertical:absolute;mso-position-vertical-relative:text;mso-width-percent:0;mso-height-percent:0;mso-width-relative:margin;mso-height-relative:margin;v-text-anchor:middle" o:gfxdata="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" filled="f" stroked="f" strokeweight="1pt">
+                <v:stroke joinstyle="miter"/>
+                <v:textbox>
+                  <w:txbxContent>
+                    <w:p>
+                      <w:pPr>
+                        <w:spacing w:after="0" w:line="240" w:lineRule="auto"/>
+                        <w:ind w:left="-426" w:right="-380"/>
+                        <w:jc w:val="center"/>
+                        <w:rPr>
+                          <w:sz w:val="20"/>
+                        </w:rPr>
+                      </w:pPr>
+                      <w:r>
+                        <w:rPr>
+                          <w:sz w:val="20"/>
+                        </w:rPr>
+                        <w:t>9</w:t>
+                      </w:r>
+                    </w:p>
+                  </w:txbxContent>
+                </v:textbox>
+                <w10:wrap anchorx="margin"/>
+              </v:oval>
+            </w:pict>
+          </mc:Fallback>
+        </mc:AlternateContent>
+      </w:r>
+      <w:r>
+        <w:rPr>
+          <w:noProof/>
+        </w:rPr>
+        <mc:AlternateContent>
+          <mc:Choice Requires="wps">
+            <w:drawing>
+              <wp:anchor distT="0" distB="0" distL="114300" distR="114300" simplePos="0" relativeHeight="251808768" behindDoc="0" locked="0" layoutInCell="1" allowOverlap="1" wp14:anchorId="04AA5F22" wp14:editId="0CF248D3">
+                <wp:simplePos x="0" y="0"/>
+                <wp:positionH relativeFrom="margin">
+                  <wp:posOffset>-125704</wp:posOffset>
+                </wp:positionH>
+                <wp:positionV relativeFrom="paragraph">
+                  <wp:posOffset>1524610</wp:posOffset>
+                </wp:positionV>
+                <wp:extent cx="314325" cy="306705"/>
+                <wp:effectExtent l="0" t="0" r="0" b="0"/>
+                <wp:wrapNone/>
+                <wp:docPr id="23" name="Oval 23"/>
+                <wp:cNvGraphicFramePr/>
+                <a:graphic xmlns:a="http://schemas.openxmlformats.org/drawingml/2006/main">
+                  <a:graphicData uri="http://schemas.microsoft.com/office/word/2010/wordprocessingShape">
+                    <wps:wsp>
+                      <wps:cNvSpPr/>
+                      <wps:spPr>
+                        <a:xfrm>
+                          <a:off x="0" y="0"/>
+                          <a:ext cx="314325" cy="306705"/>
+                        </a:xfrm>
+                        <a:prstGeom prst="ellipse">
+                          <a:avLst/>
+                        </a:prstGeom>
+                        <a:noFill/>
+                        <a:ln>
+                          <a:noFill/>
+                        </a:ln>
+                      </wps:spPr>
+                      <wps:style>
+                        <a:lnRef idx="2">
+                          <a:schemeClr val="dk1"/>
+                        </a:lnRef>
+                        <a:fillRef idx="1">
+                          <a:schemeClr val="lt1"/>
+                        </a:fillRef>
+                        <a:effectRef idx="0">
+                          <a:schemeClr val="dk1"/>
+                        </a:effectRef>
+                        <a:fontRef idx="minor">
+                          <a:schemeClr val="dk1"/>
+                        </a:fontRef>
+                      </wps:style>
+                      <wps:txbx>
+                        <w:txbxContent>
+                          <w:p>
+                            <w:pPr>
+                              <w:spacing w:after="0" w:line="240" w:lineRule="auto"/>
+                              <w:ind w:left="-426" w:right="-380"/>
+                              <w:jc w:val="center"/>
+                              <w:rPr>
+                                <w:sz w:val="20"/>
+                              </w:rPr>
+                            </w:pPr>
+                            <w:r>
+                              <w:rPr>
+                                <w:sz w:val="20"/>
+                              </w:rPr>
+                              <w:t>8</w:t>
+                            </w:r>
+                          </w:p>
+                        </w:txbxContent>
+                      </wps:txbx>
+                      <wps:bodyPr rot="0" spcFirstLastPara="0" vertOverflow="overflow" horzOverflow="overflow" vert="horz" wrap="square" lIns="91440" tIns="45720" rIns="91440" bIns="45720" numCol="1" spcCol="0" rtlCol="0" fromWordArt="0" anchor="ctr" anchorCtr="0" forceAA="0" compatLnSpc="1">
+                        <a:prstTxWarp prst="textNoShape">
+                          <a:avLst/>
+                        </a:prstTxWarp>
+                        <a:noAutofit/>
+                      </wps:bodyPr>
+                    </wps:wsp>
+                  </a:graphicData>
+                </a:graphic>
+                <wp14:sizeRelH relativeFrom="margin">
+                  <wp14:pctWidth>0</wp14:pctWidth>
+                </wp14:sizeRelH>
+                <wp14:sizeRelV relativeFrom="margin">
+                  <wp14:pctHeight>0</wp14:pctHeight>
+                </wp14:sizeRelV>
+              </wp:anchor>
+            </w:drawing>
+          </mc:Choice>
+          <mc:Fallback>
+            <w:pict>
+              <v:oval w14:anchorId="04AA5F22" id="Oval 23" o:spid="_x0000_s1083" style="position:absolute;left:0;text-align:left;margin-left:-9.9pt;margin-top:120.05pt;width:24.75pt;height:24.15pt;z-index:251808768;visibility:visible;mso-wrap-style:square;mso-width-percent:0;mso-height-percent:0;mso-wrap-distance-left:9pt;mso-wrap-distance-top:0;mso-wrap-distance-right:9pt;mso-wrap-distance-bottom:0;mso-position-horizontal:absolute;mso-position-horizontal-relative:margin;mso-position-vertical:absolute;mso-position-vertical-relative:text;mso-width-percent:0;mso-height-percent:0;mso-width-relative:margin;mso-height-relative:margin;v-text-anchor:middle" o:gfxdata="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" filled="f" stroked="f" strokeweight="1pt">
+                <v:stroke joinstyle="miter"/>
+                <v:textbox>
+                  <w:txbxContent>
+                    <w:p>
+                      <w:pPr>
+                        <w:spacing w:after="0" w:line="240" w:lineRule="auto"/>
+                        <w:ind w:left="-426" w:right="-380"/>
+                        <w:jc w:val="center"/>
+                        <w:rPr>
+                          <w:sz w:val="20"/>
+                        </w:rPr>
+                      </w:pPr>
+                      <w:r>
+                        <w:rPr>
+                          <w:sz w:val="20"/>
+                        </w:rPr>
+                        <w:t>8</w:t>
+                      </w:r>
+                    </w:p>
+                  </w:txbxContent>
+                </v:textbox>
+                <w10:wrap anchorx="margin"/>
+              </v:oval>
+            </w:pict>
+          </mc:Fallback>
+        </mc:AlternateContent>
+      </w:r>
+      <w:r>
+        <w:rPr>
+          <w:noProof/>
+        </w:rPr>
+        <mc:AlternateContent>
+          <mc:Choice Requires="wps">
+            <w:drawing>
+              <wp:anchor distT="0" distB="0" distL="114300" distR="114300" simplePos="0" relativeHeight="251806720" behindDoc="0" locked="0" layoutInCell="1" allowOverlap="1" wp14:anchorId="476A9002" wp14:editId="00839284">
+                <wp:simplePos x="0" y="0"/>
+                <wp:positionH relativeFrom="margin">
+                  <wp:posOffset>-111404</wp:posOffset>
+                </wp:positionH>
+                <wp:positionV relativeFrom="paragraph">
+                  <wp:posOffset>1203325</wp:posOffset>
+                </wp:positionV>
+                <wp:extent cx="314325" cy="306705"/>
+                <wp:effectExtent l="0" t="0" r="0" b="0"/>
+                <wp:wrapNone/>
+                <wp:docPr id="13" name="Oval 13"/>
+                <wp:cNvGraphicFramePr/>
+                <a:graphic xmlns:a="http://schemas.openxmlformats.org/drawingml/2006/main">
+                  <a:graphicData uri="http://schemas.microsoft.com/office/word/2010/wordprocessingShape">
+                    <wps:wsp>
+                      <wps:cNvSpPr/>
+                      <wps:spPr>
+                        <a:xfrm>
+                          <a:off x="0" y="0"/>
+                          <a:ext cx="314325" cy="306705"/>
+                        </a:xfrm>
+                        <a:prstGeom prst="ellipse">
+                          <a:avLst/>
+                        </a:prstGeom>
+                        <a:noFill/>
+                        <a:ln>
+                          <a:noFill/>
+                        </a:ln>
+                      </wps:spPr>
+                      <wps:style>
+                        <a:lnRef idx="2">
+                          <a:schemeClr val="dk1"/>
+                        </a:lnRef>
+                        <a:fillRef idx="1">
+                          <a:schemeClr val="lt1"/>
+                        </a:fillRef>
+                        <a:effectRef idx="0">
+                          <a:schemeClr val="dk1"/>
+                        </a:effectRef>
+                        <a:fontRef idx="minor">
+                          <a:schemeClr val="dk1"/>
+                        </a:fontRef>
+                      </wps:style>
+                      <wps:txbx>
+                        <w:txbxContent>
+                          <w:p>
+                            <w:pPr>
+                              <w:spacing w:after="0" w:line="240" w:lineRule="auto"/>
+                              <w:ind w:left="-426" w:right="-380"/>
+                              <w:jc w:val="center"/>
+                              <w:rPr>
+                                <w:sz w:val="20"/>
+                              </w:rPr>
+                            </w:pPr>
+                            <w:r>
+                              <w:rPr>
+                                <w:sz w:val="20"/>
+                              </w:rPr>
+                              <w:t>7</w:t>
+                            </w:r>
+                          </w:p>
+                        </w:txbxContent>
+                      </wps:txbx>
+                      <wps:bodyPr rot="0" spcFirstLastPara="0" vertOverflow="overflow" horzOverflow="overflow" vert="horz" wrap="square" lIns="91440" tIns="45720" rIns="91440" bIns="45720" numCol="1" spcCol="0" rtlCol="0" fromWordArt="0" anchor="ctr" anchorCtr="0" forceAA="0" compatLnSpc="1">
+                        <a:prstTxWarp prst="textNoShape">
+                          <a:avLst/>
+                        </a:prstTxWarp>
+                        <a:noAutofit/>
+                      </wps:bodyPr>
+                    </wps:wsp>
+                  </a:graphicData>
+                </a:graphic>
+                <wp14:sizeRelH relativeFrom="margin">
+                  <wp14:pctWidth>0</wp14:pctWidth>
+                </wp14:sizeRelH>
+                <wp14:sizeRelV relativeFrom="margin">
+                  <wp14:pctHeight>0</wp14:pctHeight>
+                </wp14:sizeRelV>
+              </wp:anchor>
+            </w:drawing>
+          </mc:Choice>
+          <mc:Fallback>
+            <w:pict>
+              <v:oval w14:anchorId="476A9002" id="Oval 13" o:spid="_x0000_s1084" style="position:absolute;left:0;text-align:left;margin-left:-8.75pt;margin-top:94.75pt;width:24.75pt;height:24.15pt;z-index:251806720;visibility:visible;mso-wrap-style:square;mso-width-percent:0;mso-height-percent:0;mso-wrap-distance-left:9pt;mso-wrap-distance-top:0;mso-wrap-distance-right:9pt;mso-wrap-distance-bottom:0;mso-position-horizontal:absolute;mso-position-horizontal-relative:margin;mso-position-vertical:absolute;mso-position-vertical-relative:text;mso-width-percent:0;mso-height-percent:0;mso-width-relative:margin;mso-height-relative:margin;v-text-anchor:middle" o:gfxdata="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" filled="f" stroked="f" strokeweight="1pt">
+                <v:stroke joinstyle="miter"/>
+                <v:textbox>
+                  <w:txbxContent>
+                    <w:p>
+                      <w:pPr>
+                        <w:spacing w:after="0" w:line="240" w:lineRule="auto"/>
+                        <w:ind w:left="-426" w:right="-380"/>
+                        <w:jc w:val="center"/>
+                        <w:rPr>
+                          <w:sz w:val="20"/>
+                        </w:rPr>
+                      </w:pPr>
+                      <w:r>
+                        <w:rPr>
+                          <w:sz w:val="20"/>
+                        </w:rPr>
+                        <w:t>7</w:t>
+                      </w:r>
+                    </w:p>
+                  </w:txbxContent>
+                </v:textbox>
+                <w10:wrap anchorx="margin"/>
+              </v:oval>
+            </w:pict>
+          </mc:Fallback>
+        </mc:AlternateContent>
+      </w:r>
+      <w:r>
+        <w:rPr>
+          <w:noProof/>
+        </w:rPr>
+        <mc:AlternateContent>
+          <mc:Choice Requires="wps">
+            <w:drawing>
+              <wp:anchor distT="0" distB="0" distL="114300" distR="114300" simplePos="0" relativeHeight="251804672" behindDoc="0" locked="0" layoutInCell="1" allowOverlap="1" wp14:anchorId="15225FC2" wp14:editId="24874DAC">
+                <wp:simplePos x="0" y="0"/>
+                <wp:positionH relativeFrom="margin">
+                  <wp:posOffset>-103759</wp:posOffset>
+                </wp:positionH>
+                <wp:positionV relativeFrom="paragraph">
+                  <wp:posOffset>866801</wp:posOffset>
+                </wp:positionV>
+                <wp:extent cx="314325" cy="306705"/>
+                <wp:effectExtent l="0" t="0" r="0" b="0"/>
+                <wp:wrapNone/>
+                <wp:docPr id="12" name="Oval 12"/>
+                <wp:cNvGraphicFramePr/>
+                <a:graphic xmlns:a="http://schemas.openxmlformats.org/drawingml/2006/main">
+                  <a:graphicData uri="http://schemas.microsoft.com/office/word/2010/wordprocessingShape">
+                    <wps:wsp>
+                      <wps:cNvSpPr/>
+                      <wps:spPr>
+                        <a:xfrm>
+                          <a:off x="0" y="0"/>
+                          <a:ext cx="314325" cy="306705"/>
+                        </a:xfrm>
+                        <a:prstGeom prst="ellipse">
+                          <a:avLst/>
+                        </a:prstGeom>
+                        <a:noFill/>
+                        <a:ln>
+                          <a:noFill/>
+                        </a:ln>
+                      </wps:spPr>
+                      <wps:style>
+                        <a:lnRef idx="2">
+                          <a:schemeClr val="dk1"/>
+                        </a:lnRef>
+                        <a:fillRef idx="1">
+                          <a:schemeClr val="lt1"/>
+                        </a:fillRef>
+                        <a:effectRef idx="0">
+                          <a:schemeClr val="dk1"/>
+                        </a:effectRef>
+                        <a:fontRef idx="minor">
+                          <a:schemeClr val="dk1"/>
+                        </a:fontRef>
+                      </wps:style>
+                      <wps:txbx>
+                        <w:txbxContent>
+                          <w:p>
+                            <w:pPr>
+                              <w:spacing w:after="0" w:line="240" w:lineRule="auto"/>
+                              <w:ind w:left="-426" w:right="-380"/>
+                              <w:jc w:val="center"/>
+                              <w:rPr>
+                                <w:sz w:val="20"/>
+                              </w:rPr>
+                            </w:pPr>
+                            <w:r>
+                              <w:rPr>
+                                <w:sz w:val="20"/>
+                              </w:rPr>
+                              <w:t>6</w:t>
+                            </w:r>
+                          </w:p>
+                        </w:txbxContent>
+                      </wps:txbx>
+                      <wps:bodyPr rot="0" spcFirstLastPara="0" vertOverflow="overflow" horzOverflow="overflow" vert="horz" wrap="square" lIns="91440" tIns="45720" rIns="91440" bIns="45720" numCol="1" spcCol="0" rtlCol="0" fromWordArt="0" anchor="ctr" anchorCtr="0" forceAA="0" compatLnSpc="1">
+                        <a:prstTxWarp prst="textNoShape">
+                          <a:avLst/>
+                        </a:prstTxWarp>
+                        <a:noAutofit/>
+                      </wps:bodyPr>
+                    </wps:wsp>
+                  </a:graphicData>
+                </a:graphic>
+                <wp14:sizeRelH relativeFrom="margin">
+                  <wp14:pctWidth>0</wp14:pctWidth>
+                </wp14:sizeRelH>
+                <wp14:sizeRelV relativeFrom="margin">
+                  <wp14:pctHeight>0</wp14:pctHeight>
+                </wp14:sizeRelV>
+              </wp:anchor>
+            </w:drawing>
+          </mc:Choice>
+          <mc:Fallback>
+            <w:pict>
+              <v:oval w14:anchorId="15225FC2" id="Oval 12" o:spid="_x0000_s1085" style="position:absolute;left:0;text-align:left;margin-left:-8.15pt;margin-top:68.25pt;width:24.75pt;height:24.15pt;z-index:251804672;visibility:visible;mso-wrap-style:square;mso-width-percent:0;mso-height-percent:0;mso-wrap-distance-left:9pt;mso-wrap-distance-top:0;mso-wrap-distance-right:9pt;mso-wrap-distance-bottom:0;mso-position-horizontal:absolute;mso-position-horizontal-relative:margin;mso-position-vertical:absolute;mso-position-vertical-relative:text;mso-width-percent:0;mso-height-percent:0;mso-width-relative:margin;mso-height-relative:margin;v-text-anchor:middle" o:gfxdata="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" filled="f" stroked="f" strokeweight="1pt">
+                <v:stroke joinstyle="miter"/>
+                <v:textbox>
+                  <w:txbxContent>
+                    <w:p>
+                      <w:pPr>
+                        <w:spacing w:after="0" w:line="240" w:lineRule="auto"/>
+                        <w:ind w:left="-426" w:right="-380"/>
+                        <w:jc w:val="center"/>
+                        <w:rPr>
+                          <w:sz w:val="20"/>
+                        </w:rPr>
+                      </w:pPr>
+                      <w:r>
+                        <w:rPr>
+                          <w:sz w:val="20"/>
+                        </w:rPr>
+                        <w:t>6</w:t>
+                      </w:r>
+                    </w:p>
+                  </w:txbxContent>
+                </v:textbox>
+                <w10:wrap anchorx="margin"/>
+              </v:oval>
+            </w:pict>
+          </mc:Fallback>
+        </mc:AlternateContent>
+      </w:r>
+      <w:r>
+        <w:rPr>
+          <w:noProof/>
+        </w:rPr>
+        <mc:AlternateContent>
+          <mc:Choice Requires="wps">
+            <w:drawing>
+              <wp:anchor distT="0" distB="0" distL="114300" distR="114300" simplePos="0" relativeHeight="251802624" behindDoc="0" locked="0" layoutInCell="1" allowOverlap="1" wp14:anchorId="43EAFA13" wp14:editId="6D72EDF9">
+                <wp:simplePos x="0" y="0"/>
+                <wp:positionH relativeFrom="margin">
+                  <wp:posOffset>-109728</wp:posOffset>
+                </wp:positionH>
+                <wp:positionV relativeFrom="paragraph">
+                  <wp:posOffset>517474</wp:posOffset>
+                </wp:positionV>
+                <wp:extent cx="314325" cy="306705"/>
+                <wp:effectExtent l="0" t="0" r="0" b="0"/>
+                <wp:wrapNone/>
+                <wp:docPr id="11" name="Oval 11"/>
+                <wp:cNvGraphicFramePr/>
+                <a:graphic xmlns:a="http://schemas.openxmlformats.org/drawingml/2006/main">
+                  <a:graphicData uri="http://schemas.microsoft.com/office/word/2010/wordprocessingShape">
+                    <wps:wsp>
+                      <wps:cNvSpPr/>
+                      <wps:spPr>
+                        <a:xfrm>
+                          <a:off x="0" y="0"/>
+                          <a:ext cx="314325" cy="306705"/>
+                        </a:xfrm>
+                        <a:prstGeom prst="ellipse">
+                          <a:avLst/>
+                        </a:prstGeom>
+                        <a:noFill/>
+                        <a:ln>
+                          <a:noFill/>
+                        </a:ln>
+                      </wps:spPr>
+                      <wps:style>
+                        <a:lnRef idx="2">
+                          <a:schemeClr val="dk1"/>
+                        </a:lnRef>
+                        <a:fillRef idx="1">
+                          <a:schemeClr val="lt1"/>
+                        </a:fillRef>
+                        <a:effectRef idx="0">
+                          <a:schemeClr val="dk1"/>
+                        </a:effectRef>
+                        <a:fontRef idx="minor">
+                          <a:schemeClr val="dk1"/>
+                        </a:fontRef>
+                      </wps:style>
+                      <wps:txbx>
+                        <w:txbxContent>
+                          <w:p>
+                            <w:pPr>
+                              <w:spacing w:after="0" w:line="240" w:lineRule="auto"/>
+                              <w:ind w:left="-426" w:right="-380"/>
+                              <w:jc w:val="center"/>
+                              <w:rPr>
+                                <w:sz w:val="20"/>
+                              </w:rPr>
+                            </w:pPr>
+                            <w:r>
+                              <w:rPr>
+                                <w:sz w:val="20"/>
+                              </w:rPr>
+                              <w:t>5</w:t>
+                            </w:r>
+                          </w:p>
+                        </w:txbxContent>
+                      </wps:txbx>
+                      <wps:bodyPr rot="0" spcFirstLastPara="0" vertOverflow="overflow" horzOverflow="overflow" vert="horz" wrap="square" lIns="91440" tIns="45720" rIns="91440" bIns="45720" numCol="1" spcCol="0" rtlCol="0" fromWordArt="0" anchor="ctr" anchorCtr="0" forceAA="0" compatLnSpc="1">
+                        <a:prstTxWarp prst="textNoShape">
+                          <a:avLst/>
+                        </a:prstTxWarp>
+                        <a:noAutofit/>
+                      </wps:bodyPr>
+                    </wps:wsp>
+                  </a:graphicData>
+                </a:graphic>
+                <wp14:sizeRelH relativeFrom="margin">
+                  <wp14:pctWidth>0</wp14:pctWidth>
+                </wp14:sizeRelH>
+                <wp14:sizeRelV relativeFrom="margin">
+                  <wp14:pctHeight>0</wp14:pctHeight>
+                </wp14:sizeRelV>
+              </wp:anchor>
+            </w:drawing>
+          </mc:Choice>
+          <mc:Fallback>
+            <w:pict>
+              <v:oval w14:anchorId="43EAFA13" id="Oval 11" o:spid="_x0000_s1086" style="position:absolute;left:0;text-align:left;margin-left:-8.65pt;margin-top:40.75pt;width:24.75pt;height:24.15pt;z-index:251802624;visibility:visible;mso-wrap-style:square;mso-width-percent:0;mso-height-percent:0;mso-wrap-distance-left:9pt;mso-wrap-distance-top:0;mso-wrap-distance-right:9pt;mso-wrap-distance-bottom:0;mso-position-horizontal:absolute;mso-position-horizontal-relative:margin;mso-position-vertical:absolute;mso-position-vertical-relative:text;mso-width-percent:0;mso-height-percent:0;mso-width-relative:margin;mso-height-relative:margin;v-text-anchor:middle" o:gfxdata="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" filled="f" stroked="f" strokeweight="1pt">
+                <v:stroke joinstyle="miter"/>
+                <v:textbox>
+                  <w:txbxContent>
+                    <w:p>
+                      <w:pPr>
+                        <w:spacing w:after="0" w:line="240" w:lineRule="auto"/>
+                        <w:ind w:left="-426" w:right="-380"/>
+                        <w:jc w:val="center"/>
+                        <w:rPr>
+                          <w:sz w:val="20"/>
+                        </w:rPr>
+                      </w:pPr>
+                      <w:r>
+                        <w:rPr>
+                          <w:sz w:val="20"/>
+                        </w:rPr>
+                        <w:t>5</w:t>
+                      </w:r>
+                    </w:p>
+                  </w:txbxContent>
+                </v:textbox>
+                <w10:wrap anchorx="margin"/>
+              </v:oval>
+            </w:pict>
+          </mc:Fallback>
+        </mc:AlternateContent>
+      </w:r>
+      <w:r>
+        <w:rPr>
+          <w:noProof/>
+        </w:rPr>
+        <mc:AlternateContent>
+          <mc:Choice Requires="wps">
+            <w:drawing>
               <wp:anchor distT="0" distB="0" distL="114300" distR="114300" simplePos="0" relativeHeight="251800576" behindDoc="0" locked="0" layoutInCell="1" allowOverlap="1" wp14:anchorId="3BE2522A" wp14:editId="35C9DD78">
                 <wp:simplePos x="0" y="0"/>
                 <wp:positionH relativeFrom="margin">
@@ -24219,7 +24738,7 @@
           </mc:Choice>
           <mc:Fallback>
             <w:pict>
-              <v:oval w14:anchorId="3BE2522A" id="Oval 84" o:spid="_x0000_s1082" style="position:absolute;left:0;text-align:left;margin-left:69.55pt;margin-top:175.4pt;width:24.75pt;height:24.15pt;z-index:251800576;visibility:visible;mso-wrap-style:square;mso-width-percent:0;mso-height-percent:0;mso-wrap-distance-left:9pt;mso-wrap-distance-top:0;mso-wrap-distance-right:9pt;mso-wrap-distance-bottom:0;mso-position-horizontal:absolute;mso-position-horizontal-relative:margin;mso-position-vertical:absolute;mso-position-vertical-relative:text;mso-width-percent:0;mso-height-percent:0;mso-width-relative:margin;mso-height-relative:margin;v-text-anchor:middle" o:gfxdata="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" filled="f" stroked="f" strokeweight="1pt">
+              <v:oval w14:anchorId="3BE2522A" id="Oval 84" o:spid="_x0000_s1087" style="position:absolute;left:0;text-align:left;margin-left:69.55pt;margin-top:175.4pt;width:24.75pt;height:24.15pt;z-index:251800576;visibility:visible;mso-wrap-style:square;mso-width-percent:0;mso-height-percent:0;mso-wrap-distance-left:9pt;mso-wrap-distance-top:0;mso-wrap-distance-right:9pt;mso-wrap-distance-bottom:0;mso-position-horizontal:absolute;mso-position-horizontal-relative:margin;mso-position-vertical:absolute;mso-position-vertical-relative:text;mso-width-percent:0;mso-height-percent:0;mso-width-relative:margin;mso-height-relative:margin;v-text-anchor:middle" o:gfxdata="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" filled="f" stroked="f" strokeweight="1pt">
                 <v:stroke joinstyle="miter"/>
                 <v:textbox>
                   <w:txbxContent>
@@ -24338,7 +24857,7 @@
           </mc:Choice>
           <mc:Fallback>
             <w:pict>
-              <v:oval w14:anchorId="0D9C64F8" id="Oval 83" o:spid="_x0000_s1083" style="position:absolute;left:0;text-align:left;margin-left:48.25pt;margin-top:175.95pt;width:24.75pt;height:24.15pt;z-index:251798528;visibility:visible;mso-wrap-style:square;mso-width-percent:0;mso-height-percent:0;mso-wrap-distance-left:9pt;mso-wrap-distance-top:0;mso-wrap-distance-right:9pt;mso-wrap-distance-bottom:0;mso-position-horizontal:absolute;mso-position-horizontal-relative:margin;mso-position-vertical:absolute;mso-position-vertical-relative:text;mso-width-percent:0;mso-height-percent:0;mso-width-relative:margin;mso-height-relative:margin;v-text-anchor:middle" o:gfxdata="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" filled="f" stroked="f" strokeweight="1pt">
+              <v:oval w14:anchorId="0D9C64F8" id="Oval 83" o:spid="_x0000_s1088" style="position:absolute;left:0;text-align:left;margin-left:48.25pt;margin-top:175.95pt;width:24.75pt;height:24.15pt;z-index:251798528;visibility:visible;mso-wrap-style:square;mso-width-percent:0;mso-height-percent:0;mso-wrap-distance-left:9pt;mso-wrap-distance-top:0;mso-wrap-distance-right:9pt;mso-wrap-distance-bottom:0;mso-position-horizontal:absolute;mso-position-horizontal-relative:margin;mso-position-vertical:absolute;mso-position-vertical-relative:text;mso-width-percent:0;mso-height-percent:0;mso-width-relative:margin;mso-height-relative:margin;v-text-anchor:middle" o:gfxdata="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" filled="f" stroked="f" strokeweight="1pt">
                 <v:stroke joinstyle="miter"/>
                 <v:textbox>
                   <w:txbxContent>
@@ -24457,7 +24976,7 @@
           </mc:Choice>
           <mc:Fallback>
             <w:pict>
-              <v:oval w14:anchorId="786E1CAB" id="Oval 81" o:spid="_x0000_s1084" style="position:absolute;left:0;text-align:left;margin-left:29.25pt;margin-top:175.4pt;width:24.75pt;height:24.15pt;z-index:251796480;visibility:visible;mso-wrap-style:square;mso-width-percent:0;mso-height-percent:0;mso-wrap-distance-left:9pt;mso-wrap-distance-top:0;mso-wrap-distance-right:9pt;mso-wrap-distance-bottom:0;mso-position-horizontal:absolute;mso-position-horizontal-relative:margin;mso-position-vertical:absolute;mso-position-vertical-relative:text;mso-width-percent:0;mso-height-percent:0;mso-width-relative:margin;mso-height-relative:margin;v-text-anchor:middle" o:gfxdata="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" filled="f" stroked="f" strokeweight="1pt">
+              <v:oval w14:anchorId="786E1CAB" id="Oval 81" o:spid="_x0000_s1089" style="position:absolute;left:0;text-align:left;margin-left:29.25pt;margin-top:175.4pt;width:24.75pt;height:24.15pt;z-index:251796480;visibility:visible;mso-wrap-style:square;mso-width-percent:0;mso-height-percent:0;mso-wrap-distance-left:9pt;mso-wrap-distance-top:0;mso-wrap-distance-right:9pt;mso-wrap-distance-bottom:0;mso-position-horizontal:absolute;mso-position-horizontal-relative:margin;mso-position-vertical:absolute;mso-position-vertical-relative:text;mso-width-percent:0;mso-height-percent:0;mso-width-relative:margin;mso-height-relative:margin;v-text-anchor:middle" o:gfxdata="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" filled="f" stroked="f" strokeweight="1pt">
                 <v:stroke joinstyle="miter"/>
                 <v:textbox>
                   <w:txbxContent>
@@ -24492,7 +25011,7 @@
         <mc:AlternateContent>
           <mc:Choice Requires="wps">
             <w:drawing>
-              <wp:anchor distT="0" distB="0" distL="114300" distR="114300" simplePos="0" relativeHeight="251794432" behindDoc="0" locked="0" layoutInCell="1" allowOverlap="1" wp14:anchorId="64005645" wp14:editId="2C8929B3">
+              <wp:anchor distT="0" distB="0" distL="114300" distR="114300" simplePos="0" relativeHeight="251794432" behindDoc="0" locked="0" layoutInCell="1" allowOverlap="1" wp14:anchorId="64005645" wp14:editId="642F8240">
                 <wp:simplePos x="0" y="0"/>
                 <wp:positionH relativeFrom="margin">
                   <wp:posOffset>87478</wp:posOffset>
@@ -24576,7 +25095,7 @@
           </mc:Choice>
           <mc:Fallback>
             <w:pict>
-              <v:oval w14:anchorId="64005645" id="Oval 80" o:spid="_x0000_s1085" style="position:absolute;left:0;text-align:left;margin-left:6.9pt;margin-top:174.95pt;width:24.75pt;height:24.15pt;z-index:251794432;visibility:visible;mso-wrap-style:square;mso-width-percent:0;mso-height-percent:0;mso-wrap-distance-left:9pt;mso-wrap-distance-top:0;mso-wrap-distance-right:9pt;mso-wrap-distance-bottom:0;mso-position-horizontal:absolute;mso-position-horizontal-relative:margin;mso-position-vertical:absolute;mso-position-vertical-relative:text;mso-width-percent:0;mso-height-percent:0;mso-width-relative:margin;mso-height-relative:margin;v-text-anchor:middle" o:gfxdata="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" filled="f" stroked="f" strokeweight="1pt">
+              <v:oval w14:anchorId="64005645" id="Oval 80" o:spid="_x0000_s1090" style="position:absolute;left:0;text-align:left;margin-left:6.9pt;margin-top:174.95pt;width:24.75pt;height:24.15pt;z-index:251794432;visibility:visible;mso-wrap-style:square;mso-width-percent:0;mso-height-percent:0;mso-wrap-distance-left:9pt;mso-wrap-distance-top:0;mso-wrap-distance-right:9pt;mso-wrap-distance-bottom:0;mso-position-horizontal:absolute;mso-position-horizontal-relative:margin;mso-position-vertical:absolute;mso-position-vertical-relative:text;mso-width-percent:0;mso-height-percent:0;mso-width-relative:margin;mso-height-relative:margin;v-text-anchor:middle" o:gfxdata="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" filled="f" stroked="f" strokeweight="1pt">
                 <v:stroke joinstyle="miter"/>
                 <v:textbox>
                   <w:txbxContent>
@@ -24604,7 +25123,6 @@
           </mc:Fallback>
         </mc:AlternateContent>
       </w:r>
-      <w:bookmarkStart w:id="23" w:name="_GoBack"/>
       <w:r>
         <w:rPr>
           <w:noProof/>
@@ -24652,7 +25170,6 @@
           </wp:inline>
         </w:drawing>
       </w:r>
-      <w:bookmarkEnd w:id="23"/>
     </w:p>
     <w:p>
       <w:pPr>
@@ -25214,7 +25731,21 @@
                 <w:rStyle w:val="Bodytext211pt"/>
                 <w:rFonts w:eastAsiaTheme="minorEastAsia"/>
               </w:rPr>
-              <w:t>Băt buộc nhập,toi đã 5 k</w:t>
+              <w:t>Băt buộc nhậ</w:t>
+            </w:r>
+            <w:r>
+              <w:rPr>
+                <w:rStyle w:val="Bodytext211pt"/>
+                <w:rFonts w:eastAsiaTheme="minorEastAsia"/>
+              </w:rPr>
+              <w:t>p tối đa</w:t>
+            </w:r>
+            <w:r>
+              <w:rPr>
+                <w:rStyle w:val="Bodytext211pt"/>
+                <w:rFonts w:eastAsiaTheme="minorEastAsia"/>
+              </w:rPr>
+              <w:t xml:space="preserve"> 5 k</w:t>
             </w:r>
             <w:r>
               <w:rPr>
@@ -25531,18 +26062,18 @@
           </w:tcPr>
           <w:p>
             <w:pPr>
-              <w:rPr>
-                <w:b/>
-              </w:rPr>
+              <w:pStyle w:val="Chnhsa"/>
             </w:pPr>
             <w:r>
               <w:rPr>
                 <w:rStyle w:val="Bodytext2"/>
-                <w:rFonts w:eastAsiaTheme="minorEastAsia"/>
+                <w:rFonts w:asciiTheme="majorHAnsi" w:eastAsiaTheme="minorEastAsia" w:hAnsiTheme="majorHAnsi" w:cstheme="majorHAnsi"/>
+                <w:color w:val="00B0F0"/>
                 <w:sz w:val="22"/>
                 <w:szCs w:val="22"/>
-              </w:rPr>
-              <w:t>Inrput, type=’text’</w:t>
+                <w:lang w:val="en-US" w:eastAsia="en-US" w:bidi="ar-SA"/>
+              </w:rPr>
+              <w:t>Select</w:t>
             </w:r>
           </w:p>
         </w:tc>
@@ -25552,16 +26083,16 @@
           </w:tcPr>
           <w:p>
             <w:pPr>
-              <w:rPr>
-                <w:b/>
-              </w:rPr>
+              <w:pStyle w:val="Chnhsa"/>
             </w:pPr>
             <w:r>
               <w:rPr>
                 <w:rStyle w:val="Bodytext2"/>
-                <w:rFonts w:eastAsiaTheme="minorEastAsia"/>
+                <w:rFonts w:asciiTheme="majorHAnsi" w:eastAsiaTheme="minorEastAsia" w:hAnsiTheme="majorHAnsi" w:cstheme="majorHAnsi"/>
+                <w:color w:val="00B0F0"/>
                 <w:sz w:val="22"/>
                 <w:szCs w:val="22"/>
+                <w:lang w:val="en-US" w:eastAsia="en-US" w:bidi="ar-SA"/>
               </w:rPr>
               <w:t>Quyền sử dụng</w:t>
             </w:r>
@@ -25573,18 +26104,18 @@
           </w:tcPr>
           <w:p>
             <w:pPr>
-              <w:rPr>
-                <w:b/>
-              </w:rPr>
+              <w:pStyle w:val="Chnhsa"/>
             </w:pPr>
             <w:r>
               <w:rPr>
                 <w:rStyle w:val="Bodytext2"/>
-                <w:rFonts w:eastAsiaTheme="minorEastAsia"/>
+                <w:rFonts w:asciiTheme="majorHAnsi" w:eastAsiaTheme="minorEastAsia" w:hAnsiTheme="majorHAnsi" w:cstheme="majorHAnsi"/>
+                <w:color w:val="00B0F0"/>
                 <w:sz w:val="22"/>
                 <w:szCs w:val="22"/>
-              </w:rPr>
-              <w:t>Bắt buộc nhập, tối đa 1 ký tự sồ</w:t>
+                <w:lang w:val="en-US" w:eastAsia="en-US" w:bidi="ar-SA"/>
+              </w:rPr>
+              <w:t>Chọn từ 1 đến 3</w:t>
             </w:r>
           </w:p>
         </w:tc>
@@ -25952,13 +26483,30 @@
     </w:p>
     <w:p>
       <w:pPr>
+        <w:jc w:val="left"/>
+        <w:rPr>
+          <w:rFonts w:asciiTheme="majorHAnsi" w:eastAsiaTheme="majorEastAsia" w:hAnsiTheme="majorHAnsi" w:cstheme="majorBidi"/>
+          <w:b/>
+          <w:bCs/>
+          <w:smallCaps/>
+          <w:color w:val="000000" w:themeColor="text1"/>
+          <w:sz w:val="28"/>
+          <w:szCs w:val="28"/>
+        </w:rPr>
+      </w:pPr>
+      <w:bookmarkStart w:id="23" w:name="_Toc403169825"/>
+      <w:r>
+        <w:br w:type="page"/>
+      </w:r>
+    </w:p>
+    <w:p>
+      <w:pPr>
         <w:pStyle w:val="Heading2"/>
       </w:pPr>
-      <w:bookmarkStart w:id="24" w:name="_Toc403169825"/>
       <w:r>
         <w:t>Cập nhật thông tin Nhà sản xuất</w:t>
       </w:r>
-      <w:bookmarkEnd w:id="24"/>
+      <w:bookmarkEnd w:id="23"/>
     </w:p>
     <w:p>
       <w:pPr>
@@ -25994,6 +26542,767 @@
           <w:b/>
         </w:rPr>
         <w:t>Giao diện:</w:t>
+      </w:r>
+    </w:p>
+    <w:p>
+      <w:pPr>
+        <w:rPr>
+          <w:b/>
+        </w:rPr>
+      </w:pPr>
+      <w:r>
+        <w:rPr>
+          <w:noProof/>
+        </w:rPr>
+        <mc:AlternateContent>
+          <mc:Choice Requires="wps">
+            <w:drawing>
+              <wp:anchor distT="0" distB="0" distL="114300" distR="114300" simplePos="0" relativeHeight="251823104" behindDoc="0" locked="0" layoutInCell="1" allowOverlap="1" wp14:anchorId="0B72B5A8" wp14:editId="2FE33D6B">
+                <wp:simplePos x="0" y="0"/>
+                <wp:positionH relativeFrom="margin">
+                  <wp:posOffset>-154914</wp:posOffset>
+                </wp:positionH>
+                <wp:positionV relativeFrom="paragraph">
+                  <wp:posOffset>604876</wp:posOffset>
+                </wp:positionV>
+                <wp:extent cx="314325" cy="306705"/>
+                <wp:effectExtent l="0" t="0" r="0" b="0"/>
+                <wp:wrapNone/>
+                <wp:docPr id="79" name="Oval 79"/>
+                <wp:cNvGraphicFramePr/>
+                <a:graphic xmlns:a="http://schemas.openxmlformats.org/drawingml/2006/main">
+                  <a:graphicData uri="http://schemas.microsoft.com/office/word/2010/wordprocessingShape">
+                    <wps:wsp>
+                      <wps:cNvSpPr/>
+                      <wps:spPr>
+                        <a:xfrm>
+                          <a:off x="0" y="0"/>
+                          <a:ext cx="314325" cy="306705"/>
+                        </a:xfrm>
+                        <a:prstGeom prst="ellipse">
+                          <a:avLst/>
+                        </a:prstGeom>
+                        <a:noFill/>
+                        <a:ln>
+                          <a:noFill/>
+                        </a:ln>
+                      </wps:spPr>
+                      <wps:style>
+                        <a:lnRef idx="2">
+                          <a:schemeClr val="dk1"/>
+                        </a:lnRef>
+                        <a:fillRef idx="1">
+                          <a:schemeClr val="lt1"/>
+                        </a:fillRef>
+                        <a:effectRef idx="0">
+                          <a:schemeClr val="dk1"/>
+                        </a:effectRef>
+                        <a:fontRef idx="minor">
+                          <a:schemeClr val="dk1"/>
+                        </a:fontRef>
+                      </wps:style>
+                      <wps:txbx>
+                        <w:txbxContent>
+                          <w:p>
+                            <w:pPr>
+                              <w:spacing w:after="0" w:line="240" w:lineRule="auto"/>
+                              <w:ind w:left="-426" w:right="-380"/>
+                              <w:jc w:val="center"/>
+                              <w:rPr>
+                                <w:sz w:val="20"/>
+                              </w:rPr>
+                            </w:pPr>
+                            <w:r>
+                              <w:rPr>
+                                <w:sz w:val="20"/>
+                              </w:rPr>
+                              <w:t>6</w:t>
+                            </w:r>
+                          </w:p>
+                        </w:txbxContent>
+                      </wps:txbx>
+                      <wps:bodyPr rot="0" spcFirstLastPara="0" vertOverflow="overflow" horzOverflow="overflow" vert="horz" wrap="square" lIns="91440" tIns="45720" rIns="91440" bIns="45720" numCol="1" spcCol="0" rtlCol="0" fromWordArt="0" anchor="ctr" anchorCtr="0" forceAA="0" compatLnSpc="1">
+                        <a:prstTxWarp prst="textNoShape">
+                          <a:avLst/>
+                        </a:prstTxWarp>
+                        <a:noAutofit/>
+                      </wps:bodyPr>
+                    </wps:wsp>
+                  </a:graphicData>
+                </a:graphic>
+                <wp14:sizeRelH relativeFrom="margin">
+                  <wp14:pctWidth>0</wp14:pctWidth>
+                </wp14:sizeRelH>
+                <wp14:sizeRelV relativeFrom="margin">
+                  <wp14:pctHeight>0</wp14:pctHeight>
+                </wp14:sizeRelV>
+              </wp:anchor>
+            </w:drawing>
+          </mc:Choice>
+          <mc:Fallback>
+            <w:pict>
+              <v:oval w14:anchorId="0B72B5A8" id="Oval 79" o:spid="_x0000_s1091" style="position:absolute;left:0;text-align:left;margin-left:-12.2pt;margin-top:47.65pt;width:24.75pt;height:24.15pt;z-index:251823104;visibility:visible;mso-wrap-style:square;mso-width-percent:0;mso-height-percent:0;mso-wrap-distance-left:9pt;mso-wrap-distance-top:0;mso-wrap-distance-right:9pt;mso-wrap-distance-bottom:0;mso-position-horizontal:absolute;mso-position-horizontal-relative:margin;mso-position-vertical:absolute;mso-position-vertical-relative:text;mso-width-percent:0;mso-height-percent:0;mso-width-relative:margin;mso-height-relative:margin;v-text-anchor:middle" o:gfxdata="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" filled="f" stroked="f" strokeweight="1pt">
+                <v:stroke joinstyle="miter"/>
+                <v:textbox>
+                  <w:txbxContent>
+                    <w:p>
+                      <w:pPr>
+                        <w:spacing w:after="0" w:line="240" w:lineRule="auto"/>
+                        <w:ind w:left="-426" w:right="-380"/>
+                        <w:jc w:val="center"/>
+                        <w:rPr>
+                          <w:sz w:val="20"/>
+                        </w:rPr>
+                      </w:pPr>
+                      <w:r>
+                        <w:rPr>
+                          <w:sz w:val="20"/>
+                        </w:rPr>
+                        <w:t>6</w:t>
+                      </w:r>
+                    </w:p>
+                  </w:txbxContent>
+                </v:textbox>
+                <w10:wrap anchorx="margin"/>
+              </v:oval>
+            </w:pict>
+          </mc:Fallback>
+        </mc:AlternateContent>
+      </w:r>
+      <w:r>
+        <w:rPr>
+          <w:noProof/>
+        </w:rPr>
+        <mc:AlternateContent>
+          <mc:Choice Requires="wps">
+            <w:drawing>
+              <wp:anchor distT="0" distB="0" distL="114300" distR="114300" simplePos="0" relativeHeight="251821056" behindDoc="0" locked="0" layoutInCell="1" allowOverlap="1" wp14:anchorId="6A93600E" wp14:editId="63A24AC4">
+                <wp:simplePos x="0" y="0"/>
+                <wp:positionH relativeFrom="margin">
+                  <wp:posOffset>-138989</wp:posOffset>
+                </wp:positionH>
+                <wp:positionV relativeFrom="paragraph">
+                  <wp:posOffset>248082</wp:posOffset>
+                </wp:positionV>
+                <wp:extent cx="314325" cy="306705"/>
+                <wp:effectExtent l="0" t="0" r="0" b="0"/>
+                <wp:wrapNone/>
+                <wp:docPr id="60" name="Oval 60"/>
+                <wp:cNvGraphicFramePr/>
+                <a:graphic xmlns:a="http://schemas.openxmlformats.org/drawingml/2006/main">
+                  <a:graphicData uri="http://schemas.microsoft.com/office/word/2010/wordprocessingShape">
+                    <wps:wsp>
+                      <wps:cNvSpPr/>
+                      <wps:spPr>
+                        <a:xfrm>
+                          <a:off x="0" y="0"/>
+                          <a:ext cx="314325" cy="306705"/>
+                        </a:xfrm>
+                        <a:prstGeom prst="ellipse">
+                          <a:avLst/>
+                        </a:prstGeom>
+                        <a:noFill/>
+                        <a:ln>
+                          <a:noFill/>
+                        </a:ln>
+                      </wps:spPr>
+                      <wps:style>
+                        <a:lnRef idx="2">
+                          <a:schemeClr val="dk1"/>
+                        </a:lnRef>
+                        <a:fillRef idx="1">
+                          <a:schemeClr val="lt1"/>
+                        </a:fillRef>
+                        <a:effectRef idx="0">
+                          <a:schemeClr val="dk1"/>
+                        </a:effectRef>
+                        <a:fontRef idx="minor">
+                          <a:schemeClr val="dk1"/>
+                        </a:fontRef>
+                      </wps:style>
+                      <wps:txbx>
+                        <w:txbxContent>
+                          <w:p>
+                            <w:pPr>
+                              <w:spacing w:after="0" w:line="240" w:lineRule="auto"/>
+                              <w:ind w:left="-426" w:right="-380"/>
+                              <w:jc w:val="center"/>
+                              <w:rPr>
+                                <w:sz w:val="20"/>
+                              </w:rPr>
+                            </w:pPr>
+                            <w:r>
+                              <w:rPr>
+                                <w:sz w:val="20"/>
+                              </w:rPr>
+                              <w:t>5</w:t>
+                            </w:r>
+                          </w:p>
+                        </w:txbxContent>
+                      </wps:txbx>
+                      <wps:bodyPr rot="0" spcFirstLastPara="0" vertOverflow="overflow" horzOverflow="overflow" vert="horz" wrap="square" lIns="91440" tIns="45720" rIns="91440" bIns="45720" numCol="1" spcCol="0" rtlCol="0" fromWordArt="0" anchor="ctr" anchorCtr="0" forceAA="0" compatLnSpc="1">
+                        <a:prstTxWarp prst="textNoShape">
+                          <a:avLst/>
+                        </a:prstTxWarp>
+                        <a:noAutofit/>
+                      </wps:bodyPr>
+                    </wps:wsp>
+                  </a:graphicData>
+                </a:graphic>
+                <wp14:sizeRelH relativeFrom="margin">
+                  <wp14:pctWidth>0</wp14:pctWidth>
+                </wp14:sizeRelH>
+                <wp14:sizeRelV relativeFrom="margin">
+                  <wp14:pctHeight>0</wp14:pctHeight>
+                </wp14:sizeRelV>
+              </wp:anchor>
+            </w:drawing>
+          </mc:Choice>
+          <mc:Fallback>
+            <w:pict>
+              <v:oval w14:anchorId="6A93600E" id="Oval 60" o:spid="_x0000_s1092" style="position:absolute;left:0;text-align:left;margin-left:-10.95pt;margin-top:19.55pt;width:24.75pt;height:24.15pt;z-index:251821056;visibility:visible;mso-wrap-style:square;mso-width-percent:0;mso-height-percent:0;mso-wrap-distance-left:9pt;mso-wrap-distance-top:0;mso-wrap-distance-right:9pt;mso-wrap-distance-bottom:0;mso-position-horizontal:absolute;mso-position-horizontal-relative:margin;mso-position-vertical:absolute;mso-position-vertical-relative:text;mso-width-percent:0;mso-height-percent:0;mso-width-relative:margin;mso-height-relative:margin;v-text-anchor:middle" o:gfxdata="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" filled="f" stroked="f" strokeweight="1pt">
+                <v:stroke joinstyle="miter"/>
+                <v:textbox>
+                  <w:txbxContent>
+                    <w:p>
+                      <w:pPr>
+                        <w:spacing w:after="0" w:line="240" w:lineRule="auto"/>
+                        <w:ind w:left="-426" w:right="-380"/>
+                        <w:jc w:val="center"/>
+                        <w:rPr>
+                          <w:sz w:val="20"/>
+                        </w:rPr>
+                      </w:pPr>
+                      <w:r>
+                        <w:rPr>
+                          <w:sz w:val="20"/>
+                        </w:rPr>
+                        <w:t>5</w:t>
+                      </w:r>
+                    </w:p>
+                  </w:txbxContent>
+                </v:textbox>
+                <w10:wrap anchorx="margin"/>
+              </v:oval>
+            </w:pict>
+          </mc:Fallback>
+        </mc:AlternateContent>
+      </w:r>
+      <w:r>
+        <w:rPr>
+          <w:noProof/>
+        </w:rPr>
+        <mc:AlternateContent>
+          <mc:Choice Requires="wps">
+            <w:drawing>
+              <wp:anchor distT="0" distB="0" distL="114300" distR="114300" simplePos="0" relativeHeight="251819008" behindDoc="0" locked="0" layoutInCell="1" allowOverlap="1" wp14:anchorId="767A14AF" wp14:editId="28F657AE">
+                <wp:simplePos x="0" y="0"/>
+                <wp:positionH relativeFrom="margin">
+                  <wp:posOffset>730047</wp:posOffset>
+                </wp:positionH>
+                <wp:positionV relativeFrom="paragraph">
+                  <wp:posOffset>934111</wp:posOffset>
+                </wp:positionV>
+                <wp:extent cx="314325" cy="306705"/>
+                <wp:effectExtent l="0" t="0" r="0" b="0"/>
+                <wp:wrapNone/>
+                <wp:docPr id="58" name="Oval 58"/>
+                <wp:cNvGraphicFramePr/>
+                <a:graphic xmlns:a="http://schemas.openxmlformats.org/drawingml/2006/main">
+                  <a:graphicData uri="http://schemas.microsoft.com/office/word/2010/wordprocessingShape">
+                    <wps:wsp>
+                      <wps:cNvSpPr/>
+                      <wps:spPr>
+                        <a:xfrm>
+                          <a:off x="0" y="0"/>
+                          <a:ext cx="314325" cy="306705"/>
+                        </a:xfrm>
+                        <a:prstGeom prst="ellipse">
+                          <a:avLst/>
+                        </a:prstGeom>
+                        <a:noFill/>
+                        <a:ln>
+                          <a:noFill/>
+                        </a:ln>
+                      </wps:spPr>
+                      <wps:style>
+                        <a:lnRef idx="2">
+                          <a:schemeClr val="dk1"/>
+                        </a:lnRef>
+                        <a:fillRef idx="1">
+                          <a:schemeClr val="lt1"/>
+                        </a:fillRef>
+                        <a:effectRef idx="0">
+                          <a:schemeClr val="dk1"/>
+                        </a:effectRef>
+                        <a:fontRef idx="minor">
+                          <a:schemeClr val="dk1"/>
+                        </a:fontRef>
+                      </wps:style>
+                      <wps:txbx>
+                        <w:txbxContent>
+                          <w:p>
+                            <w:pPr>
+                              <w:spacing w:after="0" w:line="240" w:lineRule="auto"/>
+                              <w:ind w:left="-426" w:right="-380"/>
+                              <w:jc w:val="center"/>
+                              <w:rPr>
+                                <w:sz w:val="20"/>
+                              </w:rPr>
+                            </w:pPr>
+                            <w:r>
+                              <w:rPr>
+                                <w:sz w:val="20"/>
+                              </w:rPr>
+                              <w:t>4</w:t>
+                            </w:r>
+                          </w:p>
+                        </w:txbxContent>
+                      </wps:txbx>
+                      <wps:bodyPr rot="0" spcFirstLastPara="0" vertOverflow="overflow" horzOverflow="overflow" vert="horz" wrap="square" lIns="91440" tIns="45720" rIns="91440" bIns="45720" numCol="1" spcCol="0" rtlCol="0" fromWordArt="0" anchor="ctr" anchorCtr="0" forceAA="0" compatLnSpc="1">
+                        <a:prstTxWarp prst="textNoShape">
+                          <a:avLst/>
+                        </a:prstTxWarp>
+                        <a:noAutofit/>
+                      </wps:bodyPr>
+                    </wps:wsp>
+                  </a:graphicData>
+                </a:graphic>
+                <wp14:sizeRelH relativeFrom="margin">
+                  <wp14:pctWidth>0</wp14:pctWidth>
+                </wp14:sizeRelH>
+                <wp14:sizeRelV relativeFrom="margin">
+                  <wp14:pctHeight>0</wp14:pctHeight>
+                </wp14:sizeRelV>
+              </wp:anchor>
+            </w:drawing>
+          </mc:Choice>
+          <mc:Fallback>
+            <w:pict>
+              <v:oval w14:anchorId="767A14AF" id="Oval 58" o:spid="_x0000_s1093" style="position:absolute;left:0;text-align:left;margin-left:57.5pt;margin-top:73.55pt;width:24.75pt;height:24.15pt;z-index:251819008;visibility:visible;mso-wrap-style:square;mso-width-percent:0;mso-height-percent:0;mso-wrap-distance-left:9pt;mso-wrap-distance-top:0;mso-wrap-distance-right:9pt;mso-wrap-distance-bottom:0;mso-position-horizontal:absolute;mso-position-horizontal-relative:margin;mso-position-vertical:absolute;mso-position-vertical-relative:text;mso-width-percent:0;mso-height-percent:0;mso-width-relative:margin;mso-height-relative:margin;v-text-anchor:middle" o:gfxdata="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" filled="f" stroked="f" strokeweight="1pt">
+                <v:stroke joinstyle="miter"/>
+                <v:textbox>
+                  <w:txbxContent>
+                    <w:p>
+                      <w:pPr>
+                        <w:spacing w:after="0" w:line="240" w:lineRule="auto"/>
+                        <w:ind w:left="-426" w:right="-380"/>
+                        <w:jc w:val="center"/>
+                        <w:rPr>
+                          <w:sz w:val="20"/>
+                        </w:rPr>
+                      </w:pPr>
+                      <w:r>
+                        <w:rPr>
+                          <w:sz w:val="20"/>
+                        </w:rPr>
+                        <w:t>4</w:t>
+                      </w:r>
+                    </w:p>
+                  </w:txbxContent>
+                </v:textbox>
+                <w10:wrap anchorx="margin"/>
+              </v:oval>
+            </w:pict>
+          </mc:Fallback>
+        </mc:AlternateContent>
+      </w:r>
+      <w:r>
+        <w:rPr>
+          <w:noProof/>
+        </w:rPr>
+        <mc:AlternateContent>
+          <mc:Choice Requires="wps">
+            <w:drawing>
+              <wp:anchor distT="0" distB="0" distL="114300" distR="114300" simplePos="0" relativeHeight="251816960" behindDoc="0" locked="0" layoutInCell="1" allowOverlap="1" wp14:anchorId="324723AE" wp14:editId="5692347A">
+                <wp:simplePos x="0" y="0"/>
+                <wp:positionH relativeFrom="margin">
+                  <wp:posOffset>510667</wp:posOffset>
+                </wp:positionH>
+                <wp:positionV relativeFrom="paragraph">
+                  <wp:posOffset>948766</wp:posOffset>
+                </wp:positionV>
+                <wp:extent cx="314325" cy="306705"/>
+                <wp:effectExtent l="0" t="0" r="0" b="0"/>
+                <wp:wrapNone/>
+                <wp:docPr id="57" name="Oval 57"/>
+                <wp:cNvGraphicFramePr/>
+                <a:graphic xmlns:a="http://schemas.openxmlformats.org/drawingml/2006/main">
+                  <a:graphicData uri="http://schemas.microsoft.com/office/word/2010/wordprocessingShape">
+                    <wps:wsp>
+                      <wps:cNvSpPr/>
+                      <wps:spPr>
+                        <a:xfrm>
+                          <a:off x="0" y="0"/>
+                          <a:ext cx="314325" cy="306705"/>
+                        </a:xfrm>
+                        <a:prstGeom prst="ellipse">
+                          <a:avLst/>
+                        </a:prstGeom>
+                        <a:noFill/>
+                        <a:ln>
+                          <a:noFill/>
+                        </a:ln>
+                      </wps:spPr>
+                      <wps:style>
+                        <a:lnRef idx="2">
+                          <a:schemeClr val="dk1"/>
+                        </a:lnRef>
+                        <a:fillRef idx="1">
+                          <a:schemeClr val="lt1"/>
+                        </a:fillRef>
+                        <a:effectRef idx="0">
+                          <a:schemeClr val="dk1"/>
+                        </a:effectRef>
+                        <a:fontRef idx="minor">
+                          <a:schemeClr val="dk1"/>
+                        </a:fontRef>
+                      </wps:style>
+                      <wps:txbx>
+                        <w:txbxContent>
+                          <w:p>
+                            <w:pPr>
+                              <w:spacing w:after="0" w:line="240" w:lineRule="auto"/>
+                              <w:ind w:left="-426" w:right="-380"/>
+                              <w:jc w:val="center"/>
+                              <w:rPr>
+                                <w:sz w:val="20"/>
+                              </w:rPr>
+                            </w:pPr>
+                            <w:r>
+                              <w:rPr>
+                                <w:sz w:val="20"/>
+                              </w:rPr>
+                              <w:t>3</w:t>
+                            </w:r>
+                          </w:p>
+                        </w:txbxContent>
+                      </wps:txbx>
+                      <wps:bodyPr rot="0" spcFirstLastPara="0" vertOverflow="overflow" horzOverflow="overflow" vert="horz" wrap="square" lIns="91440" tIns="45720" rIns="91440" bIns="45720" numCol="1" spcCol="0" rtlCol="0" fromWordArt="0" anchor="ctr" anchorCtr="0" forceAA="0" compatLnSpc="1">
+                        <a:prstTxWarp prst="textNoShape">
+                          <a:avLst/>
+                        </a:prstTxWarp>
+                        <a:noAutofit/>
+                      </wps:bodyPr>
+                    </wps:wsp>
+                  </a:graphicData>
+                </a:graphic>
+                <wp14:sizeRelH relativeFrom="margin">
+                  <wp14:pctWidth>0</wp14:pctWidth>
+                </wp14:sizeRelH>
+                <wp14:sizeRelV relativeFrom="margin">
+                  <wp14:pctHeight>0</wp14:pctHeight>
+                </wp14:sizeRelV>
+              </wp:anchor>
+            </w:drawing>
+          </mc:Choice>
+          <mc:Fallback>
+            <w:pict>
+              <v:oval w14:anchorId="324723AE" id="Oval 57" o:spid="_x0000_s1094" style="position:absolute;left:0;text-align:left;margin-left:40.2pt;margin-top:74.7pt;width:24.75pt;height:24.15pt;z-index:251816960;visibility:visible;mso-wrap-style:square;mso-width-percent:0;mso-height-percent:0;mso-wrap-distance-left:9pt;mso-wrap-distance-top:0;mso-wrap-distance-right:9pt;mso-wrap-distance-bottom:0;mso-position-horizontal:absolute;mso-position-horizontal-relative:margin;mso-position-vertical:absolute;mso-position-vertical-relative:text;mso-width-percent:0;mso-height-percent:0;mso-width-relative:margin;mso-height-relative:margin;v-text-anchor:middle" o:gfxdata="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" filled="f" stroked="f" strokeweight="1pt">
+                <v:stroke joinstyle="miter"/>
+                <v:textbox>
+                  <w:txbxContent>
+                    <w:p>
+                      <w:pPr>
+                        <w:spacing w:after="0" w:line="240" w:lineRule="auto"/>
+                        <w:ind w:left="-426" w:right="-380"/>
+                        <w:jc w:val="center"/>
+                        <w:rPr>
+                          <w:sz w:val="20"/>
+                        </w:rPr>
+                      </w:pPr>
+                      <w:r>
+                        <w:rPr>
+                          <w:sz w:val="20"/>
+                        </w:rPr>
+                        <w:t>3</w:t>
+                      </w:r>
+                    </w:p>
+                  </w:txbxContent>
+                </v:textbox>
+                <w10:wrap anchorx="margin"/>
+              </v:oval>
+            </w:pict>
+          </mc:Fallback>
+        </mc:AlternateContent>
+      </w:r>
+      <w:r>
+        <w:rPr>
+          <w:noProof/>
+        </w:rPr>
+        <mc:AlternateContent>
+          <mc:Choice Requires="wps">
+            <w:drawing>
+              <wp:anchor distT="0" distB="0" distL="114300" distR="114300" simplePos="0" relativeHeight="251814912" behindDoc="0" locked="0" layoutInCell="1" allowOverlap="1" wp14:anchorId="6D6ECBCA" wp14:editId="73E6A9B8">
+                <wp:simplePos x="0" y="0"/>
+                <wp:positionH relativeFrom="margin">
+                  <wp:posOffset>283668</wp:posOffset>
+                </wp:positionH>
+                <wp:positionV relativeFrom="paragraph">
+                  <wp:posOffset>934136</wp:posOffset>
+                </wp:positionV>
+                <wp:extent cx="314325" cy="306705"/>
+                <wp:effectExtent l="0" t="0" r="0" b="0"/>
+                <wp:wrapNone/>
+                <wp:docPr id="56" name="Oval 56"/>
+                <wp:cNvGraphicFramePr/>
+                <a:graphic xmlns:a="http://schemas.openxmlformats.org/drawingml/2006/main">
+                  <a:graphicData uri="http://schemas.microsoft.com/office/word/2010/wordprocessingShape">
+                    <wps:wsp>
+                      <wps:cNvSpPr/>
+                      <wps:spPr>
+                        <a:xfrm>
+                          <a:off x="0" y="0"/>
+                          <a:ext cx="314325" cy="306705"/>
+                        </a:xfrm>
+                        <a:prstGeom prst="ellipse">
+                          <a:avLst/>
+                        </a:prstGeom>
+                        <a:noFill/>
+                        <a:ln>
+                          <a:noFill/>
+                        </a:ln>
+                      </wps:spPr>
+                      <wps:style>
+                        <a:lnRef idx="2">
+                          <a:schemeClr val="dk1"/>
+                        </a:lnRef>
+                        <a:fillRef idx="1">
+                          <a:schemeClr val="lt1"/>
+                        </a:fillRef>
+                        <a:effectRef idx="0">
+                          <a:schemeClr val="dk1"/>
+                        </a:effectRef>
+                        <a:fontRef idx="minor">
+                          <a:schemeClr val="dk1"/>
+                        </a:fontRef>
+                      </wps:style>
+                      <wps:txbx>
+                        <w:txbxContent>
+                          <w:p>
+                            <w:pPr>
+                              <w:spacing w:after="0" w:line="240" w:lineRule="auto"/>
+                              <w:ind w:left="-426" w:right="-380"/>
+                              <w:jc w:val="center"/>
+                              <w:rPr>
+                                <w:sz w:val="20"/>
+                              </w:rPr>
+                            </w:pPr>
+                            <w:r>
+                              <w:rPr>
+                                <w:sz w:val="20"/>
+                              </w:rPr>
+                              <w:t>2</w:t>
+                            </w:r>
+                          </w:p>
+                        </w:txbxContent>
+                      </wps:txbx>
+                      <wps:bodyPr rot="0" spcFirstLastPara="0" vertOverflow="overflow" horzOverflow="overflow" vert="horz" wrap="square" lIns="91440" tIns="45720" rIns="91440" bIns="45720" numCol="1" spcCol="0" rtlCol="0" fromWordArt="0" anchor="ctr" anchorCtr="0" forceAA="0" compatLnSpc="1">
+                        <a:prstTxWarp prst="textNoShape">
+                          <a:avLst/>
+                        </a:prstTxWarp>
+                        <a:noAutofit/>
+                      </wps:bodyPr>
+                    </wps:wsp>
+                  </a:graphicData>
+                </a:graphic>
+                <wp14:sizeRelH relativeFrom="margin">
+                  <wp14:pctWidth>0</wp14:pctWidth>
+                </wp14:sizeRelH>
+                <wp14:sizeRelV relativeFrom="margin">
+                  <wp14:pctHeight>0</wp14:pctHeight>
+                </wp14:sizeRelV>
+              </wp:anchor>
+            </w:drawing>
+          </mc:Choice>
+          <mc:Fallback>
+            <w:pict>
+              <v:oval w14:anchorId="6D6ECBCA" id="Oval 56" o:spid="_x0000_s1095" style="position:absolute;left:0;text-align:left;margin-left:22.35pt;margin-top:73.55pt;width:24.75pt;height:24.15pt;z-index:251814912;visibility:visible;mso-wrap-style:square;mso-width-percent:0;mso-height-percent:0;mso-wrap-distance-left:9pt;mso-wrap-distance-top:0;mso-wrap-distance-right:9pt;mso-wrap-distance-bottom:0;mso-position-horizontal:absolute;mso-position-horizontal-relative:margin;mso-position-vertical:absolute;mso-position-vertical-relative:text;mso-width-percent:0;mso-height-percent:0;mso-width-relative:margin;mso-height-relative:margin;v-text-anchor:middle" o:gfxdata="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" filled="f" stroked="f" strokeweight="1pt">
+                <v:stroke joinstyle="miter"/>
+                <v:textbox>
+                  <w:txbxContent>
+                    <w:p>
+                      <w:pPr>
+                        <w:spacing w:after="0" w:line="240" w:lineRule="auto"/>
+                        <w:ind w:left="-426" w:right="-380"/>
+                        <w:jc w:val="center"/>
+                        <w:rPr>
+                          <w:sz w:val="20"/>
+                        </w:rPr>
+                      </w:pPr>
+                      <w:r>
+                        <w:rPr>
+                          <w:sz w:val="20"/>
+                        </w:rPr>
+                        <w:t>2</w:t>
+                      </w:r>
+                    </w:p>
+                  </w:txbxContent>
+                </v:textbox>
+                <w10:wrap anchorx="margin"/>
+              </v:oval>
+            </w:pict>
+          </mc:Fallback>
+        </mc:AlternateContent>
+      </w:r>
+      <w:r>
+        <w:rPr>
+          <w:noProof/>
+        </w:rPr>
+        <mc:AlternateContent>
+          <mc:Choice Requires="wps">
+            <w:drawing>
+              <wp:anchor distT="0" distB="0" distL="114300" distR="114300" simplePos="0" relativeHeight="251812864" behindDoc="0" locked="0" layoutInCell="1" allowOverlap="1" wp14:anchorId="5FAB2584" wp14:editId="430FF47C">
+                <wp:simplePos x="0" y="0"/>
+                <wp:positionH relativeFrom="margin">
+                  <wp:posOffset>51207</wp:posOffset>
+                </wp:positionH>
+                <wp:positionV relativeFrom="paragraph">
+                  <wp:posOffset>935711</wp:posOffset>
+                </wp:positionV>
+                <wp:extent cx="314325" cy="306705"/>
+                <wp:effectExtent l="0" t="0" r="0" b="0"/>
+                <wp:wrapNone/>
+                <wp:docPr id="55" name="Oval 55"/>
+                <wp:cNvGraphicFramePr/>
+                <a:graphic xmlns:a="http://schemas.openxmlformats.org/drawingml/2006/main">
+                  <a:graphicData uri="http://schemas.microsoft.com/office/word/2010/wordprocessingShape">
+                    <wps:wsp>
+                      <wps:cNvSpPr/>
+                      <wps:spPr>
+                        <a:xfrm>
+                          <a:off x="0" y="0"/>
+                          <a:ext cx="314325" cy="306705"/>
+                        </a:xfrm>
+                        <a:prstGeom prst="ellipse">
+                          <a:avLst/>
+                        </a:prstGeom>
+                        <a:noFill/>
+                        <a:ln>
+                          <a:noFill/>
+                        </a:ln>
+                      </wps:spPr>
+                      <wps:style>
+                        <a:lnRef idx="2">
+                          <a:schemeClr val="dk1"/>
+                        </a:lnRef>
+                        <a:fillRef idx="1">
+                          <a:schemeClr val="lt1"/>
+                        </a:fillRef>
+                        <a:effectRef idx="0">
+                          <a:schemeClr val="dk1"/>
+                        </a:effectRef>
+                        <a:fontRef idx="minor">
+                          <a:schemeClr val="dk1"/>
+                        </a:fontRef>
+                      </wps:style>
+                      <wps:txbx>
+                        <w:txbxContent>
+                          <w:p>
+                            <w:pPr>
+                              <w:spacing w:after="0" w:line="240" w:lineRule="auto"/>
+                              <w:ind w:left="-426" w:right="-380"/>
+                              <w:jc w:val="center"/>
+                              <w:rPr>
+                                <w:sz w:val="20"/>
+                              </w:rPr>
+                            </w:pPr>
+                            <w:r>
+                              <w:rPr>
+                                <w:sz w:val="20"/>
+                              </w:rPr>
+                              <w:t>1</w:t>
+                            </w:r>
+                          </w:p>
+                        </w:txbxContent>
+                      </wps:txbx>
+                      <wps:bodyPr rot="0" spcFirstLastPara="0" vertOverflow="overflow" horzOverflow="overflow" vert="horz" wrap="square" lIns="91440" tIns="45720" rIns="91440" bIns="45720" numCol="1" spcCol="0" rtlCol="0" fromWordArt="0" anchor="ctr" anchorCtr="0" forceAA="0" compatLnSpc="1">
+                        <a:prstTxWarp prst="textNoShape">
+                          <a:avLst/>
+                        </a:prstTxWarp>
+                        <a:noAutofit/>
+                      </wps:bodyPr>
+                    </wps:wsp>
+                  </a:graphicData>
+                </a:graphic>
+                <wp14:sizeRelH relativeFrom="margin">
+                  <wp14:pctWidth>0</wp14:pctWidth>
+                </wp14:sizeRelH>
+                <wp14:sizeRelV relativeFrom="margin">
+                  <wp14:pctHeight>0</wp14:pctHeight>
+                </wp14:sizeRelV>
+              </wp:anchor>
+            </w:drawing>
+          </mc:Choice>
+          <mc:Fallback>
+            <w:pict>
+              <v:oval w14:anchorId="5FAB2584" id="Oval 55" o:spid="_x0000_s1096" style="position:absolute;left:0;text-align:left;margin-left:4.05pt;margin-top:73.7pt;width:24.75pt;height:24.15pt;z-index:251812864;visibility:visible;mso-wrap-style:square;mso-width-percent:0;mso-height-percent:0;mso-wrap-distance-left:9pt;mso-wrap-distance-top:0;mso-wrap-distance-right:9pt;mso-wrap-distance-bottom:0;mso-position-horizontal:absolute;mso-position-horizontal-relative:margin;mso-position-vertical:absolute;mso-position-vertical-relative:text;mso-width-percent:0;mso-height-percent:0;mso-width-relative:margin;mso-height-relative:margin;v-text-anchor:middle" o:gfxdata="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" filled="f" stroked="f" strokeweight="1pt">
+                <v:stroke joinstyle="miter"/>
+                <v:textbox>
+                  <w:txbxContent>
+                    <w:p>
+                      <w:pPr>
+                        <w:spacing w:after="0" w:line="240" w:lineRule="auto"/>
+                        <w:ind w:left="-426" w:right="-380"/>
+                        <w:jc w:val="center"/>
+                        <w:rPr>
+                          <w:sz w:val="20"/>
+                        </w:rPr>
+                      </w:pPr>
+                      <w:r>
+                        <w:rPr>
+                          <w:sz w:val="20"/>
+                        </w:rPr>
+                        <w:t>1</w:t>
+                      </w:r>
+                    </w:p>
+                  </w:txbxContent>
+                </v:textbox>
+                <w10:wrap anchorx="margin"/>
+              </v:oval>
+            </w:pict>
+          </mc:Fallback>
+        </mc:AlternateContent>
+      </w:r>
+      <w:r>
+        <w:rPr>
+          <w:noProof/>
+        </w:rPr>
+        <w:drawing>
+          <wp:inline distT="0" distB="0" distL="0" distR="0" wp14:anchorId="461645E1" wp14:editId="0182E190">
+            <wp:extent cx="5732145" cy="1467485"/>
+            <wp:effectExtent l="0" t="0" r="1905" b="0"/>
+            <wp:docPr id="44" name="Picture 44"/>
+            <wp:cNvGraphicFramePr>
+              <a:graphicFrameLocks xmlns:a="http://schemas.openxmlformats.org/drawingml/2006/main" noChangeAspect="1"/>
+            </wp:cNvGraphicFramePr>
+            <a:graphic xmlns:a="http://schemas.openxmlformats.org/drawingml/2006/main">
+              <a:graphicData uri="http://schemas.openxmlformats.org/drawingml/2006/picture">
+                <pic:pic xmlns:pic="http://schemas.openxmlformats.org/drawingml/2006/picture">
+                  <pic:nvPicPr>
+                    <pic:cNvPr id="1" name=""/>
+                    <pic:cNvPicPr/>
+                  </pic:nvPicPr>
+                  <pic:blipFill>
+                    <a:blip r:embed="rId12"/>
+                    <a:stretch>
+                      <a:fillRect/>
+                    </a:stretch>
+                  </pic:blipFill>
+                  <pic:spPr>
+                    <a:xfrm>
+                      <a:off x="0" y="0"/>
+                      <a:ext cx="5732145" cy="1467485"/>
+                    </a:xfrm>
+                    <a:prstGeom prst="rect">
+                      <a:avLst/>
+                    </a:prstGeom>
+                  </pic:spPr>
+                </pic:pic>
+              </a:graphicData>
+            </a:graphic>
+          </wp:inline>
+        </w:drawing>
       </w:r>
     </w:p>
     <w:p>
@@ -26823,11 +28132,11 @@
       <w:pPr>
         <w:pStyle w:val="Heading2"/>
       </w:pPr>
-      <w:bookmarkStart w:id="25" w:name="_Toc403169826"/>
+      <w:bookmarkStart w:id="24" w:name="_Toc403169826"/>
       <w:r>
         <w:t>Tìm kiếm máy biến áp</w:t>
       </w:r>
-      <w:bookmarkEnd w:id="25"/>
+      <w:bookmarkEnd w:id="24"/>
     </w:p>
     <w:p>
       <w:pPr>
@@ -26966,7 +28275,7 @@
           </mc:Choice>
           <mc:Fallback>
             <w:pict>
-              <v:oval w14:anchorId="37D835FE" id="Oval 8" o:spid="_x0000_s1086" style="position:absolute;left:0;text-align:left;margin-left:284.4pt;margin-top:80.95pt;width:25.8pt;height:25.8pt;z-index:251669504;visibility:visible;mso-wrap-style:square;mso-width-percent:0;mso-height-percent:0;mso-wrap-distance-left:9pt;mso-wrap-distance-top:0;mso-wrap-distance-right:9pt;mso-wrap-distance-bottom:0;mso-position-horizontal:absolute;mso-position-horizontal-relative:text;mso-position-vertical:absolute;mso-position-vertical-relative:text;mso-width-percent:0;mso-height-percent:0;mso-width-relative:margin;mso-height-relative:margin;v-text-anchor:middle" o:gfxdata="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" fillcolor="white [3201]" strokecolor="black [3200]" strokeweight="1pt">
+              <v:oval w14:anchorId="37D835FE" id="Oval 8" o:spid="_x0000_s1097" style="position:absolute;left:0;text-align:left;margin-left:284.4pt;margin-top:80.95pt;width:25.8pt;height:25.8pt;z-index:251669504;visibility:visible;mso-wrap-style:square;mso-width-percent:0;mso-height-percent:0;mso-wrap-distance-left:9pt;mso-wrap-distance-top:0;mso-wrap-distance-right:9pt;mso-wrap-distance-bottom:0;mso-position-horizontal:absolute;mso-position-horizontal-relative:text;mso-position-vertical:absolute;mso-position-vertical-relative:text;mso-width-percent:0;mso-height-percent:0;mso-width-relative:margin;mso-height-relative:margin;v-text-anchor:middle" o:gfxdata="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" fillcolor="white [3201]" strokecolor="black [3200]" strokeweight="1pt">
                 <v:stroke joinstyle="miter"/>
                 <v:textbox>
                   <w:txbxContent>
@@ -27077,7 +28386,7 @@
           </mc:Choice>
           <mc:Fallback>
             <w:pict>
-              <v:oval w14:anchorId="7C3B52AD" id="Oval 7" o:spid="_x0000_s1087" style="position:absolute;left:0;text-align:left;margin-left:46.2pt;margin-top:136.05pt;width:25.8pt;height:25.8pt;z-index:251667456;visibility:visible;mso-wrap-style:square;mso-width-percent:0;mso-height-percent:0;mso-wrap-distance-left:9pt;mso-wrap-distance-top:0;mso-wrap-distance-right:9pt;mso-wrap-distance-bottom:0;mso-position-horizontal:absolute;mso-position-horizontal-relative:text;mso-position-vertical:absolute;mso-position-vertical-relative:text;mso-width-percent:0;mso-height-percent:0;mso-width-relative:margin;mso-height-relative:margin;v-text-anchor:middle" o:gfxdata="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" fillcolor="white [3201]" strokecolor="black [3200]" strokeweight="1pt">
+              <v:oval w14:anchorId="7C3B52AD" id="Oval 7" o:spid="_x0000_s1098" style="position:absolute;left:0;text-align:left;margin-left:46.2pt;margin-top:136.05pt;width:25.8pt;height:25.8pt;z-index:251667456;visibility:visible;mso-wrap-style:square;mso-width-percent:0;mso-height-percent:0;mso-wrap-distance-left:9pt;mso-wrap-distance-top:0;mso-wrap-distance-right:9pt;mso-wrap-distance-bottom:0;mso-position-horizontal:absolute;mso-position-horizontal-relative:text;mso-position-vertical:absolute;mso-position-vertical-relative:text;mso-width-percent:0;mso-height-percent:0;mso-width-relative:margin;mso-height-relative:margin;v-text-anchor:middle" o:gfxdata="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" fillcolor="white [3201]" strokecolor="black [3200]" strokeweight="1pt">
                 <v:stroke joinstyle="miter"/>
                 <v:textbox>
                   <w:txbxContent>
@@ -27188,7 +28497,7 @@
           </mc:Choice>
           <mc:Fallback>
             <w:pict>
-              <v:oval w14:anchorId="3B0767F4" id="Oval 6" o:spid="_x0000_s1088" style="position:absolute;left:0;text-align:left;margin-left:46.2pt;margin-top:107.8pt;width:25.8pt;height:25.8pt;z-index:251665408;visibility:visible;mso-wrap-style:square;mso-width-percent:0;mso-height-percent:0;mso-wrap-distance-left:9pt;mso-wrap-distance-top:0;mso-wrap-distance-right:9pt;mso-wrap-distance-bottom:0;mso-position-horizontal:absolute;mso-position-horizontal-relative:text;mso-position-vertical:absolute;mso-position-vertical-relative:text;mso-width-percent:0;mso-height-percent:0;mso-width-relative:margin;mso-height-relative:margin;v-text-anchor:middle" o:gfxdata="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" fillcolor="white [3201]" strokecolor="black [3200]" strokeweight="1pt">
+              <v:oval w14:anchorId="3B0767F4" id="Oval 6" o:spid="_x0000_s1099" style="position:absolute;left:0;text-align:left;margin-left:46.2pt;margin-top:107.8pt;width:25.8pt;height:25.8pt;z-index:251665408;visibility:visible;mso-wrap-style:square;mso-width-percent:0;mso-height-percent:0;mso-wrap-distance-left:9pt;mso-wrap-distance-top:0;mso-wrap-distance-right:9pt;mso-wrap-distance-bottom:0;mso-position-horizontal:absolute;mso-position-horizontal-relative:text;mso-position-vertical:absolute;mso-position-vertical-relative:text;mso-width-percent:0;mso-height-percent:0;mso-width-relative:margin;mso-height-relative:margin;v-text-anchor:middle" o:gfxdata="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" fillcolor="white [3201]" strokecolor="black [3200]" strokeweight="1pt">
                 <v:stroke joinstyle="miter"/>
                 <v:textbox>
                   <w:txbxContent>
@@ -27299,7 +28608,7 @@
           </mc:Choice>
           <mc:Fallback>
             <w:pict>
-              <v:oval w14:anchorId="0A27C35D" id="Oval 5" o:spid="_x0000_s1089" style="position:absolute;left:0;text-align:left;margin-left:46.2pt;margin-top:79.55pt;width:25.8pt;height:25.8pt;z-index:251663360;visibility:visible;mso-wrap-style:square;mso-width-percent:0;mso-height-percent:0;mso-wrap-distance-left:9pt;mso-wrap-distance-top:0;mso-wrap-distance-right:9pt;mso-wrap-distance-bottom:0;mso-position-horizontal:absolute;mso-position-horizontal-relative:text;mso-position-vertical:absolute;mso-position-vertical-relative:text;mso-width-percent:0;mso-height-percent:0;mso-width-relative:margin;mso-height-relative:margin;v-text-anchor:middle" o:gfxdata="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" fillcolor="white [3201]" strokecolor="black [3200]" strokeweight="1pt">
+              <v:oval w14:anchorId="0A27C35D" id="Oval 5" o:spid="_x0000_s1100" style="position:absolute;left:0;text-align:left;margin-left:46.2pt;margin-top:79.55pt;width:25.8pt;height:25.8pt;z-index:251663360;visibility:visible;mso-wrap-style:square;mso-width-percent:0;mso-height-percent:0;mso-wrap-distance-left:9pt;mso-wrap-distance-top:0;mso-wrap-distance-right:9pt;mso-wrap-distance-bottom:0;mso-position-horizontal:absolute;mso-position-horizontal-relative:text;mso-position-vertical:absolute;mso-position-vertical-relative:text;mso-width-percent:0;mso-height-percent:0;mso-width-relative:margin;mso-height-relative:margin;v-text-anchor:middle" o:gfxdata="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" fillcolor="white [3201]" strokecolor="black [3200]" strokeweight="1pt">
                 <v:stroke joinstyle="miter"/>
                 <v:textbox>
                   <w:txbxContent>
@@ -27410,7 +28719,7 @@
           </mc:Choice>
           <mc:Fallback>
             <w:pict>
-              <v:oval w14:anchorId="119014FF" id="Oval 4" o:spid="_x0000_s1090" style="position:absolute;left:0;text-align:left;margin-left:46.2pt;margin-top:51.3pt;width:25.8pt;height:25.8pt;z-index:251661312;visibility:visible;mso-wrap-style:square;mso-width-percent:0;mso-height-percent:0;mso-wrap-distance-left:9pt;mso-wrap-distance-top:0;mso-wrap-distance-right:9pt;mso-wrap-distance-bottom:0;mso-position-horizontal:absolute;mso-position-horizontal-relative:text;mso-position-vertical:absolute;mso-position-vertical-relative:text;mso-width-percent:0;mso-height-percent:0;mso-width-relative:margin;mso-height-relative:margin;v-text-anchor:middle" o:gfxdata="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" fillcolor="white [3201]" strokecolor="black [3200]" strokeweight="1pt">
+              <v:oval w14:anchorId="119014FF" id="Oval 4" o:spid="_x0000_s1101" style="position:absolute;left:0;text-align:left;margin-left:46.2pt;margin-top:51.3pt;width:25.8pt;height:25.8pt;z-index:251661312;visibility:visible;mso-wrap-style:square;mso-width-percent:0;mso-height-percent:0;mso-wrap-distance-left:9pt;mso-wrap-distance-top:0;mso-wrap-distance-right:9pt;mso-wrap-distance-bottom:0;mso-position-horizontal:absolute;mso-position-horizontal-relative:text;mso-position-vertical:absolute;mso-position-vertical-relative:text;mso-width-percent:0;mso-height-percent:0;mso-width-relative:margin;mso-height-relative:margin;v-text-anchor:middle" o:gfxdata="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" fillcolor="white [3201]" strokecolor="black [3200]" strokeweight="1pt">
                 <v:stroke joinstyle="miter"/>
                 <v:textbox>
                   <w:txbxContent>
@@ -27521,7 +28830,7 @@
           </mc:Choice>
           <mc:Fallback>
             <w:pict>
-              <v:oval w14:anchorId="3A640980" id="Oval 3" o:spid="_x0000_s1091" style="position:absolute;left:0;text-align:left;margin-left:46.2pt;margin-top:23.05pt;width:25.8pt;height:25.8pt;z-index:251659264;visibility:visible;mso-wrap-style:square;mso-width-percent:0;mso-height-percent:0;mso-wrap-distance-left:9pt;mso-wrap-distance-top:0;mso-wrap-distance-right:9pt;mso-wrap-distance-bottom:0;mso-position-horizontal:absolute;mso-position-horizontal-relative:text;mso-position-vertical:absolute;mso-position-vertical-relative:text;mso-width-percent:0;mso-height-percent:0;mso-width-relative:margin;mso-height-relative:margin;v-text-anchor:middle" o:gfxdata="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" fillcolor="white [3201]" strokecolor="black [3200]" strokeweight="1pt">
+              <v:oval w14:anchorId="3A640980" id="Oval 3" o:spid="_x0000_s1102" style="position:absolute;left:0;text-align:left;margin-left:46.2pt;margin-top:23.05pt;width:25.8pt;height:25.8pt;z-index:251659264;visibility:visible;mso-wrap-style:square;mso-width-percent:0;mso-height-percent:0;mso-wrap-distance-left:9pt;mso-wrap-distance-top:0;mso-wrap-distance-right:9pt;mso-wrap-distance-bottom:0;mso-position-horizontal:absolute;mso-position-horizontal-relative:text;mso-position-vertical:absolute;mso-position-vertical-relative:text;mso-width-percent:0;mso-height-percent:0;mso-width-relative:margin;mso-height-relative:margin;v-text-anchor:middle" o:gfxdata="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" fillcolor="white [3201]" strokecolor="black [3200]" strokeweight="1pt">
                 <v:stroke joinstyle="miter"/>
                 <v:textbox>
                   <w:txbxContent>
@@ -27566,7 +28875,7 @@
                     <pic:cNvPicPr/>
                   </pic:nvPicPr>
                   <pic:blipFill>
-                    <a:blip r:embed="rId12"/>
+                    <a:blip r:embed="rId13"/>
                     <a:stretch>
                       <a:fillRect/>
                     </a:stretch>
@@ -28603,11 +29912,11 @@
       <w:pPr>
         <w:pStyle w:val="Heading2"/>
       </w:pPr>
-      <w:bookmarkStart w:id="26" w:name="_Toc403169827"/>
+      <w:bookmarkStart w:id="25" w:name="_Toc403169827"/>
       <w:r>
         <w:t>Thống kê Máy biến áp</w:t>
       </w:r>
-      <w:bookmarkEnd w:id="26"/>
+      <w:bookmarkEnd w:id="25"/>
     </w:p>
     <w:p>
       <w:pPr>
@@ -28640,9 +29949,493 @@
       </w:pPr>
       <w:r>
         <w:rPr>
+          <w:noProof/>
+        </w:rPr>
+        <mc:AlternateContent>
+          <mc:Choice Requires="wps">
+            <w:drawing>
+              <wp:anchor distT="0" distB="0" distL="114300" distR="114300" simplePos="0" relativeHeight="251826176" behindDoc="0" locked="0" layoutInCell="1" allowOverlap="1" wp14:anchorId="1DCD9843" wp14:editId="5990B5B7">
+                <wp:simplePos x="0" y="0"/>
+                <wp:positionH relativeFrom="margin">
+                  <wp:posOffset>819226</wp:posOffset>
+                </wp:positionH>
+                <wp:positionV relativeFrom="paragraph">
+                  <wp:posOffset>240334</wp:posOffset>
+                </wp:positionV>
+                <wp:extent cx="314325" cy="306705"/>
+                <wp:effectExtent l="0" t="0" r="0" b="0"/>
+                <wp:wrapNone/>
+                <wp:docPr id="86" name="Oval 86"/>
+                <wp:cNvGraphicFramePr/>
+                <a:graphic xmlns:a="http://schemas.openxmlformats.org/drawingml/2006/main">
+                  <a:graphicData uri="http://schemas.microsoft.com/office/word/2010/wordprocessingShape">
+                    <wps:wsp>
+                      <wps:cNvSpPr/>
+                      <wps:spPr>
+                        <a:xfrm>
+                          <a:off x="0" y="0"/>
+                          <a:ext cx="314325" cy="306705"/>
+                        </a:xfrm>
+                        <a:prstGeom prst="ellipse">
+                          <a:avLst/>
+                        </a:prstGeom>
+                        <a:noFill/>
+                        <a:ln>
+                          <a:noFill/>
+                        </a:ln>
+                      </wps:spPr>
+                      <wps:style>
+                        <a:lnRef idx="2">
+                          <a:schemeClr val="dk1"/>
+                        </a:lnRef>
+                        <a:fillRef idx="1">
+                          <a:schemeClr val="lt1"/>
+                        </a:fillRef>
+                        <a:effectRef idx="0">
+                          <a:schemeClr val="dk1"/>
+                        </a:effectRef>
+                        <a:fontRef idx="minor">
+                          <a:schemeClr val="dk1"/>
+                        </a:fontRef>
+                      </wps:style>
+                      <wps:txbx>
+                        <w:txbxContent>
+                          <w:p>
+                            <w:pPr>
+                              <w:spacing w:after="0" w:line="240" w:lineRule="auto"/>
+                              <w:ind w:left="-426" w:right="-380"/>
+                              <w:jc w:val="center"/>
+                              <w:rPr>
+                                <w:sz w:val="20"/>
+                              </w:rPr>
+                            </w:pPr>
+                            <w:r>
+                              <w:rPr>
+                                <w:sz w:val="20"/>
+                              </w:rPr>
+                              <w:t>1</w:t>
+                            </w:r>
+                          </w:p>
+                        </w:txbxContent>
+                      </wps:txbx>
+                      <wps:bodyPr rot="0" spcFirstLastPara="0" vertOverflow="overflow" horzOverflow="overflow" vert="horz" wrap="square" lIns="91440" tIns="45720" rIns="91440" bIns="45720" numCol="1" spcCol="0" rtlCol="0" fromWordArt="0" anchor="ctr" anchorCtr="0" forceAA="0" compatLnSpc="1">
+                        <a:prstTxWarp prst="textNoShape">
+                          <a:avLst/>
+                        </a:prstTxWarp>
+                        <a:noAutofit/>
+                      </wps:bodyPr>
+                    </wps:wsp>
+                  </a:graphicData>
+                </a:graphic>
+                <wp14:sizeRelH relativeFrom="margin">
+                  <wp14:pctWidth>0</wp14:pctWidth>
+                </wp14:sizeRelH>
+                <wp14:sizeRelV relativeFrom="margin">
+                  <wp14:pctHeight>0</wp14:pctHeight>
+                </wp14:sizeRelV>
+              </wp:anchor>
+            </w:drawing>
+          </mc:Choice>
+          <mc:Fallback>
+            <w:pict>
+              <v:oval w14:anchorId="1DCD9843" id="Oval 86" o:spid="_x0000_s1103" style="position:absolute;left:0;text-align:left;margin-left:64.5pt;margin-top:18.9pt;width:24.75pt;height:24.15pt;z-index:251826176;visibility:visible;mso-wrap-style:square;mso-width-percent:0;mso-height-percent:0;mso-wrap-distance-left:9pt;mso-wrap-distance-top:0;mso-wrap-distance-right:9pt;mso-wrap-distance-bottom:0;mso-position-horizontal:absolute;mso-position-horizontal-relative:margin;mso-position-vertical:absolute;mso-position-vertical-relative:text;mso-width-percent:0;mso-height-percent:0;mso-width-relative:margin;mso-height-relative:margin;v-text-anchor:middle" o:gfxdata="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" filled="f" stroked="f" strokeweight="1pt">
+                <v:stroke joinstyle="miter"/>
+                <v:textbox>
+                  <w:txbxContent>
+                    <w:p>
+                      <w:pPr>
+                        <w:spacing w:after="0" w:line="240" w:lineRule="auto"/>
+                        <w:ind w:left="-426" w:right="-380"/>
+                        <w:jc w:val="center"/>
+                        <w:rPr>
+                          <w:sz w:val="20"/>
+                        </w:rPr>
+                      </w:pPr>
+                      <w:r>
+                        <w:rPr>
+                          <w:sz w:val="20"/>
+                        </w:rPr>
+                        <w:t>1</w:t>
+                      </w:r>
+                    </w:p>
+                  </w:txbxContent>
+                </v:textbox>
+                <w10:wrap anchorx="margin"/>
+              </v:oval>
+            </w:pict>
+          </mc:Fallback>
+        </mc:AlternateContent>
+      </w:r>
+      <w:r>
+        <w:rPr>
           <w:b/>
         </w:rPr>
         <w:t>Giao diện:</w:t>
+      </w:r>
+    </w:p>
+    <w:p>
+      <w:pPr>
+        <w:rPr>
+          <w:b/>
+        </w:rPr>
+      </w:pPr>
+      <w:r>
+        <w:rPr>
+          <w:noProof/>
+        </w:rPr>
+        <mc:AlternateContent>
+          <mc:Choice Requires="wps">
+            <w:drawing>
+              <wp:anchor distT="0" distB="0" distL="114300" distR="114300" simplePos="0" relativeHeight="251830272" behindDoc="0" locked="0" layoutInCell="1" allowOverlap="1" wp14:anchorId="7F9103CD" wp14:editId="1BBCE253">
+                <wp:simplePos x="0" y="0"/>
+                <wp:positionH relativeFrom="margin">
+                  <wp:posOffset>2317369</wp:posOffset>
+                </wp:positionH>
+                <wp:positionV relativeFrom="paragraph">
+                  <wp:posOffset>220878</wp:posOffset>
+                </wp:positionV>
+                <wp:extent cx="314325" cy="306705"/>
+                <wp:effectExtent l="0" t="0" r="0" b="0"/>
+                <wp:wrapNone/>
+                <wp:docPr id="88" name="Oval 88"/>
+                <wp:cNvGraphicFramePr/>
+                <a:graphic xmlns:a="http://schemas.openxmlformats.org/drawingml/2006/main">
+                  <a:graphicData uri="http://schemas.microsoft.com/office/word/2010/wordprocessingShape">
+                    <wps:wsp>
+                      <wps:cNvSpPr/>
+                      <wps:spPr>
+                        <a:xfrm>
+                          <a:off x="0" y="0"/>
+                          <a:ext cx="314325" cy="306705"/>
+                        </a:xfrm>
+                        <a:prstGeom prst="ellipse">
+                          <a:avLst/>
+                        </a:prstGeom>
+                        <a:noFill/>
+                        <a:ln>
+                          <a:noFill/>
+                        </a:ln>
+                      </wps:spPr>
+                      <wps:style>
+                        <a:lnRef idx="2">
+                          <a:schemeClr val="dk1"/>
+                        </a:lnRef>
+                        <a:fillRef idx="1">
+                          <a:schemeClr val="lt1"/>
+                        </a:fillRef>
+                        <a:effectRef idx="0">
+                          <a:schemeClr val="dk1"/>
+                        </a:effectRef>
+                        <a:fontRef idx="minor">
+                          <a:schemeClr val="dk1"/>
+                        </a:fontRef>
+                      </wps:style>
+                      <wps:txbx>
+                        <w:txbxContent>
+                          <w:p>
+                            <w:pPr>
+                              <w:spacing w:after="0" w:line="240" w:lineRule="auto"/>
+                              <w:ind w:left="-426" w:right="-380"/>
+                              <w:jc w:val="center"/>
+                              <w:rPr>
+                                <w:sz w:val="20"/>
+                              </w:rPr>
+                            </w:pPr>
+                            <w:r>
+                              <w:rPr>
+                                <w:sz w:val="20"/>
+                              </w:rPr>
+                              <w:t>3</w:t>
+                            </w:r>
+                          </w:p>
+                        </w:txbxContent>
+                      </wps:txbx>
+                      <wps:bodyPr rot="0" spcFirstLastPara="0" vertOverflow="overflow" horzOverflow="overflow" vert="horz" wrap="square" lIns="91440" tIns="45720" rIns="91440" bIns="45720" numCol="1" spcCol="0" rtlCol="0" fromWordArt="0" anchor="ctr" anchorCtr="0" forceAA="0" compatLnSpc="1">
+                        <a:prstTxWarp prst="textNoShape">
+                          <a:avLst/>
+                        </a:prstTxWarp>
+                        <a:noAutofit/>
+                      </wps:bodyPr>
+                    </wps:wsp>
+                  </a:graphicData>
+                </a:graphic>
+                <wp14:sizeRelH relativeFrom="margin">
+                  <wp14:pctWidth>0</wp14:pctWidth>
+                </wp14:sizeRelH>
+                <wp14:sizeRelV relativeFrom="margin">
+                  <wp14:pctHeight>0</wp14:pctHeight>
+                </wp14:sizeRelV>
+              </wp:anchor>
+            </w:drawing>
+          </mc:Choice>
+          <mc:Fallback>
+            <w:pict>
+              <v:oval w14:anchorId="7F9103CD" id="Oval 88" o:spid="_x0000_s1104" style="position:absolute;left:0;text-align:left;margin-left:182.45pt;margin-top:17.4pt;width:24.75pt;height:24.15pt;z-index:251830272;visibility:visible;mso-wrap-style:square;mso-width-percent:0;mso-height-percent:0;mso-wrap-distance-left:9pt;mso-wrap-distance-top:0;mso-wrap-distance-right:9pt;mso-wrap-distance-bottom:0;mso-position-horizontal:absolute;mso-position-horizontal-relative:margin;mso-position-vertical:absolute;mso-position-vertical-relative:text;mso-width-percent:0;mso-height-percent:0;mso-width-relative:margin;mso-height-relative:margin;v-text-anchor:middle" o:gfxdata="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" filled="f" stroked="f" strokeweight="1pt">
+                <v:stroke joinstyle="miter"/>
+                <v:textbox>
+                  <w:txbxContent>
+                    <w:p>
+                      <w:pPr>
+                        <w:spacing w:after="0" w:line="240" w:lineRule="auto"/>
+                        <w:ind w:left="-426" w:right="-380"/>
+                        <w:jc w:val="center"/>
+                        <w:rPr>
+                          <w:sz w:val="20"/>
+                        </w:rPr>
+                      </w:pPr>
+                      <w:r>
+                        <w:rPr>
+                          <w:sz w:val="20"/>
+                        </w:rPr>
+                        <w:t>3</w:t>
+                      </w:r>
+                    </w:p>
+                  </w:txbxContent>
+                </v:textbox>
+                <w10:wrap anchorx="margin"/>
+              </v:oval>
+            </w:pict>
+          </mc:Fallback>
+        </mc:AlternateContent>
+      </w:r>
+      <w:r>
+        <w:rPr>
+          <w:noProof/>
+        </w:rPr>
+        <mc:AlternateContent>
+          <mc:Choice Requires="wps">
+            <w:drawing>
+              <wp:anchor distT="0" distB="0" distL="114300" distR="114300" simplePos="0" relativeHeight="251828224" behindDoc="0" locked="0" layoutInCell="1" allowOverlap="1" wp14:anchorId="70FEDBAA" wp14:editId="77EBC2DD">
+                <wp:simplePos x="0" y="0"/>
+                <wp:positionH relativeFrom="margin">
+                  <wp:posOffset>6040984</wp:posOffset>
+                </wp:positionH>
+                <wp:positionV relativeFrom="paragraph">
+                  <wp:posOffset>491821</wp:posOffset>
+                </wp:positionV>
+                <wp:extent cx="314325" cy="306705"/>
+                <wp:effectExtent l="0" t="0" r="0" b="0"/>
+                <wp:wrapNone/>
+                <wp:docPr id="87" name="Oval 87"/>
+                <wp:cNvGraphicFramePr/>
+                <a:graphic xmlns:a="http://schemas.openxmlformats.org/drawingml/2006/main">
+                  <a:graphicData uri="http://schemas.microsoft.com/office/word/2010/wordprocessingShape">
+                    <wps:wsp>
+                      <wps:cNvSpPr/>
+                      <wps:spPr>
+                        <a:xfrm>
+                          <a:off x="0" y="0"/>
+                          <a:ext cx="314325" cy="306705"/>
+                        </a:xfrm>
+                        <a:prstGeom prst="ellipse">
+                          <a:avLst/>
+                        </a:prstGeom>
+                        <a:noFill/>
+                        <a:ln>
+                          <a:noFill/>
+                        </a:ln>
+                      </wps:spPr>
+                      <wps:style>
+                        <a:lnRef idx="2">
+                          <a:schemeClr val="dk1"/>
+                        </a:lnRef>
+                        <a:fillRef idx="1">
+                          <a:schemeClr val="lt1"/>
+                        </a:fillRef>
+                        <a:effectRef idx="0">
+                          <a:schemeClr val="dk1"/>
+                        </a:effectRef>
+                        <a:fontRef idx="minor">
+                          <a:schemeClr val="dk1"/>
+                        </a:fontRef>
+                      </wps:style>
+                      <wps:txbx>
+                        <w:txbxContent>
+                          <w:p>
+                            <w:pPr>
+                              <w:spacing w:after="0" w:line="240" w:lineRule="auto"/>
+                              <w:ind w:left="-426" w:right="-380"/>
+                              <w:jc w:val="center"/>
+                              <w:rPr>
+                                <w:sz w:val="20"/>
+                              </w:rPr>
+                            </w:pPr>
+                            <w:r>
+                              <w:rPr>
+                                <w:sz w:val="20"/>
+                              </w:rPr>
+                              <w:t>2</w:t>
+                            </w:r>
+                          </w:p>
+                        </w:txbxContent>
+                      </wps:txbx>
+                      <wps:bodyPr rot="0" spcFirstLastPara="0" vertOverflow="overflow" horzOverflow="overflow" vert="horz" wrap="square" lIns="91440" tIns="45720" rIns="91440" bIns="45720" numCol="1" spcCol="0" rtlCol="0" fromWordArt="0" anchor="ctr" anchorCtr="0" forceAA="0" compatLnSpc="1">
+                        <a:prstTxWarp prst="textNoShape">
+                          <a:avLst/>
+                        </a:prstTxWarp>
+                        <a:noAutofit/>
+                      </wps:bodyPr>
+                    </wps:wsp>
+                  </a:graphicData>
+                </a:graphic>
+                <wp14:sizeRelH relativeFrom="margin">
+                  <wp14:pctWidth>0</wp14:pctWidth>
+                </wp14:sizeRelH>
+                <wp14:sizeRelV relativeFrom="margin">
+                  <wp14:pctHeight>0</wp14:pctHeight>
+                </wp14:sizeRelV>
+              </wp:anchor>
+            </w:drawing>
+          </mc:Choice>
+          <mc:Fallback>
+            <w:pict>
+              <v:oval w14:anchorId="70FEDBAA" id="Oval 87" o:spid="_x0000_s1105" style="position:absolute;left:0;text-align:left;margin-left:475.65pt;margin-top:38.75pt;width:24.75pt;height:24.15pt;z-index:251828224;visibility:visible;mso-wrap-style:square;mso-width-percent:0;mso-height-percent:0;mso-wrap-distance-left:9pt;mso-wrap-distance-top:0;mso-wrap-distance-right:9pt;mso-wrap-distance-bottom:0;mso-position-horizontal:absolute;mso-position-horizontal-relative:margin;mso-position-vertical:absolute;mso-position-vertical-relative:text;mso-width-percent:0;mso-height-percent:0;mso-width-relative:margin;mso-height-relative:margin;v-text-anchor:middle" o:gfxdata="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" filled="f" stroked="f" strokeweight="1pt">
+                <v:stroke joinstyle="miter"/>
+                <v:textbox>
+                  <w:txbxContent>
+                    <w:p>
+                      <w:pPr>
+                        <w:spacing w:after="0" w:line="240" w:lineRule="auto"/>
+                        <w:ind w:left="-426" w:right="-380"/>
+                        <w:jc w:val="center"/>
+                        <w:rPr>
+                          <w:sz w:val="20"/>
+                        </w:rPr>
+                      </w:pPr>
+                      <w:r>
+                        <w:rPr>
+                          <w:sz w:val="20"/>
+                        </w:rPr>
+                        <w:t>2</w:t>
+                      </w:r>
+                    </w:p>
+                  </w:txbxContent>
+                </v:textbox>
+                <w10:wrap anchorx="margin"/>
+              </v:oval>
+            </w:pict>
+          </mc:Fallback>
+        </mc:AlternateContent>
+      </w:r>
+      <w:r>
+        <w:rPr>
+          <w:noProof/>
+        </w:rPr>
+        <mc:AlternateContent>
+          <mc:Choice Requires="wps">
+            <w:drawing>
+              <wp:anchor distT="0" distB="0" distL="114300" distR="114300" simplePos="0" relativeHeight="251824128" behindDoc="0" locked="0" layoutInCell="1" allowOverlap="1" wp14:anchorId="54043002" wp14:editId="5B74AE2B">
+                <wp:simplePos x="0" y="0"/>
+                <wp:positionH relativeFrom="margin">
+                  <wp:align>left</wp:align>
+                </wp:positionH>
+                <wp:positionV relativeFrom="paragraph">
+                  <wp:posOffset>61544</wp:posOffset>
+                </wp:positionV>
+                <wp:extent cx="899770" cy="1279551"/>
+                <wp:effectExtent l="0" t="0" r="15240" b="15875"/>
+                <wp:wrapNone/>
+                <wp:docPr id="85" name="Rectangle 85"/>
+                <wp:cNvGraphicFramePr/>
+                <a:graphic xmlns:a="http://schemas.openxmlformats.org/drawingml/2006/main">
+                  <a:graphicData uri="http://schemas.microsoft.com/office/word/2010/wordprocessingShape">
+                    <wps:wsp>
+                      <wps:cNvSpPr/>
+                      <wps:spPr>
+                        <a:xfrm>
+                          <a:off x="0" y="0"/>
+                          <a:ext cx="899770" cy="1279551"/>
+                        </a:xfrm>
+                        <a:prstGeom prst="rect">
+                          <a:avLst/>
+                        </a:prstGeom>
+                        <a:noFill/>
+                        <a:ln>
+                          <a:solidFill>
+                            <a:srgbClr val="00B0F0"/>
+                          </a:solidFill>
+                        </a:ln>
+                      </wps:spPr>
+                      <wps:style>
+                        <a:lnRef idx="2">
+                          <a:schemeClr val="dk1"/>
+                        </a:lnRef>
+                        <a:fillRef idx="1">
+                          <a:schemeClr val="lt1"/>
+                        </a:fillRef>
+                        <a:effectRef idx="0">
+                          <a:schemeClr val="dk1"/>
+                        </a:effectRef>
+                        <a:fontRef idx="minor">
+                          <a:schemeClr val="dk1"/>
+                        </a:fontRef>
+                      </wps:style>
+                      <wps:bodyPr rot="0" spcFirstLastPara="0" vertOverflow="overflow" horzOverflow="overflow" vert="horz" wrap="square" lIns="91440" tIns="45720" rIns="91440" bIns="45720" numCol="1" spcCol="0" rtlCol="0" fromWordArt="0" anchor="ctr" anchorCtr="0" forceAA="0" compatLnSpc="1">
+                        <a:prstTxWarp prst="textNoShape">
+                          <a:avLst/>
+                        </a:prstTxWarp>
+                        <a:noAutofit/>
+                      </wps:bodyPr>
+                    </wps:wsp>
+                  </a:graphicData>
+                </a:graphic>
+                <wp14:sizeRelH relativeFrom="margin">
+                  <wp14:pctWidth>0</wp14:pctWidth>
+                </wp14:sizeRelH>
+                <wp14:sizeRelV relativeFrom="margin">
+                  <wp14:pctHeight>0</wp14:pctHeight>
+                </wp14:sizeRelV>
+              </wp:anchor>
+            </w:drawing>
+          </mc:Choice>
+          <mc:Fallback>
+            <w:pict>
+              <v:rect w14:anchorId="01CAF3E5" id="Rectangle 85" o:spid="_x0000_s1026" style="position:absolute;margin-left:0;margin-top:4.85pt;width:70.85pt;height:100.75pt;z-index:251824128;visibility:visible;mso-wrap-style:square;mso-width-percent:0;mso-height-percent:0;mso-wrap-distance-left:9pt;mso-wrap-distance-top:0;mso-wrap-distance-right:9pt;mso-wrap-distance-bottom:0;mso-position-horizontal:left;mso-position-horizontal-relative:margin;mso-position-vertical:absolute;mso-position-vertical-relative:text;mso-width-percent:0;mso-height-percent:0;mso-width-relative:margin;mso-height-relative:margin;v-text-anchor:middle" o:gfxdata="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" filled="f" strokecolor="#00b0f0" strokeweight="1pt">
+                <w10:wrap anchorx="margin"/>
+              </v:rect>
+            </w:pict>
+          </mc:Fallback>
+        </mc:AlternateContent>
+      </w:r>
+      <w:r>
+        <w:rPr>
+          <w:noProof/>
+        </w:rPr>
+        <w:drawing>
+          <wp:inline distT="0" distB="0" distL="0" distR="0" wp14:anchorId="624EF7DC" wp14:editId="62BF1663">
+            <wp:extent cx="6173488" cy="1638604"/>
+            <wp:effectExtent l="0" t="0" r="0" b="0"/>
+            <wp:docPr id="82" name="Picture 82"/>
+            <wp:cNvGraphicFramePr>
+              <a:graphicFrameLocks xmlns:a="http://schemas.openxmlformats.org/drawingml/2006/main" noChangeAspect="1"/>
+            </wp:cNvGraphicFramePr>
+            <a:graphic xmlns:a="http://schemas.openxmlformats.org/drawingml/2006/main">
+              <a:graphicData uri="http://schemas.openxmlformats.org/drawingml/2006/picture">
+                <pic:pic xmlns:pic="http://schemas.openxmlformats.org/drawingml/2006/picture">
+                  <pic:nvPicPr>
+                    <pic:cNvPr id="1" name=""/>
+                    <pic:cNvPicPr/>
+                  </pic:nvPicPr>
+                  <pic:blipFill>
+                    <a:blip r:embed="rId14"/>
+                    <a:stretch>
+                      <a:fillRect/>
+                    </a:stretch>
+                  </pic:blipFill>
+                  <pic:spPr>
+                    <a:xfrm>
+                      <a:off x="0" y="0"/>
+                      <a:ext cx="6185102" cy="1641687"/>
+                    </a:xfrm>
+                    <a:prstGeom prst="rect">
+                      <a:avLst/>
+                    </a:prstGeom>
+                  </pic:spPr>
+                </pic:pic>
+              </a:graphicData>
+            </a:graphic>
+          </wp:inline>
+        </w:drawing>
       </w:r>
     </w:p>
     <w:p>
@@ -28788,8 +30581,11 @@
             <w:tcW w:w="2939" w:type="dxa"/>
           </w:tcPr>
           <w:p>
-            <w:r>
-              <w:t>Phòng KH-KT và các đơn vị</w:t>
+            <w:pPr>
+              <w:pStyle w:val="Chnhsa"/>
+            </w:pPr>
+            <w:r>
+              <w:t>Thanh điều hướng</w:t>
             </w:r>
           </w:p>
         </w:tc>
@@ -28882,8 +30678,11 @@
             <w:tcW w:w="2939" w:type="dxa"/>
           </w:tcPr>
           <w:p>
-            <w:r>
-              <w:t>Download</w:t>
+            <w:pPr>
+              <w:pStyle w:val="Chnhsa"/>
+            </w:pPr>
+            <w:r>
+              <w:t>Xuất file excel</w:t>
             </w:r>
           </w:p>
         </w:tc>
@@ -28892,8 +30691,14 @@
             <w:tcW w:w="2255" w:type="dxa"/>
           </w:tcPr>
           <w:p>
-            <w:r>
-              <w:t>Download file excel danh sách các MBA đã thống kê</w:t>
+            <w:pPr>
+              <w:pStyle w:val="Chnhsa"/>
+            </w:pPr>
+            <w:r>
+              <w:t>Xuất</w:t>
+            </w:r>
+            <w:r>
+              <w:t xml:space="preserve"> file excel danh sách các MBA đã thống kê</w:t>
             </w:r>
           </w:p>
         </w:tc>
@@ -29377,11 +31182,11 @@
       <w:pPr>
         <w:pStyle w:val="Heading2"/>
       </w:pPr>
-      <w:bookmarkStart w:id="27" w:name="_Toc403169828"/>
+      <w:bookmarkStart w:id="26" w:name="_Toc403169828"/>
       <w:r>
         <w:t>Báo cáo máy biên áp</w:t>
       </w:r>
-      <w:bookmarkEnd w:id="27"/>
+      <w:bookmarkEnd w:id="26"/>
     </w:p>
     <w:p>
       <w:pPr>
@@ -29417,6 +31222,497 @@
           <w:b/>
         </w:rPr>
         <w:t>Giao diện:</w:t>
+      </w:r>
+    </w:p>
+    <w:p>
+      <w:pPr>
+        <w:rPr>
+          <w:b/>
+        </w:rPr>
+      </w:pPr>
+      <w:r>
+        <w:rPr>
+          <w:noProof/>
+        </w:rPr>
+        <mc:AlternateContent>
+          <mc:Choice Requires="wps">
+            <w:drawing>
+              <wp:anchor distT="0" distB="0" distL="114300" distR="114300" simplePos="0" relativeHeight="251838464" behindDoc="0" locked="0" layoutInCell="1" allowOverlap="1" wp14:anchorId="1C8A3BE2" wp14:editId="1C4A4752">
+                <wp:simplePos x="0" y="0"/>
+                <wp:positionH relativeFrom="margin">
+                  <wp:posOffset>4921885</wp:posOffset>
+                </wp:positionH>
+                <wp:positionV relativeFrom="paragraph">
+                  <wp:posOffset>111226</wp:posOffset>
+                </wp:positionV>
+                <wp:extent cx="314325" cy="306705"/>
+                <wp:effectExtent l="0" t="0" r="0" b="0"/>
+                <wp:wrapNone/>
+                <wp:docPr id="93" name="Oval 93"/>
+                <wp:cNvGraphicFramePr/>
+                <a:graphic xmlns:a="http://schemas.openxmlformats.org/drawingml/2006/main">
+                  <a:graphicData uri="http://schemas.microsoft.com/office/word/2010/wordprocessingShape">
+                    <wps:wsp>
+                      <wps:cNvSpPr/>
+                      <wps:spPr>
+                        <a:xfrm>
+                          <a:off x="0" y="0"/>
+                          <a:ext cx="314325" cy="306705"/>
+                        </a:xfrm>
+                        <a:prstGeom prst="ellipse">
+                          <a:avLst/>
+                        </a:prstGeom>
+                        <a:noFill/>
+                        <a:ln>
+                          <a:noFill/>
+                        </a:ln>
+                      </wps:spPr>
+                      <wps:style>
+                        <a:lnRef idx="2">
+                          <a:schemeClr val="dk1"/>
+                        </a:lnRef>
+                        <a:fillRef idx="1">
+                          <a:schemeClr val="lt1"/>
+                        </a:fillRef>
+                        <a:effectRef idx="0">
+                          <a:schemeClr val="dk1"/>
+                        </a:effectRef>
+                        <a:fontRef idx="minor">
+                          <a:schemeClr val="dk1"/>
+                        </a:fontRef>
+                      </wps:style>
+                      <wps:txbx>
+                        <w:txbxContent>
+                          <w:p>
+                            <w:pPr>
+                              <w:spacing w:after="0" w:line="240" w:lineRule="auto"/>
+                              <w:ind w:left="-426" w:right="-380"/>
+                              <w:jc w:val="center"/>
+                              <w:rPr>
+                                <w:sz w:val="20"/>
+                              </w:rPr>
+                            </w:pPr>
+                            <w:r>
+                              <w:rPr>
+                                <w:sz w:val="20"/>
+                              </w:rPr>
+                              <w:t>3</w:t>
+                            </w:r>
+                          </w:p>
+                        </w:txbxContent>
+                      </wps:txbx>
+                      <wps:bodyPr rot="0" spcFirstLastPara="0" vertOverflow="overflow" horzOverflow="overflow" vert="horz" wrap="square" lIns="91440" tIns="45720" rIns="91440" bIns="45720" numCol="1" spcCol="0" rtlCol="0" fromWordArt="0" anchor="ctr" anchorCtr="0" forceAA="0" compatLnSpc="1">
+                        <a:prstTxWarp prst="textNoShape">
+                          <a:avLst/>
+                        </a:prstTxWarp>
+                        <a:noAutofit/>
+                      </wps:bodyPr>
+                    </wps:wsp>
+                  </a:graphicData>
+                </a:graphic>
+                <wp14:sizeRelH relativeFrom="margin">
+                  <wp14:pctWidth>0</wp14:pctWidth>
+                </wp14:sizeRelH>
+                <wp14:sizeRelV relativeFrom="margin">
+                  <wp14:pctHeight>0</wp14:pctHeight>
+                </wp14:sizeRelV>
+              </wp:anchor>
+            </w:drawing>
+          </mc:Choice>
+          <mc:Fallback>
+            <w:pict>
+              <v:oval w14:anchorId="1C8A3BE2" id="Oval 93" o:spid="_x0000_s1106" style="position:absolute;left:0;text-align:left;margin-left:387.55pt;margin-top:8.75pt;width:24.75pt;height:24.15pt;z-index:251838464;visibility:visible;mso-wrap-style:square;mso-width-percent:0;mso-height-percent:0;mso-wrap-distance-left:9pt;mso-wrap-distance-top:0;mso-wrap-distance-right:9pt;mso-wrap-distance-bottom:0;mso-position-horizontal:absolute;mso-position-horizontal-relative:margin;mso-position-vertical:absolute;mso-position-vertical-relative:text;mso-width-percent:0;mso-height-percent:0;mso-width-relative:margin;mso-height-relative:margin;v-text-anchor:middle" o:gfxdata="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" filled="f" stroked="f" strokeweight="1pt">
+                <v:stroke joinstyle="miter"/>
+                <v:textbox>
+                  <w:txbxContent>
+                    <w:p>
+                      <w:pPr>
+                        <w:spacing w:after="0" w:line="240" w:lineRule="auto"/>
+                        <w:ind w:left="-426" w:right="-380"/>
+                        <w:jc w:val="center"/>
+                        <w:rPr>
+                          <w:sz w:val="20"/>
+                        </w:rPr>
+                      </w:pPr>
+                      <w:r>
+                        <w:rPr>
+                          <w:sz w:val="20"/>
+                        </w:rPr>
+                        <w:t>3</w:t>
+                      </w:r>
+                    </w:p>
+                  </w:txbxContent>
+                </v:textbox>
+                <w10:wrap anchorx="margin"/>
+              </v:oval>
+            </w:pict>
+          </mc:Fallback>
+        </mc:AlternateContent>
+      </w:r>
+      <w:r>
+        <w:rPr>
+          <w:noProof/>
+        </w:rPr>
+        <mc:AlternateContent>
+          <mc:Choice Requires="wps">
+            <w:drawing>
+              <wp:anchor distT="0" distB="0" distL="114300" distR="114300" simplePos="0" relativeHeight="251836416" behindDoc="0" locked="0" layoutInCell="1" allowOverlap="1" wp14:anchorId="5243D589" wp14:editId="4D7E6674">
+                <wp:simplePos x="0" y="0"/>
+                <wp:positionH relativeFrom="margin">
+                  <wp:posOffset>5499202</wp:posOffset>
+                </wp:positionH>
+                <wp:positionV relativeFrom="paragraph">
+                  <wp:posOffset>1178687</wp:posOffset>
+                </wp:positionV>
+                <wp:extent cx="314325" cy="306705"/>
+                <wp:effectExtent l="0" t="0" r="0" b="0"/>
+                <wp:wrapNone/>
+                <wp:docPr id="92" name="Oval 92"/>
+                <wp:cNvGraphicFramePr/>
+                <a:graphic xmlns:a="http://schemas.openxmlformats.org/drawingml/2006/main">
+                  <a:graphicData uri="http://schemas.microsoft.com/office/word/2010/wordprocessingShape">
+                    <wps:wsp>
+                      <wps:cNvSpPr/>
+                      <wps:spPr>
+                        <a:xfrm>
+                          <a:off x="0" y="0"/>
+                          <a:ext cx="314325" cy="306705"/>
+                        </a:xfrm>
+                        <a:prstGeom prst="ellipse">
+                          <a:avLst/>
+                        </a:prstGeom>
+                        <a:noFill/>
+                        <a:ln>
+                          <a:noFill/>
+                        </a:ln>
+                      </wps:spPr>
+                      <wps:style>
+                        <a:lnRef idx="2">
+                          <a:schemeClr val="dk1"/>
+                        </a:lnRef>
+                        <a:fillRef idx="1">
+                          <a:schemeClr val="lt1"/>
+                        </a:fillRef>
+                        <a:effectRef idx="0">
+                          <a:schemeClr val="dk1"/>
+                        </a:effectRef>
+                        <a:fontRef idx="minor">
+                          <a:schemeClr val="dk1"/>
+                        </a:fontRef>
+                      </wps:style>
+                      <wps:txbx>
+                        <w:txbxContent>
+                          <w:p>
+                            <w:pPr>
+                              <w:spacing w:after="0" w:line="240" w:lineRule="auto"/>
+                              <w:ind w:left="-426" w:right="-380"/>
+                              <w:jc w:val="center"/>
+                              <w:rPr>
+                                <w:sz w:val="20"/>
+                              </w:rPr>
+                            </w:pPr>
+                            <w:r>
+                              <w:rPr>
+                                <w:sz w:val="20"/>
+                              </w:rPr>
+                              <w:t>2</w:t>
+                            </w:r>
+                          </w:p>
+                        </w:txbxContent>
+                      </wps:txbx>
+                      <wps:bodyPr rot="0" spcFirstLastPara="0" vertOverflow="overflow" horzOverflow="overflow" vert="horz" wrap="square" lIns="91440" tIns="45720" rIns="91440" bIns="45720" numCol="1" spcCol="0" rtlCol="0" fromWordArt="0" anchor="ctr" anchorCtr="0" forceAA="0" compatLnSpc="1">
+                        <a:prstTxWarp prst="textNoShape">
+                          <a:avLst/>
+                        </a:prstTxWarp>
+                        <a:noAutofit/>
+                      </wps:bodyPr>
+                    </wps:wsp>
+                  </a:graphicData>
+                </a:graphic>
+                <wp14:sizeRelH relativeFrom="margin">
+                  <wp14:pctWidth>0</wp14:pctWidth>
+                </wp14:sizeRelH>
+                <wp14:sizeRelV relativeFrom="margin">
+                  <wp14:pctHeight>0</wp14:pctHeight>
+                </wp14:sizeRelV>
+              </wp:anchor>
+            </w:drawing>
+          </mc:Choice>
+          <mc:Fallback>
+            <w:pict>
+              <v:oval w14:anchorId="5243D589" id="Oval 92" o:spid="_x0000_s1107" style="position:absolute;left:0;text-align:left;margin-left:433pt;margin-top:92.8pt;width:24.75pt;height:24.15pt;z-index:251836416;visibility:visible;mso-wrap-style:square;mso-width-percent:0;mso-height-percent:0;mso-wrap-distance-left:9pt;mso-wrap-distance-top:0;mso-wrap-distance-right:9pt;mso-wrap-distance-bottom:0;mso-position-horizontal:absolute;mso-position-horizontal-relative:margin;mso-position-vertical:absolute;mso-position-vertical-relative:text;mso-width-percent:0;mso-height-percent:0;mso-width-relative:margin;mso-height-relative:margin;v-text-anchor:middle" o:gfxdata="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" filled="f" stroked="f" strokeweight="1pt">
+                <v:stroke joinstyle="miter"/>
+                <v:textbox>
+                  <w:txbxContent>
+                    <w:p>
+                      <w:pPr>
+                        <w:spacing w:after="0" w:line="240" w:lineRule="auto"/>
+                        <w:ind w:left="-426" w:right="-380"/>
+                        <w:jc w:val="center"/>
+                        <w:rPr>
+                          <w:sz w:val="20"/>
+                        </w:rPr>
+                      </w:pPr>
+                      <w:r>
+                        <w:rPr>
+                          <w:sz w:val="20"/>
+                        </w:rPr>
+                        <w:t>2</w:t>
+                      </w:r>
+                    </w:p>
+                  </w:txbxContent>
+                </v:textbox>
+                <w10:wrap anchorx="margin"/>
+              </v:oval>
+            </w:pict>
+          </mc:Fallback>
+        </mc:AlternateContent>
+      </w:r>
+      <w:r>
+        <w:rPr>
+          <w:noProof/>
+        </w:rPr>
+        <mc:AlternateContent>
+          <mc:Choice Requires="wps">
+            <w:drawing>
+              <wp:anchor distT="0" distB="0" distL="114300" distR="114300" simplePos="0" relativeHeight="251834368" behindDoc="0" locked="0" layoutInCell="1" allowOverlap="1" wp14:anchorId="2DB7D1F0" wp14:editId="281D1FAA">
+                <wp:simplePos x="0" y="0"/>
+                <wp:positionH relativeFrom="margin">
+                  <wp:posOffset>804672</wp:posOffset>
+                </wp:positionH>
+                <wp:positionV relativeFrom="paragraph">
+                  <wp:posOffset>17170</wp:posOffset>
+                </wp:positionV>
+                <wp:extent cx="314325" cy="306705"/>
+                <wp:effectExtent l="0" t="0" r="0" b="0"/>
+                <wp:wrapNone/>
+                <wp:docPr id="91" name="Oval 91"/>
+                <wp:cNvGraphicFramePr/>
+                <a:graphic xmlns:a="http://schemas.openxmlformats.org/drawingml/2006/main">
+                  <a:graphicData uri="http://schemas.microsoft.com/office/word/2010/wordprocessingShape">
+                    <wps:wsp>
+                      <wps:cNvSpPr/>
+                      <wps:spPr>
+                        <a:xfrm>
+                          <a:off x="0" y="0"/>
+                          <a:ext cx="314325" cy="306705"/>
+                        </a:xfrm>
+                        <a:prstGeom prst="ellipse">
+                          <a:avLst/>
+                        </a:prstGeom>
+                        <a:noFill/>
+                        <a:ln>
+                          <a:noFill/>
+                        </a:ln>
+                      </wps:spPr>
+                      <wps:style>
+                        <a:lnRef idx="2">
+                          <a:schemeClr val="dk1"/>
+                        </a:lnRef>
+                        <a:fillRef idx="1">
+                          <a:schemeClr val="lt1"/>
+                        </a:fillRef>
+                        <a:effectRef idx="0">
+                          <a:schemeClr val="dk1"/>
+                        </a:effectRef>
+                        <a:fontRef idx="minor">
+                          <a:schemeClr val="dk1"/>
+                        </a:fontRef>
+                      </wps:style>
+                      <wps:txbx>
+                        <w:txbxContent>
+                          <w:p>
+                            <w:pPr>
+                              <w:spacing w:after="0" w:line="240" w:lineRule="auto"/>
+                              <w:ind w:left="-426" w:right="-380"/>
+                              <w:jc w:val="center"/>
+                              <w:rPr>
+                                <w:sz w:val="20"/>
+                              </w:rPr>
+                            </w:pPr>
+                            <w:r>
+                              <w:rPr>
+                                <w:sz w:val="20"/>
+                              </w:rPr>
+                              <w:t>1</w:t>
+                            </w:r>
+                          </w:p>
+                        </w:txbxContent>
+                      </wps:txbx>
+                      <wps:bodyPr rot="0" spcFirstLastPara="0" vertOverflow="overflow" horzOverflow="overflow" vert="horz" wrap="square" lIns="91440" tIns="45720" rIns="91440" bIns="45720" numCol="1" spcCol="0" rtlCol="0" fromWordArt="0" anchor="ctr" anchorCtr="0" forceAA="0" compatLnSpc="1">
+                        <a:prstTxWarp prst="textNoShape">
+                          <a:avLst/>
+                        </a:prstTxWarp>
+                        <a:noAutofit/>
+                      </wps:bodyPr>
+                    </wps:wsp>
+                  </a:graphicData>
+                </a:graphic>
+                <wp14:sizeRelH relativeFrom="margin">
+                  <wp14:pctWidth>0</wp14:pctWidth>
+                </wp14:sizeRelH>
+                <wp14:sizeRelV relativeFrom="margin">
+                  <wp14:pctHeight>0</wp14:pctHeight>
+                </wp14:sizeRelV>
+              </wp:anchor>
+            </w:drawing>
+          </mc:Choice>
+          <mc:Fallback>
+            <w:pict>
+              <v:oval w14:anchorId="2DB7D1F0" id="Oval 91" o:spid="_x0000_s1108" style="position:absolute;left:0;text-align:left;margin-left:63.35pt;margin-top:1.35pt;width:24.75pt;height:24.15pt;z-index:251834368;visibility:visible;mso-wrap-style:square;mso-width-percent:0;mso-height-percent:0;mso-wrap-distance-left:9pt;mso-wrap-distance-top:0;mso-wrap-distance-right:9pt;mso-wrap-distance-bottom:0;mso-position-horizontal:absolute;mso-position-horizontal-relative:margin;mso-position-vertical:absolute;mso-position-vertical-relative:text;mso-width-percent:0;mso-height-percent:0;mso-width-relative:margin;mso-height-relative:margin;v-text-anchor:middle" o:gfxdata="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" filled="f" stroked="f" strokeweight="1pt">
+                <v:stroke joinstyle="miter"/>
+                <v:textbox>
+                  <w:txbxContent>
+                    <w:p>
+                      <w:pPr>
+                        <w:spacing w:after="0" w:line="240" w:lineRule="auto"/>
+                        <w:ind w:left="-426" w:right="-380"/>
+                        <w:jc w:val="center"/>
+                        <w:rPr>
+                          <w:sz w:val="20"/>
+                        </w:rPr>
+                      </w:pPr>
+                      <w:r>
+                        <w:rPr>
+                          <w:sz w:val="20"/>
+                        </w:rPr>
+                        <w:t>1</w:t>
+                      </w:r>
+                    </w:p>
+                  </w:txbxContent>
+                </v:textbox>
+                <w10:wrap anchorx="margin"/>
+              </v:oval>
+            </w:pict>
+          </mc:Fallback>
+        </mc:AlternateContent>
+      </w:r>
+      <w:r>
+        <w:rPr>
+          <w:noProof/>
+        </w:rPr>
+        <mc:AlternateContent>
+          <mc:Choice Requires="wps">
+            <w:drawing>
+              <wp:anchor distT="0" distB="0" distL="114300" distR="114300" simplePos="0" relativeHeight="251832320" behindDoc="0" locked="0" layoutInCell="1" allowOverlap="1" wp14:anchorId="43A94A66" wp14:editId="496115F9">
+                <wp:simplePos x="0" y="0"/>
+                <wp:positionH relativeFrom="margin">
+                  <wp:posOffset>0</wp:posOffset>
+                </wp:positionH>
+                <wp:positionV relativeFrom="paragraph">
+                  <wp:posOffset>2819</wp:posOffset>
+                </wp:positionV>
+                <wp:extent cx="899770" cy="1279551"/>
+                <wp:effectExtent l="0" t="0" r="15240" b="15875"/>
+                <wp:wrapNone/>
+                <wp:docPr id="90" name="Rectangle 90"/>
+                <wp:cNvGraphicFramePr/>
+                <a:graphic xmlns:a="http://schemas.openxmlformats.org/drawingml/2006/main">
+                  <a:graphicData uri="http://schemas.microsoft.com/office/word/2010/wordprocessingShape">
+                    <wps:wsp>
+                      <wps:cNvSpPr/>
+                      <wps:spPr>
+                        <a:xfrm>
+                          <a:off x="0" y="0"/>
+                          <a:ext cx="899770" cy="1279551"/>
+                        </a:xfrm>
+                        <a:prstGeom prst="rect">
+                          <a:avLst/>
+                        </a:prstGeom>
+                        <a:noFill/>
+                        <a:ln>
+                          <a:solidFill>
+                            <a:srgbClr val="00B0F0"/>
+                          </a:solidFill>
+                        </a:ln>
+                      </wps:spPr>
+                      <wps:style>
+                        <a:lnRef idx="2">
+                          <a:schemeClr val="dk1"/>
+                        </a:lnRef>
+                        <a:fillRef idx="1">
+                          <a:schemeClr val="lt1"/>
+                        </a:fillRef>
+                        <a:effectRef idx="0">
+                          <a:schemeClr val="dk1"/>
+                        </a:effectRef>
+                        <a:fontRef idx="minor">
+                          <a:schemeClr val="dk1"/>
+                        </a:fontRef>
+                      </wps:style>
+                      <wps:bodyPr rot="0" spcFirstLastPara="0" vertOverflow="overflow" horzOverflow="overflow" vert="horz" wrap="square" lIns="91440" tIns="45720" rIns="91440" bIns="45720" numCol="1" spcCol="0" rtlCol="0" fromWordArt="0" anchor="ctr" anchorCtr="0" forceAA="0" compatLnSpc="1">
+                        <a:prstTxWarp prst="textNoShape">
+                          <a:avLst/>
+                        </a:prstTxWarp>
+                        <a:noAutofit/>
+                      </wps:bodyPr>
+                    </wps:wsp>
+                  </a:graphicData>
+                </a:graphic>
+                <wp14:sizeRelH relativeFrom="margin">
+                  <wp14:pctWidth>0</wp14:pctWidth>
+                </wp14:sizeRelH>
+                <wp14:sizeRelV relativeFrom="margin">
+                  <wp14:pctHeight>0</wp14:pctHeight>
+                </wp14:sizeRelV>
+              </wp:anchor>
+            </w:drawing>
+          </mc:Choice>
+          <mc:Fallback>
+            <w:pict>
+              <v:rect w14:anchorId="24E7EB78" id="Rectangle 90" o:spid="_x0000_s1026" style="position:absolute;margin-left:0;margin-top:.2pt;width:70.85pt;height:100.75pt;z-index:251832320;visibility:visible;mso-wrap-style:square;mso-width-percent:0;mso-height-percent:0;mso-wrap-distance-left:9pt;mso-wrap-distance-top:0;mso-wrap-distance-right:9pt;mso-wrap-distance-bottom:0;mso-position-horizontal:absolute;mso-position-horizontal-relative:margin;mso-position-vertical:absolute;mso-position-vertical-relative:text;mso-width-percent:0;mso-height-percent:0;mso-width-relative:margin;mso-height-relative:margin;v-text-anchor:middle" o:gfxdata="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" filled="f" strokecolor="#00b0f0" strokeweight="1pt">
+                <w10:wrap anchorx="margin"/>
+              </v:rect>
+            </w:pict>
+          </mc:Fallback>
+        </mc:AlternateContent>
+      </w:r>
+      <w:r>
+        <w:rPr>
+          <w:noProof/>
+        </w:rPr>
+        <w:drawing>
+          <wp:inline distT="0" distB="0" distL="0" distR="0" wp14:anchorId="16679905" wp14:editId="5DDEF169">
+            <wp:extent cx="5661965" cy="2973705"/>
+            <wp:effectExtent l="0" t="0" r="0" b="0"/>
+            <wp:docPr id="89" name="Picture 89"/>
+            <wp:cNvGraphicFramePr>
+              <a:graphicFrameLocks xmlns:a="http://schemas.openxmlformats.org/drawingml/2006/main" noChangeAspect="1"/>
+            </wp:cNvGraphicFramePr>
+            <a:graphic xmlns:a="http://schemas.openxmlformats.org/drawingml/2006/main">
+              <a:graphicData uri="http://schemas.openxmlformats.org/drawingml/2006/picture">
+                <pic:pic xmlns:pic="http://schemas.openxmlformats.org/drawingml/2006/picture">
+                  <pic:nvPicPr>
+                    <pic:cNvPr id="1" name=""/>
+                    <pic:cNvPicPr/>
+                  </pic:nvPicPr>
+                  <pic:blipFill rotWithShape="1">
+                    <a:blip r:embed="rId15"/>
+                    <a:srcRect t="7718" r="1217"/>
+                    <a:stretch/>
+                  </pic:blipFill>
+                  <pic:spPr bwMode="auto">
+                    <a:xfrm>
+                      <a:off x="0" y="0"/>
+                      <a:ext cx="5662352" cy="2973908"/>
+                    </a:xfrm>
+                    <a:prstGeom prst="rect">
+                      <a:avLst/>
+                    </a:prstGeom>
+                    <a:ln>
+                      <a:noFill/>
+                    </a:ln>
+                    <a:extLst>
+                      <a:ext uri="{53640926-AAD7-44D8-BBD7-CCE9431645EC}">
+                        <a14:shadowObscured xmlns:a14="http://schemas.microsoft.com/office/drawing/2010/main"/>
+                      </a:ext>
+                    </a:extLst>
+                  </pic:spPr>
+                </pic:pic>
+              </a:graphicData>
+            </a:graphic>
+          </wp:inline>
+        </w:drawing>
       </w:r>
     </w:p>
     <w:p>
@@ -29562,8 +31858,11 @@
             <w:tcW w:w="2939" w:type="dxa"/>
           </w:tcPr>
           <w:p>
-            <w:r>
-              <w:t>Phòng KH-KT và các đơn vị</w:t>
+            <w:pPr>
+              <w:pStyle w:val="Chnhsa"/>
+            </w:pPr>
+            <w:r>
+              <w:t>Thanh điều hướng</w:t>
             </w:r>
           </w:p>
         </w:tc>
@@ -29614,6 +31913,8 @@
             <w:r>
               <w:t>Danh sách MBA</w:t>
             </w:r>
+            <w:bookmarkStart w:id="27" w:name="_GoBack"/>
+            <w:bookmarkEnd w:id="27"/>
           </w:p>
         </w:tc>
         <w:tc>
@@ -29656,8 +31957,11 @@
             <w:tcW w:w="2939" w:type="dxa"/>
           </w:tcPr>
           <w:p>
-            <w:r>
-              <w:t>Download</w:t>
+            <w:pPr>
+              <w:pStyle w:val="Chnhsa"/>
+            </w:pPr>
+            <w:r>
+              <w:t>Xuất file excel</w:t>
             </w:r>
           </w:p>
         </w:tc>
@@ -29666,8 +31970,11 @@
             <w:tcW w:w="2255" w:type="dxa"/>
           </w:tcPr>
           <w:p>
-            <w:r>
-              <w:t>Download file excel danh sách các MBA đã thống kê</w:t>
+            <w:pPr>
+              <w:pStyle w:val="Chnhsa"/>
+            </w:pPr>
+            <w:r>
+              <w:t>Xuất file excel danh sách các MBA đã thống kê</w:t>
             </w:r>
           </w:p>
         </w:tc>
@@ -30232,7 +32539,7 @@
         <v:path o:extrusionok="f" gradientshapeok="t" o:connecttype="rect"/>
         <o:lock v:ext="edit" aspectratio="t"/>
       </v:shapetype>
-      <v:shape id="_x0000_i1053" type="#_x0000_t75" style="width:1024.7pt;height:8in;visibility:visible;mso-wrap-style:square" o:bullet="t">
+      <v:shape id="_x0000_i1040" type="#_x0000_t75" style="width:1024.7pt;height:8in;visibility:visible;mso-wrap-style:square" o:bullet="t">
         <v:imagedata r:id="rId1" o:title="" croptop="4463f" cropright="1215f"/>
       </v:shape>
     </w:pict>
@@ -35787,7 +38094,7 @@
 </file>
 
 <file path=customXml/itemProps1.xml><?xml version="1.0" encoding="utf-8"?>
-<ds:datastoreItem xmlns:ds="http://schemas.openxmlformats.org/officeDocument/2006/customXml" ds:itemID="{40405F39-A116-4836-ADE1-7A42C21C85CC}">
+<ds:datastoreItem xmlns:ds="http://schemas.openxmlformats.org/officeDocument/2006/customXml" ds:itemID="{500F0A6E-8991-4D78-9F2E-12FC061904F4}">
   <ds:schemaRefs>
     <ds:schemaRef ds:uri="http://schemas.openxmlformats.org/officeDocument/2006/bibliography"/>
   </ds:schemaRefs>

</xml_diff>

<commit_message>
Cập nhật quy ước - Tài liệu thiết kế
</commit_message>
<xml_diff>
--- a/BaiTap2/BT01_BT2_TaiLieuThietKe.docx
+++ b/BaiTap2/BT01_BT2_TaiLieuThietKe.docx
@@ -3184,12 +3184,53 @@
           <w:numId w:val="32"/>
         </w:numPr>
       </w:pPr>
+      <w:r>
+        <w:t>Các màu sắc của font chữ được chia ra làm 3 nhóm:</w:t>
+      </w:r>
     </w:p>
     <w:p>
       <w:pPr>
+        <w:pStyle w:val="ListParagraph"/>
+        <w:numPr>
+          <w:ilvl w:val="1"/>
+          <w:numId w:val="32"/>
+        </w:numPr>
+      </w:pPr>
+      <w:r>
+        <w:t>Xanh dương: thể hiện sự chỉnh sửa.</w:t>
+      </w:r>
+    </w:p>
+    <w:p>
+      <w:pPr>
+        <w:pStyle w:val="ListParagraph"/>
+        <w:numPr>
+          <w:ilvl w:val="1"/>
+          <w:numId w:val="32"/>
+        </w:numPr>
+      </w:pPr>
+      <w:r>
+        <w:t>Xanh lá cây: thể hiện sự thêm mới hoàn toàn</w:t>
+      </w:r>
+    </w:p>
+    <w:p>
+      <w:pPr>
+        <w:pStyle w:val="ListParagraph"/>
+        <w:numPr>
+          <w:ilvl w:val="1"/>
+          <w:numId w:val="32"/>
+        </w:numPr>
+      </w:pPr>
+      <w:r>
+        <w:t>Đỏ: thể hiện đã bị xóa đi.</w:t>
+      </w:r>
+    </w:p>
+    <w:p>
+      <w:pPr>
         <w:pStyle w:val="Heading1"/>
       </w:pPr>
       <w:bookmarkStart w:id="11" w:name="_Toc403169813"/>
+      <w:bookmarkStart w:id="12" w:name="_GoBack"/>
+      <w:bookmarkEnd w:id="12"/>
       <w:r>
         <w:t>Kiến trúc hệ thống</w:t>
       </w:r>
@@ -3199,19 +3240,9 @@
       <w:pPr>
         <w:pStyle w:val="Heading2"/>
       </w:pPr>
-      <w:bookmarkStart w:id="12" w:name="_Toc403169814"/>
+      <w:bookmarkStart w:id="13" w:name="_Toc403169814"/>
       <w:r>
         <w:t>Thiết kế kiến trúc</w:t>
-      </w:r>
-      <w:bookmarkEnd w:id="12"/>
-    </w:p>
-    <w:p>
-      <w:pPr>
-        <w:pStyle w:val="Heading2"/>
-      </w:pPr>
-      <w:bookmarkStart w:id="13" w:name="_Toc403169815"/>
-      <w:r>
-        <w:t>Mô tả sự phân rả</w:t>
       </w:r>
       <w:bookmarkEnd w:id="13"/>
     </w:p>
@@ -3219,30 +3250,30 @@
       <w:pPr>
         <w:pStyle w:val="Heading2"/>
       </w:pPr>
-      <w:bookmarkStart w:id="14" w:name="_Toc403169816"/>
+      <w:bookmarkStart w:id="14" w:name="_Toc403169815"/>
+      <w:r>
+        <w:t>Mô tả sự phân rả</w:t>
+      </w:r>
+      <w:bookmarkEnd w:id="14"/>
+    </w:p>
+    <w:p>
+      <w:pPr>
+        <w:pStyle w:val="Heading2"/>
+      </w:pPr>
+      <w:bookmarkStart w:id="15" w:name="_Toc403169816"/>
       <w:r>
         <w:t>Cơ sở thiết kế</w:t>
       </w:r>
-      <w:bookmarkEnd w:id="14"/>
+      <w:bookmarkEnd w:id="15"/>
     </w:p>
     <w:p/>
     <w:p>
       <w:pPr>
         <w:pStyle w:val="Heading1"/>
       </w:pPr>
-      <w:bookmarkStart w:id="15" w:name="_Toc403169817"/>
+      <w:bookmarkStart w:id="16" w:name="_Toc403169817"/>
       <w:r>
         <w:t>Thiết kế dữ liệu</w:t>
-      </w:r>
-      <w:bookmarkEnd w:id="15"/>
-    </w:p>
-    <w:p>
-      <w:pPr>
-        <w:pStyle w:val="Heading2"/>
-      </w:pPr>
-      <w:bookmarkStart w:id="16" w:name="_Toc403169818"/>
-      <w:r>
-        <w:t>Mô tả dữ liệu</w:t>
       </w:r>
       <w:bookmarkEnd w:id="16"/>
     </w:p>
@@ -3250,11 +3281,21 @@
       <w:pPr>
         <w:pStyle w:val="Heading2"/>
       </w:pPr>
-      <w:bookmarkStart w:id="17" w:name="_Toc403169819"/>
+      <w:bookmarkStart w:id="17" w:name="_Toc403169818"/>
+      <w:r>
+        <w:t>Mô tả dữ liệu</w:t>
+      </w:r>
+      <w:bookmarkEnd w:id="17"/>
+    </w:p>
+    <w:p>
+      <w:pPr>
+        <w:pStyle w:val="Heading2"/>
+      </w:pPr>
+      <w:bookmarkStart w:id="18" w:name="_Toc403169819"/>
       <w:r>
         <w:t>Từ điển dữ liệu</w:t>
       </w:r>
-      <w:bookmarkEnd w:id="17"/>
+      <w:bookmarkEnd w:id="18"/>
     </w:p>
     <w:p>
       <w:pPr>
@@ -10619,12 +10660,12 @@
       <w:pPr>
         <w:pStyle w:val="Heading1"/>
       </w:pPr>
-      <w:bookmarkStart w:id="18" w:name="_Toc403169820"/>
+      <w:bookmarkStart w:id="19" w:name="_Toc403169820"/>
       <w:r>
         <w:t>Thiết kế theo chức năng</w:t>
       </w:r>
-      <w:bookmarkStart w:id="19" w:name="_Toc403169821"/>
-      <w:bookmarkEnd w:id="18"/>
+      <w:bookmarkStart w:id="20" w:name="_Toc403169821"/>
+      <w:bookmarkEnd w:id="19"/>
     </w:p>
     <w:p>
       <w:pPr>
@@ -10633,7 +10674,7 @@
       <w:r>
         <w:t>Cập nhật MBA</w:t>
       </w:r>
-      <w:bookmarkEnd w:id="19"/>
+      <w:bookmarkEnd w:id="20"/>
     </w:p>
     <w:p>
       <w:pPr>
@@ -17435,11 +17476,11 @@
       <w:pPr>
         <w:pStyle w:val="Heading2"/>
       </w:pPr>
-      <w:bookmarkStart w:id="20" w:name="_Toc403169822"/>
+      <w:bookmarkStart w:id="21" w:name="_Toc403169822"/>
       <w:r>
         <w:t>Chức năng cập nhật tình trạng MBA</w:t>
       </w:r>
-      <w:bookmarkEnd w:id="20"/>
+      <w:bookmarkEnd w:id="21"/>
     </w:p>
     <w:p>
       <w:pPr>
@@ -21986,11 +22027,11 @@
       <w:pPr>
         <w:pStyle w:val="Heading2"/>
       </w:pPr>
-      <w:bookmarkStart w:id="21" w:name="_Toc403169823"/>
+      <w:bookmarkStart w:id="22" w:name="_Toc403169823"/>
       <w:r>
         <w:t>Cập nhật trạm máy biến áp</w:t>
       </w:r>
-      <w:bookmarkEnd w:id="21"/>
+      <w:bookmarkEnd w:id="22"/>
     </w:p>
     <w:p>
       <w:pPr>
@@ -23997,11 +24038,11 @@
       <w:pPr>
         <w:pStyle w:val="Heading2"/>
       </w:pPr>
-      <w:bookmarkStart w:id="22" w:name="_Toc403169824"/>
+      <w:bookmarkStart w:id="23" w:name="_Toc403169824"/>
       <w:r>
         <w:t>Cập nhật đơn vị</w:t>
       </w:r>
-      <w:bookmarkEnd w:id="22"/>
+      <w:bookmarkEnd w:id="23"/>
     </w:p>
     <w:p>
       <w:pPr>
@@ -26494,7 +26535,7 @@
           <w:szCs w:val="28"/>
         </w:rPr>
       </w:pPr>
-      <w:bookmarkStart w:id="23" w:name="_Toc403169825"/>
+      <w:bookmarkStart w:id="24" w:name="_Toc403169825"/>
       <w:r>
         <w:br w:type="page"/>
       </w:r>
@@ -26506,7 +26547,7 @@
       <w:r>
         <w:t>Cập nhật thông tin Nhà sản xuất</w:t>
       </w:r>
-      <w:bookmarkEnd w:id="23"/>
+      <w:bookmarkEnd w:id="24"/>
     </w:p>
     <w:p>
       <w:pPr>
@@ -28132,11 +28173,11 @@
       <w:pPr>
         <w:pStyle w:val="Heading2"/>
       </w:pPr>
-      <w:bookmarkStart w:id="24" w:name="_Toc403169826"/>
+      <w:bookmarkStart w:id="25" w:name="_Toc403169826"/>
       <w:r>
         <w:t>Tìm kiếm máy biến áp</w:t>
       </w:r>
-      <w:bookmarkEnd w:id="24"/>
+      <w:bookmarkEnd w:id="25"/>
     </w:p>
     <w:p>
       <w:pPr>
@@ -29912,11 +29953,11 @@
       <w:pPr>
         <w:pStyle w:val="Heading2"/>
       </w:pPr>
-      <w:bookmarkStart w:id="25" w:name="_Toc403169827"/>
+      <w:bookmarkStart w:id="26" w:name="_Toc403169827"/>
       <w:r>
         <w:t>Thống kê Máy biến áp</w:t>
       </w:r>
-      <w:bookmarkEnd w:id="25"/>
+      <w:bookmarkEnd w:id="26"/>
     </w:p>
     <w:p>
       <w:pPr>
@@ -31182,11 +31223,11 @@
       <w:pPr>
         <w:pStyle w:val="Heading2"/>
       </w:pPr>
-      <w:bookmarkStart w:id="26" w:name="_Toc403169828"/>
+      <w:bookmarkStart w:id="27" w:name="_Toc403169828"/>
       <w:r>
         <w:t>Báo cáo máy biên áp</w:t>
       </w:r>
-      <w:bookmarkEnd w:id="26"/>
+      <w:bookmarkEnd w:id="27"/>
     </w:p>
     <w:p>
       <w:pPr>
@@ -31913,8 +31954,6 @@
             <w:r>
               <w:t>Danh sách MBA</w:t>
             </w:r>
-            <w:bookmarkStart w:id="27" w:name="_GoBack"/>
-            <w:bookmarkEnd w:id="27"/>
           </w:p>
         </w:tc>
         <w:tc>
@@ -32539,7 +32578,7 @@
         <v:path o:extrusionok="f" gradientshapeok="t" o:connecttype="rect"/>
         <o:lock v:ext="edit" aspectratio="t"/>
       </v:shapetype>
-      <v:shape id="_x0000_i1040" type="#_x0000_t75" style="width:1024.7pt;height:8in;visibility:visible;mso-wrap-style:square" o:bullet="t">
+      <v:shape id="_x0000_i1027" type="#_x0000_t75" style="width:1024.7pt;height:8in;visibility:visible;mso-wrap-style:square" o:bullet="t">
         <v:imagedata r:id="rId1" o:title="" croptop="4463f" cropright="1215f"/>
       </v:shape>
     </w:pict>
@@ -34305,7 +34344,7 @@
         <w:rFonts w:ascii="Wingdings" w:hAnsi="Wingdings" w:hint="default"/>
       </w:rPr>
     </w:lvl>
-    <w:lvl w:ilvl="1" w:tplc="04090003" w:tentative="1">
+    <w:lvl w:ilvl="1" w:tplc="04090003">
       <w:start w:val="1"/>
       <w:numFmt w:val="bullet"/>
       <w:lvlText w:val="o"/>
@@ -38094,7 +38133,7 @@
 </file>
 
 <file path=customXml/itemProps1.xml><?xml version="1.0" encoding="utf-8"?>
-<ds:datastoreItem xmlns:ds="http://schemas.openxmlformats.org/officeDocument/2006/customXml" ds:itemID="{500F0A6E-8991-4D78-9F2E-12FC061904F4}">
+<ds:datastoreItem xmlns:ds="http://schemas.openxmlformats.org/officeDocument/2006/customXml" ds:itemID="{7D623660-2D87-4700-BCEF-AB99C99D31D8}">
   <ds:schemaRefs>
     <ds:schemaRef ds:uri="http://schemas.openxmlformats.org/officeDocument/2006/bibliography"/>
   </ds:schemaRefs>

</xml_diff>

<commit_message>
Cập nhật thiết kế kiến trúc - Tai liệu thiết kế
</commit_message>
<xml_diff>
--- a/BaiTap2/BT01_BT2_TaiLieuThietKe.docx
+++ b/BaiTap2/BT01_BT2_TaiLieuThietKe.docx
@@ -3226,54 +3226,279 @@
     </w:p>
     <w:p>
       <w:pPr>
+        <w:jc w:val="left"/>
+        <w:rPr>
+          <w:rFonts w:asciiTheme="majorHAnsi" w:eastAsiaTheme="majorEastAsia" w:hAnsiTheme="majorHAnsi" w:cstheme="majorBidi"/>
+          <w:b/>
+          <w:bCs/>
+          <w:smallCaps/>
+          <w:color w:val="000000" w:themeColor="text1"/>
+          <w:sz w:val="36"/>
+          <w:szCs w:val="36"/>
+        </w:rPr>
+      </w:pPr>
+      <w:bookmarkStart w:id="11" w:name="_Toc403169813"/>
+      <w:r>
+        <w:br w:type="page"/>
+      </w:r>
+    </w:p>
+    <w:p>
+      <w:pPr>
         <w:pStyle w:val="Heading1"/>
       </w:pPr>
-      <w:bookmarkStart w:id="11" w:name="_Toc403169813"/>
-      <w:bookmarkStart w:id="12" w:name="_GoBack"/>
-      <w:bookmarkEnd w:id="12"/>
       <w:r>
         <w:t>Kiến trúc hệ thống</w:t>
       </w:r>
       <w:bookmarkEnd w:id="11"/>
     </w:p>
     <w:p>
-      <w:pPr>
-        <w:pStyle w:val="Heading2"/>
-      </w:pPr>
-      <w:bookmarkStart w:id="13" w:name="_Toc403169814"/>
       <w:r>
-        <w:t>Thiết kế kiến trúc</w:t>
+        <w:t>Kiến trúc phần mềm – Mô hình MVC</w:t>
+      </w:r>
+    </w:p>
+    <w:p>
+      <w:r>
+        <w:rPr>
+          <w:noProof/>
+        </w:rPr>
+        <w:drawing>
+          <wp:inline distT="0" distB="0" distL="0" distR="0" wp14:anchorId="06E1F645" wp14:editId="7BDD0057">
+            <wp:extent cx="5732145" cy="3636645"/>
+            <wp:effectExtent l="0" t="0" r="1905" b="1905"/>
+            <wp:docPr id="105" name="Picture 105"/>
+            <wp:cNvGraphicFramePr>
+              <a:graphicFrameLocks xmlns:a="http://schemas.openxmlformats.org/drawingml/2006/main" noChangeAspect="1"/>
+            </wp:cNvGraphicFramePr>
+            <a:graphic xmlns:a="http://schemas.openxmlformats.org/drawingml/2006/main">
+              <a:graphicData uri="http://schemas.openxmlformats.org/drawingml/2006/picture">
+                <pic:pic xmlns:pic="http://schemas.openxmlformats.org/drawingml/2006/picture">
+                  <pic:nvPicPr>
+                    <pic:cNvPr id="105" name="Picture1.png"/>
+                    <pic:cNvPicPr/>
+                  </pic:nvPicPr>
+                  <pic:blipFill>
+                    <a:blip r:embed="rId8">
+                      <a:extLst>
+                        <a:ext uri="{28A0092B-C50C-407E-A947-70E740481C1C}">
+                          <a14:useLocalDpi xmlns:a14="http://schemas.microsoft.com/office/drawing/2010/main" val="0"/>
+                        </a:ext>
+                      </a:extLst>
+                    </a:blip>
+                    <a:stretch>
+                      <a:fillRect/>
+                    </a:stretch>
+                  </pic:blipFill>
+                  <pic:spPr>
+                    <a:xfrm>
+                      <a:off x="0" y="0"/>
+                      <a:ext cx="5732145" cy="3636645"/>
+                    </a:xfrm>
+                    <a:prstGeom prst="rect">
+                      <a:avLst/>
+                    </a:prstGeom>
+                  </pic:spPr>
+                </pic:pic>
+              </a:graphicData>
+            </a:graphic>
+          </wp:inline>
+        </w:drawing>
+      </w:r>
+    </w:p>
+    <w:p>
+      <w:bookmarkStart w:id="12" w:name="_Toc403169817"/>
+    </w:p>
+    <w:p>
+      <w:r>
+        <w:t xml:space="preserve">Model: </w:t>
+      </w:r>
+      <w:bookmarkStart w:id="13" w:name="_Toc275418703"/>
+      <w:bookmarkStart w:id="14" w:name="_Toc275448066"/>
+      <w:r>
+        <w:rPr>
+          <w:rFonts w:eastAsia="Times New Roman"/>
+          <w:lang w:eastAsia="vi-VN"/>
+        </w:rPr>
+        <w:t xml:space="preserve">Biểu diễn </w:t>
+      </w:r>
+      <w:r>
+        <w:rPr>
+          <w:rFonts w:eastAsia="Times New Roman"/>
+          <w:lang w:eastAsia="vi-VN"/>
+        </w:rPr>
+        <w:t>dữ liệu</w:t>
+      </w:r>
+      <w:bookmarkStart w:id="15" w:name="_GoBack"/>
+      <w:bookmarkEnd w:id="15"/>
+      <w:r>
+        <w:rPr>
+          <w:rFonts w:eastAsia="Times New Roman"/>
+          <w:lang w:eastAsia="vi-VN"/>
+        </w:rPr>
+        <w:t xml:space="preserve"> và cho phép truy cập tới để ge</w:t>
+      </w:r>
+      <w:r>
+        <w:rPr>
+          <w:rFonts w:eastAsia="Times New Roman"/>
+          <w:lang w:eastAsia="vi-VN"/>
+        </w:rPr>
+        <w:t xml:space="preserve">t và set các bảng dữ liệu, </w:t>
+      </w:r>
+      <w:r>
+        <w:rPr>
+          <w:rFonts w:eastAsia="Times New Roman"/>
+          <w:lang w:eastAsia="vi-VN"/>
+        </w:rPr>
+        <w:t>n</w:t>
+      </w:r>
+      <w:r>
+        <w:rPr>
+          <w:rFonts w:eastAsia="Times New Roman"/>
+          <w:lang w:eastAsia="vi-VN"/>
+        </w:rPr>
+        <w:t>hận các yêu cầu từ khung nhìn.</w:t>
+      </w:r>
+      <w:r>
+        <w:t xml:space="preserve"> </w:t>
+      </w:r>
+      <w:r>
+        <w:rPr>
+          <w:rFonts w:eastAsia="Times New Roman"/>
+          <w:lang w:eastAsia="vi-VN"/>
+        </w:rPr>
+        <w:t>Thi hành các yêu cầu đó (tính toán, kết nối CSDL …).</w:t>
+      </w:r>
+      <w:r>
+        <w:t xml:space="preserve"> </w:t>
+      </w:r>
+      <w:r>
+        <w:rPr>
+          <w:rFonts w:eastAsia="Times New Roman"/>
+          <w:lang w:eastAsia="vi-VN"/>
+        </w:rPr>
+        <w:t>Trả về các giá trị tính toán theo yêu cầu của Controller</w:t>
       </w:r>
       <w:bookmarkEnd w:id="13"/>
-    </w:p>
-    <w:p>
-      <w:pPr>
-        <w:pStyle w:val="Heading2"/>
-      </w:pPr>
-      <w:bookmarkStart w:id="14" w:name="_Toc403169815"/>
-      <w:r>
-        <w:t>Mô tả sự phân rả</w:t>
-      </w:r>
       <w:bookmarkEnd w:id="14"/>
     </w:p>
     <w:p>
-      <w:pPr>
-        <w:pStyle w:val="Heading2"/>
-      </w:pPr>
-      <w:bookmarkStart w:id="15" w:name="_Toc403169816"/>
       <w:r>
-        <w:t>Cơ sở thiết kế</w:t>
+        <w:t>View</w:t>
       </w:r>
-      <w:bookmarkEnd w:id="15"/>
+      <w:r>
+        <w:t xml:space="preserve">: </w:t>
+      </w:r>
+      <w:r>
+        <w:rPr>
+          <w:rFonts w:eastAsia="Times New Roman"/>
+          <w:lang w:eastAsia="vi-VN"/>
+        </w:rPr>
+        <w:t>Bao gồm các mã tương tự như JSP,</w:t>
+      </w:r>
+      <w:r>
+        <w:rPr>
+          <w:rStyle w:val="Hyperlink"/>
+          <w:color w:val="auto"/>
+          <w:bdr w:val="none" w:sz="0" w:space="0" w:color="auto" w:frame="1"/>
+        </w:rPr>
+        <w:t xml:space="preserve"> </w:t>
+      </w:r>
+      <w:r>
+        <w:rPr>
+          <w:rStyle w:val="caps"/>
+          <w:bdr w:val="none" w:sz="0" w:space="0" w:color="auto" w:frame="1"/>
+        </w:rPr>
+        <w:t>HTML, CSS, XML,</w:t>
+      </w:r>
+      <w:r>
+        <w:rPr>
+          <w:rStyle w:val="apple-converted-space"/>
+          <w:bdr w:val="none" w:sz="0" w:space="0" w:color="auto" w:frame="1"/>
+        </w:rPr>
+        <w:t> </w:t>
+      </w:r>
+      <w:r>
+        <w:rPr>
+          <w:rStyle w:val="apple-style-span"/>
+          <w:bdr w:val="none" w:sz="0" w:space="0" w:color="auto" w:frame="1"/>
+        </w:rPr>
+        <w:t>Javascript,</w:t>
+      </w:r>
+      <w:r>
+        <w:rPr>
+          <w:rStyle w:val="apple-converted-space"/>
+          <w:bdr w:val="none" w:sz="0" w:space="0" w:color="auto" w:frame="1"/>
+        </w:rPr>
+        <w:t> </w:t>
+      </w:r>
+      <w:r>
+        <w:rPr>
+          <w:rStyle w:val="caps"/>
+          <w:bdr w:val="none" w:sz="0" w:space="0" w:color="auto" w:frame="1"/>
+        </w:rPr>
+        <w:t>JSON…</w:t>
+      </w:r>
+      <w:r>
+        <w:rPr>
+          <w:rFonts w:eastAsia="Times New Roman"/>
+          <w:lang w:eastAsia="vi-VN"/>
+        </w:rPr>
+        <w:t xml:space="preserve"> để hiển thị giao diện người dùng,  các dữ liệu trả về từ Model thông qua Controller…</w:t>
+      </w:r>
+    </w:p>
+    <w:p>
+      <w:pPr>
+        <w:rPr>
+          <w:rFonts w:eastAsia="Times New Roman"/>
+          <w:lang w:eastAsia="vi-VN"/>
+        </w:rPr>
+      </w:pPr>
+      <w:r>
+        <w:t>Controller</w:t>
+      </w:r>
+      <w:r>
+        <w:t xml:space="preserve">: </w:t>
+      </w:r>
+      <w:r>
+        <w:rPr>
+          <w:rFonts w:eastAsia="Times New Roman"/>
+          <w:lang w:eastAsia="vi-VN"/>
+        </w:rPr>
+        <w:t xml:space="preserve">Đồng bộ </w:t>
+      </w:r>
+      <w:r>
+        <w:rPr>
+          <w:rFonts w:eastAsia="Times New Roman"/>
+          <w:lang w:eastAsia="vi-VN"/>
+        </w:rPr>
+        <w:t xml:space="preserve">hoá giữa Khung nhìn và Mô hình, </w:t>
+      </w:r>
+      <w:r>
+        <w:rPr>
+          <w:rFonts w:eastAsia="Times New Roman"/>
+          <w:lang w:eastAsia="vi-VN"/>
+        </w:rPr>
+        <w:t>phục vụ như một trung gian giữa các Model, View, và bất kỳ nguồn lực khác cần thiết để xử lý yêu cầu HTTP và tạo ra một trang web.</w:t>
+      </w:r>
     </w:p>
     <w:p/>
+    <w:p/>
+    <w:p/>
     <w:p>
       <w:pPr>
         <w:pStyle w:val="Heading1"/>
       </w:pPr>
-      <w:bookmarkStart w:id="16" w:name="_Toc403169817"/>
       <w:r>
         <w:t>Thiết kế dữ liệu</w:t>
+      </w:r>
+      <w:bookmarkEnd w:id="12"/>
+    </w:p>
+    <w:p>
+      <w:pPr>
+        <w:pStyle w:val="Heading2"/>
+      </w:pPr>
+      <w:bookmarkStart w:id="16" w:name="_Toc403169818"/>
+      <w:r>
+        <w:t>Mô tả dữ liệu</w:t>
       </w:r>
       <w:bookmarkEnd w:id="16"/>
     </w:p>
@@ -3281,21 +3506,11 @@
       <w:pPr>
         <w:pStyle w:val="Heading2"/>
       </w:pPr>
-      <w:bookmarkStart w:id="17" w:name="_Toc403169818"/>
-      <w:r>
-        <w:t>Mô tả dữ liệu</w:t>
-      </w:r>
-      <w:bookmarkEnd w:id="17"/>
-    </w:p>
-    <w:p>
-      <w:pPr>
-        <w:pStyle w:val="Heading2"/>
-      </w:pPr>
-      <w:bookmarkStart w:id="18" w:name="_Toc403169819"/>
+      <w:bookmarkStart w:id="17" w:name="_Toc403169819"/>
       <w:r>
         <w:t>Từ điển dữ liệu</w:t>
       </w:r>
-      <w:bookmarkEnd w:id="18"/>
+      <w:bookmarkEnd w:id="17"/>
     </w:p>
     <w:p>
       <w:pPr>
@@ -10660,12 +10875,12 @@
       <w:pPr>
         <w:pStyle w:val="Heading1"/>
       </w:pPr>
-      <w:bookmarkStart w:id="19" w:name="_Toc403169820"/>
+      <w:bookmarkStart w:id="18" w:name="_Toc403169820"/>
       <w:r>
         <w:t>Thiết kế theo chức năng</w:t>
       </w:r>
-      <w:bookmarkStart w:id="20" w:name="_Toc403169821"/>
-      <w:bookmarkEnd w:id="19"/>
+      <w:bookmarkStart w:id="19" w:name="_Toc403169821"/>
+      <w:bookmarkEnd w:id="18"/>
     </w:p>
     <w:p>
       <w:pPr>
@@ -10674,7 +10889,7 @@
       <w:r>
         <w:t>Cập nhật MBA</w:t>
       </w:r>
-      <w:bookmarkEnd w:id="20"/>
+      <w:bookmarkEnd w:id="19"/>
     </w:p>
     <w:p>
       <w:pPr>
@@ -10725,7 +10940,7 @@
         <mc:AlternateContent>
           <mc:Choice Requires="wps">
             <w:drawing>
-              <wp:anchor distT="0" distB="0" distL="114300" distR="114300" simplePos="0" relativeHeight="251726848" behindDoc="0" locked="0" layoutInCell="1" allowOverlap="1" wp14:anchorId="133BDBE2" wp14:editId="3FAA988C">
+              <wp:anchor distT="0" distB="0" distL="114300" distR="114300" simplePos="0" relativeHeight="251726848" behindDoc="0" locked="0" layoutInCell="1" allowOverlap="1" wp14:anchorId="133BDBE2" wp14:editId="38986AA7">
                 <wp:simplePos x="0" y="0"/>
                 <wp:positionH relativeFrom="margin">
                   <wp:posOffset>4131971</wp:posOffset>
@@ -10844,7 +11059,7 @@
         <mc:AlternateContent>
           <mc:Choice Requires="wps">
             <w:drawing>
-              <wp:anchor distT="0" distB="0" distL="114300" distR="114300" simplePos="0" relativeHeight="251724800" behindDoc="0" locked="0" layoutInCell="1" allowOverlap="1" wp14:anchorId="2B81E120" wp14:editId="42529C60">
+              <wp:anchor distT="0" distB="0" distL="114300" distR="114300" simplePos="0" relativeHeight="251724800" behindDoc="0" locked="0" layoutInCell="1" allowOverlap="1" wp14:anchorId="2B81E120" wp14:editId="4A404C7A">
                 <wp:simplePos x="0" y="0"/>
                 <wp:positionH relativeFrom="margin">
                   <wp:posOffset>5558104</wp:posOffset>
@@ -10963,7 +11178,7 @@
         <mc:AlternateContent>
           <mc:Choice Requires="wps">
             <w:drawing>
-              <wp:anchor distT="0" distB="0" distL="114300" distR="114300" simplePos="0" relativeHeight="251728896" behindDoc="0" locked="0" layoutInCell="1" allowOverlap="1" wp14:anchorId="0A085EEA" wp14:editId="7EA5A484">
+              <wp:anchor distT="0" distB="0" distL="114300" distR="114300" simplePos="0" relativeHeight="251728896" behindDoc="0" locked="0" layoutInCell="1" allowOverlap="1" wp14:anchorId="0A085EEA" wp14:editId="1FC2CCEC">
                 <wp:simplePos x="0" y="0"/>
                 <wp:positionH relativeFrom="margin">
                   <wp:posOffset>1819148</wp:posOffset>
@@ -11082,7 +11297,7 @@
         <mc:AlternateContent>
           <mc:Choice Requires="wps">
             <w:drawing>
-              <wp:anchor distT="0" distB="0" distL="114300" distR="114300" simplePos="0" relativeHeight="251673600" behindDoc="0" locked="0" layoutInCell="1" allowOverlap="1" wp14:anchorId="2C30EE13" wp14:editId="078F47B1">
+              <wp:anchor distT="0" distB="0" distL="114300" distR="114300" simplePos="0" relativeHeight="251673600" behindDoc="0" locked="0" layoutInCell="1" allowOverlap="1" wp14:anchorId="2C30EE13" wp14:editId="0F3C4318">
                 <wp:simplePos x="0" y="0"/>
                 <wp:positionH relativeFrom="column">
                   <wp:posOffset>1725879</wp:posOffset>
@@ -11198,7 +11413,7 @@
         <mc:AlternateContent>
           <mc:Choice Requires="wps">
             <w:drawing>
-              <wp:anchor distT="0" distB="0" distL="114300" distR="114300" simplePos="0" relativeHeight="251730944" behindDoc="0" locked="0" layoutInCell="1" allowOverlap="1" wp14:anchorId="0B1E873C" wp14:editId="5BBC8C0A">
+              <wp:anchor distT="0" distB="0" distL="114300" distR="114300" simplePos="0" relativeHeight="251730944" behindDoc="0" locked="0" layoutInCell="1" allowOverlap="1" wp14:anchorId="0B1E873C" wp14:editId="15E69C87">
                 <wp:simplePos x="0" y="0"/>
                 <wp:positionH relativeFrom="margin">
                   <wp:align>center</wp:align>
@@ -11317,7 +11532,7 @@
         <mc:AlternateContent>
           <mc:Choice Requires="wps">
             <w:drawing>
-              <wp:anchor distT="0" distB="0" distL="114300" distR="114300" simplePos="0" relativeHeight="251722752" behindDoc="0" locked="0" layoutInCell="1" allowOverlap="1" wp14:anchorId="1C7799EA" wp14:editId="56CA5956">
+              <wp:anchor distT="0" distB="0" distL="114300" distR="114300" simplePos="0" relativeHeight="251722752" behindDoc="0" locked="0" layoutInCell="1" allowOverlap="1" wp14:anchorId="1C7799EA" wp14:editId="4B0FB258">
                 <wp:simplePos x="0" y="0"/>
                 <wp:positionH relativeFrom="margin">
                   <wp:align>right</wp:align>
@@ -11436,7 +11651,7 @@
         <mc:AlternateContent>
           <mc:Choice Requires="wps">
             <w:drawing>
-              <wp:anchor distT="0" distB="0" distL="114300" distR="114300" simplePos="0" relativeHeight="251716608" behindDoc="0" locked="0" layoutInCell="1" allowOverlap="1" wp14:anchorId="7707DD35" wp14:editId="00DCCE6C">
+              <wp:anchor distT="0" distB="0" distL="114300" distR="114300" simplePos="0" relativeHeight="251716608" behindDoc="0" locked="0" layoutInCell="1" allowOverlap="1" wp14:anchorId="7707DD35" wp14:editId="3439C8DD">
                 <wp:simplePos x="0" y="0"/>
                 <wp:positionH relativeFrom="margin">
                   <wp:posOffset>4664786</wp:posOffset>
@@ -11575,7 +11790,7 @@
         <mc:AlternateContent>
           <mc:Choice Requires="wps">
             <w:drawing>
-              <wp:anchor distT="0" distB="0" distL="114300" distR="114300" simplePos="0" relativeHeight="251718656" behindDoc="0" locked="0" layoutInCell="1" allowOverlap="1" wp14:anchorId="0F894FBB" wp14:editId="252100A9">
+              <wp:anchor distT="0" distB="0" distL="114300" distR="114300" simplePos="0" relativeHeight="251718656" behindDoc="0" locked="0" layoutInCell="1" allowOverlap="1" wp14:anchorId="0F894FBB" wp14:editId="27DB9988">
                 <wp:simplePos x="0" y="0"/>
                 <wp:positionH relativeFrom="margin">
                   <wp:posOffset>4906645</wp:posOffset>
@@ -11694,7 +11909,7 @@
         <mc:AlternateContent>
           <mc:Choice Requires="wps">
             <w:drawing>
-              <wp:anchor distT="0" distB="0" distL="114300" distR="114300" simplePos="0" relativeHeight="251720704" behindDoc="0" locked="0" layoutInCell="1" allowOverlap="1" wp14:anchorId="11F907F0" wp14:editId="0A194F83">
+              <wp:anchor distT="0" distB="0" distL="114300" distR="114300" simplePos="0" relativeHeight="251720704" behindDoc="0" locked="0" layoutInCell="1" allowOverlap="1" wp14:anchorId="11F907F0" wp14:editId="2E9DC8AE">
                 <wp:simplePos x="0" y="0"/>
                 <wp:positionH relativeFrom="margin">
                   <wp:posOffset>5133035</wp:posOffset>
@@ -11813,7 +12028,7 @@
         <mc:AlternateContent>
           <mc:Choice Requires="wps">
             <w:drawing>
-              <wp:anchor distT="0" distB="0" distL="114300" distR="114300" simplePos="0" relativeHeight="251712512" behindDoc="0" locked="0" layoutInCell="1" allowOverlap="1" wp14:anchorId="67D83B79" wp14:editId="612A807C">
+              <wp:anchor distT="0" distB="0" distL="114300" distR="114300" simplePos="0" relativeHeight="251712512" behindDoc="0" locked="0" layoutInCell="1" allowOverlap="1" wp14:anchorId="67D83B79" wp14:editId="76287F9E">
                 <wp:simplePos x="0" y="0"/>
                 <wp:positionH relativeFrom="margin">
                   <wp:posOffset>4727245</wp:posOffset>
@@ -11932,7 +12147,7 @@
         <mc:AlternateContent>
           <mc:Choice Requires="wps">
             <w:drawing>
-              <wp:anchor distT="0" distB="0" distL="114300" distR="114300" simplePos="0" relativeHeight="251710464" behindDoc="0" locked="0" layoutInCell="1" allowOverlap="1" wp14:anchorId="7B7E5F29" wp14:editId="0798AAAA">
+              <wp:anchor distT="0" distB="0" distL="114300" distR="114300" simplePos="0" relativeHeight="251710464" behindDoc="0" locked="0" layoutInCell="1" allowOverlap="1" wp14:anchorId="7B7E5F29" wp14:editId="0AB4CA63">
                 <wp:simplePos x="0" y="0"/>
                 <wp:positionH relativeFrom="margin">
                   <wp:posOffset>5072990</wp:posOffset>
@@ -12051,7 +12266,7 @@
         <mc:AlternateContent>
           <mc:Choice Requires="wps">
             <w:drawing>
-              <wp:anchor distT="0" distB="0" distL="114300" distR="114300" simplePos="0" relativeHeight="251702272" behindDoc="0" locked="0" layoutInCell="1" allowOverlap="1" wp14:anchorId="7BAE95BE" wp14:editId="66FA822D">
+              <wp:anchor distT="0" distB="0" distL="114300" distR="114300" simplePos="0" relativeHeight="251702272" behindDoc="0" locked="0" layoutInCell="1" allowOverlap="1" wp14:anchorId="7BAE95BE" wp14:editId="54C4E05A">
                 <wp:simplePos x="0" y="0"/>
                 <wp:positionH relativeFrom="margin">
                   <wp:posOffset>3342208</wp:posOffset>
@@ -12170,7 +12385,7 @@
         <mc:AlternateContent>
           <mc:Choice Requires="wps">
             <w:drawing>
-              <wp:anchor distT="0" distB="0" distL="114300" distR="114300" simplePos="0" relativeHeight="251685888" behindDoc="0" locked="0" layoutInCell="1" allowOverlap="1" wp14:anchorId="547AE9EF" wp14:editId="6A272327">
+              <wp:anchor distT="0" distB="0" distL="114300" distR="114300" simplePos="0" relativeHeight="251685888" behindDoc="0" locked="0" layoutInCell="1" allowOverlap="1" wp14:anchorId="547AE9EF" wp14:editId="1FDFB2DD">
                 <wp:simplePos x="0" y="0"/>
                 <wp:positionH relativeFrom="column">
                   <wp:posOffset>3028086</wp:posOffset>
@@ -12286,7 +12501,7 @@
         <mc:AlternateContent>
           <mc:Choice Requires="wps">
             <w:drawing>
-              <wp:anchor distT="0" distB="0" distL="114300" distR="114300" simplePos="0" relativeHeight="251694080" behindDoc="0" locked="0" layoutInCell="1" allowOverlap="1" wp14:anchorId="35153DE1" wp14:editId="49282B9B">
+              <wp:anchor distT="0" distB="0" distL="114300" distR="114300" simplePos="0" relativeHeight="251694080" behindDoc="0" locked="0" layoutInCell="1" allowOverlap="1" wp14:anchorId="35153DE1" wp14:editId="63DD9DC7">
                 <wp:simplePos x="0" y="0"/>
                 <wp:positionH relativeFrom="margin">
                   <wp:align>center</wp:align>
@@ -12405,7 +12620,7 @@
         <mc:AlternateContent>
           <mc:Choice Requires="wps">
             <w:drawing>
-              <wp:anchor distT="0" distB="0" distL="114300" distR="114300" simplePos="0" relativeHeight="251692032" behindDoc="0" locked="0" layoutInCell="1" allowOverlap="1" wp14:anchorId="3B9ACC52" wp14:editId="6DA929C4">
+              <wp:anchor distT="0" distB="0" distL="114300" distR="114300" simplePos="0" relativeHeight="251692032" behindDoc="0" locked="0" layoutInCell="1" allowOverlap="1" wp14:anchorId="3B9ACC52" wp14:editId="47FABECC">
                 <wp:simplePos x="0" y="0"/>
                 <wp:positionH relativeFrom="margin">
                   <wp:align>center</wp:align>
@@ -12524,7 +12739,7 @@
         <mc:AlternateContent>
           <mc:Choice Requires="wps">
             <w:drawing>
-              <wp:anchor distT="0" distB="0" distL="114300" distR="114300" simplePos="0" relativeHeight="251714560" behindDoc="0" locked="0" layoutInCell="1" allowOverlap="1" wp14:anchorId="5571A728" wp14:editId="5BFABBFB">
+              <wp:anchor distT="0" distB="0" distL="114300" distR="114300" simplePos="0" relativeHeight="251714560" behindDoc="0" locked="0" layoutInCell="1" allowOverlap="1" wp14:anchorId="5571A728" wp14:editId="79767A56">
                 <wp:simplePos x="0" y="0"/>
                 <wp:positionH relativeFrom="margin">
                   <wp:posOffset>5121377</wp:posOffset>
@@ -12643,7 +12858,7 @@
         <mc:AlternateContent>
           <mc:Choice Requires="wps">
             <w:drawing>
-              <wp:anchor distT="0" distB="0" distL="114300" distR="114300" simplePos="0" relativeHeight="251704320" behindDoc="0" locked="0" layoutInCell="1" allowOverlap="1" wp14:anchorId="6D7FAE70" wp14:editId="137FBA77">
+              <wp:anchor distT="0" distB="0" distL="114300" distR="114300" simplePos="0" relativeHeight="251704320" behindDoc="0" locked="0" layoutInCell="1" allowOverlap="1" wp14:anchorId="6D7FAE70" wp14:editId="51403A77">
                 <wp:simplePos x="0" y="0"/>
                 <wp:positionH relativeFrom="margin">
                   <wp:posOffset>4740249</wp:posOffset>
@@ -12762,7 +12977,7 @@
         <mc:AlternateContent>
           <mc:Choice Requires="wps">
             <w:drawing>
-              <wp:anchor distT="0" distB="0" distL="114300" distR="114300" simplePos="0" relativeHeight="251706368" behindDoc="0" locked="0" layoutInCell="1" allowOverlap="1" wp14:anchorId="7B8A1C8E" wp14:editId="1061D046">
+              <wp:anchor distT="0" distB="0" distL="114300" distR="114300" simplePos="0" relativeHeight="251706368" behindDoc="0" locked="0" layoutInCell="1" allowOverlap="1" wp14:anchorId="7B8A1C8E" wp14:editId="280FBF93">
                 <wp:simplePos x="0" y="0"/>
                 <wp:positionH relativeFrom="margin">
                   <wp:posOffset>5068214</wp:posOffset>
@@ -12881,7 +13096,7 @@
         <mc:AlternateContent>
           <mc:Choice Requires="wps">
             <w:drawing>
-              <wp:anchor distT="0" distB="0" distL="114300" distR="114300" simplePos="0" relativeHeight="251708416" behindDoc="0" locked="0" layoutInCell="1" allowOverlap="1" wp14:anchorId="72C7F61F" wp14:editId="537581DE">
+              <wp:anchor distT="0" distB="0" distL="114300" distR="114300" simplePos="0" relativeHeight="251708416" behindDoc="0" locked="0" layoutInCell="1" allowOverlap="1" wp14:anchorId="72C7F61F" wp14:editId="7F3523CB">
                 <wp:simplePos x="0" y="0"/>
                 <wp:positionH relativeFrom="margin">
                   <wp:posOffset>4715865</wp:posOffset>
@@ -13000,7 +13215,7 @@
         <mc:AlternateContent>
           <mc:Choice Requires="wps">
             <w:drawing>
-              <wp:anchor distT="0" distB="0" distL="114300" distR="114300" simplePos="0" relativeHeight="251698176" behindDoc="0" locked="0" layoutInCell="1" allowOverlap="1" wp14:anchorId="25FE79DA" wp14:editId="417D586F">
+              <wp:anchor distT="0" distB="0" distL="114300" distR="114300" simplePos="0" relativeHeight="251698176" behindDoc="0" locked="0" layoutInCell="1" allowOverlap="1" wp14:anchorId="25FE79DA" wp14:editId="34AB2832">
                 <wp:simplePos x="0" y="0"/>
                 <wp:positionH relativeFrom="margin">
                   <wp:posOffset>3343046</wp:posOffset>
@@ -13119,7 +13334,7 @@
         <mc:AlternateContent>
           <mc:Choice Requires="wps">
             <w:drawing>
-              <wp:anchor distT="0" distB="0" distL="114300" distR="114300" simplePos="0" relativeHeight="251700224" behindDoc="0" locked="0" layoutInCell="1" allowOverlap="1" wp14:anchorId="664CD648" wp14:editId="4DBF5DC6">
+              <wp:anchor distT="0" distB="0" distL="114300" distR="114300" simplePos="0" relativeHeight="251700224" behindDoc="0" locked="0" layoutInCell="1" allowOverlap="1" wp14:anchorId="664CD648" wp14:editId="2531CCF9">
                 <wp:simplePos x="0" y="0"/>
                 <wp:positionH relativeFrom="margin">
                   <wp:posOffset>2705405</wp:posOffset>
@@ -13238,7 +13453,7 @@
         <mc:AlternateContent>
           <mc:Choice Requires="wps">
             <w:drawing>
-              <wp:anchor distT="0" distB="0" distL="114300" distR="114300" simplePos="0" relativeHeight="251696128" behindDoc="0" locked="0" layoutInCell="1" allowOverlap="1" wp14:anchorId="4EA6B2F3" wp14:editId="0D7478CD">
+              <wp:anchor distT="0" distB="0" distL="114300" distR="114300" simplePos="0" relativeHeight="251696128" behindDoc="0" locked="0" layoutInCell="1" allowOverlap="1" wp14:anchorId="4EA6B2F3" wp14:editId="029138E3">
                 <wp:simplePos x="0" y="0"/>
                 <wp:positionH relativeFrom="margin">
                   <wp:posOffset>3328416</wp:posOffset>
@@ -13357,7 +13572,7 @@
         <mc:AlternateContent>
           <mc:Choice Requires="wps">
             <w:drawing>
-              <wp:anchor distT="0" distB="0" distL="114300" distR="114300" simplePos="0" relativeHeight="251689984" behindDoc="0" locked="0" layoutInCell="1" allowOverlap="1" wp14:anchorId="518C6DD5" wp14:editId="1070FEF7">
+              <wp:anchor distT="0" distB="0" distL="114300" distR="114300" simplePos="0" relativeHeight="251689984" behindDoc="0" locked="0" layoutInCell="1" allowOverlap="1" wp14:anchorId="518C6DD5" wp14:editId="18401A6F">
                 <wp:simplePos x="0" y="0"/>
                 <wp:positionH relativeFrom="margin">
                   <wp:posOffset>2723210</wp:posOffset>
@@ -13476,7 +13691,7 @@
         <mc:AlternateContent>
           <mc:Choice Requires="wps">
             <w:drawing>
-              <wp:anchor distT="0" distB="0" distL="114300" distR="114300" simplePos="0" relativeHeight="251687936" behindDoc="0" locked="0" layoutInCell="1" allowOverlap="1" wp14:anchorId="02CA943F" wp14:editId="183D5F06">
+              <wp:anchor distT="0" distB="0" distL="114300" distR="114300" simplePos="0" relativeHeight="251687936" behindDoc="0" locked="0" layoutInCell="1" allowOverlap="1" wp14:anchorId="02CA943F" wp14:editId="6E42D01E">
                 <wp:simplePos x="0" y="0"/>
                 <wp:positionH relativeFrom="column">
                   <wp:posOffset>2998698</wp:posOffset>
@@ -13592,7 +13807,7 @@
         <mc:AlternateContent>
           <mc:Choice Requires="wps">
             <w:drawing>
-              <wp:anchor distT="0" distB="0" distL="114300" distR="114300" simplePos="0" relativeHeight="251671552" behindDoc="0" locked="0" layoutInCell="1" allowOverlap="1" wp14:anchorId="231D069D" wp14:editId="73A3E994">
+              <wp:anchor distT="0" distB="0" distL="114300" distR="114300" simplePos="0" relativeHeight="251671552" behindDoc="0" locked="0" layoutInCell="1" allowOverlap="1" wp14:anchorId="231D069D" wp14:editId="1436FDCC">
                 <wp:simplePos x="0" y="0"/>
                 <wp:positionH relativeFrom="column">
                   <wp:posOffset>1265123</wp:posOffset>
@@ -13708,7 +13923,7 @@
         <mc:AlternateContent>
           <mc:Choice Requires="wps">
             <w:drawing>
-              <wp:anchor distT="0" distB="0" distL="114300" distR="114300" simplePos="0" relativeHeight="251681792" behindDoc="0" locked="0" layoutInCell="1" allowOverlap="1" wp14:anchorId="07F7422F" wp14:editId="64B7A0C5">
+              <wp:anchor distT="0" distB="0" distL="114300" distR="114300" simplePos="0" relativeHeight="251681792" behindDoc="0" locked="0" layoutInCell="1" allowOverlap="1" wp14:anchorId="07F7422F" wp14:editId="1CB327FE">
                 <wp:simplePos x="0" y="0"/>
                 <wp:positionH relativeFrom="column">
                   <wp:posOffset>1360602</wp:posOffset>
@@ -13824,7 +14039,7 @@
         <mc:AlternateContent>
           <mc:Choice Requires="wps">
             <w:drawing>
-              <wp:anchor distT="0" distB="0" distL="114300" distR="114300" simplePos="0" relativeHeight="251679744" behindDoc="0" locked="0" layoutInCell="1" allowOverlap="1" wp14:anchorId="4CD52F48" wp14:editId="58A8F479">
+              <wp:anchor distT="0" distB="0" distL="114300" distR="114300" simplePos="0" relativeHeight="251679744" behindDoc="0" locked="0" layoutInCell="1" allowOverlap="1" wp14:anchorId="4CD52F48" wp14:editId="20120D8C">
                 <wp:simplePos x="0" y="0"/>
                 <wp:positionH relativeFrom="column">
                   <wp:posOffset>950392</wp:posOffset>
@@ -13940,7 +14155,7 @@
         <mc:AlternateContent>
           <mc:Choice Requires="wps">
             <w:drawing>
-              <wp:anchor distT="0" distB="0" distL="114300" distR="114300" simplePos="0" relativeHeight="251683840" behindDoc="0" locked="0" layoutInCell="1" allowOverlap="1" wp14:anchorId="6FCCA4C7" wp14:editId="739F8519">
+              <wp:anchor distT="0" distB="0" distL="114300" distR="114300" simplePos="0" relativeHeight="251683840" behindDoc="0" locked="0" layoutInCell="1" allowOverlap="1" wp14:anchorId="6FCCA4C7" wp14:editId="6F9E7844">
                 <wp:simplePos x="0" y="0"/>
                 <wp:positionH relativeFrom="column">
                   <wp:posOffset>965606</wp:posOffset>
@@ -14056,7 +14271,7 @@
         <mc:AlternateContent>
           <mc:Choice Requires="wps">
             <w:drawing>
-              <wp:anchor distT="0" distB="0" distL="114300" distR="114300" simplePos="0" relativeHeight="251677696" behindDoc="0" locked="0" layoutInCell="1" allowOverlap="1" wp14:anchorId="58F32639" wp14:editId="69C228ED">
+              <wp:anchor distT="0" distB="0" distL="114300" distR="114300" simplePos="0" relativeHeight="251677696" behindDoc="0" locked="0" layoutInCell="1" allowOverlap="1" wp14:anchorId="58F32639" wp14:editId="2D78C2B0">
                 <wp:simplePos x="0" y="0"/>
                 <wp:positionH relativeFrom="column">
                   <wp:posOffset>1434008</wp:posOffset>
@@ -14172,7 +14387,7 @@
         <mc:AlternateContent>
           <mc:Choice Requires="wps">
             <w:drawing>
-              <wp:anchor distT="0" distB="0" distL="114300" distR="114300" simplePos="0" relativeHeight="251675648" behindDoc="0" locked="0" layoutInCell="1" allowOverlap="1" wp14:anchorId="3B331877" wp14:editId="1B50265C">
+              <wp:anchor distT="0" distB="0" distL="114300" distR="114300" simplePos="0" relativeHeight="251675648" behindDoc="0" locked="0" layoutInCell="1" allowOverlap="1" wp14:anchorId="3B331877" wp14:editId="0CD1A8B1">
                 <wp:simplePos x="0" y="0"/>
                 <wp:positionH relativeFrom="column">
                   <wp:posOffset>1141120</wp:posOffset>
@@ -14286,7 +14501,7 @@
           <w:noProof/>
         </w:rPr>
         <w:drawing>
-          <wp:inline distT="0" distB="0" distL="0" distR="0" wp14:anchorId="4166807C" wp14:editId="6E8E828A">
+          <wp:inline distT="0" distB="0" distL="0" distR="0" wp14:anchorId="4166807C" wp14:editId="62413E1A">
             <wp:extent cx="5732145" cy="2848610"/>
             <wp:effectExtent l="0" t="0" r="1905" b="8890"/>
             <wp:docPr id="2" name="Picture 2"/>
@@ -14301,7 +14516,7 @@
                     <pic:cNvPicPr/>
                   </pic:nvPicPr>
                   <pic:blipFill>
-                    <a:blip r:embed="rId8"/>
+                    <a:blip r:embed="rId9"/>
                     <a:stretch>
                       <a:fillRect/>
                     </a:stretch>
@@ -17476,11 +17691,11 @@
       <w:pPr>
         <w:pStyle w:val="Heading2"/>
       </w:pPr>
-      <w:bookmarkStart w:id="21" w:name="_Toc403169822"/>
+      <w:bookmarkStart w:id="20" w:name="_Toc403169822"/>
       <w:r>
         <w:t>Chức năng cập nhật tình trạng MBA</w:t>
       </w:r>
-      <w:bookmarkEnd w:id="21"/>
+      <w:bookmarkEnd w:id="20"/>
     </w:p>
     <w:p>
       <w:pPr>
@@ -17538,7 +17753,7 @@
         <mc:AlternateContent>
           <mc:Choice Requires="wps">
             <w:drawing>
-              <wp:anchor distT="0" distB="0" distL="114300" distR="114300" simplePos="0" relativeHeight="251778048" behindDoc="0" locked="0" layoutInCell="1" allowOverlap="1" wp14:anchorId="18C3DEB4" wp14:editId="3007DEA1">
+              <wp:anchor distT="0" distB="0" distL="114300" distR="114300" simplePos="0" relativeHeight="251778048" behindDoc="0" locked="0" layoutInCell="1" allowOverlap="1" wp14:anchorId="18C3DEB4" wp14:editId="7BF8674C">
                 <wp:simplePos x="0" y="0"/>
                 <wp:positionH relativeFrom="margin">
                   <wp:posOffset>5587416</wp:posOffset>
@@ -17657,7 +17872,7 @@
         <mc:AlternateContent>
           <mc:Choice Requires="wps">
             <w:drawing>
-              <wp:anchor distT="0" distB="0" distL="114300" distR="114300" simplePos="0" relativeHeight="251776000" behindDoc="0" locked="0" layoutInCell="1" allowOverlap="1" wp14:anchorId="3341C6DC" wp14:editId="60DC3CCC">
+              <wp:anchor distT="0" distB="0" distL="114300" distR="114300" simplePos="0" relativeHeight="251776000" behindDoc="0" locked="0" layoutInCell="1" allowOverlap="1" wp14:anchorId="3341C6DC" wp14:editId="039FD87B">
                 <wp:simplePos x="0" y="0"/>
                 <wp:positionH relativeFrom="margin">
                   <wp:posOffset>5587111</wp:posOffset>
@@ -17776,7 +17991,7 @@
         <mc:AlternateContent>
           <mc:Choice Requires="wps">
             <w:drawing>
-              <wp:anchor distT="0" distB="0" distL="114300" distR="114300" simplePos="0" relativeHeight="251773952" behindDoc="0" locked="0" layoutInCell="1" allowOverlap="1" wp14:anchorId="73B6A341" wp14:editId="3455374B">
+              <wp:anchor distT="0" distB="0" distL="114300" distR="114300" simplePos="0" relativeHeight="251773952" behindDoc="0" locked="0" layoutInCell="1" allowOverlap="1" wp14:anchorId="73B6A341" wp14:editId="2640A28E">
                 <wp:simplePos x="0" y="0"/>
                 <wp:positionH relativeFrom="margin">
                   <wp:posOffset>5581498</wp:posOffset>
@@ -17895,7 +18110,7 @@
         <mc:AlternateContent>
           <mc:Choice Requires="wps">
             <w:drawing>
-              <wp:anchor distT="0" distB="0" distL="114300" distR="114300" simplePos="0" relativeHeight="251771904" behindDoc="0" locked="0" layoutInCell="1" allowOverlap="1" wp14:anchorId="41C11B00" wp14:editId="1A2A0C62">
+              <wp:anchor distT="0" distB="0" distL="114300" distR="114300" simplePos="0" relativeHeight="251771904" behindDoc="0" locked="0" layoutInCell="1" allowOverlap="1" wp14:anchorId="41C11B00" wp14:editId="18A8DA16">
                 <wp:simplePos x="0" y="0"/>
                 <wp:positionH relativeFrom="margin">
                   <wp:posOffset>1923897</wp:posOffset>
@@ -18014,7 +18229,7 @@
         <mc:AlternateContent>
           <mc:Choice Requires="wps">
             <w:drawing>
-              <wp:anchor distT="0" distB="0" distL="114300" distR="114300" simplePos="0" relativeHeight="251767808" behindDoc="0" locked="0" layoutInCell="1" allowOverlap="1" wp14:anchorId="35622A79" wp14:editId="612C0C94">
+              <wp:anchor distT="0" distB="0" distL="114300" distR="114300" simplePos="0" relativeHeight="251767808" behindDoc="0" locked="0" layoutInCell="1" allowOverlap="1" wp14:anchorId="35622A79" wp14:editId="20C32FD2">
                 <wp:simplePos x="0" y="0"/>
                 <wp:positionH relativeFrom="margin">
                   <wp:posOffset>5603443</wp:posOffset>
@@ -18133,7 +18348,7 @@
         <mc:AlternateContent>
           <mc:Choice Requires="wps">
             <w:drawing>
-              <wp:anchor distT="0" distB="0" distL="114300" distR="114300" simplePos="0" relativeHeight="251769856" behindDoc="0" locked="0" layoutInCell="1" allowOverlap="1" wp14:anchorId="4CC73D7B" wp14:editId="37320FBC">
+              <wp:anchor distT="0" distB="0" distL="114300" distR="114300" simplePos="0" relativeHeight="251769856" behindDoc="0" locked="0" layoutInCell="1" allowOverlap="1" wp14:anchorId="4CC73D7B" wp14:editId="7B0E5D1C">
                 <wp:simplePos x="0" y="0"/>
                 <wp:positionH relativeFrom="margin">
                   <wp:posOffset>5243779</wp:posOffset>
@@ -18252,7 +18467,7 @@
         <mc:AlternateContent>
           <mc:Choice Requires="wps">
             <w:drawing>
-              <wp:anchor distT="0" distB="0" distL="114300" distR="114300" simplePos="0" relativeHeight="251765760" behindDoc="0" locked="0" layoutInCell="1" allowOverlap="1" wp14:anchorId="3EC835DF" wp14:editId="49DCF3C3">
+              <wp:anchor distT="0" distB="0" distL="114300" distR="114300" simplePos="0" relativeHeight="251765760" behindDoc="0" locked="0" layoutInCell="1" allowOverlap="1" wp14:anchorId="3EC835DF" wp14:editId="7116E27F">
                 <wp:simplePos x="0" y="0"/>
                 <wp:positionH relativeFrom="margin">
                   <wp:posOffset>5792190</wp:posOffset>
@@ -18371,7 +18586,7 @@
         <mc:AlternateContent>
           <mc:Choice Requires="wps">
             <w:drawing>
-              <wp:anchor distT="0" distB="0" distL="114300" distR="114300" simplePos="0" relativeHeight="251763712" behindDoc="0" locked="0" layoutInCell="1" allowOverlap="1" wp14:anchorId="60B122C8" wp14:editId="614C347B">
+              <wp:anchor distT="0" distB="0" distL="114300" distR="114300" simplePos="0" relativeHeight="251763712" behindDoc="0" locked="0" layoutInCell="1" allowOverlap="1" wp14:anchorId="60B122C8" wp14:editId="15FC0E90">
                 <wp:simplePos x="0" y="0"/>
                 <wp:positionH relativeFrom="margin">
                   <wp:posOffset>5799201</wp:posOffset>
@@ -18490,7 +18705,7 @@
         <mc:AlternateContent>
           <mc:Choice Requires="wps">
             <w:drawing>
-              <wp:anchor distT="0" distB="0" distL="114300" distR="114300" simplePos="0" relativeHeight="251761664" behindDoc="0" locked="0" layoutInCell="1" allowOverlap="1" wp14:anchorId="34416FE8" wp14:editId="68227406">
+              <wp:anchor distT="0" distB="0" distL="114300" distR="114300" simplePos="0" relativeHeight="251761664" behindDoc="0" locked="0" layoutInCell="1" allowOverlap="1" wp14:anchorId="34416FE8" wp14:editId="01C75780">
                 <wp:simplePos x="0" y="0"/>
                 <wp:positionH relativeFrom="margin">
                   <wp:posOffset>5792165</wp:posOffset>
@@ -18609,7 +18824,7 @@
         <mc:AlternateContent>
           <mc:Choice Requires="wps">
             <w:drawing>
-              <wp:anchor distT="0" distB="0" distL="114300" distR="114300" simplePos="0" relativeHeight="251759616" behindDoc="0" locked="0" layoutInCell="1" allowOverlap="1" wp14:anchorId="748AD0AC" wp14:editId="5D4A73DB">
+              <wp:anchor distT="0" distB="0" distL="114300" distR="114300" simplePos="0" relativeHeight="251759616" behindDoc="0" locked="0" layoutInCell="1" allowOverlap="1" wp14:anchorId="748AD0AC" wp14:editId="57746AEB">
                 <wp:simplePos x="0" y="0"/>
                 <wp:positionH relativeFrom="margin">
                   <wp:posOffset>4901184</wp:posOffset>
@@ -18728,7 +18943,7 @@
         <mc:AlternateContent>
           <mc:Choice Requires="wps">
             <w:drawing>
-              <wp:anchor distT="0" distB="0" distL="114300" distR="114300" simplePos="0" relativeHeight="251749376" behindDoc="0" locked="0" layoutInCell="1" allowOverlap="1" wp14:anchorId="3F406C6B" wp14:editId="01391933">
+              <wp:anchor distT="0" distB="0" distL="114300" distR="114300" simplePos="0" relativeHeight="251749376" behindDoc="0" locked="0" layoutInCell="1" allowOverlap="1" wp14:anchorId="3F406C6B" wp14:editId="283693AA">
                 <wp:simplePos x="0" y="0"/>
                 <wp:positionH relativeFrom="column">
                   <wp:posOffset>3824351</wp:posOffset>
@@ -18844,7 +19059,7 @@
         <mc:AlternateContent>
           <mc:Choice Requires="wps">
             <w:drawing>
-              <wp:anchor distT="0" distB="0" distL="114300" distR="114300" simplePos="0" relativeHeight="251747328" behindDoc="0" locked="0" layoutInCell="1" allowOverlap="1" wp14:anchorId="14D56AE8" wp14:editId="56EE7D7D">
+              <wp:anchor distT="0" distB="0" distL="114300" distR="114300" simplePos="0" relativeHeight="251747328" behindDoc="0" locked="0" layoutInCell="1" allowOverlap="1" wp14:anchorId="14D56AE8" wp14:editId="50CBA684">
                 <wp:simplePos x="0" y="0"/>
                 <wp:positionH relativeFrom="column">
                   <wp:posOffset>3816782</wp:posOffset>
@@ -18960,7 +19175,7 @@
         <mc:AlternateContent>
           <mc:Choice Requires="wps">
             <w:drawing>
-              <wp:anchor distT="0" distB="0" distL="114300" distR="114300" simplePos="0" relativeHeight="251745280" behindDoc="0" locked="0" layoutInCell="1" allowOverlap="1" wp14:anchorId="6DCEA976" wp14:editId="2D6D728B">
+              <wp:anchor distT="0" distB="0" distL="114300" distR="114300" simplePos="0" relativeHeight="251745280" behindDoc="0" locked="0" layoutInCell="1" allowOverlap="1" wp14:anchorId="6DCEA976" wp14:editId="2FBFF3EA">
                 <wp:simplePos x="0" y="0"/>
                 <wp:positionH relativeFrom="column">
                   <wp:posOffset>3780714</wp:posOffset>
@@ -19076,7 +19291,7 @@
         <mc:AlternateContent>
           <mc:Choice Requires="wps">
             <w:drawing>
-              <wp:anchor distT="0" distB="0" distL="114300" distR="114300" simplePos="0" relativeHeight="251743232" behindDoc="0" locked="0" layoutInCell="1" allowOverlap="1" wp14:anchorId="26F5DA00" wp14:editId="68D48B9C">
+              <wp:anchor distT="0" distB="0" distL="114300" distR="114300" simplePos="0" relativeHeight="251743232" behindDoc="0" locked="0" layoutInCell="1" allowOverlap="1" wp14:anchorId="26F5DA00" wp14:editId="71FD294D">
                 <wp:simplePos x="0" y="0"/>
                 <wp:positionH relativeFrom="column">
                   <wp:posOffset>3304794</wp:posOffset>
@@ -19192,7 +19407,7 @@
         <mc:AlternateContent>
           <mc:Choice Requires="wps">
             <w:drawing>
-              <wp:anchor distT="0" distB="0" distL="114300" distR="114300" simplePos="0" relativeHeight="251741184" behindDoc="0" locked="0" layoutInCell="1" allowOverlap="1" wp14:anchorId="17D7EDFC" wp14:editId="36E4976C">
+              <wp:anchor distT="0" distB="0" distL="114300" distR="114300" simplePos="0" relativeHeight="251741184" behindDoc="0" locked="0" layoutInCell="1" allowOverlap="1" wp14:anchorId="17D7EDFC" wp14:editId="18267240">
                 <wp:simplePos x="0" y="0"/>
                 <wp:positionH relativeFrom="column">
                   <wp:posOffset>1849425</wp:posOffset>
@@ -19308,7 +19523,7 @@
         <mc:AlternateContent>
           <mc:Choice Requires="wps">
             <w:drawing>
-              <wp:anchor distT="0" distB="0" distL="114300" distR="114300" simplePos="0" relativeHeight="251739136" behindDoc="0" locked="0" layoutInCell="1" allowOverlap="1" wp14:anchorId="1F44C674" wp14:editId="12FD38CE">
+              <wp:anchor distT="0" distB="0" distL="114300" distR="114300" simplePos="0" relativeHeight="251739136" behindDoc="0" locked="0" layoutInCell="1" allowOverlap="1" wp14:anchorId="1F44C674" wp14:editId="15F9BDB8">
                 <wp:simplePos x="0" y="0"/>
                 <wp:positionH relativeFrom="column">
                   <wp:posOffset>1885696</wp:posOffset>
@@ -19424,7 +19639,7 @@
         <mc:AlternateContent>
           <mc:Choice Requires="wps">
             <w:drawing>
-              <wp:anchor distT="0" distB="0" distL="114300" distR="114300" simplePos="0" relativeHeight="251737088" behindDoc="0" locked="0" layoutInCell="1" allowOverlap="1" wp14:anchorId="6C9CA01E" wp14:editId="1A4246FB">
+              <wp:anchor distT="0" distB="0" distL="114300" distR="114300" simplePos="0" relativeHeight="251737088" behindDoc="0" locked="0" layoutInCell="1" allowOverlap="1" wp14:anchorId="6C9CA01E" wp14:editId="28F005BA">
                 <wp:simplePos x="0" y="0"/>
                 <wp:positionH relativeFrom="column">
                   <wp:posOffset>1878380</wp:posOffset>
@@ -19540,7 +19755,7 @@
         <mc:AlternateContent>
           <mc:Choice Requires="wps">
             <w:drawing>
-              <wp:anchor distT="0" distB="0" distL="114300" distR="114300" simplePos="0" relativeHeight="251735040" behindDoc="0" locked="0" layoutInCell="1" allowOverlap="1" wp14:anchorId="2EADCFF0" wp14:editId="67FE04E1">
+              <wp:anchor distT="0" distB="0" distL="114300" distR="114300" simplePos="0" relativeHeight="251735040" behindDoc="0" locked="0" layoutInCell="1" allowOverlap="1" wp14:anchorId="2EADCFF0" wp14:editId="1B1867CC">
                 <wp:simplePos x="0" y="0"/>
                 <wp:positionH relativeFrom="column">
                   <wp:posOffset>1878432</wp:posOffset>
@@ -19656,7 +19871,7 @@
         <mc:AlternateContent>
           <mc:Choice Requires="wps">
             <w:drawing>
-              <wp:anchor distT="0" distB="0" distL="114300" distR="114300" simplePos="0" relativeHeight="251732992" behindDoc="0" locked="0" layoutInCell="1" allowOverlap="1" wp14:anchorId="3359BDC9" wp14:editId="0137A226">
+              <wp:anchor distT="0" distB="0" distL="114300" distR="114300" simplePos="0" relativeHeight="251732992" behindDoc="0" locked="0" layoutInCell="1" allowOverlap="1" wp14:anchorId="3359BDC9" wp14:editId="1252AB91">
                 <wp:simplePos x="0" y="0"/>
                 <wp:positionH relativeFrom="column">
                   <wp:posOffset>1850745</wp:posOffset>
@@ -19770,7 +19985,7 @@
           <w:noProof/>
         </w:rPr>
         <w:drawing>
-          <wp:inline distT="0" distB="0" distL="0" distR="0" wp14:anchorId="7D82031A" wp14:editId="45BC553E">
+          <wp:inline distT="0" distB="0" distL="0" distR="0" wp14:anchorId="7D82031A" wp14:editId="088CA4D5">
             <wp:extent cx="5940014" cy="3170867"/>
             <wp:effectExtent l="0" t="0" r="3810" b="0"/>
             <wp:docPr id="9" name="Picture 9"/>
@@ -19785,7 +20000,7 @@
                     <pic:cNvPicPr/>
                   </pic:nvPicPr>
                   <pic:blipFill rotWithShape="1">
-                    <a:blip r:embed="rId9"/>
+                    <a:blip r:embed="rId10"/>
                     <a:srcRect t="6810" r="1854"/>
                     <a:stretch/>
                   </pic:blipFill>
@@ -22027,11 +22242,11 @@
       <w:pPr>
         <w:pStyle w:val="Heading2"/>
       </w:pPr>
-      <w:bookmarkStart w:id="22" w:name="_Toc403169823"/>
+      <w:bookmarkStart w:id="21" w:name="_Toc403169823"/>
       <w:r>
         <w:t>Cập nhật trạm máy biến áp</w:t>
       </w:r>
-      <w:bookmarkEnd w:id="22"/>
+      <w:bookmarkEnd w:id="21"/>
     </w:p>
     <w:p>
       <w:pPr>
@@ -22082,7 +22297,7 @@
         <mc:AlternateContent>
           <mc:Choice Requires="wps">
             <w:drawing>
-              <wp:anchor distT="0" distB="0" distL="114300" distR="114300" simplePos="0" relativeHeight="251792384" behindDoc="0" locked="0" layoutInCell="1" allowOverlap="1" wp14:anchorId="562F187A" wp14:editId="1581C31E">
+              <wp:anchor distT="0" distB="0" distL="114300" distR="114300" simplePos="0" relativeHeight="251792384" behindDoc="0" locked="0" layoutInCell="1" allowOverlap="1" wp14:anchorId="562F187A" wp14:editId="169C39FA">
                 <wp:simplePos x="0" y="0"/>
                 <wp:positionH relativeFrom="margin">
                   <wp:posOffset>920319</wp:posOffset>
@@ -22201,7 +22416,7 @@
         <mc:AlternateContent>
           <mc:Choice Requires="wps">
             <w:drawing>
-              <wp:anchor distT="0" distB="0" distL="114300" distR="114300" simplePos="0" relativeHeight="251790336" behindDoc="0" locked="0" layoutInCell="1" allowOverlap="1" wp14:anchorId="3BF975A1" wp14:editId="25464FDA">
+              <wp:anchor distT="0" distB="0" distL="114300" distR="114300" simplePos="0" relativeHeight="251790336" behindDoc="0" locked="0" layoutInCell="1" allowOverlap="1" wp14:anchorId="3BF975A1" wp14:editId="0268E0F3">
                 <wp:simplePos x="0" y="0"/>
                 <wp:positionH relativeFrom="margin">
                   <wp:posOffset>649453</wp:posOffset>
@@ -22320,7 +22535,7 @@
         <mc:AlternateContent>
           <mc:Choice Requires="wps">
             <w:drawing>
-              <wp:anchor distT="0" distB="0" distL="114300" distR="114300" simplePos="0" relativeHeight="251788288" behindDoc="0" locked="0" layoutInCell="1" allowOverlap="1" wp14:anchorId="6529960D" wp14:editId="2983A66F">
+              <wp:anchor distT="0" distB="0" distL="114300" distR="114300" simplePos="0" relativeHeight="251788288" behindDoc="0" locked="0" layoutInCell="1" allowOverlap="1" wp14:anchorId="6529960D" wp14:editId="0C8A7571">
                 <wp:simplePos x="0" y="0"/>
                 <wp:positionH relativeFrom="margin">
                   <wp:posOffset>400888</wp:posOffset>
@@ -22439,7 +22654,7 @@
         <mc:AlternateContent>
           <mc:Choice Requires="wps">
             <w:drawing>
-              <wp:anchor distT="0" distB="0" distL="114300" distR="114300" simplePos="0" relativeHeight="251786240" behindDoc="0" locked="0" layoutInCell="1" allowOverlap="1" wp14:anchorId="6AECE12D" wp14:editId="4ACBADAB">
+              <wp:anchor distT="0" distB="0" distL="114300" distR="114300" simplePos="0" relativeHeight="251786240" behindDoc="0" locked="0" layoutInCell="1" allowOverlap="1" wp14:anchorId="6AECE12D" wp14:editId="36C81525">
                 <wp:simplePos x="0" y="0"/>
                 <wp:positionH relativeFrom="margin">
                   <wp:posOffset>130277</wp:posOffset>
@@ -22558,7 +22773,7 @@
         <mc:AlternateContent>
           <mc:Choice Requires="wps">
             <w:drawing>
-              <wp:anchor distT="0" distB="0" distL="114300" distR="114300" simplePos="0" relativeHeight="251784192" behindDoc="0" locked="0" layoutInCell="1" allowOverlap="1" wp14:anchorId="14A20CBB" wp14:editId="5CF80A49">
+              <wp:anchor distT="0" distB="0" distL="114300" distR="114300" simplePos="0" relativeHeight="251784192" behindDoc="0" locked="0" layoutInCell="1" allowOverlap="1" wp14:anchorId="14A20CBB" wp14:editId="34DFF38A">
                 <wp:simplePos x="0" y="0"/>
                 <wp:positionH relativeFrom="margin">
                   <wp:posOffset>-82194</wp:posOffset>
@@ -22677,7 +22892,7 @@
         <mc:AlternateContent>
           <mc:Choice Requires="wps">
             <w:drawing>
-              <wp:anchor distT="0" distB="0" distL="114300" distR="114300" simplePos="0" relativeHeight="251782144" behindDoc="0" locked="0" layoutInCell="1" allowOverlap="1" wp14:anchorId="32DA05A9" wp14:editId="5D48BCD9">
+              <wp:anchor distT="0" distB="0" distL="114300" distR="114300" simplePos="0" relativeHeight="251782144" behindDoc="0" locked="0" layoutInCell="1" allowOverlap="1" wp14:anchorId="32DA05A9" wp14:editId="0E8ECE27">
                 <wp:simplePos x="0" y="0"/>
                 <wp:positionH relativeFrom="margin">
                   <wp:posOffset>-74879</wp:posOffset>
@@ -22796,7 +23011,7 @@
         <mc:AlternateContent>
           <mc:Choice Requires="wps">
             <w:drawing>
-              <wp:anchor distT="0" distB="0" distL="114300" distR="114300" simplePos="0" relativeHeight="251780096" behindDoc="0" locked="0" layoutInCell="1" allowOverlap="1" wp14:anchorId="2215DA34" wp14:editId="7BB493AB">
+              <wp:anchor distT="0" distB="0" distL="114300" distR="114300" simplePos="0" relativeHeight="251780096" behindDoc="0" locked="0" layoutInCell="1" allowOverlap="1" wp14:anchorId="2215DA34" wp14:editId="1787598E">
                 <wp:simplePos x="0" y="0"/>
                 <wp:positionH relativeFrom="margin">
                   <wp:posOffset>-73152</wp:posOffset>
@@ -22913,7 +23128,7 @@
           <w:noProof/>
         </w:rPr>
         <w:drawing>
-          <wp:inline distT="0" distB="0" distL="0" distR="0" wp14:anchorId="6456DB29" wp14:editId="13BC547D">
+          <wp:inline distT="0" distB="0" distL="0" distR="0" wp14:anchorId="6456DB29" wp14:editId="3E835695">
             <wp:extent cx="6232989" cy="3309823"/>
             <wp:effectExtent l="0" t="0" r="0" b="5080"/>
             <wp:docPr id="70" name="Picture 70"/>
@@ -22928,7 +23143,7 @@
                     <pic:cNvPicPr/>
                   </pic:nvPicPr>
                   <pic:blipFill rotWithShape="1">
-                    <a:blip r:embed="rId10"/>
+                    <a:blip r:embed="rId11"/>
                     <a:srcRect t="6583" r="1096"/>
                     <a:stretch/>
                   </pic:blipFill>
@@ -24038,11 +24253,11 @@
       <w:pPr>
         <w:pStyle w:val="Heading2"/>
       </w:pPr>
-      <w:bookmarkStart w:id="23" w:name="_Toc403169824"/>
+      <w:bookmarkStart w:id="22" w:name="_Toc403169824"/>
       <w:r>
         <w:t>Cập nhật đơn vị</w:t>
       </w:r>
-      <w:bookmarkEnd w:id="23"/>
+      <w:bookmarkEnd w:id="22"/>
     </w:p>
     <w:p>
       <w:pPr>
@@ -24100,7 +24315,7 @@
         <mc:AlternateContent>
           <mc:Choice Requires="wps">
             <w:drawing>
-              <wp:anchor distT="0" distB="0" distL="114300" distR="114300" simplePos="0" relativeHeight="251810816" behindDoc="0" locked="0" layoutInCell="1" allowOverlap="1" wp14:anchorId="40C6DF11" wp14:editId="319D1B94">
+              <wp:anchor distT="0" distB="0" distL="114300" distR="114300" simplePos="0" relativeHeight="251810816" behindDoc="0" locked="0" layoutInCell="1" allowOverlap="1" wp14:anchorId="40C6DF11" wp14:editId="4F9D5C3B">
                 <wp:simplePos x="0" y="0"/>
                 <wp:positionH relativeFrom="margin">
                   <wp:posOffset>-109728</wp:posOffset>
@@ -24219,7 +24434,7 @@
         <mc:AlternateContent>
           <mc:Choice Requires="wps">
             <w:drawing>
-              <wp:anchor distT="0" distB="0" distL="114300" distR="114300" simplePos="0" relativeHeight="251808768" behindDoc="0" locked="0" layoutInCell="1" allowOverlap="1" wp14:anchorId="04AA5F22" wp14:editId="0CF248D3">
+              <wp:anchor distT="0" distB="0" distL="114300" distR="114300" simplePos="0" relativeHeight="251808768" behindDoc="0" locked="0" layoutInCell="1" allowOverlap="1" wp14:anchorId="04AA5F22" wp14:editId="62E835EC">
                 <wp:simplePos x="0" y="0"/>
                 <wp:positionH relativeFrom="margin">
                   <wp:posOffset>-125704</wp:posOffset>
@@ -24338,7 +24553,7 @@
         <mc:AlternateContent>
           <mc:Choice Requires="wps">
             <w:drawing>
-              <wp:anchor distT="0" distB="0" distL="114300" distR="114300" simplePos="0" relativeHeight="251806720" behindDoc="0" locked="0" layoutInCell="1" allowOverlap="1" wp14:anchorId="476A9002" wp14:editId="00839284">
+              <wp:anchor distT="0" distB="0" distL="114300" distR="114300" simplePos="0" relativeHeight="251806720" behindDoc="0" locked="0" layoutInCell="1" allowOverlap="1" wp14:anchorId="476A9002" wp14:editId="01698D8F">
                 <wp:simplePos x="0" y="0"/>
                 <wp:positionH relativeFrom="margin">
                   <wp:posOffset>-111404</wp:posOffset>
@@ -24457,7 +24672,7 @@
         <mc:AlternateContent>
           <mc:Choice Requires="wps">
             <w:drawing>
-              <wp:anchor distT="0" distB="0" distL="114300" distR="114300" simplePos="0" relativeHeight="251804672" behindDoc="0" locked="0" layoutInCell="1" allowOverlap="1" wp14:anchorId="15225FC2" wp14:editId="24874DAC">
+              <wp:anchor distT="0" distB="0" distL="114300" distR="114300" simplePos="0" relativeHeight="251804672" behindDoc="0" locked="0" layoutInCell="1" allowOverlap="1" wp14:anchorId="15225FC2" wp14:editId="49684CDD">
                 <wp:simplePos x="0" y="0"/>
                 <wp:positionH relativeFrom="margin">
                   <wp:posOffset>-103759</wp:posOffset>
@@ -24576,7 +24791,7 @@
         <mc:AlternateContent>
           <mc:Choice Requires="wps">
             <w:drawing>
-              <wp:anchor distT="0" distB="0" distL="114300" distR="114300" simplePos="0" relativeHeight="251802624" behindDoc="0" locked="0" layoutInCell="1" allowOverlap="1" wp14:anchorId="43EAFA13" wp14:editId="6D72EDF9">
+              <wp:anchor distT="0" distB="0" distL="114300" distR="114300" simplePos="0" relativeHeight="251802624" behindDoc="0" locked="0" layoutInCell="1" allowOverlap="1" wp14:anchorId="43EAFA13" wp14:editId="415990AE">
                 <wp:simplePos x="0" y="0"/>
                 <wp:positionH relativeFrom="margin">
                   <wp:posOffset>-109728</wp:posOffset>
@@ -24695,7 +24910,7 @@
         <mc:AlternateContent>
           <mc:Choice Requires="wps">
             <w:drawing>
-              <wp:anchor distT="0" distB="0" distL="114300" distR="114300" simplePos="0" relativeHeight="251800576" behindDoc="0" locked="0" layoutInCell="1" allowOverlap="1" wp14:anchorId="3BE2522A" wp14:editId="35C9DD78">
+              <wp:anchor distT="0" distB="0" distL="114300" distR="114300" simplePos="0" relativeHeight="251800576" behindDoc="0" locked="0" layoutInCell="1" allowOverlap="1" wp14:anchorId="3BE2522A" wp14:editId="241032B6">
                 <wp:simplePos x="0" y="0"/>
                 <wp:positionH relativeFrom="margin">
                   <wp:posOffset>883488</wp:posOffset>
@@ -24814,7 +25029,7 @@
         <mc:AlternateContent>
           <mc:Choice Requires="wps">
             <w:drawing>
-              <wp:anchor distT="0" distB="0" distL="114300" distR="114300" simplePos="0" relativeHeight="251798528" behindDoc="0" locked="0" layoutInCell="1" allowOverlap="1" wp14:anchorId="0D9C64F8" wp14:editId="2BA946D4">
+              <wp:anchor distT="0" distB="0" distL="114300" distR="114300" simplePos="0" relativeHeight="251798528" behindDoc="0" locked="0" layoutInCell="1" allowOverlap="1" wp14:anchorId="0D9C64F8" wp14:editId="1C763F3E">
                 <wp:simplePos x="0" y="0"/>
                 <wp:positionH relativeFrom="margin">
                   <wp:posOffset>612927</wp:posOffset>
@@ -24933,7 +25148,7 @@
         <mc:AlternateContent>
           <mc:Choice Requires="wps">
             <w:drawing>
-              <wp:anchor distT="0" distB="0" distL="114300" distR="114300" simplePos="0" relativeHeight="251796480" behindDoc="0" locked="0" layoutInCell="1" allowOverlap="1" wp14:anchorId="786E1CAB" wp14:editId="2C793B82">
+              <wp:anchor distT="0" distB="0" distL="114300" distR="114300" simplePos="0" relativeHeight="251796480" behindDoc="0" locked="0" layoutInCell="1" allowOverlap="1" wp14:anchorId="786E1CAB" wp14:editId="7F65002A">
                 <wp:simplePos x="0" y="0"/>
                 <wp:positionH relativeFrom="margin">
                   <wp:posOffset>371704</wp:posOffset>
@@ -25052,7 +25267,7 @@
         <mc:AlternateContent>
           <mc:Choice Requires="wps">
             <w:drawing>
-              <wp:anchor distT="0" distB="0" distL="114300" distR="114300" simplePos="0" relativeHeight="251794432" behindDoc="0" locked="0" layoutInCell="1" allowOverlap="1" wp14:anchorId="64005645" wp14:editId="642F8240">
+              <wp:anchor distT="0" distB="0" distL="114300" distR="114300" simplePos="0" relativeHeight="251794432" behindDoc="0" locked="0" layoutInCell="1" allowOverlap="1" wp14:anchorId="64005645" wp14:editId="60C458DF">
                 <wp:simplePos x="0" y="0"/>
                 <wp:positionH relativeFrom="margin">
                   <wp:posOffset>87478</wp:posOffset>
@@ -25169,7 +25384,7 @@
           <w:noProof/>
         </w:rPr>
         <w:drawing>
-          <wp:inline distT="0" distB="0" distL="0" distR="0" wp14:anchorId="14F74578" wp14:editId="59E73416">
+          <wp:inline distT="0" distB="0" distL="0" distR="0" wp14:anchorId="14F74578" wp14:editId="6792488A">
             <wp:extent cx="5787510" cy="3032176"/>
             <wp:effectExtent l="0" t="0" r="3810" b="0"/>
             <wp:docPr id="78" name="Picture 78"/>
@@ -25184,7 +25399,7 @@
                     <pic:cNvPicPr/>
                   </pic:nvPicPr>
                   <pic:blipFill rotWithShape="1">
-                    <a:blip r:embed="rId11"/>
+                    <a:blip r:embed="rId12"/>
                     <a:srcRect t="6810"/>
                     <a:stretch/>
                   </pic:blipFill>
@@ -26535,7 +26750,7 @@
           <w:szCs w:val="28"/>
         </w:rPr>
       </w:pPr>
-      <w:bookmarkStart w:id="24" w:name="_Toc403169825"/>
+      <w:bookmarkStart w:id="23" w:name="_Toc403169825"/>
       <w:r>
         <w:br w:type="page"/>
       </w:r>
@@ -26547,7 +26762,7 @@
       <w:r>
         <w:t>Cập nhật thông tin Nhà sản xuất</w:t>
       </w:r>
-      <w:bookmarkEnd w:id="24"/>
+      <w:bookmarkEnd w:id="23"/>
     </w:p>
     <w:p>
       <w:pPr>
@@ -26598,7 +26813,7 @@
         <mc:AlternateContent>
           <mc:Choice Requires="wps">
             <w:drawing>
-              <wp:anchor distT="0" distB="0" distL="114300" distR="114300" simplePos="0" relativeHeight="251823104" behindDoc="0" locked="0" layoutInCell="1" allowOverlap="1" wp14:anchorId="0B72B5A8" wp14:editId="2FE33D6B">
+              <wp:anchor distT="0" distB="0" distL="114300" distR="114300" simplePos="0" relativeHeight="251823104" behindDoc="0" locked="0" layoutInCell="1" allowOverlap="1" wp14:anchorId="0B72B5A8" wp14:editId="71F5B4B1">
                 <wp:simplePos x="0" y="0"/>
                 <wp:positionH relativeFrom="margin">
                   <wp:posOffset>-154914</wp:posOffset>
@@ -26717,7 +26932,7 @@
         <mc:AlternateContent>
           <mc:Choice Requires="wps">
             <w:drawing>
-              <wp:anchor distT="0" distB="0" distL="114300" distR="114300" simplePos="0" relativeHeight="251821056" behindDoc="0" locked="0" layoutInCell="1" allowOverlap="1" wp14:anchorId="6A93600E" wp14:editId="63A24AC4">
+              <wp:anchor distT="0" distB="0" distL="114300" distR="114300" simplePos="0" relativeHeight="251821056" behindDoc="0" locked="0" layoutInCell="1" allowOverlap="1" wp14:anchorId="6A93600E" wp14:editId="7A21CCFA">
                 <wp:simplePos x="0" y="0"/>
                 <wp:positionH relativeFrom="margin">
                   <wp:posOffset>-138989</wp:posOffset>
@@ -26836,7 +27051,7 @@
         <mc:AlternateContent>
           <mc:Choice Requires="wps">
             <w:drawing>
-              <wp:anchor distT="0" distB="0" distL="114300" distR="114300" simplePos="0" relativeHeight="251819008" behindDoc="0" locked="0" layoutInCell="1" allowOverlap="1" wp14:anchorId="767A14AF" wp14:editId="28F657AE">
+              <wp:anchor distT="0" distB="0" distL="114300" distR="114300" simplePos="0" relativeHeight="251819008" behindDoc="0" locked="0" layoutInCell="1" allowOverlap="1" wp14:anchorId="767A14AF" wp14:editId="7DC19B90">
                 <wp:simplePos x="0" y="0"/>
                 <wp:positionH relativeFrom="margin">
                   <wp:posOffset>730047</wp:posOffset>
@@ -26955,7 +27170,7 @@
         <mc:AlternateContent>
           <mc:Choice Requires="wps">
             <w:drawing>
-              <wp:anchor distT="0" distB="0" distL="114300" distR="114300" simplePos="0" relativeHeight="251816960" behindDoc="0" locked="0" layoutInCell="1" allowOverlap="1" wp14:anchorId="324723AE" wp14:editId="5692347A">
+              <wp:anchor distT="0" distB="0" distL="114300" distR="114300" simplePos="0" relativeHeight="251816960" behindDoc="0" locked="0" layoutInCell="1" allowOverlap="1" wp14:anchorId="324723AE" wp14:editId="0779D030">
                 <wp:simplePos x="0" y="0"/>
                 <wp:positionH relativeFrom="margin">
                   <wp:posOffset>510667</wp:posOffset>
@@ -27074,7 +27289,7 @@
         <mc:AlternateContent>
           <mc:Choice Requires="wps">
             <w:drawing>
-              <wp:anchor distT="0" distB="0" distL="114300" distR="114300" simplePos="0" relativeHeight="251814912" behindDoc="0" locked="0" layoutInCell="1" allowOverlap="1" wp14:anchorId="6D6ECBCA" wp14:editId="73E6A9B8">
+              <wp:anchor distT="0" distB="0" distL="114300" distR="114300" simplePos="0" relativeHeight="251814912" behindDoc="0" locked="0" layoutInCell="1" allowOverlap="1" wp14:anchorId="6D6ECBCA" wp14:editId="67347210">
                 <wp:simplePos x="0" y="0"/>
                 <wp:positionH relativeFrom="margin">
                   <wp:posOffset>283668</wp:posOffset>
@@ -27193,7 +27408,7 @@
         <mc:AlternateContent>
           <mc:Choice Requires="wps">
             <w:drawing>
-              <wp:anchor distT="0" distB="0" distL="114300" distR="114300" simplePos="0" relativeHeight="251812864" behindDoc="0" locked="0" layoutInCell="1" allowOverlap="1" wp14:anchorId="5FAB2584" wp14:editId="430FF47C">
+              <wp:anchor distT="0" distB="0" distL="114300" distR="114300" simplePos="0" relativeHeight="251812864" behindDoc="0" locked="0" layoutInCell="1" allowOverlap="1" wp14:anchorId="5FAB2584" wp14:editId="6208CB98">
                 <wp:simplePos x="0" y="0"/>
                 <wp:positionH relativeFrom="margin">
                   <wp:posOffset>51207</wp:posOffset>
@@ -27310,7 +27525,7 @@
           <w:noProof/>
         </w:rPr>
         <w:drawing>
-          <wp:inline distT="0" distB="0" distL="0" distR="0" wp14:anchorId="461645E1" wp14:editId="0182E190">
+          <wp:inline distT="0" distB="0" distL="0" distR="0" wp14:anchorId="461645E1" wp14:editId="067762C2">
             <wp:extent cx="5732145" cy="1467485"/>
             <wp:effectExtent l="0" t="0" r="1905" b="0"/>
             <wp:docPr id="44" name="Picture 44"/>
@@ -27325,7 +27540,7 @@
                     <pic:cNvPicPr/>
                   </pic:nvPicPr>
                   <pic:blipFill>
-                    <a:blip r:embed="rId12"/>
+                    <a:blip r:embed="rId13"/>
                     <a:stretch>
                       <a:fillRect/>
                     </a:stretch>
@@ -28173,11 +28388,11 @@
       <w:pPr>
         <w:pStyle w:val="Heading2"/>
       </w:pPr>
-      <w:bookmarkStart w:id="25" w:name="_Toc403169826"/>
+      <w:bookmarkStart w:id="24" w:name="_Toc403169826"/>
       <w:r>
         <w:t>Tìm kiếm máy biến áp</w:t>
       </w:r>
-      <w:bookmarkEnd w:id="25"/>
+      <w:bookmarkEnd w:id="24"/>
     </w:p>
     <w:p>
       <w:pPr>
@@ -28237,7 +28452,7 @@
         <mc:AlternateContent>
           <mc:Choice Requires="wps">
             <w:drawing>
-              <wp:anchor distT="0" distB="0" distL="114300" distR="114300" simplePos="0" relativeHeight="251669504" behindDoc="0" locked="0" layoutInCell="1" allowOverlap="1" wp14:anchorId="37D835FE" wp14:editId="2C9D8C12">
+              <wp:anchor distT="0" distB="0" distL="114300" distR="114300" simplePos="0" relativeHeight="251669504" behindDoc="0" locked="0" layoutInCell="1" allowOverlap="1" wp14:anchorId="37D835FE" wp14:editId="2D146C78">
                 <wp:simplePos x="0" y="0"/>
                 <wp:positionH relativeFrom="column">
                   <wp:posOffset>3611880</wp:posOffset>
@@ -28348,7 +28563,7 @@
         <mc:AlternateContent>
           <mc:Choice Requires="wps">
             <w:drawing>
-              <wp:anchor distT="0" distB="0" distL="114300" distR="114300" simplePos="0" relativeHeight="251667456" behindDoc="0" locked="0" layoutInCell="1" allowOverlap="1" wp14:anchorId="7C3B52AD" wp14:editId="294A1F19">
+              <wp:anchor distT="0" distB="0" distL="114300" distR="114300" simplePos="0" relativeHeight="251667456" behindDoc="0" locked="0" layoutInCell="1" allowOverlap="1" wp14:anchorId="7C3B52AD" wp14:editId="0391EFB8">
                 <wp:simplePos x="0" y="0"/>
                 <wp:positionH relativeFrom="column">
                   <wp:posOffset>586740</wp:posOffset>
@@ -28459,7 +28674,7 @@
         <mc:AlternateContent>
           <mc:Choice Requires="wps">
             <w:drawing>
-              <wp:anchor distT="0" distB="0" distL="114300" distR="114300" simplePos="0" relativeHeight="251665408" behindDoc="0" locked="0" layoutInCell="1" allowOverlap="1" wp14:anchorId="3B0767F4" wp14:editId="67FE7E8F">
+              <wp:anchor distT="0" distB="0" distL="114300" distR="114300" simplePos="0" relativeHeight="251665408" behindDoc="0" locked="0" layoutInCell="1" allowOverlap="1" wp14:anchorId="3B0767F4" wp14:editId="10A61B32">
                 <wp:simplePos x="0" y="0"/>
                 <wp:positionH relativeFrom="column">
                   <wp:posOffset>586740</wp:posOffset>
@@ -28570,7 +28785,7 @@
         <mc:AlternateContent>
           <mc:Choice Requires="wps">
             <w:drawing>
-              <wp:anchor distT="0" distB="0" distL="114300" distR="114300" simplePos="0" relativeHeight="251663360" behindDoc="0" locked="0" layoutInCell="1" allowOverlap="1" wp14:anchorId="0A27C35D" wp14:editId="5FE1797C">
+              <wp:anchor distT="0" distB="0" distL="114300" distR="114300" simplePos="0" relativeHeight="251663360" behindDoc="0" locked="0" layoutInCell="1" allowOverlap="1" wp14:anchorId="0A27C35D" wp14:editId="4F6E0D3A">
                 <wp:simplePos x="0" y="0"/>
                 <wp:positionH relativeFrom="column">
                   <wp:posOffset>586740</wp:posOffset>
@@ -28681,7 +28896,7 @@
         <mc:AlternateContent>
           <mc:Choice Requires="wps">
             <w:drawing>
-              <wp:anchor distT="0" distB="0" distL="114300" distR="114300" simplePos="0" relativeHeight="251661312" behindDoc="0" locked="0" layoutInCell="1" allowOverlap="1" wp14:anchorId="119014FF" wp14:editId="7857EB0E">
+              <wp:anchor distT="0" distB="0" distL="114300" distR="114300" simplePos="0" relativeHeight="251661312" behindDoc="0" locked="0" layoutInCell="1" allowOverlap="1" wp14:anchorId="119014FF" wp14:editId="4BFE4F86">
                 <wp:simplePos x="0" y="0"/>
                 <wp:positionH relativeFrom="column">
                   <wp:posOffset>586740</wp:posOffset>
@@ -28792,7 +29007,7 @@
         <mc:AlternateContent>
           <mc:Choice Requires="wps">
             <w:drawing>
-              <wp:anchor distT="0" distB="0" distL="114300" distR="114300" simplePos="0" relativeHeight="251659264" behindDoc="0" locked="0" layoutInCell="1" allowOverlap="1" wp14:anchorId="3A640980" wp14:editId="0C677749">
+              <wp:anchor distT="0" distB="0" distL="114300" distR="114300" simplePos="0" relativeHeight="251659264" behindDoc="0" locked="0" layoutInCell="1" allowOverlap="1" wp14:anchorId="3A640980" wp14:editId="763D9F45">
                 <wp:simplePos x="0" y="0"/>
                 <wp:positionH relativeFrom="column">
                   <wp:posOffset>586740</wp:posOffset>
@@ -28901,7 +29116,7 @@
           <w:noProof/>
         </w:rPr>
         <w:drawing>
-          <wp:inline distT="0" distB="0" distL="0" distR="0" wp14:anchorId="654217F8" wp14:editId="58CAA1D3">
+          <wp:inline distT="0" distB="0" distL="0" distR="0" wp14:anchorId="654217F8" wp14:editId="351400DE">
             <wp:extent cx="5732145" cy="2098675"/>
             <wp:effectExtent l="0" t="0" r="1905" b="0"/>
             <wp:docPr id="1" name="Picture 1"/>
@@ -28916,7 +29131,7 @@
                     <pic:cNvPicPr/>
                   </pic:nvPicPr>
                   <pic:blipFill>
-                    <a:blip r:embed="rId13"/>
+                    <a:blip r:embed="rId14"/>
                     <a:stretch>
                       <a:fillRect/>
                     </a:stretch>
@@ -29953,11 +30168,11 @@
       <w:pPr>
         <w:pStyle w:val="Heading2"/>
       </w:pPr>
-      <w:bookmarkStart w:id="26" w:name="_Toc403169827"/>
+      <w:bookmarkStart w:id="25" w:name="_Toc403169827"/>
       <w:r>
         <w:t>Thống kê Máy biến áp</w:t>
       </w:r>
-      <w:bookmarkEnd w:id="26"/>
+      <w:bookmarkEnd w:id="25"/>
     </w:p>
     <w:p>
       <w:pPr>
@@ -29995,7 +30210,7 @@
         <mc:AlternateContent>
           <mc:Choice Requires="wps">
             <w:drawing>
-              <wp:anchor distT="0" distB="0" distL="114300" distR="114300" simplePos="0" relativeHeight="251826176" behindDoc="0" locked="0" layoutInCell="1" allowOverlap="1" wp14:anchorId="1DCD9843" wp14:editId="5990B5B7">
+              <wp:anchor distT="0" distB="0" distL="114300" distR="114300" simplePos="0" relativeHeight="251826176" behindDoc="0" locked="0" layoutInCell="1" allowOverlap="1" wp14:anchorId="1DCD9843" wp14:editId="5B722694">
                 <wp:simplePos x="0" y="0"/>
                 <wp:positionH relativeFrom="margin">
                   <wp:posOffset>819226</wp:posOffset>
@@ -30127,7 +30342,7 @@
         <mc:AlternateContent>
           <mc:Choice Requires="wps">
             <w:drawing>
-              <wp:anchor distT="0" distB="0" distL="114300" distR="114300" simplePos="0" relativeHeight="251830272" behindDoc="0" locked="0" layoutInCell="1" allowOverlap="1" wp14:anchorId="7F9103CD" wp14:editId="1BBCE253">
+              <wp:anchor distT="0" distB="0" distL="114300" distR="114300" simplePos="0" relativeHeight="251830272" behindDoc="0" locked="0" layoutInCell="1" allowOverlap="1" wp14:anchorId="7F9103CD" wp14:editId="453EE51D">
                 <wp:simplePos x="0" y="0"/>
                 <wp:positionH relativeFrom="margin">
                   <wp:posOffset>2317369</wp:posOffset>
@@ -30246,7 +30461,7 @@
         <mc:AlternateContent>
           <mc:Choice Requires="wps">
             <w:drawing>
-              <wp:anchor distT="0" distB="0" distL="114300" distR="114300" simplePos="0" relativeHeight="251828224" behindDoc="0" locked="0" layoutInCell="1" allowOverlap="1" wp14:anchorId="70FEDBAA" wp14:editId="77EBC2DD">
+              <wp:anchor distT="0" distB="0" distL="114300" distR="114300" simplePos="0" relativeHeight="251828224" behindDoc="0" locked="0" layoutInCell="1" allowOverlap="1" wp14:anchorId="70FEDBAA" wp14:editId="18E87236">
                 <wp:simplePos x="0" y="0"/>
                 <wp:positionH relativeFrom="margin">
                   <wp:posOffset>6040984</wp:posOffset>
@@ -30365,7 +30580,7 @@
         <mc:AlternateContent>
           <mc:Choice Requires="wps">
             <w:drawing>
-              <wp:anchor distT="0" distB="0" distL="114300" distR="114300" simplePos="0" relativeHeight="251824128" behindDoc="0" locked="0" layoutInCell="1" allowOverlap="1" wp14:anchorId="54043002" wp14:editId="5B74AE2B">
+              <wp:anchor distT="0" distB="0" distL="114300" distR="114300" simplePos="0" relativeHeight="251824128" behindDoc="0" locked="0" layoutInCell="1" allowOverlap="1" wp14:anchorId="54043002" wp14:editId="287251F1">
                 <wp:simplePos x="0" y="0"/>
                 <wp:positionH relativeFrom="margin">
                   <wp:align>left</wp:align>
@@ -30431,7 +30646,7 @@
           </mc:Choice>
           <mc:Fallback>
             <w:pict>
-              <v:rect w14:anchorId="01CAF3E5" id="Rectangle 85" o:spid="_x0000_s1026" style="position:absolute;margin-left:0;margin-top:4.85pt;width:70.85pt;height:100.75pt;z-index:251824128;visibility:visible;mso-wrap-style:square;mso-width-percent:0;mso-height-percent:0;mso-wrap-distance-left:9pt;mso-wrap-distance-top:0;mso-wrap-distance-right:9pt;mso-wrap-distance-bottom:0;mso-position-horizontal:left;mso-position-horizontal-relative:margin;mso-position-vertical:absolute;mso-position-vertical-relative:text;mso-width-percent:0;mso-height-percent:0;mso-width-relative:margin;mso-height-relative:margin;v-text-anchor:middle" o:gfxdata="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" filled="f" strokecolor="#00b0f0" strokeweight="1pt">
+              <v:rect w14:anchorId="39849037" id="Rectangle 85" o:spid="_x0000_s1026" style="position:absolute;margin-left:0;margin-top:4.85pt;width:70.85pt;height:100.75pt;z-index:251824128;visibility:visible;mso-wrap-style:square;mso-width-percent:0;mso-height-percent:0;mso-wrap-distance-left:9pt;mso-wrap-distance-top:0;mso-wrap-distance-right:9pt;mso-wrap-distance-bottom:0;mso-position-horizontal:left;mso-position-horizontal-relative:margin;mso-position-vertical:absolute;mso-position-vertical-relative:text;mso-width-percent:0;mso-height-percent:0;mso-width-relative:margin;mso-height-relative:margin;v-text-anchor:middle" o:gfxdata="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" filled="f" strokecolor="#00b0f0" strokeweight="1pt">
                 <w10:wrap anchorx="margin"/>
               </v:rect>
             </w:pict>
@@ -30443,7 +30658,7 @@
           <w:noProof/>
         </w:rPr>
         <w:drawing>
-          <wp:inline distT="0" distB="0" distL="0" distR="0" wp14:anchorId="624EF7DC" wp14:editId="62BF1663">
+          <wp:inline distT="0" distB="0" distL="0" distR="0" wp14:anchorId="624EF7DC" wp14:editId="44BE599A">
             <wp:extent cx="6173488" cy="1638604"/>
             <wp:effectExtent l="0" t="0" r="0" b="0"/>
             <wp:docPr id="82" name="Picture 82"/>
@@ -30458,7 +30673,7 @@
                     <pic:cNvPicPr/>
                   </pic:nvPicPr>
                   <pic:blipFill>
-                    <a:blip r:embed="rId14"/>
+                    <a:blip r:embed="rId15"/>
                     <a:stretch>
                       <a:fillRect/>
                     </a:stretch>
@@ -31223,11 +31438,11 @@
       <w:pPr>
         <w:pStyle w:val="Heading2"/>
       </w:pPr>
-      <w:bookmarkStart w:id="27" w:name="_Toc403169828"/>
+      <w:bookmarkStart w:id="26" w:name="_Toc403169828"/>
       <w:r>
         <w:t>Báo cáo máy biên áp</w:t>
       </w:r>
-      <w:bookmarkEnd w:id="27"/>
+      <w:bookmarkEnd w:id="26"/>
     </w:p>
     <w:p>
       <w:pPr>
@@ -31278,7 +31493,7 @@
         <mc:AlternateContent>
           <mc:Choice Requires="wps">
             <w:drawing>
-              <wp:anchor distT="0" distB="0" distL="114300" distR="114300" simplePos="0" relativeHeight="251838464" behindDoc="0" locked="0" layoutInCell="1" allowOverlap="1" wp14:anchorId="1C8A3BE2" wp14:editId="1C4A4752">
+              <wp:anchor distT="0" distB="0" distL="114300" distR="114300" simplePos="0" relativeHeight="251838464" behindDoc="0" locked="0" layoutInCell="1" allowOverlap="1" wp14:anchorId="1C8A3BE2" wp14:editId="5580349F">
                 <wp:simplePos x="0" y="0"/>
                 <wp:positionH relativeFrom="margin">
                   <wp:posOffset>4921885</wp:posOffset>
@@ -31397,7 +31612,7 @@
         <mc:AlternateContent>
           <mc:Choice Requires="wps">
             <w:drawing>
-              <wp:anchor distT="0" distB="0" distL="114300" distR="114300" simplePos="0" relativeHeight="251836416" behindDoc="0" locked="0" layoutInCell="1" allowOverlap="1" wp14:anchorId="5243D589" wp14:editId="4D7E6674">
+              <wp:anchor distT="0" distB="0" distL="114300" distR="114300" simplePos="0" relativeHeight="251836416" behindDoc="0" locked="0" layoutInCell="1" allowOverlap="1" wp14:anchorId="5243D589" wp14:editId="326FA323">
                 <wp:simplePos x="0" y="0"/>
                 <wp:positionH relativeFrom="margin">
                   <wp:posOffset>5499202</wp:posOffset>
@@ -31516,7 +31731,7 @@
         <mc:AlternateContent>
           <mc:Choice Requires="wps">
             <w:drawing>
-              <wp:anchor distT="0" distB="0" distL="114300" distR="114300" simplePos="0" relativeHeight="251834368" behindDoc="0" locked="0" layoutInCell="1" allowOverlap="1" wp14:anchorId="2DB7D1F0" wp14:editId="281D1FAA">
+              <wp:anchor distT="0" distB="0" distL="114300" distR="114300" simplePos="0" relativeHeight="251834368" behindDoc="0" locked="0" layoutInCell="1" allowOverlap="1" wp14:anchorId="2DB7D1F0" wp14:editId="7FD2345A">
                 <wp:simplePos x="0" y="0"/>
                 <wp:positionH relativeFrom="margin">
                   <wp:posOffset>804672</wp:posOffset>
@@ -31635,7 +31850,7 @@
         <mc:AlternateContent>
           <mc:Choice Requires="wps">
             <w:drawing>
-              <wp:anchor distT="0" distB="0" distL="114300" distR="114300" simplePos="0" relativeHeight="251832320" behindDoc="0" locked="0" layoutInCell="1" allowOverlap="1" wp14:anchorId="43A94A66" wp14:editId="496115F9">
+              <wp:anchor distT="0" distB="0" distL="114300" distR="114300" simplePos="0" relativeHeight="251832320" behindDoc="0" locked="0" layoutInCell="1" allowOverlap="1" wp14:anchorId="43A94A66" wp14:editId="3E2F5B34">
                 <wp:simplePos x="0" y="0"/>
                 <wp:positionH relativeFrom="margin">
                   <wp:posOffset>0</wp:posOffset>
@@ -31701,7 +31916,7 @@
           </mc:Choice>
           <mc:Fallback>
             <w:pict>
-              <v:rect w14:anchorId="24E7EB78" id="Rectangle 90" o:spid="_x0000_s1026" style="position:absolute;margin-left:0;margin-top:.2pt;width:70.85pt;height:100.75pt;z-index:251832320;visibility:visible;mso-wrap-style:square;mso-width-percent:0;mso-height-percent:0;mso-wrap-distance-left:9pt;mso-wrap-distance-top:0;mso-wrap-distance-right:9pt;mso-wrap-distance-bottom:0;mso-position-horizontal:absolute;mso-position-horizontal-relative:margin;mso-position-vertical:absolute;mso-position-vertical-relative:text;mso-width-percent:0;mso-height-percent:0;mso-width-relative:margin;mso-height-relative:margin;v-text-anchor:middle" o:gfxdata="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" filled="f" strokecolor="#00b0f0" strokeweight="1pt">
+              <v:rect w14:anchorId="3E76624D" id="Rectangle 90" o:spid="_x0000_s1026" style="position:absolute;margin-left:0;margin-top:.2pt;width:70.85pt;height:100.75pt;z-index:251832320;visibility:visible;mso-wrap-style:square;mso-width-percent:0;mso-height-percent:0;mso-wrap-distance-left:9pt;mso-wrap-distance-top:0;mso-wrap-distance-right:9pt;mso-wrap-distance-bottom:0;mso-position-horizontal:absolute;mso-position-horizontal-relative:margin;mso-position-vertical:absolute;mso-position-vertical-relative:text;mso-width-percent:0;mso-height-percent:0;mso-width-relative:margin;mso-height-relative:margin;v-text-anchor:middle" o:gfxdata="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" filled="f" strokecolor="#00b0f0" strokeweight="1pt">
                 <w10:wrap anchorx="margin"/>
               </v:rect>
             </w:pict>
@@ -31713,7 +31928,7 @@
           <w:noProof/>
         </w:rPr>
         <w:drawing>
-          <wp:inline distT="0" distB="0" distL="0" distR="0" wp14:anchorId="16679905" wp14:editId="5DDEF169">
+          <wp:inline distT="0" distB="0" distL="0" distR="0" wp14:anchorId="16679905" wp14:editId="39CAB322">
             <wp:extent cx="5661965" cy="2973705"/>
             <wp:effectExtent l="0" t="0" r="0" b="0"/>
             <wp:docPr id="89" name="Picture 89"/>
@@ -31728,7 +31943,7 @@
                     <pic:cNvPicPr/>
                   </pic:nvPicPr>
                   <pic:blipFill rotWithShape="1">
-                    <a:blip r:embed="rId15"/>
+                    <a:blip r:embed="rId16"/>
                     <a:srcRect t="7718" r="1217"/>
                     <a:stretch/>
                   </pic:blipFill>
@@ -32497,11 +32712,11 @@
       <w:pPr>
         <w:pStyle w:val="Heading1"/>
       </w:pPr>
-      <w:bookmarkStart w:id="28" w:name="_Toc403169829"/>
+      <w:bookmarkStart w:id="27" w:name="_Toc403169829"/>
       <w:r>
         <w:t>Bảng tham khảo đến các yêu cầu</w:t>
       </w:r>
-      <w:bookmarkEnd w:id="28"/>
+      <w:bookmarkEnd w:id="27"/>
     </w:p>
     <w:p/>
     <w:sectPr>
@@ -32578,7 +32793,7 @@
         <v:path o:extrusionok="f" gradientshapeok="t" o:connecttype="rect"/>
         <o:lock v:ext="edit" aspectratio="t"/>
       </v:shapetype>
-      <v:shape id="_x0000_i1027" type="#_x0000_t75" style="width:1024.7pt;height:8in;visibility:visible;mso-wrap-style:square" o:bullet="t">
+      <v:shape id="_x0000_i1032" type="#_x0000_t75" style="width:1024.3pt;height:8in;visibility:visible;mso-wrap-style:square" o:bullet="t">
         <v:imagedata r:id="rId1" o:title="" croptop="4463f" cropright="1215f"/>
       </v:shape>
     </w:pict>
@@ -33985,6 +34200,120 @@
     </w:lvl>
   </w:abstractNum>
   <w:abstractNum w:abstractNumId="15">
+    <w:nsid w:val="45081270"/>
+    <w:multiLevelType w:val="hybridMultilevel"/>
+    <w:tmpl w:val="F4701520"/>
+    <w:lvl w:ilvl="0" w:tplc="2E8AAF3A">
+      <w:start w:val="1"/>
+      <w:numFmt w:val="bullet"/>
+      <w:lvlText w:val=""/>
+      <w:lvlJc w:val="left"/>
+      <w:pPr>
+        <w:ind w:left="1080" w:hanging="360"/>
+      </w:pPr>
+      <w:rPr>
+        <w:rFonts w:ascii="Symbol" w:hAnsi="Symbol" w:hint="default"/>
+        <w:color w:val="auto"/>
+      </w:rPr>
+    </w:lvl>
+    <w:lvl w:ilvl="1" w:tplc="04090003">
+      <w:start w:val="1"/>
+      <w:numFmt w:val="bullet"/>
+      <w:lvlText w:val="o"/>
+      <w:lvlJc w:val="left"/>
+      <w:pPr>
+        <w:ind w:left="1800" w:hanging="360"/>
+      </w:pPr>
+      <w:rPr>
+        <w:rFonts w:ascii="Courier New" w:hAnsi="Courier New" w:cs="Courier New" w:hint="default"/>
+      </w:rPr>
+    </w:lvl>
+    <w:lvl w:ilvl="2" w:tplc="04090005" w:tentative="1">
+      <w:start w:val="1"/>
+      <w:numFmt w:val="bullet"/>
+      <w:lvlText w:val=""/>
+      <w:lvlJc w:val="left"/>
+      <w:pPr>
+        <w:ind w:left="2520" w:hanging="360"/>
+      </w:pPr>
+      <w:rPr>
+        <w:rFonts w:ascii="Wingdings" w:hAnsi="Wingdings" w:hint="default"/>
+      </w:rPr>
+    </w:lvl>
+    <w:lvl w:ilvl="3" w:tplc="04090001" w:tentative="1">
+      <w:start w:val="1"/>
+      <w:numFmt w:val="bullet"/>
+      <w:lvlText w:val=""/>
+      <w:lvlJc w:val="left"/>
+      <w:pPr>
+        <w:ind w:left="3240" w:hanging="360"/>
+      </w:pPr>
+      <w:rPr>
+        <w:rFonts w:ascii="Symbol" w:hAnsi="Symbol" w:hint="default"/>
+      </w:rPr>
+    </w:lvl>
+    <w:lvl w:ilvl="4" w:tplc="04090003" w:tentative="1">
+      <w:start w:val="1"/>
+      <w:numFmt w:val="bullet"/>
+      <w:lvlText w:val="o"/>
+      <w:lvlJc w:val="left"/>
+      <w:pPr>
+        <w:ind w:left="3960" w:hanging="360"/>
+      </w:pPr>
+      <w:rPr>
+        <w:rFonts w:ascii="Courier New" w:hAnsi="Courier New" w:cs="Courier New" w:hint="default"/>
+      </w:rPr>
+    </w:lvl>
+    <w:lvl w:ilvl="5" w:tplc="04090005" w:tentative="1">
+      <w:start w:val="1"/>
+      <w:numFmt w:val="bullet"/>
+      <w:lvlText w:val=""/>
+      <w:lvlJc w:val="left"/>
+      <w:pPr>
+        <w:ind w:left="4680" w:hanging="360"/>
+      </w:pPr>
+      <w:rPr>
+        <w:rFonts w:ascii="Wingdings" w:hAnsi="Wingdings" w:hint="default"/>
+      </w:rPr>
+    </w:lvl>
+    <w:lvl w:ilvl="6" w:tplc="04090001" w:tentative="1">
+      <w:start w:val="1"/>
+      <w:numFmt w:val="bullet"/>
+      <w:lvlText w:val=""/>
+      <w:lvlJc w:val="left"/>
+      <w:pPr>
+        <w:ind w:left="5400" w:hanging="360"/>
+      </w:pPr>
+      <w:rPr>
+        <w:rFonts w:ascii="Symbol" w:hAnsi="Symbol" w:hint="default"/>
+      </w:rPr>
+    </w:lvl>
+    <w:lvl w:ilvl="7" w:tplc="04090003" w:tentative="1">
+      <w:start w:val="1"/>
+      <w:numFmt w:val="bullet"/>
+      <w:lvlText w:val="o"/>
+      <w:lvlJc w:val="left"/>
+      <w:pPr>
+        <w:ind w:left="6120" w:hanging="360"/>
+      </w:pPr>
+      <w:rPr>
+        <w:rFonts w:ascii="Courier New" w:hAnsi="Courier New" w:cs="Courier New" w:hint="default"/>
+      </w:rPr>
+    </w:lvl>
+    <w:lvl w:ilvl="8" w:tplc="04090005" w:tentative="1">
+      <w:start w:val="1"/>
+      <w:numFmt w:val="bullet"/>
+      <w:lvlText w:val=""/>
+      <w:lvlJc w:val="left"/>
+      <w:pPr>
+        <w:ind w:left="6840" w:hanging="360"/>
+      </w:pPr>
+      <w:rPr>
+        <w:rFonts w:ascii="Wingdings" w:hAnsi="Wingdings" w:hint="default"/>
+      </w:rPr>
+    </w:lvl>
+  </w:abstractNum>
+  <w:abstractNum w:abstractNumId="16">
     <w:nsid w:val="46783C69"/>
     <w:multiLevelType w:val="hybridMultilevel"/>
     <w:tmpl w:val="B31A9F30"/>
@@ -34070,7 +34399,7 @@
       </w:pPr>
     </w:lvl>
   </w:abstractNum>
-  <w:abstractNum w:abstractNumId="16">
+  <w:abstractNum w:abstractNumId="17">
     <w:nsid w:val="49352CF8"/>
     <w:multiLevelType w:val="hybridMultilevel"/>
     <w:tmpl w:val="B31A9F30"/>
@@ -34156,7 +34485,7 @@
       </w:pPr>
     </w:lvl>
   </w:abstractNum>
-  <w:abstractNum w:abstractNumId="17">
+  <w:abstractNum w:abstractNumId="18">
     <w:nsid w:val="4AA14B30"/>
     <w:multiLevelType w:val="hybridMultilevel"/>
     <w:tmpl w:val="5E86C144"/>
@@ -34242,7 +34571,7 @@
       </w:pPr>
     </w:lvl>
   </w:abstractNum>
-  <w:abstractNum w:abstractNumId="18">
+  <w:abstractNum w:abstractNumId="19">
     <w:nsid w:val="4B5A0915"/>
     <w:multiLevelType w:val="hybridMultilevel"/>
     <w:tmpl w:val="B31A9F30"/>
@@ -34328,7 +34657,7 @@
       </w:pPr>
     </w:lvl>
   </w:abstractNum>
-  <w:abstractNum w:abstractNumId="19">
+  <w:abstractNum w:abstractNumId="20">
     <w:nsid w:val="4EEB5DB4"/>
     <w:multiLevelType w:val="hybridMultilevel"/>
     <w:tmpl w:val="B2AAD22A"/>
@@ -34441,7 +34770,7 @@
       </w:rPr>
     </w:lvl>
   </w:abstractNum>
-  <w:abstractNum w:abstractNumId="20">
+  <w:abstractNum w:abstractNumId="21">
     <w:nsid w:val="540C1AC4"/>
     <w:multiLevelType w:val="hybridMultilevel"/>
     <w:tmpl w:val="0844526E"/>
@@ -34530,7 +34859,7 @@
       </w:pPr>
     </w:lvl>
   </w:abstractNum>
-  <w:abstractNum w:abstractNumId="21">
+  <w:abstractNum w:abstractNumId="22">
     <w:nsid w:val="55666D54"/>
     <w:multiLevelType w:val="hybridMultilevel"/>
     <w:tmpl w:val="5E86C144"/>
@@ -34616,7 +34945,7 @@
       </w:pPr>
     </w:lvl>
   </w:abstractNum>
-  <w:abstractNum w:abstractNumId="22">
+  <w:abstractNum w:abstractNumId="23">
     <w:nsid w:val="5743752F"/>
     <w:multiLevelType w:val="multilevel"/>
     <w:tmpl w:val="0409001F"/>
@@ -34702,7 +35031,7 @@
       </w:pPr>
     </w:lvl>
   </w:abstractNum>
-  <w:abstractNum w:abstractNumId="23">
+  <w:abstractNum w:abstractNumId="24">
     <w:nsid w:val="57547950"/>
     <w:multiLevelType w:val="hybridMultilevel"/>
     <w:tmpl w:val="B31A9F30"/>
@@ -34788,7 +35117,7 @@
       </w:pPr>
     </w:lvl>
   </w:abstractNum>
-  <w:abstractNum w:abstractNumId="24">
+  <w:abstractNum w:abstractNumId="25">
     <w:nsid w:val="5BEF3B95"/>
     <w:multiLevelType w:val="hybridMultilevel"/>
     <w:tmpl w:val="5E86C144"/>
@@ -34874,7 +35203,7 @@
       </w:pPr>
     </w:lvl>
   </w:abstractNum>
-  <w:abstractNum w:abstractNumId="25">
+  <w:abstractNum w:abstractNumId="26">
     <w:nsid w:val="5DA840F9"/>
     <w:multiLevelType w:val="hybridMultilevel"/>
     <w:tmpl w:val="FEC46EE2"/>
@@ -34987,7 +35316,7 @@
       </w:rPr>
     </w:lvl>
   </w:abstractNum>
-  <w:abstractNum w:abstractNumId="26">
+  <w:abstractNum w:abstractNumId="27">
     <w:nsid w:val="5DE02157"/>
     <w:multiLevelType w:val="hybridMultilevel"/>
     <w:tmpl w:val="5E38142C"/>
@@ -35100,7 +35429,7 @@
       </w:rPr>
     </w:lvl>
   </w:abstractNum>
-  <w:abstractNum w:abstractNumId="27">
+  <w:abstractNum w:abstractNumId="28">
     <w:nsid w:val="5F6E3BB5"/>
     <w:multiLevelType w:val="hybridMultilevel"/>
     <w:tmpl w:val="5E86C144"/>
@@ -35186,7 +35515,7 @@
       </w:pPr>
     </w:lvl>
   </w:abstractNum>
-  <w:abstractNum w:abstractNumId="28">
+  <w:abstractNum w:abstractNumId="29">
     <w:nsid w:val="62151C27"/>
     <w:multiLevelType w:val="hybridMultilevel"/>
     <w:tmpl w:val="B31A9F30"/>
@@ -35272,7 +35601,7 @@
       </w:pPr>
     </w:lvl>
   </w:abstractNum>
-  <w:abstractNum w:abstractNumId="29">
+  <w:abstractNum w:abstractNumId="30">
     <w:nsid w:val="6B387F32"/>
     <w:multiLevelType w:val="hybridMultilevel"/>
     <w:tmpl w:val="5E86C144"/>
@@ -35358,7 +35687,7 @@
       </w:pPr>
     </w:lvl>
   </w:abstractNum>
-  <w:abstractNum w:abstractNumId="30">
+  <w:abstractNum w:abstractNumId="31">
     <w:nsid w:val="6BA86B19"/>
     <w:multiLevelType w:val="hybridMultilevel"/>
     <w:tmpl w:val="5E86C144"/>
@@ -35444,7 +35773,7 @@
       </w:pPr>
     </w:lvl>
   </w:abstractNum>
-  <w:abstractNum w:abstractNumId="31">
+  <w:abstractNum w:abstractNumId="32">
     <w:nsid w:val="6CFE29AE"/>
     <w:multiLevelType w:val="hybridMultilevel"/>
     <w:tmpl w:val="5E86C144"/>
@@ -35530,7 +35859,7 @@
       </w:pPr>
     </w:lvl>
   </w:abstractNum>
-  <w:abstractNum w:abstractNumId="32">
+  <w:abstractNum w:abstractNumId="33">
     <w:nsid w:val="6FDD4897"/>
     <w:multiLevelType w:val="hybridMultilevel"/>
     <w:tmpl w:val="B31A9F30"/>
@@ -35616,7 +35945,7 @@
       </w:pPr>
     </w:lvl>
   </w:abstractNum>
-  <w:abstractNum w:abstractNumId="33">
+  <w:abstractNum w:abstractNumId="34">
     <w:nsid w:val="73BE040A"/>
     <w:multiLevelType w:val="hybridMultilevel"/>
     <w:tmpl w:val="B31A9F30"/>
@@ -35702,7 +36031,7 @@
       </w:pPr>
     </w:lvl>
   </w:abstractNum>
-  <w:abstractNum w:abstractNumId="34">
+  <w:abstractNum w:abstractNumId="35">
     <w:nsid w:val="745D6387"/>
     <w:multiLevelType w:val="hybridMultilevel"/>
     <w:tmpl w:val="FECC7988"/>
@@ -35791,7 +36120,7 @@
       </w:pPr>
     </w:lvl>
   </w:abstractNum>
-  <w:abstractNum w:abstractNumId="35">
+  <w:abstractNum w:abstractNumId="36">
     <w:nsid w:val="747F0C7A"/>
     <w:multiLevelType w:val="hybridMultilevel"/>
     <w:tmpl w:val="B31A9F30"/>
@@ -35877,7 +36206,7 @@
       </w:pPr>
     </w:lvl>
   </w:abstractNum>
-  <w:abstractNum w:abstractNumId="36">
+  <w:abstractNum w:abstractNumId="37">
     <w:nsid w:val="76E92561"/>
     <w:multiLevelType w:val="hybridMultilevel"/>
     <w:tmpl w:val="B31A9F30"/>
@@ -35967,7 +36296,7 @@
     <w:abstractNumId w:val="3"/>
   </w:num>
   <w:num w:numId="2">
-    <w:abstractNumId w:val="22"/>
+    <w:abstractNumId w:val="23"/>
   </w:num>
   <w:num w:numId="3">
     <w:abstractNumId w:val="13"/>
@@ -35976,37 +36305,37 @@
     <w:abstractNumId w:val="11"/>
   </w:num>
   <w:num w:numId="5">
-    <w:abstractNumId w:val="24"/>
+    <w:abstractNumId w:val="25"/>
   </w:num>
   <w:num w:numId="6">
     <w:abstractNumId w:val="0"/>
   </w:num>
   <w:num w:numId="7">
-    <w:abstractNumId w:val="17"/>
+    <w:abstractNumId w:val="18"/>
   </w:num>
   <w:num w:numId="8">
+    <w:abstractNumId w:val="32"/>
+  </w:num>
+  <w:num w:numId="9">
+    <w:abstractNumId w:val="28"/>
+  </w:num>
+  <w:num w:numId="10">
     <w:abstractNumId w:val="31"/>
   </w:num>
-  <w:num w:numId="9">
-    <w:abstractNumId w:val="27"/>
-  </w:num>
-  <w:num w:numId="10">
-    <w:abstractNumId w:val="30"/>
-  </w:num>
   <w:num w:numId="11">
-    <w:abstractNumId w:val="21"/>
+    <w:abstractNumId w:val="22"/>
   </w:num>
   <w:num w:numId="12">
-    <w:abstractNumId w:val="29"/>
+    <w:abstractNumId w:val="30"/>
   </w:num>
   <w:num w:numId="13">
     <w:abstractNumId w:val="2"/>
   </w:num>
   <w:num w:numId="14">
-    <w:abstractNumId w:val="26"/>
+    <w:abstractNumId w:val="27"/>
   </w:num>
   <w:num w:numId="15">
-    <w:abstractNumId w:val="33"/>
+    <w:abstractNumId w:val="34"/>
   </w:num>
   <w:num w:numId="16">
     <w:abstractNumId w:val="12"/>
@@ -36015,7 +36344,7 @@
     <w:abstractNumId w:val="7"/>
   </w:num>
   <w:num w:numId="18">
-    <w:abstractNumId w:val="15"/>
+    <w:abstractNumId w:val="16"/>
   </w:num>
   <w:num w:numId="19">
     <w:abstractNumId w:val="14"/>
@@ -36024,10 +36353,10 @@
     <w:abstractNumId w:val="4"/>
   </w:num>
   <w:num w:numId="21">
-    <w:abstractNumId w:val="28"/>
+    <w:abstractNumId w:val="29"/>
   </w:num>
   <w:num w:numId="22">
-    <w:abstractNumId w:val="23"/>
+    <w:abstractNumId w:val="24"/>
   </w:num>
   <w:num w:numId="23">
     <w:abstractNumId w:val="10"/>
@@ -36036,43 +36365,46 @@
     <w:abstractNumId w:val="6"/>
   </w:num>
   <w:num w:numId="25">
-    <w:abstractNumId w:val="16"/>
+    <w:abstractNumId w:val="17"/>
   </w:num>
   <w:num w:numId="26">
     <w:abstractNumId w:val="1"/>
   </w:num>
   <w:num w:numId="27">
-    <w:abstractNumId w:val="32"/>
+    <w:abstractNumId w:val="33"/>
   </w:num>
   <w:num w:numId="28">
     <w:abstractNumId w:val="9"/>
   </w:num>
   <w:num w:numId="29">
-    <w:abstractNumId w:val="35"/>
+    <w:abstractNumId w:val="36"/>
   </w:num>
   <w:num w:numId="30">
-    <w:abstractNumId w:val="36"/>
+    <w:abstractNumId w:val="37"/>
   </w:num>
   <w:num w:numId="31">
     <w:abstractNumId w:val="5"/>
   </w:num>
   <w:num w:numId="32">
-    <w:abstractNumId w:val="19"/>
+    <w:abstractNumId w:val="20"/>
   </w:num>
   <w:num w:numId="33">
-    <w:abstractNumId w:val="25"/>
+    <w:abstractNumId w:val="26"/>
   </w:num>
   <w:num w:numId="34">
     <w:abstractNumId w:val="8"/>
   </w:num>
   <w:num w:numId="35">
-    <w:abstractNumId w:val="20"/>
+    <w:abstractNumId w:val="21"/>
   </w:num>
   <w:num w:numId="36">
-    <w:abstractNumId w:val="34"/>
+    <w:abstractNumId w:val="35"/>
   </w:num>
   <w:num w:numId="37">
-    <w:abstractNumId w:val="18"/>
+    <w:abstractNumId w:val="19"/>
+  </w:num>
+  <w:num w:numId="38">
+    <w:abstractNumId w:val="15"/>
   </w:num>
   <w:numIdMacAtCleanup w:val="34"/>
 </w:numbering>
@@ -38133,7 +38465,7 @@
 </file>
 
 <file path=customXml/itemProps1.xml><?xml version="1.0" encoding="utf-8"?>
-<ds:datastoreItem xmlns:ds="http://schemas.openxmlformats.org/officeDocument/2006/customXml" ds:itemID="{7D623660-2D87-4700-BCEF-AB99C99D31D8}">
+<ds:datastoreItem xmlns:ds="http://schemas.openxmlformats.org/officeDocument/2006/customXml" ds:itemID="{B7E09ECB-EAAD-43A2-B5D5-D8EB65EC5F7E}">
   <ds:schemaRefs>
     <ds:schemaRef ds:uri="http://schemas.openxmlformats.org/officeDocument/2006/bibliography"/>
   </ds:schemaRefs>

</xml_diff>

<commit_message>
Cập nhật tai liệu thiết kế
</commit_message>
<xml_diff>
--- a/BaiTap2/BT01_BT2_TaiLieuThietKe.docx
+++ b/BaiTap2/BT01_BT2_TaiLieuThietKe.docx
@@ -1,6 +1,6 @@
 
 <file path=word/document.xml><?xml version="1.0" encoding="utf-8"?>
-<w:document xmlns:wpc="http://schemas.microsoft.com/office/word/2010/wordprocessingCanvas" xmlns:mc="http://schemas.openxmlformats.org/markup-compatibility/2006" xmlns:o="urn:schemas-microsoft-com:office:office" xmlns:r="http://schemas.openxmlformats.org/officeDocument/2006/relationships" xmlns:m="http://schemas.openxmlformats.org/officeDocument/2006/math" xmlns:v="urn:schemas-microsoft-com:vml" xmlns:wp14="http://schemas.microsoft.com/office/word/2010/wordprocessingDrawing" xmlns:wp="http://schemas.openxmlformats.org/drawingml/2006/wordprocessingDrawing" xmlns:w10="urn:schemas-microsoft-com:office:word" xmlns:w="http://schemas.openxmlformats.org/wordprocessingml/2006/main" xmlns:w14="http://schemas.microsoft.com/office/word/2010/wordml" xmlns:wpg="http://schemas.microsoft.com/office/word/2010/wordprocessingGroup" xmlns:wpi="http://schemas.microsoft.com/office/word/2010/wordprocessingInk" xmlns:wne="http://schemas.microsoft.com/office/word/2006/wordml" xmlns:wps="http://schemas.microsoft.com/office/word/2010/wordprocessingShape" mc:Ignorable="w14 wp14">
+<w:document xmlns:wpc="http://schemas.microsoft.com/office/word/2010/wordprocessingCanvas" xmlns:mc="http://schemas.openxmlformats.org/markup-compatibility/2006" xmlns:o="urn:schemas-microsoft-com:office:office" xmlns:r="http://schemas.openxmlformats.org/officeDocument/2006/relationships" xmlns:m="http://schemas.openxmlformats.org/officeDocument/2006/math" xmlns:v="urn:schemas-microsoft-com:vml" xmlns:wp14="http://schemas.microsoft.com/office/word/2010/wordprocessingDrawing" xmlns:wp="http://schemas.openxmlformats.org/drawingml/2006/wordprocessingDrawing" xmlns:w10="urn:schemas-microsoft-com:office:word" xmlns:w="http://schemas.openxmlformats.org/wordprocessingml/2006/main" xmlns:w14="http://schemas.microsoft.com/office/word/2010/wordml" xmlns:w15="http://schemas.microsoft.com/office/word/2012/wordml" xmlns:wpg="http://schemas.microsoft.com/office/word/2010/wordprocessingGroup" xmlns:wpi="http://schemas.microsoft.com/office/word/2010/wordprocessingInk" xmlns:wne="http://schemas.microsoft.com/office/word/2006/wordml" xmlns:wps="http://schemas.microsoft.com/office/word/2010/wordprocessingShape" mc:Ignorable="w14 w15 wp14">
   <w:body>
     <w:p>
       <w:pPr>
@@ -208,8 +208,6 @@
         </w:rPr>
         <w:t>1</w:t>
       </w:r>
-      <w:bookmarkStart w:id="0" w:name="_GoBack"/>
-      <w:bookmarkEnd w:id="0"/>
       <w:r>
         <w:rPr>
           <w:rFonts w:ascii="Arial-BoldMT" w:hAnsi="Arial-BoldMT" w:cs="Arial-BoldMT"/>
@@ -509,18 +507,18 @@
           <w:numId w:val="0"/>
         </w:numPr>
       </w:pPr>
-      <w:bookmarkStart w:id="1" w:name="_Toc396491259"/>
-      <w:bookmarkStart w:id="2" w:name="_Toc396491285"/>
-      <w:bookmarkStart w:id="3" w:name="_Toc399367471"/>
-      <w:bookmarkStart w:id="4" w:name="_Toc403169805"/>
+      <w:bookmarkStart w:id="0" w:name="_Toc396491259"/>
+      <w:bookmarkStart w:id="1" w:name="_Toc396491285"/>
+      <w:bookmarkStart w:id="2" w:name="_Toc399367471"/>
+      <w:bookmarkStart w:id="3" w:name="_Toc403169805"/>
       <w:r>
         <w:lastRenderedPageBreak/>
         <w:t>Theo dõi phiên bản tài liệu</w:t>
       </w:r>
+      <w:bookmarkEnd w:id="0"/>
       <w:bookmarkEnd w:id="1"/>
       <w:bookmarkEnd w:id="2"/>
       <w:bookmarkEnd w:id="3"/>
-      <w:bookmarkEnd w:id="4"/>
     </w:p>
     <w:tbl>
       <w:tblPr>
@@ -2890,22 +2888,21 @@
       <w:pPr>
         <w:pStyle w:val="Heading1"/>
       </w:pPr>
-      <w:bookmarkStart w:id="5" w:name="_Toc403169806"/>
-      <w:r>
-        <w:lastRenderedPageBreak/>
+      <w:bookmarkStart w:id="4" w:name="_Toc403169806"/>
+      <w:r>
         <w:t>Giới thiệu</w:t>
       </w:r>
-      <w:bookmarkEnd w:id="5"/>
+      <w:bookmarkEnd w:id="4"/>
     </w:p>
     <w:p>
       <w:pPr>
         <w:pStyle w:val="Heading2"/>
       </w:pPr>
-      <w:bookmarkStart w:id="6" w:name="_Toc403169807"/>
+      <w:bookmarkStart w:id="5" w:name="_Toc403169807"/>
       <w:r>
         <w:t>Mục đích</w:t>
       </w:r>
-      <w:bookmarkEnd w:id="6"/>
+      <w:bookmarkEnd w:id="5"/>
     </w:p>
     <w:p>
       <w:pPr>
@@ -2923,21 +2920,21 @@
       <w:pPr>
         <w:pStyle w:val="Heading2"/>
       </w:pPr>
-      <w:bookmarkStart w:id="7" w:name="_Toc403169808"/>
+      <w:bookmarkStart w:id="6" w:name="_Toc403169808"/>
       <w:r>
         <w:t>Nhóm người đọc</w:t>
       </w:r>
-      <w:bookmarkEnd w:id="7"/>
+      <w:bookmarkEnd w:id="6"/>
     </w:p>
     <w:p>
       <w:pPr>
         <w:pStyle w:val="Heading2"/>
       </w:pPr>
-      <w:bookmarkStart w:id="8" w:name="_Toc403169809"/>
+      <w:bookmarkStart w:id="7" w:name="_Toc403169809"/>
       <w:r>
         <w:t>Phạm vi sản phẩm</w:t>
       </w:r>
-      <w:bookmarkEnd w:id="8"/>
+      <w:bookmarkEnd w:id="7"/>
     </w:p>
     <w:p>
       <w:pPr>
@@ -2970,11 +2967,11 @@
       <w:pPr>
         <w:pStyle w:val="Heading2"/>
       </w:pPr>
-      <w:bookmarkStart w:id="9" w:name="_Toc403169810"/>
+      <w:bookmarkStart w:id="8" w:name="_Toc403169810"/>
       <w:r>
         <w:t>Bảng chú giải thuật ngữ</w:t>
       </w:r>
-      <w:bookmarkEnd w:id="9"/>
+      <w:bookmarkEnd w:id="8"/>
     </w:p>
     <w:tbl>
       <w:tblPr>
@@ -3155,11 +3152,11 @@
       <w:pPr>
         <w:pStyle w:val="Heading2"/>
       </w:pPr>
-      <w:bookmarkStart w:id="10" w:name="_Toc403169811"/>
+      <w:bookmarkStart w:id="9" w:name="_Toc403169811"/>
       <w:r>
         <w:t>Tài liệu tham khảo</w:t>
       </w:r>
-      <w:bookmarkEnd w:id="10"/>
+      <w:bookmarkEnd w:id="9"/>
     </w:p>
     <w:p>
       <w:pPr>
@@ -3186,11 +3183,11 @@
       <w:pPr>
         <w:pStyle w:val="Heading2"/>
       </w:pPr>
-      <w:bookmarkStart w:id="11" w:name="_Toc403169812"/>
+      <w:bookmarkStart w:id="10" w:name="_Toc403169812"/>
       <w:r>
         <w:t>Quy ước về cách trình bày</w:t>
       </w:r>
-      <w:bookmarkEnd w:id="11"/>
+      <w:bookmarkEnd w:id="10"/>
     </w:p>
     <w:p>
       <w:pPr>
@@ -3253,7 +3250,7 @@
           <w:szCs w:val="36"/>
         </w:rPr>
       </w:pPr>
-      <w:bookmarkStart w:id="12" w:name="_Toc403169813"/>
+      <w:bookmarkStart w:id="11" w:name="_Toc403169813"/>
       <w:r>
         <w:br w:type="page"/>
       </w:r>
@@ -3263,10 +3260,9 @@
         <w:pStyle w:val="Heading1"/>
       </w:pPr>
       <w:r>
-        <w:lastRenderedPageBreak/>
         <w:t>Kiến trúc hệ thống</w:t>
       </w:r>
-      <w:bookmarkEnd w:id="12"/>
+      <w:bookmarkEnd w:id="11"/>
     </w:p>
     <w:p>
       <w:r>
@@ -3294,7 +3290,7 @@
                     <pic:cNvPicPr/>
                   </pic:nvPicPr>
                   <pic:blipFill>
-                    <a:blip r:embed="rId9">
+                    <a:blip r:embed="rId8">
                       <a:extLst>
                         <a:ext uri="{28A0092B-C50C-407E-A947-70E740481C1C}">
                           <a14:useLocalDpi xmlns:a14="http://schemas.microsoft.com/office/drawing/2010/main" val="0"/>
@@ -3322,14 +3318,14 @@
       </w:r>
     </w:p>
     <w:p>
-      <w:bookmarkStart w:id="13" w:name="_Toc403169817"/>
+      <w:bookmarkStart w:id="12" w:name="_Toc403169817"/>
     </w:p>
     <w:p>
       <w:r>
         <w:t xml:space="preserve">Model: </w:t>
       </w:r>
-      <w:bookmarkStart w:id="14" w:name="_Toc275418703"/>
-      <w:bookmarkStart w:id="15" w:name="_Toc275448066"/>
+      <w:bookmarkStart w:id="13" w:name="_Toc275418703"/>
+      <w:bookmarkStart w:id="14" w:name="_Toc275448066"/>
       <w:r>
         <w:rPr>
           <w:rFonts w:eastAsia="Times New Roman"/>
@@ -3392,8 +3388,8 @@
         </w:rPr>
         <w:t>Trả về các giá trị tính toán theo yêu cầu của Controller</w:t>
       </w:r>
+      <w:bookmarkEnd w:id="13"/>
       <w:bookmarkEnd w:id="14"/>
-      <w:bookmarkEnd w:id="15"/>
     </w:p>
     <w:p>
       <w:r>
@@ -3505,27 +3501,27 @@
       <w:r>
         <w:t>Thiết kế dữ liệu</w:t>
       </w:r>
-      <w:bookmarkEnd w:id="13"/>
+      <w:bookmarkEnd w:id="12"/>
     </w:p>
     <w:p>
       <w:pPr>
         <w:pStyle w:val="Heading2"/>
       </w:pPr>
-      <w:bookmarkStart w:id="16" w:name="_Toc403169818"/>
+      <w:bookmarkStart w:id="15" w:name="_Toc403169818"/>
       <w:r>
         <w:t>Mô tả dữ liệu</w:t>
       </w:r>
-      <w:bookmarkEnd w:id="16"/>
+      <w:bookmarkEnd w:id="15"/>
     </w:p>
     <w:p>
       <w:pPr>
         <w:pStyle w:val="Heading2"/>
       </w:pPr>
-      <w:bookmarkStart w:id="17" w:name="_Toc403169819"/>
+      <w:bookmarkStart w:id="16" w:name="_Toc403169819"/>
       <w:r>
         <w:t>Từ điển dữ liệu</w:t>
       </w:r>
-      <w:bookmarkEnd w:id="17"/>
+      <w:bookmarkEnd w:id="16"/>
     </w:p>
     <w:p>
       <w:pPr>
@@ -3579,7 +3575,6 @@
               <w:rPr>
                 <w:b/>
               </w:rPr>
-              <w:lastRenderedPageBreak/>
               <w:t xml:space="preserve">STT </w:t>
             </w:r>
           </w:p>
@@ -4359,7 +4354,6 @@
         </w:rPr>
       </w:pPr>
       <w:r>
-        <w:lastRenderedPageBreak/>
         <w:t xml:space="preserve">Bảng: </w:t>
       </w:r>
       <w:r>
@@ -5413,7 +5407,6 @@
         </w:rPr>
       </w:pPr>
       <w:r>
-        <w:lastRenderedPageBreak/>
         <w:t xml:space="preserve">Bảng: </w:t>
       </w:r>
       <w:r>
@@ -8422,7 +8415,6 @@
         </w:rPr>
       </w:pPr>
       <w:r>
-        <w:lastRenderedPageBreak/>
         <w:t xml:space="preserve">Bảng: </w:t>
       </w:r>
       <w:r>
@@ -10894,13 +10886,12 @@
       <w:pPr>
         <w:pStyle w:val="Heading1"/>
       </w:pPr>
-      <w:bookmarkStart w:id="18" w:name="_Toc403169820"/>
-      <w:r>
-        <w:lastRenderedPageBreak/>
+      <w:bookmarkStart w:id="17" w:name="_Toc403169820"/>
+      <w:r>
         <w:t>Thiết kế theo chức năng</w:t>
       </w:r>
-      <w:bookmarkStart w:id="19" w:name="_Toc403169821"/>
-      <w:bookmarkEnd w:id="18"/>
+      <w:bookmarkStart w:id="18" w:name="_Toc403169821"/>
+      <w:bookmarkEnd w:id="17"/>
     </w:p>
     <w:p>
       <w:pPr>
@@ -11043,7 +11034,7 @@
           </mc:Choice>
           <mc:Fallback>
             <w:pict>
-              <v:oval id="Oval 42" o:spid="_x0000_s1026" style="position:absolute;left:0;text-align:left;margin-left:325.35pt;margin-top:171.55pt;width:24.75pt;height:24.2pt;z-index:251693056;visibility:visible;mso-wrap-style:square;mso-width-percent:0;mso-height-percent:0;mso-wrap-distance-left:9pt;mso-wrap-distance-top:0;mso-wrap-distance-right:9pt;mso-wrap-distance-bottom:0;mso-position-horizontal:absolute;mso-position-horizontal-relative:margin;mso-position-vertical:absolute;mso-position-vertical-relative:text;mso-width-percent:0;mso-height-percent:0;mso-width-relative:margin;mso-height-relative:margin;v-text-anchor:middle" o:gfxdata="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" filled="f" stroked="f" strokeweight="1pt">
+              <v:oval w14:anchorId="4C61302F" id="Oval 42" o:spid="_x0000_s1026" style="position:absolute;left:0;text-align:left;margin-left:325.35pt;margin-top:171.55pt;width:24.75pt;height:24.2pt;z-index:251693056;visibility:visible;mso-wrap-style:square;mso-width-percent:0;mso-height-percent:0;mso-wrap-distance-left:9pt;mso-wrap-distance-top:0;mso-wrap-distance-right:9pt;mso-wrap-distance-bottom:0;mso-position-horizontal:absolute;mso-position-horizontal-relative:margin;mso-position-vertical:absolute;mso-position-vertical-relative:text;mso-width-percent:0;mso-height-percent:0;mso-width-relative:margin;mso-height-relative:margin;v-text-anchor:middle" o:gfxdata="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" filled="f" stroked="f" strokeweight="1pt">
                 <v:stroke joinstyle="miter"/>
                 <v:textbox>
                   <w:txbxContent>
@@ -11162,7 +11153,7 @@
           </mc:Choice>
           <mc:Fallback>
             <w:pict>
-              <v:oval id="Oval 41" o:spid="_x0000_s1027" style="position:absolute;left:0;text-align:left;margin-left:437.65pt;margin-top:161.7pt;width:24.75pt;height:24.2pt;z-index:251692032;visibility:visible;mso-wrap-style:square;mso-width-percent:0;mso-height-percent:0;mso-wrap-distance-left:9pt;mso-wrap-distance-top:0;mso-wrap-distance-right:9pt;mso-wrap-distance-bottom:0;mso-position-horizontal:absolute;mso-position-horizontal-relative:margin;mso-position-vertical:absolute;mso-position-vertical-relative:text;mso-width-percent:0;mso-height-percent:0;mso-width-relative:margin;mso-height-relative:margin;v-text-anchor:middle" o:gfxdata="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" filled="f" stroked="f" strokeweight="1pt">
+              <v:oval w14:anchorId="708FC931" id="Oval 41" o:spid="_x0000_s1027" style="position:absolute;left:0;text-align:left;margin-left:437.65pt;margin-top:161.7pt;width:24.75pt;height:24.2pt;z-index:251692032;visibility:visible;mso-wrap-style:square;mso-width-percent:0;mso-height-percent:0;mso-wrap-distance-left:9pt;mso-wrap-distance-top:0;mso-wrap-distance-right:9pt;mso-wrap-distance-bottom:0;mso-position-horizontal:absolute;mso-position-horizontal-relative:margin;mso-position-vertical:absolute;mso-position-vertical-relative:text;mso-width-percent:0;mso-height-percent:0;mso-width-relative:margin;mso-height-relative:margin;v-text-anchor:middle" o:gfxdata="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" filled="f" stroked="f" strokeweight="1pt">
                 <v:stroke joinstyle="miter"/>
                 <v:textbox>
                   <w:txbxContent>
@@ -11281,7 +11272,7 @@
           </mc:Choice>
           <mc:Fallback>
             <w:pict>
-              <v:oval id="Oval 43" o:spid="_x0000_s1028" style="position:absolute;left:0;text-align:left;margin-left:143.25pt;margin-top:163.3pt;width:24.75pt;height:24.2pt;z-index:251694080;visibility:visible;mso-wrap-style:square;mso-width-percent:0;mso-height-percent:0;mso-wrap-distance-left:9pt;mso-wrap-distance-top:0;mso-wrap-distance-right:9pt;mso-wrap-distance-bottom:0;mso-position-horizontal:absolute;mso-position-horizontal-relative:margin;mso-position-vertical:absolute;mso-position-vertical-relative:text;mso-width-percent:0;mso-height-percent:0;mso-width-relative:margin;mso-height-relative:margin;v-text-anchor:middle" o:gfxdata="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" filled="f" stroked="f" strokeweight="1pt">
+              <v:oval w14:anchorId="72E52279" id="Oval 43" o:spid="_x0000_s1028" style="position:absolute;left:0;text-align:left;margin-left:143.25pt;margin-top:163.3pt;width:24.75pt;height:24.2pt;z-index:251694080;visibility:visible;mso-wrap-style:square;mso-width-percent:0;mso-height-percent:0;mso-wrap-distance-left:9pt;mso-wrap-distance-top:0;mso-wrap-distance-right:9pt;mso-wrap-distance-bottom:0;mso-position-horizontal:absolute;mso-position-horizontal-relative:margin;mso-position-vertical:absolute;mso-position-vertical-relative:text;mso-width-percent:0;mso-height-percent:0;mso-width-relative:margin;mso-height-relative:margin;v-text-anchor:middle" o:gfxdata="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" filled="f" stroked="f" strokeweight="1pt">
                 <v:stroke joinstyle="miter"/>
                 <v:textbox>
                   <w:txbxContent>
@@ -11399,7 +11390,7 @@
           </mc:Choice>
           <mc:Fallback>
             <w:pict>
-              <v:oval id="Oval 14" o:spid="_x0000_s1029" style="position:absolute;left:0;text-align:left;margin-left:135.9pt;margin-top:49.4pt;width:24.75pt;height:24.2pt;z-index:251666432;visibility:visible;mso-wrap-style:square;mso-width-percent:0;mso-height-percent:0;mso-wrap-distance-left:9pt;mso-wrap-distance-top:0;mso-wrap-distance-right:9pt;mso-wrap-distance-bottom:0;mso-position-horizontal:absolute;mso-position-horizontal-relative:text;mso-position-vertical:absolute;mso-position-vertical-relative:text;mso-width-percent:0;mso-height-percent:0;mso-width-relative:margin;mso-height-relative:margin;v-text-anchor:middle" o:gfxdata="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" filled="f" stroked="f" strokeweight="1pt">
+              <v:oval w14:anchorId="51C66A32" id="Oval 14" o:spid="_x0000_s1029" style="position:absolute;left:0;text-align:left;margin-left:135.9pt;margin-top:49.4pt;width:24.75pt;height:24.2pt;z-index:251666432;visibility:visible;mso-wrap-style:square;mso-width-percent:0;mso-height-percent:0;mso-wrap-distance-left:9pt;mso-wrap-distance-top:0;mso-wrap-distance-right:9pt;mso-wrap-distance-bottom:0;mso-position-horizontal:absolute;mso-position-horizontal-relative:text;mso-position-vertical:absolute;mso-position-vertical-relative:text;mso-width-percent:0;mso-height-percent:0;mso-width-relative:margin;mso-height-relative:margin;v-text-anchor:middle" o:gfxdata="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" filled="f" stroked="f" strokeweight="1pt">
                 <v:stroke joinstyle="miter"/>
                 <v:textbox>
                   <w:txbxContent>
@@ -11516,7 +11507,7 @@
           </mc:Choice>
           <mc:Fallback>
             <w:pict>
-              <v:oval id="Oval 45" o:spid="_x0000_s1030" style="position:absolute;left:0;text-align:left;margin-left:0;margin-top:173.75pt;width:24.75pt;height:24.2pt;z-index:251695104;visibility:visible;mso-wrap-style:square;mso-width-percent:0;mso-height-percent:0;mso-wrap-distance-left:9pt;mso-wrap-distance-top:0;mso-wrap-distance-right:9pt;mso-wrap-distance-bottom:0;mso-position-horizontal:center;mso-position-horizontal-relative:margin;mso-position-vertical:absolute;mso-position-vertical-relative:text;mso-width-percent:0;mso-height-percent:0;mso-width-relative:margin;mso-height-relative:margin;v-text-anchor:middle" o:gfxdata="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" filled="f" stroked="f" strokeweight="1pt">
+              <v:oval w14:anchorId="3F6C3470" id="Oval 45" o:spid="_x0000_s1030" style="position:absolute;left:0;text-align:left;margin-left:0;margin-top:173.75pt;width:24.75pt;height:24.2pt;z-index:251695104;visibility:visible;mso-wrap-style:square;mso-width-percent:0;mso-height-percent:0;mso-wrap-distance-left:9pt;mso-wrap-distance-top:0;mso-wrap-distance-right:9pt;mso-wrap-distance-bottom:0;mso-position-horizontal:center;mso-position-horizontal-relative:margin;mso-position-vertical:absolute;mso-position-vertical-relative:text;mso-width-percent:0;mso-height-percent:0;mso-width-relative:margin;mso-height-relative:margin;v-text-anchor:middle" o:gfxdata="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" filled="f" stroked="f" strokeweight="1pt">
                 <v:stroke joinstyle="miter"/>
                 <v:textbox>
                   <w:txbxContent>
@@ -11635,7 +11626,7 @@
           </mc:Choice>
           <mc:Fallback>
             <w:pict>
-              <v:oval id="Oval 40" o:spid="_x0000_s1031" style="position:absolute;left:0;text-align:left;margin-left:-26.45pt;margin-top:136.9pt;width:24.75pt;height:24.2pt;z-index:251691008;visibility:visible;mso-wrap-style:square;mso-width-percent:0;mso-height-percent:0;mso-wrap-distance-left:9pt;mso-wrap-distance-top:0;mso-wrap-distance-right:9pt;mso-wrap-distance-bottom:0;mso-position-horizontal:right;mso-position-horizontal-relative:margin;mso-position-vertical:absolute;mso-position-vertical-relative:text;mso-width-percent:0;mso-height-percent:0;mso-width-relative:margin;mso-height-relative:margin;v-text-anchor:middle" o:gfxdata="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" filled="f" stroked="f" strokeweight="1pt">
+              <v:oval w14:anchorId="5591977B" id="Oval 40" o:spid="_x0000_s1031" style="position:absolute;left:0;text-align:left;margin-left:-26.45pt;margin-top:136.9pt;width:24.75pt;height:24.2pt;z-index:251691008;visibility:visible;mso-wrap-style:square;mso-width-percent:0;mso-height-percent:0;mso-wrap-distance-left:9pt;mso-wrap-distance-top:0;mso-wrap-distance-right:9pt;mso-wrap-distance-bottom:0;mso-position-horizontal:right;mso-position-horizontal-relative:margin;mso-position-vertical:absolute;mso-position-vertical-relative:text;mso-width-percent:0;mso-height-percent:0;mso-width-relative:margin;mso-height-relative:margin;v-text-anchor:middle" o:gfxdata="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" filled="f" stroked="f" strokeweight="1pt">
                 <v:stroke joinstyle="miter"/>
                 <v:textbox>
                   <w:txbxContent>
@@ -11764,7 +11755,7 @@
           </mc:Choice>
           <mc:Fallback>
             <w:pict>
-              <v:oval id="Oval 37" o:spid="_x0000_s1032" style="position:absolute;left:0;text-align:left;margin-left:367.3pt;margin-top:137.45pt;width:24.75pt;height:24.2pt;z-index:251687936;visibility:visible;mso-wrap-style:square;mso-width-percent:0;mso-height-percent:0;mso-wrap-distance-left:9pt;mso-wrap-distance-top:0;mso-wrap-distance-right:9pt;mso-wrap-distance-bottom:0;mso-position-horizontal:absolute;mso-position-horizontal-relative:margin;mso-position-vertical:absolute;mso-position-vertical-relative:text;mso-width-percent:0;mso-height-percent:0;mso-width-relative:margin;mso-height-relative:margin;v-text-anchor:middle" o:gfxdata="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" filled="f" stroked="f" strokeweight="1pt">
+              <v:oval w14:anchorId="70B6294E" id="Oval 37" o:spid="_x0000_s1032" style="position:absolute;left:0;text-align:left;margin-left:367.3pt;margin-top:137.45pt;width:24.75pt;height:24.2pt;z-index:251687936;visibility:visible;mso-wrap-style:square;mso-width-percent:0;mso-height-percent:0;mso-wrap-distance-left:9pt;mso-wrap-distance-top:0;mso-wrap-distance-right:9pt;mso-wrap-distance-bottom:0;mso-position-horizontal:absolute;mso-position-horizontal-relative:margin;mso-position-vertical:absolute;mso-position-vertical-relative:text;mso-width-percent:0;mso-height-percent:0;mso-width-relative:margin;mso-height-relative:margin;v-text-anchor:middle" o:gfxdata="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" filled="f" stroked="f" strokeweight="1pt">
                 <v:stroke joinstyle="miter"/>
                 <v:textbox>
                   <w:txbxContent>
@@ -11893,7 +11884,7 @@
           </mc:Choice>
           <mc:Fallback>
             <w:pict>
-              <v:oval id="Oval 38" o:spid="_x0000_s1033" style="position:absolute;left:0;text-align:left;margin-left:386.35pt;margin-top:136.3pt;width:24.75pt;height:24.2pt;z-index:251688960;visibility:visible;mso-wrap-style:square;mso-width-percent:0;mso-height-percent:0;mso-wrap-distance-left:9pt;mso-wrap-distance-top:0;mso-wrap-distance-right:9pt;mso-wrap-distance-bottom:0;mso-position-horizontal:absolute;mso-position-horizontal-relative:margin;mso-position-vertical:absolute;mso-position-vertical-relative:text;mso-width-percent:0;mso-height-percent:0;mso-width-relative:margin;mso-height-relative:margin;v-text-anchor:middle" o:gfxdata="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" filled="f" stroked="f" strokeweight="1pt">
+              <v:oval w14:anchorId="2BB62CA6" id="Oval 38" o:spid="_x0000_s1033" style="position:absolute;left:0;text-align:left;margin-left:386.35pt;margin-top:136.3pt;width:24.75pt;height:24.2pt;z-index:251688960;visibility:visible;mso-wrap-style:square;mso-width-percent:0;mso-height-percent:0;mso-wrap-distance-left:9pt;mso-wrap-distance-top:0;mso-wrap-distance-right:9pt;mso-wrap-distance-bottom:0;mso-position-horizontal:absolute;mso-position-horizontal-relative:margin;mso-position-vertical:absolute;mso-position-vertical-relative:text;mso-width-percent:0;mso-height-percent:0;mso-width-relative:margin;mso-height-relative:margin;v-text-anchor:middle" o:gfxdata="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" filled="f" stroked="f" strokeweight="1pt">
                 <v:stroke joinstyle="miter"/>
                 <v:textbox>
                   <w:txbxContent>
@@ -12012,7 +12003,7 @@
           </mc:Choice>
           <mc:Fallback>
             <w:pict>
-              <v:oval id="Oval 39" o:spid="_x0000_s1034" style="position:absolute;left:0;text-align:left;margin-left:404.2pt;margin-top:136.3pt;width:24.75pt;height:24.2pt;z-index:251689984;visibility:visible;mso-wrap-style:square;mso-width-percent:0;mso-height-percent:0;mso-wrap-distance-left:9pt;mso-wrap-distance-top:0;mso-wrap-distance-right:9pt;mso-wrap-distance-bottom:0;mso-position-horizontal:absolute;mso-position-horizontal-relative:margin;mso-position-vertical:absolute;mso-position-vertical-relative:text;mso-width-percent:0;mso-height-percent:0;mso-width-relative:margin;mso-height-relative:margin;v-text-anchor:middle" o:gfxdata="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" filled="f" stroked="f" strokeweight="1pt">
+              <v:oval w14:anchorId="327AC28F" id="Oval 39" o:spid="_x0000_s1034" style="position:absolute;left:0;text-align:left;margin-left:404.2pt;margin-top:136.3pt;width:24.75pt;height:24.2pt;z-index:251689984;visibility:visible;mso-wrap-style:square;mso-width-percent:0;mso-height-percent:0;mso-wrap-distance-left:9pt;mso-wrap-distance-top:0;mso-wrap-distance-right:9pt;mso-wrap-distance-bottom:0;mso-position-horizontal:absolute;mso-position-horizontal-relative:margin;mso-position-vertical:absolute;mso-position-vertical-relative:text;mso-width-percent:0;mso-height-percent:0;mso-width-relative:margin;mso-height-relative:margin;v-text-anchor:middle" o:gfxdata="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" filled="f" stroked="f" strokeweight="1pt">
                 <v:stroke joinstyle="miter"/>
                 <v:textbox>
                   <w:txbxContent>
@@ -12131,7 +12122,7 @@
           </mc:Choice>
           <mc:Fallback>
             <w:pict>
-              <v:oval id="Oval 35" o:spid="_x0000_s1035" style="position:absolute;left:0;text-align:left;margin-left:372.2pt;margin-top:49.5pt;width:24.75pt;height:24.15pt;z-index:251685888;visibility:visible;mso-wrap-style:square;mso-width-percent:0;mso-height-percent:0;mso-wrap-distance-left:9pt;mso-wrap-distance-top:0;mso-wrap-distance-right:9pt;mso-wrap-distance-bottom:0;mso-position-horizontal:absolute;mso-position-horizontal-relative:margin;mso-position-vertical:absolute;mso-position-vertical-relative:text;mso-width-percent:0;mso-height-percent:0;mso-width-relative:margin;mso-height-relative:margin;v-text-anchor:middle" o:gfxdata="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" filled="f" stroked="f" strokeweight="1pt">
+              <v:oval w14:anchorId="0D58247C" id="Oval 35" o:spid="_x0000_s1035" style="position:absolute;left:0;text-align:left;margin-left:372.2pt;margin-top:49.5pt;width:24.75pt;height:24.15pt;z-index:251685888;visibility:visible;mso-wrap-style:square;mso-width-percent:0;mso-height-percent:0;mso-wrap-distance-left:9pt;mso-wrap-distance-top:0;mso-wrap-distance-right:9pt;mso-wrap-distance-bottom:0;mso-position-horizontal:absolute;mso-position-horizontal-relative:margin;mso-position-vertical:absolute;mso-position-vertical-relative:text;mso-width-percent:0;mso-height-percent:0;mso-width-relative:margin;mso-height-relative:margin;v-text-anchor:middle" o:gfxdata="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" filled="f" stroked="f" strokeweight="1pt">
                 <v:stroke joinstyle="miter"/>
                 <v:textbox>
                   <w:txbxContent>
@@ -12250,7 +12241,7 @@
           </mc:Choice>
           <mc:Fallback>
             <w:pict>
-              <v:oval id="Oval 34" o:spid="_x0000_s1036" style="position:absolute;left:0;text-align:left;margin-left:399.45pt;margin-top:68.7pt;width:24.75pt;height:24.2pt;z-index:251684864;visibility:visible;mso-wrap-style:square;mso-width-percent:0;mso-height-percent:0;mso-wrap-distance-left:9pt;mso-wrap-distance-top:0;mso-wrap-distance-right:9pt;mso-wrap-distance-bottom:0;mso-position-horizontal:absolute;mso-position-horizontal-relative:margin;mso-position-vertical:absolute;mso-position-vertical-relative:text;mso-width-percent:0;mso-height-percent:0;mso-width-relative:margin;mso-height-relative:margin;v-text-anchor:middle" o:gfxdata="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" filled="f" stroked="f" strokeweight="1pt">
+              <v:oval w14:anchorId="00D70ACC" id="Oval 34" o:spid="_x0000_s1036" style="position:absolute;left:0;text-align:left;margin-left:399.45pt;margin-top:68.7pt;width:24.75pt;height:24.2pt;z-index:251684864;visibility:visible;mso-wrap-style:square;mso-width-percent:0;mso-height-percent:0;mso-wrap-distance-left:9pt;mso-wrap-distance-top:0;mso-wrap-distance-right:9pt;mso-wrap-distance-bottom:0;mso-position-horizontal:absolute;mso-position-horizontal-relative:margin;mso-position-vertical:absolute;mso-position-vertical-relative:text;mso-width-percent:0;mso-height-percent:0;mso-width-relative:margin;mso-height-relative:margin;v-text-anchor:middle" o:gfxdata="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" filled="f" stroked="f" strokeweight="1pt">
                 <v:stroke joinstyle="miter"/>
                 <v:textbox>
                   <w:txbxContent>
@@ -12369,7 +12360,7 @@
           </mc:Choice>
           <mc:Fallback>
             <w:pict>
-              <v:oval id="Oval 30" o:spid="_x0000_s1037" style="position:absolute;left:0;text-align:left;margin-left:263.15pt;margin-top:68.45pt;width:24.75pt;height:24.15pt;z-index:251680768;visibility:visible;mso-wrap-style:square;mso-width-percent:0;mso-height-percent:0;mso-wrap-distance-left:9pt;mso-wrap-distance-top:0;mso-wrap-distance-right:9pt;mso-wrap-distance-bottom:0;mso-position-horizontal:absolute;mso-position-horizontal-relative:margin;mso-position-vertical:absolute;mso-position-vertical-relative:text;mso-width-percent:0;mso-height-percent:0;mso-width-relative:margin;mso-height-relative:margin;v-text-anchor:middle" o:gfxdata="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" filled="f" stroked="f" strokeweight="1pt">
+              <v:oval w14:anchorId="48FE83E5" id="Oval 30" o:spid="_x0000_s1037" style="position:absolute;left:0;text-align:left;margin-left:263.15pt;margin-top:68.45pt;width:24.75pt;height:24.15pt;z-index:251680768;visibility:visible;mso-wrap-style:square;mso-width-percent:0;mso-height-percent:0;mso-wrap-distance-left:9pt;mso-wrap-distance-top:0;mso-wrap-distance-right:9pt;mso-wrap-distance-bottom:0;mso-position-horizontal:absolute;mso-position-horizontal-relative:margin;mso-position-vertical:absolute;mso-position-vertical-relative:text;mso-width-percent:0;mso-height-percent:0;mso-width-relative:margin;mso-height-relative:margin;v-text-anchor:middle" o:gfxdata="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" filled="f" stroked="f" strokeweight="1pt">
                 <v:stroke joinstyle="miter"/>
                 <v:textbox>
                   <w:txbxContent>
@@ -12487,7 +12478,7 @@
           </mc:Choice>
           <mc:Fallback>
             <w:pict>
-              <v:oval id="Oval 20" o:spid="_x0000_s1038" style="position:absolute;left:0;text-align:left;margin-left:238.45pt;margin-top:31.55pt;width:24.75pt;height:24.2pt;z-index:251672576;visibility:visible;mso-wrap-style:square;mso-width-percent:0;mso-height-percent:0;mso-wrap-distance-left:9pt;mso-wrap-distance-top:0;mso-wrap-distance-right:9pt;mso-wrap-distance-bottom:0;mso-position-horizontal:absolute;mso-position-horizontal-relative:text;mso-position-vertical:absolute;mso-position-vertical-relative:text;mso-width-percent:0;mso-height-percent:0;mso-width-relative:margin;mso-height-relative:margin;v-text-anchor:middle" o:gfxdata="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" filled="f" stroked="f" strokeweight="1pt">
+              <v:oval w14:anchorId="70BC6BF4" id="Oval 20" o:spid="_x0000_s1038" style="position:absolute;left:0;text-align:left;margin-left:238.45pt;margin-top:31.55pt;width:24.75pt;height:24.2pt;z-index:251672576;visibility:visible;mso-wrap-style:square;mso-width-percent:0;mso-height-percent:0;mso-wrap-distance-left:9pt;mso-wrap-distance-top:0;mso-wrap-distance-right:9pt;mso-wrap-distance-bottom:0;mso-position-horizontal:absolute;mso-position-horizontal-relative:text;mso-position-vertical:absolute;mso-position-vertical-relative:text;mso-width-percent:0;mso-height-percent:0;mso-width-relative:margin;mso-height-relative:margin;v-text-anchor:middle" o:gfxdata="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" filled="f" stroked="f" strokeweight="1pt">
                 <v:stroke joinstyle="miter"/>
                 <v:textbox>
                   <w:txbxContent>
@@ -12604,7 +12595,7 @@
           </mc:Choice>
           <mc:Fallback>
             <w:pict>
-              <v:oval id="Oval 25" o:spid="_x0000_s1039" style="position:absolute;left:0;text-align:left;margin-left:0;margin-top:103.05pt;width:24.75pt;height:24.2pt;z-index:251676672;visibility:visible;mso-wrap-style:square;mso-width-percent:0;mso-height-percent:0;mso-wrap-distance-left:9pt;mso-wrap-distance-top:0;mso-wrap-distance-right:9pt;mso-wrap-distance-bottom:0;mso-position-horizontal:center;mso-position-horizontal-relative:margin;mso-position-vertical:absolute;mso-position-vertical-relative:text;mso-width-percent:0;mso-height-percent:0;mso-width-relative:margin;mso-height-relative:margin;v-text-anchor:middle" o:gfxdata="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" filled="f" stroked="f" strokeweight="1pt">
+              <v:oval w14:anchorId="48BA6308" id="Oval 25" o:spid="_x0000_s1039" style="position:absolute;left:0;text-align:left;margin-left:0;margin-top:103.05pt;width:24.75pt;height:24.2pt;z-index:251676672;visibility:visible;mso-wrap-style:square;mso-width-percent:0;mso-height-percent:0;mso-wrap-distance-left:9pt;mso-wrap-distance-top:0;mso-wrap-distance-right:9pt;mso-wrap-distance-bottom:0;mso-position-horizontal:center;mso-position-horizontal-relative:margin;mso-position-vertical:absolute;mso-position-vertical-relative:text;mso-width-percent:0;mso-height-percent:0;mso-width-relative:margin;mso-height-relative:margin;v-text-anchor:middle" o:gfxdata="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" filled="f" stroked="f" strokeweight="1pt">
                 <v:stroke joinstyle="miter"/>
                 <v:textbox>
                   <w:txbxContent>
@@ -12723,7 +12714,7 @@
           </mc:Choice>
           <mc:Fallback>
             <w:pict>
-              <v:oval id="Oval 24" o:spid="_x0000_s1040" style="position:absolute;left:0;text-align:left;margin-left:0;margin-top:86.3pt;width:24.75pt;height:24.2pt;z-index:251675648;visibility:visible;mso-wrap-style:square;mso-width-percent:0;mso-height-percent:0;mso-wrap-distance-left:9pt;mso-wrap-distance-top:0;mso-wrap-distance-right:9pt;mso-wrap-distance-bottom:0;mso-position-horizontal:center;mso-position-horizontal-relative:margin;mso-position-vertical:absolute;mso-position-vertical-relative:text;mso-width-percent:0;mso-height-percent:0;mso-width-relative:margin;mso-height-relative:margin;v-text-anchor:middle" o:gfxdata="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" filled="f" stroked="f" strokeweight="1pt">
+              <v:oval w14:anchorId="152782D5" id="Oval 24" o:spid="_x0000_s1040" style="position:absolute;left:0;text-align:left;margin-left:0;margin-top:86.3pt;width:24.75pt;height:24.2pt;z-index:251675648;visibility:visible;mso-wrap-style:square;mso-width-percent:0;mso-height-percent:0;mso-wrap-distance-left:9pt;mso-wrap-distance-top:0;mso-wrap-distance-right:9pt;mso-wrap-distance-bottom:0;mso-position-horizontal:center;mso-position-horizontal-relative:margin;mso-position-vertical:absolute;mso-position-vertical-relative:text;mso-width-percent:0;mso-height-percent:0;mso-width-relative:margin;mso-height-relative:margin;v-text-anchor:middle" o:gfxdata="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" filled="f" stroked="f" strokeweight="1pt">
                 <v:stroke joinstyle="miter"/>
                 <v:textbox>
                   <w:txbxContent>
@@ -12842,7 +12833,7 @@
           </mc:Choice>
           <mc:Fallback>
             <w:pict>
-              <v:oval id="Oval 36" o:spid="_x0000_s1041" style="position:absolute;left:0;text-align:left;margin-left:403.25pt;margin-top:30.5pt;width:24.75pt;height:24.2pt;z-index:251686912;visibility:visible;mso-wrap-style:square;mso-width-percent:0;mso-height-percent:0;mso-wrap-distance-left:9pt;mso-wrap-distance-top:0;mso-wrap-distance-right:9pt;mso-wrap-distance-bottom:0;mso-position-horizontal:absolute;mso-position-horizontal-relative:margin;mso-position-vertical:absolute;mso-position-vertical-relative:text;mso-width-percent:0;mso-height-percent:0;mso-width-relative:margin;mso-height-relative:margin;v-text-anchor:middle" o:gfxdata="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" filled="f" stroked="f" strokeweight="1pt">
+              <v:oval w14:anchorId="6020AC5B" id="Oval 36" o:spid="_x0000_s1041" style="position:absolute;left:0;text-align:left;margin-left:403.25pt;margin-top:30.5pt;width:24.75pt;height:24.2pt;z-index:251686912;visibility:visible;mso-wrap-style:square;mso-width-percent:0;mso-height-percent:0;mso-wrap-distance-left:9pt;mso-wrap-distance-top:0;mso-wrap-distance-right:9pt;mso-wrap-distance-bottom:0;mso-position-horizontal:absolute;mso-position-horizontal-relative:margin;mso-position-vertical:absolute;mso-position-vertical-relative:text;mso-width-percent:0;mso-height-percent:0;mso-width-relative:margin;mso-height-relative:margin;v-text-anchor:middle" o:gfxdata="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" filled="f" stroked="f" strokeweight="1pt">
                 <v:stroke joinstyle="miter"/>
                 <v:textbox>
                   <w:txbxContent>
@@ -12961,7 +12952,7 @@
           </mc:Choice>
           <mc:Fallback>
             <w:pict>
-              <v:oval id="Oval 31" o:spid="_x0000_s1042" style="position:absolute;left:0;text-align:left;margin-left:373.25pt;margin-top:127.2pt;width:24.75pt;height:24.2pt;z-index:251681792;visibility:visible;mso-wrap-style:square;mso-width-percent:0;mso-height-percent:0;mso-wrap-distance-left:9pt;mso-wrap-distance-top:0;mso-wrap-distance-right:9pt;mso-wrap-distance-bottom:0;mso-position-horizontal:absolute;mso-position-horizontal-relative:margin;mso-position-vertical:absolute;mso-position-vertical-relative:text;mso-width-percent:0;mso-height-percent:0;mso-width-relative:margin;mso-height-relative:margin;v-text-anchor:middle" o:gfxdata="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" filled="f" stroked="f" strokeweight="1pt">
+              <v:oval w14:anchorId="527F9732" id="Oval 31" o:spid="_x0000_s1042" style="position:absolute;left:0;text-align:left;margin-left:373.25pt;margin-top:127.2pt;width:24.75pt;height:24.2pt;z-index:251681792;visibility:visible;mso-wrap-style:square;mso-width-percent:0;mso-height-percent:0;mso-wrap-distance-left:9pt;mso-wrap-distance-top:0;mso-wrap-distance-right:9pt;mso-wrap-distance-bottom:0;mso-position-horizontal:absolute;mso-position-horizontal-relative:margin;mso-position-vertical:absolute;mso-position-vertical-relative:text;mso-width-percent:0;mso-height-percent:0;mso-width-relative:margin;mso-height-relative:margin;v-text-anchor:middle" o:gfxdata="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" filled="f" stroked="f" strokeweight="1pt">
                 <v:stroke joinstyle="miter"/>
                 <v:textbox>
                   <w:txbxContent>
@@ -13080,7 +13071,7 @@
           </mc:Choice>
           <mc:Fallback>
             <w:pict>
-              <v:oval id="Oval 32" o:spid="_x0000_s1043" style="position:absolute;left:0;text-align:left;margin-left:399.05pt;margin-top:108.65pt;width:24.75pt;height:24.2pt;z-index:251682816;visibility:visible;mso-wrap-style:square;mso-width-percent:0;mso-height-percent:0;mso-wrap-distance-left:9pt;mso-wrap-distance-top:0;mso-wrap-distance-right:9pt;mso-wrap-distance-bottom:0;mso-position-horizontal:absolute;mso-position-horizontal-relative:margin;mso-position-vertical:absolute;mso-position-vertical-relative:text;mso-width-percent:0;mso-height-percent:0;mso-width-relative:margin;mso-height-relative:margin;v-text-anchor:middle" o:gfxdata="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" filled="f" stroked="f" strokeweight="1pt">
+              <v:oval w14:anchorId="189999FF" id="Oval 32" o:spid="_x0000_s1043" style="position:absolute;left:0;text-align:left;margin-left:399.05pt;margin-top:108.65pt;width:24.75pt;height:24.2pt;z-index:251682816;visibility:visible;mso-wrap-style:square;mso-width-percent:0;mso-height-percent:0;mso-wrap-distance-left:9pt;mso-wrap-distance-top:0;mso-wrap-distance-right:9pt;mso-wrap-distance-bottom:0;mso-position-horizontal:absolute;mso-position-horizontal-relative:margin;mso-position-vertical:absolute;mso-position-vertical-relative:text;mso-width-percent:0;mso-height-percent:0;mso-width-relative:margin;mso-height-relative:margin;v-text-anchor:middle" o:gfxdata="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" filled="f" stroked="f" strokeweight="1pt">
                 <v:stroke joinstyle="miter"/>
                 <v:textbox>
                   <w:txbxContent>
@@ -13199,7 +13190,7 @@
           </mc:Choice>
           <mc:Fallback>
             <w:pict>
-              <v:oval id="Oval 33" o:spid="_x0000_s1044" style="position:absolute;left:0;text-align:left;margin-left:371.35pt;margin-top:86.1pt;width:24.75pt;height:24.2pt;z-index:251683840;visibility:visible;mso-wrap-style:square;mso-width-percent:0;mso-height-percent:0;mso-wrap-distance-left:9pt;mso-wrap-distance-top:0;mso-wrap-distance-right:9pt;mso-wrap-distance-bottom:0;mso-position-horizontal:absolute;mso-position-horizontal-relative:margin;mso-position-vertical:absolute;mso-position-vertical-relative:text;mso-width-percent:0;mso-height-percent:0;mso-width-relative:margin;mso-height-relative:margin;v-text-anchor:middle" o:gfxdata="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" filled="f" stroked="f" strokeweight="1pt">
+              <v:oval w14:anchorId="67B23A87" id="Oval 33" o:spid="_x0000_s1044" style="position:absolute;left:0;text-align:left;margin-left:371.35pt;margin-top:86.1pt;width:24.75pt;height:24.2pt;z-index:251683840;visibility:visible;mso-wrap-style:square;mso-width-percent:0;mso-height-percent:0;mso-wrap-distance-left:9pt;mso-wrap-distance-top:0;mso-wrap-distance-right:9pt;mso-wrap-distance-bottom:0;mso-position-horizontal:absolute;mso-position-horizontal-relative:margin;mso-position-vertical:absolute;mso-position-vertical-relative:text;mso-width-percent:0;mso-height-percent:0;mso-width-relative:margin;mso-height-relative:margin;v-text-anchor:middle" o:gfxdata="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" filled="f" stroked="f" strokeweight="1pt">
                 <v:stroke joinstyle="miter"/>
                 <v:textbox>
                   <w:txbxContent>
@@ -13318,7 +13309,7 @@
           </mc:Choice>
           <mc:Fallback>
             <w:pict>
-              <v:oval id="Oval 27" o:spid="_x0000_s1045" style="position:absolute;left:0;text-align:left;margin-left:263.25pt;margin-top:129.5pt;width:24.75pt;height:24.2pt;z-index:251678720;visibility:visible;mso-wrap-style:square;mso-width-percent:0;mso-height-percent:0;mso-wrap-distance-left:9pt;mso-wrap-distance-top:0;mso-wrap-distance-right:9pt;mso-wrap-distance-bottom:0;mso-position-horizontal:absolute;mso-position-horizontal-relative:margin;mso-position-vertical:absolute;mso-position-vertical-relative:text;mso-width-percent:0;mso-height-percent:0;mso-width-relative:margin;mso-height-relative:margin;v-text-anchor:middle" o:gfxdata="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" filled="f" stroked="f" strokeweight="1pt">
+              <v:oval w14:anchorId="253A1A49" id="Oval 27" o:spid="_x0000_s1045" style="position:absolute;left:0;text-align:left;margin-left:263.25pt;margin-top:129.5pt;width:24.75pt;height:24.2pt;z-index:251678720;visibility:visible;mso-wrap-style:square;mso-width-percent:0;mso-height-percent:0;mso-wrap-distance-left:9pt;mso-wrap-distance-top:0;mso-wrap-distance-right:9pt;mso-wrap-distance-bottom:0;mso-position-horizontal:absolute;mso-position-horizontal-relative:margin;mso-position-vertical:absolute;mso-position-vertical-relative:text;mso-width-percent:0;mso-height-percent:0;mso-width-relative:margin;mso-height-relative:margin;v-text-anchor:middle" o:gfxdata="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" filled="f" stroked="f" strokeweight="1pt">
                 <v:stroke joinstyle="miter"/>
                 <v:textbox>
                   <w:txbxContent>
@@ -13437,7 +13428,7 @@
           </mc:Choice>
           <mc:Fallback>
             <w:pict>
-              <v:oval id="Oval 29" o:spid="_x0000_s1046" style="position:absolute;left:0;text-align:left;margin-left:213pt;margin-top:127.05pt;width:24.75pt;height:24.2pt;z-index:251679744;visibility:visible;mso-wrap-style:square;mso-width-percent:0;mso-height-percent:0;mso-wrap-distance-left:9pt;mso-wrap-distance-top:0;mso-wrap-distance-right:9pt;mso-wrap-distance-bottom:0;mso-position-horizontal:absolute;mso-position-horizontal-relative:margin;mso-position-vertical:absolute;mso-position-vertical-relative:text;mso-width-percent:0;mso-height-percent:0;mso-width-relative:margin;mso-height-relative:margin;v-text-anchor:middle" o:gfxdata="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" filled="f" stroked="f" strokeweight="1pt">
+              <v:oval w14:anchorId="7B4D037C" id="Oval 29" o:spid="_x0000_s1046" style="position:absolute;left:0;text-align:left;margin-left:213pt;margin-top:127.05pt;width:24.75pt;height:24.2pt;z-index:251679744;visibility:visible;mso-wrap-style:square;mso-width-percent:0;mso-height-percent:0;mso-wrap-distance-left:9pt;mso-wrap-distance-top:0;mso-wrap-distance-right:9pt;mso-wrap-distance-bottom:0;mso-position-horizontal:absolute;mso-position-horizontal-relative:margin;mso-position-vertical:absolute;mso-position-vertical-relative:text;mso-width-percent:0;mso-height-percent:0;mso-width-relative:margin;mso-height-relative:margin;v-text-anchor:middle" o:gfxdata="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" filled="f" stroked="f" strokeweight="1pt">
                 <v:stroke joinstyle="miter"/>
                 <v:textbox>
                   <w:txbxContent>
@@ -13556,7 +13547,7 @@
           </mc:Choice>
           <mc:Fallback>
             <w:pict>
-              <v:oval id="Oval 26" o:spid="_x0000_s1047" style="position:absolute;left:0;text-align:left;margin-left:262.1pt;margin-top:103.05pt;width:24.75pt;height:24.2pt;z-index:251677696;visibility:visible;mso-wrap-style:square;mso-width-percent:0;mso-height-percent:0;mso-wrap-distance-left:9pt;mso-wrap-distance-top:0;mso-wrap-distance-right:9pt;mso-wrap-distance-bottom:0;mso-position-horizontal:absolute;mso-position-horizontal-relative:margin;mso-position-vertical:absolute;mso-position-vertical-relative:text;mso-width-percent:0;mso-height-percent:0;mso-width-relative:margin;mso-height-relative:margin;v-text-anchor:middle" o:gfxdata="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" filled="f" stroked="f" strokeweight="1pt">
+              <v:oval w14:anchorId="0E3EFADC" id="Oval 26" o:spid="_x0000_s1047" style="position:absolute;left:0;text-align:left;margin-left:262.1pt;margin-top:103.05pt;width:24.75pt;height:24.2pt;z-index:251677696;visibility:visible;mso-wrap-style:square;mso-width-percent:0;mso-height-percent:0;mso-wrap-distance-left:9pt;mso-wrap-distance-top:0;mso-wrap-distance-right:9pt;mso-wrap-distance-bottom:0;mso-position-horizontal:absolute;mso-position-horizontal-relative:margin;mso-position-vertical:absolute;mso-position-vertical-relative:text;mso-width-percent:0;mso-height-percent:0;mso-width-relative:margin;mso-height-relative:margin;v-text-anchor:middle" o:gfxdata="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" filled="f" stroked="f" strokeweight="1pt">
                 <v:stroke joinstyle="miter"/>
                 <v:textbox>
                   <w:txbxContent>
@@ -13675,7 +13666,7 @@
           </mc:Choice>
           <mc:Fallback>
             <w:pict>
-              <v:oval id="Oval 22" o:spid="_x0000_s1048" style="position:absolute;left:0;text-align:left;margin-left:214.45pt;margin-top:66.15pt;width:24.75pt;height:24.15pt;z-index:251674624;visibility:visible;mso-wrap-style:square;mso-width-percent:0;mso-height-percent:0;mso-wrap-distance-left:9pt;mso-wrap-distance-top:0;mso-wrap-distance-right:9pt;mso-wrap-distance-bottom:0;mso-position-horizontal:absolute;mso-position-horizontal-relative:margin;mso-position-vertical:absolute;mso-position-vertical-relative:text;mso-width-percent:0;mso-height-percent:0;mso-width-relative:margin;mso-height-relative:margin;v-text-anchor:middle" o:gfxdata="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" filled="f" stroked="f" strokeweight="1pt">
+              <v:oval w14:anchorId="75532CA6" id="Oval 22" o:spid="_x0000_s1048" style="position:absolute;left:0;text-align:left;margin-left:214.45pt;margin-top:66.15pt;width:24.75pt;height:24.15pt;z-index:251674624;visibility:visible;mso-wrap-style:square;mso-width-percent:0;mso-height-percent:0;mso-wrap-distance-left:9pt;mso-wrap-distance-top:0;mso-wrap-distance-right:9pt;mso-wrap-distance-bottom:0;mso-position-horizontal:absolute;mso-position-horizontal-relative:margin;mso-position-vertical:absolute;mso-position-vertical-relative:text;mso-width-percent:0;mso-height-percent:0;mso-width-relative:margin;mso-height-relative:margin;v-text-anchor:middle" o:gfxdata="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" filled="f" stroked="f" strokeweight="1pt">
                 <v:stroke joinstyle="miter"/>
                 <v:textbox>
                   <w:txbxContent>
@@ -13793,7 +13784,7 @@
           </mc:Choice>
           <mc:Fallback>
             <w:pict>
-              <v:oval id="Oval 21" o:spid="_x0000_s1049" style="position:absolute;left:0;text-align:left;margin-left:236.1pt;margin-top:46.5pt;width:24.75pt;height:24.2pt;z-index:251673600;visibility:visible;mso-wrap-style:square;mso-width-percent:0;mso-height-percent:0;mso-wrap-distance-left:9pt;mso-wrap-distance-top:0;mso-wrap-distance-right:9pt;mso-wrap-distance-bottom:0;mso-position-horizontal:absolute;mso-position-horizontal-relative:text;mso-position-vertical:absolute;mso-position-vertical-relative:text;mso-width-percent:0;mso-height-percent:0;mso-width-relative:margin;mso-height-relative:margin;v-text-anchor:middle" o:gfxdata="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" filled="f" stroked="f" strokeweight="1pt">
+              <v:oval w14:anchorId="6D79C099" id="Oval 21" o:spid="_x0000_s1049" style="position:absolute;left:0;text-align:left;margin-left:236.1pt;margin-top:46.5pt;width:24.75pt;height:24.2pt;z-index:251673600;visibility:visible;mso-wrap-style:square;mso-width-percent:0;mso-height-percent:0;mso-wrap-distance-left:9pt;mso-wrap-distance-top:0;mso-wrap-distance-right:9pt;mso-wrap-distance-bottom:0;mso-position-horizontal:absolute;mso-position-horizontal-relative:text;mso-position-vertical:absolute;mso-position-vertical-relative:text;mso-width-percent:0;mso-height-percent:0;mso-width-relative:margin;mso-height-relative:margin;v-text-anchor:middle" o:gfxdata="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" filled="f" stroked="f" strokeweight="1pt">
                 <v:stroke joinstyle="miter"/>
                 <v:textbox>
                   <w:txbxContent>
@@ -13909,7 +13900,7 @@
           </mc:Choice>
           <mc:Fallback>
             <w:pict>
-              <v:oval id="Oval 10" o:spid="_x0000_s1050" style="position:absolute;left:0;text-align:left;margin-left:99.6pt;margin-top:31.6pt;width:24.75pt;height:24.2pt;z-index:251665408;visibility:visible;mso-wrap-style:square;mso-width-percent:0;mso-height-percent:0;mso-wrap-distance-left:9pt;mso-wrap-distance-top:0;mso-wrap-distance-right:9pt;mso-wrap-distance-bottom:0;mso-position-horizontal:absolute;mso-position-horizontal-relative:text;mso-position-vertical:absolute;mso-position-vertical-relative:text;mso-width-percent:0;mso-height-percent:0;mso-width-relative:margin;mso-height-relative:margin;v-text-anchor:middle" o:gfxdata="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" filled="f" stroked="f" strokeweight="1pt">
+              <v:oval w14:anchorId="638CEC0A" id="Oval 10" o:spid="_x0000_s1050" style="position:absolute;left:0;text-align:left;margin-left:99.6pt;margin-top:31.6pt;width:24.75pt;height:24.2pt;z-index:251665408;visibility:visible;mso-wrap-style:square;mso-width-percent:0;mso-height-percent:0;mso-wrap-distance-left:9pt;mso-wrap-distance-top:0;mso-wrap-distance-right:9pt;mso-wrap-distance-bottom:0;mso-position-horizontal:absolute;mso-position-horizontal-relative:text;mso-position-vertical:absolute;mso-position-vertical-relative:text;mso-width-percent:0;mso-height-percent:0;mso-width-relative:margin;mso-height-relative:margin;v-text-anchor:middle" o:gfxdata="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" filled="f" stroked="f" strokeweight="1pt">
                 <v:stroke joinstyle="miter"/>
                 <v:textbox>
                   <w:txbxContent>
@@ -14025,7 +14016,7 @@
           </mc:Choice>
           <mc:Fallback>
             <w:pict>
-              <v:oval id="Oval 18" o:spid="_x0000_s1051" style="position:absolute;left:0;text-align:left;margin-left:107.15pt;margin-top:122.6pt;width:24.75pt;height:24.2pt;z-index:251670528;visibility:visible;mso-wrap-style:square;mso-width-percent:0;mso-height-percent:0;mso-wrap-distance-left:9pt;mso-wrap-distance-top:0;mso-wrap-distance-right:9pt;mso-wrap-distance-bottom:0;mso-position-horizontal:absolute;mso-position-horizontal-relative:text;mso-position-vertical:absolute;mso-position-vertical-relative:text;mso-width-percent:0;mso-height-percent:0;mso-width-relative:margin;mso-height-relative:margin;v-text-anchor:middle" o:gfxdata="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" filled="f" stroked="f" strokeweight="1pt">
+              <v:oval w14:anchorId="597508BB" id="Oval 18" o:spid="_x0000_s1051" style="position:absolute;left:0;text-align:left;margin-left:107.15pt;margin-top:122.6pt;width:24.75pt;height:24.2pt;z-index:251670528;visibility:visible;mso-wrap-style:square;mso-width-percent:0;mso-height-percent:0;mso-wrap-distance-left:9pt;mso-wrap-distance-top:0;mso-wrap-distance-right:9pt;mso-wrap-distance-bottom:0;mso-position-horizontal:absolute;mso-position-horizontal-relative:text;mso-position-vertical:absolute;mso-position-vertical-relative:text;mso-width-percent:0;mso-height-percent:0;mso-width-relative:margin;mso-height-relative:margin;v-text-anchor:middle" o:gfxdata="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" filled="f" stroked="f" strokeweight="1pt">
                 <v:stroke joinstyle="miter"/>
                 <v:textbox>
                   <w:txbxContent>
@@ -14141,7 +14132,7 @@
           </mc:Choice>
           <mc:Fallback>
             <w:pict>
-              <v:oval id="Oval 17" o:spid="_x0000_s1052" style="position:absolute;left:0;text-align:left;margin-left:74.85pt;margin-top:105.35pt;width:24.75pt;height:24.2pt;z-index:251669504;visibility:visible;mso-wrap-style:square;mso-width-percent:0;mso-height-percent:0;mso-wrap-distance-left:9pt;mso-wrap-distance-top:0;mso-wrap-distance-right:9pt;mso-wrap-distance-bottom:0;mso-position-horizontal:absolute;mso-position-horizontal-relative:text;mso-position-vertical:absolute;mso-position-vertical-relative:text;mso-width-percent:0;mso-height-percent:0;mso-width-relative:margin;mso-height-relative:margin;v-text-anchor:middle" o:gfxdata="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" filled="f" stroked="f" strokeweight="1pt">
+              <v:oval w14:anchorId="2684019F" id="Oval 17" o:spid="_x0000_s1052" style="position:absolute;left:0;text-align:left;margin-left:74.85pt;margin-top:105.35pt;width:24.75pt;height:24.2pt;z-index:251669504;visibility:visible;mso-wrap-style:square;mso-width-percent:0;mso-height-percent:0;mso-wrap-distance-left:9pt;mso-wrap-distance-top:0;mso-wrap-distance-right:9pt;mso-wrap-distance-bottom:0;mso-position-horizontal:absolute;mso-position-horizontal-relative:text;mso-position-vertical:absolute;mso-position-vertical-relative:text;mso-width-percent:0;mso-height-percent:0;mso-width-relative:margin;mso-height-relative:margin;v-text-anchor:middle" o:gfxdata="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" filled="f" stroked="f" strokeweight="1pt">
                 <v:stroke joinstyle="miter"/>
                 <v:textbox>
                   <w:txbxContent>
@@ -14257,7 +14248,7 @@
           </mc:Choice>
           <mc:Fallback>
             <w:pict>
-              <v:oval id="Oval 19" o:spid="_x0000_s1053" style="position:absolute;left:0;text-align:left;margin-left:76.05pt;margin-top:142.2pt;width:24.75pt;height:24.2pt;z-index:251671552;visibility:visible;mso-wrap-style:square;mso-width-percent:0;mso-height-percent:0;mso-wrap-distance-left:9pt;mso-wrap-distance-top:0;mso-wrap-distance-right:9pt;mso-wrap-distance-bottom:0;mso-position-horizontal:absolute;mso-position-horizontal-relative:text;mso-position-vertical:absolute;mso-position-vertical-relative:text;mso-width-percent:0;mso-height-percent:0;mso-width-relative:margin;mso-height-relative:margin;v-text-anchor:middle" o:gfxdata="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" filled="f" stroked="f" strokeweight="1pt">
+              <v:oval w14:anchorId="55DABD6A" id="Oval 19" o:spid="_x0000_s1053" style="position:absolute;left:0;text-align:left;margin-left:76.05pt;margin-top:142.2pt;width:24.75pt;height:24.2pt;z-index:251671552;visibility:visible;mso-wrap-style:square;mso-width-percent:0;mso-height-percent:0;mso-wrap-distance-left:9pt;mso-wrap-distance-top:0;mso-wrap-distance-right:9pt;mso-wrap-distance-bottom:0;mso-position-horizontal:absolute;mso-position-horizontal-relative:text;mso-position-vertical:absolute;mso-position-vertical-relative:text;mso-width-percent:0;mso-height-percent:0;mso-width-relative:margin;mso-height-relative:margin;v-text-anchor:middle" o:gfxdata="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" filled="f" stroked="f" strokeweight="1pt">
                 <v:stroke joinstyle="miter"/>
                 <v:textbox>
                   <w:txbxContent>
@@ -14373,7 +14364,7 @@
           </mc:Choice>
           <mc:Fallback>
             <w:pict>
-              <v:oval id="Oval 16" o:spid="_x0000_s1054" style="position:absolute;left:0;text-align:left;margin-left:112.9pt;margin-top:86.35pt;width:24.75pt;height:24.2pt;z-index:251668480;visibility:visible;mso-wrap-style:square;mso-width-percent:0;mso-height-percent:0;mso-wrap-distance-left:9pt;mso-wrap-distance-top:0;mso-wrap-distance-right:9pt;mso-wrap-distance-bottom:0;mso-position-horizontal:absolute;mso-position-horizontal-relative:text;mso-position-vertical:absolute;mso-position-vertical-relative:text;mso-width-percent:0;mso-height-percent:0;mso-width-relative:margin;mso-height-relative:margin;v-text-anchor:middle" o:gfxdata="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" filled="f" stroked="f" strokeweight="1pt">
+              <v:oval w14:anchorId="259C6C42" id="Oval 16" o:spid="_x0000_s1054" style="position:absolute;left:0;text-align:left;margin-left:112.9pt;margin-top:86.35pt;width:24.75pt;height:24.2pt;z-index:251668480;visibility:visible;mso-wrap-style:square;mso-width-percent:0;mso-height-percent:0;mso-wrap-distance-left:9pt;mso-wrap-distance-top:0;mso-wrap-distance-right:9pt;mso-wrap-distance-bottom:0;mso-position-horizontal:absolute;mso-position-horizontal-relative:text;mso-position-vertical:absolute;mso-position-vertical-relative:text;mso-width-percent:0;mso-height-percent:0;mso-width-relative:margin;mso-height-relative:margin;v-text-anchor:middle" o:gfxdata="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" filled="f" stroked="f" strokeweight="1pt">
                 <v:stroke joinstyle="miter"/>
                 <v:textbox>
                   <w:txbxContent>
@@ -14489,7 +14480,7 @@
           </mc:Choice>
           <mc:Fallback>
             <w:pict>
-              <v:oval id="Oval 15" o:spid="_x0000_s1055" style="position:absolute;left:0;text-align:left;margin-left:89.85pt;margin-top:68.5pt;width:24.75pt;height:24.2pt;z-index:251667456;visibility:visible;mso-wrap-style:square;mso-width-percent:0;mso-height-percent:0;mso-wrap-distance-left:9pt;mso-wrap-distance-top:0;mso-wrap-distance-right:9pt;mso-wrap-distance-bottom:0;mso-position-horizontal:absolute;mso-position-horizontal-relative:text;mso-position-vertical:absolute;mso-position-vertical-relative:text;mso-width-percent:0;mso-height-percent:0;mso-width-relative:margin;mso-height-relative:margin;v-text-anchor:middle" o:gfxdata="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" filled="f" stroked="f" strokeweight="1pt">
+              <v:oval w14:anchorId="6901247E" id="Oval 15" o:spid="_x0000_s1055" style="position:absolute;left:0;text-align:left;margin-left:89.85pt;margin-top:68.5pt;width:24.75pt;height:24.2pt;z-index:251667456;visibility:visible;mso-wrap-style:square;mso-width-percent:0;mso-height-percent:0;mso-wrap-distance-left:9pt;mso-wrap-distance-top:0;mso-wrap-distance-right:9pt;mso-wrap-distance-bottom:0;mso-position-horizontal:absolute;mso-position-horizontal-relative:text;mso-position-vertical:absolute;mso-position-vertical-relative:text;mso-width-percent:0;mso-height-percent:0;mso-width-relative:margin;mso-height-relative:margin;v-text-anchor:middle" o:gfxdata="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" filled="f" stroked="f" strokeweight="1pt">
                 <v:stroke joinstyle="miter"/>
                 <v:textbox>
                   <w:txbxContent>
@@ -14535,7 +14526,7 @@
                     <pic:cNvPicPr/>
                   </pic:nvPicPr>
                   <pic:blipFill>
-                    <a:blip r:embed="rId10"/>
+                    <a:blip r:embed="rId9"/>
                     <a:stretch>
                       <a:fillRect/>
                     </a:stretch>
@@ -18012,7 +18003,19 @@
         <w:rPr>
           <w:b/>
         </w:rPr>
-        <w:t>Cách sử lý:</w:t>
+        <w:t xml:space="preserve">Cách </w:t>
+      </w:r>
+      <w:r>
+        <w:rPr>
+          <w:b/>
+        </w:rPr>
+        <w:t>xử</w:t>
+      </w:r>
+      <w:r>
+        <w:rPr>
+          <w:b/>
+        </w:rPr>
+        <w:t xml:space="preserve"> lý:</w:t>
       </w:r>
     </w:p>
     <w:p>
@@ -18671,11 +18674,11 @@
       <w:pPr>
         <w:pStyle w:val="Heading2"/>
       </w:pPr>
-      <w:bookmarkStart w:id="20" w:name="_Toc403169822"/>
+      <w:bookmarkStart w:id="19" w:name="_Toc403169822"/>
       <w:r>
         <w:t>Chức năng cập nhật tình trạng MBA</w:t>
       </w:r>
-      <w:bookmarkEnd w:id="20"/>
+      <w:bookmarkEnd w:id="19"/>
     </w:p>
     <w:p>
       <w:pPr>
@@ -18730,7 +18733,6 @@
         <w:rPr>
           <w:noProof/>
         </w:rPr>
-        <w:lastRenderedPageBreak/>
         <mc:AlternateContent>
           <mc:Choice Requires="wps">
             <w:drawing>
@@ -18818,7 +18820,7 @@
           </mc:Choice>
           <mc:Fallback>
             <w:pict>
-              <v:oval id="Oval 69" o:spid="_x0000_s1056" style="position:absolute;left:0;text-align:left;margin-left:439.95pt;margin-top:223.85pt;width:24.75pt;height:24.15pt;z-index:251714560;visibility:visible;mso-wrap-style:square;mso-width-percent:0;mso-height-percent:0;mso-wrap-distance-left:9pt;mso-wrap-distance-top:0;mso-wrap-distance-right:9pt;mso-wrap-distance-bottom:0;mso-position-horizontal:absolute;mso-position-horizontal-relative:margin;mso-position-vertical:absolute;mso-position-vertical-relative:text;mso-width-percent:0;mso-height-percent:0;mso-width-relative:margin;mso-height-relative:margin;v-text-anchor:middle" o:gfxdata="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" filled="f" stroked="f" strokeweight="1pt">
+              <v:oval w14:anchorId="6C8F7653" id="Oval 69" o:spid="_x0000_s1056" style="position:absolute;left:0;text-align:left;margin-left:439.95pt;margin-top:223.85pt;width:24.75pt;height:24.15pt;z-index:251714560;visibility:visible;mso-wrap-style:square;mso-width-percent:0;mso-height-percent:0;mso-wrap-distance-left:9pt;mso-wrap-distance-top:0;mso-wrap-distance-right:9pt;mso-wrap-distance-bottom:0;mso-position-horizontal:absolute;mso-position-horizontal-relative:margin;mso-position-vertical:absolute;mso-position-vertical-relative:text;mso-width-percent:0;mso-height-percent:0;mso-width-relative:margin;mso-height-relative:margin;v-text-anchor:middle" o:gfxdata="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" filled="f" stroked="f" strokeweight="1pt">
                 <v:stroke joinstyle="miter"/>
                 <v:textbox>
                   <w:txbxContent>
@@ -18937,7 +18939,7 @@
           </mc:Choice>
           <mc:Fallback>
             <w:pict>
-              <v:oval id="Oval 68" o:spid="_x0000_s1057" style="position:absolute;left:0;text-align:left;margin-left:439.95pt;margin-top:184.1pt;width:24.75pt;height:24.15pt;z-index:251713536;visibility:visible;mso-wrap-style:square;mso-width-percent:0;mso-height-percent:0;mso-wrap-distance-left:9pt;mso-wrap-distance-top:0;mso-wrap-distance-right:9pt;mso-wrap-distance-bottom:0;mso-position-horizontal:absolute;mso-position-horizontal-relative:margin;mso-position-vertical:absolute;mso-position-vertical-relative:text;mso-width-percent:0;mso-height-percent:0;mso-width-relative:margin;mso-height-relative:margin;v-text-anchor:middle" o:gfxdata="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" filled="f" stroked="f" strokeweight="1pt">
+              <v:oval w14:anchorId="6610E066" id="Oval 68" o:spid="_x0000_s1057" style="position:absolute;left:0;text-align:left;margin-left:439.95pt;margin-top:184.1pt;width:24.75pt;height:24.15pt;z-index:251713536;visibility:visible;mso-wrap-style:square;mso-width-percent:0;mso-height-percent:0;mso-wrap-distance-left:9pt;mso-wrap-distance-top:0;mso-wrap-distance-right:9pt;mso-wrap-distance-bottom:0;mso-position-horizontal:absolute;mso-position-horizontal-relative:margin;mso-position-vertical:absolute;mso-position-vertical-relative:text;mso-width-percent:0;mso-height-percent:0;mso-width-relative:margin;mso-height-relative:margin;v-text-anchor:middle" o:gfxdata="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" filled="f" stroked="f" strokeweight="1pt">
                 <v:stroke joinstyle="miter"/>
                 <v:textbox>
                   <w:txbxContent>
@@ -19056,7 +19058,7 @@
           </mc:Choice>
           <mc:Fallback>
             <w:pict>
-              <v:oval id="Oval 67" o:spid="_x0000_s1058" style="position:absolute;left:0;text-align:left;margin-left:439.5pt;margin-top:145.65pt;width:24.75pt;height:24.15pt;z-index:251712512;visibility:visible;mso-wrap-style:square;mso-width-percent:0;mso-height-percent:0;mso-wrap-distance-left:9pt;mso-wrap-distance-top:0;mso-wrap-distance-right:9pt;mso-wrap-distance-bottom:0;mso-position-horizontal:absolute;mso-position-horizontal-relative:margin;mso-position-vertical:absolute;mso-position-vertical-relative:text;mso-width-percent:0;mso-height-percent:0;mso-width-relative:margin;mso-height-relative:margin;v-text-anchor:middle" o:gfxdata="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" filled="f" stroked="f" strokeweight="1pt">
+              <v:oval w14:anchorId="5D57D73A" id="Oval 67" o:spid="_x0000_s1058" style="position:absolute;left:0;text-align:left;margin-left:439.5pt;margin-top:145.65pt;width:24.75pt;height:24.15pt;z-index:251712512;visibility:visible;mso-wrap-style:square;mso-width-percent:0;mso-height-percent:0;mso-wrap-distance-left:9pt;mso-wrap-distance-top:0;mso-wrap-distance-right:9pt;mso-wrap-distance-bottom:0;mso-position-horizontal:absolute;mso-position-horizontal-relative:margin;mso-position-vertical:absolute;mso-position-vertical-relative:text;mso-width-percent:0;mso-height-percent:0;mso-width-relative:margin;mso-height-relative:margin;v-text-anchor:middle" o:gfxdata="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" filled="f" stroked="f" strokeweight="1pt">
                 <v:stroke joinstyle="miter"/>
                 <v:textbox>
                   <w:txbxContent>
@@ -19175,7 +19177,7 @@
           </mc:Choice>
           <mc:Fallback>
             <w:pict>
-              <v:oval id="Oval 66" o:spid="_x0000_s1059" style="position:absolute;left:0;text-align:left;margin-left:151.5pt;margin-top:110.5pt;width:24.75pt;height:24.15pt;z-index:251711488;visibility:visible;mso-wrap-style:square;mso-width-percent:0;mso-height-percent:0;mso-wrap-distance-left:9pt;mso-wrap-distance-top:0;mso-wrap-distance-right:9pt;mso-wrap-distance-bottom:0;mso-position-horizontal:absolute;mso-position-horizontal-relative:margin;mso-position-vertical:absolute;mso-position-vertical-relative:text;mso-width-percent:0;mso-height-percent:0;mso-width-relative:margin;mso-height-relative:margin;v-text-anchor:middle" o:gfxdata="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" filled="f" stroked="f" strokeweight="1pt">
+              <v:oval w14:anchorId="3561DD14" id="Oval 66" o:spid="_x0000_s1059" style="position:absolute;left:0;text-align:left;margin-left:151.5pt;margin-top:110.5pt;width:24.75pt;height:24.15pt;z-index:251711488;visibility:visible;mso-wrap-style:square;mso-width-percent:0;mso-height-percent:0;mso-wrap-distance-left:9pt;mso-wrap-distance-top:0;mso-wrap-distance-right:9pt;mso-wrap-distance-bottom:0;mso-position-horizontal:absolute;mso-position-horizontal-relative:margin;mso-position-vertical:absolute;mso-position-vertical-relative:text;mso-width-percent:0;mso-height-percent:0;mso-width-relative:margin;mso-height-relative:margin;v-text-anchor:middle" o:gfxdata="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" filled="f" stroked="f" strokeweight="1pt">
                 <v:stroke joinstyle="miter"/>
                 <v:textbox>
                   <w:txbxContent>
@@ -19294,7 +19296,7 @@
           </mc:Choice>
           <mc:Fallback>
             <w:pict>
-              <v:oval id="Oval 64" o:spid="_x0000_s1060" style="position:absolute;left:0;text-align:left;margin-left:441.2pt;margin-top:103.6pt;width:24.75pt;height:24.15pt;z-index:251709440;visibility:visible;mso-wrap-style:square;mso-width-percent:0;mso-height-percent:0;mso-wrap-distance-left:9pt;mso-wrap-distance-top:0;mso-wrap-distance-right:9pt;mso-wrap-distance-bottom:0;mso-position-horizontal:absolute;mso-position-horizontal-relative:margin;mso-position-vertical:absolute;mso-position-vertical-relative:text;mso-width-percent:0;mso-height-percent:0;mso-width-relative:margin;mso-height-relative:margin;v-text-anchor:middle" o:gfxdata="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" filled="f" stroked="f" strokeweight="1pt">
+              <v:oval w14:anchorId="56925CC8" id="Oval 64" o:spid="_x0000_s1060" style="position:absolute;left:0;text-align:left;margin-left:441.2pt;margin-top:103.6pt;width:24.75pt;height:24.15pt;z-index:251709440;visibility:visible;mso-wrap-style:square;mso-width-percent:0;mso-height-percent:0;mso-wrap-distance-left:9pt;mso-wrap-distance-top:0;mso-wrap-distance-right:9pt;mso-wrap-distance-bottom:0;mso-position-horizontal:absolute;mso-position-horizontal-relative:margin;mso-position-vertical:absolute;mso-position-vertical-relative:text;mso-width-percent:0;mso-height-percent:0;mso-width-relative:margin;mso-height-relative:margin;v-text-anchor:middle" o:gfxdata="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" filled="f" stroked="f" strokeweight="1pt">
                 <v:stroke joinstyle="miter"/>
                 <v:textbox>
                   <w:txbxContent>
@@ -19413,7 +19415,7 @@
           </mc:Choice>
           <mc:Fallback>
             <w:pict>
-              <v:oval id="Oval 65" o:spid="_x0000_s1061" style="position:absolute;left:0;text-align:left;margin-left:412.9pt;margin-top:104pt;width:24.75pt;height:24.15pt;z-index:251710464;visibility:visible;mso-wrap-style:square;mso-width-percent:0;mso-height-percent:0;mso-wrap-distance-left:9pt;mso-wrap-distance-top:0;mso-wrap-distance-right:9pt;mso-wrap-distance-bottom:0;mso-position-horizontal:absolute;mso-position-horizontal-relative:margin;mso-position-vertical:absolute;mso-position-vertical-relative:text;mso-width-percent:0;mso-height-percent:0;mso-width-relative:margin;mso-height-relative:margin;v-text-anchor:middle" o:gfxdata="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" filled="f" stroked="f" strokeweight="1pt">
+              <v:oval w14:anchorId="01F225D1" id="Oval 65" o:spid="_x0000_s1061" style="position:absolute;left:0;text-align:left;margin-left:412.9pt;margin-top:104pt;width:24.75pt;height:24.15pt;z-index:251710464;visibility:visible;mso-wrap-style:square;mso-width-percent:0;mso-height-percent:0;mso-wrap-distance-left:9pt;mso-wrap-distance-top:0;mso-wrap-distance-right:9pt;mso-wrap-distance-bottom:0;mso-position-horizontal:absolute;mso-position-horizontal-relative:margin;mso-position-vertical:absolute;mso-position-vertical-relative:text;mso-width-percent:0;mso-height-percent:0;mso-width-relative:margin;mso-height-relative:margin;v-text-anchor:middle" o:gfxdata="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" filled="f" stroked="f" strokeweight="1pt">
                 <v:stroke joinstyle="miter"/>
                 <v:textbox>
                   <w:txbxContent>
@@ -19532,7 +19534,7 @@
           </mc:Choice>
           <mc:Fallback>
             <w:pict>
-              <v:oval id="Oval 63" o:spid="_x0000_s1062" style="position:absolute;left:0;text-align:left;margin-left:456.1pt;margin-top:64.3pt;width:24.75pt;height:24.15pt;z-index:251708416;visibility:visible;mso-wrap-style:square;mso-width-percent:0;mso-height-percent:0;mso-wrap-distance-left:9pt;mso-wrap-distance-top:0;mso-wrap-distance-right:9pt;mso-wrap-distance-bottom:0;mso-position-horizontal:absolute;mso-position-horizontal-relative:margin;mso-position-vertical:absolute;mso-position-vertical-relative:text;mso-width-percent:0;mso-height-percent:0;mso-width-relative:margin;mso-height-relative:margin;v-text-anchor:middle" o:gfxdata="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" filled="f" stroked="f" strokeweight="1pt">
+              <v:oval w14:anchorId="6C8FA4D6" id="Oval 63" o:spid="_x0000_s1062" style="position:absolute;left:0;text-align:left;margin-left:456.1pt;margin-top:64.3pt;width:24.75pt;height:24.15pt;z-index:251708416;visibility:visible;mso-wrap-style:square;mso-width-percent:0;mso-height-percent:0;mso-wrap-distance-left:9pt;mso-wrap-distance-top:0;mso-wrap-distance-right:9pt;mso-wrap-distance-bottom:0;mso-position-horizontal:absolute;mso-position-horizontal-relative:margin;mso-position-vertical:absolute;mso-position-vertical-relative:text;mso-width-percent:0;mso-height-percent:0;mso-width-relative:margin;mso-height-relative:margin;v-text-anchor:middle" o:gfxdata="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" filled="f" stroked="f" strokeweight="1pt">
                 <v:stroke joinstyle="miter"/>
                 <v:textbox>
                   <w:txbxContent>
@@ -19651,7 +19653,7 @@
           </mc:Choice>
           <mc:Fallback>
             <w:pict>
-              <v:oval id="Oval 62" o:spid="_x0000_s1063" style="position:absolute;left:0;text-align:left;margin-left:456.65pt;margin-top:41.25pt;width:24.75pt;height:24.15pt;z-index:251707392;visibility:visible;mso-wrap-style:square;mso-width-percent:0;mso-height-percent:0;mso-wrap-distance-left:9pt;mso-wrap-distance-top:0;mso-wrap-distance-right:9pt;mso-wrap-distance-bottom:0;mso-position-horizontal:absolute;mso-position-horizontal-relative:margin;mso-position-vertical:absolute;mso-position-vertical-relative:text;mso-width-percent:0;mso-height-percent:0;mso-width-relative:margin;mso-height-relative:margin;v-text-anchor:middle" o:gfxdata="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" filled="f" stroked="f" strokeweight="1pt">
+              <v:oval w14:anchorId="4EB01525" id="Oval 62" o:spid="_x0000_s1063" style="position:absolute;left:0;text-align:left;margin-left:456.65pt;margin-top:41.25pt;width:24.75pt;height:24.15pt;z-index:251707392;visibility:visible;mso-wrap-style:square;mso-width-percent:0;mso-height-percent:0;mso-wrap-distance-left:9pt;mso-wrap-distance-top:0;mso-wrap-distance-right:9pt;mso-wrap-distance-bottom:0;mso-position-horizontal:absolute;mso-position-horizontal-relative:margin;mso-position-vertical:absolute;mso-position-vertical-relative:text;mso-width-percent:0;mso-height-percent:0;mso-width-relative:margin;mso-height-relative:margin;v-text-anchor:middle" o:gfxdata="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" filled="f" stroked="f" strokeweight="1pt">
                 <v:stroke joinstyle="miter"/>
                 <v:textbox>
                   <w:txbxContent>
@@ -19770,7 +19772,7 @@
           </mc:Choice>
           <mc:Fallback>
             <w:pict>
-              <v:oval id="Oval 61" o:spid="_x0000_s1064" style="position:absolute;left:0;text-align:left;margin-left:456.1pt;margin-top:26.25pt;width:24.75pt;height:24.15pt;z-index:251706368;visibility:visible;mso-wrap-style:square;mso-width-percent:0;mso-height-percent:0;mso-wrap-distance-left:9pt;mso-wrap-distance-top:0;mso-wrap-distance-right:9pt;mso-wrap-distance-bottom:0;mso-position-horizontal:absolute;mso-position-horizontal-relative:margin;mso-position-vertical:absolute;mso-position-vertical-relative:text;mso-width-percent:0;mso-height-percent:0;mso-width-relative:margin;mso-height-relative:margin;v-text-anchor:middle" o:gfxdata="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" filled="f" stroked="f" strokeweight="1pt">
+              <v:oval w14:anchorId="1FADDC83" id="Oval 61" o:spid="_x0000_s1064" style="position:absolute;left:0;text-align:left;margin-left:456.1pt;margin-top:26.25pt;width:24.75pt;height:24.15pt;z-index:251706368;visibility:visible;mso-wrap-style:square;mso-width-percent:0;mso-height-percent:0;mso-wrap-distance-left:9pt;mso-wrap-distance-top:0;mso-wrap-distance-right:9pt;mso-wrap-distance-bottom:0;mso-position-horizontal:absolute;mso-position-horizontal-relative:margin;mso-position-vertical:absolute;mso-position-vertical-relative:text;mso-width-percent:0;mso-height-percent:0;mso-width-relative:margin;mso-height-relative:margin;v-text-anchor:middle" o:gfxdata="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" filled="f" stroked="f" strokeweight="1pt">
                 <v:stroke joinstyle="miter"/>
                 <v:textbox>
                   <w:txbxContent>
@@ -19889,7 +19891,7 @@
           </mc:Choice>
           <mc:Fallback>
             <w:pict>
-              <v:oval id="Oval 59" o:spid="_x0000_s1065" style="position:absolute;left:0;text-align:left;margin-left:385.9pt;margin-top:10.85pt;width:24.75pt;height:24.15pt;z-index:251705344;visibility:visible;mso-wrap-style:square;mso-width-percent:0;mso-height-percent:0;mso-wrap-distance-left:9pt;mso-wrap-distance-top:0;mso-wrap-distance-right:9pt;mso-wrap-distance-bottom:0;mso-position-horizontal:absolute;mso-position-horizontal-relative:margin;mso-position-vertical:absolute;mso-position-vertical-relative:text;mso-width-percent:0;mso-height-percent:0;mso-width-relative:margin;mso-height-relative:margin;v-text-anchor:middle" o:gfxdata="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" filled="f" stroked="f" strokeweight="1pt">
+              <v:oval w14:anchorId="20E9DFE5" id="Oval 59" o:spid="_x0000_s1065" style="position:absolute;left:0;text-align:left;margin-left:385.9pt;margin-top:10.85pt;width:24.75pt;height:24.15pt;z-index:251705344;visibility:visible;mso-wrap-style:square;mso-width-percent:0;mso-height-percent:0;mso-wrap-distance-left:9pt;mso-wrap-distance-top:0;mso-wrap-distance-right:9pt;mso-wrap-distance-bottom:0;mso-position-horizontal:absolute;mso-position-horizontal-relative:margin;mso-position-vertical:absolute;mso-position-vertical-relative:text;mso-width-percent:0;mso-height-percent:0;mso-width-relative:margin;mso-height-relative:margin;v-text-anchor:middle" o:gfxdata="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" filled="f" stroked="f" strokeweight="1pt">
                 <v:stroke joinstyle="miter"/>
                 <v:textbox>
                   <w:txbxContent>
@@ -20007,7 +20009,7 @@
           </mc:Choice>
           <mc:Fallback>
             <w:pict>
-              <v:oval id="Oval 54" o:spid="_x0000_s1066" style="position:absolute;left:0;text-align:left;margin-left:301.15pt;margin-top:60.85pt;width:24.75pt;height:24.2pt;z-index:251704320;visibility:visible;mso-wrap-style:square;mso-width-percent:0;mso-height-percent:0;mso-wrap-distance-left:9pt;mso-wrap-distance-top:0;mso-wrap-distance-right:9pt;mso-wrap-distance-bottom:0;mso-position-horizontal:absolute;mso-position-horizontal-relative:text;mso-position-vertical:absolute;mso-position-vertical-relative:text;mso-width-percent:0;mso-height-percent:0;mso-width-relative:margin;mso-height-relative:margin;v-text-anchor:middle" o:gfxdata="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" filled="f" stroked="f" strokeweight="1pt">
+              <v:oval w14:anchorId="591E70E5" id="Oval 54" o:spid="_x0000_s1066" style="position:absolute;left:0;text-align:left;margin-left:301.15pt;margin-top:60.85pt;width:24.75pt;height:24.2pt;z-index:251704320;visibility:visible;mso-wrap-style:square;mso-width-percent:0;mso-height-percent:0;mso-wrap-distance-left:9pt;mso-wrap-distance-top:0;mso-wrap-distance-right:9pt;mso-wrap-distance-bottom:0;mso-position-horizontal:absolute;mso-position-horizontal-relative:text;mso-position-vertical:absolute;mso-position-vertical-relative:text;mso-width-percent:0;mso-height-percent:0;mso-width-relative:margin;mso-height-relative:margin;v-text-anchor:middle" o:gfxdata="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" filled="f" stroked="f" strokeweight="1pt">
                 <v:stroke joinstyle="miter"/>
                 <v:textbox>
                   <w:txbxContent>
@@ -20123,7 +20125,7 @@
           </mc:Choice>
           <mc:Fallback>
             <w:pict>
-              <v:oval id="Oval 53" o:spid="_x0000_s1067" style="position:absolute;left:0;text-align:left;margin-left:300.55pt;margin-top:41.25pt;width:24.75pt;height:24.2pt;z-index:251703296;visibility:visible;mso-wrap-style:square;mso-width-percent:0;mso-height-percent:0;mso-wrap-distance-left:9pt;mso-wrap-distance-top:0;mso-wrap-distance-right:9pt;mso-wrap-distance-bottom:0;mso-position-horizontal:absolute;mso-position-horizontal-relative:text;mso-position-vertical:absolute;mso-position-vertical-relative:text;mso-width-percent:0;mso-height-percent:0;mso-width-relative:margin;mso-height-relative:margin;v-text-anchor:middle" o:gfxdata="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" filled="f" stroked="f" strokeweight="1pt">
+              <v:oval w14:anchorId="7DC3CC97" id="Oval 53" o:spid="_x0000_s1067" style="position:absolute;left:0;text-align:left;margin-left:300.55pt;margin-top:41.25pt;width:24.75pt;height:24.2pt;z-index:251703296;visibility:visible;mso-wrap-style:square;mso-width-percent:0;mso-height-percent:0;mso-wrap-distance-left:9pt;mso-wrap-distance-top:0;mso-wrap-distance-right:9pt;mso-wrap-distance-bottom:0;mso-position-horizontal:absolute;mso-position-horizontal-relative:text;mso-position-vertical:absolute;mso-position-vertical-relative:text;mso-width-percent:0;mso-height-percent:0;mso-width-relative:margin;mso-height-relative:margin;v-text-anchor:middle" o:gfxdata="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" filled="f" stroked="f" strokeweight="1pt">
                 <v:stroke joinstyle="miter"/>
                 <v:textbox>
                   <w:txbxContent>
@@ -20239,7 +20241,7 @@
           </mc:Choice>
           <mc:Fallback>
             <w:pict>
-              <v:oval id="Oval 52" o:spid="_x0000_s1068" style="position:absolute;left:0;text-align:left;margin-left:297.7pt;margin-top:23.95pt;width:24.75pt;height:24.2pt;z-index:251702272;visibility:visible;mso-wrap-style:square;mso-width-percent:0;mso-height-percent:0;mso-wrap-distance-left:9pt;mso-wrap-distance-top:0;mso-wrap-distance-right:9pt;mso-wrap-distance-bottom:0;mso-position-horizontal:absolute;mso-position-horizontal-relative:text;mso-position-vertical:absolute;mso-position-vertical-relative:text;mso-width-percent:0;mso-height-percent:0;mso-width-relative:margin;mso-height-relative:margin;v-text-anchor:middle" o:gfxdata="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" filled="f" stroked="f" strokeweight="1pt">
+              <v:oval w14:anchorId="4251ADC8" id="Oval 52" o:spid="_x0000_s1068" style="position:absolute;left:0;text-align:left;margin-left:297.7pt;margin-top:23.95pt;width:24.75pt;height:24.2pt;z-index:251702272;visibility:visible;mso-wrap-style:square;mso-width-percent:0;mso-height-percent:0;mso-wrap-distance-left:9pt;mso-wrap-distance-top:0;mso-wrap-distance-right:9pt;mso-wrap-distance-bottom:0;mso-position-horizontal:absolute;mso-position-horizontal-relative:text;mso-position-vertical:absolute;mso-position-vertical-relative:text;mso-width-percent:0;mso-height-percent:0;mso-width-relative:margin;mso-height-relative:margin;v-text-anchor:middle" o:gfxdata="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" filled="f" stroked="f" strokeweight="1pt">
                 <v:stroke joinstyle="miter"/>
                 <v:textbox>
                   <w:txbxContent>
@@ -20355,7 +20357,7 @@
           </mc:Choice>
           <mc:Fallback>
             <w:pict>
-              <v:oval id="Oval 51" o:spid="_x0000_s1069" style="position:absolute;left:0;text-align:left;margin-left:260.2pt;margin-top:9.5pt;width:24.75pt;height:24.2pt;z-index:251701248;visibility:visible;mso-wrap-style:square;mso-width-percent:0;mso-height-percent:0;mso-wrap-distance-left:9pt;mso-wrap-distance-top:0;mso-wrap-distance-right:9pt;mso-wrap-distance-bottom:0;mso-position-horizontal:absolute;mso-position-horizontal-relative:text;mso-position-vertical:absolute;mso-position-vertical-relative:text;mso-width-percent:0;mso-height-percent:0;mso-width-relative:margin;mso-height-relative:margin;v-text-anchor:middle" o:gfxdata="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" filled="f" stroked="f" strokeweight="1pt">
+              <v:oval w14:anchorId="45E22240" id="Oval 51" o:spid="_x0000_s1069" style="position:absolute;left:0;text-align:left;margin-left:260.2pt;margin-top:9.5pt;width:24.75pt;height:24.2pt;z-index:251701248;visibility:visible;mso-wrap-style:square;mso-width-percent:0;mso-height-percent:0;mso-wrap-distance-left:9pt;mso-wrap-distance-top:0;mso-wrap-distance-right:9pt;mso-wrap-distance-bottom:0;mso-position-horizontal:absolute;mso-position-horizontal-relative:text;mso-position-vertical:absolute;mso-position-vertical-relative:text;mso-width-percent:0;mso-height-percent:0;mso-width-relative:margin;mso-height-relative:margin;v-text-anchor:middle" o:gfxdata="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" filled="f" stroked="f" strokeweight="1pt">
                 <v:stroke joinstyle="miter"/>
                 <v:textbox>
                   <w:txbxContent>
@@ -20471,7 +20473,7 @@
           </mc:Choice>
           <mc:Fallback>
             <w:pict>
-              <v:oval id="Oval 50" o:spid="_x0000_s1070" style="position:absolute;left:0;text-align:left;margin-left:145.6pt;margin-top:85.05pt;width:24.75pt;height:24.2pt;z-index:251700224;visibility:visible;mso-wrap-style:square;mso-width-percent:0;mso-height-percent:0;mso-wrap-distance-left:9pt;mso-wrap-distance-top:0;mso-wrap-distance-right:9pt;mso-wrap-distance-bottom:0;mso-position-horizontal:absolute;mso-position-horizontal-relative:text;mso-position-vertical:absolute;mso-position-vertical-relative:text;mso-width-percent:0;mso-height-percent:0;mso-width-relative:margin;mso-height-relative:margin;v-text-anchor:middle" o:gfxdata="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" filled="f" stroked="f" strokeweight="1pt">
+              <v:oval w14:anchorId="75A9EE47" id="Oval 50" o:spid="_x0000_s1070" style="position:absolute;left:0;text-align:left;margin-left:145.6pt;margin-top:85.05pt;width:24.75pt;height:24.2pt;z-index:251700224;visibility:visible;mso-wrap-style:square;mso-width-percent:0;mso-height-percent:0;mso-wrap-distance-left:9pt;mso-wrap-distance-top:0;mso-wrap-distance-right:9pt;mso-wrap-distance-bottom:0;mso-position-horizontal:absolute;mso-position-horizontal-relative:text;mso-position-vertical:absolute;mso-position-vertical-relative:text;mso-width-percent:0;mso-height-percent:0;mso-width-relative:margin;mso-height-relative:margin;v-text-anchor:middle" o:gfxdata="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" filled="f" stroked="f" strokeweight="1pt">
                 <v:stroke joinstyle="miter"/>
                 <v:textbox>
                   <w:txbxContent>
@@ -20587,7 +20589,7 @@
           </mc:Choice>
           <mc:Fallback>
             <w:pict>
-              <v:oval id="Oval 49" o:spid="_x0000_s1071" style="position:absolute;left:0;text-align:left;margin-left:148.5pt;margin-top:64.3pt;width:24.75pt;height:24.2pt;z-index:251699200;visibility:visible;mso-wrap-style:square;mso-width-percent:0;mso-height-percent:0;mso-wrap-distance-left:9pt;mso-wrap-distance-top:0;mso-wrap-distance-right:9pt;mso-wrap-distance-bottom:0;mso-position-horizontal:absolute;mso-position-horizontal-relative:text;mso-position-vertical:absolute;mso-position-vertical-relative:text;mso-width-percent:0;mso-height-percent:0;mso-width-relative:margin;mso-height-relative:margin;v-text-anchor:middle" o:gfxdata="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" filled="f" stroked="f" strokeweight="1pt">
+              <v:oval w14:anchorId="5A48E98F" id="Oval 49" o:spid="_x0000_s1071" style="position:absolute;left:0;text-align:left;margin-left:148.5pt;margin-top:64.3pt;width:24.75pt;height:24.2pt;z-index:251699200;visibility:visible;mso-wrap-style:square;mso-width-percent:0;mso-height-percent:0;mso-wrap-distance-left:9pt;mso-wrap-distance-top:0;mso-wrap-distance-right:9pt;mso-wrap-distance-bottom:0;mso-position-horizontal:absolute;mso-position-horizontal-relative:text;mso-position-vertical:absolute;mso-position-vertical-relative:text;mso-width-percent:0;mso-height-percent:0;mso-width-relative:margin;mso-height-relative:margin;v-text-anchor:middle" o:gfxdata="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" filled="f" stroked="f" strokeweight="1pt">
                 <v:stroke joinstyle="miter"/>
                 <v:textbox>
                   <w:txbxContent>
@@ -20703,7 +20705,7 @@
           </mc:Choice>
           <mc:Fallback>
             <w:pict>
-              <v:oval id="Oval 48" o:spid="_x0000_s1072" style="position:absolute;left:0;text-align:left;margin-left:147.9pt;margin-top:46.4pt;width:24.75pt;height:24.2pt;z-index:251698176;visibility:visible;mso-wrap-style:square;mso-width-percent:0;mso-height-percent:0;mso-wrap-distance-left:9pt;mso-wrap-distance-top:0;mso-wrap-distance-right:9pt;mso-wrap-distance-bottom:0;mso-position-horizontal:absolute;mso-position-horizontal-relative:text;mso-position-vertical:absolute;mso-position-vertical-relative:text;mso-width-percent:0;mso-height-percent:0;mso-width-relative:margin;mso-height-relative:margin;v-text-anchor:middle" o:gfxdata="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" filled="f" stroked="f" strokeweight="1pt">
+              <v:oval w14:anchorId="1B52F439" id="Oval 48" o:spid="_x0000_s1072" style="position:absolute;left:0;text-align:left;margin-left:147.9pt;margin-top:46.4pt;width:24.75pt;height:24.2pt;z-index:251698176;visibility:visible;mso-wrap-style:square;mso-width-percent:0;mso-height-percent:0;mso-wrap-distance-left:9pt;mso-wrap-distance-top:0;mso-wrap-distance-right:9pt;mso-wrap-distance-bottom:0;mso-position-horizontal:absolute;mso-position-horizontal-relative:text;mso-position-vertical:absolute;mso-position-vertical-relative:text;mso-width-percent:0;mso-height-percent:0;mso-width-relative:margin;mso-height-relative:margin;v-text-anchor:middle" o:gfxdata="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" filled="f" stroked="f" strokeweight="1pt">
                 <v:stroke joinstyle="miter"/>
                 <v:textbox>
                   <w:txbxContent>
@@ -20819,7 +20821,7 @@
           </mc:Choice>
           <mc:Fallback>
             <w:pict>
-              <v:oval id="Oval 47" o:spid="_x0000_s1073" style="position:absolute;left:0;text-align:left;margin-left:147.9pt;margin-top:28.6pt;width:24.75pt;height:24.2pt;z-index:251697152;visibility:visible;mso-wrap-style:square;mso-width-percent:0;mso-height-percent:0;mso-wrap-distance-left:9pt;mso-wrap-distance-top:0;mso-wrap-distance-right:9pt;mso-wrap-distance-bottom:0;mso-position-horizontal:absolute;mso-position-horizontal-relative:text;mso-position-vertical:absolute;mso-position-vertical-relative:text;mso-width-percent:0;mso-height-percent:0;mso-width-relative:margin;mso-height-relative:margin;v-text-anchor:middle" o:gfxdata="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" filled="f" stroked="f" strokeweight="1pt">
+              <v:oval w14:anchorId="5702D9B8" id="Oval 47" o:spid="_x0000_s1073" style="position:absolute;left:0;text-align:left;margin-left:147.9pt;margin-top:28.6pt;width:24.75pt;height:24.2pt;z-index:251697152;visibility:visible;mso-wrap-style:square;mso-width-percent:0;mso-height-percent:0;mso-wrap-distance-left:9pt;mso-wrap-distance-top:0;mso-wrap-distance-right:9pt;mso-wrap-distance-bottom:0;mso-position-horizontal:absolute;mso-position-horizontal-relative:text;mso-position-vertical:absolute;mso-position-vertical-relative:text;mso-width-percent:0;mso-height-percent:0;mso-width-relative:margin;mso-height-relative:margin;v-text-anchor:middle" o:gfxdata="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" filled="f" stroked="f" strokeweight="1pt">
                 <v:stroke joinstyle="miter"/>
                 <v:textbox>
                   <w:txbxContent>
@@ -20935,7 +20937,7 @@
           </mc:Choice>
           <mc:Fallback>
             <w:pict>
-              <v:oval id="Oval 46" o:spid="_x0000_s1074" style="position:absolute;left:0;text-align:left;margin-left:145.75pt;margin-top:10.25pt;width:24.75pt;height:24.2pt;z-index:251696128;visibility:visible;mso-wrap-style:square;mso-width-percent:0;mso-height-percent:0;mso-wrap-distance-left:9pt;mso-wrap-distance-top:0;mso-wrap-distance-right:9pt;mso-wrap-distance-bottom:0;mso-position-horizontal:absolute;mso-position-horizontal-relative:text;mso-position-vertical:absolute;mso-position-vertical-relative:text;mso-width-percent:0;mso-height-percent:0;mso-width-relative:margin;mso-height-relative:margin;v-text-anchor:middle" o:gfxdata="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" filled="f" stroked="f" strokeweight="1pt">
+              <v:oval w14:anchorId="4DF329DB" id="Oval 46" o:spid="_x0000_s1074" style="position:absolute;left:0;text-align:left;margin-left:145.75pt;margin-top:10.25pt;width:24.75pt;height:24.2pt;z-index:251696128;visibility:visible;mso-wrap-style:square;mso-width-percent:0;mso-height-percent:0;mso-wrap-distance-left:9pt;mso-wrap-distance-top:0;mso-wrap-distance-right:9pt;mso-wrap-distance-bottom:0;mso-position-horizontal:absolute;mso-position-horizontal-relative:text;mso-position-vertical:absolute;mso-position-vertical-relative:text;mso-width-percent:0;mso-height-percent:0;mso-width-relative:margin;mso-height-relative:margin;v-text-anchor:middle" o:gfxdata="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" filled="f" stroked="f" strokeweight="1pt">
                 <v:stroke joinstyle="miter"/>
                 <v:textbox>
                   <w:txbxContent>
@@ -20981,7 +20983,7 @@
                     <pic:cNvPicPr/>
                   </pic:nvPicPr>
                   <pic:blipFill rotWithShape="1">
-                    <a:blip r:embed="rId11"/>
+                    <a:blip r:embed="rId10"/>
                     <a:srcRect t="6810" r="1854"/>
                     <a:stretch/>
                   </pic:blipFill>
@@ -22094,17 +22096,7 @@
                 <w:sz w:val="22"/>
                 <w:szCs w:val="22"/>
               </w:rPr>
-              <w:t xml:space="preserve">Click nếu cập nhật đại </w:t>
-            </w:r>
-            <w:r>
-              <w:rPr>
-                <w:rStyle w:val="Bodytext2"/>
-                <w:rFonts w:asciiTheme="majorHAnsi" w:eastAsiaTheme="minorEastAsia" w:hAnsiTheme="majorHAnsi" w:cstheme="majorHAnsi"/>
-                <w:sz w:val="22"/>
-                <w:szCs w:val="22"/>
-              </w:rPr>
-              <w:lastRenderedPageBreak/>
-              <w:t>tu MBA</w:t>
+              <w:t>Click nếu cập nhật đại tu MBA</w:t>
             </w:r>
           </w:p>
         </w:tc>
@@ -23193,18 +23185,24 @@
         <w:rPr>
           <w:b/>
         </w:rPr>
-        <w:t>Cách sử lý:</w:t>
+        <w:t>Cách x</w:t>
+      </w:r>
+      <w:r>
+        <w:rPr>
+          <w:b/>
+        </w:rPr>
+        <w:t>ử lý:</w:t>
       </w:r>
     </w:p>
     <w:p>
       <w:pPr>
         <w:pStyle w:val="Heading2"/>
       </w:pPr>
-      <w:bookmarkStart w:id="21" w:name="_Toc403169823"/>
+      <w:bookmarkStart w:id="20" w:name="_Toc403169823"/>
       <w:r>
         <w:t>Cập nhật trạm máy biến áp</w:t>
       </w:r>
-      <w:bookmarkEnd w:id="21"/>
+      <w:bookmarkEnd w:id="20"/>
     </w:p>
     <w:p>
       <w:pPr>
@@ -23252,7 +23250,6 @@
         <w:rPr>
           <w:noProof/>
         </w:rPr>
-        <w:lastRenderedPageBreak/>
         <mc:AlternateContent>
           <mc:Choice Requires="wps">
             <w:drawing>
@@ -23340,7 +23337,7 @@
           </mc:Choice>
           <mc:Fallback>
             <w:pict>
-              <v:oval id="Oval 77" o:spid="_x0000_s1075" style="position:absolute;left:0;text-align:left;margin-left:72.45pt;margin-top:111.4pt;width:24.75pt;height:24.15pt;z-index:251721728;visibility:visible;mso-wrap-style:square;mso-width-percent:0;mso-height-percent:0;mso-wrap-distance-left:9pt;mso-wrap-distance-top:0;mso-wrap-distance-right:9pt;mso-wrap-distance-bottom:0;mso-position-horizontal:absolute;mso-position-horizontal-relative:margin;mso-position-vertical:absolute;mso-position-vertical-relative:text;mso-width-percent:0;mso-height-percent:0;mso-width-relative:margin;mso-height-relative:margin;v-text-anchor:middle" o:gfxdata="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" filled="f" stroked="f" strokeweight="1pt">
+              <v:oval w14:anchorId="0201B309" id="Oval 77" o:spid="_x0000_s1075" style="position:absolute;left:0;text-align:left;margin-left:72.45pt;margin-top:111.4pt;width:24.75pt;height:24.15pt;z-index:251721728;visibility:visible;mso-wrap-style:square;mso-width-percent:0;mso-height-percent:0;mso-wrap-distance-left:9pt;mso-wrap-distance-top:0;mso-wrap-distance-right:9pt;mso-wrap-distance-bottom:0;mso-position-horizontal:absolute;mso-position-horizontal-relative:margin;mso-position-vertical:absolute;mso-position-vertical-relative:text;mso-width-percent:0;mso-height-percent:0;mso-width-relative:margin;mso-height-relative:margin;v-text-anchor:middle" o:gfxdata="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" filled="f" stroked="f" strokeweight="1pt">
                 <v:stroke joinstyle="miter"/>
                 <v:textbox>
                   <w:txbxContent>
@@ -23459,7 +23456,7 @@
           </mc:Choice>
           <mc:Fallback>
             <w:pict>
-              <v:oval id="Oval 76" o:spid="_x0000_s1076" style="position:absolute;left:0;text-align:left;margin-left:51.15pt;margin-top:113.1pt;width:24.75pt;height:24.15pt;z-index:251720704;visibility:visible;mso-wrap-style:square;mso-width-percent:0;mso-height-percent:0;mso-wrap-distance-left:9pt;mso-wrap-distance-top:0;mso-wrap-distance-right:9pt;mso-wrap-distance-bottom:0;mso-position-horizontal:absolute;mso-position-horizontal-relative:margin;mso-position-vertical:absolute;mso-position-vertical-relative:text;mso-width-percent:0;mso-height-percent:0;mso-width-relative:margin;mso-height-relative:margin;v-text-anchor:middle" o:gfxdata="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" filled="f" stroked="f" strokeweight="1pt">
+              <v:oval w14:anchorId="64914EB1" id="Oval 76" o:spid="_x0000_s1076" style="position:absolute;left:0;text-align:left;margin-left:51.15pt;margin-top:113.1pt;width:24.75pt;height:24.15pt;z-index:251720704;visibility:visible;mso-wrap-style:square;mso-width-percent:0;mso-height-percent:0;mso-wrap-distance-left:9pt;mso-wrap-distance-top:0;mso-wrap-distance-right:9pt;mso-wrap-distance-bottom:0;mso-position-horizontal:absolute;mso-position-horizontal-relative:margin;mso-position-vertical:absolute;mso-position-vertical-relative:text;mso-width-percent:0;mso-height-percent:0;mso-width-relative:margin;mso-height-relative:margin;v-text-anchor:middle" o:gfxdata="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" filled="f" stroked="f" strokeweight="1pt">
                 <v:stroke joinstyle="miter"/>
                 <v:textbox>
                   <w:txbxContent>
@@ -23578,7 +23575,7 @@
           </mc:Choice>
           <mc:Fallback>
             <w:pict>
-              <v:oval id="Oval 75" o:spid="_x0000_s1077" style="position:absolute;left:0;text-align:left;margin-left:31.55pt;margin-top:111.95pt;width:24.75pt;height:24.15pt;z-index:251719680;visibility:visible;mso-wrap-style:square;mso-width-percent:0;mso-height-percent:0;mso-wrap-distance-left:9pt;mso-wrap-distance-top:0;mso-wrap-distance-right:9pt;mso-wrap-distance-bottom:0;mso-position-horizontal:absolute;mso-position-horizontal-relative:margin;mso-position-vertical:absolute;mso-position-vertical-relative:text;mso-width-percent:0;mso-height-percent:0;mso-width-relative:margin;mso-height-relative:margin;v-text-anchor:middle" o:gfxdata="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" filled="f" stroked="f" strokeweight="1pt">
+              <v:oval w14:anchorId="41857B25" id="Oval 75" o:spid="_x0000_s1077" style="position:absolute;left:0;text-align:left;margin-left:31.55pt;margin-top:111.95pt;width:24.75pt;height:24.15pt;z-index:251719680;visibility:visible;mso-wrap-style:square;mso-width-percent:0;mso-height-percent:0;mso-wrap-distance-left:9pt;mso-wrap-distance-top:0;mso-wrap-distance-right:9pt;mso-wrap-distance-bottom:0;mso-position-horizontal:absolute;mso-position-horizontal-relative:margin;mso-position-vertical:absolute;mso-position-vertical-relative:text;mso-width-percent:0;mso-height-percent:0;mso-width-relative:margin;mso-height-relative:margin;v-text-anchor:middle" o:gfxdata="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" filled="f" stroked="f" strokeweight="1pt">
                 <v:stroke joinstyle="miter"/>
                 <v:textbox>
                   <w:txbxContent>
@@ -23697,7 +23694,7 @@
           </mc:Choice>
           <mc:Fallback>
             <w:pict>
-              <v:oval id="Oval 74" o:spid="_x0000_s1078" style="position:absolute;left:0;text-align:left;margin-left:10.25pt;margin-top:110.75pt;width:24.75pt;height:24.15pt;z-index:251718656;visibility:visible;mso-wrap-style:square;mso-width-percent:0;mso-height-percent:0;mso-wrap-distance-left:9pt;mso-wrap-distance-top:0;mso-wrap-distance-right:9pt;mso-wrap-distance-bottom:0;mso-position-horizontal:absolute;mso-position-horizontal-relative:margin;mso-position-vertical:absolute;mso-position-vertical-relative:text;mso-width-percent:0;mso-height-percent:0;mso-width-relative:margin;mso-height-relative:margin;v-text-anchor:middle" o:gfxdata="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" filled="f" stroked="f" strokeweight="1pt">
+              <v:oval w14:anchorId="6CC2F273" id="Oval 74" o:spid="_x0000_s1078" style="position:absolute;left:0;text-align:left;margin-left:10.25pt;margin-top:110.75pt;width:24.75pt;height:24.15pt;z-index:251718656;visibility:visible;mso-wrap-style:square;mso-width-percent:0;mso-height-percent:0;mso-wrap-distance-left:9pt;mso-wrap-distance-top:0;mso-wrap-distance-right:9pt;mso-wrap-distance-bottom:0;mso-position-horizontal:absolute;mso-position-horizontal-relative:margin;mso-position-vertical:absolute;mso-position-vertical-relative:text;mso-width-percent:0;mso-height-percent:0;mso-width-relative:margin;mso-height-relative:margin;v-text-anchor:middle" o:gfxdata="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" filled="f" stroked="f" strokeweight="1pt">
                 <v:stroke joinstyle="miter"/>
                 <v:textbox>
                   <w:txbxContent>
@@ -23816,7 +23813,7 @@
           </mc:Choice>
           <mc:Fallback>
             <w:pict>
-              <v:oval id="Oval 73" o:spid="_x0000_s1079" style="position:absolute;left:0;text-align:left;margin-left:-6.45pt;margin-top:84.85pt;width:24.75pt;height:24.15pt;z-index:251717632;visibility:visible;mso-wrap-style:square;mso-width-percent:0;mso-height-percent:0;mso-wrap-distance-left:9pt;mso-wrap-distance-top:0;mso-wrap-distance-right:9pt;mso-wrap-distance-bottom:0;mso-position-horizontal:absolute;mso-position-horizontal-relative:margin;mso-position-vertical:absolute;mso-position-vertical-relative:text;mso-width-percent:0;mso-height-percent:0;mso-width-relative:margin;mso-height-relative:margin;v-text-anchor:middle" o:gfxdata="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" filled="f" stroked="f" strokeweight="1pt">
+              <v:oval w14:anchorId="4E8AC3E2" id="Oval 73" o:spid="_x0000_s1079" style="position:absolute;left:0;text-align:left;margin-left:-6.45pt;margin-top:84.85pt;width:24.75pt;height:24.15pt;z-index:251717632;visibility:visible;mso-wrap-style:square;mso-width-percent:0;mso-height-percent:0;mso-wrap-distance-left:9pt;mso-wrap-distance-top:0;mso-wrap-distance-right:9pt;mso-wrap-distance-bottom:0;mso-position-horizontal:absolute;mso-position-horizontal-relative:margin;mso-position-vertical:absolute;mso-position-vertical-relative:text;mso-width-percent:0;mso-height-percent:0;mso-width-relative:margin;mso-height-relative:margin;v-text-anchor:middle" o:gfxdata="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" filled="f" stroked="f" strokeweight="1pt">
                 <v:stroke joinstyle="miter"/>
                 <v:textbox>
                   <w:txbxContent>
@@ -23935,7 +23932,7 @@
           </mc:Choice>
           <mc:Fallback>
             <w:pict>
-              <v:oval id="Oval 72" o:spid="_x0000_s1080" style="position:absolute;left:0;text-align:left;margin-left:-5.9pt;margin-top:53.75pt;width:24.75pt;height:24.15pt;z-index:251716608;visibility:visible;mso-wrap-style:square;mso-width-percent:0;mso-height-percent:0;mso-wrap-distance-left:9pt;mso-wrap-distance-top:0;mso-wrap-distance-right:9pt;mso-wrap-distance-bottom:0;mso-position-horizontal:absolute;mso-position-horizontal-relative:margin;mso-position-vertical:absolute;mso-position-vertical-relative:text;mso-width-percent:0;mso-height-percent:0;mso-width-relative:margin;mso-height-relative:margin;v-text-anchor:middle" o:gfxdata="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" filled="f" stroked="f" strokeweight="1pt">
+              <v:oval w14:anchorId="046E6307" id="Oval 72" o:spid="_x0000_s1080" style="position:absolute;left:0;text-align:left;margin-left:-5.9pt;margin-top:53.75pt;width:24.75pt;height:24.15pt;z-index:251716608;visibility:visible;mso-wrap-style:square;mso-width-percent:0;mso-height-percent:0;mso-wrap-distance-left:9pt;mso-wrap-distance-top:0;mso-wrap-distance-right:9pt;mso-wrap-distance-bottom:0;mso-position-horizontal:absolute;mso-position-horizontal-relative:margin;mso-position-vertical:absolute;mso-position-vertical-relative:text;mso-width-percent:0;mso-height-percent:0;mso-width-relative:margin;mso-height-relative:margin;v-text-anchor:middle" o:gfxdata="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" filled="f" stroked="f" strokeweight="1pt">
                 <v:stroke joinstyle="miter"/>
                 <v:textbox>
                   <w:txbxContent>
@@ -24054,7 +24051,7 @@
           </mc:Choice>
           <mc:Fallback>
             <w:pict>
-              <v:oval id="Oval 71" o:spid="_x0000_s1081" style="position:absolute;left:0;text-align:left;margin-left:-5.75pt;margin-top:27.95pt;width:24.75pt;height:24.15pt;z-index:251715584;visibility:visible;mso-wrap-style:square;mso-width-percent:0;mso-height-percent:0;mso-wrap-distance-left:9pt;mso-wrap-distance-top:0;mso-wrap-distance-right:9pt;mso-wrap-distance-bottom:0;mso-position-horizontal:absolute;mso-position-horizontal-relative:margin;mso-position-vertical:absolute;mso-position-vertical-relative:text;mso-width-percent:0;mso-height-percent:0;mso-width-relative:margin;mso-height-relative:margin;v-text-anchor:middle" o:gfxdata="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" filled="f" stroked="f" strokeweight="1pt">
+              <v:oval w14:anchorId="513DA1C1" id="Oval 71" o:spid="_x0000_s1081" style="position:absolute;left:0;text-align:left;margin-left:-5.75pt;margin-top:27.95pt;width:24.75pt;height:24.15pt;z-index:251715584;visibility:visible;mso-wrap-style:square;mso-width-percent:0;mso-height-percent:0;mso-wrap-distance-left:9pt;mso-wrap-distance-top:0;mso-wrap-distance-right:9pt;mso-wrap-distance-bottom:0;mso-position-horizontal:absolute;mso-position-horizontal-relative:margin;mso-position-vertical:absolute;mso-position-vertical-relative:text;mso-width-percent:0;mso-height-percent:0;mso-width-relative:margin;mso-height-relative:margin;v-text-anchor:middle" o:gfxdata="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" filled="f" stroked="f" strokeweight="1pt">
                 <v:stroke joinstyle="miter"/>
                 <v:textbox>
                   <w:txbxContent>
@@ -24102,7 +24099,7 @@
                     <pic:cNvPicPr/>
                   </pic:nvPicPr>
                   <pic:blipFill rotWithShape="1">
-                    <a:blip r:embed="rId12"/>
+                    <a:blip r:embed="rId11"/>
                     <a:srcRect t="6583" r="1096"/>
                     <a:stretch/>
                   </pic:blipFill>
@@ -24973,7 +24970,6 @@
               <w:rPr>
                 <w:b/>
               </w:rPr>
-              <w:lastRenderedPageBreak/>
               <w:t>STT</w:t>
             </w:r>
           </w:p>
@@ -25255,7 +25251,13 @@
         <w:rPr>
           <w:b/>
         </w:rPr>
-        <w:t>Cách sử lý:</w:t>
+        <w:t>Cách x</w:t>
+      </w:r>
+      <w:r>
+        <w:rPr>
+          <w:b/>
+        </w:rPr>
+        <w:t>ử lý:</w:t>
       </w:r>
     </w:p>
     <w:p>
@@ -25510,11 +25512,11 @@
       <w:pPr>
         <w:pStyle w:val="Heading2"/>
       </w:pPr>
-      <w:bookmarkStart w:id="22" w:name="_Toc403169824"/>
+      <w:bookmarkStart w:id="21" w:name="_Toc403169824"/>
       <w:r>
         <w:t>Cập nhật đơn vị</w:t>
       </w:r>
-      <w:bookmarkEnd w:id="22"/>
+      <w:bookmarkEnd w:id="21"/>
     </w:p>
     <w:p>
       <w:pPr>
@@ -25656,7 +25658,7 @@
           </mc:Choice>
           <mc:Fallback>
             <w:pict>
-              <v:oval id="Oval 28" o:spid="_x0000_s1082" style="position:absolute;left:0;text-align:left;margin-left:-8.65pt;margin-top:146.25pt;width:24.75pt;height:24.15pt;z-index:251730944;visibility:visible;mso-wrap-style:square;mso-width-percent:0;mso-height-percent:0;mso-wrap-distance-left:9pt;mso-wrap-distance-top:0;mso-wrap-distance-right:9pt;mso-wrap-distance-bottom:0;mso-position-horizontal:absolute;mso-position-horizontal-relative:margin;mso-position-vertical:absolute;mso-position-vertical-relative:text;mso-width-percent:0;mso-height-percent:0;mso-width-relative:margin;mso-height-relative:margin;v-text-anchor:middle" o:gfxdata="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" filled="f" stroked="f" strokeweight="1pt">
+              <v:oval w14:anchorId="039E207D" id="Oval 28" o:spid="_x0000_s1082" style="position:absolute;left:0;text-align:left;margin-left:-8.65pt;margin-top:146.25pt;width:24.75pt;height:24.15pt;z-index:251730944;visibility:visible;mso-wrap-style:square;mso-width-percent:0;mso-height-percent:0;mso-wrap-distance-left:9pt;mso-wrap-distance-top:0;mso-wrap-distance-right:9pt;mso-wrap-distance-bottom:0;mso-position-horizontal:absolute;mso-position-horizontal-relative:margin;mso-position-vertical:absolute;mso-position-vertical-relative:text;mso-width-percent:0;mso-height-percent:0;mso-width-relative:margin;mso-height-relative:margin;v-text-anchor:middle" o:gfxdata="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" filled="f" stroked="f" strokeweight="1pt">
                 <v:stroke joinstyle="miter"/>
                 <v:textbox>
                   <w:txbxContent>
@@ -25775,7 +25777,7 @@
           </mc:Choice>
           <mc:Fallback>
             <w:pict>
-              <v:oval id="Oval 23" o:spid="_x0000_s1083" style="position:absolute;left:0;text-align:left;margin-left:-9.9pt;margin-top:120.05pt;width:24.75pt;height:24.15pt;z-index:251729920;visibility:visible;mso-wrap-style:square;mso-width-percent:0;mso-height-percent:0;mso-wrap-distance-left:9pt;mso-wrap-distance-top:0;mso-wrap-distance-right:9pt;mso-wrap-distance-bottom:0;mso-position-horizontal:absolute;mso-position-horizontal-relative:margin;mso-position-vertical:absolute;mso-position-vertical-relative:text;mso-width-percent:0;mso-height-percent:0;mso-width-relative:margin;mso-height-relative:margin;v-text-anchor:middle" o:gfxdata="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" filled="f" stroked="f" strokeweight="1pt">
+              <v:oval w14:anchorId="170AD13D" id="Oval 23" o:spid="_x0000_s1083" style="position:absolute;left:0;text-align:left;margin-left:-9.9pt;margin-top:120.05pt;width:24.75pt;height:24.15pt;z-index:251729920;visibility:visible;mso-wrap-style:square;mso-width-percent:0;mso-height-percent:0;mso-wrap-distance-left:9pt;mso-wrap-distance-top:0;mso-wrap-distance-right:9pt;mso-wrap-distance-bottom:0;mso-position-horizontal:absolute;mso-position-horizontal-relative:margin;mso-position-vertical:absolute;mso-position-vertical-relative:text;mso-width-percent:0;mso-height-percent:0;mso-width-relative:margin;mso-height-relative:margin;v-text-anchor:middle" o:gfxdata="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" filled="f" stroked="f" strokeweight="1pt">
                 <v:stroke joinstyle="miter"/>
                 <v:textbox>
                   <w:txbxContent>
@@ -25894,7 +25896,7 @@
           </mc:Choice>
           <mc:Fallback>
             <w:pict>
-              <v:oval id="Oval 13" o:spid="_x0000_s1084" style="position:absolute;left:0;text-align:left;margin-left:-8.75pt;margin-top:94.75pt;width:24.75pt;height:24.15pt;z-index:251728896;visibility:visible;mso-wrap-style:square;mso-width-percent:0;mso-height-percent:0;mso-wrap-distance-left:9pt;mso-wrap-distance-top:0;mso-wrap-distance-right:9pt;mso-wrap-distance-bottom:0;mso-position-horizontal:absolute;mso-position-horizontal-relative:margin;mso-position-vertical:absolute;mso-position-vertical-relative:text;mso-width-percent:0;mso-height-percent:0;mso-width-relative:margin;mso-height-relative:margin;v-text-anchor:middle" o:gfxdata="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" filled="f" stroked="f" strokeweight="1pt">
+              <v:oval w14:anchorId="367E0836" id="Oval 13" o:spid="_x0000_s1084" style="position:absolute;left:0;text-align:left;margin-left:-8.75pt;margin-top:94.75pt;width:24.75pt;height:24.15pt;z-index:251728896;visibility:visible;mso-wrap-style:square;mso-width-percent:0;mso-height-percent:0;mso-wrap-distance-left:9pt;mso-wrap-distance-top:0;mso-wrap-distance-right:9pt;mso-wrap-distance-bottom:0;mso-position-horizontal:absolute;mso-position-horizontal-relative:margin;mso-position-vertical:absolute;mso-position-vertical-relative:text;mso-width-percent:0;mso-height-percent:0;mso-width-relative:margin;mso-height-relative:margin;v-text-anchor:middle" o:gfxdata="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" filled="f" stroked="f" strokeweight="1pt">
                 <v:stroke joinstyle="miter"/>
                 <v:textbox>
                   <w:txbxContent>
@@ -26013,7 +26015,7 @@
           </mc:Choice>
           <mc:Fallback>
             <w:pict>
-              <v:oval id="Oval 12" o:spid="_x0000_s1085" style="position:absolute;left:0;text-align:left;margin-left:-8.15pt;margin-top:68.25pt;width:24.75pt;height:24.15pt;z-index:251727872;visibility:visible;mso-wrap-style:square;mso-width-percent:0;mso-height-percent:0;mso-wrap-distance-left:9pt;mso-wrap-distance-top:0;mso-wrap-distance-right:9pt;mso-wrap-distance-bottom:0;mso-position-horizontal:absolute;mso-position-horizontal-relative:margin;mso-position-vertical:absolute;mso-position-vertical-relative:text;mso-width-percent:0;mso-height-percent:0;mso-width-relative:margin;mso-height-relative:margin;v-text-anchor:middle" o:gfxdata="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" filled="f" stroked="f" strokeweight="1pt">
+              <v:oval w14:anchorId="57B5CDB2" id="Oval 12" o:spid="_x0000_s1085" style="position:absolute;left:0;text-align:left;margin-left:-8.15pt;margin-top:68.25pt;width:24.75pt;height:24.15pt;z-index:251727872;visibility:visible;mso-wrap-style:square;mso-width-percent:0;mso-height-percent:0;mso-wrap-distance-left:9pt;mso-wrap-distance-top:0;mso-wrap-distance-right:9pt;mso-wrap-distance-bottom:0;mso-position-horizontal:absolute;mso-position-horizontal-relative:margin;mso-position-vertical:absolute;mso-position-vertical-relative:text;mso-width-percent:0;mso-height-percent:0;mso-width-relative:margin;mso-height-relative:margin;v-text-anchor:middle" o:gfxdata="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" filled="f" stroked="f" strokeweight="1pt">
                 <v:stroke joinstyle="miter"/>
                 <v:textbox>
                   <w:txbxContent>
@@ -26132,7 +26134,7 @@
           </mc:Choice>
           <mc:Fallback>
             <w:pict>
-              <v:oval id="Oval 11" o:spid="_x0000_s1086" style="position:absolute;left:0;text-align:left;margin-left:-8.65pt;margin-top:40.75pt;width:24.75pt;height:24.15pt;z-index:251726848;visibility:visible;mso-wrap-style:square;mso-width-percent:0;mso-height-percent:0;mso-wrap-distance-left:9pt;mso-wrap-distance-top:0;mso-wrap-distance-right:9pt;mso-wrap-distance-bottom:0;mso-position-horizontal:absolute;mso-position-horizontal-relative:margin;mso-position-vertical:absolute;mso-position-vertical-relative:text;mso-width-percent:0;mso-height-percent:0;mso-width-relative:margin;mso-height-relative:margin;v-text-anchor:middle" o:gfxdata="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" filled="f" stroked="f" strokeweight="1pt">
+              <v:oval w14:anchorId="616AF308" id="Oval 11" o:spid="_x0000_s1086" style="position:absolute;left:0;text-align:left;margin-left:-8.65pt;margin-top:40.75pt;width:24.75pt;height:24.15pt;z-index:251726848;visibility:visible;mso-wrap-style:square;mso-width-percent:0;mso-height-percent:0;mso-wrap-distance-left:9pt;mso-wrap-distance-top:0;mso-wrap-distance-right:9pt;mso-wrap-distance-bottom:0;mso-position-horizontal:absolute;mso-position-horizontal-relative:margin;mso-position-vertical:absolute;mso-position-vertical-relative:text;mso-width-percent:0;mso-height-percent:0;mso-width-relative:margin;mso-height-relative:margin;v-text-anchor:middle" o:gfxdata="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" filled="f" stroked="f" strokeweight="1pt">
                 <v:stroke joinstyle="miter"/>
                 <v:textbox>
                   <w:txbxContent>
@@ -26251,7 +26253,7 @@
           </mc:Choice>
           <mc:Fallback>
             <w:pict>
-              <v:oval id="Oval 84" o:spid="_x0000_s1087" style="position:absolute;left:0;text-align:left;margin-left:69.55pt;margin-top:175.4pt;width:24.75pt;height:24.15pt;z-index:251725824;visibility:visible;mso-wrap-style:square;mso-width-percent:0;mso-height-percent:0;mso-wrap-distance-left:9pt;mso-wrap-distance-top:0;mso-wrap-distance-right:9pt;mso-wrap-distance-bottom:0;mso-position-horizontal:absolute;mso-position-horizontal-relative:margin;mso-position-vertical:absolute;mso-position-vertical-relative:text;mso-width-percent:0;mso-height-percent:0;mso-width-relative:margin;mso-height-relative:margin;v-text-anchor:middle" o:gfxdata="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" filled="f" stroked="f" strokeweight="1pt">
+              <v:oval w14:anchorId="46208467" id="Oval 84" o:spid="_x0000_s1087" style="position:absolute;left:0;text-align:left;margin-left:69.55pt;margin-top:175.4pt;width:24.75pt;height:24.15pt;z-index:251725824;visibility:visible;mso-wrap-style:square;mso-width-percent:0;mso-height-percent:0;mso-wrap-distance-left:9pt;mso-wrap-distance-top:0;mso-wrap-distance-right:9pt;mso-wrap-distance-bottom:0;mso-position-horizontal:absolute;mso-position-horizontal-relative:margin;mso-position-vertical:absolute;mso-position-vertical-relative:text;mso-width-percent:0;mso-height-percent:0;mso-width-relative:margin;mso-height-relative:margin;v-text-anchor:middle" o:gfxdata="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" filled="f" stroked="f" strokeweight="1pt">
                 <v:stroke joinstyle="miter"/>
                 <v:textbox>
                   <w:txbxContent>
@@ -26370,7 +26372,7 @@
           </mc:Choice>
           <mc:Fallback>
             <w:pict>
-              <v:oval id="Oval 83" o:spid="_x0000_s1088" style="position:absolute;left:0;text-align:left;margin-left:48.25pt;margin-top:175.95pt;width:24.75pt;height:24.15pt;z-index:251724800;visibility:visible;mso-wrap-style:square;mso-width-percent:0;mso-height-percent:0;mso-wrap-distance-left:9pt;mso-wrap-distance-top:0;mso-wrap-distance-right:9pt;mso-wrap-distance-bottom:0;mso-position-horizontal:absolute;mso-position-horizontal-relative:margin;mso-position-vertical:absolute;mso-position-vertical-relative:text;mso-width-percent:0;mso-height-percent:0;mso-width-relative:margin;mso-height-relative:margin;v-text-anchor:middle" o:gfxdata="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" filled="f" stroked="f" strokeweight="1pt">
+              <v:oval w14:anchorId="323AB527" id="Oval 83" o:spid="_x0000_s1088" style="position:absolute;left:0;text-align:left;margin-left:48.25pt;margin-top:175.95pt;width:24.75pt;height:24.15pt;z-index:251724800;visibility:visible;mso-wrap-style:square;mso-width-percent:0;mso-height-percent:0;mso-wrap-distance-left:9pt;mso-wrap-distance-top:0;mso-wrap-distance-right:9pt;mso-wrap-distance-bottom:0;mso-position-horizontal:absolute;mso-position-horizontal-relative:margin;mso-position-vertical:absolute;mso-position-vertical-relative:text;mso-width-percent:0;mso-height-percent:0;mso-width-relative:margin;mso-height-relative:margin;v-text-anchor:middle" o:gfxdata="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" filled="f" stroked="f" strokeweight="1pt">
                 <v:stroke joinstyle="miter"/>
                 <v:textbox>
                   <w:txbxContent>
@@ -26489,7 +26491,7 @@
           </mc:Choice>
           <mc:Fallback>
             <w:pict>
-              <v:oval id="Oval 81" o:spid="_x0000_s1089" style="position:absolute;left:0;text-align:left;margin-left:29.25pt;margin-top:175.4pt;width:24.75pt;height:24.15pt;z-index:251723776;visibility:visible;mso-wrap-style:square;mso-width-percent:0;mso-height-percent:0;mso-wrap-distance-left:9pt;mso-wrap-distance-top:0;mso-wrap-distance-right:9pt;mso-wrap-distance-bottom:0;mso-position-horizontal:absolute;mso-position-horizontal-relative:margin;mso-position-vertical:absolute;mso-position-vertical-relative:text;mso-width-percent:0;mso-height-percent:0;mso-width-relative:margin;mso-height-relative:margin;v-text-anchor:middle" o:gfxdata="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" filled="f" stroked="f" strokeweight="1pt">
+              <v:oval w14:anchorId="08257A9D" id="Oval 81" o:spid="_x0000_s1089" style="position:absolute;left:0;text-align:left;margin-left:29.25pt;margin-top:175.4pt;width:24.75pt;height:24.15pt;z-index:251723776;visibility:visible;mso-wrap-style:square;mso-width-percent:0;mso-height-percent:0;mso-wrap-distance-left:9pt;mso-wrap-distance-top:0;mso-wrap-distance-right:9pt;mso-wrap-distance-bottom:0;mso-position-horizontal:absolute;mso-position-horizontal-relative:margin;mso-position-vertical:absolute;mso-position-vertical-relative:text;mso-width-percent:0;mso-height-percent:0;mso-width-relative:margin;mso-height-relative:margin;v-text-anchor:middle" o:gfxdata="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" filled="f" stroked="f" strokeweight="1pt">
                 <v:stroke joinstyle="miter"/>
                 <v:textbox>
                   <w:txbxContent>
@@ -26608,7 +26610,7 @@
           </mc:Choice>
           <mc:Fallback>
             <w:pict>
-              <v:oval id="Oval 80" o:spid="_x0000_s1090" style="position:absolute;left:0;text-align:left;margin-left:6.9pt;margin-top:174.95pt;width:24.75pt;height:24.15pt;z-index:251722752;visibility:visible;mso-wrap-style:square;mso-width-percent:0;mso-height-percent:0;mso-wrap-distance-left:9pt;mso-wrap-distance-top:0;mso-wrap-distance-right:9pt;mso-wrap-distance-bottom:0;mso-position-horizontal:absolute;mso-position-horizontal-relative:margin;mso-position-vertical:absolute;mso-position-vertical-relative:text;mso-width-percent:0;mso-height-percent:0;mso-width-relative:margin;mso-height-relative:margin;v-text-anchor:middle" o:gfxdata="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" filled="f" stroked="f" strokeweight="1pt">
+              <v:oval w14:anchorId="6C1FA962" id="Oval 80" o:spid="_x0000_s1090" style="position:absolute;left:0;text-align:left;margin-left:6.9pt;margin-top:174.95pt;width:24.75pt;height:24.15pt;z-index:251722752;visibility:visible;mso-wrap-style:square;mso-width-percent:0;mso-height-percent:0;mso-wrap-distance-left:9pt;mso-wrap-distance-top:0;mso-wrap-distance-right:9pt;mso-wrap-distance-bottom:0;mso-position-horizontal:absolute;mso-position-horizontal-relative:margin;mso-position-vertical:absolute;mso-position-vertical-relative:text;mso-width-percent:0;mso-height-percent:0;mso-width-relative:margin;mso-height-relative:margin;v-text-anchor:middle" o:gfxdata="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" filled="f" stroked="f" strokeweight="1pt">
                 <v:stroke joinstyle="miter"/>
                 <v:textbox>
                   <w:txbxContent>
@@ -26656,7 +26658,7 @@
                     <pic:cNvPicPr/>
                   </pic:nvPicPr>
                   <pic:blipFill rotWithShape="1">
-                    <a:blip r:embed="rId13"/>
+                    <a:blip r:embed="rId12"/>
                     <a:srcRect t="6810"/>
                     <a:stretch/>
                   </pic:blipFill>
@@ -26699,7 +26701,6 @@
         <w:rPr>
           <w:b/>
         </w:rPr>
-        <w:lastRenderedPageBreak/>
         <w:t>Các thành phần trong giao diện</w:t>
       </w:r>
       <w:r>
@@ -27997,7 +27998,13 @@
         <w:rPr>
           <w:b/>
         </w:rPr>
-        <w:t>Cách sử lý:</w:t>
+        <w:t>Cách x</w:t>
+      </w:r>
+      <w:r>
+        <w:rPr>
+          <w:b/>
+        </w:rPr>
+        <w:t>ử lý:</w:t>
       </w:r>
     </w:p>
     <w:p>
@@ -28234,7 +28241,6 @@
           <w:sz w:val="22"/>
           <w:szCs w:val="22"/>
         </w:rPr>
-        <w:lastRenderedPageBreak/>
         <w:t>Bước 1: Chọn đơn vị thành viên cần chỉnh sửa, và tiến hành chỉnh sửa thông tin đơn vị thành</w:t>
       </w:r>
       <w:r>
@@ -28726,31 +28732,13 @@
     </w:p>
     <w:p>
       <w:pPr>
-        <w:jc w:val="left"/>
-        <w:rPr>
-          <w:rFonts w:asciiTheme="majorHAnsi" w:eastAsiaTheme="majorEastAsia" w:hAnsiTheme="majorHAnsi" w:cstheme="majorBidi"/>
-          <w:b/>
-          <w:bCs/>
-          <w:smallCaps/>
-          <w:color w:val="000000" w:themeColor="text1"/>
-          <w:sz w:val="28"/>
-          <w:szCs w:val="28"/>
-        </w:rPr>
-      </w:pPr>
-      <w:bookmarkStart w:id="23" w:name="_Toc403169825"/>
-      <w:r>
-        <w:br w:type="page"/>
-      </w:r>
-    </w:p>
-    <w:p>
-      <w:pPr>
         <w:pStyle w:val="Heading2"/>
       </w:pPr>
-      <w:r>
-        <w:lastRenderedPageBreak/>
+      <w:bookmarkStart w:id="22" w:name="_Toc403169825"/>
+      <w:r>
         <w:t>Cập nhật thông tin Nhà sản xuất</w:t>
       </w:r>
-      <w:bookmarkEnd w:id="23"/>
+      <w:bookmarkEnd w:id="22"/>
     </w:p>
     <w:p>
       <w:pPr>
@@ -28885,7 +28873,7 @@
           </mc:Choice>
           <mc:Fallback>
             <w:pict>
-              <v:oval id="Oval 79" o:spid="_x0000_s1091" style="position:absolute;left:0;text-align:left;margin-left:-12.2pt;margin-top:47.65pt;width:24.75pt;height:24.15pt;z-index:251737088;visibility:visible;mso-wrap-style:square;mso-width-percent:0;mso-height-percent:0;mso-wrap-distance-left:9pt;mso-wrap-distance-top:0;mso-wrap-distance-right:9pt;mso-wrap-distance-bottom:0;mso-position-horizontal:absolute;mso-position-horizontal-relative:margin;mso-position-vertical:absolute;mso-position-vertical-relative:text;mso-width-percent:0;mso-height-percent:0;mso-width-relative:margin;mso-height-relative:margin;v-text-anchor:middle" o:gfxdata="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" filled="f" stroked="f" strokeweight="1pt">
+              <v:oval w14:anchorId="240FAA57" id="Oval 79" o:spid="_x0000_s1091" style="position:absolute;left:0;text-align:left;margin-left:-12.2pt;margin-top:47.65pt;width:24.75pt;height:24.15pt;z-index:251737088;visibility:visible;mso-wrap-style:square;mso-width-percent:0;mso-height-percent:0;mso-wrap-distance-left:9pt;mso-wrap-distance-top:0;mso-wrap-distance-right:9pt;mso-wrap-distance-bottom:0;mso-position-horizontal:absolute;mso-position-horizontal-relative:margin;mso-position-vertical:absolute;mso-position-vertical-relative:text;mso-width-percent:0;mso-height-percent:0;mso-width-relative:margin;mso-height-relative:margin;v-text-anchor:middle" o:gfxdata="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" filled="f" stroked="f" strokeweight="1pt">
                 <v:stroke joinstyle="miter"/>
                 <v:textbox>
                   <w:txbxContent>
@@ -29004,7 +28992,7 @@
           </mc:Choice>
           <mc:Fallback>
             <w:pict>
-              <v:oval id="Oval 60" o:spid="_x0000_s1092" style="position:absolute;left:0;text-align:left;margin-left:-10.95pt;margin-top:19.55pt;width:24.75pt;height:24.15pt;z-index:251736064;visibility:visible;mso-wrap-style:square;mso-width-percent:0;mso-height-percent:0;mso-wrap-distance-left:9pt;mso-wrap-distance-top:0;mso-wrap-distance-right:9pt;mso-wrap-distance-bottom:0;mso-position-horizontal:absolute;mso-position-horizontal-relative:margin;mso-position-vertical:absolute;mso-position-vertical-relative:text;mso-width-percent:0;mso-height-percent:0;mso-width-relative:margin;mso-height-relative:margin;v-text-anchor:middle" o:gfxdata="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" filled="f" stroked="f" strokeweight="1pt">
+              <v:oval w14:anchorId="7F8D7489" id="Oval 60" o:spid="_x0000_s1092" style="position:absolute;left:0;text-align:left;margin-left:-10.95pt;margin-top:19.55pt;width:24.75pt;height:24.15pt;z-index:251736064;visibility:visible;mso-wrap-style:square;mso-width-percent:0;mso-height-percent:0;mso-wrap-distance-left:9pt;mso-wrap-distance-top:0;mso-wrap-distance-right:9pt;mso-wrap-distance-bottom:0;mso-position-horizontal:absolute;mso-position-horizontal-relative:margin;mso-position-vertical:absolute;mso-position-vertical-relative:text;mso-width-percent:0;mso-height-percent:0;mso-width-relative:margin;mso-height-relative:margin;v-text-anchor:middle" o:gfxdata="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" filled="f" stroked="f" strokeweight="1pt">
                 <v:stroke joinstyle="miter"/>
                 <v:textbox>
                   <w:txbxContent>
@@ -29123,7 +29111,7 @@
           </mc:Choice>
           <mc:Fallback>
             <w:pict>
-              <v:oval id="Oval 58" o:spid="_x0000_s1093" style="position:absolute;left:0;text-align:left;margin-left:57.5pt;margin-top:73.55pt;width:24.75pt;height:24.15pt;z-index:251735040;visibility:visible;mso-wrap-style:square;mso-width-percent:0;mso-height-percent:0;mso-wrap-distance-left:9pt;mso-wrap-distance-top:0;mso-wrap-distance-right:9pt;mso-wrap-distance-bottom:0;mso-position-horizontal:absolute;mso-position-horizontal-relative:margin;mso-position-vertical:absolute;mso-position-vertical-relative:text;mso-width-percent:0;mso-height-percent:0;mso-width-relative:margin;mso-height-relative:margin;v-text-anchor:middle" o:gfxdata="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" filled="f" stroked="f" strokeweight="1pt">
+              <v:oval w14:anchorId="0EF09A4C" id="Oval 58" o:spid="_x0000_s1093" style="position:absolute;left:0;text-align:left;margin-left:57.5pt;margin-top:73.55pt;width:24.75pt;height:24.15pt;z-index:251735040;visibility:visible;mso-wrap-style:square;mso-width-percent:0;mso-height-percent:0;mso-wrap-distance-left:9pt;mso-wrap-distance-top:0;mso-wrap-distance-right:9pt;mso-wrap-distance-bottom:0;mso-position-horizontal:absolute;mso-position-horizontal-relative:margin;mso-position-vertical:absolute;mso-position-vertical-relative:text;mso-width-percent:0;mso-height-percent:0;mso-width-relative:margin;mso-height-relative:margin;v-text-anchor:middle" o:gfxdata="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" filled="f" stroked="f" strokeweight="1pt">
                 <v:stroke joinstyle="miter"/>
                 <v:textbox>
                   <w:txbxContent>
@@ -29242,7 +29230,7 @@
           </mc:Choice>
           <mc:Fallback>
             <w:pict>
-              <v:oval id="Oval 57" o:spid="_x0000_s1094" style="position:absolute;left:0;text-align:left;margin-left:40.2pt;margin-top:74.7pt;width:24.75pt;height:24.15pt;z-index:251734016;visibility:visible;mso-wrap-style:square;mso-width-percent:0;mso-height-percent:0;mso-wrap-distance-left:9pt;mso-wrap-distance-top:0;mso-wrap-distance-right:9pt;mso-wrap-distance-bottom:0;mso-position-horizontal:absolute;mso-position-horizontal-relative:margin;mso-position-vertical:absolute;mso-position-vertical-relative:text;mso-width-percent:0;mso-height-percent:0;mso-width-relative:margin;mso-height-relative:margin;v-text-anchor:middle" o:gfxdata="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" filled="f" stroked="f" strokeweight="1pt">
+              <v:oval w14:anchorId="48E6A1E3" id="Oval 57" o:spid="_x0000_s1094" style="position:absolute;left:0;text-align:left;margin-left:40.2pt;margin-top:74.7pt;width:24.75pt;height:24.15pt;z-index:251734016;visibility:visible;mso-wrap-style:square;mso-width-percent:0;mso-height-percent:0;mso-wrap-distance-left:9pt;mso-wrap-distance-top:0;mso-wrap-distance-right:9pt;mso-wrap-distance-bottom:0;mso-position-horizontal:absolute;mso-position-horizontal-relative:margin;mso-position-vertical:absolute;mso-position-vertical-relative:text;mso-width-percent:0;mso-height-percent:0;mso-width-relative:margin;mso-height-relative:margin;v-text-anchor:middle" o:gfxdata="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" filled="f" stroked="f" strokeweight="1pt">
                 <v:stroke joinstyle="miter"/>
                 <v:textbox>
                   <w:txbxContent>
@@ -29361,7 +29349,7 @@
           </mc:Choice>
           <mc:Fallback>
             <w:pict>
-              <v:oval id="Oval 56" o:spid="_x0000_s1095" style="position:absolute;left:0;text-align:left;margin-left:22.35pt;margin-top:73.55pt;width:24.75pt;height:24.15pt;z-index:251732992;visibility:visible;mso-wrap-style:square;mso-width-percent:0;mso-height-percent:0;mso-wrap-distance-left:9pt;mso-wrap-distance-top:0;mso-wrap-distance-right:9pt;mso-wrap-distance-bottom:0;mso-position-horizontal:absolute;mso-position-horizontal-relative:margin;mso-position-vertical:absolute;mso-position-vertical-relative:text;mso-width-percent:0;mso-height-percent:0;mso-width-relative:margin;mso-height-relative:margin;v-text-anchor:middle" o:gfxdata="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" filled="f" stroked="f" strokeweight="1pt">
+              <v:oval w14:anchorId="12FE7A40" id="Oval 56" o:spid="_x0000_s1095" style="position:absolute;left:0;text-align:left;margin-left:22.35pt;margin-top:73.55pt;width:24.75pt;height:24.15pt;z-index:251732992;visibility:visible;mso-wrap-style:square;mso-width-percent:0;mso-height-percent:0;mso-wrap-distance-left:9pt;mso-wrap-distance-top:0;mso-wrap-distance-right:9pt;mso-wrap-distance-bottom:0;mso-position-horizontal:absolute;mso-position-horizontal-relative:margin;mso-position-vertical:absolute;mso-position-vertical-relative:text;mso-width-percent:0;mso-height-percent:0;mso-width-relative:margin;mso-height-relative:margin;v-text-anchor:middle" o:gfxdata="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" filled="f" stroked="f" strokeweight="1pt">
                 <v:stroke joinstyle="miter"/>
                 <v:textbox>
                   <w:txbxContent>
@@ -29480,7 +29468,7 @@
           </mc:Choice>
           <mc:Fallback>
             <w:pict>
-              <v:oval id="Oval 55" o:spid="_x0000_s1096" style="position:absolute;left:0;text-align:left;margin-left:4.05pt;margin-top:73.7pt;width:24.75pt;height:24.15pt;z-index:251731968;visibility:visible;mso-wrap-style:square;mso-width-percent:0;mso-height-percent:0;mso-wrap-distance-left:9pt;mso-wrap-distance-top:0;mso-wrap-distance-right:9pt;mso-wrap-distance-bottom:0;mso-position-horizontal:absolute;mso-position-horizontal-relative:margin;mso-position-vertical:absolute;mso-position-vertical-relative:text;mso-width-percent:0;mso-height-percent:0;mso-width-relative:margin;mso-height-relative:margin;v-text-anchor:middle" o:gfxdata="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" filled="f" stroked="f" strokeweight="1pt">
+              <v:oval w14:anchorId="119617D0" id="Oval 55" o:spid="_x0000_s1096" style="position:absolute;left:0;text-align:left;margin-left:4.05pt;margin-top:73.7pt;width:24.75pt;height:24.15pt;z-index:251731968;visibility:visible;mso-wrap-style:square;mso-width-percent:0;mso-height-percent:0;mso-wrap-distance-left:9pt;mso-wrap-distance-top:0;mso-wrap-distance-right:9pt;mso-wrap-distance-bottom:0;mso-position-horizontal:absolute;mso-position-horizontal-relative:margin;mso-position-vertical:absolute;mso-position-vertical-relative:text;mso-width-percent:0;mso-height-percent:0;mso-width-relative:margin;mso-height-relative:margin;v-text-anchor:middle" o:gfxdata="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" filled="f" stroked="f" strokeweight="1pt">
                 <v:stroke joinstyle="miter"/>
                 <v:textbox>
                   <w:txbxContent>
@@ -29528,7 +29516,7 @@
                     <pic:cNvPicPr/>
                   </pic:nvPicPr>
                   <pic:blipFill>
-                    <a:blip r:embed="rId14"/>
+                    <a:blip r:embed="rId13"/>
                     <a:stretch>
                       <a:fillRect/>
                     </a:stretch>
@@ -30373,7 +30361,7 @@
           <w:b/>
         </w:rPr>
       </w:pPr>
-      <w:bookmarkStart w:id="24" w:name="_Toc403169826"/>
+      <w:bookmarkStart w:id="23" w:name="_Toc403169826"/>
       <w:r>
         <w:rPr>
           <w:b/>
@@ -30456,7 +30444,6 @@
         </w:numPr>
       </w:pPr>
       <w:r>
-        <w:lastRenderedPageBreak/>
         <w:t>Bước 3: Hệ thống kiểm tra dữ liệu. Nếu thành công thì đi tiếp bước 4. Nếu thất bại quay lại bước 1.</w:t>
       </w:r>
     </w:p>
@@ -31000,7 +30987,7 @@
       <w:r>
         <w:t>Tìm kiếm máy biến áp</w:t>
       </w:r>
-      <w:bookmarkEnd w:id="24"/>
+      <w:bookmarkEnd w:id="23"/>
     </w:p>
     <w:p>
       <w:pPr>
@@ -31130,7 +31117,7 @@
           </mc:Choice>
           <mc:Fallback>
             <w:pict>
-              <v:oval id="Oval 8" o:spid="_x0000_s1097" style="position:absolute;left:0;text-align:left;margin-left:284.4pt;margin-top:80.95pt;width:25.8pt;height:25.8pt;z-index:251664384;visibility:visible;mso-wrap-style:square;mso-width-percent:0;mso-height-percent:0;mso-wrap-distance-left:9pt;mso-wrap-distance-top:0;mso-wrap-distance-right:9pt;mso-wrap-distance-bottom:0;mso-position-horizontal:absolute;mso-position-horizontal-relative:text;mso-position-vertical:absolute;mso-position-vertical-relative:text;mso-width-percent:0;mso-height-percent:0;mso-width-relative:margin;mso-height-relative:margin;v-text-anchor:middle" o:gfxdata="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" fillcolor="white [3201]" strokecolor="black [3200]" strokeweight="1pt">
+              <v:oval w14:anchorId="71E94D9C" id="Oval 8" o:spid="_x0000_s1097" style="position:absolute;left:0;text-align:left;margin-left:284.4pt;margin-top:80.95pt;width:25.8pt;height:25.8pt;z-index:251664384;visibility:visible;mso-wrap-style:square;mso-width-percent:0;mso-height-percent:0;mso-wrap-distance-left:9pt;mso-wrap-distance-top:0;mso-wrap-distance-right:9pt;mso-wrap-distance-bottom:0;mso-position-horizontal:absolute;mso-position-horizontal-relative:text;mso-position-vertical:absolute;mso-position-vertical-relative:text;mso-width-percent:0;mso-height-percent:0;mso-width-relative:margin;mso-height-relative:margin;v-text-anchor:middle" o:gfxdata="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" fillcolor="white [3201]" strokecolor="black [3200]" strokeweight="1pt">
                 <v:stroke joinstyle="miter"/>
                 <v:textbox>
                   <w:txbxContent>
@@ -31241,7 +31228,7 @@
           </mc:Choice>
           <mc:Fallback>
             <w:pict>
-              <v:oval id="Oval 7" o:spid="_x0000_s1098" style="position:absolute;left:0;text-align:left;margin-left:46.2pt;margin-top:136.05pt;width:25.8pt;height:25.8pt;z-index:251663360;visibility:visible;mso-wrap-style:square;mso-width-percent:0;mso-height-percent:0;mso-wrap-distance-left:9pt;mso-wrap-distance-top:0;mso-wrap-distance-right:9pt;mso-wrap-distance-bottom:0;mso-position-horizontal:absolute;mso-position-horizontal-relative:text;mso-position-vertical:absolute;mso-position-vertical-relative:text;mso-width-percent:0;mso-height-percent:0;mso-width-relative:margin;mso-height-relative:margin;v-text-anchor:middle" o:gfxdata="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" fillcolor="white [3201]" strokecolor="black [3200]" strokeweight="1pt">
+              <v:oval w14:anchorId="7EC596E1" id="Oval 7" o:spid="_x0000_s1098" style="position:absolute;left:0;text-align:left;margin-left:46.2pt;margin-top:136.05pt;width:25.8pt;height:25.8pt;z-index:251663360;visibility:visible;mso-wrap-style:square;mso-width-percent:0;mso-height-percent:0;mso-wrap-distance-left:9pt;mso-wrap-distance-top:0;mso-wrap-distance-right:9pt;mso-wrap-distance-bottom:0;mso-position-horizontal:absolute;mso-position-horizontal-relative:text;mso-position-vertical:absolute;mso-position-vertical-relative:text;mso-width-percent:0;mso-height-percent:0;mso-width-relative:margin;mso-height-relative:margin;v-text-anchor:middle" o:gfxdata="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" fillcolor="white [3201]" strokecolor="black [3200]" strokeweight="1pt">
                 <v:stroke joinstyle="miter"/>
                 <v:textbox>
                   <w:txbxContent>
@@ -31352,7 +31339,7 @@
           </mc:Choice>
           <mc:Fallback>
             <w:pict>
-              <v:oval id="Oval 6" o:spid="_x0000_s1099" style="position:absolute;left:0;text-align:left;margin-left:46.2pt;margin-top:107.8pt;width:25.8pt;height:25.8pt;z-index:251662336;visibility:visible;mso-wrap-style:square;mso-width-percent:0;mso-height-percent:0;mso-wrap-distance-left:9pt;mso-wrap-distance-top:0;mso-wrap-distance-right:9pt;mso-wrap-distance-bottom:0;mso-position-horizontal:absolute;mso-position-horizontal-relative:text;mso-position-vertical:absolute;mso-position-vertical-relative:text;mso-width-percent:0;mso-height-percent:0;mso-width-relative:margin;mso-height-relative:margin;v-text-anchor:middle" o:gfxdata="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" fillcolor="white [3201]" strokecolor="black [3200]" strokeweight="1pt">
+              <v:oval w14:anchorId="3D53CEF3" id="Oval 6" o:spid="_x0000_s1099" style="position:absolute;left:0;text-align:left;margin-left:46.2pt;margin-top:107.8pt;width:25.8pt;height:25.8pt;z-index:251662336;visibility:visible;mso-wrap-style:square;mso-width-percent:0;mso-height-percent:0;mso-wrap-distance-left:9pt;mso-wrap-distance-top:0;mso-wrap-distance-right:9pt;mso-wrap-distance-bottom:0;mso-position-horizontal:absolute;mso-position-horizontal-relative:text;mso-position-vertical:absolute;mso-position-vertical-relative:text;mso-width-percent:0;mso-height-percent:0;mso-width-relative:margin;mso-height-relative:margin;v-text-anchor:middle" o:gfxdata="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" fillcolor="white [3201]" strokecolor="black [3200]" strokeweight="1pt">
                 <v:stroke joinstyle="miter"/>
                 <v:textbox>
                   <w:txbxContent>
@@ -31463,7 +31450,7 @@
           </mc:Choice>
           <mc:Fallback>
             <w:pict>
-              <v:oval id="Oval 5" o:spid="_x0000_s1100" style="position:absolute;left:0;text-align:left;margin-left:46.2pt;margin-top:79.55pt;width:25.8pt;height:25.8pt;z-index:251661312;visibility:visible;mso-wrap-style:square;mso-width-percent:0;mso-height-percent:0;mso-wrap-distance-left:9pt;mso-wrap-distance-top:0;mso-wrap-distance-right:9pt;mso-wrap-distance-bottom:0;mso-position-horizontal:absolute;mso-position-horizontal-relative:text;mso-position-vertical:absolute;mso-position-vertical-relative:text;mso-width-percent:0;mso-height-percent:0;mso-width-relative:margin;mso-height-relative:margin;v-text-anchor:middle" o:gfxdata="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" fillcolor="white [3201]" strokecolor="black [3200]" strokeweight="1pt">
+              <v:oval w14:anchorId="04EEB732" id="Oval 5" o:spid="_x0000_s1100" style="position:absolute;left:0;text-align:left;margin-left:46.2pt;margin-top:79.55pt;width:25.8pt;height:25.8pt;z-index:251661312;visibility:visible;mso-wrap-style:square;mso-width-percent:0;mso-height-percent:0;mso-wrap-distance-left:9pt;mso-wrap-distance-top:0;mso-wrap-distance-right:9pt;mso-wrap-distance-bottom:0;mso-position-horizontal:absolute;mso-position-horizontal-relative:text;mso-position-vertical:absolute;mso-position-vertical-relative:text;mso-width-percent:0;mso-height-percent:0;mso-width-relative:margin;mso-height-relative:margin;v-text-anchor:middle" o:gfxdata="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" fillcolor="white [3201]" strokecolor="black [3200]" strokeweight="1pt">
                 <v:stroke joinstyle="miter"/>
                 <v:textbox>
                   <w:txbxContent>
@@ -31574,7 +31561,7 @@
           </mc:Choice>
           <mc:Fallback>
             <w:pict>
-              <v:oval id="Oval 4" o:spid="_x0000_s1101" style="position:absolute;left:0;text-align:left;margin-left:46.2pt;margin-top:51.3pt;width:25.8pt;height:25.8pt;z-index:251660288;visibility:visible;mso-wrap-style:square;mso-width-percent:0;mso-height-percent:0;mso-wrap-distance-left:9pt;mso-wrap-distance-top:0;mso-wrap-distance-right:9pt;mso-wrap-distance-bottom:0;mso-position-horizontal:absolute;mso-position-horizontal-relative:text;mso-position-vertical:absolute;mso-position-vertical-relative:text;mso-width-percent:0;mso-height-percent:0;mso-width-relative:margin;mso-height-relative:margin;v-text-anchor:middle" o:gfxdata="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" fillcolor="white [3201]" strokecolor="black [3200]" strokeweight="1pt">
+              <v:oval w14:anchorId="139DC008" id="Oval 4" o:spid="_x0000_s1101" style="position:absolute;left:0;text-align:left;margin-left:46.2pt;margin-top:51.3pt;width:25.8pt;height:25.8pt;z-index:251660288;visibility:visible;mso-wrap-style:square;mso-width-percent:0;mso-height-percent:0;mso-wrap-distance-left:9pt;mso-wrap-distance-top:0;mso-wrap-distance-right:9pt;mso-wrap-distance-bottom:0;mso-position-horizontal:absolute;mso-position-horizontal-relative:text;mso-position-vertical:absolute;mso-position-vertical-relative:text;mso-width-percent:0;mso-height-percent:0;mso-width-relative:margin;mso-height-relative:margin;v-text-anchor:middle" o:gfxdata="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" fillcolor="white [3201]" strokecolor="black [3200]" strokeweight="1pt">
                 <v:stroke joinstyle="miter"/>
                 <v:textbox>
                   <w:txbxContent>
@@ -31685,7 +31672,7 @@
           </mc:Choice>
           <mc:Fallback>
             <w:pict>
-              <v:oval id="Oval 3" o:spid="_x0000_s1102" style="position:absolute;left:0;text-align:left;margin-left:46.2pt;margin-top:23.05pt;width:25.8pt;height:25.8pt;z-index:251659264;visibility:visible;mso-wrap-style:square;mso-width-percent:0;mso-height-percent:0;mso-wrap-distance-left:9pt;mso-wrap-distance-top:0;mso-wrap-distance-right:9pt;mso-wrap-distance-bottom:0;mso-position-horizontal:absolute;mso-position-horizontal-relative:text;mso-position-vertical:absolute;mso-position-vertical-relative:text;mso-width-percent:0;mso-height-percent:0;mso-width-relative:margin;mso-height-relative:margin;v-text-anchor:middle" o:gfxdata="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" fillcolor="white [3201]" strokecolor="black [3200]" strokeweight="1pt">
+              <v:oval w14:anchorId="20182A8C" id="Oval 3" o:spid="_x0000_s1102" style="position:absolute;left:0;text-align:left;margin-left:46.2pt;margin-top:23.05pt;width:25.8pt;height:25.8pt;z-index:251659264;visibility:visible;mso-wrap-style:square;mso-width-percent:0;mso-height-percent:0;mso-wrap-distance-left:9pt;mso-wrap-distance-top:0;mso-wrap-distance-right:9pt;mso-wrap-distance-bottom:0;mso-position-horizontal:absolute;mso-position-horizontal-relative:text;mso-position-vertical:absolute;mso-position-vertical-relative:text;mso-width-percent:0;mso-height-percent:0;mso-width-relative:margin;mso-height-relative:margin;v-text-anchor:middle" o:gfxdata="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" fillcolor="white [3201]" strokecolor="black [3200]" strokeweight="1pt">
                 <v:stroke joinstyle="miter"/>
                 <v:textbox>
                   <w:txbxContent>
@@ -31730,7 +31717,7 @@
                     <pic:cNvPicPr/>
                   </pic:nvPicPr>
                   <pic:blipFill>
-                    <a:blip r:embed="rId15"/>
+                    <a:blip r:embed="rId14"/>
                     <a:stretch>
                       <a:fillRect/>
                     </a:stretch>
@@ -31999,7 +31986,6 @@
           </w:tcPr>
           <w:p>
             <w:r>
-              <w:lastRenderedPageBreak/>
               <w:t>4</w:t>
             </w:r>
           </w:p>
@@ -32749,13 +32735,32 @@
     </w:p>
     <w:p>
       <w:pPr>
+        <w:jc w:val="left"/>
+        <w:rPr>
+          <w:rFonts w:asciiTheme="majorHAnsi" w:eastAsiaTheme="majorEastAsia" w:hAnsiTheme="majorHAnsi" w:cstheme="majorBidi"/>
+          <w:b/>
+          <w:bCs/>
+          <w:smallCaps/>
+          <w:color w:val="000000" w:themeColor="text1"/>
+          <w:sz w:val="28"/>
+          <w:szCs w:val="28"/>
+        </w:rPr>
+      </w:pPr>
+      <w:bookmarkStart w:id="24" w:name="_Toc403169827"/>
+      <w:r>
+        <w:br w:type="page"/>
+      </w:r>
+    </w:p>
+    <w:p>
+      <w:pPr>
         <w:pStyle w:val="Heading2"/>
       </w:pPr>
-      <w:bookmarkStart w:id="25" w:name="_Toc403169827"/>
+      <w:bookmarkStart w:id="25" w:name="_GoBack"/>
+      <w:bookmarkEnd w:id="25"/>
       <w:r>
         <w:t>Thống kê Máy biến áp</w:t>
       </w:r>
-      <w:bookmarkEnd w:id="25"/>
+      <w:bookmarkEnd w:id="24"/>
     </w:p>
     <w:p>
       <w:pPr>
@@ -32877,7 +32882,7 @@
           </mc:Choice>
           <mc:Fallback>
             <w:pict>
-              <v:oval id="Oval 86" o:spid="_x0000_s1103" style="position:absolute;left:0;text-align:left;margin-left:64.5pt;margin-top:18.9pt;width:24.75pt;height:24.15pt;z-index:251739136;visibility:visible;mso-wrap-style:square;mso-width-percent:0;mso-height-percent:0;mso-wrap-distance-left:9pt;mso-wrap-distance-top:0;mso-wrap-distance-right:9pt;mso-wrap-distance-bottom:0;mso-position-horizontal:absolute;mso-position-horizontal-relative:margin;mso-position-vertical:absolute;mso-position-vertical-relative:text;mso-width-percent:0;mso-height-percent:0;mso-width-relative:margin;mso-height-relative:margin;v-text-anchor:middle" o:gfxdata="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" filled="f" stroked="f" strokeweight="1pt">
+              <v:oval w14:anchorId="164114CD" id="Oval 86" o:spid="_x0000_s1103" style="position:absolute;left:0;text-align:left;margin-left:64.5pt;margin-top:18.9pt;width:24.75pt;height:24.15pt;z-index:251739136;visibility:visible;mso-wrap-style:square;mso-width-percent:0;mso-height-percent:0;mso-wrap-distance-left:9pt;mso-wrap-distance-top:0;mso-wrap-distance-right:9pt;mso-wrap-distance-bottom:0;mso-position-horizontal:absolute;mso-position-horizontal-relative:margin;mso-position-vertical:absolute;mso-position-vertical-relative:text;mso-width-percent:0;mso-height-percent:0;mso-width-relative:margin;mso-height-relative:margin;v-text-anchor:middle" o:gfxdata="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" filled="f" stroked="f" strokeweight="1pt">
                 <v:stroke joinstyle="miter"/>
                 <v:textbox>
                   <w:txbxContent>
@@ -33009,7 +33014,7 @@
           </mc:Choice>
           <mc:Fallback>
             <w:pict>
-              <v:oval id="Oval 88" o:spid="_x0000_s1104" style="position:absolute;left:0;text-align:left;margin-left:182.45pt;margin-top:17.4pt;width:24.75pt;height:24.15pt;z-index:251741184;visibility:visible;mso-wrap-style:square;mso-width-percent:0;mso-height-percent:0;mso-wrap-distance-left:9pt;mso-wrap-distance-top:0;mso-wrap-distance-right:9pt;mso-wrap-distance-bottom:0;mso-position-horizontal:absolute;mso-position-horizontal-relative:margin;mso-position-vertical:absolute;mso-position-vertical-relative:text;mso-width-percent:0;mso-height-percent:0;mso-width-relative:margin;mso-height-relative:margin;v-text-anchor:middle" o:gfxdata="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" filled="f" stroked="f" strokeweight="1pt">
+              <v:oval w14:anchorId="5C821147" id="Oval 88" o:spid="_x0000_s1104" style="position:absolute;left:0;text-align:left;margin-left:182.45pt;margin-top:17.4pt;width:24.75pt;height:24.15pt;z-index:251741184;visibility:visible;mso-wrap-style:square;mso-width-percent:0;mso-height-percent:0;mso-wrap-distance-left:9pt;mso-wrap-distance-top:0;mso-wrap-distance-right:9pt;mso-wrap-distance-bottom:0;mso-position-horizontal:absolute;mso-position-horizontal-relative:margin;mso-position-vertical:absolute;mso-position-vertical-relative:text;mso-width-percent:0;mso-height-percent:0;mso-width-relative:margin;mso-height-relative:margin;v-text-anchor:middle" o:gfxdata="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" filled="f" stroked="f" strokeweight="1pt">
                 <v:stroke joinstyle="miter"/>
                 <v:textbox>
                   <w:txbxContent>
@@ -33128,7 +33133,7 @@
           </mc:Choice>
           <mc:Fallback>
             <w:pict>
-              <v:oval id="Oval 87" o:spid="_x0000_s1105" style="position:absolute;left:0;text-align:left;margin-left:475.65pt;margin-top:38.75pt;width:24.75pt;height:24.15pt;z-index:251740160;visibility:visible;mso-wrap-style:square;mso-width-percent:0;mso-height-percent:0;mso-wrap-distance-left:9pt;mso-wrap-distance-top:0;mso-wrap-distance-right:9pt;mso-wrap-distance-bottom:0;mso-position-horizontal:absolute;mso-position-horizontal-relative:margin;mso-position-vertical:absolute;mso-position-vertical-relative:text;mso-width-percent:0;mso-height-percent:0;mso-width-relative:margin;mso-height-relative:margin;v-text-anchor:middle" o:gfxdata="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" filled="f" stroked="f" strokeweight="1pt">
+              <v:oval w14:anchorId="4674DFB2" id="Oval 87" o:spid="_x0000_s1105" style="position:absolute;left:0;text-align:left;margin-left:475.65pt;margin-top:38.75pt;width:24.75pt;height:24.15pt;z-index:251740160;visibility:visible;mso-wrap-style:square;mso-width-percent:0;mso-height-percent:0;mso-wrap-distance-left:9pt;mso-wrap-distance-top:0;mso-wrap-distance-right:9pt;mso-wrap-distance-bottom:0;mso-position-horizontal:absolute;mso-position-horizontal-relative:margin;mso-position-vertical:absolute;mso-position-vertical-relative:text;mso-width-percent:0;mso-height-percent:0;mso-width-relative:margin;mso-height-relative:margin;v-text-anchor:middle" o:gfxdata="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" filled="f" stroked="f" strokeweight="1pt">
                 <v:stroke joinstyle="miter"/>
                 <v:textbox>
                   <w:txbxContent>
@@ -33229,7 +33234,7 @@
           </mc:Choice>
           <mc:Fallback>
             <w:pict>
-              <v:rect id="Rectangle 85" o:spid="_x0000_s1026" style="position:absolute;margin-left:0;margin-top:4.85pt;width:70.85pt;height:100.75pt;z-index:251738112;visibility:visible;mso-wrap-style:square;mso-width-percent:0;mso-height-percent:0;mso-wrap-distance-left:9pt;mso-wrap-distance-top:0;mso-wrap-distance-right:9pt;mso-wrap-distance-bottom:0;mso-position-horizontal:left;mso-position-horizontal-relative:margin;mso-position-vertical:absolute;mso-position-vertical-relative:text;mso-width-percent:0;mso-height-percent:0;mso-width-relative:margin;mso-height-relative:margin;v-text-anchor:middle" o:gfxdata="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" filled="f" strokecolor="#00b0f0" strokeweight="1pt">
+              <v:rect w14:anchorId="4E9D2784" id="Rectangle 85" o:spid="_x0000_s1026" style="position:absolute;margin-left:0;margin-top:4.85pt;width:70.85pt;height:100.75pt;z-index:251738112;visibility:visible;mso-wrap-style:square;mso-width-percent:0;mso-height-percent:0;mso-wrap-distance-left:9pt;mso-wrap-distance-top:0;mso-wrap-distance-right:9pt;mso-wrap-distance-bottom:0;mso-position-horizontal:left;mso-position-horizontal-relative:margin;mso-position-vertical:absolute;mso-position-vertical-relative:text;mso-width-percent:0;mso-height-percent:0;mso-width-relative:margin;mso-height-relative:margin;v-text-anchor:middle" o:gfxdata="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" filled="f" strokecolor="#00b0f0" strokeweight="1pt">
                 <w10:wrap anchorx="margin"/>
               </v:rect>
             </w:pict>
@@ -33256,7 +33261,7 @@
                     <pic:cNvPicPr/>
                   </pic:nvPicPr>
                   <pic:blipFill>
-                    <a:blip r:embed="rId16"/>
+                    <a:blip r:embed="rId15"/>
                     <a:stretch>
                       <a:fillRect/>
                     </a:stretch>
@@ -33328,7 +33333,6 @@
               <w:rPr>
                 <w:b/>
               </w:rPr>
-              <w:lastRenderedPageBreak/>
               <w:t>STT</w:t>
             </w:r>
           </w:p>
@@ -34012,16 +34016,132 @@
         <w:rPr>
           <w:b/>
         </w:rPr>
-        <w:t>Cách sử lý:</w:t>
+        <w:t>Cách x</w:t>
+      </w:r>
+      <w:r>
+        <w:rPr>
+          <w:b/>
+        </w:rPr>
+        <w:t>ử lý:</w:t>
       </w:r>
     </w:p>
     <w:p>
       <w:pPr>
+        <w:pStyle w:val="ListParagraph"/>
+        <w:numPr>
+          <w:ilvl w:val="0"/>
+          <w:numId w:val="49"/>
+        </w:numPr>
+      </w:pPr>
+      <w:r>
+        <w:t>Người dùng truy cập chức năng t</w:t>
+      </w:r>
+      <w:r>
+        <w:t>hố</w:t>
+      </w:r>
+      <w:r>
+        <w:t>ng kê.</w:t>
+      </w:r>
+    </w:p>
+    <w:p>
+      <w:pPr>
+        <w:pStyle w:val="ListParagraph"/>
+        <w:numPr>
+          <w:ilvl w:val="0"/>
+          <w:numId w:val="49"/>
+        </w:numPr>
+      </w:pPr>
+      <w:r>
+        <w:t>Người dùng</w:t>
+      </w:r>
+      <w:r>
+        <w:t xml:space="preserve"> chọn </w:t>
+      </w:r>
+      <w:r>
+        <w:t xml:space="preserve">thống kê </w:t>
+      </w:r>
+      <w:r>
+        <w:t>đơn vị hoặc thống kê theo (Hãng sản xuất, Tình trạng, Công suất).</w:t>
+      </w:r>
+    </w:p>
+    <w:p>
+      <w:pPr>
+        <w:pStyle w:val="ListParagraph"/>
+        <w:numPr>
+          <w:ilvl w:val="0"/>
+          <w:numId w:val="49"/>
+        </w:numPr>
+      </w:pPr>
+      <w:r>
+        <w:t>H</w:t>
+      </w:r>
+      <w:r>
+        <w:t xml:space="preserve">ệ thống truy vấn trong CSDL dựa vào mục </w:t>
+      </w:r>
+      <w:r>
+        <w:t xml:space="preserve">người dùng </w:t>
+      </w:r>
+      <w:r>
+        <w:t>đã chọn</w:t>
+      </w:r>
+      <w:r>
+        <w:t xml:space="preserve">, </w:t>
+      </w:r>
+      <w:r>
+        <w:t xml:space="preserve">để </w:t>
+      </w:r>
+      <w:r>
+        <w:t>tính toán</w:t>
+      </w:r>
+      <w:r>
+        <w:t xml:space="preserve"> số lượng máy biến áp của các đơn vị hoặc </w:t>
+      </w:r>
+      <w:r>
+        <w:t>tính toán</w:t>
+      </w:r>
+      <w:r>
+        <w:t xml:space="preserve"> số lượng dựa vào các tiêu chí Hãng sản xuất, Tình trạng, Công suất.</w:t>
+      </w:r>
+    </w:p>
+    <w:p>
+      <w:pPr>
+        <w:pStyle w:val="ListParagraph"/>
+        <w:numPr>
+          <w:ilvl w:val="0"/>
+          <w:numId w:val="49"/>
+        </w:numPr>
+      </w:pPr>
+      <w:r>
+        <w:t>Chọn nút “Xuât file Excel”. Hệ thống xuất file excel. Với ngày thống kê, tình trạng, tên đơn vị với tên và số lượng.</w:t>
+      </w:r>
+    </w:p>
+    <w:p>
+      <w:pPr>
+        <w:jc w:val="left"/>
+        <w:rPr>
+          <w:rFonts w:asciiTheme="majorHAnsi" w:eastAsiaTheme="majorEastAsia" w:hAnsiTheme="majorHAnsi" w:cstheme="majorBidi"/>
+          <w:b/>
+          <w:bCs/>
+          <w:smallCaps/>
+          <w:color w:val="000000" w:themeColor="text1"/>
+          <w:sz w:val="28"/>
+          <w:szCs w:val="28"/>
+        </w:rPr>
+      </w:pPr>
+      <w:bookmarkStart w:id="26" w:name="_Toc403169828"/>
+      <w:r>
+        <w:br w:type="page"/>
+      </w:r>
+    </w:p>
+    <w:p>
+      <w:pPr>
         <w:pStyle w:val="Heading2"/>
       </w:pPr>
-      <w:bookmarkStart w:id="26" w:name="_Toc403169828"/>
-      <w:r>
-        <w:t>Báo cáo máy biên áp</w:t>
+      <w:r>
+        <w:t>Báo cáo máy biế</w:t>
+      </w:r>
+      <w:r>
+        <w:t>n áp</w:t>
       </w:r>
       <w:bookmarkEnd w:id="26"/>
     </w:p>
@@ -34158,7 +34278,7 @@
           </mc:Choice>
           <mc:Fallback>
             <w:pict>
-              <v:oval id="Oval 93" o:spid="_x0000_s1106" style="position:absolute;left:0;text-align:left;margin-left:387.55pt;margin-top:8.75pt;width:24.75pt;height:24.15pt;z-index:251745280;visibility:visible;mso-wrap-style:square;mso-width-percent:0;mso-height-percent:0;mso-wrap-distance-left:9pt;mso-wrap-distance-top:0;mso-wrap-distance-right:9pt;mso-wrap-distance-bottom:0;mso-position-horizontal:absolute;mso-position-horizontal-relative:margin;mso-position-vertical:absolute;mso-position-vertical-relative:text;mso-width-percent:0;mso-height-percent:0;mso-width-relative:margin;mso-height-relative:margin;v-text-anchor:middle" o:gfxdata="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" filled="f" stroked="f" strokeweight="1pt">
+              <v:oval w14:anchorId="64B5FD56" id="Oval 93" o:spid="_x0000_s1106" style="position:absolute;left:0;text-align:left;margin-left:387.55pt;margin-top:8.75pt;width:24.75pt;height:24.15pt;z-index:251745280;visibility:visible;mso-wrap-style:square;mso-width-percent:0;mso-height-percent:0;mso-wrap-distance-left:9pt;mso-wrap-distance-top:0;mso-wrap-distance-right:9pt;mso-wrap-distance-bottom:0;mso-position-horizontal:absolute;mso-position-horizontal-relative:margin;mso-position-vertical:absolute;mso-position-vertical-relative:text;mso-width-percent:0;mso-height-percent:0;mso-width-relative:margin;mso-height-relative:margin;v-text-anchor:middle" o:gfxdata="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" filled="f" stroked="f" strokeweight="1pt">
                 <v:stroke joinstyle="miter"/>
                 <v:textbox>
                   <w:txbxContent>
@@ -34277,7 +34397,7 @@
           </mc:Choice>
           <mc:Fallback>
             <w:pict>
-              <v:oval id="Oval 92" o:spid="_x0000_s1107" style="position:absolute;left:0;text-align:left;margin-left:433pt;margin-top:92.8pt;width:24.75pt;height:24.15pt;z-index:251744256;visibility:visible;mso-wrap-style:square;mso-width-percent:0;mso-height-percent:0;mso-wrap-distance-left:9pt;mso-wrap-distance-top:0;mso-wrap-distance-right:9pt;mso-wrap-distance-bottom:0;mso-position-horizontal:absolute;mso-position-horizontal-relative:margin;mso-position-vertical:absolute;mso-position-vertical-relative:text;mso-width-percent:0;mso-height-percent:0;mso-width-relative:margin;mso-height-relative:margin;v-text-anchor:middle" o:gfxdata="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" filled="f" stroked="f" strokeweight="1pt">
+              <v:oval w14:anchorId="7B54750F" id="Oval 92" o:spid="_x0000_s1107" style="position:absolute;left:0;text-align:left;margin-left:433pt;margin-top:92.8pt;width:24.75pt;height:24.15pt;z-index:251744256;visibility:visible;mso-wrap-style:square;mso-width-percent:0;mso-height-percent:0;mso-wrap-distance-left:9pt;mso-wrap-distance-top:0;mso-wrap-distance-right:9pt;mso-wrap-distance-bottom:0;mso-position-horizontal:absolute;mso-position-horizontal-relative:margin;mso-position-vertical:absolute;mso-position-vertical-relative:text;mso-width-percent:0;mso-height-percent:0;mso-width-relative:margin;mso-height-relative:margin;v-text-anchor:middle" o:gfxdata="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" filled="f" stroked="f" strokeweight="1pt">
                 <v:stroke joinstyle="miter"/>
                 <v:textbox>
                   <w:txbxContent>
@@ -34396,7 +34516,7 @@
           </mc:Choice>
           <mc:Fallback>
             <w:pict>
-              <v:oval id="Oval 91" o:spid="_x0000_s1108" style="position:absolute;left:0;text-align:left;margin-left:63.35pt;margin-top:1.35pt;width:24.75pt;height:24.15pt;z-index:251743232;visibility:visible;mso-wrap-style:square;mso-width-percent:0;mso-height-percent:0;mso-wrap-distance-left:9pt;mso-wrap-distance-top:0;mso-wrap-distance-right:9pt;mso-wrap-distance-bottom:0;mso-position-horizontal:absolute;mso-position-horizontal-relative:margin;mso-position-vertical:absolute;mso-position-vertical-relative:text;mso-width-percent:0;mso-height-percent:0;mso-width-relative:margin;mso-height-relative:margin;v-text-anchor:middle" o:gfxdata="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" filled="f" stroked="f" strokeweight="1pt">
+              <v:oval w14:anchorId="2D44BDCB" id="Oval 91" o:spid="_x0000_s1108" style="position:absolute;left:0;text-align:left;margin-left:63.35pt;margin-top:1.35pt;width:24.75pt;height:24.15pt;z-index:251743232;visibility:visible;mso-wrap-style:square;mso-width-percent:0;mso-height-percent:0;mso-wrap-distance-left:9pt;mso-wrap-distance-top:0;mso-wrap-distance-right:9pt;mso-wrap-distance-bottom:0;mso-position-horizontal:absolute;mso-position-horizontal-relative:margin;mso-position-vertical:absolute;mso-position-vertical-relative:text;mso-width-percent:0;mso-height-percent:0;mso-width-relative:margin;mso-height-relative:margin;v-text-anchor:middle" o:gfxdata="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" filled="f" stroked="f" strokeweight="1pt">
                 <v:stroke joinstyle="miter"/>
                 <v:textbox>
                   <w:txbxContent>
@@ -34497,7 +34617,7 @@
           </mc:Choice>
           <mc:Fallback>
             <w:pict>
-              <v:rect id="Rectangle 90" o:spid="_x0000_s1026" style="position:absolute;margin-left:0;margin-top:.2pt;width:70.85pt;height:100.75pt;z-index:251742208;visibility:visible;mso-wrap-style:square;mso-width-percent:0;mso-height-percent:0;mso-wrap-distance-left:9pt;mso-wrap-distance-top:0;mso-wrap-distance-right:9pt;mso-wrap-distance-bottom:0;mso-position-horizontal:absolute;mso-position-horizontal-relative:margin;mso-position-vertical:absolute;mso-position-vertical-relative:text;mso-width-percent:0;mso-height-percent:0;mso-width-relative:margin;mso-height-relative:margin;v-text-anchor:middle" o:gfxdata="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" filled="f" strokecolor="#00b0f0" strokeweight="1pt">
+              <v:rect w14:anchorId="0D1E6F45" id="Rectangle 90" o:spid="_x0000_s1026" style="position:absolute;margin-left:0;margin-top:.2pt;width:70.85pt;height:100.75pt;z-index:251742208;visibility:visible;mso-wrap-style:square;mso-width-percent:0;mso-height-percent:0;mso-wrap-distance-left:9pt;mso-wrap-distance-top:0;mso-wrap-distance-right:9pt;mso-wrap-distance-bottom:0;mso-position-horizontal:absolute;mso-position-horizontal-relative:margin;mso-position-vertical:absolute;mso-position-vertical-relative:text;mso-width-percent:0;mso-height-percent:0;mso-width-relative:margin;mso-height-relative:margin;v-text-anchor:middle" o:gfxdata="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" filled="f" strokecolor="#00b0f0" strokeweight="1pt">
                 <w10:wrap anchorx="margin"/>
               </v:rect>
             </w:pict>
@@ -34524,7 +34644,7 @@
                     <pic:cNvPicPr/>
                   </pic:nvPicPr>
                   <pic:blipFill rotWithShape="1">
-                    <a:blip r:embed="rId17"/>
+                    <a:blip r:embed="rId16"/>
                     <a:srcRect t="7718" r="1217"/>
                     <a:stretch/>
                   </pic:blipFill>
@@ -34603,7 +34723,6 @@
               <w:rPr>
                 <w:b/>
               </w:rPr>
-              <w:lastRenderedPageBreak/>
               <w:t>STT</w:t>
             </w:r>
           </w:p>
@@ -35274,6 +35393,13 @@
     </w:tbl>
     <w:p>
       <w:pPr>
+        <w:rPr>
+          <w:b/>
+        </w:rPr>
+      </w:pPr>
+    </w:p>
+    <w:p>
+      <w:pPr>
         <w:pStyle w:val="ListParagraph"/>
         <w:numPr>
           <w:ilvl w:val="0"/>
@@ -35290,13 +35416,115 @@
         <w:t>Cách sử lý:</w:t>
       </w:r>
     </w:p>
+    <w:p>
+      <w:pPr>
+        <w:pStyle w:val="ListParagraph"/>
+        <w:numPr>
+          <w:ilvl w:val="0"/>
+          <w:numId w:val="48"/>
+        </w:numPr>
+        <w:rPr>
+          <w:b/>
+        </w:rPr>
+      </w:pPr>
+      <w:r>
+        <w:t>Người dùng truy cập vào chức năng báo cáo.</w:t>
+      </w:r>
+    </w:p>
+    <w:p>
+      <w:pPr>
+        <w:pStyle w:val="ListParagraph"/>
+        <w:numPr>
+          <w:ilvl w:val="0"/>
+          <w:numId w:val="48"/>
+        </w:numPr>
+        <w:rPr>
+          <w:b/>
+        </w:rPr>
+      </w:pPr>
+      <w:r>
+        <w:t>Người dùng</w:t>
+      </w:r>
+      <w:r>
+        <w:t xml:space="preserve"> chọn đơn vị </w:t>
+      </w:r>
+      <w:r>
+        <w:t>hoặc</w:t>
+      </w:r>
+      <w:r>
+        <w:t xml:space="preserve"> tình trạng</w:t>
+      </w:r>
+      <w:r>
+        <w:t xml:space="preserve"> để xem báo cáo</w:t>
+      </w:r>
+      <w:r>
+        <w:t>. (Trong từng đơn vị có các mục chọn tương ứng với các đơn vị có trong CSDL, tình trạng thì có các mục như: vận hành, ngưng vận hành, hư hỏng, máy mới).</w:t>
+      </w:r>
+    </w:p>
+    <w:p>
+      <w:pPr>
+        <w:pStyle w:val="ListParagraph"/>
+        <w:numPr>
+          <w:ilvl w:val="0"/>
+          <w:numId w:val="48"/>
+        </w:numPr>
+      </w:pPr>
+      <w:r>
+        <w:t>Hệ thố</w:t>
+      </w:r>
+      <w:r>
+        <w:t>ng</w:t>
+      </w:r>
+      <w:r>
+        <w:t xml:space="preserve"> truy vấn trong CSDL </w:t>
+      </w:r>
+      <w:r>
+        <w:t xml:space="preserve">dựa vào mục </w:t>
+      </w:r>
+      <w:r>
+        <w:t xml:space="preserve">người dùng </w:t>
+      </w:r>
+      <w:r>
+        <w:t>đã chọ</w:t>
+      </w:r>
+      <w:r>
+        <w:t xml:space="preserve">n, </w:t>
+      </w:r>
+      <w:r>
+        <w:t xml:space="preserve">để lấy dữ liệu điền vào các cột tương ứng như là: SONO, Tên MBA, Tên đơn vị, Tên HSX, Mã số tái sản, Mã sản xuất, Mã nhập về, Loại dầu, Trọng lượng dầu, Loại MBA, Thông số đo, Công suất, Điện áp. </w:t>
+      </w:r>
+    </w:p>
+    <w:p>
+      <w:pPr>
+        <w:pStyle w:val="ListParagraph"/>
+        <w:numPr>
+          <w:ilvl w:val="0"/>
+          <w:numId w:val="48"/>
+        </w:numPr>
+      </w:pPr>
+      <w:r>
+        <w:t>Trong trường hợp không có dữ liệu. Hệ thống sẽ xuất ra thông báo “Không có dữ liệu” để người dùng nhận biết.</w:t>
+      </w:r>
+    </w:p>
+    <w:p>
+      <w:pPr>
+        <w:pStyle w:val="ListParagraph"/>
+        <w:numPr>
+          <w:ilvl w:val="0"/>
+          <w:numId w:val="48"/>
+        </w:numPr>
+      </w:pPr>
+      <w:r>
+        <w:t>Chọn nút “Xuât file Excel”. Hệ thống xuất file excel. Với ngày báo cáo, tình trạng, tên đơn vị và các cột tương ứng ở bước 2.</w:t>
+      </w:r>
+    </w:p>
     <w:p/>
     <w:p>
       <w:pPr>
         <w:pStyle w:val="Heading1"/>
       </w:pPr>
       <w:bookmarkStart w:id="27" w:name="_Toc403169829"/>
-      <w:bookmarkEnd w:id="19"/>
+      <w:bookmarkEnd w:id="18"/>
       <w:r>
         <w:t>Bảng tham khảo đến các yêu cầu</w:t>
       </w:r>
@@ -35317,7 +35545,7 @@
 </file>
 
 <file path=word/endnotes.xml><?xml version="1.0" encoding="utf-8"?>
-<w:endnotes xmlns:wpc="http://schemas.microsoft.com/office/word/2010/wordprocessingCanvas" xmlns:mc="http://schemas.openxmlformats.org/markup-compatibility/2006" xmlns:o="urn:schemas-microsoft-com:office:office" xmlns:r="http://schemas.openxmlformats.org/officeDocument/2006/relationships" xmlns:m="http://schemas.openxmlformats.org/officeDocument/2006/math" xmlns:v="urn:schemas-microsoft-com:vml" xmlns:wp14="http://schemas.microsoft.com/office/word/2010/wordprocessingDrawing" xmlns:wp="http://schemas.openxmlformats.org/drawingml/2006/wordprocessingDrawing" xmlns:w10="urn:schemas-microsoft-com:office:word" xmlns:w="http://schemas.openxmlformats.org/wordprocessingml/2006/main" xmlns:w14="http://schemas.microsoft.com/office/word/2010/wordml" xmlns:wpg="http://schemas.microsoft.com/office/word/2010/wordprocessingGroup" xmlns:wpi="http://schemas.microsoft.com/office/word/2010/wordprocessingInk" xmlns:wne="http://schemas.microsoft.com/office/word/2006/wordml" xmlns:wps="http://schemas.microsoft.com/office/word/2010/wordprocessingShape" mc:Ignorable="w14 wp14">
+<w:endnotes xmlns:wpc="http://schemas.microsoft.com/office/word/2010/wordprocessingCanvas" xmlns:mc="http://schemas.openxmlformats.org/markup-compatibility/2006" xmlns:o="urn:schemas-microsoft-com:office:office" xmlns:r="http://schemas.openxmlformats.org/officeDocument/2006/relationships" xmlns:m="http://schemas.openxmlformats.org/officeDocument/2006/math" xmlns:v="urn:schemas-microsoft-com:vml" xmlns:wp14="http://schemas.microsoft.com/office/word/2010/wordprocessingDrawing" xmlns:wp="http://schemas.openxmlformats.org/drawingml/2006/wordprocessingDrawing" xmlns:w10="urn:schemas-microsoft-com:office:word" xmlns:w="http://schemas.openxmlformats.org/wordprocessingml/2006/main" xmlns:w14="http://schemas.microsoft.com/office/word/2010/wordml" xmlns:w15="http://schemas.microsoft.com/office/word/2012/wordml" xmlns:wpg="http://schemas.microsoft.com/office/word/2010/wordprocessingGroup" xmlns:wpi="http://schemas.microsoft.com/office/word/2010/wordprocessingInk" xmlns:wne="http://schemas.microsoft.com/office/word/2006/wordml" xmlns:wps="http://schemas.microsoft.com/office/word/2010/wordprocessingShape" mc:Ignorable="w14 w15 wp14">
   <w:endnote w:type="separator" w:id="-1">
     <w:p>
       <w:r>
@@ -35336,7 +35564,7 @@
 </file>
 
 <file path=word/footnotes.xml><?xml version="1.0" encoding="utf-8"?>
-<w:footnotes xmlns:wpc="http://schemas.microsoft.com/office/word/2010/wordprocessingCanvas" xmlns:mc="http://schemas.openxmlformats.org/markup-compatibility/2006" xmlns:o="urn:schemas-microsoft-com:office:office" xmlns:r="http://schemas.openxmlformats.org/officeDocument/2006/relationships" xmlns:m="http://schemas.openxmlformats.org/officeDocument/2006/math" xmlns:v="urn:schemas-microsoft-com:vml" xmlns:wp14="http://schemas.microsoft.com/office/word/2010/wordprocessingDrawing" xmlns:wp="http://schemas.openxmlformats.org/drawingml/2006/wordprocessingDrawing" xmlns:w10="urn:schemas-microsoft-com:office:word" xmlns:w="http://schemas.openxmlformats.org/wordprocessingml/2006/main" xmlns:w14="http://schemas.microsoft.com/office/word/2010/wordml" xmlns:wpg="http://schemas.microsoft.com/office/word/2010/wordprocessingGroup" xmlns:wpi="http://schemas.microsoft.com/office/word/2010/wordprocessingInk" xmlns:wne="http://schemas.microsoft.com/office/word/2006/wordml" xmlns:wps="http://schemas.microsoft.com/office/word/2010/wordprocessingShape" mc:Ignorable="w14 wp14">
+<w:footnotes xmlns:wpc="http://schemas.microsoft.com/office/word/2010/wordprocessingCanvas" xmlns:mc="http://schemas.openxmlformats.org/markup-compatibility/2006" xmlns:o="urn:schemas-microsoft-com:office:office" xmlns:r="http://schemas.openxmlformats.org/officeDocument/2006/relationships" xmlns:m="http://schemas.openxmlformats.org/officeDocument/2006/math" xmlns:v="urn:schemas-microsoft-com:vml" xmlns:wp14="http://schemas.microsoft.com/office/word/2010/wordprocessingDrawing" xmlns:wp="http://schemas.openxmlformats.org/drawingml/2006/wordprocessingDrawing" xmlns:w10="urn:schemas-microsoft-com:office:word" xmlns:w="http://schemas.openxmlformats.org/wordprocessingml/2006/main" xmlns:w14="http://schemas.microsoft.com/office/word/2010/wordml" xmlns:w15="http://schemas.microsoft.com/office/word/2012/wordml" xmlns:wpg="http://schemas.microsoft.com/office/word/2010/wordprocessingGroup" xmlns:wpi="http://schemas.microsoft.com/office/word/2010/wordprocessingInk" xmlns:wne="http://schemas.microsoft.com/office/word/2006/wordml" xmlns:wps="http://schemas.microsoft.com/office/word/2010/wordprocessingShape" mc:Ignorable="w14 w15 wp14">
   <w:footnote w:type="separator" w:id="-1">
     <w:p>
       <w:r>
@@ -35355,7 +35583,7 @@
 </file>
 
 <file path=word/numbering.xml><?xml version="1.0" encoding="utf-8"?>
-<w:numbering xmlns:wpc="http://schemas.microsoft.com/office/word/2010/wordprocessingCanvas" xmlns:mc="http://schemas.openxmlformats.org/markup-compatibility/2006" xmlns:o="urn:schemas-microsoft-com:office:office" xmlns:r="http://schemas.openxmlformats.org/officeDocument/2006/relationships" xmlns:m="http://schemas.openxmlformats.org/officeDocument/2006/math" xmlns:v="urn:schemas-microsoft-com:vml" xmlns:wp14="http://schemas.microsoft.com/office/word/2010/wordprocessingDrawing" xmlns:wp="http://schemas.openxmlformats.org/drawingml/2006/wordprocessingDrawing" xmlns:w10="urn:schemas-microsoft-com:office:word" xmlns:w="http://schemas.openxmlformats.org/wordprocessingml/2006/main" xmlns:w14="http://schemas.microsoft.com/office/word/2010/wordml" xmlns:wpg="http://schemas.microsoft.com/office/word/2010/wordprocessingGroup" xmlns:wpi="http://schemas.microsoft.com/office/word/2010/wordprocessingInk" xmlns:wne="http://schemas.microsoft.com/office/word/2006/wordml" xmlns:wps="http://schemas.microsoft.com/office/word/2010/wordprocessingShape" mc:Ignorable="w14 wp14">
+<w:numbering xmlns:wpc="http://schemas.microsoft.com/office/word/2010/wordprocessingCanvas" xmlns:mc="http://schemas.openxmlformats.org/markup-compatibility/2006" xmlns:o="urn:schemas-microsoft-com:office:office" xmlns:r="http://schemas.openxmlformats.org/officeDocument/2006/relationships" xmlns:m="http://schemas.openxmlformats.org/officeDocument/2006/math" xmlns:v="urn:schemas-microsoft-com:vml" xmlns:wp14="http://schemas.microsoft.com/office/word/2010/wordprocessingDrawing" xmlns:wp="http://schemas.openxmlformats.org/drawingml/2006/wordprocessingDrawing" xmlns:w10="urn:schemas-microsoft-com:office:word" xmlns:w="http://schemas.openxmlformats.org/wordprocessingml/2006/main" xmlns:w14="http://schemas.microsoft.com/office/word/2010/wordml" xmlns:w15="http://schemas.microsoft.com/office/word/2012/wordml" xmlns:wpg="http://schemas.microsoft.com/office/word/2010/wordprocessingGroup" xmlns:wpi="http://schemas.microsoft.com/office/word/2010/wordprocessingInk" xmlns:wne="http://schemas.microsoft.com/office/word/2006/wordml" xmlns:wps="http://schemas.microsoft.com/office/word/2010/wordprocessingShape" mc:Ignorable="w14 w15 wp14">
   <w:numPicBullet w:numPicBulletId="0">
     <w:pict>
       <v:shapetype id="_x0000_t75" coordsize="21600,21600" o:spt="75" o:preferrelative="t" path="m@4@5l@4@11@9@11@9@5xe" filled="f" stroked="f">
@@ -35377,7 +35605,7 @@
         <v:path o:extrusionok="f" gradientshapeok="t" o:connecttype="rect"/>
         <o:lock v:ext="edit" aspectratio="t"/>
       </v:shapetype>
-      <v:shape id="_x0000_i1046" type="#_x0000_t75" style="width:1024.7pt;height:8in;visibility:visible;mso-wrap-style:square" o:bullet="t">
+      <v:shape id="_x0000_i1032" type="#_x0000_t75" style="width:1024.7pt;height:8in;visibility:visible;mso-wrap-style:square" o:bullet="t">
         <v:imagedata r:id="rId1" o:title="" croptop="4463f" cropright="1215f"/>
       </v:shape>
     </w:pict>
@@ -35870,6 +36098,96 @@
     </w:lvl>
   </w:abstractNum>
   <w:abstractNum w:abstractNumId="5">
+    <w:nsid w:val="186C2270"/>
+    <w:multiLevelType w:val="hybridMultilevel"/>
+    <w:tmpl w:val="93C2E452"/>
+    <w:lvl w:ilvl="0" w:tplc="DDFCA74A">
+      <w:start w:val="1"/>
+      <w:numFmt w:val="decimal"/>
+      <w:lvlText w:val="Bước %1."/>
+      <w:lvlJc w:val="left"/>
+      <w:pPr>
+        <w:ind w:left="720" w:hanging="360"/>
+      </w:pPr>
+      <w:rPr>
+        <w:rFonts w:hint="default"/>
+        <w:b w:val="0"/>
+      </w:rPr>
+    </w:lvl>
+    <w:lvl w:ilvl="1" w:tplc="04090019" w:tentative="1">
+      <w:start w:val="1"/>
+      <w:numFmt w:val="lowerLetter"/>
+      <w:lvlText w:val="%2."/>
+      <w:lvlJc w:val="left"/>
+      <w:pPr>
+        <w:ind w:left="1440" w:hanging="360"/>
+      </w:pPr>
+    </w:lvl>
+    <w:lvl w:ilvl="2" w:tplc="0409001B" w:tentative="1">
+      <w:start w:val="1"/>
+      <w:numFmt w:val="lowerRoman"/>
+      <w:lvlText w:val="%3."/>
+      <w:lvlJc w:val="right"/>
+      <w:pPr>
+        <w:ind w:left="2160" w:hanging="180"/>
+      </w:pPr>
+    </w:lvl>
+    <w:lvl w:ilvl="3" w:tplc="0409000F" w:tentative="1">
+      <w:start w:val="1"/>
+      <w:numFmt w:val="decimal"/>
+      <w:lvlText w:val="%4."/>
+      <w:lvlJc w:val="left"/>
+      <w:pPr>
+        <w:ind w:left="2880" w:hanging="360"/>
+      </w:pPr>
+    </w:lvl>
+    <w:lvl w:ilvl="4" w:tplc="04090019" w:tentative="1">
+      <w:start w:val="1"/>
+      <w:numFmt w:val="lowerLetter"/>
+      <w:lvlText w:val="%5."/>
+      <w:lvlJc w:val="left"/>
+      <w:pPr>
+        <w:ind w:left="3600" w:hanging="360"/>
+      </w:pPr>
+    </w:lvl>
+    <w:lvl w:ilvl="5" w:tplc="0409001B" w:tentative="1">
+      <w:start w:val="1"/>
+      <w:numFmt w:val="lowerRoman"/>
+      <w:lvlText w:val="%6."/>
+      <w:lvlJc w:val="right"/>
+      <w:pPr>
+        <w:ind w:left="4320" w:hanging="180"/>
+      </w:pPr>
+    </w:lvl>
+    <w:lvl w:ilvl="6" w:tplc="0409000F" w:tentative="1">
+      <w:start w:val="1"/>
+      <w:numFmt w:val="decimal"/>
+      <w:lvlText w:val="%7."/>
+      <w:lvlJc w:val="left"/>
+      <w:pPr>
+        <w:ind w:left="5040" w:hanging="360"/>
+      </w:pPr>
+    </w:lvl>
+    <w:lvl w:ilvl="7" w:tplc="04090019" w:tentative="1">
+      <w:start w:val="1"/>
+      <w:numFmt w:val="lowerLetter"/>
+      <w:lvlText w:val="%8."/>
+      <w:lvlJc w:val="left"/>
+      <w:pPr>
+        <w:ind w:left="5760" w:hanging="360"/>
+      </w:pPr>
+    </w:lvl>
+    <w:lvl w:ilvl="8" w:tplc="0409001B" w:tentative="1">
+      <w:start w:val="1"/>
+      <w:numFmt w:val="lowerRoman"/>
+      <w:lvlText w:val="%9."/>
+      <w:lvlJc w:val="right"/>
+      <w:pPr>
+        <w:ind w:left="6480" w:hanging="180"/>
+      </w:pPr>
+    </w:lvl>
+  </w:abstractNum>
+  <w:abstractNum w:abstractNumId="6">
     <w:nsid w:val="223031DA"/>
     <w:multiLevelType w:val="hybridMultilevel"/>
     <w:tmpl w:val="B31A9F30"/>
@@ -35955,7 +36273,7 @@
       </w:pPr>
     </w:lvl>
   </w:abstractNum>
-  <w:abstractNum w:abstractNumId="6">
+  <w:abstractNum w:abstractNumId="7">
     <w:nsid w:val="28590A3C"/>
     <w:multiLevelType w:val="hybridMultilevel"/>
     <w:tmpl w:val="B31A9F30"/>
@@ -36041,7 +36359,7 @@
       </w:pPr>
     </w:lvl>
   </w:abstractNum>
-  <w:abstractNum w:abstractNumId="7">
+  <w:abstractNum w:abstractNumId="8">
     <w:nsid w:val="286F525E"/>
     <w:multiLevelType w:val="hybridMultilevel"/>
     <w:tmpl w:val="63F049BE"/>
@@ -36154,7 +36472,7 @@
       </w:rPr>
     </w:lvl>
   </w:abstractNum>
-  <w:abstractNum w:abstractNumId="8">
+  <w:abstractNum w:abstractNumId="9">
     <w:nsid w:val="29F14CF2"/>
     <w:multiLevelType w:val="hybridMultilevel"/>
     <w:tmpl w:val="5FAE2FB6"/>
@@ -36267,7 +36585,7 @@
       </w:rPr>
     </w:lvl>
   </w:abstractNum>
-  <w:abstractNum w:abstractNumId="9">
+  <w:abstractNum w:abstractNumId="10">
     <w:nsid w:val="31CB708F"/>
     <w:multiLevelType w:val="hybridMultilevel"/>
     <w:tmpl w:val="D6504F58"/>
@@ -36380,7 +36698,7 @@
       </w:rPr>
     </w:lvl>
   </w:abstractNum>
-  <w:abstractNum w:abstractNumId="10">
+  <w:abstractNum w:abstractNumId="11">
     <w:nsid w:val="34AE2BDA"/>
     <w:multiLevelType w:val="hybridMultilevel"/>
     <w:tmpl w:val="B31A9F30"/>
@@ -36466,7 +36784,7 @@
       </w:pPr>
     </w:lvl>
   </w:abstractNum>
-  <w:abstractNum w:abstractNumId="11">
+  <w:abstractNum w:abstractNumId="12">
     <w:nsid w:val="38D27E53"/>
     <w:multiLevelType w:val="hybridMultilevel"/>
     <w:tmpl w:val="B31A9F30"/>
@@ -36552,7 +36870,7 @@
       </w:pPr>
     </w:lvl>
   </w:abstractNum>
-  <w:abstractNum w:abstractNumId="12">
+  <w:abstractNum w:abstractNumId="13">
     <w:nsid w:val="3CAF3739"/>
     <w:multiLevelType w:val="hybridMultilevel"/>
     <w:tmpl w:val="991061AA"/>
@@ -36665,7 +36983,7 @@
       </w:rPr>
     </w:lvl>
   </w:abstractNum>
-  <w:abstractNum w:abstractNumId="13">
+  <w:abstractNum w:abstractNumId="14">
     <w:nsid w:val="3F7F2BF2"/>
     <w:multiLevelType w:val="hybridMultilevel"/>
     <w:tmpl w:val="5E86C144"/>
@@ -36751,7 +37069,7 @@
       </w:pPr>
     </w:lvl>
   </w:abstractNum>
-  <w:abstractNum w:abstractNumId="14">
+  <w:abstractNum w:abstractNumId="15">
     <w:nsid w:val="3F946497"/>
     <w:multiLevelType w:val="hybridMultilevel"/>
     <w:tmpl w:val="B31A9F30"/>
@@ -36837,7 +37155,7 @@
       </w:pPr>
     </w:lvl>
   </w:abstractNum>
-  <w:abstractNum w:abstractNumId="15">
+  <w:abstractNum w:abstractNumId="16">
     <w:nsid w:val="42143216"/>
     <w:multiLevelType w:val="multilevel"/>
     <w:tmpl w:val="0409001F"/>
@@ -36923,7 +37241,7 @@
       </w:pPr>
     </w:lvl>
   </w:abstractNum>
-  <w:abstractNum w:abstractNumId="16">
+  <w:abstractNum w:abstractNumId="17">
     <w:nsid w:val="421B3F15"/>
     <w:multiLevelType w:val="hybridMultilevel"/>
     <w:tmpl w:val="B31A9F30"/>
@@ -37009,7 +37327,7 @@
       </w:pPr>
     </w:lvl>
   </w:abstractNum>
-  <w:abstractNum w:abstractNumId="17">
+  <w:abstractNum w:abstractNumId="18">
     <w:nsid w:val="45081270"/>
     <w:multiLevelType w:val="hybridMultilevel"/>
     <w:tmpl w:val="F4701520"/>
@@ -37123,7 +37441,7 @@
       </w:rPr>
     </w:lvl>
   </w:abstractNum>
-  <w:abstractNum w:abstractNumId="18">
+  <w:abstractNum w:abstractNumId="19">
     <w:nsid w:val="46630C62"/>
     <w:multiLevelType w:val="hybridMultilevel"/>
     <w:tmpl w:val="990043F4"/>
@@ -37236,7 +37554,7 @@
       </w:rPr>
     </w:lvl>
   </w:abstractNum>
-  <w:abstractNum w:abstractNumId="19">
+  <w:abstractNum w:abstractNumId="20">
     <w:nsid w:val="46783C69"/>
     <w:multiLevelType w:val="hybridMultilevel"/>
     <w:tmpl w:val="B31A9F30"/>
@@ -37322,7 +37640,7 @@
       </w:pPr>
     </w:lvl>
   </w:abstractNum>
-  <w:abstractNum w:abstractNumId="20">
+  <w:abstractNum w:abstractNumId="21">
     <w:nsid w:val="49352CF8"/>
     <w:multiLevelType w:val="hybridMultilevel"/>
     <w:tmpl w:val="B31A9F30"/>
@@ -37408,7 +37726,7 @@
       </w:pPr>
     </w:lvl>
   </w:abstractNum>
-  <w:abstractNum w:abstractNumId="21">
+  <w:abstractNum w:abstractNumId="22">
     <w:nsid w:val="4AA14B30"/>
     <w:multiLevelType w:val="hybridMultilevel"/>
     <w:tmpl w:val="5E86C144"/>
@@ -37494,7 +37812,7 @@
       </w:pPr>
     </w:lvl>
   </w:abstractNum>
-  <w:abstractNum w:abstractNumId="22">
+  <w:abstractNum w:abstractNumId="23">
     <w:nsid w:val="4B5A0915"/>
     <w:multiLevelType w:val="hybridMultilevel"/>
     <w:tmpl w:val="B31A9F30"/>
@@ -37580,7 +37898,7 @@
       </w:pPr>
     </w:lvl>
   </w:abstractNum>
-  <w:abstractNum w:abstractNumId="23">
+  <w:abstractNum w:abstractNumId="24">
     <w:nsid w:val="4DC006A4"/>
     <w:multiLevelType w:val="hybridMultilevel"/>
     <w:tmpl w:val="E7BEE636"/>
@@ -37693,7 +38011,7 @@
       </w:rPr>
     </w:lvl>
   </w:abstractNum>
-  <w:abstractNum w:abstractNumId="24">
+  <w:abstractNum w:abstractNumId="25">
     <w:nsid w:val="4EEB5DB4"/>
     <w:multiLevelType w:val="hybridMultilevel"/>
     <w:tmpl w:val="B2AAD22A"/>
@@ -37806,7 +38124,7 @@
       </w:rPr>
     </w:lvl>
   </w:abstractNum>
-  <w:abstractNum w:abstractNumId="25">
+  <w:abstractNum w:abstractNumId="26">
     <w:nsid w:val="540C1AC4"/>
     <w:multiLevelType w:val="hybridMultilevel"/>
     <w:tmpl w:val="0844526E"/>
@@ -37895,7 +38213,7 @@
       </w:pPr>
     </w:lvl>
   </w:abstractNum>
-  <w:abstractNum w:abstractNumId="26">
+  <w:abstractNum w:abstractNumId="27">
     <w:nsid w:val="55666D54"/>
     <w:multiLevelType w:val="hybridMultilevel"/>
     <w:tmpl w:val="5E86C144"/>
@@ -37981,7 +38299,7 @@
       </w:pPr>
     </w:lvl>
   </w:abstractNum>
-  <w:abstractNum w:abstractNumId="27">
+  <w:abstractNum w:abstractNumId="28">
     <w:nsid w:val="55CA65EE"/>
     <w:multiLevelType w:val="hybridMultilevel"/>
     <w:tmpl w:val="2A3A639C"/>
@@ -38094,7 +38412,7 @@
       </w:rPr>
     </w:lvl>
   </w:abstractNum>
-  <w:abstractNum w:abstractNumId="28">
+  <w:abstractNum w:abstractNumId="29">
     <w:nsid w:val="5625146A"/>
     <w:multiLevelType w:val="hybridMultilevel"/>
     <w:tmpl w:val="C6B223C6"/>
@@ -38207,7 +38525,7 @@
       </w:rPr>
     </w:lvl>
   </w:abstractNum>
-  <w:abstractNum w:abstractNumId="29">
+  <w:abstractNum w:abstractNumId="30">
     <w:nsid w:val="5743752F"/>
     <w:multiLevelType w:val="multilevel"/>
     <w:tmpl w:val="0409001F"/>
@@ -38293,7 +38611,7 @@
       </w:pPr>
     </w:lvl>
   </w:abstractNum>
-  <w:abstractNum w:abstractNumId="30">
+  <w:abstractNum w:abstractNumId="31">
     <w:nsid w:val="57547950"/>
     <w:multiLevelType w:val="hybridMultilevel"/>
     <w:tmpl w:val="B31A9F30"/>
@@ -38379,7 +38697,7 @@
       </w:pPr>
     </w:lvl>
   </w:abstractNum>
-  <w:abstractNum w:abstractNumId="31">
+  <w:abstractNum w:abstractNumId="32">
     <w:nsid w:val="59416E24"/>
     <w:multiLevelType w:val="hybridMultilevel"/>
     <w:tmpl w:val="638C89D2"/>
@@ -38492,7 +38810,7 @@
       </w:rPr>
     </w:lvl>
   </w:abstractNum>
-  <w:abstractNum w:abstractNumId="32">
+  <w:abstractNum w:abstractNumId="33">
     <w:nsid w:val="5AD028CA"/>
     <w:multiLevelType w:val="hybridMultilevel"/>
     <w:tmpl w:val="099ABFDC"/>
@@ -38605,7 +38923,7 @@
       </w:rPr>
     </w:lvl>
   </w:abstractNum>
-  <w:abstractNum w:abstractNumId="33">
+  <w:abstractNum w:abstractNumId="34">
     <w:nsid w:val="5BEF3B95"/>
     <w:multiLevelType w:val="hybridMultilevel"/>
     <w:tmpl w:val="5E86C144"/>
@@ -38691,7 +39009,7 @@
       </w:pPr>
     </w:lvl>
   </w:abstractNum>
-  <w:abstractNum w:abstractNumId="34">
+  <w:abstractNum w:abstractNumId="35">
     <w:nsid w:val="5DA840F9"/>
     <w:multiLevelType w:val="hybridMultilevel"/>
     <w:tmpl w:val="FEC46EE2"/>
@@ -38804,7 +39122,7 @@
       </w:rPr>
     </w:lvl>
   </w:abstractNum>
-  <w:abstractNum w:abstractNumId="35">
+  <w:abstractNum w:abstractNumId="36">
     <w:nsid w:val="5DE02157"/>
     <w:multiLevelType w:val="hybridMultilevel"/>
     <w:tmpl w:val="5E38142C"/>
@@ -38917,7 +39235,7 @@
       </w:rPr>
     </w:lvl>
   </w:abstractNum>
-  <w:abstractNum w:abstractNumId="36">
+  <w:abstractNum w:abstractNumId="37">
     <w:nsid w:val="5F6E3BB5"/>
     <w:multiLevelType w:val="hybridMultilevel"/>
     <w:tmpl w:val="5E86C144"/>
@@ -39003,7 +39321,7 @@
       </w:pPr>
     </w:lvl>
   </w:abstractNum>
-  <w:abstractNum w:abstractNumId="37">
+  <w:abstractNum w:abstractNumId="38">
     <w:nsid w:val="5FDF4745"/>
     <w:multiLevelType w:val="hybridMultilevel"/>
     <w:tmpl w:val="C56A0560"/>
@@ -39116,7 +39434,7 @@
       </w:rPr>
     </w:lvl>
   </w:abstractNum>
-  <w:abstractNum w:abstractNumId="38">
+  <w:abstractNum w:abstractNumId="39">
     <w:nsid w:val="62151C27"/>
     <w:multiLevelType w:val="hybridMultilevel"/>
     <w:tmpl w:val="B31A9F30"/>
@@ -39202,7 +39520,7 @@
       </w:pPr>
     </w:lvl>
   </w:abstractNum>
-  <w:abstractNum w:abstractNumId="39">
+  <w:abstractNum w:abstractNumId="40">
     <w:nsid w:val="6B387F32"/>
     <w:multiLevelType w:val="hybridMultilevel"/>
     <w:tmpl w:val="5E86C144"/>
@@ -39288,7 +39606,7 @@
       </w:pPr>
     </w:lvl>
   </w:abstractNum>
-  <w:abstractNum w:abstractNumId="40">
+  <w:abstractNum w:abstractNumId="41">
     <w:nsid w:val="6BA86B19"/>
     <w:multiLevelType w:val="hybridMultilevel"/>
     <w:tmpl w:val="5E86C144"/>
@@ -39374,7 +39692,7 @@
       </w:pPr>
     </w:lvl>
   </w:abstractNum>
-  <w:abstractNum w:abstractNumId="41">
+  <w:abstractNum w:abstractNumId="42">
     <w:nsid w:val="6CFE29AE"/>
     <w:multiLevelType w:val="hybridMultilevel"/>
     <w:tmpl w:val="5E86C144"/>
@@ -39460,7 +39778,7 @@
       </w:pPr>
     </w:lvl>
   </w:abstractNum>
-  <w:abstractNum w:abstractNumId="42">
+  <w:abstractNum w:abstractNumId="43">
     <w:nsid w:val="6FDD4897"/>
     <w:multiLevelType w:val="hybridMultilevel"/>
     <w:tmpl w:val="B31A9F30"/>
@@ -39546,7 +39864,7 @@
       </w:pPr>
     </w:lvl>
   </w:abstractNum>
-  <w:abstractNum w:abstractNumId="43">
+  <w:abstractNum w:abstractNumId="44">
     <w:nsid w:val="73BE040A"/>
     <w:multiLevelType w:val="hybridMultilevel"/>
     <w:tmpl w:val="B31A9F30"/>
@@ -39632,7 +39950,7 @@
       </w:pPr>
     </w:lvl>
   </w:abstractNum>
-  <w:abstractNum w:abstractNumId="44">
+  <w:abstractNum w:abstractNumId="45">
     <w:nsid w:val="745D6387"/>
     <w:multiLevelType w:val="hybridMultilevel"/>
     <w:tmpl w:val="FECC7988"/>
@@ -39721,7 +40039,7 @@
       </w:pPr>
     </w:lvl>
   </w:abstractNum>
-  <w:abstractNum w:abstractNumId="45">
+  <w:abstractNum w:abstractNumId="46">
     <w:nsid w:val="747F0C7A"/>
     <w:multiLevelType w:val="hybridMultilevel"/>
     <w:tmpl w:val="B31A9F30"/>
@@ -39807,7 +40125,97 @@
       </w:pPr>
     </w:lvl>
   </w:abstractNum>
-  <w:abstractNum w:abstractNumId="46">
+  <w:abstractNum w:abstractNumId="47">
+    <w:nsid w:val="74C90ED6"/>
+    <w:multiLevelType w:val="hybridMultilevel"/>
+    <w:tmpl w:val="A05A4CBC"/>
+    <w:lvl w:ilvl="0" w:tplc="319690E2">
+      <w:start w:val="1"/>
+      <w:numFmt w:val="decimal"/>
+      <w:lvlText w:val="Bước %1."/>
+      <w:lvlJc w:val="left"/>
+      <w:pPr>
+        <w:ind w:left="720" w:hanging="360"/>
+      </w:pPr>
+      <w:rPr>
+        <w:rFonts w:hint="default"/>
+        <w:b w:val="0"/>
+      </w:rPr>
+    </w:lvl>
+    <w:lvl w:ilvl="1" w:tplc="04090019" w:tentative="1">
+      <w:start w:val="1"/>
+      <w:numFmt w:val="lowerLetter"/>
+      <w:lvlText w:val="%2."/>
+      <w:lvlJc w:val="left"/>
+      <w:pPr>
+        <w:ind w:left="1440" w:hanging="360"/>
+      </w:pPr>
+    </w:lvl>
+    <w:lvl w:ilvl="2" w:tplc="0409001B" w:tentative="1">
+      <w:start w:val="1"/>
+      <w:numFmt w:val="lowerRoman"/>
+      <w:lvlText w:val="%3."/>
+      <w:lvlJc w:val="right"/>
+      <w:pPr>
+        <w:ind w:left="2160" w:hanging="180"/>
+      </w:pPr>
+    </w:lvl>
+    <w:lvl w:ilvl="3" w:tplc="0409000F" w:tentative="1">
+      <w:start w:val="1"/>
+      <w:numFmt w:val="decimal"/>
+      <w:lvlText w:val="%4."/>
+      <w:lvlJc w:val="left"/>
+      <w:pPr>
+        <w:ind w:left="2880" w:hanging="360"/>
+      </w:pPr>
+    </w:lvl>
+    <w:lvl w:ilvl="4" w:tplc="04090019" w:tentative="1">
+      <w:start w:val="1"/>
+      <w:numFmt w:val="lowerLetter"/>
+      <w:lvlText w:val="%5."/>
+      <w:lvlJc w:val="left"/>
+      <w:pPr>
+        <w:ind w:left="3600" w:hanging="360"/>
+      </w:pPr>
+    </w:lvl>
+    <w:lvl w:ilvl="5" w:tplc="0409001B" w:tentative="1">
+      <w:start w:val="1"/>
+      <w:numFmt w:val="lowerRoman"/>
+      <w:lvlText w:val="%6."/>
+      <w:lvlJc w:val="right"/>
+      <w:pPr>
+        <w:ind w:left="4320" w:hanging="180"/>
+      </w:pPr>
+    </w:lvl>
+    <w:lvl w:ilvl="6" w:tplc="0409000F" w:tentative="1">
+      <w:start w:val="1"/>
+      <w:numFmt w:val="decimal"/>
+      <w:lvlText w:val="%7."/>
+      <w:lvlJc w:val="left"/>
+      <w:pPr>
+        <w:ind w:left="5040" w:hanging="360"/>
+      </w:pPr>
+    </w:lvl>
+    <w:lvl w:ilvl="7" w:tplc="04090019" w:tentative="1">
+      <w:start w:val="1"/>
+      <w:numFmt w:val="lowerLetter"/>
+      <w:lvlText w:val="%8."/>
+      <w:lvlJc w:val="left"/>
+      <w:pPr>
+        <w:ind w:left="5760" w:hanging="360"/>
+      </w:pPr>
+    </w:lvl>
+    <w:lvl w:ilvl="8" w:tplc="0409001B" w:tentative="1">
+      <w:start w:val="1"/>
+      <w:numFmt w:val="lowerRoman"/>
+      <w:lvlText w:val="%9."/>
+      <w:lvlJc w:val="right"/>
+      <w:pPr>
+        <w:ind w:left="6480" w:hanging="180"/>
+      </w:pPr>
+    </w:lvl>
+  </w:abstractNum>
+  <w:abstractNum w:abstractNumId="48">
     <w:nsid w:val="76E92561"/>
     <w:multiLevelType w:val="hybridMultilevel"/>
     <w:tmpl w:val="B31A9F30"/>
@@ -39897,149 +40305,155 @@
     <w:abstractNumId w:val="3"/>
   </w:num>
   <w:num w:numId="2">
-    <w:abstractNumId w:val="29"/>
+    <w:abstractNumId w:val="30"/>
   </w:num>
   <w:num w:numId="3">
-    <w:abstractNumId w:val="15"/>
+    <w:abstractNumId w:val="16"/>
   </w:num>
   <w:num w:numId="4">
-    <w:abstractNumId w:val="13"/>
+    <w:abstractNumId w:val="14"/>
   </w:num>
   <w:num w:numId="5">
-    <w:abstractNumId w:val="33"/>
+    <w:abstractNumId w:val="34"/>
   </w:num>
   <w:num w:numId="6">
     <w:abstractNumId w:val="0"/>
   </w:num>
   <w:num w:numId="7">
-    <w:abstractNumId w:val="21"/>
+    <w:abstractNumId w:val="22"/>
   </w:num>
   <w:num w:numId="8">
+    <w:abstractNumId w:val="42"/>
+  </w:num>
+  <w:num w:numId="9">
+    <w:abstractNumId w:val="37"/>
+  </w:num>
+  <w:num w:numId="10">
     <w:abstractNumId w:val="41"/>
   </w:num>
-  <w:num w:numId="9">
-    <w:abstractNumId w:val="36"/>
-  </w:num>
-  <w:num w:numId="10">
-    <w:abstractNumId w:val="40"/>
-  </w:num>
   <w:num w:numId="11">
-    <w:abstractNumId w:val="26"/>
+    <w:abstractNumId w:val="27"/>
   </w:num>
   <w:num w:numId="12">
-    <w:abstractNumId w:val="39"/>
+    <w:abstractNumId w:val="40"/>
   </w:num>
   <w:num w:numId="13">
     <w:abstractNumId w:val="2"/>
   </w:num>
   <w:num w:numId="14">
-    <w:abstractNumId w:val="35"/>
+    <w:abstractNumId w:val="36"/>
   </w:num>
   <w:num w:numId="15">
-    <w:abstractNumId w:val="43"/>
+    <w:abstractNumId w:val="44"/>
   </w:num>
   <w:num w:numId="16">
-    <w:abstractNumId w:val="14"/>
+    <w:abstractNumId w:val="15"/>
   </w:num>
   <w:num w:numId="17">
-    <w:abstractNumId w:val="7"/>
+    <w:abstractNumId w:val="8"/>
   </w:num>
   <w:num w:numId="18">
-    <w:abstractNumId w:val="19"/>
+    <w:abstractNumId w:val="20"/>
   </w:num>
   <w:num w:numId="19">
-    <w:abstractNumId w:val="16"/>
+    <w:abstractNumId w:val="17"/>
   </w:num>
   <w:num w:numId="20">
     <w:abstractNumId w:val="4"/>
   </w:num>
   <w:num w:numId="21">
-    <w:abstractNumId w:val="38"/>
+    <w:abstractNumId w:val="39"/>
   </w:num>
   <w:num w:numId="22">
-    <w:abstractNumId w:val="30"/>
+    <w:abstractNumId w:val="31"/>
   </w:num>
   <w:num w:numId="23">
-    <w:abstractNumId w:val="11"/>
+    <w:abstractNumId w:val="12"/>
   </w:num>
   <w:num w:numId="24">
-    <w:abstractNumId w:val="6"/>
+    <w:abstractNumId w:val="7"/>
   </w:num>
   <w:num w:numId="25">
-    <w:abstractNumId w:val="20"/>
+    <w:abstractNumId w:val="21"/>
   </w:num>
   <w:num w:numId="26">
     <w:abstractNumId w:val="1"/>
   </w:num>
   <w:num w:numId="27">
-    <w:abstractNumId w:val="42"/>
+    <w:abstractNumId w:val="43"/>
   </w:num>
   <w:num w:numId="28">
+    <w:abstractNumId w:val="11"/>
+  </w:num>
+  <w:num w:numId="29">
+    <w:abstractNumId w:val="46"/>
+  </w:num>
+  <w:num w:numId="30">
+    <w:abstractNumId w:val="48"/>
+  </w:num>
+  <w:num w:numId="31">
+    <w:abstractNumId w:val="6"/>
+  </w:num>
+  <w:num w:numId="32">
+    <w:abstractNumId w:val="25"/>
+  </w:num>
+  <w:num w:numId="33">
+    <w:abstractNumId w:val="35"/>
+  </w:num>
+  <w:num w:numId="34">
+    <w:abstractNumId w:val="9"/>
+  </w:num>
+  <w:num w:numId="35">
+    <w:abstractNumId w:val="26"/>
+  </w:num>
+  <w:num w:numId="36">
+    <w:abstractNumId w:val="45"/>
+  </w:num>
+  <w:num w:numId="37">
+    <w:abstractNumId w:val="23"/>
+  </w:num>
+  <w:num w:numId="38">
+    <w:abstractNumId w:val="18"/>
+  </w:num>
+  <w:num w:numId="39">
+    <w:abstractNumId w:val="29"/>
+  </w:num>
+  <w:num w:numId="40">
+    <w:abstractNumId w:val="28"/>
+  </w:num>
+  <w:num w:numId="41">
+    <w:abstractNumId w:val="32"/>
+  </w:num>
+  <w:num w:numId="42">
+    <w:abstractNumId w:val="33"/>
+  </w:num>
+  <w:num w:numId="43">
+    <w:abstractNumId w:val="19"/>
+  </w:num>
+  <w:num w:numId="44">
+    <w:abstractNumId w:val="38"/>
+  </w:num>
+  <w:num w:numId="45">
     <w:abstractNumId w:val="10"/>
   </w:num>
-  <w:num w:numId="29">
-    <w:abstractNumId w:val="45"/>
-  </w:num>
-  <w:num w:numId="30">
-    <w:abstractNumId w:val="46"/>
-  </w:num>
-  <w:num w:numId="31">
-    <w:abstractNumId w:val="5"/>
-  </w:num>
-  <w:num w:numId="32">
+  <w:num w:numId="46">
     <w:abstractNumId w:val="24"/>
   </w:num>
-  <w:num w:numId="33">
-    <w:abstractNumId w:val="34"/>
+  <w:num w:numId="47">
+    <w:abstractNumId w:val="13"/>
   </w:num>
-  <w:num w:numId="34">
-    <w:abstractNumId w:val="8"/>
+  <w:num w:numId="48">
+    <w:abstractNumId w:val="47"/>
   </w:num>
-  <w:num w:numId="35">
-    <w:abstractNumId w:val="25"/>
-  </w:num>
-  <w:num w:numId="36">
-    <w:abstractNumId w:val="44"/>
-  </w:num>
-  <w:num w:numId="37">
-    <w:abstractNumId w:val="22"/>
-  </w:num>
-  <w:num w:numId="38">
-    <w:abstractNumId w:val="17"/>
-  </w:num>
-  <w:num w:numId="39">
-    <w:abstractNumId w:val="28"/>
-  </w:num>
-  <w:num w:numId="40">
-    <w:abstractNumId w:val="27"/>
-  </w:num>
-  <w:num w:numId="41">
-    <w:abstractNumId w:val="31"/>
-  </w:num>
-  <w:num w:numId="42">
-    <w:abstractNumId w:val="32"/>
-  </w:num>
-  <w:num w:numId="43">
-    <w:abstractNumId w:val="18"/>
-  </w:num>
-  <w:num w:numId="44">
-    <w:abstractNumId w:val="37"/>
-  </w:num>
-  <w:num w:numId="45">
-    <w:abstractNumId w:val="9"/>
-  </w:num>
-  <w:num w:numId="46">
-    <w:abstractNumId w:val="23"/>
-  </w:num>
-  <w:num w:numId="47">
-    <w:abstractNumId w:val="12"/>
+  <w:num w:numId="49">
+    <w:abstractNumId w:val="5"/>
   </w:num>
   <w:numIdMacAtCleanup w:val="34"/>
 </w:numbering>
 </file>
 
 <file path=word/styles.xml><?xml version="1.0" encoding="utf-8"?>
-<w:styles xmlns:mc="http://schemas.openxmlformats.org/markup-compatibility/2006" xmlns:r="http://schemas.openxmlformats.org/officeDocument/2006/relationships" xmlns:w="http://schemas.openxmlformats.org/wordprocessingml/2006/main" xmlns:w14="http://schemas.microsoft.com/office/word/2010/wordml" mc:Ignorable="w14">
+<w:styles xmlns:mc="http://schemas.openxmlformats.org/markup-compatibility/2006" xmlns:r="http://schemas.openxmlformats.org/officeDocument/2006/relationships" xmlns:w="http://schemas.openxmlformats.org/wordprocessingml/2006/main" xmlns:w14="http://schemas.microsoft.com/office/word/2010/wordml" xmlns:w15="http://schemas.microsoft.com/office/word/2012/wordml" mc:Ignorable="w14 w15">
   <w:docDefaults>
     <w:rPrDefault>
       <w:rPr>
@@ -40055,1812 +40469,378 @@
       </w:pPr>
     </w:pPrDefault>
   </w:docDefaults>
-  <w:latentStyles w:defLockedState="0" w:defUIPriority="99" w:defSemiHidden="1" w:defUnhideWhenUsed="1" w:defQFormat="0" w:count="267">
-    <w:lsdException w:name="Normal" w:semiHidden="0" w:uiPriority="0" w:unhideWhenUsed="0" w:qFormat="1"/>
-    <w:lsdException w:name="heading 1" w:semiHidden="0" w:uiPriority="9" w:unhideWhenUsed="0" w:qFormat="1"/>
-    <w:lsdException w:name="heading 2" w:uiPriority="9" w:qFormat="1"/>
-    <w:lsdException w:name="heading 3" w:uiPriority="9" w:qFormat="1"/>
-    <w:lsdException w:name="heading 4" w:uiPriority="9" w:qFormat="1"/>
-    <w:lsdException w:name="heading 5" w:uiPriority="9" w:qFormat="1"/>
-    <w:lsdException w:name="heading 6" w:uiPriority="9" w:qFormat="1"/>
-    <w:lsdException w:name="heading 7" w:uiPriority="9" w:qFormat="1"/>
-    <w:lsdException w:name="heading 8" w:uiPriority="9" w:qFormat="1"/>
-    <w:lsdException w:name="heading 9" w:uiPriority="9" w:qFormat="1"/>
-    <w:lsdException w:name="toc 1" w:uiPriority="39"/>
-    <w:lsdException w:name="toc 2" w:uiPriority="39"/>
-    <w:lsdException w:name="toc 3" w:uiPriority="39"/>
-    <w:lsdException w:name="toc 4" w:uiPriority="39"/>
-    <w:lsdException w:name="toc 5" w:uiPriority="39"/>
-    <w:lsdException w:name="toc 6" w:uiPriority="39"/>
-    <w:lsdException w:name="toc 7" w:uiPriority="39"/>
-    <w:lsdException w:name="toc 8" w:uiPriority="39"/>
-    <w:lsdException w:name="toc 9" w:uiPriority="39"/>
-    <w:lsdException w:name="caption" w:uiPriority="35" w:qFormat="1"/>
-    <w:lsdException w:name="Title" w:semiHidden="0" w:uiPriority="10" w:unhideWhenUsed="0" w:qFormat="1"/>
-    <w:lsdException w:name="Default Paragraph Font" w:uiPriority="1"/>
-    <w:lsdException w:name="Subtitle" w:semiHidden="0" w:uiPriority="11" w:unhideWhenUsed="0" w:qFormat="1"/>
-    <w:lsdException w:name="Strong" w:semiHidden="0" w:uiPriority="22" w:unhideWhenUsed="0" w:qFormat="1"/>
-    <w:lsdException w:name="Emphasis" w:semiHidden="0" w:uiPriority="20" w:unhideWhenUsed="0" w:qFormat="1"/>
-    <w:lsdException w:name="Table Grid" w:semiHidden="0" w:uiPriority="59" w:unhideWhenUsed="0"/>
-    <w:lsdException w:name="Placeholder Text" w:unhideWhenUsed="0"/>
-    <w:lsdException w:name="No Spacing" w:semiHidden="0" w:uiPriority="1" w:unhideWhenUsed="0" w:qFormat="1"/>
-    <w:lsdException w:name="Light Shading" w:semiHidden="0" w:uiPriority="60" w:unhideWhenUsed="0"/>
-    <w:lsdException w:name="Light List" w:semiHidden="0" w:uiPriority="61" w:unhideWhenUsed="0"/>
-    <w:lsdException w:name="Light Grid" w:semiHidden="0" w:uiPriority="62" w:unhideWhenUsed="0"/>
-    <w:lsdException w:name="Medium Shading 1" w:semiHidden="0" w:uiPriority="63" w:unhideWhenUsed="0"/>
-    <w:lsdException w:name="Medium Shading 2" w:semiHidden="0" w:uiPriority="64" w:unhideWhenUsed="0"/>
-    <w:lsdException w:name="Medium List 1" w:semiHidden="0" w:uiPriority="65" w:unhideWhenUsed="0"/>
-    <w:lsdException w:name="Medium List 2" w:semiHidden="0" w:uiPriority="66" w:unhideWhenUsed="0"/>
-    <w:lsdException w:name="Medium Grid 1" w:semiHidden="0" w:uiPriority="67" w:unhideWhenUsed="0"/>
-    <w:lsdException w:name="Medium Grid 2" w:semiHidden="0" w:uiPriority="68" w:unhideWhenUsed="0"/>
-    <w:lsdException w:name="Medium Grid 3" w:semiHidden="0" w:uiPriority="69" w:unhideWhenUsed="0"/>
-    <w:lsdException w:name="Dark List" w:semiHidden="0" w:uiPriority="70" w:unhideWhenUsed="0"/>
-    <w:lsdException w:name="Colorful Shading" w:semiHidden="0" w:uiPriority="71" w:unhideWhenUsed="0"/>
-    <w:lsdException w:name="Colorful List" w:semiHidden="0" w:uiPriority="72" w:unhideWhenUsed="0"/>
-    <w:lsdException w:name="Colorful Grid" w:semiHidden="0" w:uiPriority="73" w:unhideWhenUsed="0"/>
-    <w:lsdException w:name="Light Shading Accent 1" w:semiHidden="0" w:uiPriority="60" w:unhideWhenUsed="0"/>
-    <w:lsdException w:name="Light List Accent 1" w:semiHidden="0" w:uiPriority="61" w:unhideWhenUsed="0"/>
-    <w:lsdException w:name="Light Grid Accent 1" w:semiHidden="0" w:uiPriority="62" w:unhideWhenUsed="0"/>
-    <w:lsdException w:name="Medium Shading 1 Accent 1" w:semiHidden="0" w:uiPriority="63" w:unhideWhenUsed="0"/>
-    <w:lsdException w:name="Medium Shading 2 Accent 1" w:semiHidden="0" w:uiPriority="64" w:unhideWhenUsed="0"/>
-    <w:lsdException w:name="Medium List 1 Accent 1" w:semiHidden="0" w:uiPriority="65" w:unhideWhenUsed="0"/>
-    <w:lsdException w:name="Revision" w:unhideWhenUsed="0"/>
-    <w:lsdException w:name="List Paragraph" w:semiHidden="0" w:uiPriority="34" w:unhideWhenUsed="0" w:qFormat="1"/>
-    <w:lsdException w:name="Quote" w:semiHidden="0" w:uiPriority="29" w:unhideWhenUsed="0" w:qFormat="1"/>
-    <w:lsdException w:name="Intense Quote" w:semiHidden="0" w:uiPriority="30" w:unhideWhenUsed="0" w:qFormat="1"/>
-    <w:lsdException w:name="Medium List 2 Accent 1" w:semiHidden="0" w:uiPriority="66" w:unhideWhenUsed="0"/>
-    <w:lsdException w:name="Medium Grid 1 Accent 1" w:semiHidden="0" w:uiPriority="67" w:unhideWhenUsed="0"/>
-    <w:lsdException w:name="Medium Grid 2 Accent 1" w:semiHidden="0" w:uiPriority="68" w:unhideWhenUsed="0"/>
-    <w:lsdException w:name="Medium Grid 3 Accent 1" w:semiHidden="0" w:uiPriority="69" w:unhideWhenUsed="0"/>
-    <w:lsdException w:name="Dark List Accent 1" w:semiHidden="0" w:uiPriority="70" w:unhideWhenUsed="0"/>
-    <w:lsdException w:name="Colorful Shading Accent 1" w:semiHidden="0" w:uiPriority="71" w:unhideWhenUsed="0"/>
-    <w:lsdException w:name="Colorful List Accent 1" w:semiHidden="0" w:uiPriority="72" w:unhideWhenUsed="0"/>
-    <w:lsdException w:name="Colorful Grid Accent 1" w:semiHidden="0" w:uiPriority="73" w:unhideWhenUsed="0"/>
-    <w:lsdException w:name="Light Shading Accent 2" w:semiHidden="0" w:uiPriority="60" w:unhideWhenUsed="0"/>
-    <w:lsdException w:name="Light List Accent 2" w:semiHidden="0" w:uiPriority="61" w:unhideWhenUsed="0"/>
-    <w:lsdException w:name="Light Grid Accent 2" w:semiHidden="0" w:uiPriority="62" w:unhideWhenUsed="0"/>
-    <w:lsdException w:name="Medium Shading 1 Accent 2" w:semiHidden="0" w:uiPriority="63" w:unhideWhenUsed="0"/>
-    <w:lsdException w:name="Medium Shading 2 Accent 2" w:semiHidden="0" w:uiPriority="64" w:unhideWhenUsed="0"/>
-    <w:lsdException w:name="Medium List 1 Accent 2" w:semiHidden="0" w:uiPriority="65" w:unhideWhenUsed="0"/>
-    <w:lsdException w:name="Medium List 2 Accent 2" w:semiHidden="0" w:uiPriority="66" w:unhideWhenUsed="0"/>
-    <w:lsdException w:name="Medium Grid 1 Accent 2" w:semiHidden="0" w:uiPriority="67" w:unhideWhenUsed="0"/>
-    <w:lsdException w:name="Medium Grid 2 Accent 2" w:semiHidden="0" w:uiPriority="68" w:unhideWhenUsed="0"/>
-    <w:lsdException w:name="Medium Grid 3 Accent 2" w:semiHidden="0" w:uiPriority="69" w:unhideWhenUsed="0"/>
-    <w:lsdException w:name="Dark List Accent 2" w:semiHidden="0" w:uiPriority="70" w:unhideWhenUsed="0"/>
-    <w:lsdException w:name="Colorful Shading Accent 2" w:semiHidden="0" w:uiPriority="71" w:unhideWhenUsed="0"/>
-    <w:lsdException w:name="Colorful List Accent 2" w:semiHidden="0" w:uiPriority="72" w:unhideWhenUsed="0"/>
-    <w:lsdException w:name="Colorful Grid Accent 2" w:semiHidden="0" w:uiPriority="73" w:unhideWhenUsed="0"/>
-    <w:lsdException w:name="Light Shading Accent 3" w:semiHidden="0" w:uiPriority="60" w:unhideWhenUsed="0"/>
-    <w:lsdException w:name="Light List Accent 3" w:semiHidden="0" w:uiPriority="61" w:unhideWhenUsed="0"/>
-    <w:lsdException w:name="Light Grid Accent 3" w:semiHidden="0" w:uiPriority="62" w:unhideWhenUsed="0"/>
-    <w:lsdException w:name="Medium Shading 1 Accent 3" w:semiHidden="0" w:uiPriority="63" w:unhideWhenUsed="0"/>
-    <w:lsdException w:name="Medium Shading 2 Accent 3" w:semiHidden="0" w:uiPriority="64" w:unhideWhenUsed="0"/>
-    <w:lsdException w:name="Medium List 1 Accent 3" w:semiHidden="0" w:uiPriority="65" w:unhideWhenUsed="0"/>
-    <w:lsdException w:name="Medium List 2 Accent 3" w:semiHidden="0" w:uiPriority="66" w:unhideWhenUsed="0"/>
-    <w:lsdException w:name="Medium Grid 1 Accent 3" w:semiHidden="0" w:uiPriority="67" w:unhideWhenUsed="0"/>
-    <w:lsdException w:name="Medium Grid 2 Accent 3" w:semiHidden="0" w:uiPriority="68" w:unhideWhenUsed="0"/>
-    <w:lsdException w:name="Medium Grid 3 Accent 3" w:semiHidden="0" w:uiPriority="69" w:unhideWhenUsed="0"/>
-    <w:lsdException w:name="Dark List Accent 3" w:semiHidden="0" w:uiPriority="70" w:unhideWhenUsed="0"/>
-    <w:lsdException w:name="Colorful Shading Accent 3" w:semiHidden="0" w:uiPriority="71" w:unhideWhenUsed="0"/>
-    <w:lsdException w:name="Colorful List Accent 3" w:semiHidden="0" w:uiPriority="72" w:unhideWhenUsed="0"/>
-    <w:lsdException w:name="Colorful Grid Accent 3" w:semiHidden="0" w:uiPriority="73" w:unhideWhenUsed="0"/>
-    <w:lsdException w:name="Light Shading Accent 4" w:semiHidden="0" w:uiPriority="60" w:unhideWhenUsed="0"/>
-    <w:lsdException w:name="Light List Accent 4" w:semiHidden="0" w:uiPriority="61" w:unhideWhenUsed="0"/>
-    <w:lsdException w:name="Light Grid Accent 4" w:semiHidden="0" w:uiPriority="62" w:unhideWhenUsed="0"/>
-    <w:lsdException w:name="Medium Shading 1 Accent 4" w:semiHidden="0" w:uiPriority="63" w:unhideWhenUsed="0"/>
-    <w:lsdException w:name="Medium Shading 2 Accent 4" w:semiHidden="0" w:uiPriority="64" w:unhideWhenUsed="0"/>
-    <w:lsdException w:name="Medium List 1 Accent 4" w:semiHidden="0" w:uiPriority="65" w:unhideWhenUsed="0"/>
-    <w:lsdException w:name="Medium List 2 Accent 4" w:semiHidden="0" w:uiPriority="66" w:unhideWhenUsed="0"/>
-    <w:lsdException w:name="Medium Grid 1 Accent 4" w:semiHidden="0" w:uiPriority="67" w:unhideWhenUsed="0"/>
-    <w:lsdException w:name="Medium Grid 2 Accent 4" w:semiHidden="0" w:uiPriority="68" w:unhideWhenUsed="0"/>
-    <w:lsdException w:name="Medium Grid 3 Accent 4" w:semiHidden="0" w:uiPriority="69" w:unhideWhenUsed="0"/>
-    <w:lsdException w:name="Dark List Accent 4" w:semiHidden="0" w:uiPriority="70" w:unhideWhenUsed="0"/>
-    <w:lsdException w:name="Colorful Shading Accent 4" w:semiHidden="0" w:uiPriority="71" w:unhideWhenUsed="0"/>
-    <w:lsdException w:name="Colorful List Accent 4" w:semiHidden="0" w:uiPriority="72" w:unhideWhenUsed="0"/>
-    <w:lsdException w:name="Colorful Grid Accent 4" w:semiHidden="0" w:uiPriority="73" w:unhideWhenUsed="0"/>
-    <w:lsdException w:name="Light Shading Accent 5" w:semiHidden="0" w:uiPriority="60" w:unhideWhenUsed="0"/>
-    <w:lsdException w:name="Light List Accent 5" w:semiHidden="0" w:uiPriority="61" w:unhideWhenUsed="0"/>
-    <w:lsdException w:name="Light Grid Accent 5" w:semiHidden="0" w:uiPriority="62" w:unhideWhenUsed="0"/>
-    <w:lsdException w:name="Medium Shading 1 Accent 5" w:semiHidden="0" w:uiPriority="63" w:unhideWhenUsed="0"/>
-    <w:lsdException w:name="Medium Shading 2 Accent 5" w:semiHidden="0" w:uiPriority="64" w:unhideWhenUsed="0"/>
-    <w:lsdException w:name="Medium List 1 Accent 5" w:semiHidden="0" w:uiPriority="65" w:unhideWhenUsed="0"/>
-    <w:lsdException w:name="Medium List 2 Accent 5" w:semiHidden="0" w:uiPriority="66" w:unhideWhenUsed="0"/>
-    <w:lsdException w:name="Medium Grid 1 Accent 5" w:semiHidden="0" w:uiPriority="67" w:unhideWhenUsed="0"/>
-    <w:lsdException w:name="Medium Grid 2 Accent 5" w:semiHidden="0" w:uiPriority="68" w:unhideWhenUsed="0"/>
-    <w:lsdException w:name="Medium Grid 3 Accent 5" w:semiHidden="0" w:uiPriority="69" w:unhideWhenUsed="0"/>
-    <w:lsdException w:name="Dark List Accent 5" w:semiHidden="0" w:uiPriority="70" w:unhideWhenUsed="0"/>
-    <w:lsdException w:name="Colorful Shading Accent 5" w:semiHidden="0" w:uiPriority="71" w:unhideWhenUsed="0"/>
-    <w:lsdException w:name="Colorful List Accent 5" w:semiHidden="0" w:uiPriority="72" w:unhideWhenUsed="0"/>
-    <w:lsdException w:name="Colorful Grid Accent 5" w:semiHidden="0" w:uiPriority="73" w:unhideWhenUsed="0"/>
-    <w:lsdException w:name="Light Shading Accent 6" w:semiHidden="0" w:uiPriority="60" w:unhideWhenUsed="0"/>
-    <w:lsdException w:name="Light List Accent 6" w:semiHidden="0" w:uiPriority="61" w:unhideWhenUsed="0"/>
-    <w:lsdException w:name="Light Grid Accent 6" w:semiHidden="0" w:uiPriority="62" w:unhideWhenUsed="0"/>
-    <w:lsdException w:name="Medium Shading 1 Accent 6" w:semiHidden="0" w:uiPriority="63" w:unhideWhenUsed="0"/>
-    <w:lsdException w:name="Medium Shading 2 Accent 6" w:semiHidden="0" w:uiPriority="64" w:unhideWhenUsed="0"/>
-    <w:lsdException w:name="Medium List 1 Accent 6" w:semiHidden="0" w:uiPriority="65" w:unhideWhenUsed="0"/>
-    <w:lsdException w:name="Medium List 2 Accent 6" w:semiHidden="0" w:uiPriority="66" w:unhideWhenUsed="0"/>
-    <w:lsdException w:name="Medium Grid 1 Accent 6" w:semiHidden="0" w:uiPriority="67" w:unhideWhenUsed="0"/>
-    <w:lsdException w:name="Medium Grid 2 Accent 6" w:semiHidden="0" w:uiPriority="68" w:unhideWhenUsed="0"/>
-    <w:lsdException w:name="Medium Grid 3 Accent 6" w:semiHidden="0" w:uiPriority="69" w:unhideWhenUsed="0"/>
-    <w:lsdException w:name="Dark List Accent 6" w:semiHidden="0" w:uiPriority="70" w:unhideWhenUsed="0"/>
-    <w:lsdException w:name="Colorful Shading Accent 6" w:semiHidden="0" w:uiPriority="71" w:unhideWhenUsed="0"/>
-    <w:lsdException w:name="Colorful List Accent 6" w:semiHidden="0" w:uiPriority="72" w:unhideWhenUsed="0"/>
-    <w:lsdException w:name="Colorful Grid Accent 6" w:semiHidden="0" w:uiPriority="73" w:unhideWhenUsed="0"/>
-    <w:lsdException w:name="Subtle Emphasis" w:semiHidden="0" w:uiPriority="19" w:unhideWhenUsed="0" w:qFormat="1"/>
-    <w:lsdException w:name="Intense Emphasis" w:semiHidden="0" w:uiPriority="21" w:unhideWhenUsed="0" w:qFormat="1"/>
-    <w:lsdException w:name="Subtle Reference" w:semiHidden="0" w:uiPriority="31" w:unhideWhenUsed="0" w:qFormat="1"/>
-    <w:lsdException w:name="Intense Reference" w:semiHidden="0" w:uiPriority="32" w:unhideWhenUsed="0" w:qFormat="1"/>
-    <w:lsdException w:name="Book Title" w:semiHidden="0" w:uiPriority="33" w:unhideWhenUsed="0" w:qFormat="1"/>
-    <w:lsdException w:name="Bibliography" w:uiPriority="37"/>
-    <w:lsdException w:name="TOC Heading" w:uiPriority="39" w:qFormat="1"/>
-  </w:latentStyles>
-  <w:style w:type="paragraph" w:default="1" w:styleId="Normal">
-    <w:name w:val="Normal"/>
-    <w:qFormat/>
-    <w:rsid w:val="00C83613"/>
-    <w:pPr>
-      <w:jc w:val="both"/>
-    </w:pPr>
-  </w:style>
-  <w:style w:type="paragraph" w:styleId="Heading1">
-    <w:name w:val="heading 1"/>
-    <w:basedOn w:val="Normal"/>
-    <w:next w:val="Normal"/>
-    <w:link w:val="Heading1Char"/>
-    <w:uiPriority w:val="9"/>
-    <w:qFormat/>
-    <w:rsid w:val="0065631B"/>
-    <w:pPr>
-      <w:keepNext/>
-      <w:keepLines/>
-      <w:numPr>
-        <w:numId w:val="1"/>
-      </w:numPr>
-      <w:pBdr>
-        <w:bottom w:val="single" w:sz="4" w:space="1" w:color="595959" w:themeColor="text1" w:themeTint="A6"/>
-      </w:pBdr>
-      <w:spacing w:before="360"/>
-      <w:outlineLvl w:val="0"/>
-    </w:pPr>
-    <w:rPr>
-      <w:rFonts w:asciiTheme="majorHAnsi" w:eastAsiaTheme="majorEastAsia" w:hAnsiTheme="majorHAnsi" w:cstheme="majorBidi"/>
-      <w:b/>
-      <w:bCs/>
-      <w:smallCaps/>
-      <w:color w:val="000000" w:themeColor="text1"/>
-      <w:sz w:val="36"/>
-      <w:szCs w:val="36"/>
-    </w:rPr>
-  </w:style>
-  <w:style w:type="paragraph" w:styleId="Heading2">
-    <w:name w:val="heading 2"/>
-    <w:basedOn w:val="Normal"/>
-    <w:next w:val="Normal"/>
-    <w:link w:val="Heading2Char"/>
-    <w:uiPriority w:val="9"/>
-    <w:unhideWhenUsed/>
-    <w:qFormat/>
-    <w:rsid w:val="0065631B"/>
-    <w:pPr>
-      <w:keepNext/>
-      <w:keepLines/>
-      <w:numPr>
-        <w:ilvl w:val="1"/>
-        <w:numId w:val="1"/>
-      </w:numPr>
-      <w:spacing w:before="360" w:after="0"/>
-      <w:outlineLvl w:val="1"/>
-    </w:pPr>
-    <w:rPr>
-      <w:rFonts w:asciiTheme="majorHAnsi" w:eastAsiaTheme="majorEastAsia" w:hAnsiTheme="majorHAnsi" w:cstheme="majorBidi"/>
-      <w:b/>
-      <w:bCs/>
-      <w:smallCaps/>
-      <w:color w:val="000000" w:themeColor="text1"/>
-      <w:sz w:val="28"/>
-      <w:szCs w:val="28"/>
-    </w:rPr>
-  </w:style>
-  <w:style w:type="paragraph" w:styleId="Heading3">
-    <w:name w:val="heading 3"/>
-    <w:basedOn w:val="Normal"/>
-    <w:next w:val="Normal"/>
-    <w:link w:val="Heading3Char"/>
-    <w:uiPriority w:val="9"/>
-    <w:unhideWhenUsed/>
-    <w:qFormat/>
-    <w:rsid w:val="0065631B"/>
-    <w:pPr>
-      <w:keepNext/>
-      <w:keepLines/>
-      <w:numPr>
-        <w:ilvl w:val="2"/>
-        <w:numId w:val="1"/>
-      </w:numPr>
-      <w:spacing w:before="200" w:after="0"/>
-      <w:outlineLvl w:val="2"/>
-    </w:pPr>
-    <w:rPr>
-      <w:rFonts w:asciiTheme="majorHAnsi" w:eastAsiaTheme="majorEastAsia" w:hAnsiTheme="majorHAnsi" w:cstheme="majorBidi"/>
-      <w:b/>
-      <w:bCs/>
-      <w:color w:val="000000" w:themeColor="text1"/>
-    </w:rPr>
-  </w:style>
-  <w:style w:type="paragraph" w:styleId="Heading4">
-    <w:name w:val="heading 4"/>
-    <w:basedOn w:val="Normal"/>
-    <w:next w:val="Normal"/>
-    <w:link w:val="Heading4Char"/>
-    <w:uiPriority w:val="9"/>
-    <w:unhideWhenUsed/>
-    <w:qFormat/>
-    <w:rsid w:val="0065631B"/>
-    <w:pPr>
-      <w:keepNext/>
-      <w:keepLines/>
-      <w:numPr>
-        <w:ilvl w:val="3"/>
-        <w:numId w:val="1"/>
-      </w:numPr>
-      <w:spacing w:before="200" w:after="0"/>
-      <w:outlineLvl w:val="3"/>
-    </w:pPr>
-    <w:rPr>
-      <w:rFonts w:asciiTheme="majorHAnsi" w:eastAsiaTheme="majorEastAsia" w:hAnsiTheme="majorHAnsi" w:cstheme="majorBidi"/>
-      <w:b/>
-      <w:bCs/>
-      <w:i/>
-      <w:iCs/>
-      <w:color w:val="000000" w:themeColor="text1"/>
-    </w:rPr>
-  </w:style>
-  <w:style w:type="paragraph" w:styleId="Heading5">
-    <w:name w:val="heading 5"/>
-    <w:basedOn w:val="Normal"/>
-    <w:next w:val="Normal"/>
-    <w:link w:val="Heading5Char"/>
-    <w:uiPriority w:val="9"/>
-    <w:unhideWhenUsed/>
-    <w:qFormat/>
-    <w:rsid w:val="0065631B"/>
-    <w:pPr>
-      <w:keepNext/>
-      <w:keepLines/>
-      <w:numPr>
-        <w:ilvl w:val="4"/>
-        <w:numId w:val="1"/>
-      </w:numPr>
-      <w:spacing w:before="200" w:after="0"/>
-      <w:outlineLvl w:val="4"/>
-    </w:pPr>
-    <w:rPr>
-      <w:rFonts w:asciiTheme="majorHAnsi" w:eastAsiaTheme="majorEastAsia" w:hAnsiTheme="majorHAnsi" w:cstheme="majorBidi"/>
-      <w:color w:val="000000" w:themeColor="text2" w:themeShade="BF"/>
-    </w:rPr>
-  </w:style>
-  <w:style w:type="paragraph" w:styleId="Heading6">
-    <w:name w:val="heading 6"/>
-    <w:basedOn w:val="Normal"/>
-    <w:next w:val="Normal"/>
-    <w:link w:val="Heading6Char"/>
-    <w:uiPriority w:val="9"/>
-    <w:unhideWhenUsed/>
-    <w:qFormat/>
-    <w:rsid w:val="0065631B"/>
-    <w:pPr>
-      <w:keepNext/>
-      <w:keepLines/>
-      <w:numPr>
-        <w:ilvl w:val="5"/>
-        <w:numId w:val="1"/>
-      </w:numPr>
-      <w:spacing w:before="200" w:after="0"/>
-      <w:outlineLvl w:val="5"/>
-    </w:pPr>
-    <w:rPr>
-      <w:rFonts w:asciiTheme="majorHAnsi" w:eastAsiaTheme="majorEastAsia" w:hAnsiTheme="majorHAnsi" w:cstheme="majorBidi"/>
-      <w:i/>
-      <w:iCs/>
-      <w:color w:val="000000" w:themeColor="text2" w:themeShade="BF"/>
-    </w:rPr>
-  </w:style>
-  <w:style w:type="paragraph" w:styleId="Heading7">
-    <w:name w:val="heading 7"/>
-    <w:basedOn w:val="Normal"/>
-    <w:next w:val="Normal"/>
-    <w:link w:val="Heading7Char"/>
-    <w:uiPriority w:val="9"/>
-    <w:semiHidden/>
-    <w:unhideWhenUsed/>
-    <w:qFormat/>
-    <w:rsid w:val="0065631B"/>
-    <w:pPr>
-      <w:keepNext/>
-      <w:keepLines/>
-      <w:numPr>
-        <w:ilvl w:val="6"/>
-        <w:numId w:val="1"/>
-      </w:numPr>
-      <w:spacing w:before="200" w:after="0"/>
-      <w:outlineLvl w:val="6"/>
-    </w:pPr>
-    <w:rPr>
-      <w:rFonts w:asciiTheme="majorHAnsi" w:eastAsiaTheme="majorEastAsia" w:hAnsiTheme="majorHAnsi" w:cstheme="majorBidi"/>
-      <w:i/>
-      <w:iCs/>
-      <w:color w:val="404040" w:themeColor="text1" w:themeTint="BF"/>
-    </w:rPr>
-  </w:style>
-  <w:style w:type="paragraph" w:styleId="Heading8">
-    <w:name w:val="heading 8"/>
-    <w:basedOn w:val="Normal"/>
-    <w:next w:val="Normal"/>
-    <w:link w:val="Heading8Char"/>
-    <w:uiPriority w:val="9"/>
-    <w:semiHidden/>
-    <w:unhideWhenUsed/>
-    <w:qFormat/>
-    <w:rsid w:val="0065631B"/>
-    <w:pPr>
-      <w:keepNext/>
-      <w:keepLines/>
-      <w:numPr>
-        <w:ilvl w:val="7"/>
-        <w:numId w:val="1"/>
-      </w:numPr>
-      <w:spacing w:before="200" w:after="0"/>
-      <w:outlineLvl w:val="7"/>
-    </w:pPr>
-    <w:rPr>
-      <w:rFonts w:asciiTheme="majorHAnsi" w:eastAsiaTheme="majorEastAsia" w:hAnsiTheme="majorHAnsi" w:cstheme="majorBidi"/>
-      <w:color w:val="404040" w:themeColor="text1" w:themeTint="BF"/>
-      <w:sz w:val="20"/>
-      <w:szCs w:val="20"/>
-    </w:rPr>
-  </w:style>
-  <w:style w:type="paragraph" w:styleId="Heading9">
-    <w:name w:val="heading 9"/>
-    <w:basedOn w:val="Normal"/>
-    <w:next w:val="Normal"/>
-    <w:link w:val="Heading9Char"/>
-    <w:uiPriority w:val="9"/>
-    <w:semiHidden/>
-    <w:unhideWhenUsed/>
-    <w:qFormat/>
-    <w:rsid w:val="0065631B"/>
-    <w:pPr>
-      <w:keepNext/>
-      <w:keepLines/>
-      <w:numPr>
-        <w:ilvl w:val="8"/>
-        <w:numId w:val="1"/>
-      </w:numPr>
-      <w:spacing w:before="200" w:after="0"/>
-      <w:outlineLvl w:val="8"/>
-    </w:pPr>
-    <w:rPr>
-      <w:rFonts w:asciiTheme="majorHAnsi" w:eastAsiaTheme="majorEastAsia" w:hAnsiTheme="majorHAnsi" w:cstheme="majorBidi"/>
-      <w:i/>
-      <w:iCs/>
-      <w:color w:val="404040" w:themeColor="text1" w:themeTint="BF"/>
-      <w:sz w:val="20"/>
-      <w:szCs w:val="20"/>
-    </w:rPr>
-  </w:style>
-  <w:style w:type="character" w:default="1" w:styleId="DefaultParagraphFont">
-    <w:name w:val="Default Paragraph Font"/>
-    <w:uiPriority w:val="1"/>
-    <w:semiHidden/>
-    <w:unhideWhenUsed/>
-  </w:style>
-  <w:style w:type="table" w:default="1" w:styleId="TableNormal">
-    <w:name w:val="Normal Table"/>
-    <w:uiPriority w:val="99"/>
-    <w:semiHidden/>
-    <w:unhideWhenUsed/>
-    <w:tblPr>
-      <w:tblInd w:w="0" w:type="dxa"/>
-      <w:tblCellMar>
-        <w:top w:w="0" w:type="dxa"/>
-        <w:left w:w="108" w:type="dxa"/>
-        <w:bottom w:w="0" w:type="dxa"/>
-        <w:right w:w="108" w:type="dxa"/>
-      </w:tblCellMar>
-    </w:tblPr>
-  </w:style>
-  <w:style w:type="numbering" w:default="1" w:styleId="NoList">
-    <w:name w:val="No List"/>
-    <w:uiPriority w:val="99"/>
-    <w:semiHidden/>
-    <w:unhideWhenUsed/>
-  </w:style>
-  <w:style w:type="table" w:styleId="TableGrid">
-    <w:name w:val="Table Grid"/>
-    <w:basedOn w:val="TableNormal"/>
-    <w:uiPriority w:val="59"/>
-    <w:rsid w:val="00374073"/>
-    <w:tblPr>
-      <w:tblInd w:w="0" w:type="dxa"/>
-      <w:tblBorders>
-        <w:top w:val="single" w:sz="4" w:space="0" w:color="auto"/>
-        <w:left w:val="single" w:sz="4" w:space="0" w:color="auto"/>
-        <w:bottom w:val="single" w:sz="4" w:space="0" w:color="auto"/>
-        <w:right w:val="single" w:sz="4" w:space="0" w:color="auto"/>
-        <w:insideH w:val="single" w:sz="4" w:space="0" w:color="auto"/>
-        <w:insideV w:val="single" w:sz="4" w:space="0" w:color="auto"/>
-      </w:tblBorders>
-      <w:tblCellMar>
-        <w:top w:w="0" w:type="dxa"/>
-        <w:left w:w="108" w:type="dxa"/>
-        <w:bottom w:w="0" w:type="dxa"/>
-        <w:right w:w="108" w:type="dxa"/>
-      </w:tblCellMar>
-    </w:tblPr>
-  </w:style>
-  <w:style w:type="paragraph" w:styleId="ListParagraph">
-    <w:name w:val="List Paragraph"/>
-    <w:basedOn w:val="Normal"/>
-    <w:uiPriority w:val="34"/>
-    <w:qFormat/>
-    <w:rsid w:val="00000D2E"/>
-    <w:pPr>
-      <w:ind w:left="720"/>
-      <w:contextualSpacing/>
-    </w:pPr>
-  </w:style>
-  <w:style w:type="character" w:customStyle="1" w:styleId="Heading1Char">
-    <w:name w:val="Heading 1 Char"/>
-    <w:basedOn w:val="DefaultParagraphFont"/>
-    <w:link w:val="Heading1"/>
-    <w:uiPriority w:val="9"/>
-    <w:rsid w:val="0065631B"/>
-    <w:rPr>
-      <w:rFonts w:asciiTheme="majorHAnsi" w:eastAsiaTheme="majorEastAsia" w:hAnsiTheme="majorHAnsi" w:cstheme="majorBidi"/>
-      <w:b/>
-      <w:bCs/>
-      <w:smallCaps/>
-      <w:color w:val="000000" w:themeColor="text1"/>
-      <w:sz w:val="36"/>
-      <w:szCs w:val="36"/>
-    </w:rPr>
-  </w:style>
-  <w:style w:type="character" w:customStyle="1" w:styleId="Heading2Char">
-    <w:name w:val="Heading 2 Char"/>
-    <w:basedOn w:val="DefaultParagraphFont"/>
-    <w:link w:val="Heading2"/>
-    <w:uiPriority w:val="9"/>
-    <w:rsid w:val="0065631B"/>
-    <w:rPr>
-      <w:rFonts w:asciiTheme="majorHAnsi" w:eastAsiaTheme="majorEastAsia" w:hAnsiTheme="majorHAnsi" w:cstheme="majorBidi"/>
-      <w:b/>
-      <w:bCs/>
-      <w:smallCaps/>
-      <w:color w:val="000000" w:themeColor="text1"/>
-      <w:sz w:val="28"/>
-      <w:szCs w:val="28"/>
-    </w:rPr>
-  </w:style>
-  <w:style w:type="character" w:customStyle="1" w:styleId="Heading3Char">
-    <w:name w:val="Heading 3 Char"/>
-    <w:basedOn w:val="DefaultParagraphFont"/>
-    <w:link w:val="Heading3"/>
-    <w:uiPriority w:val="9"/>
-    <w:rsid w:val="0065631B"/>
-    <w:rPr>
-      <w:rFonts w:asciiTheme="majorHAnsi" w:eastAsiaTheme="majorEastAsia" w:hAnsiTheme="majorHAnsi" w:cstheme="majorBidi"/>
-      <w:b/>
-      <w:bCs/>
-      <w:color w:val="000000" w:themeColor="text1"/>
-    </w:rPr>
-  </w:style>
-  <w:style w:type="paragraph" w:styleId="TOCHeading">
-    <w:name w:val="TOC Heading"/>
-    <w:basedOn w:val="Heading1"/>
-    <w:next w:val="Normal"/>
-    <w:uiPriority w:val="39"/>
-    <w:unhideWhenUsed/>
-    <w:qFormat/>
-    <w:rsid w:val="0065631B"/>
-    <w:pPr>
-      <w:outlineLvl w:val="9"/>
-    </w:pPr>
-  </w:style>
-  <w:style w:type="paragraph" w:styleId="TOC1">
-    <w:name w:val="toc 1"/>
-    <w:basedOn w:val="Normal"/>
-    <w:next w:val="Normal"/>
-    <w:autoRedefine/>
-    <w:uiPriority w:val="39"/>
-    <w:unhideWhenUsed/>
-    <w:rsid w:val="00DD48A5"/>
-    <w:pPr>
-      <w:spacing w:after="100"/>
-    </w:pPr>
-  </w:style>
-  <w:style w:type="paragraph" w:styleId="TOC2">
-    <w:name w:val="toc 2"/>
-    <w:basedOn w:val="Normal"/>
-    <w:next w:val="Normal"/>
-    <w:autoRedefine/>
-    <w:uiPriority w:val="39"/>
-    <w:unhideWhenUsed/>
-    <w:rsid w:val="00DD48A5"/>
-    <w:pPr>
-      <w:spacing w:after="100"/>
-      <w:ind w:left="220"/>
-    </w:pPr>
-  </w:style>
-  <w:style w:type="paragraph" w:styleId="TOC3">
-    <w:name w:val="toc 3"/>
-    <w:basedOn w:val="Normal"/>
-    <w:next w:val="Normal"/>
-    <w:autoRedefine/>
-    <w:uiPriority w:val="39"/>
-    <w:unhideWhenUsed/>
-    <w:rsid w:val="00DD48A5"/>
-    <w:pPr>
-      <w:spacing w:after="100"/>
-      <w:ind w:left="440"/>
-    </w:pPr>
-  </w:style>
-  <w:style w:type="character" w:styleId="Hyperlink">
-    <w:name w:val="Hyperlink"/>
-    <w:basedOn w:val="DefaultParagraphFont"/>
-    <w:uiPriority w:val="99"/>
-    <w:unhideWhenUsed/>
-    <w:rsid w:val="00DD48A5"/>
-    <w:rPr>
-      <w:color w:val="5F5F5F" w:themeColor="hyperlink"/>
-      <w:u w:val="single"/>
-    </w:rPr>
-  </w:style>
-  <w:style w:type="character" w:customStyle="1" w:styleId="Heading4Char">
-    <w:name w:val="Heading 4 Char"/>
-    <w:basedOn w:val="DefaultParagraphFont"/>
-    <w:link w:val="Heading4"/>
-    <w:uiPriority w:val="9"/>
-    <w:rsid w:val="0065631B"/>
-    <w:rPr>
-      <w:rFonts w:asciiTheme="majorHAnsi" w:eastAsiaTheme="majorEastAsia" w:hAnsiTheme="majorHAnsi" w:cstheme="majorBidi"/>
-      <w:b/>
-      <w:bCs/>
-      <w:i/>
-      <w:iCs/>
-      <w:color w:val="000000" w:themeColor="text1"/>
-    </w:rPr>
-  </w:style>
-  <w:style w:type="character" w:customStyle="1" w:styleId="Heading5Char">
-    <w:name w:val="Heading 5 Char"/>
-    <w:basedOn w:val="DefaultParagraphFont"/>
-    <w:link w:val="Heading5"/>
-    <w:uiPriority w:val="9"/>
-    <w:rsid w:val="0065631B"/>
-    <w:rPr>
-      <w:rFonts w:asciiTheme="majorHAnsi" w:eastAsiaTheme="majorEastAsia" w:hAnsiTheme="majorHAnsi" w:cstheme="majorBidi"/>
-      <w:color w:val="000000" w:themeColor="text2" w:themeShade="BF"/>
-    </w:rPr>
-  </w:style>
-  <w:style w:type="character" w:customStyle="1" w:styleId="Heading6Char">
-    <w:name w:val="Heading 6 Char"/>
-    <w:basedOn w:val="DefaultParagraphFont"/>
-    <w:link w:val="Heading6"/>
-    <w:uiPriority w:val="9"/>
-    <w:rsid w:val="0065631B"/>
-    <w:rPr>
-      <w:rFonts w:asciiTheme="majorHAnsi" w:eastAsiaTheme="majorEastAsia" w:hAnsiTheme="majorHAnsi" w:cstheme="majorBidi"/>
-      <w:i/>
-      <w:iCs/>
-      <w:color w:val="000000" w:themeColor="text2" w:themeShade="BF"/>
-    </w:rPr>
-  </w:style>
-  <w:style w:type="character" w:customStyle="1" w:styleId="Heading7Char">
-    <w:name w:val="Heading 7 Char"/>
-    <w:basedOn w:val="DefaultParagraphFont"/>
-    <w:link w:val="Heading7"/>
-    <w:uiPriority w:val="9"/>
-    <w:semiHidden/>
-    <w:rsid w:val="0065631B"/>
-    <w:rPr>
-      <w:rFonts w:asciiTheme="majorHAnsi" w:eastAsiaTheme="majorEastAsia" w:hAnsiTheme="majorHAnsi" w:cstheme="majorBidi"/>
-      <w:i/>
-      <w:iCs/>
-      <w:color w:val="404040" w:themeColor="text1" w:themeTint="BF"/>
-    </w:rPr>
-  </w:style>
-  <w:style w:type="character" w:customStyle="1" w:styleId="Heading8Char">
-    <w:name w:val="Heading 8 Char"/>
-    <w:basedOn w:val="DefaultParagraphFont"/>
-    <w:link w:val="Heading8"/>
-    <w:uiPriority w:val="9"/>
-    <w:semiHidden/>
-    <w:rsid w:val="0065631B"/>
-    <w:rPr>
-      <w:rFonts w:asciiTheme="majorHAnsi" w:eastAsiaTheme="majorEastAsia" w:hAnsiTheme="majorHAnsi" w:cstheme="majorBidi"/>
-      <w:color w:val="404040" w:themeColor="text1" w:themeTint="BF"/>
-      <w:sz w:val="20"/>
-      <w:szCs w:val="20"/>
-    </w:rPr>
-  </w:style>
-  <w:style w:type="character" w:customStyle="1" w:styleId="Heading9Char">
-    <w:name w:val="Heading 9 Char"/>
-    <w:basedOn w:val="DefaultParagraphFont"/>
-    <w:link w:val="Heading9"/>
-    <w:uiPriority w:val="9"/>
-    <w:semiHidden/>
-    <w:rsid w:val="0065631B"/>
-    <w:rPr>
-      <w:rFonts w:asciiTheme="majorHAnsi" w:eastAsiaTheme="majorEastAsia" w:hAnsiTheme="majorHAnsi" w:cstheme="majorBidi"/>
-      <w:i/>
-      <w:iCs/>
-      <w:color w:val="404040" w:themeColor="text1" w:themeTint="BF"/>
-      <w:sz w:val="20"/>
-      <w:szCs w:val="20"/>
-    </w:rPr>
-  </w:style>
-  <w:style w:type="paragraph" w:styleId="Caption">
-    <w:name w:val="caption"/>
-    <w:basedOn w:val="Normal"/>
-    <w:next w:val="Normal"/>
-    <w:uiPriority w:val="35"/>
-    <w:semiHidden/>
-    <w:unhideWhenUsed/>
-    <w:qFormat/>
-    <w:rsid w:val="0065631B"/>
-    <w:pPr>
-      <w:spacing w:after="200" w:line="240" w:lineRule="auto"/>
-    </w:pPr>
-    <w:rPr>
-      <w:i/>
-      <w:iCs/>
-      <w:color w:val="000000" w:themeColor="text2"/>
-      <w:sz w:val="18"/>
-      <w:szCs w:val="18"/>
-    </w:rPr>
-  </w:style>
-  <w:style w:type="paragraph" w:styleId="Title">
-    <w:name w:val="Title"/>
-    <w:basedOn w:val="Normal"/>
-    <w:next w:val="Normal"/>
-    <w:link w:val="TitleChar"/>
-    <w:uiPriority w:val="10"/>
-    <w:qFormat/>
-    <w:rsid w:val="0065631B"/>
-    <w:pPr>
-      <w:spacing w:after="0" w:line="240" w:lineRule="auto"/>
-      <w:contextualSpacing/>
-    </w:pPr>
-    <w:rPr>
-      <w:rFonts w:asciiTheme="majorHAnsi" w:eastAsiaTheme="majorEastAsia" w:hAnsiTheme="majorHAnsi" w:cstheme="majorBidi"/>
-      <w:color w:val="000000" w:themeColor="text1"/>
-      <w:sz w:val="56"/>
-      <w:szCs w:val="56"/>
-    </w:rPr>
-  </w:style>
-  <w:style w:type="character" w:customStyle="1" w:styleId="TitleChar">
-    <w:name w:val="Title Char"/>
-    <w:basedOn w:val="DefaultParagraphFont"/>
-    <w:link w:val="Title"/>
-    <w:uiPriority w:val="10"/>
-    <w:rsid w:val="0065631B"/>
-    <w:rPr>
-      <w:rFonts w:asciiTheme="majorHAnsi" w:eastAsiaTheme="majorEastAsia" w:hAnsiTheme="majorHAnsi" w:cstheme="majorBidi"/>
-      <w:color w:val="000000" w:themeColor="text1"/>
-      <w:sz w:val="56"/>
-      <w:szCs w:val="56"/>
-    </w:rPr>
-  </w:style>
-  <w:style w:type="paragraph" w:styleId="Subtitle">
-    <w:name w:val="Subtitle"/>
-    <w:basedOn w:val="Normal"/>
-    <w:next w:val="Normal"/>
-    <w:link w:val="SubtitleChar"/>
-    <w:uiPriority w:val="11"/>
-    <w:qFormat/>
-    <w:rsid w:val="0065631B"/>
-    <w:pPr>
-      <w:numPr>
-        <w:ilvl w:val="1"/>
-      </w:numPr>
-    </w:pPr>
-    <w:rPr>
-      <w:color w:val="5A5A5A" w:themeColor="text1" w:themeTint="A5"/>
-      <w:spacing w:val="10"/>
-    </w:rPr>
-  </w:style>
-  <w:style w:type="character" w:customStyle="1" w:styleId="SubtitleChar">
-    <w:name w:val="Subtitle Char"/>
-    <w:basedOn w:val="DefaultParagraphFont"/>
-    <w:link w:val="Subtitle"/>
-    <w:uiPriority w:val="11"/>
-    <w:rsid w:val="0065631B"/>
-    <w:rPr>
-      <w:color w:val="5A5A5A" w:themeColor="text1" w:themeTint="A5"/>
-      <w:spacing w:val="10"/>
-    </w:rPr>
-  </w:style>
-  <w:style w:type="character" w:styleId="Strong">
-    <w:name w:val="Strong"/>
-    <w:basedOn w:val="DefaultParagraphFont"/>
-    <w:uiPriority w:val="22"/>
-    <w:qFormat/>
-    <w:rsid w:val="0065631B"/>
-    <w:rPr>
-      <w:b/>
-      <w:bCs/>
-      <w:color w:val="000000" w:themeColor="text1"/>
-    </w:rPr>
-  </w:style>
-  <w:style w:type="character" w:styleId="Emphasis">
-    <w:name w:val="Emphasis"/>
-    <w:basedOn w:val="DefaultParagraphFont"/>
-    <w:uiPriority w:val="20"/>
-    <w:qFormat/>
-    <w:rsid w:val="0065631B"/>
-    <w:rPr>
-      <w:i/>
-      <w:iCs/>
-      <w:color w:val="auto"/>
-    </w:rPr>
-  </w:style>
-  <w:style w:type="paragraph" w:styleId="NoSpacing">
-    <w:name w:val="No Spacing"/>
-    <w:uiPriority w:val="1"/>
-    <w:qFormat/>
-    <w:rsid w:val="0065631B"/>
-    <w:pPr>
-      <w:spacing w:after="0" w:line="240" w:lineRule="auto"/>
-    </w:pPr>
-  </w:style>
-  <w:style w:type="paragraph" w:styleId="Quote">
-    <w:name w:val="Quote"/>
-    <w:basedOn w:val="Normal"/>
-    <w:next w:val="Normal"/>
-    <w:link w:val="QuoteChar"/>
-    <w:uiPriority w:val="29"/>
-    <w:qFormat/>
-    <w:rsid w:val="0065631B"/>
-    <w:pPr>
-      <w:spacing w:before="160"/>
-      <w:ind w:left="720" w:right="720"/>
-    </w:pPr>
-    <w:rPr>
-      <w:i/>
-      <w:iCs/>
-      <w:color w:val="000000" w:themeColor="text1"/>
-    </w:rPr>
-  </w:style>
-  <w:style w:type="character" w:customStyle="1" w:styleId="QuoteChar">
-    <w:name w:val="Quote Char"/>
-    <w:basedOn w:val="DefaultParagraphFont"/>
-    <w:link w:val="Quote"/>
-    <w:uiPriority w:val="29"/>
-    <w:rsid w:val="0065631B"/>
-    <w:rPr>
-      <w:i/>
-      <w:iCs/>
-      <w:color w:val="000000" w:themeColor="text1"/>
-    </w:rPr>
-  </w:style>
-  <w:style w:type="paragraph" w:styleId="IntenseQuote">
-    <w:name w:val="Intense Quote"/>
-    <w:basedOn w:val="Normal"/>
-    <w:next w:val="Normal"/>
-    <w:link w:val="IntenseQuoteChar"/>
-    <w:uiPriority w:val="30"/>
-    <w:qFormat/>
-    <w:rsid w:val="0065631B"/>
-    <w:pPr>
-      <w:pBdr>
-        <w:top w:val="single" w:sz="24" w:space="1" w:color="F2F2F2" w:themeColor="background1" w:themeShade="F2"/>
-        <w:bottom w:val="single" w:sz="24" w:space="1" w:color="F2F2F2" w:themeColor="background1" w:themeShade="F2"/>
-      </w:pBdr>
-      <w:shd w:val="clear" w:color="auto" w:fill="F2F2F2" w:themeFill="background1" w:themeFillShade="F2"/>
-      <w:spacing w:before="240" w:after="240"/>
-      <w:ind w:left="936" w:right="936"/>
-      <w:jc w:val="center"/>
-    </w:pPr>
-    <w:rPr>
-      <w:color w:val="000000" w:themeColor="text1"/>
-    </w:rPr>
-  </w:style>
-  <w:style w:type="character" w:customStyle="1" w:styleId="IntenseQuoteChar">
-    <w:name w:val="Intense Quote Char"/>
-    <w:basedOn w:val="DefaultParagraphFont"/>
-    <w:link w:val="IntenseQuote"/>
-    <w:uiPriority w:val="30"/>
-    <w:rsid w:val="0065631B"/>
-    <w:rPr>
-      <w:color w:val="000000" w:themeColor="text1"/>
-      <w:shd w:val="clear" w:color="auto" w:fill="F2F2F2" w:themeFill="background1" w:themeFillShade="F2"/>
-    </w:rPr>
-  </w:style>
-  <w:style w:type="character" w:styleId="SubtleEmphasis">
-    <w:name w:val="Subtle Emphasis"/>
-    <w:basedOn w:val="DefaultParagraphFont"/>
-    <w:uiPriority w:val="19"/>
-    <w:qFormat/>
-    <w:rsid w:val="0065631B"/>
-    <w:rPr>
-      <w:i/>
-      <w:iCs/>
-      <w:color w:val="404040" w:themeColor="text1" w:themeTint="BF"/>
-    </w:rPr>
-  </w:style>
-  <w:style w:type="character" w:styleId="IntenseEmphasis">
-    <w:name w:val="Intense Emphasis"/>
-    <w:basedOn w:val="DefaultParagraphFont"/>
-    <w:uiPriority w:val="21"/>
-    <w:qFormat/>
-    <w:rsid w:val="0065631B"/>
-    <w:rPr>
-      <w:b/>
-      <w:bCs/>
-      <w:i/>
-      <w:iCs/>
-      <w:caps/>
-    </w:rPr>
-  </w:style>
-  <w:style w:type="character" w:styleId="SubtleReference">
-    <w:name w:val="Subtle Reference"/>
-    <w:basedOn w:val="DefaultParagraphFont"/>
-    <w:uiPriority w:val="31"/>
-    <w:qFormat/>
-    <w:rsid w:val="0065631B"/>
-    <w:rPr>
-      <w:smallCaps/>
-      <w:color w:val="404040" w:themeColor="text1" w:themeTint="BF"/>
-      <w:u w:val="single" w:color="7F7F7F" w:themeColor="text1" w:themeTint="80"/>
-    </w:rPr>
-  </w:style>
-  <w:style w:type="character" w:styleId="IntenseReference">
-    <w:name w:val="Intense Reference"/>
-    <w:basedOn w:val="DefaultParagraphFont"/>
-    <w:uiPriority w:val="32"/>
-    <w:qFormat/>
-    <w:rsid w:val="0065631B"/>
-    <w:rPr>
-      <w:b/>
-      <w:bCs/>
-      <w:smallCaps/>
-      <w:u w:val="single"/>
-    </w:rPr>
-  </w:style>
-  <w:style w:type="character" w:styleId="BookTitle">
-    <w:name w:val="Book Title"/>
-    <w:basedOn w:val="DefaultParagraphFont"/>
-    <w:uiPriority w:val="33"/>
-    <w:qFormat/>
-    <w:rsid w:val="0065631B"/>
-    <w:rPr>
-      <w:b w:val="0"/>
-      <w:bCs w:val="0"/>
-      <w:smallCaps/>
-      <w:spacing w:val="5"/>
-    </w:rPr>
-  </w:style>
-  <w:style w:type="table" w:customStyle="1" w:styleId="TableGridLight1">
-    <w:name w:val="Table Grid Light1"/>
-    <w:basedOn w:val="TableNormal"/>
-    <w:uiPriority w:val="40"/>
-    <w:rsid w:val="00B3447A"/>
-    <w:tblPr>
-      <w:tblInd w:w="0" w:type="dxa"/>
-      <w:tblBorders>
-        <w:top w:val="single" w:sz="4" w:space="0" w:color="BFBFBF" w:themeColor="background1" w:themeShade="BF"/>
-        <w:left w:val="single" w:sz="4" w:space="0" w:color="BFBFBF" w:themeColor="background1" w:themeShade="BF"/>
-        <w:bottom w:val="single" w:sz="4" w:space="0" w:color="BFBFBF" w:themeColor="background1" w:themeShade="BF"/>
-        <w:right w:val="single" w:sz="4" w:space="0" w:color="BFBFBF" w:themeColor="background1" w:themeShade="BF"/>
-        <w:insideH w:val="single" w:sz="4" w:space="0" w:color="BFBFBF" w:themeColor="background1" w:themeShade="BF"/>
-        <w:insideV w:val="single" w:sz="4" w:space="0" w:color="BFBFBF" w:themeColor="background1" w:themeShade="BF"/>
-      </w:tblBorders>
-      <w:tblCellMar>
-        <w:top w:w="0" w:type="dxa"/>
-        <w:left w:w="108" w:type="dxa"/>
-        <w:bottom w:w="0" w:type="dxa"/>
-        <w:right w:w="108" w:type="dxa"/>
-      </w:tblCellMar>
-    </w:tblPr>
-  </w:style>
-  <w:style w:type="table" w:customStyle="1" w:styleId="GridTable4-Accent11">
-    <w:name w:val="Grid Table 4 - Accent 11"/>
-    <w:basedOn w:val="TableNormal"/>
-    <w:uiPriority w:val="49"/>
-    <w:rsid w:val="00B3447A"/>
-    <w:tblPr>
-      <w:tblStyleRowBandSize w:val="1"/>
-      <w:tblStyleColBandSize w:val="1"/>
-      <w:tblInd w:w="0" w:type="dxa"/>
-      <w:tblBorders>
-        <w:top w:val="single" w:sz="4" w:space="0" w:color="EAEAEA" w:themeColor="accent1" w:themeTint="99"/>
-        <w:left w:val="single" w:sz="4" w:space="0" w:color="EAEAEA" w:themeColor="accent1" w:themeTint="99"/>
-        <w:bottom w:val="single" w:sz="4" w:space="0" w:color="EAEAEA" w:themeColor="accent1" w:themeTint="99"/>
-        <w:right w:val="single" w:sz="4" w:space="0" w:color="EAEAEA" w:themeColor="accent1" w:themeTint="99"/>
-        <w:insideH w:val="single" w:sz="4" w:space="0" w:color="EAEAEA" w:themeColor="accent1" w:themeTint="99"/>
-        <w:insideV w:val="single" w:sz="4" w:space="0" w:color="EAEAEA" w:themeColor="accent1" w:themeTint="99"/>
-      </w:tblBorders>
-      <w:tblCellMar>
-        <w:top w:w="0" w:type="dxa"/>
-        <w:left w:w="108" w:type="dxa"/>
-        <w:bottom w:w="0" w:type="dxa"/>
-        <w:right w:w="108" w:type="dxa"/>
-      </w:tblCellMar>
-    </w:tblPr>
-    <w:tblStylePr w:type="firstRow">
-      <w:rPr>
-        <w:b/>
-        <w:bCs/>
-        <w:color w:val="FFFFFF" w:themeColor="background1"/>
-      </w:rPr>
-      <w:tblPr/>
-      <w:tcPr>
-        <w:tcBorders>
-          <w:top w:val="single" w:sz="4" w:space="0" w:color="DDDDDD" w:themeColor="accent1"/>
-          <w:left w:val="single" w:sz="4" w:space="0" w:color="DDDDDD" w:themeColor="accent1"/>
-          <w:bottom w:val="single" w:sz="4" w:space="0" w:color="DDDDDD" w:themeColor="accent1"/>
-          <w:right w:val="single" w:sz="4" w:space="0" w:color="DDDDDD" w:themeColor="accent1"/>
-          <w:insideH w:val="nil"/>
-          <w:insideV w:val="nil"/>
-        </w:tcBorders>
-        <w:shd w:val="clear" w:color="auto" w:fill="DDDDDD" w:themeFill="accent1"/>
-      </w:tcPr>
-    </w:tblStylePr>
-    <w:tblStylePr w:type="lastRow">
-      <w:rPr>
-        <w:b/>
-        <w:bCs/>
-      </w:rPr>
-      <w:tblPr/>
-      <w:tcPr>
-        <w:tcBorders>
-          <w:top w:val="double" w:sz="4" w:space="0" w:color="DDDDDD" w:themeColor="accent1"/>
-        </w:tcBorders>
-      </w:tcPr>
-    </w:tblStylePr>
-    <w:tblStylePr w:type="firstCol">
-      <w:rPr>
-        <w:b/>
-        <w:bCs/>
-      </w:rPr>
-    </w:tblStylePr>
-    <w:tblStylePr w:type="lastCol">
-      <w:rPr>
-        <w:b/>
-        <w:bCs/>
-      </w:rPr>
-    </w:tblStylePr>
-    <w:tblStylePr w:type="band1Vert">
-      <w:tblPr/>
-      <w:tcPr>
-        <w:shd w:val="clear" w:color="auto" w:fill="F8F8F8" w:themeFill="accent1" w:themeFillTint="33"/>
-      </w:tcPr>
-    </w:tblStylePr>
-    <w:tblStylePr w:type="band1Horz">
-      <w:tblPr/>
-      <w:tcPr>
-        <w:shd w:val="clear" w:color="auto" w:fill="F8F8F8" w:themeFill="accent1" w:themeFillTint="33"/>
-      </w:tcPr>
-    </w:tblStylePr>
-  </w:style>
-  <w:style w:type="table" w:customStyle="1" w:styleId="GridTable41">
-    <w:name w:val="Grid Table 41"/>
-    <w:basedOn w:val="TableNormal"/>
-    <w:uiPriority w:val="49"/>
-    <w:rsid w:val="00B3447A"/>
-    <w:tblPr>
-      <w:tblStyleRowBandSize w:val="1"/>
-      <w:tblStyleColBandSize w:val="1"/>
-      <w:tblInd w:w="0" w:type="dxa"/>
-      <w:tblBorders>
-        <w:top w:val="single" w:sz="4" w:space="0" w:color="666666" w:themeColor="text1" w:themeTint="99"/>
-        <w:left w:val="single" w:sz="4" w:space="0" w:color="666666" w:themeColor="text1" w:themeTint="99"/>
-        <w:bottom w:val="single" w:sz="4" w:space="0" w:color="666666" w:themeColor="text1" w:themeTint="99"/>
-        <w:right w:val="single" w:sz="4" w:space="0" w:color="666666" w:themeColor="text1" w:themeTint="99"/>
-        <w:insideH w:val="single" w:sz="4" w:space="0" w:color="666666" w:themeColor="text1" w:themeTint="99"/>
-        <w:insideV w:val="single" w:sz="4" w:space="0" w:color="666666" w:themeColor="text1" w:themeTint="99"/>
-      </w:tblBorders>
-      <w:tblCellMar>
-        <w:top w:w="0" w:type="dxa"/>
-        <w:left w:w="108" w:type="dxa"/>
-        <w:bottom w:w="0" w:type="dxa"/>
-        <w:right w:w="108" w:type="dxa"/>
-      </w:tblCellMar>
-    </w:tblPr>
-    <w:tblStylePr w:type="firstRow">
-      <w:rPr>
-        <w:b/>
-        <w:bCs/>
-        <w:color w:val="FFFFFF" w:themeColor="background1"/>
-      </w:rPr>
-      <w:tblPr/>
-      <w:tcPr>
-        <w:tcBorders>
-          <w:top w:val="single" w:sz="4" w:space="0" w:color="000000" w:themeColor="text1"/>
-          <w:left w:val="single" w:sz="4" w:space="0" w:color="000000" w:themeColor="text1"/>
-          <w:bottom w:val="single" w:sz="4" w:space="0" w:color="000000" w:themeColor="text1"/>
-          <w:right w:val="single" w:sz="4" w:space="0" w:color="000000" w:themeColor="text1"/>
-          <w:insideH w:val="nil"/>
-          <w:insideV w:val="nil"/>
-        </w:tcBorders>
-        <w:shd w:val="clear" w:color="auto" w:fill="000000" w:themeFill="text1"/>
-      </w:tcPr>
-    </w:tblStylePr>
-    <w:tblStylePr w:type="lastRow">
-      <w:rPr>
-        <w:b/>
-        <w:bCs/>
-      </w:rPr>
-      <w:tblPr/>
-      <w:tcPr>
-        <w:tcBorders>
-          <w:top w:val="double" w:sz="4" w:space="0" w:color="000000" w:themeColor="text1"/>
-        </w:tcBorders>
-      </w:tcPr>
-    </w:tblStylePr>
-    <w:tblStylePr w:type="firstCol">
-      <w:rPr>
-        <w:b/>
-        <w:bCs/>
-      </w:rPr>
-    </w:tblStylePr>
-    <w:tblStylePr w:type="lastCol">
-      <w:rPr>
-        <w:b/>
-        <w:bCs/>
-      </w:rPr>
-    </w:tblStylePr>
-    <w:tblStylePr w:type="band1Vert">
-      <w:tblPr/>
-      <w:tcPr>
-        <w:shd w:val="clear" w:color="auto" w:fill="CCCCCC" w:themeFill="text1" w:themeFillTint="33"/>
-      </w:tcPr>
-    </w:tblStylePr>
-    <w:tblStylePr w:type="band1Horz">
-      <w:tblPr/>
-      <w:tcPr>
-        <w:shd w:val="clear" w:color="auto" w:fill="CCCCCC" w:themeFill="text1" w:themeFillTint="33"/>
-      </w:tcPr>
-    </w:tblStylePr>
-  </w:style>
-  <w:style w:type="table" w:customStyle="1" w:styleId="GridTable6Colorful1">
-    <w:name w:val="Grid Table 6 Colorful1"/>
-    <w:basedOn w:val="TableNormal"/>
-    <w:uiPriority w:val="51"/>
-    <w:rsid w:val="00B3447A"/>
-    <w:rPr>
-      <w:color w:val="000000" w:themeColor="text1"/>
-    </w:rPr>
-    <w:tblPr>
-      <w:tblStyleRowBandSize w:val="1"/>
-      <w:tblStyleColBandSize w:val="1"/>
-      <w:tblInd w:w="0" w:type="dxa"/>
-      <w:tblBorders>
-        <w:top w:val="single" w:sz="4" w:space="0" w:color="666666" w:themeColor="text1" w:themeTint="99"/>
-        <w:left w:val="single" w:sz="4" w:space="0" w:color="666666" w:themeColor="text1" w:themeTint="99"/>
-        <w:bottom w:val="single" w:sz="4" w:space="0" w:color="666666" w:themeColor="text1" w:themeTint="99"/>
-        <w:right w:val="single" w:sz="4" w:space="0" w:color="666666" w:themeColor="text1" w:themeTint="99"/>
-        <w:insideH w:val="single" w:sz="4" w:space="0" w:color="666666" w:themeColor="text1" w:themeTint="99"/>
-        <w:insideV w:val="single" w:sz="4" w:space="0" w:color="666666" w:themeColor="text1" w:themeTint="99"/>
-      </w:tblBorders>
-      <w:tblCellMar>
-        <w:top w:w="0" w:type="dxa"/>
-        <w:left w:w="108" w:type="dxa"/>
-        <w:bottom w:w="0" w:type="dxa"/>
-        <w:right w:w="108" w:type="dxa"/>
-      </w:tblCellMar>
-    </w:tblPr>
-    <w:tblStylePr w:type="firstRow">
-      <w:rPr>
-        <w:b/>
-        <w:bCs/>
-      </w:rPr>
-      <w:tblPr/>
-      <w:tcPr>
-        <w:tcBorders>
-          <w:bottom w:val="single" w:sz="12" w:space="0" w:color="666666" w:themeColor="text1" w:themeTint="99"/>
-        </w:tcBorders>
-      </w:tcPr>
-    </w:tblStylePr>
-    <w:tblStylePr w:type="lastRow">
-      <w:rPr>
-        <w:b/>
-        <w:bCs/>
-      </w:rPr>
-      <w:tblPr/>
-      <w:tcPr>
-        <w:tcBorders>
-          <w:top w:val="double" w:sz="4" w:space="0" w:color="666666" w:themeColor="text1" w:themeTint="99"/>
-        </w:tcBorders>
-      </w:tcPr>
-    </w:tblStylePr>
-    <w:tblStylePr w:type="firstCol">
-      <w:rPr>
-        <w:b/>
-        <w:bCs/>
-      </w:rPr>
-    </w:tblStylePr>
-    <w:tblStylePr w:type="lastCol">
-      <w:rPr>
-        <w:b/>
-        <w:bCs/>
-      </w:rPr>
-    </w:tblStylePr>
-    <w:tblStylePr w:type="band1Vert">
-      <w:tblPr/>
-      <w:tcPr>
-        <w:shd w:val="clear" w:color="auto" w:fill="CCCCCC" w:themeFill="text1" w:themeFillTint="33"/>
-      </w:tcPr>
-    </w:tblStylePr>
-    <w:tblStylePr w:type="band1Horz">
-      <w:tblPr/>
-      <w:tcPr>
-        <w:shd w:val="clear" w:color="auto" w:fill="CCCCCC" w:themeFill="text1" w:themeFillTint="33"/>
-      </w:tcPr>
-    </w:tblStylePr>
-  </w:style>
-  <w:style w:type="character" w:styleId="CommentReference">
-    <w:name w:val="annotation reference"/>
-    <w:basedOn w:val="DefaultParagraphFont"/>
-    <w:uiPriority w:val="99"/>
-    <w:semiHidden/>
-    <w:unhideWhenUsed/>
-    <w:rsid w:val="00510BE1"/>
-    <w:rPr>
-      <w:sz w:val="16"/>
-      <w:szCs w:val="16"/>
-    </w:rPr>
-  </w:style>
-  <w:style w:type="paragraph" w:styleId="CommentText">
-    <w:name w:val="annotation text"/>
-    <w:basedOn w:val="Normal"/>
-    <w:link w:val="CommentTextChar"/>
-    <w:uiPriority w:val="99"/>
-    <w:semiHidden/>
-    <w:unhideWhenUsed/>
-    <w:rsid w:val="00510BE1"/>
-    <w:rPr>
-      <w:sz w:val="20"/>
-      <w:szCs w:val="20"/>
-    </w:rPr>
-  </w:style>
-  <w:style w:type="character" w:customStyle="1" w:styleId="CommentTextChar">
-    <w:name w:val="Comment Text Char"/>
-    <w:basedOn w:val="DefaultParagraphFont"/>
-    <w:link w:val="CommentText"/>
-    <w:uiPriority w:val="99"/>
-    <w:semiHidden/>
-    <w:rsid w:val="00510BE1"/>
-    <w:rPr>
-      <w:sz w:val="20"/>
-      <w:szCs w:val="20"/>
-    </w:rPr>
-  </w:style>
-  <w:style w:type="paragraph" w:styleId="CommentSubject">
-    <w:name w:val="annotation subject"/>
-    <w:basedOn w:val="CommentText"/>
-    <w:next w:val="CommentText"/>
-    <w:link w:val="CommentSubjectChar"/>
-    <w:uiPriority w:val="99"/>
-    <w:semiHidden/>
-    <w:unhideWhenUsed/>
-    <w:rsid w:val="00510BE1"/>
-    <w:rPr>
-      <w:b/>
-      <w:bCs/>
-    </w:rPr>
-  </w:style>
-  <w:style w:type="character" w:customStyle="1" w:styleId="CommentSubjectChar">
-    <w:name w:val="Comment Subject Char"/>
-    <w:basedOn w:val="CommentTextChar"/>
-    <w:link w:val="CommentSubject"/>
-    <w:uiPriority w:val="99"/>
-    <w:semiHidden/>
-    <w:rsid w:val="00510BE1"/>
-    <w:rPr>
-      <w:b/>
-      <w:bCs/>
-      <w:sz w:val="20"/>
-      <w:szCs w:val="20"/>
-    </w:rPr>
-  </w:style>
-  <w:style w:type="paragraph" w:styleId="BalloonText">
-    <w:name w:val="Balloon Text"/>
-    <w:basedOn w:val="Normal"/>
-    <w:link w:val="BalloonTextChar"/>
-    <w:uiPriority w:val="99"/>
-    <w:semiHidden/>
-    <w:unhideWhenUsed/>
-    <w:rsid w:val="00510BE1"/>
-    <w:rPr>
-      <w:rFonts w:ascii="Segoe UI" w:hAnsi="Segoe UI" w:cs="Segoe UI"/>
-      <w:sz w:val="18"/>
-      <w:szCs w:val="18"/>
-    </w:rPr>
-  </w:style>
-  <w:style w:type="character" w:customStyle="1" w:styleId="BalloonTextChar">
-    <w:name w:val="Balloon Text Char"/>
-    <w:basedOn w:val="DefaultParagraphFont"/>
-    <w:link w:val="BalloonText"/>
-    <w:uiPriority w:val="99"/>
-    <w:semiHidden/>
-    <w:rsid w:val="00510BE1"/>
-    <w:rPr>
-      <w:rFonts w:ascii="Segoe UI" w:hAnsi="Segoe UI" w:cs="Segoe UI"/>
-      <w:sz w:val="18"/>
-      <w:szCs w:val="18"/>
-    </w:rPr>
-  </w:style>
-  <w:style w:type="paragraph" w:styleId="Header">
-    <w:name w:val="header"/>
-    <w:basedOn w:val="Normal"/>
-    <w:link w:val="HeaderChar"/>
-    <w:uiPriority w:val="99"/>
-    <w:unhideWhenUsed/>
-    <w:rsid w:val="00510BE1"/>
-    <w:pPr>
-      <w:tabs>
-        <w:tab w:val="center" w:pos="4680"/>
-        <w:tab w:val="right" w:pos="9360"/>
-      </w:tabs>
-    </w:pPr>
-  </w:style>
-  <w:style w:type="character" w:customStyle="1" w:styleId="HeaderChar">
-    <w:name w:val="Header Char"/>
-    <w:basedOn w:val="DefaultParagraphFont"/>
-    <w:link w:val="Header"/>
-    <w:uiPriority w:val="99"/>
-    <w:rsid w:val="00510BE1"/>
-    <w:rPr>
-      <w:sz w:val="24"/>
-      <w:szCs w:val="24"/>
-    </w:rPr>
-  </w:style>
-  <w:style w:type="paragraph" w:styleId="Footer">
-    <w:name w:val="footer"/>
-    <w:basedOn w:val="Normal"/>
-    <w:link w:val="FooterChar"/>
-    <w:uiPriority w:val="99"/>
-    <w:unhideWhenUsed/>
-    <w:rsid w:val="00510BE1"/>
-    <w:pPr>
-      <w:tabs>
-        <w:tab w:val="center" w:pos="4680"/>
-        <w:tab w:val="right" w:pos="9360"/>
-      </w:tabs>
-    </w:pPr>
-  </w:style>
-  <w:style w:type="character" w:customStyle="1" w:styleId="FooterChar">
-    <w:name w:val="Footer Char"/>
-    <w:basedOn w:val="DefaultParagraphFont"/>
-    <w:link w:val="Footer"/>
-    <w:uiPriority w:val="99"/>
-    <w:rsid w:val="00510BE1"/>
-    <w:rPr>
-      <w:sz w:val="24"/>
-      <w:szCs w:val="24"/>
-    </w:rPr>
-  </w:style>
-  <w:style w:type="character" w:styleId="FollowedHyperlink">
-    <w:name w:val="FollowedHyperlink"/>
-    <w:basedOn w:val="DefaultParagraphFont"/>
-    <w:uiPriority w:val="99"/>
-    <w:semiHidden/>
-    <w:unhideWhenUsed/>
-    <w:rsid w:val="00116D52"/>
-    <w:rPr>
-      <w:color w:val="919191" w:themeColor="followedHyperlink"/>
-      <w:u w:val="single"/>
-    </w:rPr>
-  </w:style>
-  <w:style w:type="paragraph" w:customStyle="1" w:styleId="Stepstyle">
-    <w:name w:val="Step style"/>
-    <w:basedOn w:val="Normal"/>
-    <w:link w:val="StepstyleChar"/>
-    <w:rsid w:val="00BC6EB5"/>
-    <w:rPr>
-      <w:b/>
-    </w:rPr>
-  </w:style>
-  <w:style w:type="character" w:customStyle="1" w:styleId="StepstyleChar">
-    <w:name w:val="Step style Char"/>
-    <w:basedOn w:val="DefaultParagraphFont"/>
-    <w:link w:val="Stepstyle"/>
-    <w:rsid w:val="00BC6EB5"/>
-    <w:rPr>
-      <w:b/>
-      <w:sz w:val="24"/>
-      <w:szCs w:val="24"/>
-    </w:rPr>
-  </w:style>
-  <w:style w:type="character" w:customStyle="1" w:styleId="apple-converted-space">
-    <w:name w:val="apple-converted-space"/>
-    <w:basedOn w:val="DefaultParagraphFont"/>
-    <w:rsid w:val="001C46D3"/>
-  </w:style>
-  <w:style w:type="character" w:customStyle="1" w:styleId="apple-style-span">
-    <w:name w:val="apple-style-span"/>
-    <w:basedOn w:val="DefaultParagraphFont"/>
-    <w:rsid w:val="001C46D3"/>
-  </w:style>
-  <w:style w:type="character" w:customStyle="1" w:styleId="caps">
-    <w:name w:val="caps"/>
-    <w:basedOn w:val="DefaultParagraphFont"/>
-    <w:rsid w:val="001C46D3"/>
-  </w:style>
-  <w:style w:type="character" w:customStyle="1" w:styleId="Bodytext2">
-    <w:name w:val="Body text (2)"/>
-    <w:basedOn w:val="DefaultParagraphFont"/>
-    <w:rsid w:val="009839E8"/>
-    <w:rPr>
-      <w:rFonts w:ascii="Times New Roman" w:eastAsia="Times New Roman" w:hAnsi="Times New Roman" w:cs="Times New Roman"/>
-      <w:b w:val="0"/>
-      <w:bCs w:val="0"/>
-      <w:i w:val="0"/>
-      <w:iCs w:val="0"/>
-      <w:smallCaps w:val="0"/>
-      <w:strike w:val="0"/>
-      <w:color w:val="000000"/>
-      <w:spacing w:val="0"/>
-      <w:w w:val="100"/>
-      <w:position w:val="0"/>
-      <w:sz w:val="16"/>
-      <w:szCs w:val="16"/>
-      <w:u w:val="none"/>
-      <w:lang w:val="vi-VN" w:eastAsia="vi-VN" w:bidi="vi-VN"/>
-    </w:rPr>
-  </w:style>
-  <w:style w:type="character" w:customStyle="1" w:styleId="Bodytext2Calibri">
-    <w:name w:val="Body text (2) + Calibri"/>
-    <w:aliases w:val="27 pt,Scale 40%,15 pt,Italic,11.5 pt"/>
-    <w:basedOn w:val="DefaultParagraphFont"/>
-    <w:rsid w:val="009839E8"/>
-    <w:rPr>
-      <w:rFonts w:ascii="Calibri" w:eastAsia="Calibri" w:hAnsi="Calibri" w:cs="Calibri"/>
-      <w:b/>
-      <w:bCs/>
-      <w:i w:val="0"/>
-      <w:iCs w:val="0"/>
-      <w:smallCaps w:val="0"/>
-      <w:strike w:val="0"/>
-      <w:color w:val="000000"/>
-      <w:spacing w:val="0"/>
-      <w:w w:val="40"/>
-      <w:position w:val="0"/>
-      <w:sz w:val="54"/>
-      <w:szCs w:val="54"/>
-      <w:u w:val="none"/>
-      <w:lang w:val="vi-VN" w:eastAsia="vi-VN" w:bidi="vi-VN"/>
-    </w:rPr>
-  </w:style>
-  <w:style w:type="character" w:customStyle="1" w:styleId="Bodytext2SmallCaps">
-    <w:name w:val="Body text (2) + Small Caps"/>
-    <w:basedOn w:val="DefaultParagraphFont"/>
-    <w:rsid w:val="009839E8"/>
-    <w:rPr>
-      <w:rFonts w:ascii="Times New Roman" w:eastAsia="Times New Roman" w:hAnsi="Times New Roman" w:cs="Times New Roman"/>
-      <w:b w:val="0"/>
-      <w:bCs w:val="0"/>
-      <w:i w:val="0"/>
-      <w:iCs w:val="0"/>
-      <w:smallCaps/>
-      <w:strike w:val="0"/>
-      <w:color w:val="000000"/>
-      <w:spacing w:val="0"/>
-      <w:w w:val="100"/>
-      <w:position w:val="0"/>
-      <w:sz w:val="16"/>
-      <w:szCs w:val="16"/>
-      <w:u w:val="none"/>
-      <w:lang w:val="vi-VN" w:eastAsia="vi-VN" w:bidi="vi-VN"/>
-    </w:rPr>
-  </w:style>
-  <w:style w:type="character" w:customStyle="1" w:styleId="Bodytext2Tahoma">
-    <w:name w:val="Body text (2) + Tahoma"/>
-    <w:aliases w:val="10 pt,Spacing 0 pt"/>
-    <w:basedOn w:val="DefaultParagraphFont"/>
-    <w:rsid w:val="009839E8"/>
-    <w:rPr>
-      <w:rFonts w:ascii="Tahoma" w:eastAsia="Tahoma" w:hAnsi="Tahoma" w:cs="Tahoma"/>
-      <w:b w:val="0"/>
-      <w:bCs w:val="0"/>
-      <w:i w:val="0"/>
-      <w:iCs w:val="0"/>
-      <w:smallCaps w:val="0"/>
-      <w:strike w:val="0"/>
-      <w:color w:val="000000"/>
-      <w:spacing w:val="-10"/>
-      <w:w w:val="100"/>
-      <w:position w:val="0"/>
-      <w:sz w:val="20"/>
-      <w:szCs w:val="20"/>
-      <w:u w:val="none"/>
-      <w:lang w:val="vi-VN" w:eastAsia="vi-VN" w:bidi="vi-VN"/>
-    </w:rPr>
-  </w:style>
-  <w:style w:type="character" w:customStyle="1" w:styleId="Bodytext211pt">
-    <w:name w:val="Body text (2) + 11 pt"/>
-    <w:basedOn w:val="DefaultParagraphFont"/>
-    <w:rsid w:val="009839E8"/>
-    <w:rPr>
-      <w:rFonts w:ascii="Times New Roman" w:eastAsia="Times New Roman" w:hAnsi="Times New Roman" w:cs="Times New Roman"/>
-      <w:b w:val="0"/>
-      <w:bCs w:val="0"/>
-      <w:i w:val="0"/>
-      <w:iCs w:val="0"/>
-      <w:smallCaps w:val="0"/>
-      <w:strike w:val="0"/>
-      <w:color w:val="000000"/>
-      <w:spacing w:val="0"/>
-      <w:w w:val="100"/>
-      <w:position w:val="0"/>
-      <w:sz w:val="22"/>
-      <w:szCs w:val="22"/>
-      <w:u w:val="none"/>
-      <w:lang w:val="vi-VN" w:eastAsia="vi-VN" w:bidi="vi-VN"/>
-    </w:rPr>
-  </w:style>
-  <w:style w:type="character" w:customStyle="1" w:styleId="Bodytext285pt">
-    <w:name w:val="Body text (2) + 8.5 pt"/>
-    <w:aliases w:val="Bold,Body text (2) + 14 pt,Small Caps,Spacing -1 pt,Body text (2) + 9 pt,Spacing 1 pt"/>
-    <w:basedOn w:val="DefaultParagraphFont"/>
-    <w:rsid w:val="00822A40"/>
-    <w:rPr>
-      <w:rFonts w:ascii="Times New Roman" w:eastAsia="Times New Roman" w:hAnsi="Times New Roman" w:cs="Times New Roman"/>
-      <w:b/>
-      <w:bCs/>
-      <w:i w:val="0"/>
-      <w:iCs w:val="0"/>
-      <w:smallCaps w:val="0"/>
-      <w:strike w:val="0"/>
-      <w:color w:val="000000"/>
-      <w:spacing w:val="0"/>
-      <w:w w:val="100"/>
-      <w:position w:val="0"/>
-      <w:sz w:val="17"/>
-      <w:szCs w:val="17"/>
-      <w:u w:val="none"/>
-      <w:lang w:val="vi-VN" w:eastAsia="vi-VN" w:bidi="vi-VN"/>
-    </w:rPr>
-  </w:style>
-  <w:style w:type="character" w:customStyle="1" w:styleId="Bodytext2105pt">
-    <w:name w:val="Body text (2) + 10.5 pt"/>
-    <w:basedOn w:val="DefaultParagraphFont"/>
-    <w:rsid w:val="00F60E4E"/>
-    <w:rPr>
-      <w:rFonts w:ascii="Times New Roman" w:eastAsia="Times New Roman" w:hAnsi="Times New Roman" w:cs="Times New Roman"/>
-      <w:b w:val="0"/>
-      <w:bCs w:val="0"/>
-      <w:i w:val="0"/>
-      <w:iCs w:val="0"/>
-      <w:smallCaps w:val="0"/>
-      <w:strike w:val="0"/>
-      <w:color w:val="000000"/>
-      <w:spacing w:val="0"/>
-      <w:w w:val="100"/>
-      <w:position w:val="0"/>
-      <w:sz w:val="21"/>
-      <w:szCs w:val="21"/>
-      <w:u w:val="none"/>
-      <w:lang w:val="vi-VN" w:eastAsia="vi-VN" w:bidi="vi-VN"/>
-    </w:rPr>
-  </w:style>
-  <w:style w:type="character" w:customStyle="1" w:styleId="Bodytext12Exact">
-    <w:name w:val="Body text (12) Exact"/>
-    <w:basedOn w:val="DefaultParagraphFont"/>
-    <w:rsid w:val="00F60E4E"/>
-    <w:rPr>
-      <w:rFonts w:ascii="Times New Roman" w:eastAsia="Times New Roman" w:hAnsi="Times New Roman" w:cs="Times New Roman"/>
-      <w:b w:val="0"/>
-      <w:bCs w:val="0"/>
-      <w:i w:val="0"/>
-      <w:iCs w:val="0"/>
-      <w:smallCaps w:val="0"/>
-      <w:strike w:val="0"/>
-      <w:sz w:val="19"/>
-      <w:szCs w:val="19"/>
-      <w:u w:val="none"/>
-    </w:rPr>
-  </w:style>
-  <w:style w:type="paragraph" w:customStyle="1" w:styleId="Chnhsa">
-    <w:name w:val="Chỉnh sửa"/>
-    <w:basedOn w:val="Normal"/>
-    <w:link w:val="ChnhsaChar"/>
-    <w:qFormat/>
-    <w:rsid w:val="00C42AAE"/>
-    <w:rPr>
-      <w:rFonts w:asciiTheme="majorHAnsi" w:hAnsiTheme="majorHAnsi" w:cstheme="majorHAnsi"/>
-      <w:color w:val="00B0F0"/>
-    </w:rPr>
-  </w:style>
-  <w:style w:type="paragraph" w:customStyle="1" w:styleId="Xa">
-    <w:name w:val="Xóa"/>
-    <w:basedOn w:val="Normal"/>
-    <w:link w:val="XaChar"/>
-    <w:qFormat/>
-    <w:rsid w:val="00C42AAE"/>
-    <w:rPr>
-      <w:color w:val="FF0000"/>
-    </w:rPr>
-  </w:style>
-  <w:style w:type="character" w:customStyle="1" w:styleId="ChnhsaChar">
-    <w:name w:val="Chỉnh sửa Char"/>
-    <w:basedOn w:val="DefaultParagraphFont"/>
-    <w:link w:val="Chnhsa"/>
-    <w:rsid w:val="00C42AAE"/>
-    <w:rPr>
-      <w:rFonts w:asciiTheme="majorHAnsi" w:hAnsiTheme="majorHAnsi" w:cstheme="majorHAnsi"/>
-      <w:color w:val="00B0F0"/>
-    </w:rPr>
-  </w:style>
-  <w:style w:type="paragraph" w:customStyle="1" w:styleId="Thmmi">
-    <w:name w:val="Thêm mới"/>
-    <w:basedOn w:val="Normal"/>
-    <w:link w:val="ThmmiChar"/>
-    <w:qFormat/>
-    <w:rsid w:val="00C42AAE"/>
-    <w:rPr>
-      <w:color w:val="00B050"/>
-    </w:rPr>
-  </w:style>
-  <w:style w:type="character" w:customStyle="1" w:styleId="XaChar">
-    <w:name w:val="Xóa Char"/>
-    <w:basedOn w:val="DefaultParagraphFont"/>
-    <w:link w:val="Xa"/>
-    <w:rsid w:val="00C42AAE"/>
-    <w:rPr>
-      <w:color w:val="FF0000"/>
-    </w:rPr>
-  </w:style>
-  <w:style w:type="character" w:customStyle="1" w:styleId="ThmmiChar">
-    <w:name w:val="Thêm mới Char"/>
-    <w:basedOn w:val="DefaultParagraphFont"/>
-    <w:link w:val="Thmmi"/>
-    <w:rsid w:val="00C42AAE"/>
-    <w:rPr>
-      <w:color w:val="00B050"/>
-    </w:rPr>
-  </w:style>
-  <w:style w:type="character" w:customStyle="1" w:styleId="Bodytext295pt">
-    <w:name w:val="Body text (2) + 9.5 pt"/>
-    <w:basedOn w:val="DefaultParagraphFont"/>
-    <w:rsid w:val="004C1A5B"/>
-    <w:rPr>
-      <w:rFonts w:ascii="Times New Roman" w:eastAsia="Times New Roman" w:hAnsi="Times New Roman" w:cs="Times New Roman"/>
-      <w:color w:val="000000"/>
-      <w:spacing w:val="0"/>
-      <w:w w:val="100"/>
-      <w:position w:val="0"/>
-      <w:sz w:val="19"/>
-      <w:szCs w:val="19"/>
-      <w:shd w:val="clear" w:color="auto" w:fill="FFFFFF"/>
-      <w:lang w:val="vi-VN" w:eastAsia="vi-VN" w:bidi="vi-VN"/>
-    </w:rPr>
-  </w:style>
-  <w:style w:type="character" w:customStyle="1" w:styleId="Bodytext2Exact">
-    <w:name w:val="Body text (2) Exact"/>
-    <w:basedOn w:val="DefaultParagraphFont"/>
-    <w:rsid w:val="004C1A5B"/>
-    <w:rPr>
-      <w:rFonts w:ascii="Times New Roman" w:eastAsia="Times New Roman" w:hAnsi="Times New Roman" w:cs="Times New Roman" w:hint="default"/>
-      <w:b w:val="0"/>
-      <w:bCs w:val="0"/>
-      <w:i w:val="0"/>
-      <w:iCs w:val="0"/>
-      <w:smallCaps w:val="0"/>
-      <w:strike w:val="0"/>
-      <w:dstrike w:val="0"/>
-      <w:sz w:val="21"/>
-      <w:szCs w:val="21"/>
-      <w:u w:val="none"/>
-      <w:effect w:val="none"/>
-    </w:rPr>
-  </w:style>
-  <w:style w:type="character" w:customStyle="1" w:styleId="Bodytext222ptExact">
-    <w:name w:val="Body text (2) + 22 pt Exact"/>
-    <w:basedOn w:val="DefaultParagraphFont"/>
-    <w:rsid w:val="004C1A5B"/>
-    <w:rPr>
-      <w:rFonts w:ascii="Times New Roman" w:eastAsia="Times New Roman" w:hAnsi="Times New Roman" w:cs="Times New Roman" w:hint="default"/>
-      <w:b w:val="0"/>
-      <w:bCs w:val="0"/>
-      <w:i w:val="0"/>
-      <w:iCs w:val="0"/>
-      <w:smallCaps w:val="0"/>
-      <w:strike w:val="0"/>
-      <w:dstrike w:val="0"/>
-      <w:color w:val="000000"/>
-      <w:spacing w:val="0"/>
-      <w:w w:val="100"/>
-      <w:position w:val="0"/>
-      <w:sz w:val="44"/>
-      <w:szCs w:val="44"/>
-      <w:u w:val="none"/>
-      <w:effect w:val="none"/>
-      <w:lang w:val="vi-VN" w:eastAsia="vi-VN" w:bidi="vi-VN"/>
-    </w:rPr>
-  </w:style>
-  <w:style w:type="character" w:customStyle="1" w:styleId="Bodytext285ptExact">
-    <w:name w:val="Body text (2) + 8.5 pt Exact"/>
-    <w:basedOn w:val="DefaultParagraphFont"/>
-    <w:rsid w:val="004C1A5B"/>
-    <w:rPr>
-      <w:rFonts w:ascii="Times New Roman" w:eastAsia="Times New Roman" w:hAnsi="Times New Roman" w:cs="Times New Roman" w:hint="default"/>
-      <w:b w:val="0"/>
-      <w:bCs w:val="0"/>
-      <w:i w:val="0"/>
-      <w:iCs w:val="0"/>
-      <w:smallCaps w:val="0"/>
-      <w:strike w:val="0"/>
-      <w:dstrike w:val="0"/>
-      <w:color w:val="000000"/>
-      <w:spacing w:val="0"/>
-      <w:w w:val="100"/>
-      <w:position w:val="0"/>
-      <w:sz w:val="17"/>
-      <w:szCs w:val="17"/>
-      <w:u w:val="none"/>
-      <w:effect w:val="none"/>
-      <w:lang w:val="vi-VN" w:eastAsia="vi-VN" w:bidi="vi-VN"/>
-    </w:rPr>
-  </w:style>
-</w:styles>
-</file>
-
-<file path=word/stylesWithEffects.xml><?xml version="1.0" encoding="utf-8"?>
-<w:styles xmlns:wpc="http://schemas.microsoft.com/office/word/2010/wordprocessingCanvas" xmlns:mc="http://schemas.openxmlformats.org/markup-compatibility/2006" xmlns:o="urn:schemas-microsoft-com:office:office" xmlns:r="http://schemas.openxmlformats.org/officeDocument/2006/relationships" xmlns:m="http://schemas.openxmlformats.org/officeDocument/2006/math" xmlns:v="urn:schemas-microsoft-com:vml" xmlns:wp14="http://schemas.microsoft.com/office/word/2010/wordprocessingDrawing" xmlns:wp="http://schemas.openxmlformats.org/drawingml/2006/wordprocessingDrawing" xmlns:w10="urn:schemas-microsoft-com:office:word" xmlns:w="http://schemas.openxmlformats.org/wordprocessingml/2006/main" xmlns:w14="http://schemas.microsoft.com/office/word/2010/wordml" xmlns:wpg="http://schemas.microsoft.com/office/word/2010/wordprocessingGroup" xmlns:wpi="http://schemas.microsoft.com/office/word/2010/wordprocessingInk" xmlns:wne="http://schemas.microsoft.com/office/word/2006/wordml" xmlns:wps="http://schemas.microsoft.com/office/word/2010/wordprocessingShape" mc:Ignorable="w14 wp14">
-  <w:docDefaults>
-    <w:rPrDefault>
-      <w:rPr>
-        <w:rFonts w:asciiTheme="minorHAnsi" w:eastAsiaTheme="minorEastAsia" w:hAnsiTheme="minorHAnsi" w:cstheme="minorBidi"/>
-        <w:sz w:val="22"/>
-        <w:szCs w:val="22"/>
-        <w:lang w:val="en-US" w:eastAsia="en-US" w:bidi="ar-SA"/>
-      </w:rPr>
-    </w:rPrDefault>
-    <w:pPrDefault>
-      <w:pPr>
-        <w:spacing w:after="160" w:line="259" w:lineRule="auto"/>
-      </w:pPr>
-    </w:pPrDefault>
-  </w:docDefaults>
-  <w:latentStyles w:defLockedState="0" w:defUIPriority="99" w:defSemiHidden="1" w:defUnhideWhenUsed="1" w:defQFormat="0" w:count="267">
-    <w:lsdException w:name="Normal" w:semiHidden="0" w:uiPriority="0" w:unhideWhenUsed="0" w:qFormat="1"/>
-    <w:lsdException w:name="heading 1" w:semiHidden="0" w:uiPriority="9" w:unhideWhenUsed="0" w:qFormat="1"/>
-    <w:lsdException w:name="heading 2" w:uiPriority="9" w:qFormat="1"/>
-    <w:lsdException w:name="heading 3" w:uiPriority="9" w:qFormat="1"/>
-    <w:lsdException w:name="heading 4" w:uiPriority="9" w:qFormat="1"/>
-    <w:lsdException w:name="heading 5" w:uiPriority="9" w:qFormat="1"/>
-    <w:lsdException w:name="heading 6" w:uiPriority="9" w:qFormat="1"/>
-    <w:lsdException w:name="heading 7" w:uiPriority="9" w:qFormat="1"/>
-    <w:lsdException w:name="heading 8" w:uiPriority="9" w:qFormat="1"/>
-    <w:lsdException w:name="heading 9" w:uiPriority="9" w:qFormat="1"/>
-    <w:lsdException w:name="toc 1" w:uiPriority="39"/>
-    <w:lsdException w:name="toc 2" w:uiPriority="39"/>
-    <w:lsdException w:name="toc 3" w:uiPriority="39"/>
-    <w:lsdException w:name="toc 4" w:uiPriority="39"/>
-    <w:lsdException w:name="toc 5" w:uiPriority="39"/>
-    <w:lsdException w:name="toc 6" w:uiPriority="39"/>
-    <w:lsdException w:name="toc 7" w:uiPriority="39"/>
-    <w:lsdException w:name="toc 8" w:uiPriority="39"/>
-    <w:lsdException w:name="toc 9" w:uiPriority="39"/>
-    <w:lsdException w:name="caption" w:uiPriority="35" w:qFormat="1"/>
-    <w:lsdException w:name="Title" w:semiHidden="0" w:uiPriority="10" w:unhideWhenUsed="0" w:qFormat="1"/>
-    <w:lsdException w:name="Default Paragraph Font" w:uiPriority="1"/>
-    <w:lsdException w:name="Subtitle" w:semiHidden="0" w:uiPriority="11" w:unhideWhenUsed="0" w:qFormat="1"/>
-    <w:lsdException w:name="Strong" w:semiHidden="0" w:uiPriority="22" w:unhideWhenUsed="0" w:qFormat="1"/>
-    <w:lsdException w:name="Emphasis" w:semiHidden="0" w:uiPriority="20" w:unhideWhenUsed="0" w:qFormat="1"/>
-    <w:lsdException w:name="Table Grid" w:semiHidden="0" w:uiPriority="59" w:unhideWhenUsed="0"/>
-    <w:lsdException w:name="Placeholder Text" w:unhideWhenUsed="0"/>
-    <w:lsdException w:name="No Spacing" w:semiHidden="0" w:uiPriority="1" w:unhideWhenUsed="0" w:qFormat="1"/>
-    <w:lsdException w:name="Light Shading" w:semiHidden="0" w:uiPriority="60" w:unhideWhenUsed="0"/>
-    <w:lsdException w:name="Light List" w:semiHidden="0" w:uiPriority="61" w:unhideWhenUsed="0"/>
-    <w:lsdException w:name="Light Grid" w:semiHidden="0" w:uiPriority="62" w:unhideWhenUsed="0"/>
-    <w:lsdException w:name="Medium Shading 1" w:semiHidden="0" w:uiPriority="63" w:unhideWhenUsed="0"/>
-    <w:lsdException w:name="Medium Shading 2" w:semiHidden="0" w:uiPriority="64" w:unhideWhenUsed="0"/>
-    <w:lsdException w:name="Medium List 1" w:semiHidden="0" w:uiPriority="65" w:unhideWhenUsed="0"/>
-    <w:lsdException w:name="Medium List 2" w:semiHidden="0" w:uiPriority="66" w:unhideWhenUsed="0"/>
-    <w:lsdException w:name="Medium Grid 1" w:semiHidden="0" w:uiPriority="67" w:unhideWhenUsed="0"/>
-    <w:lsdException w:name="Medium Grid 2" w:semiHidden="0" w:uiPriority="68" w:unhideWhenUsed="0"/>
-    <w:lsdException w:name="Medium Grid 3" w:semiHidden="0" w:uiPriority="69" w:unhideWhenUsed="0"/>
-    <w:lsdException w:name="Dark List" w:semiHidden="0" w:uiPriority="70" w:unhideWhenUsed="0"/>
-    <w:lsdException w:name="Colorful Shading" w:semiHidden="0" w:uiPriority="71" w:unhideWhenUsed="0"/>
-    <w:lsdException w:name="Colorful List" w:semiHidden="0" w:uiPriority="72" w:unhideWhenUsed="0"/>
-    <w:lsdException w:name="Colorful Grid" w:semiHidden="0" w:uiPriority="73" w:unhideWhenUsed="0"/>
-    <w:lsdException w:name="Light Shading Accent 1" w:semiHidden="0" w:uiPriority="60" w:unhideWhenUsed="0"/>
-    <w:lsdException w:name="Light List Accent 1" w:semiHidden="0" w:uiPriority="61" w:unhideWhenUsed="0"/>
-    <w:lsdException w:name="Light Grid Accent 1" w:semiHidden="0" w:uiPriority="62" w:unhideWhenUsed="0"/>
-    <w:lsdException w:name="Medium Shading 1 Accent 1" w:semiHidden="0" w:uiPriority="63" w:unhideWhenUsed="0"/>
-    <w:lsdException w:name="Medium Shading 2 Accent 1" w:semiHidden="0" w:uiPriority="64" w:unhideWhenUsed="0"/>
-    <w:lsdException w:name="Medium List 1 Accent 1" w:semiHidden="0" w:uiPriority="65" w:unhideWhenUsed="0"/>
-    <w:lsdException w:name="Revision" w:unhideWhenUsed="0"/>
-    <w:lsdException w:name="List Paragraph" w:semiHidden="0" w:uiPriority="34" w:unhideWhenUsed="0" w:qFormat="1"/>
-    <w:lsdException w:name="Quote" w:semiHidden="0" w:uiPriority="29" w:unhideWhenUsed="0" w:qFormat="1"/>
-    <w:lsdException w:name="Intense Quote" w:semiHidden="0" w:uiPriority="30" w:unhideWhenUsed="0" w:qFormat="1"/>
-    <w:lsdException w:name="Medium List 2 Accent 1" w:semiHidden="0" w:uiPriority="66" w:unhideWhenUsed="0"/>
-    <w:lsdException w:name="Medium Grid 1 Accent 1" w:semiHidden="0" w:uiPriority="67" w:unhideWhenUsed="0"/>
-    <w:lsdException w:name="Medium Grid 2 Accent 1" w:semiHidden="0" w:uiPriority="68" w:unhideWhenUsed="0"/>
-    <w:lsdException w:name="Medium Grid 3 Accent 1" w:semiHidden="0" w:uiPriority="69" w:unhideWhenUsed="0"/>
-    <w:lsdException w:name="Dark List Accent 1" w:semiHidden="0" w:uiPriority="70" w:unhideWhenUsed="0"/>
-    <w:lsdException w:name="Colorful Shading Accent 1" w:semiHidden="0" w:uiPriority="71" w:unhideWhenUsed="0"/>
-    <w:lsdException w:name="Colorful List Accent 1" w:semiHidden="0" w:uiPriority="72" w:unhideWhenUsed="0"/>
-    <w:lsdException w:name="Colorful Grid Accent 1" w:semiHidden="0" w:uiPriority="73" w:unhideWhenUsed="0"/>
-    <w:lsdException w:name="Light Shading Accent 2" w:semiHidden="0" w:uiPriority="60" w:unhideWhenUsed="0"/>
-    <w:lsdException w:name="Light List Accent 2" w:semiHidden="0" w:uiPriority="61" w:unhideWhenUsed="0"/>
-    <w:lsdException w:name="Light Grid Accent 2" w:semiHidden="0" w:uiPriority="62" w:unhideWhenUsed="0"/>
-    <w:lsdException w:name="Medium Shading 1 Accent 2" w:semiHidden="0" w:uiPriority="63" w:unhideWhenUsed="0"/>
-    <w:lsdException w:name="Medium Shading 2 Accent 2" w:semiHidden="0" w:uiPriority="64" w:unhideWhenUsed="0"/>
-    <w:lsdException w:name="Medium List 1 Accent 2" w:semiHidden="0" w:uiPriority="65" w:unhideWhenUsed="0"/>
-    <w:lsdException w:name="Medium List 2 Accent 2" w:semiHidden="0" w:uiPriority="66" w:unhideWhenUsed="0"/>
-    <w:lsdException w:name="Medium Grid 1 Accent 2" w:semiHidden="0" w:uiPriority="67" w:unhideWhenUsed="0"/>
-    <w:lsdException w:name="Medium Grid 2 Accent 2" w:semiHidden="0" w:uiPriority="68" w:unhideWhenUsed="0"/>
-    <w:lsdException w:name="Medium Grid 3 Accent 2" w:semiHidden="0" w:uiPriority="69" w:unhideWhenUsed="0"/>
-    <w:lsdException w:name="Dark List Accent 2" w:semiHidden="0" w:uiPriority="70" w:unhideWhenUsed="0"/>
-    <w:lsdException w:name="Colorful Shading Accent 2" w:semiHidden="0" w:uiPriority="71" w:unhideWhenUsed="0"/>
-    <w:lsdException w:name="Colorful List Accent 2" w:semiHidden="0" w:uiPriority="72" w:unhideWhenUsed="0"/>
-    <w:lsdException w:name="Colorful Grid Accent 2" w:semiHidden="0" w:uiPriority="73" w:unhideWhenUsed="0"/>
-    <w:lsdException w:name="Light Shading Accent 3" w:semiHidden="0" w:uiPriority="60" w:unhideWhenUsed="0"/>
-    <w:lsdException w:name="Light List Accent 3" w:semiHidden="0" w:uiPriority="61" w:unhideWhenUsed="0"/>
-    <w:lsdException w:name="Light Grid Accent 3" w:semiHidden="0" w:uiPriority="62" w:unhideWhenUsed="0"/>
-    <w:lsdException w:name="Medium Shading 1 Accent 3" w:semiHidden="0" w:uiPriority="63" w:unhideWhenUsed="0"/>
-    <w:lsdException w:name="Medium Shading 2 Accent 3" w:semiHidden="0" w:uiPriority="64" w:unhideWhenUsed="0"/>
-    <w:lsdException w:name="Medium List 1 Accent 3" w:semiHidden="0" w:uiPriority="65" w:unhideWhenUsed="0"/>
-    <w:lsdException w:name="Medium List 2 Accent 3" w:semiHidden="0" w:uiPriority="66" w:unhideWhenUsed="0"/>
-    <w:lsdException w:name="Medium Grid 1 Accent 3" w:semiHidden="0" w:uiPriority="67" w:unhideWhenUsed="0"/>
-    <w:lsdException w:name="Medium Grid 2 Accent 3" w:semiHidden="0" w:uiPriority="68" w:unhideWhenUsed="0"/>
-    <w:lsdException w:name="Medium Grid 3 Accent 3" w:semiHidden="0" w:uiPriority="69" w:unhideWhenUsed="0"/>
-    <w:lsdException w:name="Dark List Accent 3" w:semiHidden="0" w:uiPriority="70" w:unhideWhenUsed="0"/>
-    <w:lsdException w:name="Colorful Shading Accent 3" w:semiHidden="0" w:uiPriority="71" w:unhideWhenUsed="0"/>
-    <w:lsdException w:name="Colorful List Accent 3" w:semiHidden="0" w:uiPriority="72" w:unhideWhenUsed="0"/>
-    <w:lsdException w:name="Colorful Grid Accent 3" w:semiHidden="0" w:uiPriority="73" w:unhideWhenUsed="0"/>
-    <w:lsdException w:name="Light Shading Accent 4" w:semiHidden="0" w:uiPriority="60" w:unhideWhenUsed="0"/>
-    <w:lsdException w:name="Light List Accent 4" w:semiHidden="0" w:uiPriority="61" w:unhideWhenUsed="0"/>
-    <w:lsdException w:name="Light Grid Accent 4" w:semiHidden="0" w:uiPriority="62" w:unhideWhenUsed="0"/>
-    <w:lsdException w:name="Medium Shading 1 Accent 4" w:semiHidden="0" w:uiPriority="63" w:unhideWhenUsed="0"/>
-    <w:lsdException w:name="Medium Shading 2 Accent 4" w:semiHidden="0" w:uiPriority="64" w:unhideWhenUsed="0"/>
-    <w:lsdException w:name="Medium List 1 Accent 4" w:semiHidden="0" w:uiPriority="65" w:unhideWhenUsed="0"/>
-    <w:lsdException w:name="Medium List 2 Accent 4" w:semiHidden="0" w:uiPriority="66" w:unhideWhenUsed="0"/>
-    <w:lsdException w:name="Medium Grid 1 Accent 4" w:semiHidden="0" w:uiPriority="67" w:unhideWhenUsed="0"/>
-    <w:lsdException w:name="Medium Grid 2 Accent 4" w:semiHidden="0" w:uiPriority="68" w:unhideWhenUsed="0"/>
-    <w:lsdException w:name="Medium Grid 3 Accent 4" w:semiHidden="0" w:uiPriority="69" w:unhideWhenUsed="0"/>
-    <w:lsdException w:name="Dark List Accent 4" w:semiHidden="0" w:uiPriority="70" w:unhideWhenUsed="0"/>
-    <w:lsdException w:name="Colorful Shading Accent 4" w:semiHidden="0" w:uiPriority="71" w:unhideWhenUsed="0"/>
-    <w:lsdException w:name="Colorful List Accent 4" w:semiHidden="0" w:uiPriority="72" w:unhideWhenUsed="0"/>
-    <w:lsdException w:name="Colorful Grid Accent 4" w:semiHidden="0" w:uiPriority="73" w:unhideWhenUsed="0"/>
-    <w:lsdException w:name="Light Shading Accent 5" w:semiHidden="0" w:uiPriority="60" w:unhideWhenUsed="0"/>
-    <w:lsdException w:name="Light List Accent 5" w:semiHidden="0" w:uiPriority="61" w:unhideWhenUsed="0"/>
-    <w:lsdException w:name="Light Grid Accent 5" w:semiHidden="0" w:uiPriority="62" w:unhideWhenUsed="0"/>
-    <w:lsdException w:name="Medium Shading 1 Accent 5" w:semiHidden="0" w:uiPriority="63" w:unhideWhenUsed="0"/>
-    <w:lsdException w:name="Medium Shading 2 Accent 5" w:semiHidden="0" w:uiPriority="64" w:unhideWhenUsed="0"/>
-    <w:lsdException w:name="Medium List 1 Accent 5" w:semiHidden="0" w:uiPriority="65" w:unhideWhenUsed="0"/>
-    <w:lsdException w:name="Medium List 2 Accent 5" w:semiHidden="0" w:uiPriority="66" w:unhideWhenUsed="0"/>
-    <w:lsdException w:name="Medium Grid 1 Accent 5" w:semiHidden="0" w:uiPriority="67" w:unhideWhenUsed="0"/>
-    <w:lsdException w:name="Medium Grid 2 Accent 5" w:semiHidden="0" w:uiPriority="68" w:unhideWhenUsed="0"/>
-    <w:lsdException w:name="Medium Grid 3 Accent 5" w:semiHidden="0" w:uiPriority="69" w:unhideWhenUsed="0"/>
-    <w:lsdException w:name="Dark List Accent 5" w:semiHidden="0" w:uiPriority="70" w:unhideWhenUsed="0"/>
-    <w:lsdException w:name="Colorful Shading Accent 5" w:semiHidden="0" w:uiPriority="71" w:unhideWhenUsed="0"/>
-    <w:lsdException w:name="Colorful List Accent 5" w:semiHidden="0" w:uiPriority="72" w:unhideWhenUsed="0"/>
-    <w:lsdException w:name="Colorful Grid Accent 5" w:semiHidden="0" w:uiPriority="73" w:unhideWhenUsed="0"/>
-    <w:lsdException w:name="Light Shading Accent 6" w:semiHidden="0" w:uiPriority="60" w:unhideWhenUsed="0"/>
-    <w:lsdException w:name="Light List Accent 6" w:semiHidden="0" w:uiPriority="61" w:unhideWhenUsed="0"/>
-    <w:lsdException w:name="Light Grid Accent 6" w:semiHidden="0" w:uiPriority="62" w:unhideWhenUsed="0"/>
-    <w:lsdException w:name="Medium Shading 1 Accent 6" w:semiHidden="0" w:uiPriority="63" w:unhideWhenUsed="0"/>
-    <w:lsdException w:name="Medium Shading 2 Accent 6" w:semiHidden="0" w:uiPriority="64" w:unhideWhenUsed="0"/>
-    <w:lsdException w:name="Medium List 1 Accent 6" w:semiHidden="0" w:uiPriority="65" w:unhideWhenUsed="0"/>
-    <w:lsdException w:name="Medium List 2 Accent 6" w:semiHidden="0" w:uiPriority="66" w:unhideWhenUsed="0"/>
-    <w:lsdException w:name="Medium Grid 1 Accent 6" w:semiHidden="0" w:uiPriority="67" w:unhideWhenUsed="0"/>
-    <w:lsdException w:name="Medium Grid 2 Accent 6" w:semiHidden="0" w:uiPriority="68" w:unhideWhenUsed="0"/>
-    <w:lsdException w:name="Medium Grid 3 Accent 6" w:semiHidden="0" w:uiPriority="69" w:unhideWhenUsed="0"/>
-    <w:lsdException w:name="Dark List Accent 6" w:semiHidden="0" w:uiPriority="70" w:unhideWhenUsed="0"/>
-    <w:lsdException w:name="Colorful Shading Accent 6" w:semiHidden="0" w:uiPriority="71" w:unhideWhenUsed="0"/>
-    <w:lsdException w:name="Colorful List Accent 6" w:semiHidden="0" w:uiPriority="72" w:unhideWhenUsed="0"/>
-    <w:lsdException w:name="Colorful Grid Accent 6" w:semiHidden="0" w:uiPriority="73" w:unhideWhenUsed="0"/>
-    <w:lsdException w:name="Subtle Emphasis" w:semiHidden="0" w:uiPriority="19" w:unhideWhenUsed="0" w:qFormat="1"/>
-    <w:lsdException w:name="Intense Emphasis" w:semiHidden="0" w:uiPriority="21" w:unhideWhenUsed="0" w:qFormat="1"/>
-    <w:lsdException w:name="Subtle Reference" w:semiHidden="0" w:uiPriority="31" w:unhideWhenUsed="0" w:qFormat="1"/>
-    <w:lsdException w:name="Intense Reference" w:semiHidden="0" w:uiPriority="32" w:unhideWhenUsed="0" w:qFormat="1"/>
-    <w:lsdException w:name="Book Title" w:semiHidden="0" w:uiPriority="33" w:unhideWhenUsed="0" w:qFormat="1"/>
-    <w:lsdException w:name="Bibliography" w:uiPriority="37"/>
-    <w:lsdException w:name="TOC Heading" w:uiPriority="39" w:qFormat="1"/>
+  <w:latentStyles w:defLockedState="0" w:defUIPriority="99" w:defSemiHidden="0" w:defUnhideWhenUsed="0" w:defQFormat="0" w:count="371">
+    <w:lsdException w:name="Normal" w:uiPriority="0" w:qFormat="1"/>
+    <w:lsdException w:name="heading 1" w:uiPriority="9" w:qFormat="1"/>
+    <w:lsdException w:name="heading 2" w:semiHidden="1" w:uiPriority="9" w:unhideWhenUsed="1" w:qFormat="1"/>
+    <w:lsdException w:name="heading 3" w:semiHidden="1" w:uiPriority="9" w:unhideWhenUsed="1" w:qFormat="1"/>
+    <w:lsdException w:name="heading 4" w:semiHidden="1" w:uiPriority="9" w:unhideWhenUsed="1" w:qFormat="1"/>
+    <w:lsdException w:name="heading 5" w:semiHidden="1" w:uiPriority="9" w:unhideWhenUsed="1" w:qFormat="1"/>
+    <w:lsdException w:name="heading 6" w:semiHidden="1" w:uiPriority="9" w:unhideWhenUsed="1" w:qFormat="1"/>
+    <w:lsdException w:name="heading 7" w:semiHidden="1" w:uiPriority="9" w:unhideWhenUsed="1" w:qFormat="1"/>
+    <w:lsdException w:name="heading 8" w:semiHidden="1" w:uiPriority="9" w:unhideWhenUsed="1" w:qFormat="1"/>
+    <w:lsdException w:name="heading 9" w:semiHidden="1" w:uiPriority="9" w:unhideWhenUsed="1" w:qFormat="1"/>
+    <w:lsdException w:name="index 1" w:semiHidden="1" w:unhideWhenUsed="1"/>
+    <w:lsdException w:name="index 2" w:semiHidden="1" w:unhideWhenUsed="1"/>
+    <w:lsdException w:name="index 3" w:semiHidden="1" w:unhideWhenUsed="1"/>
+    <w:lsdException w:name="index 4" w:semiHidden="1" w:unhideWhenUsed="1"/>
+    <w:lsdException w:name="index 5" w:semiHidden="1" w:unhideWhenUsed="1"/>
+    <w:lsdException w:name="index 6" w:semiHidden="1" w:unhideWhenUsed="1"/>
+    <w:lsdException w:name="index 7" w:semiHidden="1" w:unhideWhenUsed="1"/>
+    <w:lsdException w:name="index 8" w:semiHidden="1" w:unhideWhenUsed="1"/>
+    <w:lsdException w:name="index 9" w:semiHidden="1" w:unhideWhenUsed="1"/>
+    <w:lsdException w:name="toc 1" w:semiHidden="1" w:uiPriority="39" w:unhideWhenUsed="1"/>
+    <w:lsdException w:name="toc 2" w:semiHidden="1" w:uiPriority="39" w:unhideWhenUsed="1"/>
+    <w:lsdException w:name="toc 3" w:semiHidden="1" w:uiPriority="39" w:unhideWhenUsed="1"/>
+    <w:lsdException w:name="toc 4" w:semiHidden="1" w:uiPriority="39" w:unhideWhenUsed="1"/>
+    <w:lsdException w:name="toc 5" w:semiHidden="1" w:uiPriority="39" w:unhideWhenUsed="1"/>
+    <w:lsdException w:name="toc 6" w:semiHidden="1" w:uiPriority="39" w:unhideWhenUsed="1"/>
+    <w:lsdException w:name="toc 7" w:semiHidden="1" w:uiPriority="39" w:unhideWhenUsed="1"/>
+    <w:lsdException w:name="toc 8" w:semiHidden="1" w:uiPriority="39" w:unhideWhenUsed="1"/>
+    <w:lsdException w:name="toc 9" w:semiHidden="1" w:uiPriority="39" w:unhideWhenUsed="1"/>
+    <w:lsdException w:name="Normal Indent" w:semiHidden="1" w:unhideWhenUsed="1"/>
+    <w:lsdException w:name="footnote text" w:semiHidden="1" w:unhideWhenUsed="1"/>
+    <w:lsdException w:name="annotation text" w:semiHidden="1" w:unhideWhenUsed="1"/>
+    <w:lsdException w:name="header" w:semiHidden="1" w:unhideWhenUsed="1"/>
+    <w:lsdException w:name="footer" w:semiHidden="1" w:unhideWhenUsed="1"/>
+    <w:lsdException w:name="index heading" w:semiHidden="1" w:unhideWhenUsed="1"/>
+    <w:lsdException w:name="caption" w:semiHidden="1" w:uiPriority="35" w:unhideWhenUsed="1" w:qFormat="1"/>
+    <w:lsdException w:name="table of figures" w:semiHidden="1" w:unhideWhenUsed="1"/>
+    <w:lsdException w:name="envelope address" w:semiHidden="1" w:unhideWhenUsed="1"/>
+    <w:lsdException w:name="envelope return" w:semiHidden="1" w:unhideWhenUsed="1"/>
+    <w:lsdException w:name="footnote reference" w:semiHidden="1" w:unhideWhenUsed="1"/>
+    <w:lsdException w:name="annotation reference" w:semiHidden="1" w:unhideWhenUsed="1"/>
+    <w:lsdException w:name="line number" w:semiHidden="1" w:unhideWhenUsed="1"/>
+    <w:lsdException w:name="page number" w:semiHidden="1" w:unhideWhenUsed="1"/>
+    <w:lsdException w:name="endnote reference" w:semiHidden="1" w:unhideWhenUsed="1"/>
+    <w:lsdException w:name="endnote text" w:semiHidden="1" w:unhideWhenUsed="1"/>
+    <w:lsdException w:name="table of authorities" w:semiHidden="1" w:unhideWhenUsed="1"/>
+    <w:lsdException w:name="macro" w:semiHidden="1" w:unhideWhenUsed="1"/>
+    <w:lsdException w:name="toa heading" w:semiHidden="1" w:unhideWhenUsed="1"/>
+    <w:lsdException w:name="List" w:semiHidden="1" w:unhideWhenUsed="1"/>
+    <w:lsdException w:name="List Bullet" w:semiHidden="1" w:unhideWhenUsed="1"/>
+    <w:lsdException w:name="List Number" w:semiHidden="1" w:unhideWhenUsed="1"/>
+    <w:lsdException w:name="List 2" w:semiHidden="1" w:unhideWhenUsed="1"/>
+    <w:lsdException w:name="List 3" w:semiHidden="1" w:unhideWhenUsed="1"/>
+    <w:lsdException w:name="List 4" w:semiHidden="1" w:unhideWhenUsed="1"/>
+    <w:lsdException w:name="List 5" w:semiHidden="1" w:unhideWhenUsed="1"/>
+    <w:lsdException w:name="List Bullet 2" w:semiHidden="1" w:unhideWhenUsed="1"/>
+    <w:lsdException w:name="List Bullet 3" w:semiHidden="1" w:unhideWhenUsed="1"/>
+    <w:lsdException w:name="List Bullet 4" w:semiHidden="1" w:unhideWhenUsed="1"/>
+    <w:lsdException w:name="List Bullet 5" w:semiHidden="1" w:unhideWhenUsed="1"/>
+    <w:lsdException w:name="List Number 2" w:semiHidden="1" w:unhideWhenUsed="1"/>
+    <w:lsdException w:name="List Number 3" w:semiHidden="1" w:unhideWhenUsed="1"/>
+    <w:lsdException w:name="List Number 4" w:semiHidden="1" w:unhideWhenUsed="1"/>
+    <w:lsdException w:name="List Number 5" w:semiHidden="1" w:unhideWhenUsed="1"/>
+    <w:lsdException w:name="Title" w:uiPriority="10" w:qFormat="1"/>
+    <w:lsdException w:name="Closing" w:semiHidden="1" w:unhideWhenUsed="1"/>
+    <w:lsdException w:name="Signature" w:semiHidden="1" w:unhideWhenUsed="1"/>
+    <w:lsdException w:name="Default Paragraph Font" w:semiHidden="1" w:uiPriority="1" w:unhideWhenUsed="1"/>
+    <w:lsdException w:name="Body Text" w:semiHidden="1" w:unhideWhenUsed="1"/>
+    <w:lsdException w:name="Body Text Indent" w:semiHidden="1" w:unhideWhenUsed="1"/>
+    <w:lsdException w:name="List Continue" w:semiHidden="1" w:unhideWhenUsed="1"/>
+    <w:lsdException w:name="List Continue 2" w:semiHidden="1" w:unhideWhenUsed="1"/>
+    <w:lsdException w:name="List Continue 3" w:semiHidden="1" w:unhideWhenUsed="1"/>
+    <w:lsdException w:name="List Continue 4" w:semiHidden="1" w:unhideWhenUsed="1"/>
+    <w:lsdException w:name="List Continue 5" w:semiHidden="1" w:unhideWhenUsed="1"/>
+    <w:lsdException w:name="Message Header" w:semiHidden="1" w:unhideWhenUsed="1"/>
+    <w:lsdException w:name="Subtitle" w:uiPriority="11" w:qFormat="1"/>
+    <w:lsdException w:name="Salutation" w:semiHidden="1" w:unhideWhenUsed="1"/>
+    <w:lsdException w:name="Date" w:semiHidden="1" w:unhideWhenUsed="1"/>
+    <w:lsdException w:name="Body Text First Indent" w:semiHidden="1" w:unhideWhenUsed="1"/>
+    <w:lsdException w:name="Body Text First Indent 2" w:semiHidden="1" w:unhideWhenUsed="1"/>
+    <w:lsdException w:name="Note Heading" w:semiHidden="1" w:unhideWhenUsed="1"/>
+    <w:lsdException w:name="Body Text 2" w:semiHidden="1" w:unhideWhenUsed="1"/>
+    <w:lsdException w:name="Body Text 3" w:semiHidden="1" w:unhideWhenUsed="1"/>
+    <w:lsdException w:name="Body Text Indent 2" w:semiHidden="1" w:unhideWhenUsed="1"/>
+    <w:lsdException w:name="Body Text Indent 3" w:semiHidden="1" w:unhideWhenUsed="1"/>
+    <w:lsdException w:name="Block Text" w:semiHidden="1" w:unhideWhenUsed="1"/>
+    <w:lsdException w:name="Hyperlink" w:semiHidden="1" w:unhideWhenUsed="1"/>
+    <w:lsdException w:name="FollowedHyperlink" w:semiHidden="1" w:unhideWhenUsed="1"/>
+    <w:lsdException w:name="Strong" w:uiPriority="22" w:qFormat="1"/>
+    <w:lsdException w:name="Emphasis" w:uiPriority="20" w:qFormat="1"/>
+    <w:lsdException w:name="Document Map" w:semiHidden="1" w:unhideWhenUsed="1"/>
+    <w:lsdException w:name="Plain Text" w:semiHidden="1" w:unhideWhenUsed="1"/>
+    <w:lsdException w:name="E-mail Signature" w:semiHidden="1" w:unhideWhenUsed="1"/>
+    <w:lsdException w:name="HTML Top of Form" w:semiHidden="1" w:unhideWhenUsed="1"/>
+    <w:lsdException w:name="HTML Bottom of Form" w:semiHidden="1" w:unhideWhenUsed="1"/>
+    <w:lsdException w:name="Normal (Web)" w:semiHidden="1" w:unhideWhenUsed="1"/>
+    <w:lsdException w:name="HTML Acronym" w:semiHidden="1" w:unhideWhenUsed="1"/>
+    <w:lsdException w:name="HTML Address" w:semiHidden="1" w:unhideWhenUsed="1"/>
+    <w:lsdException w:name="HTML Cite" w:semiHidden="1" w:unhideWhenUsed="1"/>
+    <w:lsdException w:name="HTML Code" w:semiHidden="1" w:unhideWhenUsed="1"/>
+    <w:lsdException w:name="HTML Definition" w:semiHidden="1" w:unhideWhenUsed="1"/>
+    <w:lsdException w:name="HTML Keyboard" w:semiHidden="1" w:unhideWhenUsed="1"/>
+    <w:lsdException w:name="HTML Preformatted" w:semiHidden="1" w:unhideWhenUsed="1"/>
+    <w:lsdException w:name="HTML Sample" w:semiHidden="1" w:unhideWhenUsed="1"/>
+    <w:lsdException w:name="HTML Typewriter" w:semiHidden="1" w:unhideWhenUsed="1"/>
+    <w:lsdException w:name="HTML Variable" w:semiHidden="1" w:unhideWhenUsed="1"/>
+    <w:lsdException w:name="Normal Table" w:semiHidden="1" w:unhideWhenUsed="1"/>
+    <w:lsdException w:name="annotation subject" w:semiHidden="1" w:unhideWhenUsed="1"/>
+    <w:lsdException w:name="No List" w:semiHidden="1" w:unhideWhenUsed="1"/>
+    <w:lsdException w:name="Outline List 1" w:semiHidden="1" w:unhideWhenUsed="1"/>
+    <w:lsdException w:name="Outline List 2" w:semiHidden="1" w:unhideWhenUsed="1"/>
+    <w:lsdException w:name="Outline List 3" w:semiHidden="1" w:unhideWhenUsed="1"/>
+    <w:lsdException w:name="Table Simple 1" w:semiHidden="1" w:unhideWhenUsed="1"/>
+    <w:lsdException w:name="Table Simple 2" w:semiHidden="1" w:unhideWhenUsed="1"/>
+    <w:lsdException w:name="Table Simple 3" w:semiHidden="1" w:unhideWhenUsed="1"/>
+    <w:lsdException w:name="Table Classic 1" w:semiHidden="1" w:unhideWhenUsed="1"/>
+    <w:lsdException w:name="Table Classic 2" w:semiHidden="1" w:unhideWhenUsed="1"/>
+    <w:lsdException w:name="Table Classic 3" w:semiHidden="1" w:unhideWhenUsed="1"/>
+    <w:lsdException w:name="Table Classic 4" w:semiHidden="1" w:unhideWhenUsed="1"/>
+    <w:lsdException w:name="Table Colorful 1" w:semiHidden="1" w:unhideWhenUsed="1"/>
+    <w:lsdException w:name="Table Colorful 2" w:semiHidden="1" w:unhideWhenUsed="1"/>
+    <w:lsdException w:name="Table Colorful 3" w:semiHidden="1" w:unhideWhenUsed="1"/>
+    <w:lsdException w:name="Table Columns 1" w:semiHidden="1" w:unhideWhenUsed="1"/>
+    <w:lsdException w:name="Table Columns 2" w:semiHidden="1" w:unhideWhenUsed="1"/>
+    <w:lsdException w:name="Table Columns 3" w:semiHidden="1" w:unhideWhenUsed="1"/>
+    <w:lsdException w:name="Table Columns 4" w:semiHidden="1" w:unhideWhenUsed="1"/>
+    <w:lsdException w:name="Table Columns 5" w:semiHidden="1" w:unhideWhenUsed="1"/>
+    <w:lsdException w:name="Table Grid 1" w:semiHidden="1" w:unhideWhenUsed="1"/>
+    <w:lsdException w:name="Table Grid 2" w:semiHidden="1" w:unhideWhenUsed="1"/>
+    <w:lsdException w:name="Table Grid 3" w:semiHidden="1" w:unhideWhenUsed="1"/>
+    <w:lsdException w:name="Table Grid 4" w:semiHidden="1" w:unhideWhenUsed="1"/>
+    <w:lsdException w:name="Table Grid 5" w:semiHidden="1" w:unhideWhenUsed="1"/>
+    <w:lsdException w:name="Table Grid 6" w:semiHidden="1" w:unhideWhenUsed="1"/>
+    <w:lsdException w:name="Table Grid 7" w:semiHidden="1" w:unhideWhenUsed="1"/>
+    <w:lsdException w:name="Table Grid 8" w:semiHidden="1" w:unhideWhenUsed="1"/>
+    <w:lsdException w:name="Table List 1" w:semiHidden="1" w:unhideWhenUsed="1"/>
+    <w:lsdException w:name="Table List 2" w:semiHidden="1" w:unhideWhenUsed="1"/>
+    <w:lsdException w:name="Table List 3" w:semiHidden="1" w:unhideWhenUsed="1"/>
+    <w:lsdException w:name="Table List 4" w:semiHidden="1" w:unhideWhenUsed="1"/>
+    <w:lsdException w:name="Table List 5" w:semiHidden="1" w:unhideWhenUsed="1"/>
+    <w:lsdException w:name="Table List 6" w:semiHidden="1" w:unhideWhenUsed="1"/>
+    <w:lsdException w:name="Table List 7" w:semiHidden="1" w:unhideWhenUsed="1"/>
+    <w:lsdException w:name="Table List 8" w:semiHidden="1" w:unhideWhenUsed="1"/>
+    <w:lsdException w:name="Table 3D effects 1" w:semiHidden="1" w:unhideWhenUsed="1"/>
+    <w:lsdException w:name="Table 3D effects 2" w:semiHidden="1" w:unhideWhenUsed="1"/>
+    <w:lsdException w:name="Table 3D effects 3" w:semiHidden="1" w:unhideWhenUsed="1"/>
+    <w:lsdException w:name="Table Contemporary" w:semiHidden="1" w:unhideWhenUsed="1"/>
+    <w:lsdException w:name="Table Elegant" w:semiHidden="1" w:unhideWhenUsed="1"/>
+    <w:lsdException w:name="Table Professional" w:semiHidden="1" w:unhideWhenUsed="1"/>
+    <w:lsdException w:name="Table Subtle 1" w:semiHidden="1" w:unhideWhenUsed="1"/>
+    <w:lsdException w:name="Table Subtle 2" w:semiHidden="1" w:unhideWhenUsed="1"/>
+    <w:lsdException w:name="Table Web 1" w:semiHidden="1" w:unhideWhenUsed="1"/>
+    <w:lsdException w:name="Table Web 2" w:semiHidden="1" w:unhideWhenUsed="1"/>
+    <w:lsdException w:name="Table Web 3" w:semiHidden="1" w:unhideWhenUsed="1"/>
+    <w:lsdException w:name="Balloon Text" w:semiHidden="1" w:unhideWhenUsed="1"/>
+    <w:lsdException w:name="Table Grid" w:uiPriority="59"/>
+    <w:lsdException w:name="Table Theme" w:semiHidden="1" w:unhideWhenUsed="1"/>
+    <w:lsdException w:name="Placeholder Text" w:semiHidden="1"/>
+    <w:lsdException w:name="No Spacing" w:uiPriority="1" w:qFormat="1"/>
+    <w:lsdException w:name="Light Shading" w:uiPriority="60"/>
+    <w:lsdException w:name="Light List" w:uiPriority="61"/>
+    <w:lsdException w:name="Light Grid" w:uiPriority="62"/>
+    <w:lsdException w:name="Medium Shading 1" w:uiPriority="63"/>
+    <w:lsdException w:name="Medium Shading 2" w:uiPriority="64"/>
+    <w:lsdException w:name="Medium List 1" w:uiPriority="65"/>
+    <w:lsdException w:name="Medium List 2" w:uiPriority="66"/>
+    <w:lsdException w:name="Medium Grid 1" w:uiPriority="67"/>
+    <w:lsdException w:name="Medium Grid 2" w:uiPriority="68"/>
+    <w:lsdException w:name="Medium Grid 3" w:uiPriority="69"/>
+    <w:lsdException w:name="Dark List" w:uiPriority="70"/>
+    <w:lsdException w:name="Colorful Shading" w:uiPriority="71"/>
+    <w:lsdException w:name="Colorful List" w:uiPriority="72"/>
+    <w:lsdException w:name="Colorful Grid" w:uiPriority="73"/>
+    <w:lsdException w:name="Light Shading Accent 1" w:uiPriority="60"/>
+    <w:lsdException w:name="Light List Accent 1" w:uiPriority="61"/>
+    <w:lsdException w:name="Light Grid Accent 1" w:uiPriority="62"/>
+    <w:lsdException w:name="Medium Shading 1 Accent 1" w:uiPriority="63"/>
+    <w:lsdException w:name="Medium Shading 2 Accent 1" w:uiPriority="64"/>
+    <w:lsdException w:name="Medium List 1 Accent 1" w:uiPriority="65"/>
+    <w:lsdException w:name="Revision" w:semiHidden="1"/>
+    <w:lsdException w:name="List Paragraph" w:uiPriority="34" w:qFormat="1"/>
+    <w:lsdException w:name="Quote" w:uiPriority="29" w:qFormat="1"/>
+    <w:lsdException w:name="Intense Quote" w:uiPriority="30" w:qFormat="1"/>
+    <w:lsdException w:name="Medium List 2 Accent 1" w:uiPriority="66"/>
+    <w:lsdException w:name="Medium Grid 1 Accent 1" w:uiPriority="67"/>
+    <w:lsdException w:name="Medium Grid 2 Accent 1" w:uiPriority="68"/>
+    <w:lsdException w:name="Medium Grid 3 Accent 1" w:uiPriority="69"/>
+    <w:lsdException w:name="Dark List Accent 1" w:uiPriority="70"/>
+    <w:lsdException w:name="Colorful Shading Accent 1" w:uiPriority="71"/>
+    <w:lsdException w:name="Colorful List Accent 1" w:uiPriority="72"/>
+    <w:lsdException w:name="Colorful Grid Accent 1" w:uiPriority="73"/>
+    <w:lsdException w:name="Light Shading Accent 2" w:uiPriority="60"/>
+    <w:lsdException w:name="Light List Accent 2" w:uiPriority="61"/>
+    <w:lsdException w:name="Light Grid Accent 2" w:uiPriority="62"/>
+    <w:lsdException w:name="Medium Shading 1 Accent 2" w:uiPriority="63"/>
+    <w:lsdException w:name="Medium Shading 2 Accent 2" w:uiPriority="64"/>
+    <w:lsdException w:name="Medium List 1 Accent 2" w:uiPriority="65"/>
+    <w:lsdException w:name="Medium List 2 Accent 2" w:uiPriority="66"/>
+    <w:lsdException w:name="Medium Grid 1 Accent 2" w:uiPriority="67"/>
+    <w:lsdException w:name="Medium Grid 2 Accent 2" w:uiPriority="68"/>
+    <w:lsdException w:name="Medium Grid 3 Accent 2" w:uiPriority="69"/>
+    <w:lsdException w:name="Dark List Accent 2" w:uiPriority="70"/>
+    <w:lsdException w:name="Colorful Shading Accent 2" w:uiPriority="71"/>
+    <w:lsdException w:name="Colorful List Accent 2" w:uiPriority="72"/>
+    <w:lsdException w:name="Colorful Grid Accent 2" w:uiPriority="73"/>
+    <w:lsdException w:name="Light Shading Accent 3" w:uiPriority="60"/>
+    <w:lsdException w:name="Light List Accent 3" w:uiPriority="61"/>
+    <w:lsdException w:name="Light Grid Accent 3" w:uiPriority="62"/>
+    <w:lsdException w:name="Medium Shading 1 Accent 3" w:uiPriority="63"/>
+    <w:lsdException w:name="Medium Shading 2 Accent 3" w:uiPriority="64"/>
+    <w:lsdException w:name="Medium List 1 Accent 3" w:uiPriority="65"/>
+    <w:lsdException w:name="Medium List 2 Accent 3" w:uiPriority="66"/>
+    <w:lsdException w:name="Medium Grid 1 Accent 3" w:uiPriority="67"/>
+    <w:lsdException w:name="Medium Grid 2 Accent 3" w:uiPriority="68"/>
+    <w:lsdException w:name="Medium Grid 3 Accent 3" w:uiPriority="69"/>
+    <w:lsdException w:name="Dark List Accent 3" w:uiPriority="70"/>
+    <w:lsdException w:name="Colorful Shading Accent 3" w:uiPriority="71"/>
+    <w:lsdException w:name="Colorful List Accent 3" w:uiPriority="72"/>
+    <w:lsdException w:name="Colorful Grid Accent 3" w:uiPriority="73"/>
+    <w:lsdException w:name="Light Shading Accent 4" w:uiPriority="60"/>
+    <w:lsdException w:name="Light List Accent 4" w:uiPriority="61"/>
+    <w:lsdException w:name="Light Grid Accent 4" w:uiPriority="62"/>
+    <w:lsdException w:name="Medium Shading 1 Accent 4" w:uiPriority="63"/>
+    <w:lsdException w:name="Medium Shading 2 Accent 4" w:uiPriority="64"/>
+    <w:lsdException w:name="Medium List 1 Accent 4" w:uiPriority="65"/>
+    <w:lsdException w:name="Medium List 2 Accent 4" w:uiPriority="66"/>
+    <w:lsdException w:name="Medium Grid 1 Accent 4" w:uiPriority="67"/>
+    <w:lsdException w:name="Medium Grid 2 Accent 4" w:uiPriority="68"/>
+    <w:lsdException w:name="Medium Grid 3 Accent 4" w:uiPriority="69"/>
+    <w:lsdException w:name="Dark List Accent 4" w:uiPriority="70"/>
+    <w:lsdException w:name="Colorful Shading Accent 4" w:uiPriority="71"/>
+    <w:lsdException w:name="Colorful List Accent 4" w:uiPriority="72"/>
+    <w:lsdException w:name="Colorful Grid Accent 4" w:uiPriority="73"/>
+    <w:lsdException w:name="Light Shading Accent 5" w:uiPriority="60"/>
+    <w:lsdException w:name="Light List Accent 5" w:uiPriority="61"/>
+    <w:lsdException w:name="Light Grid Accent 5" w:uiPriority="62"/>
+    <w:lsdException w:name="Medium Shading 1 Accent 5" w:uiPriority="63"/>
+    <w:lsdException w:name="Medium Shading 2 Accent 5" w:uiPriority="64"/>
+    <w:lsdException w:name="Medium List 1 Accent 5" w:uiPriority="65"/>
+    <w:lsdException w:name="Medium List 2 Accent 5" w:uiPriority="66"/>
+    <w:lsdException w:name="Medium Grid 1 Accent 5" w:uiPriority="67"/>
+    <w:lsdException w:name="Medium Grid 2 Accent 5" w:uiPriority="68"/>
+    <w:lsdException w:name="Medium Grid 3 Accent 5" w:uiPriority="69"/>
+    <w:lsdException w:name="Dark List Accent 5" w:uiPriority="70"/>
+    <w:lsdException w:name="Colorful Shading Accent 5" w:uiPriority="71"/>
+    <w:lsdException w:name="Colorful List Accent 5" w:uiPriority="72"/>
+    <w:lsdException w:name="Colorful Grid Accent 5" w:uiPriority="73"/>
+    <w:lsdException w:name="Light Shading Accent 6" w:uiPriority="60"/>
+    <w:lsdException w:name="Light List Accent 6" w:uiPriority="61"/>
+    <w:lsdException w:name="Light Grid Accent 6" w:uiPriority="62"/>
+    <w:lsdException w:name="Medium Shading 1 Accent 6" w:uiPriority="63"/>
+    <w:lsdException w:name="Medium Shading 2 Accent 6" w:uiPriority="64"/>
+    <w:lsdException w:name="Medium List 1 Accent 6" w:uiPriority="65"/>
+    <w:lsdException w:name="Medium List 2 Accent 6" w:uiPriority="66"/>
+    <w:lsdException w:name="Medium Grid 1 Accent 6" w:uiPriority="67"/>
+    <w:lsdException w:name="Medium Grid 2 Accent 6" w:uiPriority="68"/>
+    <w:lsdException w:name="Medium Grid 3 Accent 6" w:uiPriority="69"/>
+    <w:lsdException w:name="Dark List Accent 6" w:uiPriority="70"/>
+    <w:lsdException w:name="Colorful Shading Accent 6" w:uiPriority="71"/>
+    <w:lsdException w:name="Colorful List Accent 6" w:uiPriority="72"/>
+    <w:lsdException w:name="Colorful Grid Accent 6" w:uiPriority="73"/>
+    <w:lsdException w:name="Subtle Emphasis" w:uiPriority="19" w:qFormat="1"/>
+    <w:lsdException w:name="Intense Emphasis" w:uiPriority="21" w:qFormat="1"/>
+    <w:lsdException w:name="Subtle Reference" w:uiPriority="31" w:qFormat="1"/>
+    <w:lsdException w:name="Intense Reference" w:uiPriority="32" w:qFormat="1"/>
+    <w:lsdException w:name="Book Title" w:uiPriority="33" w:qFormat="1"/>
+    <w:lsdException w:name="Bibliography" w:semiHidden="1" w:uiPriority="37" w:unhideWhenUsed="1"/>
+    <w:lsdException w:name="TOC Heading" w:semiHidden="1" w:uiPriority="39" w:unhideWhenUsed="1" w:qFormat="1"/>
+    <w:lsdException w:name="Plain Table 1" w:uiPriority="41"/>
+    <w:lsdException w:name="Plain Table 2" w:uiPriority="42"/>
+    <w:lsdException w:name="Plain Table 3" w:uiPriority="43"/>
+    <w:lsdException w:name="Plain Table 4" w:uiPriority="44"/>
+    <w:lsdException w:name="Plain Table 5" w:uiPriority="45"/>
+    <w:lsdException w:name="Grid Table Light" w:uiPriority="40"/>
+    <w:lsdException w:name="Grid Table 1 Light" w:uiPriority="46"/>
+    <w:lsdException w:name="Grid Table 2" w:uiPriority="47"/>
+    <w:lsdException w:name="Grid Table 3" w:uiPriority="48"/>
+    <w:lsdException w:name="Grid Table 4" w:uiPriority="49"/>
+    <w:lsdException w:name="Grid Table 5 Dark" w:uiPriority="50"/>
+    <w:lsdException w:name="Grid Table 6 Colorful" w:uiPriority="51"/>
+    <w:lsdException w:name="Grid Table 7 Colorful" w:uiPriority="52"/>
+    <w:lsdException w:name="Grid Table 1 Light Accent 1" w:uiPriority="46"/>
+    <w:lsdException w:name="Grid Table 2 Accent 1" w:uiPriority="47"/>
+    <w:lsdException w:name="Grid Table 3 Accent 1" w:uiPriority="48"/>
+    <w:lsdException w:name="Grid Table 4 Accent 1" w:uiPriority="49"/>
+    <w:lsdException w:name="Grid Table 5 Dark Accent 1" w:uiPriority="50"/>
+    <w:lsdException w:name="Grid Table 6 Colorful Accent 1" w:uiPriority="51"/>
+    <w:lsdException w:name="Grid Table 7 Colorful Accent 1" w:uiPriority="52"/>
+    <w:lsdException w:name="Grid Table 1 Light Accent 2" w:uiPriority="46"/>
+    <w:lsdException w:name="Grid Table 2 Accent 2" w:uiPriority="47"/>
+    <w:lsdException w:name="Grid Table 3 Accent 2" w:uiPriority="48"/>
+    <w:lsdException w:name="Grid Table 4 Accent 2" w:uiPriority="49"/>
+    <w:lsdException w:name="Grid Table 5 Dark Accent 2" w:uiPriority="50"/>
+    <w:lsdException w:name="Grid Table 6 Colorful Accent 2" w:uiPriority="51"/>
+    <w:lsdException w:name="Grid Table 7 Colorful Accent 2" w:uiPriority="52"/>
+    <w:lsdException w:name="Grid Table 1 Light Accent 3" w:uiPriority="46"/>
+    <w:lsdException w:name="Grid Table 2 Accent 3" w:uiPriority="47"/>
+    <w:lsdException w:name="Grid Table 3 Accent 3" w:uiPriority="48"/>
+    <w:lsdException w:name="Grid Table 4 Accent 3" w:uiPriority="49"/>
+    <w:lsdException w:name="Grid Table 5 Dark Accent 3" w:uiPriority="50"/>
+    <w:lsdException w:name="Grid Table 6 Colorful Accent 3" w:uiPriority="51"/>
+    <w:lsdException w:name="Grid Table 7 Colorful Accent 3" w:uiPriority="52"/>
+    <w:lsdException w:name="Grid Table 1 Light Accent 4" w:uiPriority="46"/>
+    <w:lsdException w:name="Grid Table 2 Accent 4" w:uiPriority="47"/>
+    <w:lsdException w:name="Grid Table 3 Accent 4" w:uiPriority="48"/>
+    <w:lsdException w:name="Grid Table 4 Accent 4" w:uiPriority="49"/>
+    <w:lsdException w:name="Grid Table 5 Dark Accent 4" w:uiPriority="50"/>
+    <w:lsdException w:name="Grid Table 6 Colorful Accent 4" w:uiPriority="51"/>
+    <w:lsdException w:name="Grid Table 7 Colorful Accent 4" w:uiPriority="52"/>
+    <w:lsdException w:name="Grid Table 1 Light Accent 5" w:uiPriority="46"/>
+    <w:lsdException w:name="Grid Table 2 Accent 5" w:uiPriority="47"/>
+    <w:lsdException w:name="Grid Table 3 Accent 5" w:uiPriority="48"/>
+    <w:lsdException w:name="Grid Table 4 Accent 5" w:uiPriority="49"/>
+    <w:lsdException w:name="Grid Table 5 Dark Accent 5" w:uiPriority="50"/>
+    <w:lsdException w:name="Grid Table 6 Colorful Accent 5" w:uiPriority="51"/>
+    <w:lsdException w:name="Grid Table 7 Colorful Accent 5" w:uiPriority="52"/>
+    <w:lsdException w:name="Grid Table 1 Light Accent 6" w:uiPriority="46"/>
+    <w:lsdException w:name="Grid Table 2 Accent 6" w:uiPriority="47"/>
+    <w:lsdException w:name="Grid Table 3 Accent 6" w:uiPriority="48"/>
+    <w:lsdException w:name="Grid Table 4 Accent 6" w:uiPriority="49"/>
+    <w:lsdException w:name="Grid Table 5 Dark Accent 6" w:uiPriority="50"/>
+    <w:lsdException w:name="Grid Table 6 Colorful Accent 6" w:uiPriority="51"/>
+    <w:lsdException w:name="Grid Table 7 Colorful Accent 6" w:uiPriority="52"/>
+    <w:lsdException w:name="List Table 1 Light" w:uiPriority="46"/>
+    <w:lsdException w:name="List Table 2" w:uiPriority="47"/>
+    <w:lsdException w:name="List Table 3" w:uiPriority="48"/>
+    <w:lsdException w:name="List Table 4" w:uiPriority="49"/>
+    <w:lsdException w:name="List Table 5 Dark" w:uiPriority="50"/>
+    <w:lsdException w:name="List Table 6 Colorful" w:uiPriority="51"/>
+    <w:lsdException w:name="List Table 7 Colorful" w:uiPriority="52"/>
+    <w:lsdException w:name="List Table 1 Light Accent 1" w:uiPriority="46"/>
+    <w:lsdException w:name="List Table 2 Accent 1" w:uiPriority="47"/>
+    <w:lsdException w:name="List Table 3 Accent 1" w:uiPriority="48"/>
+    <w:lsdException w:name="List Table 4 Accent 1" w:uiPriority="49"/>
+    <w:lsdException w:name="List Table 5 Dark Accent 1" w:uiPriority="50"/>
+    <w:lsdException w:name="List Table 6 Colorful Accent 1" w:uiPriority="51"/>
+    <w:lsdException w:name="List Table 7 Colorful Accent 1" w:uiPriority="52"/>
+    <w:lsdException w:name="List Table 1 Light Accent 2" w:uiPriority="46"/>
+    <w:lsdException w:name="List Table 2 Accent 2" w:uiPriority="47"/>
+    <w:lsdException w:name="List Table 3 Accent 2" w:uiPriority="48"/>
+    <w:lsdException w:name="List Table 4 Accent 2" w:uiPriority="49"/>
+    <w:lsdException w:name="List Table 5 Dark Accent 2" w:uiPriority="50"/>
+    <w:lsdException w:name="List Table 6 Colorful Accent 2" w:uiPriority="51"/>
+    <w:lsdException w:name="List Table 7 Colorful Accent 2" w:uiPriority="52"/>
+    <w:lsdException w:name="List Table 1 Light Accent 3" w:uiPriority="46"/>
+    <w:lsdException w:name="List Table 2 Accent 3" w:uiPriority="47"/>
+    <w:lsdException w:name="List Table 3 Accent 3" w:uiPriority="48"/>
+    <w:lsdException w:name="List Table 4 Accent 3" w:uiPriority="49"/>
+    <w:lsdException w:name="List Table 5 Dark Accent 3" w:uiPriority="50"/>
+    <w:lsdException w:name="List Table 6 Colorful Accent 3" w:uiPriority="51"/>
+    <w:lsdException w:name="List Table 7 Colorful Accent 3" w:uiPriority="52"/>
+    <w:lsdException w:name="List Table 1 Light Accent 4" w:uiPriority="46"/>
+    <w:lsdException w:name="List Table 2 Accent 4" w:uiPriority="47"/>
+    <w:lsdException w:name="List Table 3 Accent 4" w:uiPriority="48"/>
+    <w:lsdException w:name="List Table 4 Accent 4" w:uiPriority="49"/>
+    <w:lsdException w:name="List Table 5 Dark Accent 4" w:uiPriority="50"/>
+    <w:lsdException w:name="List Table 6 Colorful Accent 4" w:uiPriority="51"/>
+    <w:lsdException w:name="List Table 7 Colorful Accent 4" w:uiPriority="52"/>
+    <w:lsdException w:name="List Table 1 Light Accent 5" w:uiPriority="46"/>
+    <w:lsdException w:name="List Table 2 Accent 5" w:uiPriority="47"/>
+    <w:lsdException w:name="List Table 3 Accent 5" w:uiPriority="48"/>
+    <w:lsdException w:name="List Table 4 Accent 5" w:uiPriority="49"/>
+    <w:lsdException w:name="List Table 5 Dark Accent 5" w:uiPriority="50"/>
+    <w:lsdException w:name="List Table 6 Colorful Accent 5" w:uiPriority="51"/>
+    <w:lsdException w:name="List Table 7 Colorful Accent 5" w:uiPriority="52"/>
+    <w:lsdException w:name="List Table 1 Light Accent 6" w:uiPriority="46"/>
+    <w:lsdException w:name="List Table 2 Accent 6" w:uiPriority="47"/>
+    <w:lsdException w:name="List Table 3 Accent 6" w:uiPriority="48"/>
+    <w:lsdException w:name="List Table 4 Accent 6" w:uiPriority="49"/>
+    <w:lsdException w:name="List Table 5 Dark Accent 6" w:uiPriority="50"/>
+    <w:lsdException w:name="List Table 6 Colorful Accent 6" w:uiPriority="51"/>
+    <w:lsdException w:name="List Table 7 Colorful Accent 6" w:uiPriority="52"/>
   </w:latentStyles>
   <w:style w:type="paragraph" w:default="1" w:styleId="Normal">
     <w:name w:val="Normal"/>
@@ -43599,7 +42579,7 @@
   <a:extraClrSchemeLst/>
   <a:extLst>
     <a:ext uri="{05A4C25C-085E-4340-85A3-A5531E510DB2}">
-      <thm15:themeFamily xmlns:thm15="http://schemas.microsoft.com/office/thememl/2012/main" xmlns="" name="Office Theme" id="{62F939B6-93AF-4DB8-9C6B-D6C7DFDC589F}" vid="{4A3C46E8-61CC-4603-A589-7422A47A8E4A}"/>
+      <thm15:themeFamily xmlns:thm15="http://schemas.microsoft.com/office/thememl/2012/main" name="Office Theme" id="{62F939B6-93AF-4DB8-9C6B-D6C7DFDC589F}" vid="{4A3C46E8-61CC-4603-A589-7422A47A8E4A}"/>
     </a:ext>
   </a:extLst>
 </a:theme>
@@ -43610,7 +42590,7 @@
 </file>
 
 <file path=customXml/itemProps1.xml><?xml version="1.0" encoding="utf-8"?>
-<ds:datastoreItem xmlns:ds="http://schemas.openxmlformats.org/officeDocument/2006/customXml" ds:itemID="{4F387F69-C5B9-4ED1-AF20-16E605761662}">
+<ds:datastoreItem xmlns:ds="http://schemas.openxmlformats.org/officeDocument/2006/customXml" ds:itemID="{984B4BC6-7F0E-487B-8AE6-600A85151149}">
   <ds:schemaRefs>
     <ds:schemaRef ds:uri="http://schemas.openxmlformats.org/officeDocument/2006/bibliography"/>
   </ds:schemaRefs>

</xml_diff>

<commit_message>
Chỉnh kiểu dữ liệu - Tài liệu thiết kế
</commit_message>
<xml_diff>
--- a/BaiTap2/BT01_BT2_TaiLieuThietKe.docx
+++ b/BaiTap2/BT01_BT2_TaiLieuThietKe.docx
@@ -4717,14 +4717,14 @@
         <w:tblLook w:val="04A0" w:firstRow="1" w:lastRow="0" w:firstColumn="1" w:lastColumn="0" w:noHBand="0" w:noVBand="1"/>
       </w:tblPr>
       <w:tblGrid>
-        <w:gridCol w:w="675"/>
+        <w:gridCol w:w="676"/>
         <w:gridCol w:w="1815"/>
-        <w:gridCol w:w="980"/>
-        <w:gridCol w:w="775"/>
+        <w:gridCol w:w="1020"/>
+        <w:gridCol w:w="736"/>
         <w:gridCol w:w="837"/>
         <w:gridCol w:w="830"/>
         <w:gridCol w:w="1667"/>
-        <w:gridCol w:w="1664"/>
+        <w:gridCol w:w="1662"/>
       </w:tblGrid>
       <w:tr>
         <w:tc>
@@ -4765,7 +4765,7 @@
         </w:tc>
         <w:tc>
           <w:tcPr>
-            <w:tcW w:w="530" w:type="pct"/>
+            <w:tcW w:w="552" w:type="pct"/>
           </w:tcPr>
           <w:p>
             <w:pPr>
@@ -4783,7 +4783,7 @@
         </w:tc>
         <w:tc>
           <w:tcPr>
-            <w:tcW w:w="419" w:type="pct"/>
+            <w:tcW w:w="398" w:type="pct"/>
           </w:tcPr>
           <w:p>
             <w:pPr>
@@ -4908,20 +4908,26 @@
         </w:tc>
         <w:tc>
           <w:tcPr>
-            <w:tcW w:w="530" w:type="pct"/>
+            <w:tcW w:w="552" w:type="pct"/>
           </w:tcPr>
           <w:p>
             <w:r>
               <w:rPr>
                 <w:color w:val="FF0000"/>
               </w:rPr>
+              <w:t>N</w:t>
+            </w:r>
+            <w:r>
+              <w:rPr>
+                <w:color w:val="FF0000"/>
+              </w:rPr>
               <w:t>varchar</w:t>
             </w:r>
           </w:p>
         </w:tc>
         <w:tc>
           <w:tcPr>
-            <w:tcW w:w="419" w:type="pct"/>
+            <w:tcW w:w="398" w:type="pct"/>
           </w:tcPr>
           <w:p>
             <w:r>
@@ -5002,20 +5008,26 @@
         </w:tc>
         <w:tc>
           <w:tcPr>
-            <w:tcW w:w="530" w:type="pct"/>
+            <w:tcW w:w="552" w:type="pct"/>
           </w:tcPr>
           <w:p>
             <w:r>
               <w:rPr>
                 <w:color w:val="FF0000"/>
               </w:rPr>
+              <w:t>n</w:t>
+            </w:r>
+            <w:r>
+              <w:rPr>
+                <w:color w:val="FF0000"/>
+              </w:rPr>
               <w:t>varchar</w:t>
             </w:r>
           </w:p>
         </w:tc>
         <w:tc>
           <w:tcPr>
-            <w:tcW w:w="419" w:type="pct"/>
+            <w:tcW w:w="398" w:type="pct"/>
           </w:tcPr>
           <w:p>
             <w:r>
@@ -5088,7 +5100,7 @@
         </w:tc>
         <w:tc>
           <w:tcPr>
-            <w:tcW w:w="530" w:type="pct"/>
+            <w:tcW w:w="552" w:type="pct"/>
           </w:tcPr>
           <w:p>
             <w:r>
@@ -5098,7 +5110,7 @@
         </w:tc>
         <w:tc>
           <w:tcPr>
-            <w:tcW w:w="419" w:type="pct"/>
+            <w:tcW w:w="398" w:type="pct"/>
           </w:tcPr>
           <w:p/>
         </w:tc>
@@ -5162,20 +5174,26 @@
         </w:tc>
         <w:tc>
           <w:tcPr>
-            <w:tcW w:w="530" w:type="pct"/>
+            <w:tcW w:w="552" w:type="pct"/>
           </w:tcPr>
           <w:p>
             <w:r>
               <w:rPr>
                 <w:color w:val="FF0000"/>
               </w:rPr>
+              <w:t>n</w:t>
+            </w:r>
+            <w:r>
+              <w:rPr>
+                <w:color w:val="FF0000"/>
+              </w:rPr>
               <w:t>varchar</w:t>
             </w:r>
           </w:p>
         </w:tc>
         <w:tc>
           <w:tcPr>
-            <w:tcW w:w="419" w:type="pct"/>
+            <w:tcW w:w="398" w:type="pct"/>
           </w:tcPr>
           <w:p>
             <w:r>
@@ -5244,20 +5262,26 @@
         </w:tc>
         <w:tc>
           <w:tcPr>
-            <w:tcW w:w="530" w:type="pct"/>
+            <w:tcW w:w="552" w:type="pct"/>
           </w:tcPr>
           <w:p>
             <w:r>
               <w:rPr>
                 <w:color w:val="FF0000"/>
               </w:rPr>
+              <w:t>n</w:t>
+            </w:r>
+            <w:r>
+              <w:rPr>
+                <w:color w:val="FF0000"/>
+              </w:rPr>
               <w:t>varchar</w:t>
             </w:r>
           </w:p>
         </w:tc>
         <w:tc>
           <w:tcPr>
-            <w:tcW w:w="419" w:type="pct"/>
+            <w:tcW w:w="398" w:type="pct"/>
           </w:tcPr>
           <w:p>
             <w:r>
@@ -5326,7 +5350,7 @@
         </w:tc>
         <w:tc>
           <w:tcPr>
-            <w:tcW w:w="530" w:type="pct"/>
+            <w:tcW w:w="552" w:type="pct"/>
           </w:tcPr>
           <w:p>
             <w:r>
@@ -5339,7 +5363,7 @@
         </w:tc>
         <w:tc>
           <w:tcPr>
-            <w:tcW w:w="419" w:type="pct"/>
+            <w:tcW w:w="398" w:type="pct"/>
           </w:tcPr>
           <w:p>
             <w:r>
@@ -5407,8 +5431,8 @@
       <w:tblGrid>
         <w:gridCol w:w="674"/>
         <w:gridCol w:w="1824"/>
-        <w:gridCol w:w="983"/>
-        <w:gridCol w:w="702"/>
+        <w:gridCol w:w="1154"/>
+        <w:gridCol w:w="531"/>
         <w:gridCol w:w="845"/>
         <w:gridCol w:w="841"/>
         <w:gridCol w:w="1688"/>
@@ -5417,7 +5441,7 @@
       <w:tr>
         <w:tc>
           <w:tcPr>
-            <w:tcW w:w="364" w:type="pct"/>
+            <w:tcW w:w="365" w:type="pct"/>
           </w:tcPr>
           <w:p>
             <w:pPr>
@@ -5435,7 +5459,7 @@
         </w:tc>
         <w:tc>
           <w:tcPr>
-            <w:tcW w:w="986" w:type="pct"/>
+            <w:tcW w:w="987" w:type="pct"/>
           </w:tcPr>
           <w:p>
             <w:pPr>
@@ -5453,7 +5477,7 @@
         </w:tc>
         <w:tc>
           <w:tcPr>
-            <w:tcW w:w="532" w:type="pct"/>
+            <w:tcW w:w="624" w:type="pct"/>
           </w:tcPr>
           <w:p>
             <w:pPr>
@@ -5471,7 +5495,7 @@
         </w:tc>
         <w:tc>
           <w:tcPr>
-            <w:tcW w:w="380" w:type="pct"/>
+            <w:tcW w:w="287" w:type="pct"/>
           </w:tcPr>
           <w:p>
             <w:pPr>
@@ -5563,7 +5587,7 @@
       <w:tr>
         <w:tc>
           <w:tcPr>
-            <w:tcW w:w="364" w:type="pct"/>
+            <w:tcW w:w="365" w:type="pct"/>
           </w:tcPr>
           <w:p>
             <w:pPr>
@@ -5578,7 +5602,7 @@
         </w:tc>
         <w:tc>
           <w:tcPr>
-            <w:tcW w:w="986" w:type="pct"/>
+            <w:tcW w:w="987" w:type="pct"/>
           </w:tcPr>
           <w:p>
             <w:pPr>
@@ -5596,20 +5620,26 @@
         </w:tc>
         <w:tc>
           <w:tcPr>
-            <w:tcW w:w="532" w:type="pct"/>
+            <w:tcW w:w="624" w:type="pct"/>
           </w:tcPr>
           <w:p>
             <w:r>
               <w:rPr>
                 <w:color w:val="FF0000"/>
               </w:rPr>
+              <w:t>N</w:t>
+            </w:r>
+            <w:r>
+              <w:rPr>
+                <w:color w:val="FF0000"/>
+              </w:rPr>
               <w:t>varchar</w:t>
             </w:r>
           </w:p>
         </w:tc>
         <w:tc>
           <w:tcPr>
-            <w:tcW w:w="380" w:type="pct"/>
+            <w:tcW w:w="287" w:type="pct"/>
           </w:tcPr>
           <w:p>
             <w:r>
@@ -5653,7 +5683,7 @@
       <w:tr>
         <w:tc>
           <w:tcPr>
-            <w:tcW w:w="364" w:type="pct"/>
+            <w:tcW w:w="365" w:type="pct"/>
           </w:tcPr>
           <w:p>
             <w:pPr>
@@ -5668,7 +5698,7 @@
         </w:tc>
         <w:tc>
           <w:tcPr>
-            <w:tcW w:w="986" w:type="pct"/>
+            <w:tcW w:w="987" w:type="pct"/>
           </w:tcPr>
           <w:p>
             <w:r>
@@ -5678,7 +5708,7 @@
         </w:tc>
         <w:tc>
           <w:tcPr>
-            <w:tcW w:w="532" w:type="pct"/>
+            <w:tcW w:w="624" w:type="pct"/>
           </w:tcPr>
           <w:p>
             <w:pPr>
@@ -5690,13 +5720,19 @@
               <w:rPr>
                 <w:color w:val="FF0000"/>
               </w:rPr>
+              <w:t>N</w:t>
+            </w:r>
+            <w:r>
+              <w:rPr>
+                <w:color w:val="FF0000"/>
+              </w:rPr>
               <w:t>varchar</w:t>
             </w:r>
           </w:p>
         </w:tc>
         <w:tc>
           <w:tcPr>
-            <w:tcW w:w="380" w:type="pct"/>
+            <w:tcW w:w="287" w:type="pct"/>
           </w:tcPr>
           <w:p>
             <w:r>
@@ -5740,7 +5776,7 @@
       <w:tr>
         <w:tc>
           <w:tcPr>
-            <w:tcW w:w="364" w:type="pct"/>
+            <w:tcW w:w="365" w:type="pct"/>
           </w:tcPr>
           <w:p>
             <w:pPr>
@@ -5755,7 +5791,7 @@
         </w:tc>
         <w:tc>
           <w:tcPr>
-            <w:tcW w:w="986" w:type="pct"/>
+            <w:tcW w:w="987" w:type="pct"/>
           </w:tcPr>
           <w:p>
             <w:r>
@@ -5765,7 +5801,7 @@
         </w:tc>
         <w:tc>
           <w:tcPr>
-            <w:tcW w:w="532" w:type="pct"/>
+            <w:tcW w:w="624" w:type="pct"/>
           </w:tcPr>
           <w:p>
             <w:pPr>
@@ -5777,13 +5813,19 @@
               <w:rPr>
                 <w:color w:val="FF0000"/>
               </w:rPr>
+              <w:t>N</w:t>
+            </w:r>
+            <w:r>
+              <w:rPr>
+                <w:color w:val="FF0000"/>
+              </w:rPr>
               <w:t>varchar</w:t>
             </w:r>
           </w:p>
         </w:tc>
         <w:tc>
           <w:tcPr>
-            <w:tcW w:w="380" w:type="pct"/>
+            <w:tcW w:w="287" w:type="pct"/>
           </w:tcPr>
           <w:p>
             <w:r>
@@ -5827,7 +5869,7 @@
       <w:tr>
         <w:tc>
           <w:tcPr>
-            <w:tcW w:w="364" w:type="pct"/>
+            <w:tcW w:w="365" w:type="pct"/>
           </w:tcPr>
           <w:p>
             <w:pPr>
@@ -5842,7 +5884,7 @@
         </w:tc>
         <w:tc>
           <w:tcPr>
-            <w:tcW w:w="986" w:type="pct"/>
+            <w:tcW w:w="987" w:type="pct"/>
           </w:tcPr>
           <w:p>
             <w:r>
@@ -5852,7 +5894,7 @@
         </w:tc>
         <w:tc>
           <w:tcPr>
-            <w:tcW w:w="532" w:type="pct"/>
+            <w:tcW w:w="624" w:type="pct"/>
           </w:tcPr>
           <w:p>
             <w:pPr>
@@ -5864,13 +5906,19 @@
               <w:rPr>
                 <w:color w:val="FF0000"/>
               </w:rPr>
+              <w:t>N</w:t>
+            </w:r>
+            <w:r>
+              <w:rPr>
+                <w:color w:val="FF0000"/>
+              </w:rPr>
               <w:t>varchar</w:t>
             </w:r>
           </w:p>
         </w:tc>
         <w:tc>
           <w:tcPr>
-            <w:tcW w:w="380" w:type="pct"/>
+            <w:tcW w:w="287" w:type="pct"/>
           </w:tcPr>
           <w:p>
             <w:r>
@@ -5914,7 +5962,7 @@
       <w:tr>
         <w:tc>
           <w:tcPr>
-            <w:tcW w:w="364" w:type="pct"/>
+            <w:tcW w:w="365" w:type="pct"/>
           </w:tcPr>
           <w:p>
             <w:pPr>
@@ -5929,7 +5977,7 @@
         </w:tc>
         <w:tc>
           <w:tcPr>
-            <w:tcW w:w="986" w:type="pct"/>
+            <w:tcW w:w="987" w:type="pct"/>
           </w:tcPr>
           <w:p>
             <w:r>
@@ -5939,7 +5987,7 @@
         </w:tc>
         <w:tc>
           <w:tcPr>
-            <w:tcW w:w="532" w:type="pct"/>
+            <w:tcW w:w="624" w:type="pct"/>
           </w:tcPr>
           <w:p>
             <w:pPr>
@@ -5951,13 +5999,19 @@
               <w:rPr>
                 <w:color w:val="FF0000"/>
               </w:rPr>
+              <w:t>N</w:t>
+            </w:r>
+            <w:r>
+              <w:rPr>
+                <w:color w:val="FF0000"/>
+              </w:rPr>
               <w:t>varchar</w:t>
             </w:r>
           </w:p>
         </w:tc>
         <w:tc>
           <w:tcPr>
-            <w:tcW w:w="380" w:type="pct"/>
+            <w:tcW w:w="287" w:type="pct"/>
           </w:tcPr>
           <w:p>
             <w:r>
@@ -6001,7 +6055,7 @@
       <w:tr>
         <w:tc>
           <w:tcPr>
-            <w:tcW w:w="364" w:type="pct"/>
+            <w:tcW w:w="365" w:type="pct"/>
           </w:tcPr>
           <w:p>
             <w:pPr>
@@ -6016,7 +6070,7 @@
         </w:tc>
         <w:tc>
           <w:tcPr>
-            <w:tcW w:w="986" w:type="pct"/>
+            <w:tcW w:w="987" w:type="pct"/>
           </w:tcPr>
           <w:p>
             <w:r>
@@ -6026,7 +6080,7 @@
         </w:tc>
         <w:tc>
           <w:tcPr>
-            <w:tcW w:w="532" w:type="pct"/>
+            <w:tcW w:w="624" w:type="pct"/>
           </w:tcPr>
           <w:p>
             <w:pPr>
@@ -6038,13 +6092,19 @@
               <w:rPr>
                 <w:color w:val="FF0000"/>
               </w:rPr>
+              <w:t>N</w:t>
+            </w:r>
+            <w:r>
+              <w:rPr>
+                <w:color w:val="FF0000"/>
+              </w:rPr>
               <w:t>varchar</w:t>
             </w:r>
           </w:p>
         </w:tc>
         <w:tc>
           <w:tcPr>
-            <w:tcW w:w="380" w:type="pct"/>
+            <w:tcW w:w="287" w:type="pct"/>
           </w:tcPr>
           <w:p>
             <w:r>
@@ -6088,7 +6148,7 @@
       <w:tr>
         <w:tc>
           <w:tcPr>
-            <w:tcW w:w="364" w:type="pct"/>
+            <w:tcW w:w="365" w:type="pct"/>
           </w:tcPr>
           <w:p>
             <w:pPr>
@@ -6103,7 +6163,7 @@
         </w:tc>
         <w:tc>
           <w:tcPr>
-            <w:tcW w:w="986" w:type="pct"/>
+            <w:tcW w:w="987" w:type="pct"/>
           </w:tcPr>
           <w:p>
             <w:r>
@@ -6113,7 +6173,7 @@
         </w:tc>
         <w:tc>
           <w:tcPr>
-            <w:tcW w:w="532" w:type="pct"/>
+            <w:tcW w:w="624" w:type="pct"/>
           </w:tcPr>
           <w:p>
             <w:pPr>
@@ -6125,13 +6185,13 @@
               <w:rPr>
                 <w:color w:val="FF0000"/>
               </w:rPr>
-              <w:t>Decimal</w:t>
-            </w:r>
-          </w:p>
-        </w:tc>
-        <w:tc>
-          <w:tcPr>
-            <w:tcW w:w="380" w:type="pct"/>
+              <w:t>Numeric</w:t>
+            </w:r>
+          </w:p>
+        </w:tc>
+        <w:tc>
+          <w:tcPr>
+            <w:tcW w:w="287" w:type="pct"/>
           </w:tcPr>
           <w:p>
             <w:r>
@@ -6175,7 +6235,7 @@
       <w:tr>
         <w:tc>
           <w:tcPr>
-            <w:tcW w:w="364" w:type="pct"/>
+            <w:tcW w:w="365" w:type="pct"/>
           </w:tcPr>
           <w:p>
             <w:pPr>
@@ -6190,7 +6250,7 @@
         </w:tc>
         <w:tc>
           <w:tcPr>
-            <w:tcW w:w="986" w:type="pct"/>
+            <w:tcW w:w="987" w:type="pct"/>
           </w:tcPr>
           <w:p>
             <w:r>
@@ -6203,7 +6263,7 @@
         </w:tc>
         <w:tc>
           <w:tcPr>
-            <w:tcW w:w="532" w:type="pct"/>
+            <w:tcW w:w="624" w:type="pct"/>
           </w:tcPr>
           <w:p>
             <w:pPr>
@@ -6221,7 +6281,7 @@
         </w:tc>
         <w:tc>
           <w:tcPr>
-            <w:tcW w:w="380" w:type="pct"/>
+            <w:tcW w:w="287" w:type="pct"/>
           </w:tcPr>
           <w:p>
             <w:r>
@@ -6265,7 +6325,7 @@
       <w:tr>
         <w:tc>
           <w:tcPr>
-            <w:tcW w:w="364" w:type="pct"/>
+            <w:tcW w:w="365" w:type="pct"/>
           </w:tcPr>
           <w:p>
             <w:pPr>
@@ -6280,7 +6340,7 @@
         </w:tc>
         <w:tc>
           <w:tcPr>
-            <w:tcW w:w="986" w:type="pct"/>
+            <w:tcW w:w="987" w:type="pct"/>
           </w:tcPr>
           <w:p>
             <w:r>
@@ -6290,7 +6350,7 @@
         </w:tc>
         <w:tc>
           <w:tcPr>
-            <w:tcW w:w="532" w:type="pct"/>
+            <w:tcW w:w="624" w:type="pct"/>
           </w:tcPr>
           <w:p>
             <w:pPr>
@@ -6302,13 +6362,13 @@
               <w:rPr>
                 <w:color w:val="FF0000"/>
               </w:rPr>
-              <w:t>BINARY_DOUBLE</w:t>
-            </w:r>
-          </w:p>
-        </w:tc>
-        <w:tc>
-          <w:tcPr>
-            <w:tcW w:w="380" w:type="pct"/>
+              <w:t>Real</w:t>
+            </w:r>
+          </w:p>
+        </w:tc>
+        <w:tc>
+          <w:tcPr>
+            <w:tcW w:w="287" w:type="pct"/>
           </w:tcPr>
           <w:p/>
         </w:tc>
@@ -6348,7 +6408,7 @@
       <w:tr>
         <w:tc>
           <w:tcPr>
-            <w:tcW w:w="364" w:type="pct"/>
+            <w:tcW w:w="365" w:type="pct"/>
           </w:tcPr>
           <w:p>
             <w:pPr>
@@ -6363,7 +6423,7 @@
         </w:tc>
         <w:tc>
           <w:tcPr>
-            <w:tcW w:w="986" w:type="pct"/>
+            <w:tcW w:w="987" w:type="pct"/>
           </w:tcPr>
           <w:p>
             <w:r>
@@ -6373,7 +6433,7 @@
         </w:tc>
         <w:tc>
           <w:tcPr>
-            <w:tcW w:w="532" w:type="pct"/>
+            <w:tcW w:w="624" w:type="pct"/>
           </w:tcPr>
           <w:p>
             <w:pPr>
@@ -6385,13 +6445,19 @@
               <w:rPr>
                 <w:color w:val="FF0000"/>
               </w:rPr>
+              <w:t>n</w:t>
+            </w:r>
+            <w:r>
+              <w:rPr>
+                <w:color w:val="FF0000"/>
+              </w:rPr>
               <w:t>varchar</w:t>
             </w:r>
           </w:p>
         </w:tc>
         <w:tc>
           <w:tcPr>
-            <w:tcW w:w="380" w:type="pct"/>
+            <w:tcW w:w="287" w:type="pct"/>
           </w:tcPr>
           <w:p>
             <w:r>
@@ -6435,7 +6501,7 @@
       <w:tr>
         <w:tc>
           <w:tcPr>
-            <w:tcW w:w="364" w:type="pct"/>
+            <w:tcW w:w="365" w:type="pct"/>
           </w:tcPr>
           <w:p>
             <w:pPr>
@@ -6450,7 +6516,7 @@
         </w:tc>
         <w:tc>
           <w:tcPr>
-            <w:tcW w:w="986" w:type="pct"/>
+            <w:tcW w:w="987" w:type="pct"/>
           </w:tcPr>
           <w:p>
             <w:r>
@@ -6460,7 +6526,7 @@
         </w:tc>
         <w:tc>
           <w:tcPr>
-            <w:tcW w:w="532" w:type="pct"/>
+            <w:tcW w:w="624" w:type="pct"/>
           </w:tcPr>
           <w:p>
             <w:pPr>
@@ -6472,13 +6538,19 @@
               <w:rPr>
                 <w:color w:val="FF0000"/>
               </w:rPr>
+              <w:t>n</w:t>
+            </w:r>
+            <w:r>
+              <w:rPr>
+                <w:color w:val="FF0000"/>
+              </w:rPr>
               <w:t>varchar</w:t>
             </w:r>
           </w:p>
         </w:tc>
         <w:tc>
           <w:tcPr>
-            <w:tcW w:w="380" w:type="pct"/>
+            <w:tcW w:w="287" w:type="pct"/>
           </w:tcPr>
           <w:p>
             <w:r>
@@ -6522,7 +6594,7 @@
       <w:tr>
         <w:tc>
           <w:tcPr>
-            <w:tcW w:w="364" w:type="pct"/>
+            <w:tcW w:w="365" w:type="pct"/>
           </w:tcPr>
           <w:p>
             <w:pPr>
@@ -6537,7 +6609,7 @@
         </w:tc>
         <w:tc>
           <w:tcPr>
-            <w:tcW w:w="986" w:type="pct"/>
+            <w:tcW w:w="987" w:type="pct"/>
           </w:tcPr>
           <w:p>
             <w:r>
@@ -6547,7 +6619,7 @@
         </w:tc>
         <w:tc>
           <w:tcPr>
-            <w:tcW w:w="532" w:type="pct"/>
+            <w:tcW w:w="624" w:type="pct"/>
           </w:tcPr>
           <w:p>
             <w:pPr>
@@ -6559,13 +6631,19 @@
               <w:rPr>
                 <w:color w:val="FF0000"/>
               </w:rPr>
+              <w:t>n</w:t>
+            </w:r>
+            <w:r>
+              <w:rPr>
+                <w:color w:val="FF0000"/>
+              </w:rPr>
               <w:t>varchar</w:t>
             </w:r>
           </w:p>
         </w:tc>
         <w:tc>
           <w:tcPr>
-            <w:tcW w:w="380" w:type="pct"/>
+            <w:tcW w:w="287" w:type="pct"/>
           </w:tcPr>
           <w:p>
             <w:r>
@@ -6609,7 +6687,7 @@
       <w:tr>
         <w:tc>
           <w:tcPr>
-            <w:tcW w:w="364" w:type="pct"/>
+            <w:tcW w:w="365" w:type="pct"/>
           </w:tcPr>
           <w:p>
             <w:pPr>
@@ -6624,7 +6702,7 @@
         </w:tc>
         <w:tc>
           <w:tcPr>
-            <w:tcW w:w="986" w:type="pct"/>
+            <w:tcW w:w="987" w:type="pct"/>
           </w:tcPr>
           <w:p>
             <w:r>
@@ -6634,20 +6712,20 @@
         </w:tc>
         <w:tc>
           <w:tcPr>
-            <w:tcW w:w="532" w:type="pct"/>
+            <w:tcW w:w="624" w:type="pct"/>
           </w:tcPr>
           <w:p>
             <w:r>
               <w:rPr>
                 <w:color w:val="FF0000"/>
               </w:rPr>
-              <w:t>Decimal</w:t>
-            </w:r>
-          </w:p>
-        </w:tc>
-        <w:tc>
-          <w:tcPr>
-            <w:tcW w:w="380" w:type="pct"/>
+              <w:t>Numeric</w:t>
+            </w:r>
+          </w:p>
+        </w:tc>
+        <w:tc>
+          <w:tcPr>
+            <w:tcW w:w="287" w:type="pct"/>
           </w:tcPr>
           <w:p>
             <w:r>
@@ -6691,7 +6769,7 @@
       <w:tr>
         <w:tc>
           <w:tcPr>
-            <w:tcW w:w="364" w:type="pct"/>
+            <w:tcW w:w="365" w:type="pct"/>
           </w:tcPr>
           <w:p>
             <w:pPr>
@@ -6706,7 +6784,7 @@
         </w:tc>
         <w:tc>
           <w:tcPr>
-            <w:tcW w:w="986" w:type="pct"/>
+            <w:tcW w:w="987" w:type="pct"/>
           </w:tcPr>
           <w:p>
             <w:r>
@@ -6716,7 +6794,7 @@
         </w:tc>
         <w:tc>
           <w:tcPr>
-            <w:tcW w:w="532" w:type="pct"/>
+            <w:tcW w:w="624" w:type="pct"/>
           </w:tcPr>
           <w:p>
             <w:pPr>
@@ -6734,7 +6812,7 @@
         </w:tc>
         <w:tc>
           <w:tcPr>
-            <w:tcW w:w="380" w:type="pct"/>
+            <w:tcW w:w="287" w:type="pct"/>
           </w:tcPr>
           <w:p>
             <w:r>
@@ -6778,7 +6856,7 @@
       <w:tr>
         <w:tc>
           <w:tcPr>
-            <w:tcW w:w="364" w:type="pct"/>
+            <w:tcW w:w="365" w:type="pct"/>
           </w:tcPr>
           <w:p>
             <w:pPr>
@@ -6793,7 +6871,7 @@
         </w:tc>
         <w:tc>
           <w:tcPr>
-            <w:tcW w:w="986" w:type="pct"/>
+            <w:tcW w:w="987" w:type="pct"/>
           </w:tcPr>
           <w:p>
             <w:r>
@@ -6803,7 +6881,7 @@
         </w:tc>
         <w:tc>
           <w:tcPr>
-            <w:tcW w:w="532" w:type="pct"/>
+            <w:tcW w:w="624" w:type="pct"/>
           </w:tcPr>
           <w:p>
             <w:pPr>
@@ -6821,7 +6899,7 @@
         </w:tc>
         <w:tc>
           <w:tcPr>
-            <w:tcW w:w="380" w:type="pct"/>
+            <w:tcW w:w="287" w:type="pct"/>
           </w:tcPr>
           <w:p>
             <w:r>
@@ -6865,7 +6943,7 @@
       <w:tr>
         <w:tc>
           <w:tcPr>
-            <w:tcW w:w="364" w:type="pct"/>
+            <w:tcW w:w="365" w:type="pct"/>
           </w:tcPr>
           <w:p>
             <w:pPr>
@@ -6880,7 +6958,7 @@
         </w:tc>
         <w:tc>
           <w:tcPr>
-            <w:tcW w:w="986" w:type="pct"/>
+            <w:tcW w:w="987" w:type="pct"/>
           </w:tcPr>
           <w:p>
             <w:r>
@@ -6890,7 +6968,7 @@
         </w:tc>
         <w:tc>
           <w:tcPr>
-            <w:tcW w:w="532" w:type="pct"/>
+            <w:tcW w:w="624" w:type="pct"/>
           </w:tcPr>
           <w:p>
             <w:pPr>
@@ -6908,7 +6986,7 @@
         </w:tc>
         <w:tc>
           <w:tcPr>
-            <w:tcW w:w="380" w:type="pct"/>
+            <w:tcW w:w="287" w:type="pct"/>
           </w:tcPr>
           <w:p>
             <w:r>
@@ -6948,7 +7026,7 @@
       <w:tr>
         <w:tc>
           <w:tcPr>
-            <w:tcW w:w="364" w:type="pct"/>
+            <w:tcW w:w="365" w:type="pct"/>
           </w:tcPr>
           <w:p>
             <w:pPr>
@@ -6963,7 +7041,7 @@
         </w:tc>
         <w:tc>
           <w:tcPr>
-            <w:tcW w:w="986" w:type="pct"/>
+            <w:tcW w:w="987" w:type="pct"/>
           </w:tcPr>
           <w:p>
             <w:r>
@@ -6973,7 +7051,7 @@
         </w:tc>
         <w:tc>
           <w:tcPr>
-            <w:tcW w:w="532" w:type="pct"/>
+            <w:tcW w:w="624" w:type="pct"/>
           </w:tcPr>
           <w:p>
             <w:pPr>
@@ -6991,7 +7069,7 @@
         </w:tc>
         <w:tc>
           <w:tcPr>
-            <w:tcW w:w="380" w:type="pct"/>
+            <w:tcW w:w="287" w:type="pct"/>
           </w:tcPr>
           <w:p>
             <w:r>
@@ -7031,7 +7109,7 @@
       <w:tr>
         <w:tc>
           <w:tcPr>
-            <w:tcW w:w="364" w:type="pct"/>
+            <w:tcW w:w="365" w:type="pct"/>
           </w:tcPr>
           <w:p>
             <w:pPr>
@@ -7046,7 +7124,7 @@
         </w:tc>
         <w:tc>
           <w:tcPr>
-            <w:tcW w:w="986" w:type="pct"/>
+            <w:tcW w:w="987" w:type="pct"/>
           </w:tcPr>
           <w:p>
             <w:r>
@@ -7056,7 +7134,7 @@
         </w:tc>
         <w:tc>
           <w:tcPr>
-            <w:tcW w:w="532" w:type="pct"/>
+            <w:tcW w:w="624" w:type="pct"/>
           </w:tcPr>
           <w:p>
             <w:pPr>
@@ -7074,7 +7152,7 @@
         </w:tc>
         <w:tc>
           <w:tcPr>
-            <w:tcW w:w="380" w:type="pct"/>
+            <w:tcW w:w="287" w:type="pct"/>
           </w:tcPr>
           <w:p>
             <w:r>
@@ -7114,7 +7192,7 @@
       <w:tr>
         <w:tc>
           <w:tcPr>
-            <w:tcW w:w="364" w:type="pct"/>
+            <w:tcW w:w="365" w:type="pct"/>
           </w:tcPr>
           <w:p>
             <w:pPr>
@@ -7129,7 +7207,7 @@
         </w:tc>
         <w:tc>
           <w:tcPr>
-            <w:tcW w:w="986" w:type="pct"/>
+            <w:tcW w:w="987" w:type="pct"/>
           </w:tcPr>
           <w:p>
             <w:r>
@@ -7139,7 +7217,7 @@
         </w:tc>
         <w:tc>
           <w:tcPr>
-            <w:tcW w:w="532" w:type="pct"/>
+            <w:tcW w:w="624" w:type="pct"/>
           </w:tcPr>
           <w:p>
             <w:pPr>
@@ -7157,7 +7235,7 @@
         </w:tc>
         <w:tc>
           <w:tcPr>
-            <w:tcW w:w="380" w:type="pct"/>
+            <w:tcW w:w="287" w:type="pct"/>
           </w:tcPr>
           <w:p>
             <w:r>
@@ -7197,7 +7275,7 @@
       <w:tr>
         <w:tc>
           <w:tcPr>
-            <w:tcW w:w="364" w:type="pct"/>
+            <w:tcW w:w="365" w:type="pct"/>
           </w:tcPr>
           <w:p>
             <w:pPr>
@@ -7212,7 +7290,7 @@
         </w:tc>
         <w:tc>
           <w:tcPr>
-            <w:tcW w:w="986" w:type="pct"/>
+            <w:tcW w:w="987" w:type="pct"/>
           </w:tcPr>
           <w:p>
             <w:r>
@@ -7222,7 +7300,7 @@
         </w:tc>
         <w:tc>
           <w:tcPr>
-            <w:tcW w:w="532" w:type="pct"/>
+            <w:tcW w:w="624" w:type="pct"/>
           </w:tcPr>
           <w:p>
             <w:pPr>
@@ -7240,7 +7318,7 @@
         </w:tc>
         <w:tc>
           <w:tcPr>
-            <w:tcW w:w="380" w:type="pct"/>
+            <w:tcW w:w="287" w:type="pct"/>
           </w:tcPr>
           <w:p>
             <w:r>
@@ -7299,13 +7377,13 @@
       </w:tblPr>
       <w:tblGrid>
         <w:gridCol w:w="632"/>
-        <w:gridCol w:w="1945"/>
-        <w:gridCol w:w="876"/>
-        <w:gridCol w:w="834"/>
+        <w:gridCol w:w="1917"/>
+        <w:gridCol w:w="986"/>
+        <w:gridCol w:w="807"/>
         <w:gridCol w:w="828"/>
         <w:gridCol w:w="742"/>
-        <w:gridCol w:w="1799"/>
-        <w:gridCol w:w="1587"/>
+        <w:gridCol w:w="1772"/>
+        <w:gridCol w:w="1559"/>
       </w:tblGrid>
       <w:tr>
         <w:tc>
@@ -7496,6 +7574,12 @@
               <w:rPr>
                 <w:color w:val="FF0000"/>
               </w:rPr>
+              <w:t>n</w:t>
+            </w:r>
+            <w:r>
+              <w:rPr>
+                <w:color w:val="FF0000"/>
+              </w:rPr>
               <w:t>varchar</w:t>
             </w:r>
           </w:p>
@@ -7577,6 +7661,12 @@
             <w:tcW w:w="414" w:type="pct"/>
           </w:tcPr>
           <w:p>
+            <w:r>
+              <w:rPr>
+                <w:color w:val="FF0000"/>
+              </w:rPr>
+              <w:t>n</w:t>
+            </w:r>
             <w:r>
               <w:rPr>
                 <w:color w:val="FF0000"/>
@@ -7732,13 +7822,13 @@
       </w:tblPr>
       <w:tblGrid>
         <w:gridCol w:w="632"/>
-        <w:gridCol w:w="1945"/>
-        <w:gridCol w:w="876"/>
-        <w:gridCol w:w="834"/>
+        <w:gridCol w:w="1905"/>
+        <w:gridCol w:w="1035"/>
+        <w:gridCol w:w="794"/>
         <w:gridCol w:w="828"/>
         <w:gridCol w:w="742"/>
-        <w:gridCol w:w="1799"/>
-        <w:gridCol w:w="1587"/>
+        <w:gridCol w:w="1760"/>
+        <w:gridCol w:w="1547"/>
       </w:tblGrid>
       <w:tr>
         <w:tc>
@@ -7925,6 +8015,17 @@
             <w:tcW w:w="414" w:type="pct"/>
           </w:tcPr>
           <w:p>
+            <w:pPr>
+              <w:rPr>
+                <w:color w:val="FF0000"/>
+              </w:rPr>
+            </w:pPr>
+            <w:r>
+              <w:rPr>
+                <w:color w:val="FF0000"/>
+              </w:rPr>
+              <w:t>N</w:t>
+            </w:r>
             <w:r>
               <w:rPr>
                 <w:color w:val="FF0000"/>
@@ -8011,6 +8112,12 @@
               <w:rPr>
                 <w:color w:val="FF0000"/>
               </w:rPr>
+              <w:t>n</w:t>
+            </w:r>
+            <w:r>
+              <w:rPr>
+                <w:color w:val="FF0000"/>
+              </w:rPr>
               <w:t>varchar</w:t>
             </w:r>
           </w:p>
@@ -8093,6 +8200,12 @@
               <w:rPr>
                 <w:color w:val="FF0000"/>
               </w:rPr>
+              <w:t>n</w:t>
+            </w:r>
+            <w:r>
+              <w:rPr>
+                <w:color w:val="FF0000"/>
+              </w:rPr>
               <w:t>varchar</w:t>
             </w:r>
           </w:p>
@@ -8171,6 +8284,12 @@
             <w:tcW w:w="414" w:type="pct"/>
           </w:tcPr>
           <w:p>
+            <w:r>
+              <w:rPr>
+                <w:color w:val="FF0000"/>
+              </w:rPr>
+              <w:t>n</w:t>
+            </w:r>
             <w:r>
               <w:rPr>
                 <w:color w:val="FF0000"/>
@@ -8409,13 +8528,13 @@
       </w:tblPr>
       <w:tblGrid>
         <w:gridCol w:w="632"/>
-        <w:gridCol w:w="1945"/>
-        <w:gridCol w:w="876"/>
-        <w:gridCol w:w="834"/>
+        <w:gridCol w:w="1917"/>
+        <w:gridCol w:w="986"/>
+        <w:gridCol w:w="807"/>
         <w:gridCol w:w="828"/>
         <w:gridCol w:w="742"/>
-        <w:gridCol w:w="1799"/>
-        <w:gridCol w:w="1587"/>
+        <w:gridCol w:w="1772"/>
+        <w:gridCol w:w="1559"/>
       </w:tblGrid>
       <w:tr>
         <w:tc>
@@ -8606,6 +8725,12 @@
               <w:rPr>
                 <w:color w:val="FF0000"/>
               </w:rPr>
+              <w:t>n</w:t>
+            </w:r>
+            <w:r>
+              <w:rPr>
+                <w:color w:val="FF0000"/>
+              </w:rPr>
               <w:t>varchar</w:t>
             </w:r>
           </w:p>
@@ -8684,6 +8809,12 @@
             <w:tcW w:w="414" w:type="pct"/>
           </w:tcPr>
           <w:p>
+            <w:r>
+              <w:rPr>
+                <w:color w:val="FF0000"/>
+              </w:rPr>
+              <w:t>n</w:t>
+            </w:r>
             <w:r>
               <w:rPr>
                 <w:color w:val="FF0000"/>
@@ -8761,13 +8892,13 @@
       </w:tblPr>
       <w:tblGrid>
         <w:gridCol w:w="632"/>
-        <w:gridCol w:w="1945"/>
-        <w:gridCol w:w="876"/>
-        <w:gridCol w:w="834"/>
+        <w:gridCol w:w="1905"/>
+        <w:gridCol w:w="1035"/>
+        <w:gridCol w:w="794"/>
         <w:gridCol w:w="828"/>
         <w:gridCol w:w="742"/>
-        <w:gridCol w:w="1799"/>
-        <w:gridCol w:w="1587"/>
+        <w:gridCol w:w="1760"/>
+        <w:gridCol w:w="1547"/>
       </w:tblGrid>
       <w:tr>
         <w:tc>
@@ -8958,7 +9089,7 @@
               <w:rPr>
                 <w:color w:val="FF0000"/>
               </w:rPr>
-              <w:t>varchar</w:t>
+              <w:t>Nvarchar</w:t>
             </w:r>
           </w:p>
         </w:tc>
@@ -9040,7 +9171,7 @@
               <w:rPr>
                 <w:color w:val="FF0000"/>
               </w:rPr>
-              <w:t>varchar</w:t>
+              <w:t>Nvarchar</w:t>
             </w:r>
           </w:p>
         </w:tc>
@@ -9127,7 +9258,7 @@
               <w:rPr>
                 <w:color w:val="FF0000"/>
               </w:rPr>
-              <w:t>varchar</w:t>
+              <w:t>Nvarchar</w:t>
             </w:r>
           </w:p>
         </w:tc>
@@ -9279,13 +9410,13 @@
       </w:tblPr>
       <w:tblGrid>
         <w:gridCol w:w="632"/>
-        <w:gridCol w:w="1882"/>
-        <w:gridCol w:w="876"/>
-        <w:gridCol w:w="771"/>
+        <w:gridCol w:w="1829"/>
+        <w:gridCol w:w="1035"/>
+        <w:gridCol w:w="718"/>
         <w:gridCol w:w="828"/>
         <w:gridCol w:w="742"/>
         <w:gridCol w:w="1989"/>
-        <w:gridCol w:w="1523"/>
+        <w:gridCol w:w="1470"/>
       </w:tblGrid>
       <w:tr>
         <w:tc>
@@ -9476,7 +9607,7 @@
               <w:rPr>
                 <w:color w:val="FF0000"/>
               </w:rPr>
-              <w:t>varchar</w:t>
+              <w:t>Nvarchar</w:t>
             </w:r>
           </w:p>
         </w:tc>
@@ -9562,7 +9693,7 @@
               <w:rPr>
                 <w:color w:val="FF0000"/>
               </w:rPr>
-              <w:t>varchar</w:t>
+              <w:t>Nvarchar</w:t>
             </w:r>
           </w:p>
         </w:tc>
@@ -9644,15 +9775,7 @@
             <w:tcW w:w="414" w:type="pct"/>
           </w:tcPr>
           <w:p>
-            <w:pPr>
-              <w:rPr>
-                <w:color w:val="FF0000"/>
-              </w:rPr>
-            </w:pPr>
-            <w:r>
-              <w:rPr>
-                <w:color w:val="FF0000"/>
-              </w:rPr>
+            <w:r>
               <w:t>date</w:t>
             </w:r>
           </w:p>
@@ -9723,15 +9846,7 @@
             <w:tcW w:w="414" w:type="pct"/>
           </w:tcPr>
           <w:p>
-            <w:pPr>
-              <w:rPr>
-                <w:color w:val="FF0000"/>
-              </w:rPr>
-            </w:pPr>
-            <w:r>
-              <w:rPr>
-                <w:color w:val="FF0000"/>
-              </w:rPr>
+            <w:r>
               <w:t>date</w:t>
             </w:r>
           </w:p>
@@ -9812,9 +9927,6 @@
               </w:rPr>
             </w:pPr>
             <w:r>
-              <w:rPr>
-                <w:color w:val="FF0000"/>
-              </w:rPr>
               <w:t>Int</w:t>
             </w:r>
           </w:p>
@@ -9880,13 +9992,13 @@
       </w:tblPr>
       <w:tblGrid>
         <w:gridCol w:w="632"/>
-        <w:gridCol w:w="1944"/>
-        <w:gridCol w:w="876"/>
-        <w:gridCol w:w="834"/>
+        <w:gridCol w:w="1905"/>
+        <w:gridCol w:w="1035"/>
+        <w:gridCol w:w="794"/>
         <w:gridCol w:w="828"/>
         <w:gridCol w:w="742"/>
-        <w:gridCol w:w="1906"/>
-        <w:gridCol w:w="1481"/>
+        <w:gridCol w:w="1866"/>
+        <w:gridCol w:w="1441"/>
       </w:tblGrid>
       <w:tr>
         <w:tc>
@@ -10077,7 +10189,7 @@
               <w:rPr>
                 <w:color w:val="FF0000"/>
               </w:rPr>
-              <w:t>varchar</w:t>
+              <w:t>Nvarchar</w:t>
             </w:r>
           </w:p>
         </w:tc>
@@ -10159,7 +10271,7 @@
               <w:rPr>
                 <w:color w:val="FF0000"/>
               </w:rPr>
-              <w:t>varchar</w:t>
+              <w:t>Nvarchar</w:t>
             </w:r>
           </w:p>
         </w:tc>
@@ -10238,13 +10350,13 @@
       </w:tblPr>
       <w:tblGrid>
         <w:gridCol w:w="632"/>
-        <w:gridCol w:w="1813"/>
-        <w:gridCol w:w="876"/>
+        <w:gridCol w:w="1760"/>
+        <w:gridCol w:w="1035"/>
         <w:gridCol w:w="705"/>
         <w:gridCol w:w="828"/>
         <w:gridCol w:w="742"/>
         <w:gridCol w:w="2196"/>
-        <w:gridCol w:w="1451"/>
+        <w:gridCol w:w="1345"/>
       </w:tblGrid>
       <w:tr>
         <w:tc>
@@ -10440,7 +10552,7 @@
               <w:rPr>
                 <w:color w:val="FF0000"/>
               </w:rPr>
-              <w:t>varchar</w:t>
+              <w:t>Nvarchar</w:t>
             </w:r>
           </w:p>
         </w:tc>
@@ -10534,7 +10646,7 @@
               <w:rPr>
                 <w:color w:val="FF0000"/>
               </w:rPr>
-              <w:t>varchar</w:t>
+              <w:t>Nvarchar</w:t>
             </w:r>
           </w:p>
         </w:tc>
@@ -10696,7 +10808,7 @@
               <w:rPr>
                 <w:color w:val="FF0000"/>
               </w:rPr>
-              <w:t>varchar</w:t>
+              <w:t>Nvarchar</w:t>
             </w:r>
           </w:p>
         </w:tc>
@@ -10780,9 +10892,6 @@
               </w:rPr>
             </w:pPr>
             <w:r>
-              <w:rPr>
-                <w:color w:val="FF0000"/>
-              </w:rPr>
               <w:t>Int</w:t>
             </w:r>
           </w:p>
@@ -10791,7 +10900,13 @@
           <w:tcPr>
             <w:tcW w:w="550" w:type="pct"/>
           </w:tcPr>
-          <w:p/>
+          <w:p>
+            <w:r>
+              <w:t>1</w:t>
+            </w:r>
+            <w:bookmarkStart w:id="17" w:name="_GoBack"/>
+            <w:bookmarkEnd w:id="17"/>
+          </w:p>
         </w:tc>
         <w:tc>
           <w:tcPr>
@@ -10844,8 +10959,6 @@
       <w:r>
         <w:br w:type="page"/>
       </w:r>
-      <w:bookmarkStart w:id="17" w:name="_GoBack"/>
-      <w:bookmarkEnd w:id="17"/>
     </w:p>
     <w:p>
       <w:pPr>
@@ -33211,7 +33324,7 @@
           </mc:Choice>
           <mc:Fallback>
             <w:pict>
-              <v:rect w14:anchorId="4171FF71" id="Rectangle 85" o:spid="_x0000_s1026" style="position:absolute;margin-left:0;margin-top:4.85pt;width:70.85pt;height:100.75pt;z-index:251738112;visibility:visible;mso-wrap-style:square;mso-width-percent:0;mso-height-percent:0;mso-wrap-distance-left:9pt;mso-wrap-distance-top:0;mso-wrap-distance-right:9pt;mso-wrap-distance-bottom:0;mso-position-horizontal:left;mso-position-horizontal-relative:margin;mso-position-vertical:absolute;mso-position-vertical-relative:text;mso-width-percent:0;mso-height-percent:0;mso-width-relative:margin;mso-height-relative:margin;v-text-anchor:middle" o:gfxdata="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" filled="f" strokecolor="#00b0f0" strokeweight="1pt">
+              <v:rect w14:anchorId="68E90DFA" id="Rectangle 85" o:spid="_x0000_s1026" style="position:absolute;margin-left:0;margin-top:4.85pt;width:70.85pt;height:100.75pt;z-index:251738112;visibility:visible;mso-wrap-style:square;mso-width-percent:0;mso-height-percent:0;mso-wrap-distance-left:9pt;mso-wrap-distance-top:0;mso-wrap-distance-right:9pt;mso-wrap-distance-bottom:0;mso-position-horizontal:left;mso-position-horizontal-relative:margin;mso-position-vertical:absolute;mso-position-vertical-relative:text;mso-width-percent:0;mso-height-percent:0;mso-width-relative:margin;mso-height-relative:margin;v-text-anchor:middle" o:gfxdata="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" filled="f" strokecolor="#00b0f0" strokeweight="1pt">
                 <w10:wrap anchorx="margin"/>
               </v:rect>
             </w:pict>
@@ -34594,7 +34707,7 @@
           </mc:Choice>
           <mc:Fallback>
             <w:pict>
-              <v:rect w14:anchorId="7936CB6A" id="Rectangle 90" o:spid="_x0000_s1026" style="position:absolute;margin-left:0;margin-top:.2pt;width:70.85pt;height:100.75pt;z-index:251742208;visibility:visible;mso-wrap-style:square;mso-width-percent:0;mso-height-percent:0;mso-wrap-distance-left:9pt;mso-wrap-distance-top:0;mso-wrap-distance-right:9pt;mso-wrap-distance-bottom:0;mso-position-horizontal:absolute;mso-position-horizontal-relative:margin;mso-position-vertical:absolute;mso-position-vertical-relative:text;mso-width-percent:0;mso-height-percent:0;mso-width-relative:margin;mso-height-relative:margin;v-text-anchor:middle" o:gfxdata="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" filled="f" strokecolor="#00b0f0" strokeweight="1pt">
+              <v:rect w14:anchorId="3E005B57" id="Rectangle 90" o:spid="_x0000_s1026" style="position:absolute;margin-left:0;margin-top:.2pt;width:70.85pt;height:100.75pt;z-index:251742208;visibility:visible;mso-wrap-style:square;mso-width-percent:0;mso-height-percent:0;mso-wrap-distance-left:9pt;mso-wrap-distance-top:0;mso-wrap-distance-right:9pt;mso-wrap-distance-bottom:0;mso-position-horizontal:absolute;mso-position-horizontal-relative:margin;mso-position-vertical:absolute;mso-position-vertical-relative:text;mso-width-percent:0;mso-height-percent:0;mso-width-relative:margin;mso-height-relative:margin;v-text-anchor:middle" o:gfxdata="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" filled="f" strokecolor="#00b0f0" strokeweight="1pt">
                 <w10:wrap anchorx="margin"/>
               </v:rect>
             </w:pict>
@@ -35579,7 +35692,7 @@
         <v:path o:extrusionok="f" gradientshapeok="t" o:connecttype="rect"/>
         <o:lock v:ext="edit" aspectratio="t"/>
       </v:shapetype>
-      <v:shape id="_x0000_i1027" type="#_x0000_t75" style="width:1024.5pt;height:8in;visibility:visible;mso-wrap-style:square" o:bullet="t">
+      <v:shape id="_x0000_i1029" type="#_x0000_t75" style="width:1024.5pt;height:8in;visibility:visible;mso-wrap-style:square" o:bullet="t">
         <v:imagedata r:id="rId1" o:title="" croptop="4463f" cropright="1215f"/>
       </v:shape>
     </w:pict>
@@ -42564,7 +42677,7 @@
 </file>
 
 <file path=customXml/itemProps1.xml><?xml version="1.0" encoding="utf-8"?>
-<ds:datastoreItem xmlns:ds="http://schemas.openxmlformats.org/officeDocument/2006/customXml" ds:itemID="{AB4BE4E2-65C5-448A-B907-1E42FB5DEBFA}">
+<ds:datastoreItem xmlns:ds="http://schemas.openxmlformats.org/officeDocument/2006/customXml" ds:itemID="{5C36E038-E139-49BD-BCF0-58CFA16550D9}">
   <ds:schemaRefs>
     <ds:schemaRef ds:uri="http://schemas.openxmlformats.org/officeDocument/2006/bibliography"/>
   </ds:schemaRefs>

</xml_diff>